<commit_message>
added keystoke to maximize the window
</commit_message>
<xml_diff>
--- a/doc/User guides/myAgilePomodoro_3.1.0.docx
+++ b/doc/User guides/myAgilePomodoro_3.1.0.docx
@@ -6127,6 +6127,42 @@
         <w:t>shortcuts</w:t>
       </w:r>
       <w:bookmarkEnd w:id="33"/>
+    </w:p>
+    <w:p>
+      <w:pPr>
+        <w:pStyle w:val="ListParagraph"/>
+        <w:numPr>
+          <w:ilvl w:val="0"/>
+          <w:numId w:val="14"/>
+        </w:numPr>
+      </w:pPr>
+      <w:r>
+        <w:t>Window shortcuts:</w:t>
+      </w:r>
+    </w:p>
+    <w:p>
+      <w:pPr>
+        <w:pStyle w:val="ListParagraph"/>
+        <w:numPr>
+          <w:ilvl w:val="1"/>
+          <w:numId w:val="14"/>
+        </w:numPr>
+      </w:pPr>
+      <w:r>
+        <w:t>ALT+M: maximize</w:t>
+      </w:r>
+      <w:r>
+        <w:t xml:space="preserve"> the window </w:t>
+      </w:r>
+      <w:r>
+        <w:t>/</w:t>
+      </w:r>
+      <w:r>
+        <w:t xml:space="preserve"> </w:t>
+      </w:r>
+      <w:r>
+        <w:t>minimize to previous size and position</w:t>
+      </w:r>
     </w:p>
     <w:p>
       <w:pPr>
@@ -6634,6 +6670,7 @@
         <w:rPr>
           <w:b/>
         </w:rPr>
+        <w:lastRenderedPageBreak/>
         <w:t>Estimated Pomodoros</w:t>
       </w:r>
       <w:r>
@@ -6672,7 +6709,6 @@
         <w:rPr>
           <w:b/>
         </w:rPr>
-        <w:lastRenderedPageBreak/>
         <w:t>Story Points</w:t>
       </w:r>
       <w:r>
@@ -7650,6 +7686,7 @@
         <w:rPr>
           <w:b/>
         </w:rPr>
+        <w:lastRenderedPageBreak/>
         <w:t>File name</w:t>
       </w:r>
       <w:r>
@@ -7697,7 +7734,6 @@
         <w:rPr>
           <w:b/>
         </w:rPr>
-        <w:lastRenderedPageBreak/>
         <w:t>File format</w:t>
       </w:r>
       <w:r>
@@ -8714,6 +8750,7 @@
         <w:rPr>
           <w:b/>
         </w:rPr>
+        <w:lastRenderedPageBreak/>
         <w:t>Estimated</w:t>
       </w:r>
       <w:r>
@@ -8774,7 +8811,6 @@
         <w:rPr>
           <w:b/>
         </w:rPr>
-        <w:lastRenderedPageBreak/>
         <w:t>Iteration</w:t>
       </w:r>
       <w:r>
@@ -10000,6 +10036,7 @@
       </w:pPr>
       <w:bookmarkStart w:id="77" w:name="_Toc389759813"/>
       <w:r>
+        <w:lastRenderedPageBreak/>
         <w:t xml:space="preserve">How to </w:t>
       </w:r>
       <w:r>
@@ -10080,7 +10117,6 @@
         </w:numPr>
       </w:pPr>
       <w:r>
-        <w:lastRenderedPageBreak/>
         <w:t>As a result, the selected tasks are deleted and t</w:t>
       </w:r>
       <w:r>
@@ -11144,6 +11180,7 @@
         <w:rPr>
           <w:b/>
         </w:rPr>
+        <w:lastRenderedPageBreak/>
         <w:t>Iteration</w:t>
       </w:r>
       <w:r>
@@ -11170,7 +11207,6 @@
           <w:noProof/>
           <w:lang w:val="en-GB" w:eastAsia="en-GB"/>
         </w:rPr>
-        <w:lastRenderedPageBreak/>
         <w:drawing>
           <wp:inline distT="0" distB="0" distL="0" distR="0">
             <wp:extent cx="203246" cy="203246"/>
@@ -12239,6 +12275,7 @@
         <w:rPr>
           <w:b/>
         </w:rPr>
+        <w:lastRenderedPageBreak/>
         <w:t>Iterations</w:t>
       </w:r>
       <w:r>
@@ -12278,7 +12315,6 @@
         </w:numPr>
       </w:pPr>
       <w:r>
-        <w:lastRenderedPageBreak/>
         <w:t>Check the list of tasks upon which</w:t>
       </w:r>
       <w:r>
@@ -16358,7 +16394,7 @@
 </file>
 
 <file path=customXml/itemProps1.xml><?xml version="1.0" encoding="utf-8"?>
-<ds:datastoreItem xmlns:ds="http://schemas.openxmlformats.org/officeDocument/2006/customXml" ds:itemID="{168E6CC9-EC6B-46C4-BA79-AA88E33AE186}">
+<ds:datastoreItem xmlns:ds="http://schemas.openxmlformats.org/officeDocument/2006/customXml" ds:itemID="{4F42F927-D1BD-4C2C-8FCA-A73F9B42269F}">
   <ds:schemaRefs>
     <ds:schemaRef ds:uri="http://schemas.openxmlformats.org/officeDocument/2006/bibliography"/>
   </ds:schemaRefs>

</xml_diff>

<commit_message>
added CTR + C and CTR + V shortcuts to Activity List / Backlog panel to copy and duplicate copied task + improved rendering of some messages in the comment/story area  + updated doc
</commit_message>
<xml_diff>
--- a/doc/User guides/myAgilePomodoro_3.1.0.docx
+++ b/doc/User guides/myAgilePomodoro_3.1.0.docx
@@ -54,7 +54,7 @@
       <w:r>
         <w:rPr>
           <w:noProof/>
-          <w:lang w:val="en-GB" w:eastAsia="en-GB"/>
+          <w:lang w:val="fr-FR" w:eastAsia="fr-FR"/>
         </w:rPr>
         <w:drawing>
           <wp:inline distT="0" distB="0" distL="0" distR="0">
@@ -291,7 +291,7 @@
             <w:rPr>
               <w:rFonts w:asciiTheme="minorHAnsi" w:eastAsiaTheme="minorEastAsia" w:hAnsiTheme="minorHAnsi" w:cstheme="minorBidi"/>
               <w:noProof/>
-              <w:lang w:val="en-GB" w:eastAsia="en-GB"/>
+              <w:lang w:val="fr-FR" w:eastAsia="fr-FR"/>
             </w:rPr>
           </w:pPr>
           <w:r>
@@ -303,7 +303,7 @@
           <w:r>
             <w:fldChar w:fldCharType="separate"/>
           </w:r>
-          <w:hyperlink w:anchor="_Toc389759790" w:history="1">
+          <w:hyperlink w:anchor="_Toc393992027" w:history="1">
             <w:r>
               <w:rPr>
                 <w:rStyle w:val="Hyperlink"/>
@@ -330,7 +330,7 @@
                 <w:noProof/>
                 <w:webHidden/>
               </w:rPr>
-              <w:instrText xml:space="preserve"> PAGEREF _Toc389759790 \h </w:instrText>
+              <w:instrText xml:space="preserve"> PAGEREF _Toc393992027 \h </w:instrText>
             </w:r>
             <w:r>
               <w:rPr>
@@ -370,10 +370,10 @@
             <w:rPr>
               <w:rFonts w:asciiTheme="minorHAnsi" w:eastAsiaTheme="minorEastAsia" w:hAnsiTheme="minorHAnsi" w:cstheme="minorBidi"/>
               <w:noProof/>
-              <w:lang w:val="en-GB" w:eastAsia="en-GB"/>
+              <w:lang w:val="fr-FR" w:eastAsia="fr-FR"/>
             </w:rPr>
           </w:pPr>
-          <w:hyperlink w:anchor="_Toc389759791" w:history="1">
+          <w:hyperlink w:anchor="_Toc393992028" w:history="1">
             <w:r>
               <w:rPr>
                 <w:rStyle w:val="Hyperlink"/>
@@ -400,7 +400,7 @@
                 <w:noProof/>
                 <w:webHidden/>
               </w:rPr>
-              <w:instrText xml:space="preserve"> PAGEREF _Toc389759791 \h </w:instrText>
+              <w:instrText xml:space="preserve"> PAGEREF _Toc393992028 \h </w:instrText>
             </w:r>
             <w:r>
               <w:rPr>
@@ -440,10 +440,10 @@
             <w:rPr>
               <w:rFonts w:asciiTheme="minorHAnsi" w:eastAsiaTheme="minorEastAsia" w:hAnsiTheme="minorHAnsi" w:cstheme="minorBidi"/>
               <w:noProof/>
-              <w:lang w:val="en-GB" w:eastAsia="en-GB"/>
+              <w:lang w:val="fr-FR" w:eastAsia="fr-FR"/>
             </w:rPr>
           </w:pPr>
-          <w:hyperlink w:anchor="_Toc389759792" w:history="1">
+          <w:hyperlink w:anchor="_Toc393992029" w:history="1">
             <w:r>
               <w:rPr>
                 <w:rStyle w:val="Hyperlink"/>
@@ -470,7 +470,7 @@
                 <w:noProof/>
                 <w:webHidden/>
               </w:rPr>
-              <w:instrText xml:space="preserve"> PAGEREF _Toc389759792 \h </w:instrText>
+              <w:instrText xml:space="preserve"> PAGEREF _Toc393992029 \h </w:instrText>
             </w:r>
             <w:r>
               <w:rPr>
@@ -510,10 +510,10 @@
             <w:rPr>
               <w:rFonts w:asciiTheme="minorHAnsi" w:eastAsiaTheme="minorEastAsia" w:hAnsiTheme="minorHAnsi" w:cstheme="minorBidi"/>
               <w:noProof/>
-              <w:lang w:val="en-GB" w:eastAsia="en-GB"/>
+              <w:lang w:val="fr-FR" w:eastAsia="fr-FR"/>
             </w:rPr>
           </w:pPr>
-          <w:hyperlink w:anchor="_Toc389759793" w:history="1">
+          <w:hyperlink w:anchor="_Toc393992030" w:history="1">
             <w:r>
               <w:rPr>
                 <w:rStyle w:val="Hyperlink"/>
@@ -540,7 +540,7 @@
                 <w:noProof/>
                 <w:webHidden/>
               </w:rPr>
-              <w:instrText xml:space="preserve"> PAGEREF _Toc389759793 \h </w:instrText>
+              <w:instrText xml:space="preserve"> PAGEREF _Toc393992030 \h </w:instrText>
             </w:r>
             <w:r>
               <w:rPr>
@@ -580,10 +580,10 @@
             <w:rPr>
               <w:rFonts w:asciiTheme="minorHAnsi" w:eastAsiaTheme="minorEastAsia" w:hAnsiTheme="minorHAnsi" w:cstheme="minorBidi"/>
               <w:noProof/>
-              <w:lang w:val="en-GB" w:eastAsia="en-GB"/>
+              <w:lang w:val="fr-FR" w:eastAsia="fr-FR"/>
             </w:rPr>
           </w:pPr>
-          <w:hyperlink w:anchor="_Toc389759794" w:history="1">
+          <w:hyperlink w:anchor="_Toc393992031" w:history="1">
             <w:r>
               <w:rPr>
                 <w:rStyle w:val="Hyperlink"/>
@@ -610,7 +610,7 @@
                 <w:noProof/>
                 <w:webHidden/>
               </w:rPr>
-              <w:instrText xml:space="preserve"> PAGEREF _Toc389759794 \h </w:instrText>
+              <w:instrText xml:space="preserve"> PAGEREF _Toc393992031 \h </w:instrText>
             </w:r>
             <w:r>
               <w:rPr>
@@ -650,10 +650,10 @@
             <w:rPr>
               <w:rFonts w:asciiTheme="minorHAnsi" w:eastAsiaTheme="minorEastAsia" w:hAnsiTheme="minorHAnsi" w:cstheme="minorBidi"/>
               <w:noProof/>
-              <w:lang w:val="en-GB" w:eastAsia="en-GB"/>
+              <w:lang w:val="fr-FR" w:eastAsia="fr-FR"/>
             </w:rPr>
           </w:pPr>
-          <w:hyperlink w:anchor="_Toc389759795" w:history="1">
+          <w:hyperlink w:anchor="_Toc393992032" w:history="1">
             <w:r>
               <w:rPr>
                 <w:rStyle w:val="Hyperlink"/>
@@ -680,7 +680,7 @@
                 <w:noProof/>
                 <w:webHidden/>
               </w:rPr>
-              <w:instrText xml:space="preserve"> PAGEREF _Toc389759795 \h </w:instrText>
+              <w:instrText xml:space="preserve"> PAGEREF _Toc393992032 \h </w:instrText>
             </w:r>
             <w:r>
               <w:rPr>
@@ -720,10 +720,10 @@
             <w:rPr>
               <w:rFonts w:asciiTheme="minorHAnsi" w:eastAsiaTheme="minorEastAsia" w:hAnsiTheme="minorHAnsi" w:cstheme="minorBidi"/>
               <w:noProof/>
-              <w:lang w:val="en-GB" w:eastAsia="en-GB"/>
+              <w:lang w:val="fr-FR" w:eastAsia="fr-FR"/>
             </w:rPr>
           </w:pPr>
-          <w:hyperlink w:anchor="_Toc389759796" w:history="1">
+          <w:hyperlink w:anchor="_Toc393992033" w:history="1">
             <w:r>
               <w:rPr>
                 <w:rStyle w:val="Hyperlink"/>
@@ -750,7 +750,7 @@
                 <w:noProof/>
                 <w:webHidden/>
               </w:rPr>
-              <w:instrText xml:space="preserve"> PAGEREF _Toc389759796 \h </w:instrText>
+              <w:instrText xml:space="preserve"> PAGEREF _Toc393992033 \h </w:instrText>
             </w:r>
             <w:r>
               <w:rPr>
@@ -790,10 +790,10 @@
             <w:rPr>
               <w:rFonts w:asciiTheme="minorHAnsi" w:eastAsiaTheme="minorEastAsia" w:hAnsiTheme="minorHAnsi" w:cstheme="minorBidi"/>
               <w:noProof/>
-              <w:lang w:val="en-GB" w:eastAsia="en-GB"/>
+              <w:lang w:val="fr-FR" w:eastAsia="fr-FR"/>
             </w:rPr>
           </w:pPr>
-          <w:hyperlink w:anchor="_Toc389759797" w:history="1">
+          <w:hyperlink w:anchor="_Toc393992034" w:history="1">
             <w:r>
               <w:rPr>
                 <w:rStyle w:val="Hyperlink"/>
@@ -820,7 +820,7 @@
                 <w:noProof/>
                 <w:webHidden/>
               </w:rPr>
-              <w:instrText xml:space="preserve"> PAGEREF _Toc389759797 \h </w:instrText>
+              <w:instrText xml:space="preserve"> PAGEREF _Toc393992034 \h </w:instrText>
             </w:r>
             <w:r>
               <w:rPr>
@@ -860,10 +860,10 @@
             <w:rPr>
               <w:rFonts w:asciiTheme="minorHAnsi" w:eastAsiaTheme="minorEastAsia" w:hAnsiTheme="minorHAnsi" w:cstheme="minorBidi"/>
               <w:noProof/>
-              <w:lang w:val="en-GB" w:eastAsia="en-GB"/>
+              <w:lang w:val="fr-FR" w:eastAsia="fr-FR"/>
             </w:rPr>
           </w:pPr>
-          <w:hyperlink w:anchor="_Toc389759798" w:history="1">
+          <w:hyperlink w:anchor="_Toc393992035" w:history="1">
             <w:r>
               <w:rPr>
                 <w:rStyle w:val="Hyperlink"/>
@@ -890,7 +890,7 @@
                 <w:noProof/>
                 <w:webHidden/>
               </w:rPr>
-              <w:instrText xml:space="preserve"> PAGEREF _Toc389759798 \h </w:instrText>
+              <w:instrText xml:space="preserve"> PAGEREF _Toc393992035 \h </w:instrText>
             </w:r>
             <w:r>
               <w:rPr>
@@ -930,10 +930,10 @@
             <w:rPr>
               <w:rFonts w:asciiTheme="minorHAnsi" w:eastAsiaTheme="minorEastAsia" w:hAnsiTheme="minorHAnsi" w:cstheme="minorBidi"/>
               <w:noProof/>
-              <w:lang w:val="en-GB" w:eastAsia="en-GB"/>
+              <w:lang w:val="fr-FR" w:eastAsia="fr-FR"/>
             </w:rPr>
           </w:pPr>
-          <w:hyperlink w:anchor="_Toc389759799" w:history="1">
+          <w:hyperlink w:anchor="_Toc393992036" w:history="1">
             <w:r>
               <w:rPr>
                 <w:rStyle w:val="Hyperlink"/>
@@ -960,7 +960,7 @@
                 <w:noProof/>
                 <w:webHidden/>
               </w:rPr>
-              <w:instrText xml:space="preserve"> PAGEREF _Toc389759799 \h </w:instrText>
+              <w:instrText xml:space="preserve"> PAGEREF _Toc393992036 \h </w:instrText>
             </w:r>
             <w:r>
               <w:rPr>
@@ -1000,10 +1000,10 @@
             <w:rPr>
               <w:rFonts w:asciiTheme="minorHAnsi" w:eastAsiaTheme="minorEastAsia" w:hAnsiTheme="minorHAnsi" w:cstheme="minorBidi"/>
               <w:noProof/>
-              <w:lang w:val="en-GB" w:eastAsia="en-GB"/>
+              <w:lang w:val="fr-FR" w:eastAsia="fr-FR"/>
             </w:rPr>
           </w:pPr>
-          <w:hyperlink w:anchor="_Toc389759800" w:history="1">
+          <w:hyperlink w:anchor="_Toc393992037" w:history="1">
             <w:r>
               <w:rPr>
                 <w:rStyle w:val="Hyperlink"/>
@@ -1030,7 +1030,7 @@
                 <w:noProof/>
                 <w:webHidden/>
               </w:rPr>
-              <w:instrText xml:space="preserve"> PAGEREF _Toc389759800 \h </w:instrText>
+              <w:instrText xml:space="preserve"> PAGEREF _Toc393992037 \h </w:instrText>
             </w:r>
             <w:r>
               <w:rPr>
@@ -1070,10 +1070,10 @@
             <w:rPr>
               <w:rFonts w:asciiTheme="minorHAnsi" w:eastAsiaTheme="minorEastAsia" w:hAnsiTheme="minorHAnsi" w:cstheme="minorBidi"/>
               <w:noProof/>
-              <w:lang w:val="en-GB" w:eastAsia="en-GB"/>
+              <w:lang w:val="fr-FR" w:eastAsia="fr-FR"/>
             </w:rPr>
           </w:pPr>
-          <w:hyperlink w:anchor="_Toc389759801" w:history="1">
+          <w:hyperlink w:anchor="_Toc393992038" w:history="1">
             <w:r>
               <w:rPr>
                 <w:rStyle w:val="Hyperlink"/>
@@ -1100,7 +1100,7 @@
                 <w:noProof/>
                 <w:webHidden/>
               </w:rPr>
-              <w:instrText xml:space="preserve"> PAGEREF _Toc389759801 \h </w:instrText>
+              <w:instrText xml:space="preserve"> PAGEREF _Toc393992038 \h </w:instrText>
             </w:r>
             <w:r>
               <w:rPr>
@@ -1140,10 +1140,10 @@
             <w:rPr>
               <w:rFonts w:asciiTheme="minorHAnsi" w:eastAsiaTheme="minorEastAsia" w:hAnsiTheme="minorHAnsi" w:cstheme="minorBidi"/>
               <w:noProof/>
-              <w:lang w:val="en-GB" w:eastAsia="en-GB"/>
+              <w:lang w:val="fr-FR" w:eastAsia="fr-FR"/>
             </w:rPr>
           </w:pPr>
-          <w:hyperlink w:anchor="_Toc389759802" w:history="1">
+          <w:hyperlink w:anchor="_Toc393992039" w:history="1">
             <w:r>
               <w:rPr>
                 <w:rStyle w:val="Hyperlink"/>
@@ -1170,7 +1170,7 @@
                 <w:noProof/>
                 <w:webHidden/>
               </w:rPr>
-              <w:instrText xml:space="preserve"> PAGEREF _Toc389759802 \h </w:instrText>
+              <w:instrText xml:space="preserve"> PAGEREF _Toc393992039 \h </w:instrText>
             </w:r>
             <w:r>
               <w:rPr>
@@ -1190,7 +1190,7 @@
                 <w:noProof/>
                 <w:webHidden/>
               </w:rPr>
-              <w:t>6</w:t>
+              <w:t>7</w:t>
             </w:r>
             <w:r>
               <w:rPr>
@@ -1210,10 +1210,10 @@
             <w:rPr>
               <w:rFonts w:asciiTheme="minorHAnsi" w:eastAsiaTheme="minorEastAsia" w:hAnsiTheme="minorHAnsi" w:cstheme="minorBidi"/>
               <w:noProof/>
-              <w:lang w:val="en-GB" w:eastAsia="en-GB"/>
+              <w:lang w:val="fr-FR" w:eastAsia="fr-FR"/>
             </w:rPr>
           </w:pPr>
-          <w:hyperlink w:anchor="_Toc389759803" w:history="1">
+          <w:hyperlink w:anchor="_Toc393992040" w:history="1">
             <w:r>
               <w:rPr>
                 <w:rStyle w:val="Hyperlink"/>
@@ -1240,7 +1240,7 @@
                 <w:noProof/>
                 <w:webHidden/>
               </w:rPr>
-              <w:instrText xml:space="preserve"> PAGEREF _Toc389759803 \h </w:instrText>
+              <w:instrText xml:space="preserve"> PAGEREF _Toc393992040 \h </w:instrText>
             </w:r>
             <w:r>
               <w:rPr>
@@ -1260,7 +1260,7 @@
                 <w:noProof/>
                 <w:webHidden/>
               </w:rPr>
-              <w:t>6</w:t>
+              <w:t>7</w:t>
             </w:r>
             <w:r>
               <w:rPr>
@@ -1280,10 +1280,10 @@
             <w:rPr>
               <w:rFonts w:asciiTheme="minorHAnsi" w:eastAsiaTheme="minorEastAsia" w:hAnsiTheme="minorHAnsi" w:cstheme="minorBidi"/>
               <w:noProof/>
-              <w:lang w:val="en-GB" w:eastAsia="en-GB"/>
+              <w:lang w:val="fr-FR" w:eastAsia="fr-FR"/>
             </w:rPr>
           </w:pPr>
-          <w:hyperlink w:anchor="_Toc389759804" w:history="1">
+          <w:hyperlink w:anchor="_Toc393992041" w:history="1">
             <w:r>
               <w:rPr>
                 <w:rStyle w:val="Hyperlink"/>
@@ -1310,7 +1310,7 @@
                 <w:noProof/>
                 <w:webHidden/>
               </w:rPr>
-              <w:instrText xml:space="preserve"> PAGEREF _Toc389759804 \h </w:instrText>
+              <w:instrText xml:space="preserve"> PAGEREF _Toc393992041 \h </w:instrText>
             </w:r>
             <w:r>
               <w:rPr>
@@ -1350,10 +1350,10 @@
             <w:rPr>
               <w:rFonts w:asciiTheme="minorHAnsi" w:eastAsiaTheme="minorEastAsia" w:hAnsiTheme="minorHAnsi" w:cstheme="minorBidi"/>
               <w:noProof/>
-              <w:lang w:val="en-GB" w:eastAsia="en-GB"/>
+              <w:lang w:val="fr-FR" w:eastAsia="fr-FR"/>
             </w:rPr>
           </w:pPr>
-          <w:hyperlink w:anchor="_Toc389759805" w:history="1">
+          <w:hyperlink w:anchor="_Toc393992042" w:history="1">
             <w:r>
               <w:rPr>
                 <w:rStyle w:val="Hyperlink"/>
@@ -1380,7 +1380,7 @@
                 <w:noProof/>
                 <w:webHidden/>
               </w:rPr>
-              <w:instrText xml:space="preserve"> PAGEREF _Toc389759805 \h </w:instrText>
+              <w:instrText xml:space="preserve"> PAGEREF _Toc393992042 \h </w:instrText>
             </w:r>
             <w:r>
               <w:rPr>
@@ -1420,10 +1420,10 @@
             <w:rPr>
               <w:rFonts w:asciiTheme="minorHAnsi" w:eastAsiaTheme="minorEastAsia" w:hAnsiTheme="minorHAnsi" w:cstheme="minorBidi"/>
               <w:noProof/>
-              <w:lang w:val="en-GB" w:eastAsia="en-GB"/>
+              <w:lang w:val="fr-FR" w:eastAsia="fr-FR"/>
             </w:rPr>
           </w:pPr>
-          <w:hyperlink w:anchor="_Toc389759806" w:history="1">
+          <w:hyperlink w:anchor="_Toc393992043" w:history="1">
             <w:r>
               <w:rPr>
                 <w:rStyle w:val="Hyperlink"/>
@@ -1450,7 +1450,7 @@
                 <w:noProof/>
                 <w:webHidden/>
               </w:rPr>
-              <w:instrText xml:space="preserve"> PAGEREF _Toc389759806 \h </w:instrText>
+              <w:instrText xml:space="preserve"> PAGEREF _Toc393992043 \h </w:instrText>
             </w:r>
             <w:r>
               <w:rPr>
@@ -1490,10 +1490,10 @@
             <w:rPr>
               <w:rFonts w:asciiTheme="minorHAnsi" w:eastAsiaTheme="minorEastAsia" w:hAnsiTheme="minorHAnsi" w:cstheme="minorBidi"/>
               <w:noProof/>
-              <w:lang w:val="en-GB" w:eastAsia="en-GB"/>
+              <w:lang w:val="fr-FR" w:eastAsia="fr-FR"/>
             </w:rPr>
           </w:pPr>
-          <w:hyperlink w:anchor="_Toc389759807" w:history="1">
+          <w:hyperlink w:anchor="_Toc393992044" w:history="1">
             <w:r>
               <w:rPr>
                 <w:rStyle w:val="Hyperlink"/>
@@ -1520,7 +1520,7 @@
                 <w:noProof/>
                 <w:webHidden/>
               </w:rPr>
-              <w:instrText xml:space="preserve"> PAGEREF _Toc389759807 \h </w:instrText>
+              <w:instrText xml:space="preserve"> PAGEREF _Toc393992044 \h </w:instrText>
             </w:r>
             <w:r>
               <w:rPr>
@@ -1540,7 +1540,7 @@
                 <w:noProof/>
                 <w:webHidden/>
               </w:rPr>
-              <w:t>7</w:t>
+              <w:t>8</w:t>
             </w:r>
             <w:r>
               <w:rPr>
@@ -1560,10 +1560,10 @@
             <w:rPr>
               <w:rFonts w:asciiTheme="minorHAnsi" w:eastAsiaTheme="minorEastAsia" w:hAnsiTheme="minorHAnsi" w:cstheme="minorBidi"/>
               <w:noProof/>
-              <w:lang w:val="en-GB" w:eastAsia="en-GB"/>
+              <w:lang w:val="fr-FR" w:eastAsia="fr-FR"/>
             </w:rPr>
           </w:pPr>
-          <w:hyperlink w:anchor="_Toc389759808" w:history="1">
+          <w:hyperlink w:anchor="_Toc393992045" w:history="1">
             <w:r>
               <w:rPr>
                 <w:rStyle w:val="Hyperlink"/>
@@ -1590,7 +1590,7 @@
                 <w:noProof/>
                 <w:webHidden/>
               </w:rPr>
-              <w:instrText xml:space="preserve"> PAGEREF _Toc389759808 \h </w:instrText>
+              <w:instrText xml:space="preserve"> PAGEREF _Toc393992045 \h </w:instrText>
             </w:r>
             <w:r>
               <w:rPr>
@@ -1630,10 +1630,10 @@
             <w:rPr>
               <w:rFonts w:asciiTheme="minorHAnsi" w:eastAsiaTheme="minorEastAsia" w:hAnsiTheme="minorHAnsi" w:cstheme="minorBidi"/>
               <w:noProof/>
-              <w:lang w:val="en-GB" w:eastAsia="en-GB"/>
+              <w:lang w:val="fr-FR" w:eastAsia="fr-FR"/>
             </w:rPr>
           </w:pPr>
-          <w:hyperlink w:anchor="_Toc389759809" w:history="1">
+          <w:hyperlink w:anchor="_Toc393992046" w:history="1">
             <w:r>
               <w:rPr>
                 <w:rStyle w:val="Hyperlink"/>
@@ -1660,7 +1660,7 @@
                 <w:noProof/>
                 <w:webHidden/>
               </w:rPr>
-              <w:instrText xml:space="preserve"> PAGEREF _Toc389759809 \h </w:instrText>
+              <w:instrText xml:space="preserve"> PAGEREF _Toc393992046 \h </w:instrText>
             </w:r>
             <w:r>
               <w:rPr>
@@ -1680,7 +1680,7 @@
                 <w:noProof/>
                 <w:webHidden/>
               </w:rPr>
-              <w:t>8</w:t>
+              <w:t>9</w:t>
             </w:r>
             <w:r>
               <w:rPr>
@@ -1700,10 +1700,10 @@
             <w:rPr>
               <w:rFonts w:asciiTheme="minorHAnsi" w:eastAsiaTheme="minorEastAsia" w:hAnsiTheme="minorHAnsi" w:cstheme="minorBidi"/>
               <w:noProof/>
-              <w:lang w:val="en-GB" w:eastAsia="en-GB"/>
+              <w:lang w:val="fr-FR" w:eastAsia="fr-FR"/>
             </w:rPr>
           </w:pPr>
-          <w:hyperlink w:anchor="_Toc389759810" w:history="1">
+          <w:hyperlink w:anchor="_Toc393992047" w:history="1">
             <w:r>
               <w:rPr>
                 <w:rStyle w:val="Hyperlink"/>
@@ -1730,7 +1730,7 @@
                 <w:noProof/>
                 <w:webHidden/>
               </w:rPr>
-              <w:instrText xml:space="preserve"> PAGEREF _Toc389759810 \h </w:instrText>
+              <w:instrText xml:space="preserve"> PAGEREF _Toc393992047 \h </w:instrText>
             </w:r>
             <w:r>
               <w:rPr>
@@ -1750,7 +1750,7 @@
                 <w:noProof/>
                 <w:webHidden/>
               </w:rPr>
-              <w:t>8</w:t>
+              <w:t>9</w:t>
             </w:r>
             <w:r>
               <w:rPr>
@@ -1770,10 +1770,10 @@
             <w:rPr>
               <w:rFonts w:asciiTheme="minorHAnsi" w:eastAsiaTheme="minorEastAsia" w:hAnsiTheme="minorHAnsi" w:cstheme="minorBidi"/>
               <w:noProof/>
-              <w:lang w:val="en-GB" w:eastAsia="en-GB"/>
+              <w:lang w:val="fr-FR" w:eastAsia="fr-FR"/>
             </w:rPr>
           </w:pPr>
-          <w:hyperlink w:anchor="_Toc389759811" w:history="1">
+          <w:hyperlink w:anchor="_Toc393992048" w:history="1">
             <w:r>
               <w:rPr>
                 <w:rStyle w:val="Hyperlink"/>
@@ -1800,7 +1800,7 @@
                 <w:noProof/>
                 <w:webHidden/>
               </w:rPr>
-              <w:instrText xml:space="preserve"> PAGEREF _Toc389759811 \h </w:instrText>
+              <w:instrText xml:space="preserve"> PAGEREF _Toc393992048 \h </w:instrText>
             </w:r>
             <w:r>
               <w:rPr>
@@ -1840,10 +1840,10 @@
             <w:rPr>
               <w:rFonts w:asciiTheme="minorHAnsi" w:eastAsiaTheme="minorEastAsia" w:hAnsiTheme="minorHAnsi" w:cstheme="minorBidi"/>
               <w:noProof/>
-              <w:lang w:val="en-GB" w:eastAsia="en-GB"/>
+              <w:lang w:val="fr-FR" w:eastAsia="fr-FR"/>
             </w:rPr>
           </w:pPr>
-          <w:hyperlink w:anchor="_Toc389759812" w:history="1">
+          <w:hyperlink w:anchor="_Toc393992049" w:history="1">
             <w:r>
               <w:rPr>
                 <w:rStyle w:val="Hyperlink"/>
@@ -1870,7 +1870,7 @@
                 <w:noProof/>
                 <w:webHidden/>
               </w:rPr>
-              <w:instrText xml:space="preserve"> PAGEREF _Toc389759812 \h </w:instrText>
+              <w:instrText xml:space="preserve"> PAGEREF _Toc393992049 \h </w:instrText>
             </w:r>
             <w:r>
               <w:rPr>
@@ -1910,10 +1910,10 @@
             <w:rPr>
               <w:rFonts w:asciiTheme="minorHAnsi" w:eastAsiaTheme="minorEastAsia" w:hAnsiTheme="minorHAnsi" w:cstheme="minorBidi"/>
               <w:noProof/>
-              <w:lang w:val="en-GB" w:eastAsia="en-GB"/>
+              <w:lang w:val="fr-FR" w:eastAsia="fr-FR"/>
             </w:rPr>
           </w:pPr>
-          <w:hyperlink w:anchor="_Toc389759813" w:history="1">
+          <w:hyperlink w:anchor="_Toc393992050" w:history="1">
             <w:r>
               <w:rPr>
                 <w:rStyle w:val="Hyperlink"/>
@@ -1940,7 +1940,7 @@
                 <w:noProof/>
                 <w:webHidden/>
               </w:rPr>
-              <w:instrText xml:space="preserve"> PAGEREF _Toc389759813 \h </w:instrText>
+              <w:instrText xml:space="preserve"> PAGEREF _Toc393992050 \h </w:instrText>
             </w:r>
             <w:r>
               <w:rPr>
@@ -1960,7 +1960,7 @@
                 <w:noProof/>
                 <w:webHidden/>
               </w:rPr>
-              <w:t>9</w:t>
+              <w:t>10</w:t>
             </w:r>
             <w:r>
               <w:rPr>
@@ -1980,10 +1980,10 @@
             <w:rPr>
               <w:rFonts w:asciiTheme="minorHAnsi" w:eastAsiaTheme="minorEastAsia" w:hAnsiTheme="minorHAnsi" w:cstheme="minorBidi"/>
               <w:noProof/>
-              <w:lang w:val="en-GB" w:eastAsia="en-GB"/>
+              <w:lang w:val="fr-FR" w:eastAsia="fr-FR"/>
             </w:rPr>
           </w:pPr>
-          <w:hyperlink w:anchor="_Toc389759814" w:history="1">
+          <w:hyperlink w:anchor="_Toc393992051" w:history="1">
             <w:r>
               <w:rPr>
                 <w:rStyle w:val="Hyperlink"/>
@@ -2010,7 +2010,7 @@
                 <w:noProof/>
                 <w:webHidden/>
               </w:rPr>
-              <w:instrText xml:space="preserve"> PAGEREF _Toc389759814 \h </w:instrText>
+              <w:instrText xml:space="preserve"> PAGEREF _Toc393992051 \h </w:instrText>
             </w:r>
             <w:r>
               <w:rPr>
@@ -2050,10 +2050,10 @@
             <w:rPr>
               <w:rFonts w:asciiTheme="minorHAnsi" w:eastAsiaTheme="minorEastAsia" w:hAnsiTheme="minorHAnsi" w:cstheme="minorBidi"/>
               <w:noProof/>
-              <w:lang w:val="en-GB" w:eastAsia="en-GB"/>
+              <w:lang w:val="fr-FR" w:eastAsia="fr-FR"/>
             </w:rPr>
           </w:pPr>
-          <w:hyperlink w:anchor="_Toc389759815" w:history="1">
+          <w:hyperlink w:anchor="_Toc393992052" w:history="1">
             <w:r>
               <w:rPr>
                 <w:rStyle w:val="Hyperlink"/>
@@ -2080,7 +2080,7 @@
                 <w:noProof/>
                 <w:webHidden/>
               </w:rPr>
-              <w:instrText xml:space="preserve"> PAGEREF _Toc389759815 \h </w:instrText>
+              <w:instrText xml:space="preserve"> PAGEREF _Toc393992052 \h </w:instrText>
             </w:r>
             <w:r>
               <w:rPr>
@@ -2120,10 +2120,10 @@
             <w:rPr>
               <w:rFonts w:asciiTheme="minorHAnsi" w:eastAsiaTheme="minorEastAsia" w:hAnsiTheme="minorHAnsi" w:cstheme="minorBidi"/>
               <w:noProof/>
-              <w:lang w:val="en-GB" w:eastAsia="en-GB"/>
+              <w:lang w:val="fr-FR" w:eastAsia="fr-FR"/>
             </w:rPr>
           </w:pPr>
-          <w:hyperlink w:anchor="_Toc389759816" w:history="1">
+          <w:hyperlink w:anchor="_Toc393992053" w:history="1">
             <w:r>
               <w:rPr>
                 <w:rStyle w:val="Hyperlink"/>
@@ -2150,7 +2150,7 @@
                 <w:noProof/>
                 <w:webHidden/>
               </w:rPr>
-              <w:instrText xml:space="preserve"> PAGEREF _Toc389759816 \h </w:instrText>
+              <w:instrText xml:space="preserve"> PAGEREF _Toc393992053 \h </w:instrText>
             </w:r>
             <w:r>
               <w:rPr>
@@ -2190,10 +2190,10 @@
             <w:rPr>
               <w:rFonts w:asciiTheme="minorHAnsi" w:eastAsiaTheme="minorEastAsia" w:hAnsiTheme="minorHAnsi" w:cstheme="minorBidi"/>
               <w:noProof/>
-              <w:lang w:val="en-GB" w:eastAsia="en-GB"/>
+              <w:lang w:val="fr-FR" w:eastAsia="fr-FR"/>
             </w:rPr>
           </w:pPr>
-          <w:hyperlink w:anchor="_Toc389759817" w:history="1">
+          <w:hyperlink w:anchor="_Toc393992054" w:history="1">
             <w:r>
               <w:rPr>
                 <w:rStyle w:val="Hyperlink"/>
@@ -2220,7 +2220,7 @@
                 <w:noProof/>
                 <w:webHidden/>
               </w:rPr>
-              <w:instrText xml:space="preserve"> PAGEREF _Toc389759817 \h </w:instrText>
+              <w:instrText xml:space="preserve"> PAGEREF _Toc393992054 \h </w:instrText>
             </w:r>
             <w:r>
               <w:rPr>
@@ -2260,10 +2260,10 @@
             <w:rPr>
               <w:rFonts w:asciiTheme="minorHAnsi" w:eastAsiaTheme="minorEastAsia" w:hAnsiTheme="minorHAnsi" w:cstheme="minorBidi"/>
               <w:noProof/>
-              <w:lang w:val="en-GB" w:eastAsia="en-GB"/>
+              <w:lang w:val="fr-FR" w:eastAsia="fr-FR"/>
             </w:rPr>
           </w:pPr>
-          <w:hyperlink w:anchor="_Toc389759818" w:history="1">
+          <w:hyperlink w:anchor="_Toc393992055" w:history="1">
             <w:r>
               <w:rPr>
                 <w:rStyle w:val="Hyperlink"/>
@@ -2290,7 +2290,7 @@
                 <w:noProof/>
                 <w:webHidden/>
               </w:rPr>
-              <w:instrText xml:space="preserve"> PAGEREF _Toc389759818 \h </w:instrText>
+              <w:instrText xml:space="preserve"> PAGEREF _Toc393992055 \h </w:instrText>
             </w:r>
             <w:r>
               <w:rPr>
@@ -2330,10 +2330,10 @@
             <w:rPr>
               <w:rFonts w:asciiTheme="minorHAnsi" w:eastAsiaTheme="minorEastAsia" w:hAnsiTheme="minorHAnsi" w:cstheme="minorBidi"/>
               <w:noProof/>
-              <w:lang w:val="en-GB" w:eastAsia="en-GB"/>
+              <w:lang w:val="fr-FR" w:eastAsia="fr-FR"/>
             </w:rPr>
           </w:pPr>
-          <w:hyperlink w:anchor="_Toc389759819" w:history="1">
+          <w:hyperlink w:anchor="_Toc393992056" w:history="1">
             <w:r>
               <w:rPr>
                 <w:rStyle w:val="Hyperlink"/>
@@ -2360,7 +2360,7 @@
                 <w:noProof/>
                 <w:webHidden/>
               </w:rPr>
-              <w:instrText xml:space="preserve"> PAGEREF _Toc389759819 \h </w:instrText>
+              <w:instrText xml:space="preserve"> PAGEREF _Toc393992056 \h </w:instrText>
             </w:r>
             <w:r>
               <w:rPr>
@@ -2408,7 +2408,7 @@
       <w:pPr>
         <w:pStyle w:val="Heading1"/>
       </w:pPr>
-      <w:bookmarkStart w:id="2" w:name="_Toc389759790"/>
+      <w:bookmarkStart w:id="2" w:name="_Toc393992027"/>
       <w:r>
         <w:lastRenderedPageBreak/>
         <w:t>Intro</w:t>
@@ -2451,7 +2451,7 @@
       <w:pPr>
         <w:pStyle w:val="Heading1"/>
       </w:pPr>
-      <w:bookmarkStart w:id="3" w:name="_Toc389759791"/>
+      <w:bookmarkStart w:id="3" w:name="_Toc393992028"/>
       <w:r>
         <w:t>License</w:t>
       </w:r>
@@ -2541,7 +2541,7 @@
       <w:pPr>
         <w:pStyle w:val="Heading1"/>
       </w:pPr>
-      <w:bookmarkStart w:id="4" w:name="_Toc389759792"/>
+      <w:bookmarkStart w:id="4" w:name="_Toc393992029"/>
       <w:r>
         <w:t>Configuration</w:t>
       </w:r>
@@ -2741,7 +2741,7 @@
       <w:pPr>
         <w:pStyle w:val="Heading2"/>
       </w:pPr>
-      <w:bookmarkStart w:id="5" w:name="_Toc389759793"/>
+      <w:bookmarkStart w:id="5" w:name="_Toc393992030"/>
       <w:proofErr w:type="spellStart"/>
       <w:r>
         <w:t>MySQL</w:t>
@@ -3074,7 +3074,7 @@
       <w:r>
         <w:rPr>
           <w:noProof/>
-          <w:lang w:val="en-GB" w:eastAsia="en-GB"/>
+          <w:lang w:val="fr-FR" w:eastAsia="fr-FR"/>
         </w:rPr>
         <w:lastRenderedPageBreak/>
         <w:drawing>
@@ -3214,7 +3214,7 @@
       <w:pPr>
         <w:pStyle w:val="Heading2"/>
       </w:pPr>
-      <w:bookmarkStart w:id="6" w:name="_Toc389759794"/>
+      <w:bookmarkStart w:id="6" w:name="_Toc393992031"/>
       <w:r>
         <w:t>Logger</w:t>
       </w:r>
@@ -3263,7 +3263,7 @@
       <w:r>
         <w:rPr>
           <w:noProof/>
-          <w:lang w:val="en-GB" w:eastAsia="en-GB"/>
+          <w:lang w:val="fr-FR" w:eastAsia="fr-FR"/>
         </w:rPr>
         <w:drawing>
           <wp:inline distT="0" distB="0" distL="0" distR="0">
@@ -3327,7 +3327,7 @@
       <w:pPr>
         <w:pStyle w:val="Heading2"/>
       </w:pPr>
-      <w:bookmarkStart w:id="7" w:name="_Toc389759795"/>
+      <w:bookmarkStart w:id="7" w:name="_Toc393992032"/>
       <w:r>
         <w:t>Google Drive configuration</w:t>
       </w:r>
@@ -3516,7 +3516,7 @@
       <w:pPr>
         <w:pStyle w:val="Heading2"/>
       </w:pPr>
-      <w:bookmarkStart w:id="8" w:name="_Toc389759796"/>
+      <w:bookmarkStart w:id="8" w:name="_Toc393992033"/>
       <w:proofErr w:type="gramStart"/>
       <w:r>
         <w:t>m</w:t>
@@ -3705,7 +3705,7 @@
       <w:r>
         <w:rPr>
           <w:noProof/>
-          <w:lang w:val="en-GB" w:eastAsia="en-GB"/>
+          <w:lang w:val="fr-FR" w:eastAsia="fr-FR"/>
         </w:rPr>
         <w:drawing>
           <wp:inline distT="0" distB="0" distL="0" distR="0">
@@ -3802,7 +3802,7 @@
       <w:pPr>
         <w:pStyle w:val="Heading2"/>
       </w:pPr>
-      <w:bookmarkStart w:id="9" w:name="_Toc389759797"/>
+      <w:bookmarkStart w:id="9" w:name="_Toc393992034"/>
       <w:r>
         <w:t>P</w:t>
       </w:r>
@@ -3820,7 +3820,7 @@
       <w:pPr>
         <w:pStyle w:val="Heading3"/>
       </w:pPr>
-      <w:bookmarkStart w:id="10" w:name="_Toc389759798"/>
+      <w:bookmarkStart w:id="10" w:name="_Toc393992035"/>
       <w:r>
         <w:t>How to set the preferences</w:t>
       </w:r>
@@ -3885,7 +3885,15 @@
       </w:r>
       <w:proofErr w:type="spellEnd"/>
       <w:r>
-        <w:t xml:space="preserve"> of pomodoros per task</w:t>
+        <w:t xml:space="preserve"> of </w:t>
+      </w:r>
+      <w:proofErr w:type="spellStart"/>
+      <w:r>
+        <w:t>pomodoros</w:t>
+      </w:r>
+      <w:proofErr w:type="spellEnd"/>
+      <w:r>
+        <w:t xml:space="preserve"> per task</w:t>
       </w:r>
       <w:r>
         <w:t xml:space="preserve"> (</w:t>
@@ -3939,7 +3947,15 @@
       </w:r>
       <w:proofErr w:type="spellEnd"/>
       <w:r>
-        <w:t xml:space="preserve"> of pomodoros per day</w:t>
+        <w:t xml:space="preserve"> of </w:t>
+      </w:r>
+      <w:proofErr w:type="spellStart"/>
+      <w:r>
+        <w:t>pomodoros</w:t>
+      </w:r>
+      <w:proofErr w:type="spellEnd"/>
+      <w:r>
+        <w:t xml:space="preserve"> per day</w:t>
       </w:r>
       <w:r>
         <w:t xml:space="preserve"> (</w:t>
@@ -4080,7 +4096,15 @@
       </w:r>
       <w:proofErr w:type="spellEnd"/>
       <w:r>
-        <w:t xml:space="preserve"> of pomodoros per task</w:t>
+        <w:t xml:space="preserve"> of </w:t>
+      </w:r>
+      <w:proofErr w:type="spellStart"/>
+      <w:r>
+        <w:t>pomodoros</w:t>
+      </w:r>
+      <w:proofErr w:type="spellEnd"/>
+      <w:r>
+        <w:t xml:space="preserve"> per task</w:t>
       </w:r>
       <w:r>
         <w:t xml:space="preserve"> (</w:t>
@@ -5000,10 +5024,18 @@
         <w:t>2</w:t>
       </w:r>
       <w:r>
-        <w:t xml:space="preserve"> pomodoros and </w:t>
+        <w:t xml:space="preserve"> </w:t>
       </w:r>
       <w:proofErr w:type="spellStart"/>
       <w:r>
+        <w:t>pomodoros</w:t>
+      </w:r>
+      <w:proofErr w:type="spellEnd"/>
+      <w:r>
+        <w:t xml:space="preserve"> and </w:t>
+      </w:r>
+      <w:proofErr w:type="spellStart"/>
+      <w:r>
         <w:rPr>
           <w:b/>
         </w:rPr>
@@ -5120,7 +5152,15 @@
         <w:t xml:space="preserve"> </w:t>
       </w:r>
       <w:r>
-        <w:t xml:space="preserve">estimate = 4 pomodoros and </w:t>
+        <w:t xml:space="preserve">estimate = 4 </w:t>
+      </w:r>
+      <w:proofErr w:type="spellStart"/>
+      <w:r>
+        <w:t>pomodoros</w:t>
+      </w:r>
+      <w:proofErr w:type="spellEnd"/>
+      <w:r>
+        <w:t xml:space="preserve"> and </w:t>
       </w:r>
       <w:proofErr w:type="spellStart"/>
       <w:r>
@@ -5308,7 +5348,15 @@
         <w:t xml:space="preserve"> </w:t>
       </w:r>
       <w:r>
-        <w:t xml:space="preserve">estimate = 4 pomodoros and </w:t>
+        <w:t xml:space="preserve">estimate = 4 </w:t>
+      </w:r>
+      <w:proofErr w:type="spellStart"/>
+      <w:r>
+        <w:t>pomodoros</w:t>
+      </w:r>
+      <w:proofErr w:type="spellEnd"/>
+      <w:r>
+        <w:t xml:space="preserve"> and </w:t>
       </w:r>
       <w:proofErr w:type="spellStart"/>
       <w:r>
@@ -5432,7 +5480,7 @@
       <w:pPr>
         <w:pStyle w:val="Heading1"/>
       </w:pPr>
-      <w:bookmarkStart w:id="30" w:name="_Toc389759799"/>
+      <w:bookmarkStart w:id="30" w:name="_Toc393992036"/>
       <w:r>
         <w:lastRenderedPageBreak/>
         <w:t>Getting Started</w:t>
@@ -6113,7 +6161,7 @@
       <w:pPr>
         <w:pStyle w:val="Heading3"/>
       </w:pPr>
-      <w:bookmarkStart w:id="33" w:name="_Toc389759800"/>
+      <w:bookmarkStart w:id="33" w:name="_Toc393992037"/>
       <w:r>
         <w:t xml:space="preserve">How to </w:t>
       </w:r>
@@ -6281,7 +6329,10 @@
         </w:numPr>
       </w:pPr>
       <w:r>
-        <w:t xml:space="preserve">List </w:t>
+        <w:t>All l</w:t>
+      </w:r>
+      <w:r>
+        <w:t xml:space="preserve">ist </w:t>
       </w:r>
       <w:r>
         <w:t>shortcuts:</w:t>
@@ -6349,49 +6400,19 @@
         </w:numPr>
       </w:pPr>
       <w:r>
-        <w:t>DEL: delete selected tasks</w:t>
+        <w:t xml:space="preserve">CTR + &lt;tab number&gt; (starting from 1): </w:t>
+      </w:r>
+      <w:r>
+        <w:t>open</w:t>
       </w:r>
       <w:r>
         <w:t xml:space="preserve"> </w:t>
       </w:r>
       <w:r>
-        <w:t>(</w:t>
-      </w:r>
-      <w:r>
-        <w:rPr>
-          <w:b/>
-        </w:rPr>
-        <w:t>Activity List</w:t>
-      </w:r>
-      <w:r>
-        <w:t xml:space="preserve"> / </w:t>
-      </w:r>
-      <w:r>
-        <w:rPr>
-          <w:b/>
-        </w:rPr>
-        <w:t>Backlog</w:t>
-      </w:r>
-      <w:r>
-        <w:t xml:space="preserve"> and </w:t>
-      </w:r>
-      <w:r>
-        <w:rPr>
-          <w:b/>
-        </w:rPr>
-        <w:t>Report List</w:t>
-      </w:r>
-      <w:r>
-        <w:t xml:space="preserve"> / </w:t>
-      </w:r>
-      <w:r>
-        <w:rPr>
-          <w:b/>
-        </w:rPr>
-        <w:t>Release Backlog</w:t>
-      </w:r>
-      <w:r>
-        <w:t>)</w:t>
+        <w:t xml:space="preserve">corresponding </w:t>
+      </w:r>
+      <w:r>
+        <w:t>tab</w:t>
       </w:r>
       <w:r>
         <w:t>.</w:t>
@@ -6406,7 +6427,234 @@
         </w:numPr>
       </w:pPr>
       <w:r>
-        <w:t>CTR + &lt;tab number&gt; (starting from 1): select tab</w:t>
+        <w:t>Select title + F2: rename task</w:t>
+      </w:r>
+      <w:r>
+        <w:t>.</w:t>
+      </w:r>
+    </w:p>
+    <w:p>
+      <w:pPr>
+        <w:pStyle w:val="ListParagraph"/>
+        <w:numPr>
+          <w:ilvl w:val="0"/>
+          <w:numId w:val="14"/>
+        </w:numPr>
+      </w:pPr>
+      <w:r>
+        <w:rPr>
+          <w:b/>
+        </w:rPr>
+        <w:t>Activity List</w:t>
+      </w:r>
+      <w:r>
+        <w:t xml:space="preserve"> / </w:t>
+      </w:r>
+      <w:r>
+        <w:rPr>
+          <w:b/>
+        </w:rPr>
+        <w:t>Backlog</w:t>
+      </w:r>
+      <w:r>
+        <w:t xml:space="preserve"> and </w:t>
+      </w:r>
+      <w:r>
+        <w:rPr>
+          <w:b/>
+        </w:rPr>
+        <w:t>Report List</w:t>
+      </w:r>
+      <w:r>
+        <w:t xml:space="preserve"> / </w:t>
+      </w:r>
+      <w:r>
+        <w:rPr>
+          <w:b/>
+        </w:rPr>
+        <w:t>Release Backlog</w:t>
+      </w:r>
+      <w:r>
+        <w:t xml:space="preserve"> </w:t>
+      </w:r>
+      <w:r>
+        <w:t>shortcuts</w:t>
+      </w:r>
+      <w:r>
+        <w:t>:</w:t>
+      </w:r>
+    </w:p>
+    <w:p>
+      <w:pPr>
+        <w:pStyle w:val="ListParagraph"/>
+        <w:numPr>
+          <w:ilvl w:val="1"/>
+          <w:numId w:val="14"/>
+        </w:numPr>
+      </w:pPr>
+      <w:r>
+        <w:t>DEL: delete selected tasks.</w:t>
+      </w:r>
+    </w:p>
+    <w:p>
+      <w:pPr>
+        <w:pStyle w:val="ListParagraph"/>
+        <w:numPr>
+          <w:ilvl w:val="0"/>
+          <w:numId w:val="14"/>
+        </w:numPr>
+      </w:pPr>
+      <w:r>
+        <w:rPr>
+          <w:b/>
+        </w:rPr>
+        <w:t>Activity List</w:t>
+      </w:r>
+      <w:r>
+        <w:t xml:space="preserve"> / </w:t>
+      </w:r>
+      <w:r>
+        <w:rPr>
+          <w:b/>
+        </w:rPr>
+        <w:t>Backlog</w:t>
+      </w:r>
+      <w:r>
+        <w:t xml:space="preserve"> </w:t>
+      </w:r>
+      <w:r>
+        <w:t>shortcuts</w:t>
+      </w:r>
+      <w:r>
+        <w:t>:</w:t>
+      </w:r>
+    </w:p>
+    <w:p>
+      <w:pPr>
+        <w:pStyle w:val="ListParagraph"/>
+        <w:numPr>
+          <w:ilvl w:val="1"/>
+          <w:numId w:val="14"/>
+        </w:numPr>
+      </w:pPr>
+      <w:r>
+        <w:t>CTR + C: copy selected task in memory</w:t>
+      </w:r>
+      <w:r>
+        <w:t>.</w:t>
+      </w:r>
+    </w:p>
+    <w:p>
+      <w:pPr>
+        <w:pStyle w:val="ListParagraph"/>
+        <w:numPr>
+          <w:ilvl w:val="1"/>
+          <w:numId w:val="14"/>
+        </w:numPr>
+      </w:pPr>
+      <w:r>
+        <w:t>CTR + V: duplicate copied task (which must not have been deleted since being copied)</w:t>
+      </w:r>
+      <w:r>
+        <w:t>.</w:t>
+      </w:r>
+    </w:p>
+    <w:p>
+      <w:pPr>
+        <w:pStyle w:val="ListParagraph"/>
+        <w:numPr>
+          <w:ilvl w:val="0"/>
+          <w:numId w:val="14"/>
+        </w:numPr>
+      </w:pPr>
+      <w:r>
+        <w:rPr>
+          <w:b/>
+        </w:rPr>
+        <w:t>Comment / Story</w:t>
+      </w:r>
+      <w:r>
+        <w:t xml:space="preserve"> panel shortcuts:</w:t>
+      </w:r>
+    </w:p>
+    <w:p>
+      <w:pPr>
+        <w:pStyle w:val="ListParagraph"/>
+        <w:numPr>
+          <w:ilvl w:val="1"/>
+          <w:numId w:val="14"/>
+        </w:numPr>
+      </w:pPr>
+      <w:r>
+        <w:t xml:space="preserve">CTR + </w:t>
+      </w:r>
+      <w:proofErr w:type="gramStart"/>
+      <w:r>
+        <w:t>A</w:t>
+      </w:r>
+      <w:proofErr w:type="gramEnd"/>
+      <w:r>
+        <w:t>: select all text.</w:t>
+      </w:r>
+    </w:p>
+    <w:p>
+      <w:pPr>
+        <w:pStyle w:val="ListParagraph"/>
+        <w:numPr>
+          <w:ilvl w:val="1"/>
+          <w:numId w:val="14"/>
+        </w:numPr>
+      </w:pPr>
+      <w:r>
+        <w:t xml:space="preserve">CTR + B: turn </w:t>
+      </w:r>
+      <w:r>
+        <w:t xml:space="preserve">selected text </w:t>
+      </w:r>
+      <w:r>
+        <w:t>bold</w:t>
+      </w:r>
+      <w:r>
+        <w:t>.</w:t>
+      </w:r>
+      <w:r>
+        <w:t xml:space="preserve"> </w:t>
+      </w:r>
+    </w:p>
+    <w:p>
+      <w:pPr>
+        <w:pStyle w:val="ListParagraph"/>
+        <w:numPr>
+          <w:ilvl w:val="1"/>
+          <w:numId w:val="14"/>
+        </w:numPr>
+      </w:pPr>
+      <w:r>
+        <w:t xml:space="preserve">CTR + I: turn </w:t>
+      </w:r>
+      <w:r>
+        <w:t xml:space="preserve">selected text </w:t>
+      </w:r>
+      <w:r>
+        <w:t>italic</w:t>
+      </w:r>
+      <w:r>
+        <w:t>.</w:t>
+      </w:r>
+    </w:p>
+    <w:p>
+      <w:pPr>
+        <w:pStyle w:val="ListParagraph"/>
+        <w:numPr>
+          <w:ilvl w:val="1"/>
+          <w:numId w:val="14"/>
+        </w:numPr>
+      </w:pPr>
+      <w:r>
+        <w:t>CTR + U: underline selected text</w:t>
+      </w:r>
+      <w:r>
+        <w:t>.</w:t>
       </w:r>
     </w:p>
     <w:p>
@@ -6421,7 +6669,7 @@
       <w:r>
         <w:rPr>
           <w:noProof/>
-          <w:lang w:val="en-GB" w:eastAsia="en-GB"/>
+          <w:lang w:val="fr-FR" w:eastAsia="fr-FR"/>
         </w:rPr>
         <w:drawing>
           <wp:anchor distT="0" distB="0" distL="114300" distR="114300" simplePos="0" relativeHeight="251667456" behindDoc="1" locked="0" layoutInCell="1" allowOverlap="1">
@@ -6467,7 +6715,7 @@
           </wp:anchor>
         </w:drawing>
       </w:r>
-      <w:bookmarkStart w:id="34" w:name="_Toc389759801"/>
+      <w:bookmarkStart w:id="34" w:name="_Toc393992038"/>
       <w:r>
         <w:t>New</w:t>
       </w:r>
@@ -6478,6 +6726,7 @@
     </w:p>
     <w:p>
       <w:r>
+        <w:lastRenderedPageBreak/>
         <w:t>File</w:t>
       </w:r>
       <w:r>
@@ -6491,7 +6740,7 @@
       <w:pPr>
         <w:pStyle w:val="Heading3"/>
       </w:pPr>
-      <w:bookmarkStart w:id="35" w:name="_Toc389759802"/>
+      <w:bookmarkStart w:id="35" w:name="_Toc393992039"/>
       <w:r>
         <w:t>How to c</w:t>
       </w:r>
@@ -6567,7 +6816,7 @@
       <w:pPr>
         <w:pStyle w:val="Heading3"/>
       </w:pPr>
-      <w:bookmarkStart w:id="36" w:name="_Toc389759803"/>
+      <w:bookmarkStart w:id="36" w:name="_Toc393992040"/>
       <w:r>
         <w:t>How to use the</w:t>
       </w:r>
@@ -6670,7 +6919,6 @@
         <w:rPr>
           <w:b/>
         </w:rPr>
-        <w:lastRenderedPageBreak/>
         <w:t>Estimated Pomodoros</w:t>
       </w:r>
       <w:r>
@@ -7017,7 +7265,7 @@
       <w:r>
         <w:rPr>
           <w:noProof/>
-          <w:lang w:val="en-GB" w:eastAsia="en-GB"/>
+          <w:lang w:val="fr-FR" w:eastAsia="fr-FR"/>
         </w:rPr>
         <w:drawing>
           <wp:anchor distT="0" distB="0" distL="114300" distR="114300" simplePos="0" relativeHeight="251662336" behindDoc="0" locked="0" layoutInCell="1" allowOverlap="1">
@@ -7063,7 +7311,7 @@
           </wp:anchor>
         </w:drawing>
       </w:r>
-      <w:bookmarkStart w:id="47" w:name="_Toc389759804"/>
+      <w:bookmarkStart w:id="47" w:name="_Toc393992041"/>
       <w:r>
         <w:t>Ac</w:t>
       </w:r>
@@ -7093,7 +7341,7 @@
       <w:pPr>
         <w:pStyle w:val="Heading3"/>
       </w:pPr>
-      <w:bookmarkStart w:id="48" w:name="_Toc389759805"/>
+      <w:bookmarkStart w:id="48" w:name="_Toc393992042"/>
       <w:r>
         <w:t>How to read the table</w:t>
       </w:r>
@@ -7346,7 +7594,7 @@
       <w:r>
         <w:rPr>
           <w:noProof/>
-          <w:lang w:val="en-GB" w:eastAsia="en-GB"/>
+          <w:lang w:val="fr-FR" w:eastAsia="fr-FR"/>
         </w:rPr>
         <w:drawing>
           <wp:inline distT="0" distB="0" distL="0" distR="0">
@@ -7431,7 +7679,7 @@
       <w:pPr>
         <w:pStyle w:val="Heading3"/>
       </w:pPr>
-      <w:bookmarkStart w:id="49" w:name="_Toc389759806"/>
+      <w:bookmarkStart w:id="49" w:name="_Toc393992043"/>
       <w:r>
         <w:t>How to edit a task</w:t>
       </w:r>
@@ -7460,8 +7708,9 @@
       <w:r>
         <w:rPr>
           <w:noProof/>
-          <w:lang w:val="en-GB" w:eastAsia="en-GB"/>
-        </w:rPr>
+          <w:lang w:val="fr-FR" w:eastAsia="fr-FR"/>
+        </w:rPr>
+        <w:lastRenderedPageBreak/>
         <w:drawing>
           <wp:inline distT="0" distB="0" distL="0" distR="0">
             <wp:extent cx="209579" cy="209579"/>
@@ -7605,7 +7854,7 @@
       <w:pPr>
         <w:pStyle w:val="Heading3"/>
       </w:pPr>
-      <w:bookmarkStart w:id="50" w:name="_Toc389759807"/>
+      <w:bookmarkStart w:id="50" w:name="_Toc393992044"/>
       <w:r>
         <w:t>How to export data</w:t>
       </w:r>
@@ -7686,7 +7935,6 @@
         <w:rPr>
           <w:b/>
         </w:rPr>
-        <w:lastRenderedPageBreak/>
         <w:t>File name</w:t>
       </w:r>
       <w:r>
@@ -8302,7 +8550,7 @@
       <w:r>
         <w:rPr>
           <w:noProof/>
-          <w:lang w:val="en-GB" w:eastAsia="en-GB"/>
+          <w:lang w:val="fr-FR" w:eastAsia="fr-FR"/>
         </w:rPr>
         <w:drawing>
           <wp:inline distT="0" distB="0" distL="0" distR="0">
@@ -8390,7 +8638,7 @@
       <w:pPr>
         <w:pStyle w:val="Heading3"/>
       </w:pPr>
-      <w:bookmarkStart w:id="57" w:name="_Toc389759808"/>
+      <w:bookmarkStart w:id="57" w:name="_Toc393992045"/>
       <w:r>
         <w:t>How to impor</w:t>
       </w:r>
@@ -8481,7 +8729,7 @@
       <w:r>
         <w:rPr>
           <w:noProof/>
-          <w:lang w:val="en-GB" w:eastAsia="en-GB"/>
+          <w:lang w:val="fr-FR" w:eastAsia="fr-FR"/>
         </w:rPr>
         <w:drawing>
           <wp:inline distT="0" distB="0" distL="0" distR="0">
@@ -8550,7 +8798,7 @@
       <w:r>
         <w:rPr>
           <w:noProof/>
-          <w:lang w:val="en-GB" w:eastAsia="en-GB"/>
+          <w:lang w:val="fr-FR" w:eastAsia="fr-FR"/>
         </w:rPr>
         <w:drawing>
           <wp:anchor distT="0" distB="0" distL="114300" distR="114300" simplePos="0" relativeHeight="251660288" behindDoc="0" locked="0" layoutInCell="1" allowOverlap="1">
@@ -8596,7 +8844,7 @@
           </wp:anchor>
         </w:drawing>
       </w:r>
-      <w:bookmarkStart w:id="58" w:name="_Toc389759809"/>
+      <w:bookmarkStart w:id="58" w:name="_Toc393992046"/>
       <w:proofErr w:type="spellStart"/>
       <w:r>
         <w:t>ToDo</w:t>
@@ -8645,7 +8893,7 @@
       <w:pPr>
         <w:pStyle w:val="Heading3"/>
       </w:pPr>
-      <w:bookmarkStart w:id="59" w:name="_Toc389759810"/>
+      <w:bookmarkStart w:id="59" w:name="_Toc393992047"/>
       <w:r>
         <w:t>How to read the table</w:t>
       </w:r>
@@ -8750,7 +8998,6 @@
         <w:rPr>
           <w:b/>
         </w:rPr>
-        <w:lastRenderedPageBreak/>
         <w:t>Estimated</w:t>
       </w:r>
       <w:r>
@@ -8830,7 +9077,7 @@
       <w:pPr>
         <w:pStyle w:val="Heading3"/>
       </w:pPr>
-      <w:bookmarkStart w:id="60" w:name="_Toc389759811"/>
+      <w:bookmarkStart w:id="60" w:name="_Toc393992048"/>
       <w:r>
         <w:t>How to p</w:t>
       </w:r>
@@ -8873,7 +9120,7 @@
       <w:pPr>
         <w:pStyle w:val="Heading3"/>
       </w:pPr>
-      <w:bookmarkStart w:id="61" w:name="_Toc389759812"/>
+      <w:bookmarkStart w:id="61" w:name="_Toc393992049"/>
       <w:r>
         <w:t>How to w</w:t>
       </w:r>
@@ -8922,7 +9169,7 @@
       <w:r>
         <w:rPr>
           <w:noProof/>
-          <w:lang w:val="en-GB" w:eastAsia="en-GB"/>
+          <w:lang w:val="fr-FR" w:eastAsia="fr-FR"/>
         </w:rPr>
         <w:drawing>
           <wp:inline distT="0" distB="0" distL="0" distR="0">
@@ -9156,7 +9403,7 @@
       <w:r>
         <w:rPr>
           <w:noProof/>
-          <w:lang w:val="en-GB" w:eastAsia="en-GB"/>
+          <w:lang w:val="fr-FR" w:eastAsia="fr-FR"/>
         </w:rPr>
         <w:drawing>
           <wp:inline distT="0" distB="0" distL="0" distR="0">
@@ -9212,7 +9459,7 @@
       <w:r>
         <w:rPr>
           <w:noProof/>
-          <w:lang w:val="en-GB" w:eastAsia="en-GB"/>
+          <w:lang w:val="fr-FR" w:eastAsia="fr-FR"/>
         </w:rPr>
         <w:drawing>
           <wp:inline distT="0" distB="0" distL="0" distR="0">
@@ -9374,10 +9621,18 @@
         <w:t xml:space="preserve">: </w:t>
       </w:r>
       <w:r>
-        <w:t>number of p</w:t>
-      </w:r>
-      <w:r>
-        <w:t>omodoros done =</w:t>
+        <w:t xml:space="preserve">number of </w:t>
+      </w:r>
+      <w:proofErr w:type="spellStart"/>
+      <w:r>
+        <w:t>p</w:t>
+      </w:r>
+      <w:r>
+        <w:t>omodoros</w:t>
+      </w:r>
+      <w:proofErr w:type="spellEnd"/>
+      <w:r>
+        <w:t xml:space="preserve"> done =</w:t>
       </w:r>
       <w:r>
         <w:t xml:space="preserve"> </w:t>
@@ -9489,7 +9744,7 @@
       <w:r>
         <w:rPr>
           <w:noProof/>
-          <w:lang w:val="en-GB" w:eastAsia="en-GB"/>
+          <w:lang w:val="fr-FR" w:eastAsia="fr-FR"/>
         </w:rPr>
         <w:drawing>
           <wp:inline distT="0" distB="0" distL="0" distR="0">
@@ -9591,7 +9846,7 @@
       <w:r>
         <w:rPr>
           <w:noProof/>
-          <w:lang w:val="en-GB" w:eastAsia="en-GB"/>
+          <w:lang w:val="fr-FR" w:eastAsia="fr-FR"/>
         </w:rPr>
         <w:drawing>
           <wp:inline distT="0" distB="0" distL="0" distR="0">
@@ -9641,7 +9896,7 @@
       <w:r>
         <w:rPr>
           <w:noProof/>
-          <w:lang w:val="en-GB" w:eastAsia="en-GB"/>
+          <w:lang w:val="fr-FR" w:eastAsia="fr-FR"/>
         </w:rPr>
         <w:drawing>
           <wp:inline distT="0" distB="0" distL="0" distR="0">
@@ -9701,12 +9956,13 @@
         </w:numPr>
       </w:pPr>
       <w:r>
+        <w:lastRenderedPageBreak/>
         <w:t xml:space="preserve">Pomodoro: </w:t>
       </w:r>
       <w:r>
         <w:rPr>
           <w:noProof/>
-          <w:lang w:val="en-GB" w:eastAsia="en-GB"/>
+          <w:lang w:val="fr-FR" w:eastAsia="fr-FR"/>
         </w:rPr>
         <w:drawing>
           <wp:inline distT="0" distB="0" distL="0" distR="0">
@@ -9772,7 +10028,7 @@
       <w:r>
         <w:rPr>
           <w:noProof/>
-          <w:lang w:val="en-GB" w:eastAsia="en-GB"/>
+          <w:lang w:val="fr-FR" w:eastAsia="fr-FR"/>
         </w:rPr>
         <w:drawing>
           <wp:inline distT="0" distB="0" distL="0" distR="0">
@@ -9838,7 +10094,7 @@
       <w:r>
         <w:rPr>
           <w:noProof/>
-          <w:lang w:val="en-GB" w:eastAsia="en-GB"/>
+          <w:lang w:val="fr-FR" w:eastAsia="fr-FR"/>
         </w:rPr>
         <w:drawing>
           <wp:inline distT="0" distB="0" distL="0" distR="0">
@@ -9901,7 +10157,7 @@
       <w:r>
         <w:rPr>
           <w:noProof/>
-          <w:lang w:val="en-GB" w:eastAsia="en-GB"/>
+          <w:lang w:val="fr-FR" w:eastAsia="fr-FR"/>
         </w:rPr>
         <w:drawing>
           <wp:inline distT="0" distB="0" distL="0" distR="0">
@@ -10034,9 +10290,8 @@
       <w:pPr>
         <w:pStyle w:val="Heading3"/>
       </w:pPr>
-      <w:bookmarkStart w:id="77" w:name="_Toc389759813"/>
-      <w:r>
-        <w:lastRenderedPageBreak/>
+      <w:bookmarkStart w:id="77" w:name="_Toc393992050"/>
+      <w:r>
         <w:t xml:space="preserve">How to </w:t>
       </w:r>
       <w:r>
@@ -10141,7 +10396,7 @@
       <w:r>
         <w:rPr>
           <w:noProof/>
-          <w:lang w:val="en-GB" w:eastAsia="en-GB"/>
+          <w:lang w:val="fr-FR" w:eastAsia="fr-FR"/>
         </w:rPr>
         <w:drawing>
           <wp:inline distT="0" distB="0" distL="0" distR="0">
@@ -10244,7 +10499,7 @@
       <w:pPr>
         <w:pStyle w:val="Heading3"/>
       </w:pPr>
-      <w:bookmarkStart w:id="80" w:name="_Toc389759814"/>
+      <w:bookmarkStart w:id="80" w:name="_Toc393992051"/>
       <w:r>
         <w:t xml:space="preserve">How to </w:t>
       </w:r>
@@ -10423,7 +10678,7 @@
       <w:r>
         <w:rPr>
           <w:noProof/>
-          <w:lang w:val="en-GB" w:eastAsia="en-GB"/>
+          <w:lang w:val="fr-FR" w:eastAsia="fr-FR"/>
         </w:rPr>
         <w:drawing>
           <wp:inline distT="0" distB="0" distL="0" distR="0">
@@ -10543,7 +10798,7 @@
       <w:pPr>
         <w:pStyle w:val="Heading3"/>
       </w:pPr>
-      <w:bookmarkStart w:id="81" w:name="_Toc389759815"/>
+      <w:bookmarkStart w:id="81" w:name="_Toc393992052"/>
       <w:r>
         <w:t xml:space="preserve">How to </w:t>
       </w:r>
@@ -10682,7 +10937,7 @@
       <w:r>
         <w:rPr>
           <w:noProof/>
-          <w:lang w:val="en-GB" w:eastAsia="en-GB"/>
+          <w:lang w:val="fr-FR" w:eastAsia="fr-FR"/>
         </w:rPr>
         <w:drawing>
           <wp:anchor distT="0" distB="0" distL="114300" distR="114300" simplePos="0" relativeHeight="251664384" behindDoc="0" locked="0" layoutInCell="1" allowOverlap="1">
@@ -10728,7 +10983,7 @@
           </wp:anchor>
         </w:drawing>
       </w:r>
-      <w:bookmarkStart w:id="82" w:name="_Toc389759816"/>
+      <w:bookmarkStart w:id="82" w:name="_Toc393992053"/>
       <w:r>
         <w:t>Report List / Release Backlog</w:t>
       </w:r>
@@ -10758,7 +11013,7 @@
       <w:pPr>
         <w:pStyle w:val="Heading3"/>
       </w:pPr>
-      <w:bookmarkStart w:id="83" w:name="_Toc389759817"/>
+      <w:bookmarkStart w:id="83" w:name="_Toc393992054"/>
       <w:r>
         <w:t xml:space="preserve">How to </w:t>
       </w:r>
@@ -10896,6 +11151,7 @@
         <w:rPr>
           <w:b/>
         </w:rPr>
+        <w:lastRenderedPageBreak/>
         <w:t>Type</w:t>
       </w:r>
       <w:r>
@@ -11180,7 +11436,6 @@
         <w:rPr>
           <w:b/>
         </w:rPr>
-        <w:lastRenderedPageBreak/>
         <w:t>Iteration</w:t>
       </w:r>
       <w:r>
@@ -11205,7 +11460,7 @@
       <w:r>
         <w:rPr>
           <w:noProof/>
-          <w:lang w:val="en-GB" w:eastAsia="en-GB"/>
+          <w:lang w:val="fr-FR" w:eastAsia="fr-FR"/>
         </w:rPr>
         <w:drawing>
           <wp:inline distT="0" distB="0" distL="0" distR="0">
@@ -11301,7 +11556,7 @@
       <w:r>
         <w:rPr>
           <w:noProof/>
-          <w:lang w:val="en-GB" w:eastAsia="en-GB"/>
+          <w:lang w:val="fr-FR" w:eastAsia="fr-FR"/>
         </w:rPr>
         <w:drawing>
           <wp:anchor distT="0" distB="0" distL="114300" distR="114300" simplePos="0" relativeHeight="251666432" behindDoc="0" locked="0" layoutInCell="1" allowOverlap="1">
@@ -11347,7 +11602,7 @@
           </wp:anchor>
         </w:drawing>
       </w:r>
-      <w:bookmarkStart w:id="100" w:name="_Toc389759818"/>
+      <w:bookmarkStart w:id="100" w:name="_Toc393992055"/>
       <w:r>
         <w:t>Burndown</w:t>
       </w:r>
@@ -11386,7 +11641,7 @@
       <w:pPr>
         <w:pStyle w:val="Heading3"/>
       </w:pPr>
-      <w:bookmarkStart w:id="101" w:name="_Toc389759819"/>
+      <w:bookmarkStart w:id="101" w:name="_Toc393992056"/>
       <w:r>
         <w:t xml:space="preserve">How to </w:t>
       </w:r>
@@ -11986,6 +12241,7 @@
         </w:numPr>
       </w:pPr>
       <w:r>
+        <w:lastRenderedPageBreak/>
         <w:t>Configure</w:t>
       </w:r>
       <w:r>
@@ -12275,7 +12531,6 @@
         <w:rPr>
           <w:b/>
         </w:rPr>
-        <w:lastRenderedPageBreak/>
         <w:t>Iterations</w:t>
       </w:r>
       <w:r>
@@ -12374,7 +12629,7 @@
       <w:r>
         <w:rPr>
           <w:noProof/>
-          <w:lang w:val="en-GB" w:eastAsia="en-GB"/>
+          <w:lang w:val="fr-FR" w:eastAsia="fr-FR"/>
         </w:rPr>
         <w:drawing>
           <wp:inline distT="0" distB="0" distL="0" distR="0">
@@ -12636,7 +12891,7 @@
             <w:rPr>
               <w:noProof/>
             </w:rPr>
-            <w:t>6</w:t>
+            <w:t>2</w:t>
           </w:r>
         </w:fldSimple>
       </w:p>
@@ -12692,7 +12947,7 @@
         <v:path o:extrusionok="f" gradientshapeok="t" o:connecttype="rect"/>
         <o:lock v:ext="edit" aspectratio="t"/>
       </v:shapetype>
-      <v:shape id="_x0000_i1028" type="#_x0000_t75" alt="pomodoro16.png" style="width:15.75pt;height:15.75pt;visibility:visible;mso-wrap-style:square" o:bullet="t">
+      <v:shape id="_x0000_i1035" type="#_x0000_t75" alt="pomodoro16.png" style="width:15.6pt;height:15.6pt;visibility:visible;mso-wrap-style:square" o:bullet="t">
         <v:imagedata r:id="rId1" o:title="pomodoro16"/>
       </v:shape>
     </w:pict>
@@ -16394,7 +16649,7 @@
 </file>
 
 <file path=customXml/itemProps1.xml><?xml version="1.0" encoding="utf-8"?>
-<ds:datastoreItem xmlns:ds="http://schemas.openxmlformats.org/officeDocument/2006/customXml" ds:itemID="{4F42F927-D1BD-4C2C-8FCA-A73F9B42269F}">
+<ds:datastoreItem xmlns:ds="http://schemas.openxmlformats.org/officeDocument/2006/customXml" ds:itemID="{7068976E-5EF9-44DD-9BD2-3FFF6C301389}">
   <ds:schemaRefs>
     <ds:schemaRef ds:uri="http://schemas.openxmlformats.org/officeDocument/2006/bibliography"/>
   </ds:schemaRefs>

</xml_diff>

<commit_message>
improved / fixed the rich text editor
</commit_message>
<xml_diff>
--- a/doc/User guides/myAgilePomodoro_3.1.0.docx
+++ b/doc/User guides/myAgilePomodoro_3.1.0.docx
@@ -303,7 +303,7 @@
           <w:r>
             <w:fldChar w:fldCharType="separate"/>
           </w:r>
-          <w:hyperlink w:anchor="_Toc393992027" w:history="1">
+          <w:hyperlink w:anchor="_Toc394244166" w:history="1">
             <w:r>
               <w:rPr>
                 <w:rStyle w:val="Hyperlink"/>
@@ -330,7 +330,7 @@
                 <w:noProof/>
                 <w:webHidden/>
               </w:rPr>
-              <w:instrText xml:space="preserve"> PAGEREF _Toc393992027 \h </w:instrText>
+              <w:instrText xml:space="preserve"> PAGEREF _Toc394244166 \h </w:instrText>
             </w:r>
             <w:r>
               <w:rPr>
@@ -373,7 +373,7 @@
               <w:lang w:val="fr-FR" w:eastAsia="fr-FR"/>
             </w:rPr>
           </w:pPr>
-          <w:hyperlink w:anchor="_Toc393992028" w:history="1">
+          <w:hyperlink w:anchor="_Toc394244167" w:history="1">
             <w:r>
               <w:rPr>
                 <w:rStyle w:val="Hyperlink"/>
@@ -400,7 +400,7 @@
                 <w:noProof/>
                 <w:webHidden/>
               </w:rPr>
-              <w:instrText xml:space="preserve"> PAGEREF _Toc393992028 \h </w:instrText>
+              <w:instrText xml:space="preserve"> PAGEREF _Toc394244167 \h </w:instrText>
             </w:r>
             <w:r>
               <w:rPr>
@@ -443,7 +443,7 @@
               <w:lang w:val="fr-FR" w:eastAsia="fr-FR"/>
             </w:rPr>
           </w:pPr>
-          <w:hyperlink w:anchor="_Toc393992029" w:history="1">
+          <w:hyperlink w:anchor="_Toc394244168" w:history="1">
             <w:r>
               <w:rPr>
                 <w:rStyle w:val="Hyperlink"/>
@@ -470,7 +470,7 @@
                 <w:noProof/>
                 <w:webHidden/>
               </w:rPr>
-              <w:instrText xml:space="preserve"> PAGEREF _Toc393992029 \h </w:instrText>
+              <w:instrText xml:space="preserve"> PAGEREF _Toc394244168 \h </w:instrText>
             </w:r>
             <w:r>
               <w:rPr>
@@ -513,7 +513,7 @@
               <w:lang w:val="fr-FR" w:eastAsia="fr-FR"/>
             </w:rPr>
           </w:pPr>
-          <w:hyperlink w:anchor="_Toc393992030" w:history="1">
+          <w:hyperlink w:anchor="_Toc394244169" w:history="1">
             <w:r>
               <w:rPr>
                 <w:rStyle w:val="Hyperlink"/>
@@ -540,7 +540,7 @@
                 <w:noProof/>
                 <w:webHidden/>
               </w:rPr>
-              <w:instrText xml:space="preserve"> PAGEREF _Toc393992030 \h </w:instrText>
+              <w:instrText xml:space="preserve"> PAGEREF _Toc394244169 \h </w:instrText>
             </w:r>
             <w:r>
               <w:rPr>
@@ -583,7 +583,7 @@
               <w:lang w:val="fr-FR" w:eastAsia="fr-FR"/>
             </w:rPr>
           </w:pPr>
-          <w:hyperlink w:anchor="_Toc393992031" w:history="1">
+          <w:hyperlink w:anchor="_Toc394244170" w:history="1">
             <w:r>
               <w:rPr>
                 <w:rStyle w:val="Hyperlink"/>
@@ -610,7 +610,7 @@
                 <w:noProof/>
                 <w:webHidden/>
               </w:rPr>
-              <w:instrText xml:space="preserve"> PAGEREF _Toc393992031 \h </w:instrText>
+              <w:instrText xml:space="preserve"> PAGEREF _Toc394244170 \h </w:instrText>
             </w:r>
             <w:r>
               <w:rPr>
@@ -653,7 +653,7 @@
               <w:lang w:val="fr-FR" w:eastAsia="fr-FR"/>
             </w:rPr>
           </w:pPr>
-          <w:hyperlink w:anchor="_Toc393992032" w:history="1">
+          <w:hyperlink w:anchor="_Toc394244171" w:history="1">
             <w:r>
               <w:rPr>
                 <w:rStyle w:val="Hyperlink"/>
@@ -680,7 +680,7 @@
                 <w:noProof/>
                 <w:webHidden/>
               </w:rPr>
-              <w:instrText xml:space="preserve"> PAGEREF _Toc393992032 \h </w:instrText>
+              <w:instrText xml:space="preserve"> PAGEREF _Toc394244171 \h </w:instrText>
             </w:r>
             <w:r>
               <w:rPr>
@@ -723,7 +723,7 @@
               <w:lang w:val="fr-FR" w:eastAsia="fr-FR"/>
             </w:rPr>
           </w:pPr>
-          <w:hyperlink w:anchor="_Toc393992033" w:history="1">
+          <w:hyperlink w:anchor="_Toc394244172" w:history="1">
             <w:r>
               <w:rPr>
                 <w:rStyle w:val="Hyperlink"/>
@@ -750,7 +750,7 @@
                 <w:noProof/>
                 <w:webHidden/>
               </w:rPr>
-              <w:instrText xml:space="preserve"> PAGEREF _Toc393992033 \h </w:instrText>
+              <w:instrText xml:space="preserve"> PAGEREF _Toc394244172 \h </w:instrText>
             </w:r>
             <w:r>
               <w:rPr>
@@ -793,7 +793,7 @@
               <w:lang w:val="fr-FR" w:eastAsia="fr-FR"/>
             </w:rPr>
           </w:pPr>
-          <w:hyperlink w:anchor="_Toc393992034" w:history="1">
+          <w:hyperlink w:anchor="_Toc394244173" w:history="1">
             <w:r>
               <w:rPr>
                 <w:rStyle w:val="Hyperlink"/>
@@ -820,7 +820,7 @@
                 <w:noProof/>
                 <w:webHidden/>
               </w:rPr>
-              <w:instrText xml:space="preserve"> PAGEREF _Toc393992034 \h </w:instrText>
+              <w:instrText xml:space="preserve"> PAGEREF _Toc394244173 \h </w:instrText>
             </w:r>
             <w:r>
               <w:rPr>
@@ -863,7 +863,7 @@
               <w:lang w:val="fr-FR" w:eastAsia="fr-FR"/>
             </w:rPr>
           </w:pPr>
-          <w:hyperlink w:anchor="_Toc393992035" w:history="1">
+          <w:hyperlink w:anchor="_Toc394244174" w:history="1">
             <w:r>
               <w:rPr>
                 <w:rStyle w:val="Hyperlink"/>
@@ -890,7 +890,7 @@
                 <w:noProof/>
                 <w:webHidden/>
               </w:rPr>
-              <w:instrText xml:space="preserve"> PAGEREF _Toc393992035 \h </w:instrText>
+              <w:instrText xml:space="preserve"> PAGEREF _Toc394244174 \h </w:instrText>
             </w:r>
             <w:r>
               <w:rPr>
@@ -933,7 +933,7 @@
               <w:lang w:val="fr-FR" w:eastAsia="fr-FR"/>
             </w:rPr>
           </w:pPr>
-          <w:hyperlink w:anchor="_Toc393992036" w:history="1">
+          <w:hyperlink w:anchor="_Toc394244175" w:history="1">
             <w:r>
               <w:rPr>
                 <w:rStyle w:val="Hyperlink"/>
@@ -960,7 +960,7 @@
                 <w:noProof/>
                 <w:webHidden/>
               </w:rPr>
-              <w:instrText xml:space="preserve"> PAGEREF _Toc393992036 \h </w:instrText>
+              <w:instrText xml:space="preserve"> PAGEREF _Toc394244175 \h </w:instrText>
             </w:r>
             <w:r>
               <w:rPr>
@@ -1003,7 +1003,7 @@
               <w:lang w:val="fr-FR" w:eastAsia="fr-FR"/>
             </w:rPr>
           </w:pPr>
-          <w:hyperlink w:anchor="_Toc393992037" w:history="1">
+          <w:hyperlink w:anchor="_Toc394244176" w:history="1">
             <w:r>
               <w:rPr>
                 <w:rStyle w:val="Hyperlink"/>
@@ -1030,7 +1030,7 @@
                 <w:noProof/>
                 <w:webHidden/>
               </w:rPr>
-              <w:instrText xml:space="preserve"> PAGEREF _Toc393992037 \h </w:instrText>
+              <w:instrText xml:space="preserve"> PAGEREF _Toc394244176 \h </w:instrText>
             </w:r>
             <w:r>
               <w:rPr>
@@ -1073,7 +1073,7 @@
               <w:lang w:val="fr-FR" w:eastAsia="fr-FR"/>
             </w:rPr>
           </w:pPr>
-          <w:hyperlink w:anchor="_Toc393992038" w:history="1">
+          <w:hyperlink w:anchor="_Toc394244177" w:history="1">
             <w:r>
               <w:rPr>
                 <w:rStyle w:val="Hyperlink"/>
@@ -1100,7 +1100,7 @@
                 <w:noProof/>
                 <w:webHidden/>
               </w:rPr>
-              <w:instrText xml:space="preserve"> PAGEREF _Toc393992038 \h </w:instrText>
+              <w:instrText xml:space="preserve"> PAGEREF _Toc394244177 \h </w:instrText>
             </w:r>
             <w:r>
               <w:rPr>
@@ -1120,7 +1120,7 @@
                 <w:noProof/>
                 <w:webHidden/>
               </w:rPr>
-              <w:t>6</w:t>
+              <w:t>7</w:t>
             </w:r>
             <w:r>
               <w:rPr>
@@ -1143,7 +1143,7 @@
               <w:lang w:val="fr-FR" w:eastAsia="fr-FR"/>
             </w:rPr>
           </w:pPr>
-          <w:hyperlink w:anchor="_Toc393992039" w:history="1">
+          <w:hyperlink w:anchor="_Toc394244178" w:history="1">
             <w:r>
               <w:rPr>
                 <w:rStyle w:val="Hyperlink"/>
@@ -1170,7 +1170,7 @@
                 <w:noProof/>
                 <w:webHidden/>
               </w:rPr>
-              <w:instrText xml:space="preserve"> PAGEREF _Toc393992039 \h </w:instrText>
+              <w:instrText xml:space="preserve"> PAGEREF _Toc394244178 \h </w:instrText>
             </w:r>
             <w:r>
               <w:rPr>
@@ -1213,7 +1213,7 @@
               <w:lang w:val="fr-FR" w:eastAsia="fr-FR"/>
             </w:rPr>
           </w:pPr>
-          <w:hyperlink w:anchor="_Toc393992040" w:history="1">
+          <w:hyperlink w:anchor="_Toc394244179" w:history="1">
             <w:r>
               <w:rPr>
                 <w:rStyle w:val="Hyperlink"/>
@@ -1240,7 +1240,7 @@
                 <w:noProof/>
                 <w:webHidden/>
               </w:rPr>
-              <w:instrText xml:space="preserve"> PAGEREF _Toc393992040 \h </w:instrText>
+              <w:instrText xml:space="preserve"> PAGEREF _Toc394244179 \h </w:instrText>
             </w:r>
             <w:r>
               <w:rPr>
@@ -1283,7 +1283,7 @@
               <w:lang w:val="fr-FR" w:eastAsia="fr-FR"/>
             </w:rPr>
           </w:pPr>
-          <w:hyperlink w:anchor="_Toc393992041" w:history="1">
+          <w:hyperlink w:anchor="_Toc394244180" w:history="1">
             <w:r>
               <w:rPr>
                 <w:rStyle w:val="Hyperlink"/>
@@ -1310,7 +1310,7 @@
                 <w:noProof/>
                 <w:webHidden/>
               </w:rPr>
-              <w:instrText xml:space="preserve"> PAGEREF _Toc393992041 \h </w:instrText>
+              <w:instrText xml:space="preserve"> PAGEREF _Toc394244180 \h </w:instrText>
             </w:r>
             <w:r>
               <w:rPr>
@@ -1353,7 +1353,7 @@
               <w:lang w:val="fr-FR" w:eastAsia="fr-FR"/>
             </w:rPr>
           </w:pPr>
-          <w:hyperlink w:anchor="_Toc393992042" w:history="1">
+          <w:hyperlink w:anchor="_Toc394244181" w:history="1">
             <w:r>
               <w:rPr>
                 <w:rStyle w:val="Hyperlink"/>
@@ -1380,7 +1380,7 @@
                 <w:noProof/>
                 <w:webHidden/>
               </w:rPr>
-              <w:instrText xml:space="preserve"> PAGEREF _Toc393992042 \h </w:instrText>
+              <w:instrText xml:space="preserve"> PAGEREF _Toc394244181 \h </w:instrText>
             </w:r>
             <w:r>
               <w:rPr>
@@ -1423,13 +1423,13 @@
               <w:lang w:val="fr-FR" w:eastAsia="fr-FR"/>
             </w:rPr>
           </w:pPr>
-          <w:hyperlink w:anchor="_Toc393992043" w:history="1">
+          <w:hyperlink w:anchor="_Toc394244182" w:history="1">
             <w:r>
               <w:rPr>
                 <w:rStyle w:val="Hyperlink"/>
                 <w:noProof/>
               </w:rPr>
-              <w:t>How to edit a task</w:t>
+              <w:t>How to use a task as template</w:t>
             </w:r>
             <w:r>
               <w:rPr>
@@ -1450,7 +1450,7 @@
                 <w:noProof/>
                 <w:webHidden/>
               </w:rPr>
-              <w:instrText xml:space="preserve"> PAGEREF _Toc393992043 \h </w:instrText>
+              <w:instrText xml:space="preserve"> PAGEREF _Toc394244182 \h </w:instrText>
             </w:r>
             <w:r>
               <w:rPr>
@@ -1470,7 +1470,7 @@
                 <w:noProof/>
                 <w:webHidden/>
               </w:rPr>
-              <w:t>7</w:t>
+              <w:t>8</w:t>
             </w:r>
             <w:r>
               <w:rPr>
@@ -1493,13 +1493,13 @@
               <w:lang w:val="fr-FR" w:eastAsia="fr-FR"/>
             </w:rPr>
           </w:pPr>
-          <w:hyperlink w:anchor="_Toc393992044" w:history="1">
+          <w:hyperlink w:anchor="_Toc394244183" w:history="1">
             <w:r>
               <w:rPr>
                 <w:rStyle w:val="Hyperlink"/>
                 <w:noProof/>
               </w:rPr>
-              <w:t>How to export data</w:t>
+              <w:t>How to edit a task</w:t>
             </w:r>
             <w:r>
               <w:rPr>
@@ -1520,7 +1520,7 @@
                 <w:noProof/>
                 <w:webHidden/>
               </w:rPr>
-              <w:instrText xml:space="preserve"> PAGEREF _Toc393992044 \h </w:instrText>
+              <w:instrText xml:space="preserve"> PAGEREF _Toc394244183 \h </w:instrText>
             </w:r>
             <w:r>
               <w:rPr>
@@ -1563,12 +1563,82 @@
               <w:lang w:val="fr-FR" w:eastAsia="fr-FR"/>
             </w:rPr>
           </w:pPr>
-          <w:hyperlink w:anchor="_Toc393992045" w:history="1">
+          <w:hyperlink w:anchor="_Toc394244184" w:history="1">
             <w:r>
               <w:rPr>
                 <w:rStyle w:val="Hyperlink"/>
                 <w:noProof/>
               </w:rPr>
+              <w:t>How to export data</w:t>
+            </w:r>
+            <w:r>
+              <w:rPr>
+                <w:noProof/>
+                <w:webHidden/>
+              </w:rPr>
+              <w:tab/>
+            </w:r>
+            <w:r>
+              <w:rPr>
+                <w:noProof/>
+                <w:webHidden/>
+              </w:rPr>
+              <w:fldChar w:fldCharType="begin"/>
+            </w:r>
+            <w:r>
+              <w:rPr>
+                <w:noProof/>
+                <w:webHidden/>
+              </w:rPr>
+              <w:instrText xml:space="preserve"> PAGEREF _Toc394244184 \h </w:instrText>
+            </w:r>
+            <w:r>
+              <w:rPr>
+                <w:noProof/>
+                <w:webHidden/>
+              </w:rPr>
+            </w:r>
+            <w:r>
+              <w:rPr>
+                <w:noProof/>
+                <w:webHidden/>
+              </w:rPr>
+              <w:fldChar w:fldCharType="separate"/>
+            </w:r>
+            <w:r>
+              <w:rPr>
+                <w:noProof/>
+                <w:webHidden/>
+              </w:rPr>
+              <w:t>8</w:t>
+            </w:r>
+            <w:r>
+              <w:rPr>
+                <w:noProof/>
+                <w:webHidden/>
+              </w:rPr>
+              <w:fldChar w:fldCharType="end"/>
+            </w:r>
+          </w:hyperlink>
+        </w:p>
+        <w:p>
+          <w:pPr>
+            <w:pStyle w:val="TOC3"/>
+            <w:tabs>
+              <w:tab w:val="right" w:leader="dot" w:pos="9016"/>
+            </w:tabs>
+            <w:rPr>
+              <w:rFonts w:asciiTheme="minorHAnsi" w:eastAsiaTheme="minorEastAsia" w:hAnsiTheme="minorHAnsi" w:cstheme="minorBidi"/>
+              <w:noProof/>
+              <w:lang w:val="fr-FR" w:eastAsia="fr-FR"/>
+            </w:rPr>
+          </w:pPr>
+          <w:hyperlink w:anchor="_Toc394244185" w:history="1">
+            <w:r>
+              <w:rPr>
+                <w:rStyle w:val="Hyperlink"/>
+                <w:noProof/>
+              </w:rPr>
               <w:t>How to import data</w:t>
             </w:r>
             <w:r>
@@ -1590,7 +1660,7 @@
                 <w:noProof/>
                 <w:webHidden/>
               </w:rPr>
-              <w:instrText xml:space="preserve"> PAGEREF _Toc393992045 \h </w:instrText>
+              <w:instrText xml:space="preserve"> PAGEREF _Toc394244185 \h </w:instrText>
             </w:r>
             <w:r>
               <w:rPr>
@@ -1610,7 +1680,7 @@
                 <w:noProof/>
                 <w:webHidden/>
               </w:rPr>
-              <w:t>8</w:t>
+              <w:t>9</w:t>
             </w:r>
             <w:r>
               <w:rPr>
@@ -1633,7 +1703,7 @@
               <w:lang w:val="fr-FR" w:eastAsia="fr-FR"/>
             </w:rPr>
           </w:pPr>
-          <w:hyperlink w:anchor="_Toc393992046" w:history="1">
+          <w:hyperlink w:anchor="_Toc394244186" w:history="1">
             <w:r>
               <w:rPr>
                 <w:rStyle w:val="Hyperlink"/>
@@ -1660,7 +1730,7 @@
                 <w:noProof/>
                 <w:webHidden/>
               </w:rPr>
-              <w:instrText xml:space="preserve"> PAGEREF _Toc393992046 \h </w:instrText>
+              <w:instrText xml:space="preserve"> PAGEREF _Toc394244186 \h </w:instrText>
             </w:r>
             <w:r>
               <w:rPr>
@@ -1703,7 +1773,7 @@
               <w:lang w:val="fr-FR" w:eastAsia="fr-FR"/>
             </w:rPr>
           </w:pPr>
-          <w:hyperlink w:anchor="_Toc393992047" w:history="1">
+          <w:hyperlink w:anchor="_Toc394244187" w:history="1">
             <w:r>
               <w:rPr>
                 <w:rStyle w:val="Hyperlink"/>
@@ -1730,7 +1800,7 @@
                 <w:noProof/>
                 <w:webHidden/>
               </w:rPr>
-              <w:instrText xml:space="preserve"> PAGEREF _Toc393992047 \h </w:instrText>
+              <w:instrText xml:space="preserve"> PAGEREF _Toc394244187 \h </w:instrText>
             </w:r>
             <w:r>
               <w:rPr>
@@ -1773,7 +1843,7 @@
               <w:lang w:val="fr-FR" w:eastAsia="fr-FR"/>
             </w:rPr>
           </w:pPr>
-          <w:hyperlink w:anchor="_Toc393992048" w:history="1">
+          <w:hyperlink w:anchor="_Toc394244188" w:history="1">
             <w:r>
               <w:rPr>
                 <w:rStyle w:val="Hyperlink"/>
@@ -1800,7 +1870,7 @@
                 <w:noProof/>
                 <w:webHidden/>
               </w:rPr>
-              <w:instrText xml:space="preserve"> PAGEREF _Toc393992048 \h </w:instrText>
+              <w:instrText xml:space="preserve"> PAGEREF _Toc394244188 \h </w:instrText>
             </w:r>
             <w:r>
               <w:rPr>
@@ -1843,7 +1913,7 @@
               <w:lang w:val="fr-FR" w:eastAsia="fr-FR"/>
             </w:rPr>
           </w:pPr>
-          <w:hyperlink w:anchor="_Toc393992049" w:history="1">
+          <w:hyperlink w:anchor="_Toc394244189" w:history="1">
             <w:r>
               <w:rPr>
                 <w:rStyle w:val="Hyperlink"/>
@@ -1870,7 +1940,7 @@
                 <w:noProof/>
                 <w:webHidden/>
               </w:rPr>
-              <w:instrText xml:space="preserve"> PAGEREF _Toc393992049 \h </w:instrText>
+              <w:instrText xml:space="preserve"> PAGEREF _Toc394244189 \h </w:instrText>
             </w:r>
             <w:r>
               <w:rPr>
@@ -1913,7 +1983,7 @@
               <w:lang w:val="fr-FR" w:eastAsia="fr-FR"/>
             </w:rPr>
           </w:pPr>
-          <w:hyperlink w:anchor="_Toc393992050" w:history="1">
+          <w:hyperlink w:anchor="_Toc394244190" w:history="1">
             <w:r>
               <w:rPr>
                 <w:rStyle w:val="Hyperlink"/>
@@ -1940,7 +2010,7 @@
                 <w:noProof/>
                 <w:webHidden/>
               </w:rPr>
-              <w:instrText xml:space="preserve"> PAGEREF _Toc393992050 \h </w:instrText>
+              <w:instrText xml:space="preserve"> PAGEREF _Toc394244190 \h </w:instrText>
             </w:r>
             <w:r>
               <w:rPr>
@@ -1983,7 +2053,7 @@
               <w:lang w:val="fr-FR" w:eastAsia="fr-FR"/>
             </w:rPr>
           </w:pPr>
-          <w:hyperlink w:anchor="_Toc393992051" w:history="1">
+          <w:hyperlink w:anchor="_Toc394244191" w:history="1">
             <w:r>
               <w:rPr>
                 <w:rStyle w:val="Hyperlink"/>
@@ -2010,7 +2080,7 @@
                 <w:noProof/>
                 <w:webHidden/>
               </w:rPr>
-              <w:instrText xml:space="preserve"> PAGEREF _Toc393992051 \h </w:instrText>
+              <w:instrText xml:space="preserve"> PAGEREF _Toc394244191 \h </w:instrText>
             </w:r>
             <w:r>
               <w:rPr>
@@ -2053,7 +2123,7 @@
               <w:lang w:val="fr-FR" w:eastAsia="fr-FR"/>
             </w:rPr>
           </w:pPr>
-          <w:hyperlink w:anchor="_Toc393992052" w:history="1">
+          <w:hyperlink w:anchor="_Toc394244192" w:history="1">
             <w:r>
               <w:rPr>
                 <w:rStyle w:val="Hyperlink"/>
@@ -2080,7 +2150,7 @@
                 <w:noProof/>
                 <w:webHidden/>
               </w:rPr>
-              <w:instrText xml:space="preserve"> PAGEREF _Toc393992052 \h </w:instrText>
+              <w:instrText xml:space="preserve"> PAGEREF _Toc394244192 \h </w:instrText>
             </w:r>
             <w:r>
               <w:rPr>
@@ -2123,7 +2193,7 @@
               <w:lang w:val="fr-FR" w:eastAsia="fr-FR"/>
             </w:rPr>
           </w:pPr>
-          <w:hyperlink w:anchor="_Toc393992053" w:history="1">
+          <w:hyperlink w:anchor="_Toc394244193" w:history="1">
             <w:r>
               <w:rPr>
                 <w:rStyle w:val="Hyperlink"/>
@@ -2150,7 +2220,7 @@
                 <w:noProof/>
                 <w:webHidden/>
               </w:rPr>
-              <w:instrText xml:space="preserve"> PAGEREF _Toc393992053 \h </w:instrText>
+              <w:instrText xml:space="preserve"> PAGEREF _Toc394244193 \h </w:instrText>
             </w:r>
             <w:r>
               <w:rPr>
@@ -2170,7 +2240,7 @@
                 <w:noProof/>
                 <w:webHidden/>
               </w:rPr>
-              <w:t>10</w:t>
+              <w:t>11</w:t>
             </w:r>
             <w:r>
               <w:rPr>
@@ -2193,7 +2263,7 @@
               <w:lang w:val="fr-FR" w:eastAsia="fr-FR"/>
             </w:rPr>
           </w:pPr>
-          <w:hyperlink w:anchor="_Toc393992054" w:history="1">
+          <w:hyperlink w:anchor="_Toc394244194" w:history="1">
             <w:r>
               <w:rPr>
                 <w:rStyle w:val="Hyperlink"/>
@@ -2220,7 +2290,7 @@
                 <w:noProof/>
                 <w:webHidden/>
               </w:rPr>
-              <w:instrText xml:space="preserve"> PAGEREF _Toc393992054 \h </w:instrText>
+              <w:instrText xml:space="preserve"> PAGEREF _Toc394244194 \h </w:instrText>
             </w:r>
             <w:r>
               <w:rPr>
@@ -2240,7 +2310,7 @@
                 <w:noProof/>
                 <w:webHidden/>
               </w:rPr>
-              <w:t>10</w:t>
+              <w:t>11</w:t>
             </w:r>
             <w:r>
               <w:rPr>
@@ -2263,7 +2333,7 @@
               <w:lang w:val="fr-FR" w:eastAsia="fr-FR"/>
             </w:rPr>
           </w:pPr>
-          <w:hyperlink w:anchor="_Toc393992055" w:history="1">
+          <w:hyperlink w:anchor="_Toc394244195" w:history="1">
             <w:r>
               <w:rPr>
                 <w:rStyle w:val="Hyperlink"/>
@@ -2290,7 +2360,7 @@
                 <w:noProof/>
                 <w:webHidden/>
               </w:rPr>
-              <w:instrText xml:space="preserve"> PAGEREF _Toc393992055 \h </w:instrText>
+              <w:instrText xml:space="preserve"> PAGEREF _Toc394244195 \h </w:instrText>
             </w:r>
             <w:r>
               <w:rPr>
@@ -2333,7 +2403,7 @@
               <w:lang w:val="fr-FR" w:eastAsia="fr-FR"/>
             </w:rPr>
           </w:pPr>
-          <w:hyperlink w:anchor="_Toc393992056" w:history="1">
+          <w:hyperlink w:anchor="_Toc394244196" w:history="1">
             <w:r>
               <w:rPr>
                 <w:rStyle w:val="Hyperlink"/>
@@ -2360,7 +2430,7 @@
                 <w:noProof/>
                 <w:webHidden/>
               </w:rPr>
-              <w:instrText xml:space="preserve"> PAGEREF _Toc393992056 \h </w:instrText>
+              <w:instrText xml:space="preserve"> PAGEREF _Toc394244196 \h </w:instrText>
             </w:r>
             <w:r>
               <w:rPr>
@@ -2408,9 +2478,8 @@
       <w:pPr>
         <w:pStyle w:val="Heading1"/>
       </w:pPr>
-      <w:bookmarkStart w:id="2" w:name="_Toc393992027"/>
-      <w:r>
-        <w:lastRenderedPageBreak/>
+      <w:bookmarkStart w:id="2" w:name="_Toc394244166"/>
+      <w:r>
         <w:t>Intro</w:t>
       </w:r>
       <w:r>
@@ -2451,7 +2520,7 @@
       <w:pPr>
         <w:pStyle w:val="Heading1"/>
       </w:pPr>
-      <w:bookmarkStart w:id="3" w:name="_Toc393992028"/>
+      <w:bookmarkStart w:id="3" w:name="_Toc394244167"/>
       <w:r>
         <w:t>License</w:t>
       </w:r>
@@ -2541,7 +2610,7 @@
       <w:pPr>
         <w:pStyle w:val="Heading1"/>
       </w:pPr>
-      <w:bookmarkStart w:id="4" w:name="_Toc393992029"/>
+      <w:bookmarkStart w:id="4" w:name="_Toc394244168"/>
       <w:r>
         <w:t>Configuration</w:t>
       </w:r>
@@ -2741,7 +2810,7 @@
       <w:pPr>
         <w:pStyle w:val="Heading2"/>
       </w:pPr>
-      <w:bookmarkStart w:id="5" w:name="_Toc393992030"/>
+      <w:bookmarkStart w:id="5" w:name="_Toc394244169"/>
       <w:proofErr w:type="spellStart"/>
       <w:r>
         <w:t>MySQL</w:t>
@@ -2997,6 +3066,7 @@
     <w:p/>
     <w:p>
       <w:r>
+        <w:lastRenderedPageBreak/>
         <w:t xml:space="preserve">At </w:t>
       </w:r>
       <w:r>
@@ -3076,7 +3146,6 @@
           <w:noProof/>
           <w:lang w:val="fr-FR" w:eastAsia="fr-FR"/>
         </w:rPr>
-        <w:lastRenderedPageBreak/>
         <w:drawing>
           <wp:inline distT="0" distB="0" distL="0" distR="0">
             <wp:extent cx="203246" cy="203246"/>
@@ -3214,7 +3283,7 @@
       <w:pPr>
         <w:pStyle w:val="Heading2"/>
       </w:pPr>
-      <w:bookmarkStart w:id="6" w:name="_Toc393992031"/>
+      <w:bookmarkStart w:id="6" w:name="_Toc394244170"/>
       <w:r>
         <w:t>Logger</w:t>
       </w:r>
@@ -3327,7 +3396,7 @@
       <w:pPr>
         <w:pStyle w:val="Heading2"/>
       </w:pPr>
-      <w:bookmarkStart w:id="7" w:name="_Toc393992032"/>
+      <w:bookmarkStart w:id="7" w:name="_Toc394244171"/>
       <w:r>
         <w:t>Google Drive configuration</w:t>
       </w:r>
@@ -3516,7 +3585,7 @@
       <w:pPr>
         <w:pStyle w:val="Heading2"/>
       </w:pPr>
-      <w:bookmarkStart w:id="8" w:name="_Toc393992033"/>
+      <w:bookmarkStart w:id="8" w:name="_Toc394244172"/>
       <w:proofErr w:type="gramStart"/>
       <w:r>
         <w:t>m</w:t>
@@ -3802,7 +3871,7 @@
       <w:pPr>
         <w:pStyle w:val="Heading2"/>
       </w:pPr>
-      <w:bookmarkStart w:id="9" w:name="_Toc393992034"/>
+      <w:bookmarkStart w:id="9" w:name="_Toc394244173"/>
       <w:r>
         <w:t>P</w:t>
       </w:r>
@@ -3820,7 +3889,7 @@
       <w:pPr>
         <w:pStyle w:val="Heading3"/>
       </w:pPr>
-      <w:bookmarkStart w:id="10" w:name="_Toc393992035"/>
+      <w:bookmarkStart w:id="10" w:name="_Toc394244174"/>
       <w:r>
         <w:t>How to set the preferences</w:t>
       </w:r>
@@ -3853,6 +3922,7 @@
         <w:rPr>
           <w:b/>
         </w:rPr>
+        <w:lastRenderedPageBreak/>
         <w:t>Agile M</w:t>
       </w:r>
       <w:r>
@@ -4048,7 +4118,6 @@
         <w:rPr>
           <w:b/>
         </w:rPr>
-        <w:lastRenderedPageBreak/>
         <w:t xml:space="preserve">Pomodoro </w:t>
       </w:r>
       <w:r>
@@ -5470,6 +5539,7 @@
     <w:p/>
     <w:p>
       <w:r>
+        <w:lastRenderedPageBreak/>
         <w:t>Press ENTER or the S</w:t>
       </w:r>
       <w:r>
@@ -5480,9 +5550,8 @@
       <w:pPr>
         <w:pStyle w:val="Heading1"/>
       </w:pPr>
-      <w:bookmarkStart w:id="30" w:name="_Toc393992036"/>
-      <w:r>
-        <w:lastRenderedPageBreak/>
+      <w:bookmarkStart w:id="30" w:name="_Toc394244175"/>
+      <w:r>
         <w:t>Getting Started</w:t>
       </w:r>
       <w:bookmarkEnd w:id="30"/>
@@ -6161,7 +6230,7 @@
       <w:pPr>
         <w:pStyle w:val="Heading3"/>
       </w:pPr>
-      <w:bookmarkStart w:id="33" w:name="_Toc393992037"/>
+      <w:bookmarkStart w:id="33" w:name="_Toc394244176"/>
       <w:r>
         <w:t xml:space="preserve">How to </w:t>
       </w:r>
@@ -6671,6 +6740,7 @@
           <w:noProof/>
           <w:lang w:val="fr-FR" w:eastAsia="fr-FR"/>
         </w:rPr>
+        <w:lastRenderedPageBreak/>
         <w:drawing>
           <wp:anchor distT="0" distB="0" distL="114300" distR="114300" simplePos="0" relativeHeight="251667456" behindDoc="1" locked="0" layoutInCell="1" allowOverlap="1">
             <wp:simplePos x="0" y="0"/>
@@ -6715,7 +6785,7 @@
           </wp:anchor>
         </w:drawing>
       </w:r>
-      <w:bookmarkStart w:id="34" w:name="_Toc393992038"/>
+      <w:bookmarkStart w:id="34" w:name="_Toc394244177"/>
       <w:r>
         <w:t>New</w:t>
       </w:r>
@@ -6726,7 +6796,6 @@
     </w:p>
     <w:p>
       <w:r>
-        <w:lastRenderedPageBreak/>
         <w:t>File</w:t>
       </w:r>
       <w:r>
@@ -6740,7 +6809,7 @@
       <w:pPr>
         <w:pStyle w:val="Heading3"/>
       </w:pPr>
-      <w:bookmarkStart w:id="35" w:name="_Toc393992039"/>
+      <w:bookmarkStart w:id="35" w:name="_Toc394244178"/>
       <w:r>
         <w:t>How to c</w:t>
       </w:r>
@@ -6816,7 +6885,7 @@
       <w:pPr>
         <w:pStyle w:val="Heading3"/>
       </w:pPr>
-      <w:bookmarkStart w:id="36" w:name="_Toc393992040"/>
+      <w:bookmarkStart w:id="36" w:name="_Toc394244179"/>
       <w:r>
         <w:t>How to use the</w:t>
       </w:r>
@@ -7311,7 +7380,7 @@
           </wp:anchor>
         </w:drawing>
       </w:r>
-      <w:bookmarkStart w:id="47" w:name="_Toc393992041"/>
+      <w:bookmarkStart w:id="47" w:name="_Toc394244180"/>
       <w:r>
         <w:t>Ac</w:t>
       </w:r>
@@ -7341,7 +7410,7 @@
       <w:pPr>
         <w:pStyle w:val="Heading3"/>
       </w:pPr>
-      <w:bookmarkStart w:id="48" w:name="_Toc393992042"/>
+      <w:bookmarkStart w:id="48" w:name="_Toc394244181"/>
       <w:r>
         <w:t>How to read the table</w:t>
       </w:r>
@@ -7679,11 +7748,79 @@
       <w:pPr>
         <w:pStyle w:val="Heading3"/>
       </w:pPr>
-      <w:bookmarkStart w:id="49" w:name="_Toc393992043"/>
+      <w:bookmarkStart w:id="49" w:name="_Toc394244182"/>
+      <w:r>
+        <w:lastRenderedPageBreak/>
+        <w:t>How to use a task as template</w:t>
+      </w:r>
+      <w:bookmarkEnd w:id="49"/>
+    </w:p>
+    <w:p>
+      <w:pPr>
+        <w:pStyle w:val="ListParagraph"/>
+        <w:numPr>
+          <w:ilvl w:val="0"/>
+          <w:numId w:val="29"/>
+        </w:numPr>
+      </w:pPr>
+      <w:r>
+        <w:t>Select the task to use as template</w:t>
+      </w:r>
+    </w:p>
+    <w:p>
+      <w:pPr>
+        <w:pStyle w:val="ListParagraph"/>
+        <w:numPr>
+          <w:ilvl w:val="0"/>
+          <w:numId w:val="29"/>
+        </w:numPr>
+      </w:pPr>
+      <w:r>
+        <w:t>Press</w:t>
+      </w:r>
+      <w:r>
+        <w:t xml:space="preserve"> </w:t>
+      </w:r>
+      <w:r>
+        <w:t>CTR + C</w:t>
+      </w:r>
+    </w:p>
+    <w:p>
+      <w:pPr>
+        <w:pStyle w:val="ListParagraph"/>
+        <w:numPr>
+          <w:ilvl w:val="0"/>
+          <w:numId w:val="29"/>
+        </w:numPr>
+      </w:pPr>
+      <w:r>
+        <w:t>Press</w:t>
+      </w:r>
+      <w:r>
+        <w:t xml:space="preserve"> </w:t>
+      </w:r>
+      <w:r>
+        <w:t>CTR + V: a duplicate of the task is created at the end of the list</w:t>
+      </w:r>
+      <w:r>
+        <w:t xml:space="preserve">. Keep pressing CTR + V to create as many copies as </w:t>
+      </w:r>
+      <w:r>
+        <w:t>necessary</w:t>
+      </w:r>
+      <w:r>
+        <w:t>.</w:t>
+      </w:r>
+    </w:p>
+    <w:p>
+      <w:pPr>
+        <w:pStyle w:val="Heading3"/>
+      </w:pPr>
+      <w:bookmarkStart w:id="50" w:name="_Toc394244183"/>
       <w:r>
         <w:t>How to edit a task</w:t>
       </w:r>
-      <w:bookmarkEnd w:id="49"/>
+      <w:bookmarkEnd w:id="50"/>
     </w:p>
     <w:p>
       <w:pPr>
@@ -7710,7 +7847,6 @@
           <w:noProof/>
           <w:lang w:val="fr-FR" w:eastAsia="fr-FR"/>
         </w:rPr>
-        <w:lastRenderedPageBreak/>
         <w:drawing>
           <wp:inline distT="0" distB="0" distL="0" distR="0">
             <wp:extent cx="209579" cy="209579"/>
@@ -7854,11 +7990,11 @@
       <w:pPr>
         <w:pStyle w:val="Heading3"/>
       </w:pPr>
-      <w:bookmarkStart w:id="50" w:name="_Toc393992044"/>
+      <w:bookmarkStart w:id="51" w:name="_Toc394244184"/>
       <w:r>
         <w:t>How to export data</w:t>
       </w:r>
-      <w:bookmarkEnd w:id="50"/>
+      <w:bookmarkEnd w:id="51"/>
     </w:p>
     <w:p>
       <w:pPr>
@@ -7943,29 +8079,29 @@
       <w:r>
         <w:t xml:space="preserve">name of the export file. This field is mandatory </w:t>
       </w:r>
-      <w:bookmarkStart w:id="51" w:name="OLE_LINK210"/>
-      <w:bookmarkStart w:id="52" w:name="OLE_LINK211"/>
+      <w:bookmarkStart w:id="52" w:name="OLE_LINK210"/>
+      <w:bookmarkStart w:id="53" w:name="OLE_LINK211"/>
       <w:r>
         <w:t>(</w:t>
       </w:r>
-      <w:bookmarkStart w:id="53" w:name="OLE_LINK212"/>
-      <w:bookmarkStart w:id="54" w:name="OLE_LINK213"/>
+      <w:bookmarkStart w:id="54" w:name="OLE_LINK212"/>
+      <w:bookmarkStart w:id="55" w:name="OLE_LINK213"/>
       <w:r>
         <w:t xml:space="preserve">if this field </w:t>
       </w:r>
+      <w:bookmarkEnd w:id="54"/>
+      <w:bookmarkEnd w:id="55"/>
+      <w:r>
+        <w:t xml:space="preserve">is left empty, default name "myAgilePomodoro" is used; if this field contains some special characters not supported by the file system of the OS, the export </w:t>
+      </w:r>
+      <w:r>
+        <w:t>will fail</w:t>
+      </w:r>
+      <w:r>
+        <w:t>)</w:t>
+      </w:r>
+      <w:bookmarkEnd w:id="52"/>
       <w:bookmarkEnd w:id="53"/>
-      <w:bookmarkEnd w:id="54"/>
-      <w:r>
-        <w:t xml:space="preserve">is left empty, default name "myAgilePomodoro" is used; if this field contains some special characters not supported by the file system of the OS, the export </w:t>
-      </w:r>
-      <w:r>
-        <w:t>will fail</w:t>
-      </w:r>
-      <w:r>
-        <w:t>)</w:t>
-      </w:r>
-      <w:bookmarkEnd w:id="51"/>
-      <w:bookmarkEnd w:id="52"/>
       <w:r>
         <w:t>.</w:t>
       </w:r>
@@ -7987,13 +8123,13 @@
       <w:r>
         <w:t xml:space="preserve">: set of supported file formats. </w:t>
       </w:r>
-      <w:bookmarkStart w:id="55" w:name="OLE_LINK206"/>
-      <w:bookmarkStart w:id="56" w:name="OLE_LINK207"/>
+      <w:bookmarkStart w:id="56" w:name="OLE_LINK206"/>
+      <w:bookmarkStart w:id="57" w:name="OLE_LINK207"/>
       <w:r>
         <w:t>This field is mandatory.</w:t>
       </w:r>
-      <w:bookmarkEnd w:id="55"/>
       <w:bookmarkEnd w:id="56"/>
+      <w:bookmarkEnd w:id="57"/>
     </w:p>
     <w:p>
       <w:pPr>
@@ -8638,14 +8774,15 @@
       <w:pPr>
         <w:pStyle w:val="Heading3"/>
       </w:pPr>
-      <w:bookmarkStart w:id="57" w:name="_Toc393992045"/>
-      <w:r>
+      <w:bookmarkStart w:id="58" w:name="_Toc394244185"/>
+      <w:r>
+        <w:lastRenderedPageBreak/>
         <w:t>How to impor</w:t>
       </w:r>
       <w:r>
         <w:t>t data</w:t>
       </w:r>
-      <w:bookmarkEnd w:id="57"/>
+      <w:bookmarkEnd w:id="58"/>
     </w:p>
     <w:p>
       <w:r>
@@ -8844,7 +8981,7 @@
           </wp:anchor>
         </w:drawing>
       </w:r>
-      <w:bookmarkStart w:id="58" w:name="_Toc393992046"/>
+      <w:bookmarkStart w:id="59" w:name="_Toc394244186"/>
       <w:proofErr w:type="spellStart"/>
       <w:r>
         <w:t>ToDo</w:t>
@@ -8859,7 +8996,7 @@
       <w:r>
         <w:t xml:space="preserve"> Backlog</w:t>
       </w:r>
-      <w:bookmarkEnd w:id="58"/>
+      <w:bookmarkEnd w:id="59"/>
     </w:p>
     <w:p>
       <w:r>
@@ -8893,11 +9030,11 @@
       <w:pPr>
         <w:pStyle w:val="Heading3"/>
       </w:pPr>
-      <w:bookmarkStart w:id="59" w:name="_Toc393992047"/>
+      <w:bookmarkStart w:id="60" w:name="_Toc394244187"/>
       <w:r>
         <w:t>How to read the table</w:t>
       </w:r>
-      <w:bookmarkEnd w:id="59"/>
+      <w:bookmarkEnd w:id="60"/>
     </w:p>
     <w:p>
       <w:pPr>
@@ -9077,7 +9214,7 @@
       <w:pPr>
         <w:pStyle w:val="Heading3"/>
       </w:pPr>
-      <w:bookmarkStart w:id="60" w:name="_Toc393992048"/>
+      <w:bookmarkStart w:id="61" w:name="_Toc394244188"/>
       <w:r>
         <w:t>How to p</w:t>
       </w:r>
@@ -9090,7 +9227,7 @@
       <w:r>
         <w:t xml:space="preserve"> tasks</w:t>
       </w:r>
-      <w:bookmarkEnd w:id="60"/>
+      <w:bookmarkEnd w:id="61"/>
     </w:p>
     <w:p>
       <w:pPr>
@@ -9120,16 +9257,16 @@
       <w:pPr>
         <w:pStyle w:val="Heading3"/>
       </w:pPr>
-      <w:bookmarkStart w:id="61" w:name="_Toc393992049"/>
+      <w:bookmarkStart w:id="62" w:name="_Toc394244189"/>
       <w:r>
         <w:t>How to w</w:t>
       </w:r>
       <w:r>
         <w:t>ork with the timer</w:t>
       </w:r>
-      <w:bookmarkStart w:id="62" w:name="OLE_LINK69"/>
-      <w:bookmarkStart w:id="63" w:name="OLE_LINK70"/>
-      <w:bookmarkEnd w:id="61"/>
+      <w:bookmarkStart w:id="63" w:name="OLE_LINK69"/>
+      <w:bookmarkStart w:id="64" w:name="OLE_LINK70"/>
+      <w:bookmarkEnd w:id="62"/>
     </w:p>
     <w:p>
       <w:pPr>
@@ -9327,8 +9464,8 @@
       <w:r>
         <w:t xml:space="preserve">You may </w:t>
       </w:r>
-      <w:bookmarkStart w:id="64" w:name="OLE_LINK103"/>
-      <w:bookmarkStart w:id="65" w:name="OLE_LINK104"/>
+      <w:bookmarkStart w:id="65" w:name="OLE_LINK103"/>
+      <w:bookmarkStart w:id="66" w:name="OLE_LINK104"/>
       <w:r>
         <w:t>create unplanned task</w:t>
       </w:r>
@@ -9365,8 +9502,8 @@
       <w:r>
         <w:t>.</w:t>
       </w:r>
-      <w:bookmarkEnd w:id="64"/>
       <w:bookmarkEnd w:id="65"/>
+      <w:bookmarkEnd w:id="66"/>
     </w:p>
     <w:p>
       <w:pPr>
@@ -9542,10 +9679,10 @@
           <w:numId w:val="22"/>
         </w:numPr>
       </w:pPr>
-      <w:bookmarkStart w:id="66" w:name="OLE_LINK247"/>
-      <w:bookmarkStart w:id="67" w:name="OLE_LINK248"/>
-      <w:bookmarkStart w:id="68" w:name="OLE_LINK251"/>
-      <w:bookmarkStart w:id="69" w:name="OLE_LINK252"/>
+      <w:bookmarkStart w:id="67" w:name="OLE_LINK247"/>
+      <w:bookmarkStart w:id="68" w:name="OLE_LINK248"/>
+      <w:bookmarkStart w:id="69" w:name="OLE_LINK251"/>
+      <w:bookmarkStart w:id="70" w:name="OLE_LINK252"/>
       <w:r>
         <w:t>S</w:t>
       </w:r>
@@ -9567,10 +9704,10 @@
       <w:r>
         <w:t xml:space="preserve"> </w:t>
       </w:r>
-      <w:bookmarkEnd w:id="66"/>
       <w:bookmarkEnd w:id="67"/>
       <w:bookmarkEnd w:id="68"/>
       <w:bookmarkEnd w:id="69"/>
+      <w:bookmarkEnd w:id="70"/>
       <w:proofErr w:type="spellStart"/>
       <w:r>
         <w:rPr>
@@ -9637,8 +9774,8 @@
       <w:r>
         <w:t xml:space="preserve"> </w:t>
       </w:r>
-      <w:bookmarkEnd w:id="62"/>
       <w:bookmarkEnd w:id="63"/>
+      <w:bookmarkEnd w:id="64"/>
       <w:proofErr w:type="spellStart"/>
       <w:r>
         <w:rPr>
@@ -9679,20 +9816,20 @@
           <w:numId w:val="22"/>
         </w:numPr>
       </w:pPr>
-      <w:bookmarkStart w:id="70" w:name="OLE_LINK253"/>
-      <w:bookmarkStart w:id="71" w:name="OLE_LINK254"/>
-      <w:bookmarkStart w:id="72" w:name="OLE_LINK41"/>
-      <w:bookmarkStart w:id="73" w:name="OLE_LINK42"/>
+      <w:bookmarkStart w:id="71" w:name="OLE_LINK253"/>
+      <w:bookmarkStart w:id="72" w:name="OLE_LINK254"/>
+      <w:bookmarkStart w:id="73" w:name="OLE_LINK41"/>
+      <w:bookmarkStart w:id="74" w:name="OLE_LINK42"/>
       <w:r>
         <w:t>You may select a different task</w:t>
       </w:r>
-      <w:bookmarkEnd w:id="70"/>
       <w:bookmarkEnd w:id="71"/>
+      <w:bookmarkEnd w:id="72"/>
       <w:r>
         <w:t>.</w:t>
       </w:r>
-      <w:bookmarkEnd w:id="72"/>
       <w:bookmarkEnd w:id="73"/>
+      <w:bookmarkEnd w:id="74"/>
     </w:p>
     <w:p>
       <w:pPr>
@@ -9815,9 +9952,10 @@
           <w:numId w:val="7"/>
         </w:numPr>
       </w:pPr>
-      <w:bookmarkStart w:id="74" w:name="OLE_LINK272"/>
-      <w:bookmarkStart w:id="75" w:name="OLE_LINK273"/>
-      <w:r>
+      <w:bookmarkStart w:id="75" w:name="OLE_LINK272"/>
+      <w:bookmarkStart w:id="76" w:name="OLE_LINK273"/>
+      <w:r>
+        <w:lastRenderedPageBreak/>
         <w:t>T</w:t>
       </w:r>
       <w:r>
@@ -9829,8 +9967,8 @@
       <w:r>
         <w:t>pomodoros of the task are done</w:t>
       </w:r>
-      <w:bookmarkEnd w:id="74"/>
       <w:bookmarkEnd w:id="75"/>
+      <w:bookmarkEnd w:id="76"/>
       <w:r>
         <w:t>.</w:t>
       </w:r>
@@ -9956,7 +10094,6 @@
         </w:numPr>
       </w:pPr>
       <w:r>
-        <w:lastRenderedPageBreak/>
         <w:t xml:space="preserve">Pomodoro: </w:t>
       </w:r>
       <w:r>
@@ -10238,11 +10375,11 @@
       <w:r>
         <w:t xml:space="preserve">Black: </w:t>
       </w:r>
-      <w:bookmarkStart w:id="76" w:name="OLE_LINK266"/>
+      <w:bookmarkStart w:id="77" w:name="OLE_LINK266"/>
       <w:r>
         <w:t>not running</w:t>
       </w:r>
-      <w:bookmarkEnd w:id="76"/>
+      <w:bookmarkEnd w:id="77"/>
     </w:p>
     <w:p>
       <w:pPr>
@@ -10290,7 +10427,7 @@
       <w:pPr>
         <w:pStyle w:val="Heading3"/>
       </w:pPr>
-      <w:bookmarkStart w:id="77" w:name="_Toc393992050"/>
+      <w:bookmarkStart w:id="78" w:name="_Toc394244190"/>
       <w:r>
         <w:t xml:space="preserve">How to </w:t>
       </w:r>
@@ -10300,7 +10437,7 @@
       <w:r>
         <w:t xml:space="preserve"> tasks</w:t>
       </w:r>
-      <w:bookmarkEnd w:id="77"/>
+      <w:bookmarkEnd w:id="78"/>
     </w:p>
     <w:p>
       <w:pPr>
@@ -10310,8 +10447,8 @@
           <w:numId w:val="25"/>
         </w:numPr>
       </w:pPr>
-      <w:bookmarkStart w:id="78" w:name="OLE_LINK260"/>
-      <w:bookmarkStart w:id="79" w:name="OLE_LINK261"/>
+      <w:bookmarkStart w:id="79" w:name="OLE_LINK260"/>
+      <w:bookmarkStart w:id="80" w:name="OLE_LINK261"/>
       <w:r>
         <w:t>Select</w:t>
       </w:r>
@@ -10499,14 +10636,14 @@
       <w:pPr>
         <w:pStyle w:val="Heading3"/>
       </w:pPr>
-      <w:bookmarkStart w:id="80" w:name="_Toc393992051"/>
+      <w:bookmarkStart w:id="81" w:name="_Toc394244191"/>
       <w:r>
         <w:t xml:space="preserve">How to </w:t>
       </w:r>
       <w:r>
         <w:t>handle interruptions</w:t>
       </w:r>
-      <w:bookmarkEnd w:id="80"/>
+      <w:bookmarkEnd w:id="81"/>
     </w:p>
     <w:p>
       <w:pPr>
@@ -10646,8 +10783,8 @@
       <w:r>
         <w:t xml:space="preserve"> interruption</w:t>
       </w:r>
-      <w:bookmarkEnd w:id="78"/>
       <w:bookmarkEnd w:id="79"/>
+      <w:bookmarkEnd w:id="80"/>
       <w:r>
         <w:t xml:space="preserve">: </w:t>
       </w:r>
@@ -10798,7 +10935,7 @@
       <w:pPr>
         <w:pStyle w:val="Heading3"/>
       </w:pPr>
-      <w:bookmarkStart w:id="81" w:name="_Toc393992052"/>
+      <w:bookmarkStart w:id="82" w:name="_Toc394244192"/>
       <w:r>
         <w:t xml:space="preserve">How to </w:t>
       </w:r>
@@ -10808,7 +10945,7 @@
       <w:r>
         <w:t>s</w:t>
       </w:r>
-      <w:bookmarkEnd w:id="81"/>
+      <w:bookmarkEnd w:id="82"/>
     </w:p>
     <w:p>
       <w:pPr>
@@ -10939,6 +11076,7 @@
           <w:noProof/>
           <w:lang w:val="fr-FR" w:eastAsia="fr-FR"/>
         </w:rPr>
+        <w:lastRenderedPageBreak/>
         <w:drawing>
           <wp:anchor distT="0" distB="0" distL="114300" distR="114300" simplePos="0" relativeHeight="251664384" behindDoc="0" locked="0" layoutInCell="1" allowOverlap="1">
             <wp:simplePos x="0" y="0"/>
@@ -10983,11 +11121,11 @@
           </wp:anchor>
         </w:drawing>
       </w:r>
-      <w:bookmarkStart w:id="82" w:name="_Toc393992053"/>
+      <w:bookmarkStart w:id="83" w:name="_Toc394244193"/>
       <w:r>
         <w:t>Report List / Release Backlog</w:t>
       </w:r>
-      <w:bookmarkEnd w:id="82"/>
+      <w:bookmarkEnd w:id="83"/>
     </w:p>
     <w:p>
       <w:r>
@@ -11013,14 +11151,14 @@
       <w:pPr>
         <w:pStyle w:val="Heading3"/>
       </w:pPr>
-      <w:bookmarkStart w:id="83" w:name="_Toc393992054"/>
+      <w:bookmarkStart w:id="84" w:name="_Toc394244194"/>
       <w:r>
         <w:t xml:space="preserve">How to </w:t>
       </w:r>
       <w:r>
         <w:t>read the table</w:t>
       </w:r>
-      <w:bookmarkEnd w:id="83"/>
+      <w:bookmarkEnd w:id="84"/>
     </w:p>
     <w:p>
       <w:pPr>
@@ -11030,8 +11168,8 @@
           <w:numId w:val="6"/>
         </w:numPr>
       </w:pPr>
-      <w:bookmarkStart w:id="84" w:name="OLE_LINK271"/>
-      <w:bookmarkStart w:id="85" w:name="OLE_LINK280"/>
+      <w:bookmarkStart w:id="85" w:name="OLE_LINK271"/>
+      <w:bookmarkStart w:id="86" w:name="OLE_LINK280"/>
       <w:r>
         <w:rPr>
           <w:b/>
@@ -11086,31 +11224,31 @@
       <w:r>
         <w:t xml:space="preserve">: </w:t>
       </w:r>
-      <w:bookmarkStart w:id="86" w:name="OLE_LINK79"/>
-      <w:bookmarkStart w:id="87" w:name="OLE_LINK80"/>
+      <w:bookmarkStart w:id="87" w:name="OLE_LINK79"/>
+      <w:bookmarkStart w:id="88" w:name="OLE_LINK80"/>
       <w:r>
         <w:t>d</w:t>
       </w:r>
       <w:r>
         <w:t xml:space="preserve">ate </w:t>
       </w:r>
-      <w:bookmarkStart w:id="88" w:name="OLE_LINK164"/>
-      <w:bookmarkStart w:id="89" w:name="OLE_LINK165"/>
+      <w:bookmarkStart w:id="89" w:name="OLE_LINK164"/>
+      <w:bookmarkStart w:id="90" w:name="OLE_LINK165"/>
       <w:r>
         <w:t xml:space="preserve">of </w:t>
       </w:r>
-      <w:bookmarkEnd w:id="88"/>
       <w:bookmarkEnd w:id="89"/>
+      <w:bookmarkEnd w:id="90"/>
       <w:r>
         <w:t>completion</w:t>
       </w:r>
       <w:r>
         <w:t>.</w:t>
       </w:r>
-      <w:bookmarkEnd w:id="84"/>
       <w:bookmarkEnd w:id="85"/>
       <w:bookmarkEnd w:id="86"/>
       <w:bookmarkEnd w:id="87"/>
+      <w:bookmarkEnd w:id="88"/>
     </w:p>
     <w:p>
       <w:pPr>
@@ -11151,7 +11289,6 @@
         <w:rPr>
           <w:b/>
         </w:rPr>
-        <w:lastRenderedPageBreak/>
         <w:t>Type</w:t>
       </w:r>
       <w:r>
@@ -11172,16 +11309,16 @@
           <w:numId w:val="6"/>
         </w:numPr>
       </w:pPr>
-      <w:bookmarkStart w:id="90" w:name="OLE_LINK85"/>
-      <w:bookmarkStart w:id="91" w:name="OLE_LINK86"/>
+      <w:bookmarkStart w:id="91" w:name="OLE_LINK85"/>
+      <w:bookmarkStart w:id="92" w:name="OLE_LINK86"/>
       <w:r>
         <w:rPr>
           <w:b/>
         </w:rPr>
         <w:t>Estimated</w:t>
       </w:r>
-      <w:bookmarkEnd w:id="90"/>
       <w:bookmarkEnd w:id="91"/>
+      <w:bookmarkEnd w:id="92"/>
       <w:r>
         <w:t xml:space="preserve">: </w:t>
       </w:r>
@@ -11278,20 +11415,20 @@
       <w:r>
         <w:t xml:space="preserve"> (Diff I = </w:t>
       </w:r>
-      <w:bookmarkStart w:id="92" w:name="OLE_LINK89"/>
-      <w:bookmarkStart w:id="93" w:name="OLE_LINK90"/>
-      <w:bookmarkStart w:id="94" w:name="OLE_LINK113"/>
-      <w:bookmarkStart w:id="95" w:name="OLE_LINK114"/>
+      <w:bookmarkStart w:id="93" w:name="OLE_LINK89"/>
+      <w:bookmarkStart w:id="94" w:name="OLE_LINK90"/>
+      <w:bookmarkStart w:id="95" w:name="OLE_LINK113"/>
+      <w:bookmarkStart w:id="96" w:name="OLE_LINK114"/>
       <w:r>
         <w:t>Real -</w:t>
       </w:r>
       <w:r>
         <w:t xml:space="preserve"> Estimated</w:t>
       </w:r>
-      <w:bookmarkEnd w:id="92"/>
       <w:bookmarkEnd w:id="93"/>
       <w:bookmarkEnd w:id="94"/>
       <w:bookmarkEnd w:id="95"/>
+      <w:bookmarkEnd w:id="96"/>
       <w:r>
         <w:t>)</w:t>
       </w:r>
@@ -11352,8 +11489,8 @@
       <w:r>
         <w:t xml:space="preserve"> (Diff II = </w:t>
       </w:r>
-      <w:bookmarkStart w:id="96" w:name="OLE_LINK131"/>
-      <w:bookmarkStart w:id="97" w:name="OLE_LINK132"/>
+      <w:bookmarkStart w:id="97" w:name="OLE_LINK131"/>
+      <w:bookmarkStart w:id="98" w:name="OLE_LINK132"/>
       <w:r>
         <w:t xml:space="preserve">Real </w:t>
       </w:r>
@@ -11363,8 +11500,8 @@
       <w:r>
         <w:t xml:space="preserve"> </w:t>
       </w:r>
-      <w:bookmarkStart w:id="98" w:name="OLE_LINK111"/>
-      <w:bookmarkStart w:id="99" w:name="OLE_LINK112"/>
+      <w:bookmarkStart w:id="99" w:name="OLE_LINK111"/>
+      <w:bookmarkStart w:id="100" w:name="OLE_LINK112"/>
       <w:r>
         <w:t xml:space="preserve">Estimated </w:t>
       </w:r>
@@ -11374,10 +11511,10 @@
       <w:r>
         <w:t xml:space="preserve"> Overestimated</w:t>
       </w:r>
-      <w:bookmarkEnd w:id="96"/>
       <w:bookmarkEnd w:id="97"/>
       <w:bookmarkEnd w:id="98"/>
       <w:bookmarkEnd w:id="99"/>
+      <w:bookmarkEnd w:id="100"/>
       <w:r>
         <w:t>)</w:t>
       </w:r>
@@ -11602,7 +11739,7 @@
           </wp:anchor>
         </w:drawing>
       </w:r>
-      <w:bookmarkStart w:id="100" w:name="_Toc393992055"/>
+      <w:bookmarkStart w:id="101" w:name="_Toc394244195"/>
       <w:r>
         <w:t>Burndown</w:t>
       </w:r>
@@ -11621,7 +11758,7 @@
       <w:r>
         <w:t>Chart</w:t>
       </w:r>
-      <w:bookmarkEnd w:id="100"/>
+      <w:bookmarkEnd w:id="101"/>
     </w:p>
     <w:p>
       <w:r>
@@ -11641,14 +11778,14 @@
       <w:pPr>
         <w:pStyle w:val="Heading3"/>
       </w:pPr>
-      <w:bookmarkStart w:id="101" w:name="_Toc393992056"/>
+      <w:bookmarkStart w:id="102" w:name="_Toc394244196"/>
       <w:r>
         <w:t xml:space="preserve">How to </w:t>
       </w:r>
       <w:r>
         <w:t>create charts</w:t>
       </w:r>
-      <w:bookmarkEnd w:id="101"/>
+      <w:bookmarkEnd w:id="102"/>
     </w:p>
     <w:p>
       <w:pPr>
@@ -12094,6 +12231,7 @@
         <w:rPr>
           <w:b/>
         </w:rPr>
+        <w:lastRenderedPageBreak/>
         <w:t>Color</w:t>
       </w:r>
       <w:r>
@@ -12241,7 +12379,6 @@
         </w:numPr>
       </w:pPr>
       <w:r>
-        <w:lastRenderedPageBreak/>
         <w:t>Configure</w:t>
       </w:r>
       <w:r>
@@ -12947,7 +13084,7 @@
         <v:path o:extrusionok="f" gradientshapeok="t" o:connecttype="rect"/>
         <o:lock v:ext="edit" aspectratio="t"/>
       </v:shapetype>
-      <v:shape id="_x0000_i1035" type="#_x0000_t75" alt="pomodoro16.png" style="width:15.6pt;height:15.6pt;visibility:visible;mso-wrap-style:square" o:bullet="t">
+      <v:shape id="_x0000_i1031" type="#_x0000_t75" alt="pomodoro16.png" style="width:15.6pt;height:15.6pt;visibility:visible;mso-wrap-style:square" o:bullet="t">
         <v:imagedata r:id="rId1" o:title="pomodoro16"/>
       </v:shape>
     </w:pict>
@@ -15223,6 +15360,92 @@
     </w:lvl>
   </w:abstractNum>
   <w:abstractNum w:abstractNumId="22">
+    <w:nsid w:val="5D9B4E24"/>
+    <w:multiLevelType w:val="hybridMultilevel"/>
+    <w:tmpl w:val="1EBED18C"/>
+    <w:lvl w:ilvl="0" w:tplc="040C000F">
+      <w:start w:val="1"/>
+      <w:numFmt w:val="decimal"/>
+      <w:lvlText w:val="%1."/>
+      <w:lvlJc w:val="left"/>
+      <w:pPr>
+        <w:ind w:left="720" w:hanging="360"/>
+      </w:pPr>
+    </w:lvl>
+    <w:lvl w:ilvl="1" w:tplc="040C0019" w:tentative="1">
+      <w:start w:val="1"/>
+      <w:numFmt w:val="lowerLetter"/>
+      <w:lvlText w:val="%2."/>
+      <w:lvlJc w:val="left"/>
+      <w:pPr>
+        <w:ind w:left="1440" w:hanging="360"/>
+      </w:pPr>
+    </w:lvl>
+    <w:lvl w:ilvl="2" w:tplc="040C001B" w:tentative="1">
+      <w:start w:val="1"/>
+      <w:numFmt w:val="lowerRoman"/>
+      <w:lvlText w:val="%3."/>
+      <w:lvlJc w:val="right"/>
+      <w:pPr>
+        <w:ind w:left="2160" w:hanging="180"/>
+      </w:pPr>
+    </w:lvl>
+    <w:lvl w:ilvl="3" w:tplc="040C000F" w:tentative="1">
+      <w:start w:val="1"/>
+      <w:numFmt w:val="decimal"/>
+      <w:lvlText w:val="%4."/>
+      <w:lvlJc w:val="left"/>
+      <w:pPr>
+        <w:ind w:left="2880" w:hanging="360"/>
+      </w:pPr>
+    </w:lvl>
+    <w:lvl w:ilvl="4" w:tplc="040C0019" w:tentative="1">
+      <w:start w:val="1"/>
+      <w:numFmt w:val="lowerLetter"/>
+      <w:lvlText w:val="%5."/>
+      <w:lvlJc w:val="left"/>
+      <w:pPr>
+        <w:ind w:left="3600" w:hanging="360"/>
+      </w:pPr>
+    </w:lvl>
+    <w:lvl w:ilvl="5" w:tplc="040C001B" w:tentative="1">
+      <w:start w:val="1"/>
+      <w:numFmt w:val="lowerRoman"/>
+      <w:lvlText w:val="%6."/>
+      <w:lvlJc w:val="right"/>
+      <w:pPr>
+        <w:ind w:left="4320" w:hanging="180"/>
+      </w:pPr>
+    </w:lvl>
+    <w:lvl w:ilvl="6" w:tplc="040C000F" w:tentative="1">
+      <w:start w:val="1"/>
+      <w:numFmt w:val="decimal"/>
+      <w:lvlText w:val="%7."/>
+      <w:lvlJc w:val="left"/>
+      <w:pPr>
+        <w:ind w:left="5040" w:hanging="360"/>
+      </w:pPr>
+    </w:lvl>
+    <w:lvl w:ilvl="7" w:tplc="040C0019" w:tentative="1">
+      <w:start w:val="1"/>
+      <w:numFmt w:val="lowerLetter"/>
+      <w:lvlText w:val="%8."/>
+      <w:lvlJc w:val="left"/>
+      <w:pPr>
+        <w:ind w:left="5760" w:hanging="360"/>
+      </w:pPr>
+    </w:lvl>
+    <w:lvl w:ilvl="8" w:tplc="040C001B" w:tentative="1">
+      <w:start w:val="1"/>
+      <w:numFmt w:val="lowerRoman"/>
+      <w:lvlText w:val="%9."/>
+      <w:lvlJc w:val="right"/>
+      <w:pPr>
+        <w:ind w:left="6480" w:hanging="180"/>
+      </w:pPr>
+    </w:lvl>
+  </w:abstractNum>
+  <w:abstractNum w:abstractNumId="23">
     <w:nsid w:val="5EB1055E"/>
     <w:multiLevelType w:val="hybridMultilevel"/>
     <w:tmpl w:val="DEB8EDE6"/>
@@ -15311,7 +15534,7 @@
       </w:pPr>
     </w:lvl>
   </w:abstractNum>
-  <w:abstractNum w:abstractNumId="23">
+  <w:abstractNum w:abstractNumId="24">
     <w:nsid w:val="61D4434F"/>
     <w:multiLevelType w:val="hybridMultilevel"/>
     <w:tmpl w:val="CFD6E1BE"/>
@@ -15400,7 +15623,7 @@
       </w:pPr>
     </w:lvl>
   </w:abstractNum>
-  <w:abstractNum w:abstractNumId="24">
+  <w:abstractNum w:abstractNumId="25">
     <w:nsid w:val="70BB0C2A"/>
     <w:multiLevelType w:val="hybridMultilevel"/>
     <w:tmpl w:val="B296BA7A"/>
@@ -15489,7 +15712,7 @@
       </w:pPr>
     </w:lvl>
   </w:abstractNum>
-  <w:abstractNum w:abstractNumId="25">
+  <w:abstractNum w:abstractNumId="26">
     <w:nsid w:val="7225446E"/>
     <w:multiLevelType w:val="hybridMultilevel"/>
     <w:tmpl w:val="F092A674"/>
@@ -15578,7 +15801,7 @@
       </w:pPr>
     </w:lvl>
   </w:abstractNum>
-  <w:abstractNum w:abstractNumId="26">
+  <w:abstractNum w:abstractNumId="27">
     <w:nsid w:val="72725359"/>
     <w:multiLevelType w:val="hybridMultilevel"/>
     <w:tmpl w:val="99E8069C"/>
@@ -15667,7 +15890,7 @@
       </w:pPr>
     </w:lvl>
   </w:abstractNum>
-  <w:abstractNum w:abstractNumId="27">
+  <w:abstractNum w:abstractNumId="28">
     <w:nsid w:val="79B972B0"/>
     <w:multiLevelType w:val="hybridMultilevel"/>
     <w:tmpl w:val="37BA4948"/>
@@ -15805,31 +16028,31 @@
     <w:abstractNumId w:val="8"/>
   </w:num>
   <w:num w:numId="17">
-    <w:abstractNumId w:val="25"/>
+    <w:abstractNumId w:val="26"/>
   </w:num>
   <w:num w:numId="18">
     <w:abstractNumId w:val="3"/>
   </w:num>
   <w:num w:numId="19">
-    <w:abstractNumId w:val="23"/>
+    <w:abstractNumId w:val="24"/>
   </w:num>
   <w:num w:numId="20">
     <w:abstractNumId w:val="1"/>
   </w:num>
   <w:num w:numId="21">
-    <w:abstractNumId w:val="26"/>
+    <w:abstractNumId w:val="27"/>
   </w:num>
   <w:num w:numId="22">
     <w:abstractNumId w:val="2"/>
   </w:num>
   <w:num w:numId="23">
-    <w:abstractNumId w:val="24"/>
+    <w:abstractNumId w:val="25"/>
   </w:num>
   <w:num w:numId="24">
-    <w:abstractNumId w:val="27"/>
+    <w:abstractNumId w:val="28"/>
   </w:num>
   <w:num w:numId="25">
-    <w:abstractNumId w:val="22"/>
+    <w:abstractNumId w:val="23"/>
   </w:num>
   <w:num w:numId="26">
     <w:abstractNumId w:val="18"/>
@@ -15839,6 +16062,9 @@
   </w:num>
   <w:num w:numId="28">
     <w:abstractNumId w:val="21"/>
+  </w:num>
+  <w:num w:numId="29">
+    <w:abstractNumId w:val="22"/>
   </w:num>
   <w:numIdMacAtCleanup w:val="26"/>
 </w:numbering>
@@ -16649,7 +16875,7 @@
 </file>
 
 <file path=customXml/itemProps1.xml><?xml version="1.0" encoding="utf-8"?>
-<ds:datastoreItem xmlns:ds="http://schemas.openxmlformats.org/officeDocument/2006/customXml" ds:itemID="{7068976E-5EF9-44DD-9BD2-3FFF6C301389}">
+<ds:datastoreItem xmlns:ds="http://schemas.openxmlformats.org/officeDocument/2006/customXml" ds:itemID="{34B82E9E-9616-4ADB-983B-7B63F3C581F6}">
   <ds:schemaRefs>
     <ds:schemaRef ds:uri="http://schemas.openxmlformats.org/officeDocument/2006/bibliography"/>
   </ds:schemaRefs>

</xml_diff>

<commit_message>
added CTR + S shortcut to Comment / Story area + added color to splitpane divider + switched Edit and Comment / Story pane in Activities and Reports panel + removed icon panel and remaining panel in ToDo panel
</commit_message>
<xml_diff>
--- a/doc/User guides/myAgilePomodoro_3.1.0.docx
+++ b/doc/User guides/myAgilePomodoro_3.1.0.docx
@@ -6729,6 +6729,18 @@
     <w:p>
       <w:pPr>
         <w:pStyle w:val="ListParagraph"/>
+        <w:numPr>
+          <w:ilvl w:val="1"/>
+          <w:numId w:val="14"/>
+        </w:numPr>
+      </w:pPr>
+      <w:r>
+        <w:t>CTR + S: save comment.</w:t>
+      </w:r>
+    </w:p>
+    <w:p>
+      <w:pPr>
+        <w:pStyle w:val="ListParagraph"/>
       </w:pPr>
     </w:p>
     <w:p>
@@ -6740,7 +6752,6 @@
           <w:noProof/>
           <w:lang w:val="fr-FR" w:eastAsia="fr-FR"/>
         </w:rPr>
-        <w:lastRenderedPageBreak/>
         <w:drawing>
           <wp:anchor distT="0" distB="0" distL="114300" distR="114300" simplePos="0" relativeHeight="251667456" behindDoc="1" locked="0" layoutInCell="1" allowOverlap="1">
             <wp:simplePos x="0" y="0"/>
@@ -7665,6 +7676,7 @@
           <w:noProof/>
           <w:lang w:val="fr-FR" w:eastAsia="fr-FR"/>
         </w:rPr>
+        <w:lastRenderedPageBreak/>
         <w:drawing>
           <wp:inline distT="0" distB="0" distL="0" distR="0">
             <wp:extent cx="209579" cy="209579"/>
@@ -7750,7 +7762,6 @@
       </w:pPr>
       <w:bookmarkStart w:id="49" w:name="_Toc394244182"/>
       <w:r>
-        <w:lastRenderedPageBreak/>
         <w:t>How to use a task as template</w:t>
       </w:r>
       <w:bookmarkEnd w:id="49"/>
@@ -8688,6 +8699,7 @@
           <w:noProof/>
           <w:lang w:val="fr-FR" w:eastAsia="fr-FR"/>
         </w:rPr>
+        <w:lastRenderedPageBreak/>
         <w:drawing>
           <wp:inline distT="0" distB="0" distL="0" distR="0">
             <wp:extent cx="219075" cy="219075"/>
@@ -8776,7 +8788,6 @@
       </w:pPr>
       <w:bookmarkStart w:id="58" w:name="_Toc394244185"/>
       <w:r>
-        <w:lastRenderedPageBreak/>
         <w:t>How to impor</w:t>
       </w:r>
       <w:r>
@@ -9749,6 +9760,7 @@
         </w:numPr>
       </w:pPr>
       <w:r>
+        <w:lastRenderedPageBreak/>
         <w:t>L</w:t>
       </w:r>
       <w:r>
@@ -9955,7 +9967,6 @@
       <w:bookmarkStart w:id="75" w:name="OLE_LINK272"/>
       <w:bookmarkStart w:id="76" w:name="OLE_LINK273"/>
       <w:r>
-        <w:lastRenderedPageBreak/>
         <w:t>T</w:t>
       </w:r>
       <w:r>
@@ -10992,6 +11003,7 @@
         </w:numPr>
       </w:pPr>
       <w:r>
+        <w:lastRenderedPageBreak/>
         <w:t>Ringing:</w:t>
       </w:r>
       <w:r>
@@ -11076,7 +11088,6 @@
           <w:noProof/>
           <w:lang w:val="fr-FR" w:eastAsia="fr-FR"/>
         </w:rPr>
-        <w:lastRenderedPageBreak/>
         <w:drawing>
           <wp:anchor distT="0" distB="0" distL="114300" distR="114300" simplePos="0" relativeHeight="251664384" behindDoc="0" locked="0" layoutInCell="1" allowOverlap="1">
             <wp:simplePos x="0" y="0"/>
@@ -12123,6 +12134,7 @@
         <w:rPr>
           <w:b/>
         </w:rPr>
+        <w:lastRenderedPageBreak/>
         <w:t>%</w:t>
       </w:r>
       <w:r>
@@ -12231,7 +12243,6 @@
         <w:rPr>
           <w:b/>
         </w:rPr>
-        <w:lastRenderedPageBreak/>
         <w:t>Color</w:t>
       </w:r>
       <w:r>
@@ -13028,7 +13039,7 @@
             <w:rPr>
               <w:noProof/>
             </w:rPr>
-            <w:t>2</w:t>
+            <w:t>6</w:t>
           </w:r>
         </w:fldSimple>
       </w:p>
@@ -13084,7 +13095,7 @@
         <v:path o:extrusionok="f" gradientshapeok="t" o:connecttype="rect"/>
         <o:lock v:ext="edit" aspectratio="t"/>
       </v:shapetype>
-      <v:shape id="_x0000_i1031" type="#_x0000_t75" alt="pomodoro16.png" style="width:15.6pt;height:15.6pt;visibility:visible;mso-wrap-style:square" o:bullet="t">
+      <v:shape id="_x0000_i1027" type="#_x0000_t75" alt="pomodoro16.png" style="width:15.6pt;height:15.6pt;visibility:visible;mso-wrap-style:square" o:bullet="t">
         <v:imagedata r:id="rId1" o:title="pomodoro16"/>
       </v:shape>
     </w:pict>
@@ -16875,7 +16886,7 @@
 </file>
 
 <file path=customXml/itemProps1.xml><?xml version="1.0" encoding="utf-8"?>
-<ds:datastoreItem xmlns:ds="http://schemas.openxmlformats.org/officeDocument/2006/customXml" ds:itemID="{34B82E9E-9616-4ADB-983B-7B63F3C581F6}">
+<ds:datastoreItem xmlns:ds="http://schemas.openxmlformats.org/officeDocument/2006/customXml" ds:itemID="{0BF0FF4A-B3EA-410D-B970-A776ADEF79E8}">
   <ds:schemaRefs>
     <ds:schemaRef ds:uri="http://schemas.openxmlformats.org/officeDocument/2006/bibliography"/>
   </ds:schemaRefs>

</xml_diff>

<commit_message>
added CTR + Z shortcut to Comment / Story area
</commit_message>
<xml_diff>
--- a/doc/User guides/myAgilePomodoro_3.1.0.docx
+++ b/doc/User guides/myAgilePomodoro_3.1.0.docx
@@ -303,7 +303,7 @@
           <w:r>
             <w:fldChar w:fldCharType="separate"/>
           </w:r>
-          <w:hyperlink w:anchor="_Toc394244166" w:history="1">
+          <w:hyperlink w:anchor="_Toc396379386" w:history="1">
             <w:r>
               <w:rPr>
                 <w:rStyle w:val="Hyperlink"/>
@@ -330,7 +330,7 @@
                 <w:noProof/>
                 <w:webHidden/>
               </w:rPr>
-              <w:instrText xml:space="preserve"> PAGEREF _Toc394244166 \h </w:instrText>
+              <w:instrText xml:space="preserve"> PAGEREF _Toc396379386 \h </w:instrText>
             </w:r>
             <w:r>
               <w:rPr>
@@ -373,7 +373,7 @@
               <w:lang w:val="fr-FR" w:eastAsia="fr-FR"/>
             </w:rPr>
           </w:pPr>
-          <w:hyperlink w:anchor="_Toc394244167" w:history="1">
+          <w:hyperlink w:anchor="_Toc396379387" w:history="1">
             <w:r>
               <w:rPr>
                 <w:rStyle w:val="Hyperlink"/>
@@ -400,7 +400,7 @@
                 <w:noProof/>
                 <w:webHidden/>
               </w:rPr>
-              <w:instrText xml:space="preserve"> PAGEREF _Toc394244167 \h </w:instrText>
+              <w:instrText xml:space="preserve"> PAGEREF _Toc396379387 \h </w:instrText>
             </w:r>
             <w:r>
               <w:rPr>
@@ -443,7 +443,7 @@
               <w:lang w:val="fr-FR" w:eastAsia="fr-FR"/>
             </w:rPr>
           </w:pPr>
-          <w:hyperlink w:anchor="_Toc394244168" w:history="1">
+          <w:hyperlink w:anchor="_Toc396379388" w:history="1">
             <w:r>
               <w:rPr>
                 <w:rStyle w:val="Hyperlink"/>
@@ -470,7 +470,7 @@
                 <w:noProof/>
                 <w:webHidden/>
               </w:rPr>
-              <w:instrText xml:space="preserve"> PAGEREF _Toc394244168 \h </w:instrText>
+              <w:instrText xml:space="preserve"> PAGEREF _Toc396379388 \h </w:instrText>
             </w:r>
             <w:r>
               <w:rPr>
@@ -513,7 +513,7 @@
               <w:lang w:val="fr-FR" w:eastAsia="fr-FR"/>
             </w:rPr>
           </w:pPr>
-          <w:hyperlink w:anchor="_Toc394244169" w:history="1">
+          <w:hyperlink w:anchor="_Toc396379389" w:history="1">
             <w:r>
               <w:rPr>
                 <w:rStyle w:val="Hyperlink"/>
@@ -540,7 +540,7 @@
                 <w:noProof/>
                 <w:webHidden/>
               </w:rPr>
-              <w:instrText xml:space="preserve"> PAGEREF _Toc394244169 \h </w:instrText>
+              <w:instrText xml:space="preserve"> PAGEREF _Toc396379389 \h </w:instrText>
             </w:r>
             <w:r>
               <w:rPr>
@@ -583,7 +583,7 @@
               <w:lang w:val="fr-FR" w:eastAsia="fr-FR"/>
             </w:rPr>
           </w:pPr>
-          <w:hyperlink w:anchor="_Toc394244170" w:history="1">
+          <w:hyperlink w:anchor="_Toc396379390" w:history="1">
             <w:r>
               <w:rPr>
                 <w:rStyle w:val="Hyperlink"/>
@@ -610,7 +610,7 @@
                 <w:noProof/>
                 <w:webHidden/>
               </w:rPr>
-              <w:instrText xml:space="preserve"> PAGEREF _Toc394244170 \h </w:instrText>
+              <w:instrText xml:space="preserve"> PAGEREF _Toc396379390 \h </w:instrText>
             </w:r>
             <w:r>
               <w:rPr>
@@ -653,7 +653,7 @@
               <w:lang w:val="fr-FR" w:eastAsia="fr-FR"/>
             </w:rPr>
           </w:pPr>
-          <w:hyperlink w:anchor="_Toc394244171" w:history="1">
+          <w:hyperlink w:anchor="_Toc396379391" w:history="1">
             <w:r>
               <w:rPr>
                 <w:rStyle w:val="Hyperlink"/>
@@ -680,7 +680,7 @@
                 <w:noProof/>
                 <w:webHidden/>
               </w:rPr>
-              <w:instrText xml:space="preserve"> PAGEREF _Toc394244171 \h </w:instrText>
+              <w:instrText xml:space="preserve"> PAGEREF _Toc396379391 \h </w:instrText>
             </w:r>
             <w:r>
               <w:rPr>
@@ -723,7 +723,7 @@
               <w:lang w:val="fr-FR" w:eastAsia="fr-FR"/>
             </w:rPr>
           </w:pPr>
-          <w:hyperlink w:anchor="_Toc394244172" w:history="1">
+          <w:hyperlink w:anchor="_Toc396379392" w:history="1">
             <w:r>
               <w:rPr>
                 <w:rStyle w:val="Hyperlink"/>
@@ -750,7 +750,7 @@
                 <w:noProof/>
                 <w:webHidden/>
               </w:rPr>
-              <w:instrText xml:space="preserve"> PAGEREF _Toc394244172 \h </w:instrText>
+              <w:instrText xml:space="preserve"> PAGEREF _Toc396379392 \h </w:instrText>
             </w:r>
             <w:r>
               <w:rPr>
@@ -793,7 +793,7 @@
               <w:lang w:val="fr-FR" w:eastAsia="fr-FR"/>
             </w:rPr>
           </w:pPr>
-          <w:hyperlink w:anchor="_Toc394244173" w:history="1">
+          <w:hyperlink w:anchor="_Toc396379393" w:history="1">
             <w:r>
               <w:rPr>
                 <w:rStyle w:val="Hyperlink"/>
@@ -820,7 +820,7 @@
                 <w:noProof/>
                 <w:webHidden/>
               </w:rPr>
-              <w:instrText xml:space="preserve"> PAGEREF _Toc394244173 \h </w:instrText>
+              <w:instrText xml:space="preserve"> PAGEREF _Toc396379393 \h </w:instrText>
             </w:r>
             <w:r>
               <w:rPr>
@@ -863,7 +863,7 @@
               <w:lang w:val="fr-FR" w:eastAsia="fr-FR"/>
             </w:rPr>
           </w:pPr>
-          <w:hyperlink w:anchor="_Toc394244174" w:history="1">
+          <w:hyperlink w:anchor="_Toc396379394" w:history="1">
             <w:r>
               <w:rPr>
                 <w:rStyle w:val="Hyperlink"/>
@@ -890,7 +890,7 @@
                 <w:noProof/>
                 <w:webHidden/>
               </w:rPr>
-              <w:instrText xml:space="preserve"> PAGEREF _Toc394244174 \h </w:instrText>
+              <w:instrText xml:space="preserve"> PAGEREF _Toc396379394 \h </w:instrText>
             </w:r>
             <w:r>
               <w:rPr>
@@ -933,7 +933,7 @@
               <w:lang w:val="fr-FR" w:eastAsia="fr-FR"/>
             </w:rPr>
           </w:pPr>
-          <w:hyperlink w:anchor="_Toc394244175" w:history="1">
+          <w:hyperlink w:anchor="_Toc396379395" w:history="1">
             <w:r>
               <w:rPr>
                 <w:rStyle w:val="Hyperlink"/>
@@ -960,7 +960,7 @@
                 <w:noProof/>
                 <w:webHidden/>
               </w:rPr>
-              <w:instrText xml:space="preserve"> PAGEREF _Toc394244175 \h </w:instrText>
+              <w:instrText xml:space="preserve"> PAGEREF _Toc396379395 \h </w:instrText>
             </w:r>
             <w:r>
               <w:rPr>
@@ -1003,7 +1003,7 @@
               <w:lang w:val="fr-FR" w:eastAsia="fr-FR"/>
             </w:rPr>
           </w:pPr>
-          <w:hyperlink w:anchor="_Toc394244176" w:history="1">
+          <w:hyperlink w:anchor="_Toc396379396" w:history="1">
             <w:r>
               <w:rPr>
                 <w:rStyle w:val="Hyperlink"/>
@@ -1030,7 +1030,7 @@
                 <w:noProof/>
                 <w:webHidden/>
               </w:rPr>
-              <w:instrText xml:space="preserve"> PAGEREF _Toc394244176 \h </w:instrText>
+              <w:instrText xml:space="preserve"> PAGEREF _Toc396379396 \h </w:instrText>
             </w:r>
             <w:r>
               <w:rPr>
@@ -1073,7 +1073,7 @@
               <w:lang w:val="fr-FR" w:eastAsia="fr-FR"/>
             </w:rPr>
           </w:pPr>
-          <w:hyperlink w:anchor="_Toc394244177" w:history="1">
+          <w:hyperlink w:anchor="_Toc396379397" w:history="1">
             <w:r>
               <w:rPr>
                 <w:rStyle w:val="Hyperlink"/>
@@ -1100,7 +1100,7 @@
                 <w:noProof/>
                 <w:webHidden/>
               </w:rPr>
-              <w:instrText xml:space="preserve"> PAGEREF _Toc394244177 \h </w:instrText>
+              <w:instrText xml:space="preserve"> PAGEREF _Toc396379397 \h </w:instrText>
             </w:r>
             <w:r>
               <w:rPr>
@@ -1143,7 +1143,7 @@
               <w:lang w:val="fr-FR" w:eastAsia="fr-FR"/>
             </w:rPr>
           </w:pPr>
-          <w:hyperlink w:anchor="_Toc394244178" w:history="1">
+          <w:hyperlink w:anchor="_Toc396379398" w:history="1">
             <w:r>
               <w:rPr>
                 <w:rStyle w:val="Hyperlink"/>
@@ -1170,7 +1170,7 @@
                 <w:noProof/>
                 <w:webHidden/>
               </w:rPr>
-              <w:instrText xml:space="preserve"> PAGEREF _Toc394244178 \h </w:instrText>
+              <w:instrText xml:space="preserve"> PAGEREF _Toc396379398 \h </w:instrText>
             </w:r>
             <w:r>
               <w:rPr>
@@ -1213,7 +1213,7 @@
               <w:lang w:val="fr-FR" w:eastAsia="fr-FR"/>
             </w:rPr>
           </w:pPr>
-          <w:hyperlink w:anchor="_Toc394244179" w:history="1">
+          <w:hyperlink w:anchor="_Toc396379399" w:history="1">
             <w:r>
               <w:rPr>
                 <w:rStyle w:val="Hyperlink"/>
@@ -1240,7 +1240,7 @@
                 <w:noProof/>
                 <w:webHidden/>
               </w:rPr>
-              <w:instrText xml:space="preserve"> PAGEREF _Toc394244179 \h </w:instrText>
+              <w:instrText xml:space="preserve"> PAGEREF _Toc396379399 \h </w:instrText>
             </w:r>
             <w:r>
               <w:rPr>
@@ -1283,7 +1283,7 @@
               <w:lang w:val="fr-FR" w:eastAsia="fr-FR"/>
             </w:rPr>
           </w:pPr>
-          <w:hyperlink w:anchor="_Toc394244180" w:history="1">
+          <w:hyperlink w:anchor="_Toc396379400" w:history="1">
             <w:r>
               <w:rPr>
                 <w:rStyle w:val="Hyperlink"/>
@@ -1310,7 +1310,7 @@
                 <w:noProof/>
                 <w:webHidden/>
               </w:rPr>
-              <w:instrText xml:space="preserve"> PAGEREF _Toc394244180 \h </w:instrText>
+              <w:instrText xml:space="preserve"> PAGEREF _Toc396379400 \h </w:instrText>
             </w:r>
             <w:r>
               <w:rPr>
@@ -1353,7 +1353,7 @@
               <w:lang w:val="fr-FR" w:eastAsia="fr-FR"/>
             </w:rPr>
           </w:pPr>
-          <w:hyperlink w:anchor="_Toc394244181" w:history="1">
+          <w:hyperlink w:anchor="_Toc396379401" w:history="1">
             <w:r>
               <w:rPr>
                 <w:rStyle w:val="Hyperlink"/>
@@ -1380,7 +1380,7 @@
                 <w:noProof/>
                 <w:webHidden/>
               </w:rPr>
-              <w:instrText xml:space="preserve"> PAGEREF _Toc394244181 \h </w:instrText>
+              <w:instrText xml:space="preserve"> PAGEREF _Toc396379401 \h </w:instrText>
             </w:r>
             <w:r>
               <w:rPr>
@@ -1423,7 +1423,7 @@
               <w:lang w:val="fr-FR" w:eastAsia="fr-FR"/>
             </w:rPr>
           </w:pPr>
-          <w:hyperlink w:anchor="_Toc394244182" w:history="1">
+          <w:hyperlink w:anchor="_Toc396379402" w:history="1">
             <w:r>
               <w:rPr>
                 <w:rStyle w:val="Hyperlink"/>
@@ -1450,7 +1450,7 @@
                 <w:noProof/>
                 <w:webHidden/>
               </w:rPr>
-              <w:instrText xml:space="preserve"> PAGEREF _Toc394244182 \h </w:instrText>
+              <w:instrText xml:space="preserve"> PAGEREF _Toc396379402 \h </w:instrText>
             </w:r>
             <w:r>
               <w:rPr>
@@ -1493,7 +1493,7 @@
               <w:lang w:val="fr-FR" w:eastAsia="fr-FR"/>
             </w:rPr>
           </w:pPr>
-          <w:hyperlink w:anchor="_Toc394244183" w:history="1">
+          <w:hyperlink w:anchor="_Toc396379403" w:history="1">
             <w:r>
               <w:rPr>
                 <w:rStyle w:val="Hyperlink"/>
@@ -1520,7 +1520,7 @@
                 <w:noProof/>
                 <w:webHidden/>
               </w:rPr>
-              <w:instrText xml:space="preserve"> PAGEREF _Toc394244183 \h </w:instrText>
+              <w:instrText xml:space="preserve"> PAGEREF _Toc396379403 \h </w:instrText>
             </w:r>
             <w:r>
               <w:rPr>
@@ -1563,7 +1563,7 @@
               <w:lang w:val="fr-FR" w:eastAsia="fr-FR"/>
             </w:rPr>
           </w:pPr>
-          <w:hyperlink w:anchor="_Toc394244184" w:history="1">
+          <w:hyperlink w:anchor="_Toc396379404" w:history="1">
             <w:r>
               <w:rPr>
                 <w:rStyle w:val="Hyperlink"/>
@@ -1590,7 +1590,7 @@
                 <w:noProof/>
                 <w:webHidden/>
               </w:rPr>
-              <w:instrText xml:space="preserve"> PAGEREF _Toc394244184 \h </w:instrText>
+              <w:instrText xml:space="preserve"> PAGEREF _Toc396379404 \h </w:instrText>
             </w:r>
             <w:r>
               <w:rPr>
@@ -1633,7 +1633,7 @@
               <w:lang w:val="fr-FR" w:eastAsia="fr-FR"/>
             </w:rPr>
           </w:pPr>
-          <w:hyperlink w:anchor="_Toc394244185" w:history="1">
+          <w:hyperlink w:anchor="_Toc396379405" w:history="1">
             <w:r>
               <w:rPr>
                 <w:rStyle w:val="Hyperlink"/>
@@ -1660,7 +1660,7 @@
                 <w:noProof/>
                 <w:webHidden/>
               </w:rPr>
-              <w:instrText xml:space="preserve"> PAGEREF _Toc394244185 \h </w:instrText>
+              <w:instrText xml:space="preserve"> PAGEREF _Toc396379405 \h </w:instrText>
             </w:r>
             <w:r>
               <w:rPr>
@@ -1703,7 +1703,7 @@
               <w:lang w:val="fr-FR" w:eastAsia="fr-FR"/>
             </w:rPr>
           </w:pPr>
-          <w:hyperlink w:anchor="_Toc394244186" w:history="1">
+          <w:hyperlink w:anchor="_Toc396379406" w:history="1">
             <w:r>
               <w:rPr>
                 <w:rStyle w:val="Hyperlink"/>
@@ -1730,7 +1730,7 @@
                 <w:noProof/>
                 <w:webHidden/>
               </w:rPr>
-              <w:instrText xml:space="preserve"> PAGEREF _Toc394244186 \h </w:instrText>
+              <w:instrText xml:space="preserve"> PAGEREF _Toc396379406 \h </w:instrText>
             </w:r>
             <w:r>
               <w:rPr>
@@ -1773,7 +1773,7 @@
               <w:lang w:val="fr-FR" w:eastAsia="fr-FR"/>
             </w:rPr>
           </w:pPr>
-          <w:hyperlink w:anchor="_Toc394244187" w:history="1">
+          <w:hyperlink w:anchor="_Toc396379407" w:history="1">
             <w:r>
               <w:rPr>
                 <w:rStyle w:val="Hyperlink"/>
@@ -1800,7 +1800,7 @@
                 <w:noProof/>
                 <w:webHidden/>
               </w:rPr>
-              <w:instrText xml:space="preserve"> PAGEREF _Toc394244187 \h </w:instrText>
+              <w:instrText xml:space="preserve"> PAGEREF _Toc396379407 \h </w:instrText>
             </w:r>
             <w:r>
               <w:rPr>
@@ -1843,7 +1843,7 @@
               <w:lang w:val="fr-FR" w:eastAsia="fr-FR"/>
             </w:rPr>
           </w:pPr>
-          <w:hyperlink w:anchor="_Toc394244188" w:history="1">
+          <w:hyperlink w:anchor="_Toc396379408" w:history="1">
             <w:r>
               <w:rPr>
                 <w:rStyle w:val="Hyperlink"/>
@@ -1870,7 +1870,7 @@
                 <w:noProof/>
                 <w:webHidden/>
               </w:rPr>
-              <w:instrText xml:space="preserve"> PAGEREF _Toc394244188 \h </w:instrText>
+              <w:instrText xml:space="preserve"> PAGEREF _Toc396379408 \h </w:instrText>
             </w:r>
             <w:r>
               <w:rPr>
@@ -1913,7 +1913,7 @@
               <w:lang w:val="fr-FR" w:eastAsia="fr-FR"/>
             </w:rPr>
           </w:pPr>
-          <w:hyperlink w:anchor="_Toc394244189" w:history="1">
+          <w:hyperlink w:anchor="_Toc396379409" w:history="1">
             <w:r>
               <w:rPr>
                 <w:rStyle w:val="Hyperlink"/>
@@ -1940,7 +1940,7 @@
                 <w:noProof/>
                 <w:webHidden/>
               </w:rPr>
-              <w:instrText xml:space="preserve"> PAGEREF _Toc394244189 \h </w:instrText>
+              <w:instrText xml:space="preserve"> PAGEREF _Toc396379409 \h </w:instrText>
             </w:r>
             <w:r>
               <w:rPr>
@@ -1983,7 +1983,7 @@
               <w:lang w:val="fr-FR" w:eastAsia="fr-FR"/>
             </w:rPr>
           </w:pPr>
-          <w:hyperlink w:anchor="_Toc394244190" w:history="1">
+          <w:hyperlink w:anchor="_Toc396379410" w:history="1">
             <w:r>
               <w:rPr>
                 <w:rStyle w:val="Hyperlink"/>
@@ -2010,7 +2010,7 @@
                 <w:noProof/>
                 <w:webHidden/>
               </w:rPr>
-              <w:instrText xml:space="preserve"> PAGEREF _Toc394244190 \h </w:instrText>
+              <w:instrText xml:space="preserve"> PAGEREF _Toc396379410 \h </w:instrText>
             </w:r>
             <w:r>
               <w:rPr>
@@ -2053,7 +2053,7 @@
               <w:lang w:val="fr-FR" w:eastAsia="fr-FR"/>
             </w:rPr>
           </w:pPr>
-          <w:hyperlink w:anchor="_Toc394244191" w:history="1">
+          <w:hyperlink w:anchor="_Toc396379411" w:history="1">
             <w:r>
               <w:rPr>
                 <w:rStyle w:val="Hyperlink"/>
@@ -2080,7 +2080,7 @@
                 <w:noProof/>
                 <w:webHidden/>
               </w:rPr>
-              <w:instrText xml:space="preserve"> PAGEREF _Toc394244191 \h </w:instrText>
+              <w:instrText xml:space="preserve"> PAGEREF _Toc396379411 \h </w:instrText>
             </w:r>
             <w:r>
               <w:rPr>
@@ -2123,7 +2123,7 @@
               <w:lang w:val="fr-FR" w:eastAsia="fr-FR"/>
             </w:rPr>
           </w:pPr>
-          <w:hyperlink w:anchor="_Toc394244192" w:history="1">
+          <w:hyperlink w:anchor="_Toc396379412" w:history="1">
             <w:r>
               <w:rPr>
                 <w:rStyle w:val="Hyperlink"/>
@@ -2150,7 +2150,7 @@
                 <w:noProof/>
                 <w:webHidden/>
               </w:rPr>
-              <w:instrText xml:space="preserve"> PAGEREF _Toc394244192 \h </w:instrText>
+              <w:instrText xml:space="preserve"> PAGEREF _Toc396379412 \h </w:instrText>
             </w:r>
             <w:r>
               <w:rPr>
@@ -2170,7 +2170,7 @@
                 <w:noProof/>
                 <w:webHidden/>
               </w:rPr>
-              <w:t>10</w:t>
+              <w:t>11</w:t>
             </w:r>
             <w:r>
               <w:rPr>
@@ -2193,7 +2193,7 @@
               <w:lang w:val="fr-FR" w:eastAsia="fr-FR"/>
             </w:rPr>
           </w:pPr>
-          <w:hyperlink w:anchor="_Toc394244193" w:history="1">
+          <w:hyperlink w:anchor="_Toc396379413" w:history="1">
             <w:r>
               <w:rPr>
                 <w:rStyle w:val="Hyperlink"/>
@@ -2220,7 +2220,7 @@
                 <w:noProof/>
                 <w:webHidden/>
               </w:rPr>
-              <w:instrText xml:space="preserve"> PAGEREF _Toc394244193 \h </w:instrText>
+              <w:instrText xml:space="preserve"> PAGEREF _Toc396379413 \h </w:instrText>
             </w:r>
             <w:r>
               <w:rPr>
@@ -2263,7 +2263,7 @@
               <w:lang w:val="fr-FR" w:eastAsia="fr-FR"/>
             </w:rPr>
           </w:pPr>
-          <w:hyperlink w:anchor="_Toc394244194" w:history="1">
+          <w:hyperlink w:anchor="_Toc396379414" w:history="1">
             <w:r>
               <w:rPr>
                 <w:rStyle w:val="Hyperlink"/>
@@ -2290,7 +2290,7 @@
                 <w:noProof/>
                 <w:webHidden/>
               </w:rPr>
-              <w:instrText xml:space="preserve"> PAGEREF _Toc394244194 \h </w:instrText>
+              <w:instrText xml:space="preserve"> PAGEREF _Toc396379414 \h </w:instrText>
             </w:r>
             <w:r>
               <w:rPr>
@@ -2333,7 +2333,7 @@
               <w:lang w:val="fr-FR" w:eastAsia="fr-FR"/>
             </w:rPr>
           </w:pPr>
-          <w:hyperlink w:anchor="_Toc394244195" w:history="1">
+          <w:hyperlink w:anchor="_Toc396379415" w:history="1">
             <w:r>
               <w:rPr>
                 <w:rStyle w:val="Hyperlink"/>
@@ -2360,7 +2360,7 @@
                 <w:noProof/>
                 <w:webHidden/>
               </w:rPr>
-              <w:instrText xml:space="preserve"> PAGEREF _Toc394244195 \h </w:instrText>
+              <w:instrText xml:space="preserve"> PAGEREF _Toc396379415 \h </w:instrText>
             </w:r>
             <w:r>
               <w:rPr>
@@ -2403,7 +2403,7 @@
               <w:lang w:val="fr-FR" w:eastAsia="fr-FR"/>
             </w:rPr>
           </w:pPr>
-          <w:hyperlink w:anchor="_Toc394244196" w:history="1">
+          <w:hyperlink w:anchor="_Toc396379416" w:history="1">
             <w:r>
               <w:rPr>
                 <w:rStyle w:val="Hyperlink"/>
@@ -2430,7 +2430,7 @@
                 <w:noProof/>
                 <w:webHidden/>
               </w:rPr>
-              <w:instrText xml:space="preserve"> PAGEREF _Toc394244196 \h </w:instrText>
+              <w:instrText xml:space="preserve"> PAGEREF _Toc396379416 \h </w:instrText>
             </w:r>
             <w:r>
               <w:rPr>
@@ -2472,55 +2472,50 @@
       <w:pPr>
         <w:pStyle w:val="Heading1"/>
       </w:pPr>
-    </w:p>
-    <w:p/>
+      <w:bookmarkStart w:id="2" w:name="_Toc396379386"/>
+      <w:r>
+        <w:lastRenderedPageBreak/>
+        <w:t>Intro</w:t>
+      </w:r>
+      <w:r>
+        <w:t>duction</w:t>
+      </w:r>
+      <w:bookmarkEnd w:id="2"/>
+    </w:p>
+    <w:p>
+      <w:proofErr w:type="gramStart"/>
+      <w:r>
+        <w:t>myAgilePomodoro</w:t>
+      </w:r>
+      <w:proofErr w:type="gramEnd"/>
+      <w:r>
+        <w:t xml:space="preserve"> (mAP)</w:t>
+      </w:r>
+      <w:r>
+        <w:t xml:space="preserve"> is a micro and macro time management software based upon </w:t>
+      </w:r>
+      <w:proofErr w:type="spellStart"/>
+      <w:r>
+        <w:t>Agile's</w:t>
+      </w:r>
+      <w:proofErr w:type="spellEnd"/>
+      <w:r>
+        <w:t xml:space="preserve"> best practices and the time management technique called the Pomodoro Technique®. Originally called "</w:t>
+      </w:r>
+      <w:proofErr w:type="spellStart"/>
+      <w:r>
+        <w:t>myPomodoro</w:t>
+      </w:r>
+      <w:proofErr w:type="spellEnd"/>
+      <w:r>
+        <w:t>", Phil Karoo took over the project starting with version 1.0.</w:t>
+      </w:r>
+    </w:p>
     <w:p>
       <w:pPr>
         <w:pStyle w:val="Heading1"/>
       </w:pPr>
-      <w:bookmarkStart w:id="2" w:name="_Toc394244166"/>
-      <w:r>
-        <w:t>Intro</w:t>
-      </w:r>
-      <w:r>
-        <w:t>duction</w:t>
-      </w:r>
-      <w:bookmarkEnd w:id="2"/>
-    </w:p>
-    <w:p>
-      <w:proofErr w:type="gramStart"/>
-      <w:r>
-        <w:t>myAgilePomodoro</w:t>
-      </w:r>
-      <w:proofErr w:type="gramEnd"/>
-      <w:r>
-        <w:t xml:space="preserve"> (mAP)</w:t>
-      </w:r>
-      <w:r>
-        <w:t xml:space="preserve"> is a micro and macro time management software based upon </w:t>
-      </w:r>
-      <w:proofErr w:type="spellStart"/>
-      <w:r>
-        <w:t>Agile's</w:t>
-      </w:r>
-      <w:proofErr w:type="spellEnd"/>
-      <w:r>
-        <w:t xml:space="preserve"> best practices and the time management technique called the Pomodoro Technique®. Originally called "</w:t>
-      </w:r>
-      <w:proofErr w:type="spellStart"/>
-      <w:r>
-        <w:t>myPomodoro</w:t>
-      </w:r>
-      <w:proofErr w:type="spellEnd"/>
-      <w:r>
-        <w:t>", Phil Karoo took over the project starting with version 1.0.</w:t>
-      </w:r>
-    </w:p>
-    <w:p>
-      <w:pPr>
-        <w:pStyle w:val="Heading1"/>
-      </w:pPr>
-      <w:bookmarkStart w:id="3" w:name="_Toc394244167"/>
+      <w:bookmarkStart w:id="3" w:name="_Toc396379387"/>
       <w:r>
         <w:t>License</w:t>
       </w:r>
@@ -2610,7 +2605,7 @@
       <w:pPr>
         <w:pStyle w:val="Heading1"/>
       </w:pPr>
-      <w:bookmarkStart w:id="4" w:name="_Toc394244168"/>
+      <w:bookmarkStart w:id="4" w:name="_Toc396379388"/>
       <w:r>
         <w:t>Configuration</w:t>
       </w:r>
@@ -2810,7 +2805,7 @@
       <w:pPr>
         <w:pStyle w:val="Heading2"/>
       </w:pPr>
-      <w:bookmarkStart w:id="5" w:name="_Toc394244169"/>
+      <w:bookmarkStart w:id="5" w:name="_Toc396379389"/>
       <w:proofErr w:type="spellStart"/>
       <w:r>
         <w:t>MySQL</w:t>
@@ -3066,7 +3061,6 @@
     <w:p/>
     <w:p>
       <w:r>
-        <w:lastRenderedPageBreak/>
         <w:t xml:space="preserve">At </w:t>
       </w:r>
       <w:r>
@@ -3146,6 +3140,7 @@
           <w:noProof/>
           <w:lang w:val="fr-FR" w:eastAsia="fr-FR"/>
         </w:rPr>
+        <w:lastRenderedPageBreak/>
         <w:drawing>
           <wp:inline distT="0" distB="0" distL="0" distR="0">
             <wp:extent cx="203246" cy="203246"/>
@@ -3283,7 +3278,7 @@
       <w:pPr>
         <w:pStyle w:val="Heading2"/>
       </w:pPr>
-      <w:bookmarkStart w:id="6" w:name="_Toc394244170"/>
+      <w:bookmarkStart w:id="6" w:name="_Toc396379390"/>
       <w:r>
         <w:t>Logger</w:t>
       </w:r>
@@ -3396,7 +3391,7 @@
       <w:pPr>
         <w:pStyle w:val="Heading2"/>
       </w:pPr>
-      <w:bookmarkStart w:id="7" w:name="_Toc394244171"/>
+      <w:bookmarkStart w:id="7" w:name="_Toc396379391"/>
       <w:r>
         <w:t>Google Drive configuration</w:t>
       </w:r>
@@ -3585,7 +3580,7 @@
       <w:pPr>
         <w:pStyle w:val="Heading2"/>
       </w:pPr>
-      <w:bookmarkStart w:id="8" w:name="_Toc394244172"/>
+      <w:bookmarkStart w:id="8" w:name="_Toc396379392"/>
       <w:proofErr w:type="gramStart"/>
       <w:r>
         <w:t>m</w:t>
@@ -3871,7 +3866,7 @@
       <w:pPr>
         <w:pStyle w:val="Heading2"/>
       </w:pPr>
-      <w:bookmarkStart w:id="9" w:name="_Toc394244173"/>
+      <w:bookmarkStart w:id="9" w:name="_Toc396379393"/>
       <w:r>
         <w:t>P</w:t>
       </w:r>
@@ -3889,7 +3884,7 @@
       <w:pPr>
         <w:pStyle w:val="Heading3"/>
       </w:pPr>
-      <w:bookmarkStart w:id="10" w:name="_Toc394244174"/>
+      <w:bookmarkStart w:id="10" w:name="_Toc396379394"/>
       <w:r>
         <w:t>How to set the preferences</w:t>
       </w:r>
@@ -3922,7 +3917,6 @@
         <w:rPr>
           <w:b/>
         </w:rPr>
-        <w:lastRenderedPageBreak/>
         <w:t>Agile M</w:t>
       </w:r>
       <w:r>
@@ -4118,6 +4112,7 @@
         <w:rPr>
           <w:b/>
         </w:rPr>
+        <w:lastRenderedPageBreak/>
         <w:t xml:space="preserve">Pomodoro </w:t>
       </w:r>
       <w:r>
@@ -5539,19 +5534,19 @@
     <w:p/>
     <w:p>
       <w:r>
+        <w:t>Press ENTER or the S</w:t>
+      </w:r>
+      <w:r>
+        <w:t>ave button to save.</w:t>
+      </w:r>
+    </w:p>
+    <w:p>
+      <w:pPr>
+        <w:pStyle w:val="Heading1"/>
+      </w:pPr>
+      <w:bookmarkStart w:id="30" w:name="_Toc396379395"/>
+      <w:r>
         <w:lastRenderedPageBreak/>
-        <w:t>Press ENTER or the S</w:t>
-      </w:r>
-      <w:r>
-        <w:t>ave button to save.</w:t>
-      </w:r>
-    </w:p>
-    <w:p>
-      <w:pPr>
-        <w:pStyle w:val="Heading1"/>
-      </w:pPr>
-      <w:bookmarkStart w:id="30" w:name="_Toc394244175"/>
-      <w:r>
         <w:t>Getting Started</w:t>
       </w:r>
       <w:bookmarkEnd w:id="30"/>
@@ -6230,7 +6225,7 @@
       <w:pPr>
         <w:pStyle w:val="Heading3"/>
       </w:pPr>
-      <w:bookmarkStart w:id="33" w:name="_Toc394244176"/>
+      <w:bookmarkStart w:id="33" w:name="_Toc396379396"/>
       <w:r>
         <w:t xml:space="preserve">How to </w:t>
       </w:r>
@@ -6329,19 +6324,7 @@
         </w:numPr>
       </w:pPr>
       <w:r>
-        <w:t>ALT+</w:t>
-      </w:r>
-      <w:r>
-        <w:t>C:</w:t>
-      </w:r>
-      <w:r>
-        <w:t xml:space="preserve"> display the </w:t>
-      </w:r>
-      <w:r>
-        <w:t>Create panel</w:t>
-      </w:r>
-      <w:r>
-        <w:t>.</w:t>
+        <w:t>Escape: exit the application.</w:t>
       </w:r>
     </w:p>
     <w:p>
@@ -6353,7 +6336,240 @@
         </w:numPr>
       </w:pPr>
       <w:r>
-        <w:t>Etc.</w:t>
+        <w:t>ALT+</w:t>
+      </w:r>
+      <w:r>
+        <w:t>C:</w:t>
+      </w:r>
+      <w:r>
+        <w:t xml:space="preserve"> display the </w:t>
+      </w:r>
+      <w:r>
+        <w:rPr>
+          <w:b/>
+        </w:rPr>
+        <w:t>Create</w:t>
+      </w:r>
+      <w:r>
+        <w:t xml:space="preserve"> panel</w:t>
+      </w:r>
+      <w:r>
+        <w:t>.</w:t>
+      </w:r>
+    </w:p>
+    <w:p>
+      <w:pPr>
+        <w:pStyle w:val="ListParagraph"/>
+        <w:numPr>
+          <w:ilvl w:val="1"/>
+          <w:numId w:val="14"/>
+        </w:numPr>
+      </w:pPr>
+      <w:r>
+        <w:t>ALT+S:</w:t>
+      </w:r>
+      <w:r>
+        <w:t xml:space="preserve"> </w:t>
+      </w:r>
+      <w:r>
+        <w:t xml:space="preserve">display the </w:t>
+      </w:r>
+      <w:r>
+        <w:rPr>
+          <w:b/>
+        </w:rPr>
+        <w:t>S</w:t>
+      </w:r>
+      <w:r>
+        <w:rPr>
+          <w:b/>
+        </w:rPr>
+        <w:t>plash</w:t>
+      </w:r>
+      <w:r>
+        <w:t xml:space="preserve"> screen.</w:t>
+      </w:r>
+    </w:p>
+    <w:p>
+      <w:pPr>
+        <w:pStyle w:val="ListParagraph"/>
+        <w:numPr>
+          <w:ilvl w:val="1"/>
+          <w:numId w:val="14"/>
+        </w:numPr>
+      </w:pPr>
+      <w:r>
+        <w:t>ALT+P:</w:t>
+      </w:r>
+      <w:r>
+        <w:t xml:space="preserve"> display the </w:t>
+      </w:r>
+      <w:r>
+        <w:rPr>
+          <w:b/>
+        </w:rPr>
+        <w:t>P</w:t>
+      </w:r>
+      <w:r>
+        <w:rPr>
+          <w:b/>
+        </w:rPr>
+        <w:t>references</w:t>
+      </w:r>
+      <w:r>
+        <w:t xml:space="preserve"> panel.</w:t>
+      </w:r>
+    </w:p>
+    <w:p>
+      <w:pPr>
+        <w:pStyle w:val="ListParagraph"/>
+        <w:numPr>
+          <w:ilvl w:val="1"/>
+          <w:numId w:val="14"/>
+        </w:numPr>
+      </w:pPr>
+      <w:r>
+        <w:t>ALT+A:</w:t>
+      </w:r>
+      <w:r>
+        <w:t xml:space="preserve"> display the</w:t>
+      </w:r>
+      <w:r>
+        <w:t xml:space="preserve"> </w:t>
+      </w:r>
+      <w:r>
+        <w:rPr>
+          <w:b/>
+        </w:rPr>
+        <w:t>Activity List</w:t>
+      </w:r>
+      <w:r>
+        <w:t xml:space="preserve"> / </w:t>
+      </w:r>
+      <w:r>
+        <w:rPr>
+          <w:b/>
+        </w:rPr>
+        <w:t>Backlog</w:t>
+      </w:r>
+      <w:r>
+        <w:t xml:space="preserve"> panel</w:t>
+      </w:r>
+    </w:p>
+    <w:p>
+      <w:pPr>
+        <w:pStyle w:val="ListParagraph"/>
+        <w:numPr>
+          <w:ilvl w:val="1"/>
+          <w:numId w:val="14"/>
+        </w:numPr>
+      </w:pPr>
+      <w:r>
+        <w:t>ALT+T:</w:t>
+      </w:r>
+      <w:r>
+        <w:t xml:space="preserve"> </w:t>
+      </w:r>
+      <w:r>
+        <w:t>display the</w:t>
+      </w:r>
+      <w:r>
+        <w:t xml:space="preserve"> </w:t>
+      </w:r>
+      <w:proofErr w:type="spellStart"/>
+      <w:r>
+        <w:rPr>
+          <w:b/>
+        </w:rPr>
+        <w:t>ToDo</w:t>
+      </w:r>
+      <w:proofErr w:type="spellEnd"/>
+      <w:r>
+        <w:rPr>
+          <w:b/>
+        </w:rPr>
+        <w:t xml:space="preserve"> List</w:t>
+      </w:r>
+      <w:r>
+        <w:t xml:space="preserve"> / </w:t>
+      </w:r>
+      <w:r>
+        <w:rPr>
+          <w:b/>
+        </w:rPr>
+        <w:t>Iteration</w:t>
+      </w:r>
+      <w:r>
+        <w:t xml:space="preserve"> panel</w:t>
+      </w:r>
+    </w:p>
+    <w:p>
+      <w:pPr>
+        <w:pStyle w:val="ListParagraph"/>
+        <w:numPr>
+          <w:ilvl w:val="1"/>
+          <w:numId w:val="14"/>
+        </w:numPr>
+      </w:pPr>
+      <w:r>
+        <w:t>ALT+R:</w:t>
+      </w:r>
+      <w:r>
+        <w:t xml:space="preserve"> </w:t>
+      </w:r>
+      <w:r>
+        <w:t>display the</w:t>
+      </w:r>
+      <w:r>
+        <w:t xml:space="preserve"> </w:t>
+      </w:r>
+      <w:r>
+        <w:rPr>
+          <w:b/>
+        </w:rPr>
+        <w:t>Report List</w:t>
+      </w:r>
+      <w:r>
+        <w:t xml:space="preserve"> / </w:t>
+      </w:r>
+      <w:r>
+        <w:rPr>
+          <w:b/>
+        </w:rPr>
+        <w:t>Release Backlog</w:t>
+      </w:r>
+      <w:r>
+        <w:t xml:space="preserve"> panel</w:t>
+      </w:r>
+    </w:p>
+    <w:p>
+      <w:pPr>
+        <w:pStyle w:val="ListParagraph"/>
+        <w:numPr>
+          <w:ilvl w:val="1"/>
+          <w:numId w:val="14"/>
+        </w:numPr>
+      </w:pPr>
+      <w:r>
+        <w:t>ALT+B:</w:t>
+      </w:r>
+      <w:r>
+        <w:t xml:space="preserve"> </w:t>
+      </w:r>
+      <w:r>
+        <w:t>display the</w:t>
+      </w:r>
+      <w:r>
+        <w:t xml:space="preserve"> </w:t>
+      </w:r>
+      <w:r>
+        <w:rPr>
+          <w:b/>
+        </w:rPr>
+        <w:t>Charts</w:t>
+      </w:r>
+      <w:r>
+        <w:t xml:space="preserve"> panel</w:t>
       </w:r>
     </w:p>
     <w:p>
@@ -6675,6 +6891,7 @@
         </w:numPr>
       </w:pPr>
       <w:r>
+        <w:lastRenderedPageBreak/>
         <w:t xml:space="preserve">CTR + B: turn </w:t>
       </w:r>
       <w:r>
@@ -6736,6 +6953,18 @@
       </w:pPr>
       <w:r>
         <w:t>CTR + S: save comment.</w:t>
+      </w:r>
+    </w:p>
+    <w:p>
+      <w:pPr>
+        <w:pStyle w:val="ListParagraph"/>
+        <w:numPr>
+          <w:ilvl w:val="1"/>
+          <w:numId w:val="14"/>
+        </w:numPr>
+      </w:pPr>
+      <w:r>
+        <w:t>CTR + Z: undo.</w:t>
       </w:r>
     </w:p>
     <w:p>
@@ -6796,7 +7025,7 @@
           </wp:anchor>
         </w:drawing>
       </w:r>
-      <w:bookmarkStart w:id="34" w:name="_Toc394244177"/>
+      <w:bookmarkStart w:id="34" w:name="_Toc396379397"/>
       <w:r>
         <w:t>New</w:t>
       </w:r>
@@ -6820,7 +7049,7 @@
       <w:pPr>
         <w:pStyle w:val="Heading3"/>
       </w:pPr>
-      <w:bookmarkStart w:id="35" w:name="_Toc394244178"/>
+      <w:bookmarkStart w:id="35" w:name="_Toc396379398"/>
       <w:r>
         <w:t>How to c</w:t>
       </w:r>
@@ -6896,7 +7125,7 @@
       <w:pPr>
         <w:pStyle w:val="Heading3"/>
       </w:pPr>
-      <w:bookmarkStart w:id="36" w:name="_Toc394244179"/>
+      <w:bookmarkStart w:id="36" w:name="_Toc396379399"/>
       <w:r>
         <w:t>How to use the</w:t>
       </w:r>
@@ -7391,7 +7620,7 @@
           </wp:anchor>
         </w:drawing>
       </w:r>
-      <w:bookmarkStart w:id="47" w:name="_Toc394244180"/>
+      <w:bookmarkStart w:id="47" w:name="_Toc396379400"/>
       <w:r>
         <w:t>Ac</w:t>
       </w:r>
@@ -7421,7 +7650,7 @@
       <w:pPr>
         <w:pStyle w:val="Heading3"/>
       </w:pPr>
-      <w:bookmarkStart w:id="48" w:name="_Toc394244181"/>
+      <w:bookmarkStart w:id="48" w:name="_Toc396379401"/>
       <w:r>
         <w:t>How to read the table</w:t>
       </w:r>
@@ -7568,6 +7797,7 @@
         <w:rPr>
           <w:b/>
         </w:rPr>
+        <w:lastRenderedPageBreak/>
         <w:t>Estimated</w:t>
       </w:r>
       <w:r>
@@ -7676,7 +7906,6 @@
           <w:noProof/>
           <w:lang w:val="fr-FR" w:eastAsia="fr-FR"/>
         </w:rPr>
-        <w:lastRenderedPageBreak/>
         <w:drawing>
           <wp:inline distT="0" distB="0" distL="0" distR="0">
             <wp:extent cx="209579" cy="209579"/>
@@ -7760,7 +7989,7 @@
       <w:pPr>
         <w:pStyle w:val="Heading3"/>
       </w:pPr>
-      <w:bookmarkStart w:id="49" w:name="_Toc394244182"/>
+      <w:bookmarkStart w:id="49" w:name="_Toc396379402"/>
       <w:r>
         <w:t>How to use a task as template</w:t>
       </w:r>
@@ -7827,7 +8056,7 @@
       <w:pPr>
         <w:pStyle w:val="Heading3"/>
       </w:pPr>
-      <w:bookmarkStart w:id="50" w:name="_Toc394244183"/>
+      <w:bookmarkStart w:id="50" w:name="_Toc396379403"/>
       <w:r>
         <w:t>How to edit a task</w:t>
       </w:r>
@@ -8001,7 +8230,7 @@
       <w:pPr>
         <w:pStyle w:val="Heading3"/>
       </w:pPr>
-      <w:bookmarkStart w:id="51" w:name="_Toc394244184"/>
+      <w:bookmarkStart w:id="51" w:name="_Toc396379404"/>
       <w:r>
         <w:t>How to export data</w:t>
       </w:r>
@@ -8663,6 +8892,7 @@
     <w:p/>
     <w:p>
       <w:r>
+        <w:lastRenderedPageBreak/>
         <w:t>The application creates a file with name "&lt;</w:t>
       </w:r>
       <w:r>
@@ -8699,7 +8929,6 @@
           <w:noProof/>
           <w:lang w:val="fr-FR" w:eastAsia="fr-FR"/>
         </w:rPr>
-        <w:lastRenderedPageBreak/>
         <w:drawing>
           <wp:inline distT="0" distB="0" distL="0" distR="0">
             <wp:extent cx="219075" cy="219075"/>
@@ -8786,7 +9015,7 @@
       <w:pPr>
         <w:pStyle w:val="Heading3"/>
       </w:pPr>
-      <w:bookmarkStart w:id="58" w:name="_Toc394244185"/>
+      <w:bookmarkStart w:id="58" w:name="_Toc396379405"/>
       <w:r>
         <w:t>How to impor</w:t>
       </w:r>
@@ -8992,7 +9221,7 @@
           </wp:anchor>
         </w:drawing>
       </w:r>
-      <w:bookmarkStart w:id="59" w:name="_Toc394244186"/>
+      <w:bookmarkStart w:id="59" w:name="_Toc396379406"/>
       <w:proofErr w:type="spellStart"/>
       <w:r>
         <w:t>ToDo</w:t>
@@ -9041,7 +9270,7 @@
       <w:pPr>
         <w:pStyle w:val="Heading3"/>
       </w:pPr>
-      <w:bookmarkStart w:id="60" w:name="_Toc394244187"/>
+      <w:bookmarkStart w:id="60" w:name="_Toc396379407"/>
       <w:r>
         <w:t>How to read the table</w:t>
       </w:r>
@@ -9225,7 +9454,7 @@
       <w:pPr>
         <w:pStyle w:val="Heading3"/>
       </w:pPr>
-      <w:bookmarkStart w:id="61" w:name="_Toc394244188"/>
+      <w:bookmarkStart w:id="61" w:name="_Toc396379408"/>
       <w:r>
         <w:t>How to p</w:t>
       </w:r>
@@ -9268,7 +9497,7 @@
       <w:pPr>
         <w:pStyle w:val="Heading3"/>
       </w:pPr>
-      <w:bookmarkStart w:id="62" w:name="_Toc394244189"/>
+      <w:bookmarkStart w:id="62" w:name="_Toc396379409"/>
       <w:r>
         <w:t>How to w</w:t>
       </w:r>
@@ -9609,6 +9838,7 @@
           <w:noProof/>
           <w:lang w:val="fr-FR" w:eastAsia="fr-FR"/>
         </w:rPr>
+        <w:lastRenderedPageBreak/>
         <w:drawing>
           <wp:inline distT="0" distB="0" distL="0" distR="0">
             <wp:extent cx="209579" cy="209579"/>
@@ -9760,7 +9990,6 @@
         </w:numPr>
       </w:pPr>
       <w:r>
-        <w:lastRenderedPageBreak/>
         <w:t>L</w:t>
       </w:r>
       <w:r>
@@ -10438,7 +10667,7 @@
       <w:pPr>
         <w:pStyle w:val="Heading3"/>
       </w:pPr>
-      <w:bookmarkStart w:id="78" w:name="_Toc394244190"/>
+      <w:bookmarkStart w:id="78" w:name="_Toc396379410"/>
       <w:r>
         <w:t xml:space="preserve">How to </w:t>
       </w:r>
@@ -10647,7 +10876,7 @@
       <w:pPr>
         <w:pStyle w:val="Heading3"/>
       </w:pPr>
-      <w:bookmarkStart w:id="81" w:name="_Toc394244191"/>
+      <w:bookmarkStart w:id="81" w:name="_Toc396379411"/>
       <w:r>
         <w:t xml:space="preserve">How to </w:t>
       </w:r>
@@ -10828,6 +11057,7 @@
           <w:noProof/>
           <w:lang w:val="fr-FR" w:eastAsia="fr-FR"/>
         </w:rPr>
+        <w:lastRenderedPageBreak/>
         <w:drawing>
           <wp:inline distT="0" distB="0" distL="0" distR="0">
             <wp:extent cx="203246" cy="203246"/>
@@ -10946,7 +11176,7 @@
       <w:pPr>
         <w:pStyle w:val="Heading3"/>
       </w:pPr>
-      <w:bookmarkStart w:id="82" w:name="_Toc394244192"/>
+      <w:bookmarkStart w:id="82" w:name="_Toc396379412"/>
       <w:r>
         <w:t xml:space="preserve">How to </w:t>
       </w:r>
@@ -11003,7 +11233,6 @@
         </w:numPr>
       </w:pPr>
       <w:r>
-        <w:lastRenderedPageBreak/>
         <w:t>Ringing:</w:t>
       </w:r>
       <w:r>
@@ -11132,7 +11361,7 @@
           </wp:anchor>
         </w:drawing>
       </w:r>
-      <w:bookmarkStart w:id="83" w:name="_Toc394244193"/>
+      <w:bookmarkStart w:id="83" w:name="_Toc396379413"/>
       <w:r>
         <w:t>Report List / Release Backlog</w:t>
       </w:r>
@@ -11162,7 +11391,7 @@
       <w:pPr>
         <w:pStyle w:val="Heading3"/>
       </w:pPr>
-      <w:bookmarkStart w:id="84" w:name="_Toc394244194"/>
+      <w:bookmarkStart w:id="84" w:name="_Toc396379414"/>
       <w:r>
         <w:t xml:space="preserve">How to </w:t>
       </w:r>
@@ -11750,7 +11979,7 @@
           </wp:anchor>
         </w:drawing>
       </w:r>
-      <w:bookmarkStart w:id="101" w:name="_Toc394244195"/>
+      <w:bookmarkStart w:id="101" w:name="_Toc396379415"/>
       <w:r>
         <w:t>Burndown</w:t>
       </w:r>
@@ -11789,7 +12018,7 @@
       <w:pPr>
         <w:pStyle w:val="Heading3"/>
       </w:pPr>
-      <w:bookmarkStart w:id="102" w:name="_Toc394244196"/>
+      <w:bookmarkStart w:id="102" w:name="_Toc396379416"/>
       <w:r>
         <w:t xml:space="preserve">How to </w:t>
       </w:r>
@@ -12017,6 +12246,7 @@
         <w:rPr>
           <w:b/>
         </w:rPr>
+        <w:lastRenderedPageBreak/>
         <w:t>Color</w:t>
       </w:r>
       <w:r>
@@ -12134,7 +12364,6 @@
         <w:rPr>
           <w:b/>
         </w:rPr>
-        <w:lastRenderedPageBreak/>
         <w:t>%</w:t>
       </w:r>
       <w:r>
@@ -13039,7 +13268,7 @@
             <w:rPr>
               <w:noProof/>
             </w:rPr>
-            <w:t>6</w:t>
+            <w:t>7</w:t>
           </w:r>
         </w:fldSimple>
       </w:p>
@@ -13095,7 +13324,7 @@
         <v:path o:extrusionok="f" gradientshapeok="t" o:connecttype="rect"/>
         <o:lock v:ext="edit" aspectratio="t"/>
       </v:shapetype>
-      <v:shape id="_x0000_i1027" type="#_x0000_t75" alt="pomodoro16.png" style="width:15.6pt;height:15.6pt;visibility:visible;mso-wrap-style:square" o:bullet="t">
+      <v:shape id="_x0000_i1039" type="#_x0000_t75" alt="pomodoro16.png" style="width:15.6pt;height:15.6pt;visibility:visible;mso-wrap-style:square" o:bullet="t">
         <v:imagedata r:id="rId1" o:title="pomodoro16"/>
       </v:shape>
     </w:pict>
@@ -16886,7 +17115,7 @@
 </file>
 
 <file path=customXml/itemProps1.xml><?xml version="1.0" encoding="utf-8"?>
-<ds:datastoreItem xmlns:ds="http://schemas.openxmlformats.org/officeDocument/2006/customXml" ds:itemID="{0BF0FF4A-B3EA-410D-B970-A776ADEF79E8}">
+<ds:datastoreItem xmlns:ds="http://schemas.openxmlformats.org/officeDocument/2006/customXml" ds:itemID="{8993F23C-B850-4A38-B7DE-35DD9B085703}">
   <ds:schemaRefs>
     <ds:schemaRef ds:uri="http://schemas.openxmlformats.org/officeDocument/2006/bibliography"/>
   </ds:schemaRefs>

</xml_diff>

<commit_message>
fix export feature to export comment/story in raw text (not html)
</commit_message>
<xml_diff>
--- a/doc/User guides/myAgilePomodoro_3.1.0.docx
+++ b/doc/User guides/myAgilePomodoro_3.1.0.docx
@@ -303,7 +303,7 @@
           <w:r>
             <w:fldChar w:fldCharType="separate"/>
           </w:r>
-          <w:hyperlink w:anchor="_Toc396379386" w:history="1">
+          <w:hyperlink w:anchor="_Toc396581155" w:history="1">
             <w:r>
               <w:rPr>
                 <w:rStyle w:val="Hyperlink"/>
@@ -330,7 +330,7 @@
                 <w:noProof/>
                 <w:webHidden/>
               </w:rPr>
-              <w:instrText xml:space="preserve"> PAGEREF _Toc396379386 \h </w:instrText>
+              <w:instrText xml:space="preserve"> PAGEREF _Toc396581155 \h </w:instrText>
             </w:r>
             <w:r>
               <w:rPr>
@@ -373,7 +373,7 @@
               <w:lang w:val="fr-FR" w:eastAsia="fr-FR"/>
             </w:rPr>
           </w:pPr>
-          <w:hyperlink w:anchor="_Toc396379387" w:history="1">
+          <w:hyperlink w:anchor="_Toc396581156" w:history="1">
             <w:r>
               <w:rPr>
                 <w:rStyle w:val="Hyperlink"/>
@@ -400,7 +400,7 @@
                 <w:noProof/>
                 <w:webHidden/>
               </w:rPr>
-              <w:instrText xml:space="preserve"> PAGEREF _Toc396379387 \h </w:instrText>
+              <w:instrText xml:space="preserve"> PAGEREF _Toc396581156 \h </w:instrText>
             </w:r>
             <w:r>
               <w:rPr>
@@ -443,7 +443,7 @@
               <w:lang w:val="fr-FR" w:eastAsia="fr-FR"/>
             </w:rPr>
           </w:pPr>
-          <w:hyperlink w:anchor="_Toc396379388" w:history="1">
+          <w:hyperlink w:anchor="_Toc396581157" w:history="1">
             <w:r>
               <w:rPr>
                 <w:rStyle w:val="Hyperlink"/>
@@ -470,7 +470,7 @@
                 <w:noProof/>
                 <w:webHidden/>
               </w:rPr>
-              <w:instrText xml:space="preserve"> PAGEREF _Toc396379388 \h </w:instrText>
+              <w:instrText xml:space="preserve"> PAGEREF _Toc396581157 \h </w:instrText>
             </w:r>
             <w:r>
               <w:rPr>
@@ -513,7 +513,7 @@
               <w:lang w:val="fr-FR" w:eastAsia="fr-FR"/>
             </w:rPr>
           </w:pPr>
-          <w:hyperlink w:anchor="_Toc396379389" w:history="1">
+          <w:hyperlink w:anchor="_Toc396581158" w:history="1">
             <w:r>
               <w:rPr>
                 <w:rStyle w:val="Hyperlink"/>
@@ -540,7 +540,7 @@
                 <w:noProof/>
                 <w:webHidden/>
               </w:rPr>
-              <w:instrText xml:space="preserve"> PAGEREF _Toc396379389 \h </w:instrText>
+              <w:instrText xml:space="preserve"> PAGEREF _Toc396581158 \h </w:instrText>
             </w:r>
             <w:r>
               <w:rPr>
@@ -583,7 +583,7 @@
               <w:lang w:val="fr-FR" w:eastAsia="fr-FR"/>
             </w:rPr>
           </w:pPr>
-          <w:hyperlink w:anchor="_Toc396379390" w:history="1">
+          <w:hyperlink w:anchor="_Toc396581159" w:history="1">
             <w:r>
               <w:rPr>
                 <w:rStyle w:val="Hyperlink"/>
@@ -610,7 +610,7 @@
                 <w:noProof/>
                 <w:webHidden/>
               </w:rPr>
-              <w:instrText xml:space="preserve"> PAGEREF _Toc396379390 \h </w:instrText>
+              <w:instrText xml:space="preserve"> PAGEREF _Toc396581159 \h </w:instrText>
             </w:r>
             <w:r>
               <w:rPr>
@@ -653,7 +653,7 @@
               <w:lang w:val="fr-FR" w:eastAsia="fr-FR"/>
             </w:rPr>
           </w:pPr>
-          <w:hyperlink w:anchor="_Toc396379391" w:history="1">
+          <w:hyperlink w:anchor="_Toc396581160" w:history="1">
             <w:r>
               <w:rPr>
                 <w:rStyle w:val="Hyperlink"/>
@@ -680,7 +680,7 @@
                 <w:noProof/>
                 <w:webHidden/>
               </w:rPr>
-              <w:instrText xml:space="preserve"> PAGEREF _Toc396379391 \h </w:instrText>
+              <w:instrText xml:space="preserve"> PAGEREF _Toc396581160 \h </w:instrText>
             </w:r>
             <w:r>
               <w:rPr>
@@ -723,7 +723,7 @@
               <w:lang w:val="fr-FR" w:eastAsia="fr-FR"/>
             </w:rPr>
           </w:pPr>
-          <w:hyperlink w:anchor="_Toc396379392" w:history="1">
+          <w:hyperlink w:anchor="_Toc396581161" w:history="1">
             <w:r>
               <w:rPr>
                 <w:rStyle w:val="Hyperlink"/>
@@ -750,7 +750,7 @@
                 <w:noProof/>
                 <w:webHidden/>
               </w:rPr>
-              <w:instrText xml:space="preserve"> PAGEREF _Toc396379392 \h </w:instrText>
+              <w:instrText xml:space="preserve"> PAGEREF _Toc396581161 \h </w:instrText>
             </w:r>
             <w:r>
               <w:rPr>
@@ -793,7 +793,7 @@
               <w:lang w:val="fr-FR" w:eastAsia="fr-FR"/>
             </w:rPr>
           </w:pPr>
-          <w:hyperlink w:anchor="_Toc396379393" w:history="1">
+          <w:hyperlink w:anchor="_Toc396581162" w:history="1">
             <w:r>
               <w:rPr>
                 <w:rStyle w:val="Hyperlink"/>
@@ -820,7 +820,7 @@
                 <w:noProof/>
                 <w:webHidden/>
               </w:rPr>
-              <w:instrText xml:space="preserve"> PAGEREF _Toc396379393 \h </w:instrText>
+              <w:instrText xml:space="preserve"> PAGEREF _Toc396581162 \h </w:instrText>
             </w:r>
             <w:r>
               <w:rPr>
@@ -863,7 +863,7 @@
               <w:lang w:val="fr-FR" w:eastAsia="fr-FR"/>
             </w:rPr>
           </w:pPr>
-          <w:hyperlink w:anchor="_Toc396379394" w:history="1">
+          <w:hyperlink w:anchor="_Toc396581163" w:history="1">
             <w:r>
               <w:rPr>
                 <w:rStyle w:val="Hyperlink"/>
@@ -890,7 +890,7 @@
                 <w:noProof/>
                 <w:webHidden/>
               </w:rPr>
-              <w:instrText xml:space="preserve"> PAGEREF _Toc396379394 \h </w:instrText>
+              <w:instrText xml:space="preserve"> PAGEREF _Toc396581163 \h </w:instrText>
             </w:r>
             <w:r>
               <w:rPr>
@@ -933,7 +933,7 @@
               <w:lang w:val="fr-FR" w:eastAsia="fr-FR"/>
             </w:rPr>
           </w:pPr>
-          <w:hyperlink w:anchor="_Toc396379395" w:history="1">
+          <w:hyperlink w:anchor="_Toc396581164" w:history="1">
             <w:r>
               <w:rPr>
                 <w:rStyle w:val="Hyperlink"/>
@@ -960,7 +960,7 @@
                 <w:noProof/>
                 <w:webHidden/>
               </w:rPr>
-              <w:instrText xml:space="preserve"> PAGEREF _Toc396379395 \h </w:instrText>
+              <w:instrText xml:space="preserve"> PAGEREF _Toc396581164 \h </w:instrText>
             </w:r>
             <w:r>
               <w:rPr>
@@ -1003,7 +1003,7 @@
               <w:lang w:val="fr-FR" w:eastAsia="fr-FR"/>
             </w:rPr>
           </w:pPr>
-          <w:hyperlink w:anchor="_Toc396379396" w:history="1">
+          <w:hyperlink w:anchor="_Toc396581165" w:history="1">
             <w:r>
               <w:rPr>
                 <w:rStyle w:val="Hyperlink"/>
@@ -1030,7 +1030,7 @@
                 <w:noProof/>
                 <w:webHidden/>
               </w:rPr>
-              <w:instrText xml:space="preserve"> PAGEREF _Toc396379396 \h </w:instrText>
+              <w:instrText xml:space="preserve"> PAGEREF _Toc396581165 \h </w:instrText>
             </w:r>
             <w:r>
               <w:rPr>
@@ -1073,7 +1073,7 @@
               <w:lang w:val="fr-FR" w:eastAsia="fr-FR"/>
             </w:rPr>
           </w:pPr>
-          <w:hyperlink w:anchor="_Toc396379397" w:history="1">
+          <w:hyperlink w:anchor="_Toc396581166" w:history="1">
             <w:r>
               <w:rPr>
                 <w:rStyle w:val="Hyperlink"/>
@@ -1100,7 +1100,7 @@
                 <w:noProof/>
                 <w:webHidden/>
               </w:rPr>
-              <w:instrText xml:space="preserve"> PAGEREF _Toc396379397 \h </w:instrText>
+              <w:instrText xml:space="preserve"> PAGEREF _Toc396581166 \h </w:instrText>
             </w:r>
             <w:r>
               <w:rPr>
@@ -1143,7 +1143,7 @@
               <w:lang w:val="fr-FR" w:eastAsia="fr-FR"/>
             </w:rPr>
           </w:pPr>
-          <w:hyperlink w:anchor="_Toc396379398" w:history="1">
+          <w:hyperlink w:anchor="_Toc396581167" w:history="1">
             <w:r>
               <w:rPr>
                 <w:rStyle w:val="Hyperlink"/>
@@ -1170,7 +1170,7 @@
                 <w:noProof/>
                 <w:webHidden/>
               </w:rPr>
-              <w:instrText xml:space="preserve"> PAGEREF _Toc396379398 \h </w:instrText>
+              <w:instrText xml:space="preserve"> PAGEREF _Toc396581167 \h </w:instrText>
             </w:r>
             <w:r>
               <w:rPr>
@@ -1213,7 +1213,7 @@
               <w:lang w:val="fr-FR" w:eastAsia="fr-FR"/>
             </w:rPr>
           </w:pPr>
-          <w:hyperlink w:anchor="_Toc396379399" w:history="1">
+          <w:hyperlink w:anchor="_Toc396581168" w:history="1">
             <w:r>
               <w:rPr>
                 <w:rStyle w:val="Hyperlink"/>
@@ -1240,7 +1240,7 @@
                 <w:noProof/>
                 <w:webHidden/>
               </w:rPr>
-              <w:instrText xml:space="preserve"> PAGEREF _Toc396379399 \h </w:instrText>
+              <w:instrText xml:space="preserve"> PAGEREF _Toc396581168 \h </w:instrText>
             </w:r>
             <w:r>
               <w:rPr>
@@ -1283,7 +1283,7 @@
               <w:lang w:val="fr-FR" w:eastAsia="fr-FR"/>
             </w:rPr>
           </w:pPr>
-          <w:hyperlink w:anchor="_Toc396379400" w:history="1">
+          <w:hyperlink w:anchor="_Toc396581169" w:history="1">
             <w:r>
               <w:rPr>
                 <w:rStyle w:val="Hyperlink"/>
@@ -1310,7 +1310,7 @@
                 <w:noProof/>
                 <w:webHidden/>
               </w:rPr>
-              <w:instrText xml:space="preserve"> PAGEREF _Toc396379400 \h </w:instrText>
+              <w:instrText xml:space="preserve"> PAGEREF _Toc396581169 \h </w:instrText>
             </w:r>
             <w:r>
               <w:rPr>
@@ -1353,7 +1353,7 @@
               <w:lang w:val="fr-FR" w:eastAsia="fr-FR"/>
             </w:rPr>
           </w:pPr>
-          <w:hyperlink w:anchor="_Toc396379401" w:history="1">
+          <w:hyperlink w:anchor="_Toc396581170" w:history="1">
             <w:r>
               <w:rPr>
                 <w:rStyle w:val="Hyperlink"/>
@@ -1380,7 +1380,7 @@
                 <w:noProof/>
                 <w:webHidden/>
               </w:rPr>
-              <w:instrText xml:space="preserve"> PAGEREF _Toc396379401 \h </w:instrText>
+              <w:instrText xml:space="preserve"> PAGEREF _Toc396581170 \h </w:instrText>
             </w:r>
             <w:r>
               <w:rPr>
@@ -1423,7 +1423,7 @@
               <w:lang w:val="fr-FR" w:eastAsia="fr-FR"/>
             </w:rPr>
           </w:pPr>
-          <w:hyperlink w:anchor="_Toc396379402" w:history="1">
+          <w:hyperlink w:anchor="_Toc396581171" w:history="1">
             <w:r>
               <w:rPr>
                 <w:rStyle w:val="Hyperlink"/>
@@ -1450,7 +1450,7 @@
                 <w:noProof/>
                 <w:webHidden/>
               </w:rPr>
-              <w:instrText xml:space="preserve"> PAGEREF _Toc396379402 \h </w:instrText>
+              <w:instrText xml:space="preserve"> PAGEREF _Toc396581171 \h </w:instrText>
             </w:r>
             <w:r>
               <w:rPr>
@@ -1493,7 +1493,7 @@
               <w:lang w:val="fr-FR" w:eastAsia="fr-FR"/>
             </w:rPr>
           </w:pPr>
-          <w:hyperlink w:anchor="_Toc396379403" w:history="1">
+          <w:hyperlink w:anchor="_Toc396581172" w:history="1">
             <w:r>
               <w:rPr>
                 <w:rStyle w:val="Hyperlink"/>
@@ -1520,7 +1520,7 @@
                 <w:noProof/>
                 <w:webHidden/>
               </w:rPr>
-              <w:instrText xml:space="preserve"> PAGEREF _Toc396379403 \h </w:instrText>
+              <w:instrText xml:space="preserve"> PAGEREF _Toc396581172 \h </w:instrText>
             </w:r>
             <w:r>
               <w:rPr>
@@ -1563,7 +1563,7 @@
               <w:lang w:val="fr-FR" w:eastAsia="fr-FR"/>
             </w:rPr>
           </w:pPr>
-          <w:hyperlink w:anchor="_Toc396379404" w:history="1">
+          <w:hyperlink w:anchor="_Toc396581173" w:history="1">
             <w:r>
               <w:rPr>
                 <w:rStyle w:val="Hyperlink"/>
@@ -1590,7 +1590,7 @@
                 <w:noProof/>
                 <w:webHidden/>
               </w:rPr>
-              <w:instrText xml:space="preserve"> PAGEREF _Toc396379404 \h </w:instrText>
+              <w:instrText xml:space="preserve"> PAGEREF _Toc396581173 \h </w:instrText>
             </w:r>
             <w:r>
               <w:rPr>
@@ -1633,7 +1633,7 @@
               <w:lang w:val="fr-FR" w:eastAsia="fr-FR"/>
             </w:rPr>
           </w:pPr>
-          <w:hyperlink w:anchor="_Toc396379405" w:history="1">
+          <w:hyperlink w:anchor="_Toc396581174" w:history="1">
             <w:r>
               <w:rPr>
                 <w:rStyle w:val="Hyperlink"/>
@@ -1660,7 +1660,7 @@
                 <w:noProof/>
                 <w:webHidden/>
               </w:rPr>
-              <w:instrText xml:space="preserve"> PAGEREF _Toc396379405 \h </w:instrText>
+              <w:instrText xml:space="preserve"> PAGEREF _Toc396581174 \h </w:instrText>
             </w:r>
             <w:r>
               <w:rPr>
@@ -1703,7 +1703,7 @@
               <w:lang w:val="fr-FR" w:eastAsia="fr-FR"/>
             </w:rPr>
           </w:pPr>
-          <w:hyperlink w:anchor="_Toc396379406" w:history="1">
+          <w:hyperlink w:anchor="_Toc396581175" w:history="1">
             <w:r>
               <w:rPr>
                 <w:rStyle w:val="Hyperlink"/>
@@ -1730,7 +1730,7 @@
                 <w:noProof/>
                 <w:webHidden/>
               </w:rPr>
-              <w:instrText xml:space="preserve"> PAGEREF _Toc396379406 \h </w:instrText>
+              <w:instrText xml:space="preserve"> PAGEREF _Toc396581175 \h </w:instrText>
             </w:r>
             <w:r>
               <w:rPr>
@@ -1773,7 +1773,7 @@
               <w:lang w:val="fr-FR" w:eastAsia="fr-FR"/>
             </w:rPr>
           </w:pPr>
-          <w:hyperlink w:anchor="_Toc396379407" w:history="1">
+          <w:hyperlink w:anchor="_Toc396581176" w:history="1">
             <w:r>
               <w:rPr>
                 <w:rStyle w:val="Hyperlink"/>
@@ -1800,7 +1800,7 @@
                 <w:noProof/>
                 <w:webHidden/>
               </w:rPr>
-              <w:instrText xml:space="preserve"> PAGEREF _Toc396379407 \h </w:instrText>
+              <w:instrText xml:space="preserve"> PAGEREF _Toc396581176 \h </w:instrText>
             </w:r>
             <w:r>
               <w:rPr>
@@ -1843,7 +1843,7 @@
               <w:lang w:val="fr-FR" w:eastAsia="fr-FR"/>
             </w:rPr>
           </w:pPr>
-          <w:hyperlink w:anchor="_Toc396379408" w:history="1">
+          <w:hyperlink w:anchor="_Toc396581177" w:history="1">
             <w:r>
               <w:rPr>
                 <w:rStyle w:val="Hyperlink"/>
@@ -1870,7 +1870,7 @@
                 <w:noProof/>
                 <w:webHidden/>
               </w:rPr>
-              <w:instrText xml:space="preserve"> PAGEREF _Toc396379408 \h </w:instrText>
+              <w:instrText xml:space="preserve"> PAGEREF _Toc396581177 \h </w:instrText>
             </w:r>
             <w:r>
               <w:rPr>
@@ -1913,7 +1913,7 @@
               <w:lang w:val="fr-FR" w:eastAsia="fr-FR"/>
             </w:rPr>
           </w:pPr>
-          <w:hyperlink w:anchor="_Toc396379409" w:history="1">
+          <w:hyperlink w:anchor="_Toc396581178" w:history="1">
             <w:r>
               <w:rPr>
                 <w:rStyle w:val="Hyperlink"/>
@@ -1940,7 +1940,7 @@
                 <w:noProof/>
                 <w:webHidden/>
               </w:rPr>
-              <w:instrText xml:space="preserve"> PAGEREF _Toc396379409 \h </w:instrText>
+              <w:instrText xml:space="preserve"> PAGEREF _Toc396581178 \h </w:instrText>
             </w:r>
             <w:r>
               <w:rPr>
@@ -1983,7 +1983,7 @@
               <w:lang w:val="fr-FR" w:eastAsia="fr-FR"/>
             </w:rPr>
           </w:pPr>
-          <w:hyperlink w:anchor="_Toc396379410" w:history="1">
+          <w:hyperlink w:anchor="_Toc396581179" w:history="1">
             <w:r>
               <w:rPr>
                 <w:rStyle w:val="Hyperlink"/>
@@ -2010,7 +2010,7 @@
                 <w:noProof/>
                 <w:webHidden/>
               </w:rPr>
-              <w:instrText xml:space="preserve"> PAGEREF _Toc396379410 \h </w:instrText>
+              <w:instrText xml:space="preserve"> PAGEREF _Toc396581179 \h </w:instrText>
             </w:r>
             <w:r>
               <w:rPr>
@@ -2053,7 +2053,7 @@
               <w:lang w:val="fr-FR" w:eastAsia="fr-FR"/>
             </w:rPr>
           </w:pPr>
-          <w:hyperlink w:anchor="_Toc396379411" w:history="1">
+          <w:hyperlink w:anchor="_Toc396581180" w:history="1">
             <w:r>
               <w:rPr>
                 <w:rStyle w:val="Hyperlink"/>
@@ -2080,7 +2080,7 @@
                 <w:noProof/>
                 <w:webHidden/>
               </w:rPr>
-              <w:instrText xml:space="preserve"> PAGEREF _Toc396379411 \h </w:instrText>
+              <w:instrText xml:space="preserve"> PAGEREF _Toc396581180 \h </w:instrText>
             </w:r>
             <w:r>
               <w:rPr>
@@ -2123,7 +2123,7 @@
               <w:lang w:val="fr-FR" w:eastAsia="fr-FR"/>
             </w:rPr>
           </w:pPr>
-          <w:hyperlink w:anchor="_Toc396379412" w:history="1">
+          <w:hyperlink w:anchor="_Toc396581181" w:history="1">
             <w:r>
               <w:rPr>
                 <w:rStyle w:val="Hyperlink"/>
@@ -2150,7 +2150,7 @@
                 <w:noProof/>
                 <w:webHidden/>
               </w:rPr>
-              <w:instrText xml:space="preserve"> PAGEREF _Toc396379412 \h </w:instrText>
+              <w:instrText xml:space="preserve"> PAGEREF _Toc396581181 \h </w:instrText>
             </w:r>
             <w:r>
               <w:rPr>
@@ -2193,7 +2193,7 @@
               <w:lang w:val="fr-FR" w:eastAsia="fr-FR"/>
             </w:rPr>
           </w:pPr>
-          <w:hyperlink w:anchor="_Toc396379413" w:history="1">
+          <w:hyperlink w:anchor="_Toc396581182" w:history="1">
             <w:r>
               <w:rPr>
                 <w:rStyle w:val="Hyperlink"/>
@@ -2220,7 +2220,7 @@
                 <w:noProof/>
                 <w:webHidden/>
               </w:rPr>
-              <w:instrText xml:space="preserve"> PAGEREF _Toc396379413 \h </w:instrText>
+              <w:instrText xml:space="preserve"> PAGEREF _Toc396581182 \h </w:instrText>
             </w:r>
             <w:r>
               <w:rPr>
@@ -2263,7 +2263,7 @@
               <w:lang w:val="fr-FR" w:eastAsia="fr-FR"/>
             </w:rPr>
           </w:pPr>
-          <w:hyperlink w:anchor="_Toc396379414" w:history="1">
+          <w:hyperlink w:anchor="_Toc396581183" w:history="1">
             <w:r>
               <w:rPr>
                 <w:rStyle w:val="Hyperlink"/>
@@ -2290,7 +2290,7 @@
                 <w:noProof/>
                 <w:webHidden/>
               </w:rPr>
-              <w:instrText xml:space="preserve"> PAGEREF _Toc396379414 \h </w:instrText>
+              <w:instrText xml:space="preserve"> PAGEREF _Toc396581183 \h </w:instrText>
             </w:r>
             <w:r>
               <w:rPr>
@@ -2333,7 +2333,7 @@
               <w:lang w:val="fr-FR" w:eastAsia="fr-FR"/>
             </w:rPr>
           </w:pPr>
-          <w:hyperlink w:anchor="_Toc396379415" w:history="1">
+          <w:hyperlink w:anchor="_Toc396581184" w:history="1">
             <w:r>
               <w:rPr>
                 <w:rStyle w:val="Hyperlink"/>
@@ -2360,7 +2360,7 @@
                 <w:noProof/>
                 <w:webHidden/>
               </w:rPr>
-              <w:instrText xml:space="preserve"> PAGEREF _Toc396379415 \h </w:instrText>
+              <w:instrText xml:space="preserve"> PAGEREF _Toc396581184 \h </w:instrText>
             </w:r>
             <w:r>
               <w:rPr>
@@ -2403,7 +2403,7 @@
               <w:lang w:val="fr-FR" w:eastAsia="fr-FR"/>
             </w:rPr>
           </w:pPr>
-          <w:hyperlink w:anchor="_Toc396379416" w:history="1">
+          <w:hyperlink w:anchor="_Toc396581185" w:history="1">
             <w:r>
               <w:rPr>
                 <w:rStyle w:val="Hyperlink"/>
@@ -2430,7 +2430,7 @@
                 <w:noProof/>
                 <w:webHidden/>
               </w:rPr>
-              <w:instrText xml:space="preserve"> PAGEREF _Toc396379416 \h </w:instrText>
+              <w:instrText xml:space="preserve"> PAGEREF _Toc396581185 \h </w:instrText>
             </w:r>
             <w:r>
               <w:rPr>
@@ -2472,7 +2472,7 @@
       <w:pPr>
         <w:pStyle w:val="Heading1"/>
       </w:pPr>
-      <w:bookmarkStart w:id="2" w:name="_Toc396379386"/>
+      <w:bookmarkStart w:id="2" w:name="_Toc396581155"/>
       <w:r>
         <w:lastRenderedPageBreak/>
         <w:t>Intro</w:t>
@@ -2515,7 +2515,7 @@
       <w:pPr>
         <w:pStyle w:val="Heading1"/>
       </w:pPr>
-      <w:bookmarkStart w:id="3" w:name="_Toc396379387"/>
+      <w:bookmarkStart w:id="3" w:name="_Toc396581156"/>
       <w:r>
         <w:t>License</w:t>
       </w:r>
@@ -2605,7 +2605,7 @@
       <w:pPr>
         <w:pStyle w:val="Heading1"/>
       </w:pPr>
-      <w:bookmarkStart w:id="4" w:name="_Toc396379388"/>
+      <w:bookmarkStart w:id="4" w:name="_Toc396581157"/>
       <w:r>
         <w:t>Configuration</w:t>
       </w:r>
@@ -2805,7 +2805,7 @@
       <w:pPr>
         <w:pStyle w:val="Heading2"/>
       </w:pPr>
-      <w:bookmarkStart w:id="5" w:name="_Toc396379389"/>
+      <w:bookmarkStart w:id="5" w:name="_Toc396581158"/>
       <w:proofErr w:type="spellStart"/>
       <w:r>
         <w:t>MySQL</w:t>
@@ -3278,7 +3278,7 @@
       <w:pPr>
         <w:pStyle w:val="Heading2"/>
       </w:pPr>
-      <w:bookmarkStart w:id="6" w:name="_Toc396379390"/>
+      <w:bookmarkStart w:id="6" w:name="_Toc396581159"/>
       <w:r>
         <w:t>Logger</w:t>
       </w:r>
@@ -3391,7 +3391,7 @@
       <w:pPr>
         <w:pStyle w:val="Heading2"/>
       </w:pPr>
-      <w:bookmarkStart w:id="7" w:name="_Toc396379391"/>
+      <w:bookmarkStart w:id="7" w:name="_Toc396581160"/>
       <w:r>
         <w:t>Google Drive configuration</w:t>
       </w:r>
@@ -3580,7 +3580,7 @@
       <w:pPr>
         <w:pStyle w:val="Heading2"/>
       </w:pPr>
-      <w:bookmarkStart w:id="8" w:name="_Toc396379392"/>
+      <w:bookmarkStart w:id="8" w:name="_Toc396581161"/>
       <w:proofErr w:type="gramStart"/>
       <w:r>
         <w:t>m</w:t>
@@ -3866,7 +3866,7 @@
       <w:pPr>
         <w:pStyle w:val="Heading2"/>
       </w:pPr>
-      <w:bookmarkStart w:id="9" w:name="_Toc396379393"/>
+      <w:bookmarkStart w:id="9" w:name="_Toc396581162"/>
       <w:r>
         <w:t>P</w:t>
       </w:r>
@@ -3884,7 +3884,7 @@
       <w:pPr>
         <w:pStyle w:val="Heading3"/>
       </w:pPr>
-      <w:bookmarkStart w:id="10" w:name="_Toc396379394"/>
+      <w:bookmarkStart w:id="10" w:name="_Toc396581163"/>
       <w:r>
         <w:t>How to set the preferences</w:t>
       </w:r>
@@ -5544,7 +5544,7 @@
       <w:pPr>
         <w:pStyle w:val="Heading1"/>
       </w:pPr>
-      <w:bookmarkStart w:id="30" w:name="_Toc396379395"/>
+      <w:bookmarkStart w:id="30" w:name="_Toc396581164"/>
       <w:r>
         <w:lastRenderedPageBreak/>
         <w:t>Getting Started</w:t>
@@ -6225,7 +6225,7 @@
       <w:pPr>
         <w:pStyle w:val="Heading3"/>
       </w:pPr>
-      <w:bookmarkStart w:id="33" w:name="_Toc396379396"/>
+      <w:bookmarkStart w:id="33" w:name="_Toc396581165"/>
       <w:r>
         <w:t xml:space="preserve">How to </w:t>
       </w:r>
@@ -7025,7 +7025,7 @@
           </wp:anchor>
         </w:drawing>
       </w:r>
-      <w:bookmarkStart w:id="34" w:name="_Toc396379397"/>
+      <w:bookmarkStart w:id="34" w:name="_Toc396581166"/>
       <w:r>
         <w:t>New</w:t>
       </w:r>
@@ -7049,7 +7049,7 @@
       <w:pPr>
         <w:pStyle w:val="Heading3"/>
       </w:pPr>
-      <w:bookmarkStart w:id="35" w:name="_Toc396379398"/>
+      <w:bookmarkStart w:id="35" w:name="_Toc396581167"/>
       <w:r>
         <w:t>How to c</w:t>
       </w:r>
@@ -7125,7 +7125,7 @@
       <w:pPr>
         <w:pStyle w:val="Heading3"/>
       </w:pPr>
-      <w:bookmarkStart w:id="36" w:name="_Toc396379399"/>
+      <w:bookmarkStart w:id="36" w:name="_Toc396581168"/>
       <w:r>
         <w:t>How to use the</w:t>
       </w:r>
@@ -7620,7 +7620,7 @@
           </wp:anchor>
         </w:drawing>
       </w:r>
-      <w:bookmarkStart w:id="47" w:name="_Toc396379400"/>
+      <w:bookmarkStart w:id="47" w:name="_Toc396581169"/>
       <w:r>
         <w:t>Ac</w:t>
       </w:r>
@@ -7650,7 +7650,7 @@
       <w:pPr>
         <w:pStyle w:val="Heading3"/>
       </w:pPr>
-      <w:bookmarkStart w:id="48" w:name="_Toc396379401"/>
+      <w:bookmarkStart w:id="48" w:name="_Toc396581170"/>
       <w:r>
         <w:t>How to read the table</w:t>
       </w:r>
@@ -7989,7 +7989,7 @@
       <w:pPr>
         <w:pStyle w:val="Heading3"/>
       </w:pPr>
-      <w:bookmarkStart w:id="49" w:name="_Toc396379402"/>
+      <w:bookmarkStart w:id="49" w:name="_Toc396581171"/>
       <w:r>
         <w:t>How to use a task as template</w:t>
       </w:r>
@@ -8056,7 +8056,7 @@
       <w:pPr>
         <w:pStyle w:val="Heading3"/>
       </w:pPr>
-      <w:bookmarkStart w:id="50" w:name="_Toc396379403"/>
+      <w:bookmarkStart w:id="50" w:name="_Toc396581172"/>
       <w:r>
         <w:t>How to edit a task</w:t>
       </w:r>
@@ -8230,7 +8230,7 @@
       <w:pPr>
         <w:pStyle w:val="Heading3"/>
       </w:pPr>
-      <w:bookmarkStart w:id="51" w:name="_Toc396379404"/>
+      <w:bookmarkStart w:id="51" w:name="_Toc396581173"/>
       <w:r>
         <w:t>How to export data</w:t>
       </w:r>
@@ -8998,7 +8998,10 @@
         <w:t xml:space="preserve">Beware that none of those features will start </w:t>
       </w:r>
       <w:r>
-        <w:t>until the previous on</w:t>
+        <w:t>if</w:t>
+      </w:r>
+      <w:r>
+        <w:t xml:space="preserve"> the previous on</w:t>
       </w:r>
       <w:r>
         <w:t>e</w:t>
@@ -9007,7 +9010,13 @@
         <w:t xml:space="preserve"> </w:t>
       </w:r>
       <w:r>
-        <w:t>is finished.</w:t>
+        <w:t xml:space="preserve">is </w:t>
+      </w:r>
+      <w:r>
+        <w:t xml:space="preserve">not </w:t>
+      </w:r>
+      <w:r>
+        <w:t>finished.</w:t>
       </w:r>
     </w:p>
     <w:p/>
@@ -9015,7 +9024,7 @@
       <w:pPr>
         <w:pStyle w:val="Heading3"/>
       </w:pPr>
-      <w:bookmarkStart w:id="58" w:name="_Toc396379405"/>
+      <w:bookmarkStart w:id="58" w:name="_Toc396581174"/>
       <w:r>
         <w:t>How to impor</w:t>
       </w:r>
@@ -9221,7 +9230,7 @@
           </wp:anchor>
         </w:drawing>
       </w:r>
-      <w:bookmarkStart w:id="59" w:name="_Toc396379406"/>
+      <w:bookmarkStart w:id="59" w:name="_Toc396581175"/>
       <w:proofErr w:type="spellStart"/>
       <w:r>
         <w:t>ToDo</w:t>
@@ -9270,7 +9279,7 @@
       <w:pPr>
         <w:pStyle w:val="Heading3"/>
       </w:pPr>
-      <w:bookmarkStart w:id="60" w:name="_Toc396379407"/>
+      <w:bookmarkStart w:id="60" w:name="_Toc396581176"/>
       <w:r>
         <w:t>How to read the table</w:t>
       </w:r>
@@ -9454,7 +9463,7 @@
       <w:pPr>
         <w:pStyle w:val="Heading3"/>
       </w:pPr>
-      <w:bookmarkStart w:id="61" w:name="_Toc396379408"/>
+      <w:bookmarkStart w:id="61" w:name="_Toc396581177"/>
       <w:r>
         <w:t>How to p</w:t>
       </w:r>
@@ -9497,7 +9506,7 @@
       <w:pPr>
         <w:pStyle w:val="Heading3"/>
       </w:pPr>
-      <w:bookmarkStart w:id="62" w:name="_Toc396379409"/>
+      <w:bookmarkStart w:id="62" w:name="_Toc396581178"/>
       <w:r>
         <w:t>How to w</w:t>
       </w:r>
@@ -10667,7 +10676,7 @@
       <w:pPr>
         <w:pStyle w:val="Heading3"/>
       </w:pPr>
-      <w:bookmarkStart w:id="78" w:name="_Toc396379410"/>
+      <w:bookmarkStart w:id="78" w:name="_Toc396581179"/>
       <w:r>
         <w:t xml:space="preserve">How to </w:t>
       </w:r>
@@ -10876,7 +10885,7 @@
       <w:pPr>
         <w:pStyle w:val="Heading3"/>
       </w:pPr>
-      <w:bookmarkStart w:id="81" w:name="_Toc396379411"/>
+      <w:bookmarkStart w:id="81" w:name="_Toc396581180"/>
       <w:r>
         <w:t xml:space="preserve">How to </w:t>
       </w:r>
@@ -11176,7 +11185,7 @@
       <w:pPr>
         <w:pStyle w:val="Heading3"/>
       </w:pPr>
-      <w:bookmarkStart w:id="82" w:name="_Toc396379412"/>
+      <w:bookmarkStart w:id="82" w:name="_Toc396581181"/>
       <w:r>
         <w:t xml:space="preserve">How to </w:t>
       </w:r>
@@ -11361,7 +11370,7 @@
           </wp:anchor>
         </w:drawing>
       </w:r>
-      <w:bookmarkStart w:id="83" w:name="_Toc396379413"/>
+      <w:bookmarkStart w:id="83" w:name="_Toc396581182"/>
       <w:r>
         <w:t>Report List / Release Backlog</w:t>
       </w:r>
@@ -11391,7 +11400,7 @@
       <w:pPr>
         <w:pStyle w:val="Heading3"/>
       </w:pPr>
-      <w:bookmarkStart w:id="84" w:name="_Toc396379414"/>
+      <w:bookmarkStart w:id="84" w:name="_Toc396581183"/>
       <w:r>
         <w:t xml:space="preserve">How to </w:t>
       </w:r>
@@ -11979,7 +11988,7 @@
           </wp:anchor>
         </w:drawing>
       </w:r>
-      <w:bookmarkStart w:id="101" w:name="_Toc396379415"/>
+      <w:bookmarkStart w:id="101" w:name="_Toc396581184"/>
       <w:r>
         <w:t>Burndown</w:t>
       </w:r>
@@ -12018,7 +12027,7 @@
       <w:pPr>
         <w:pStyle w:val="Heading3"/>
       </w:pPr>
-      <w:bookmarkStart w:id="102" w:name="_Toc396379416"/>
+      <w:bookmarkStart w:id="102" w:name="_Toc396581185"/>
       <w:r>
         <w:t xml:space="preserve">How to </w:t>
       </w:r>
@@ -13268,7 +13277,7 @@
             <w:rPr>
               <w:noProof/>
             </w:rPr>
-            <w:t>7</w:t>
+            <w:t>8</w:t>
           </w:r>
         </w:fldSimple>
       </w:p>
@@ -13324,7 +13333,7 @@
         <v:path o:extrusionok="f" gradientshapeok="t" o:connecttype="rect"/>
         <o:lock v:ext="edit" aspectratio="t"/>
       </v:shapetype>
-      <v:shape id="_x0000_i1039" type="#_x0000_t75" alt="pomodoro16.png" style="width:15.6pt;height:15.6pt;visibility:visible;mso-wrap-style:square" o:bullet="t">
+      <v:shape id="_x0000_i1029" type="#_x0000_t75" alt="pomodoro16.png" style="width:15.6pt;height:15.6pt;visibility:visible;mso-wrap-style:square" o:bullet="t">
         <v:imagedata r:id="rId1" o:title="pomodoro16"/>
       </v:shape>
     </w:pict>
@@ -17115,7 +17124,7 @@
 </file>
 
 <file path=customXml/itemProps1.xml><?xml version="1.0" encoding="utf-8"?>
-<ds:datastoreItem xmlns:ds="http://schemas.openxmlformats.org/officeDocument/2006/customXml" ds:itemID="{8993F23C-B850-4A38-B7DE-35DD9B085703}">
+<ds:datastoreItem xmlns:ds="http://schemas.openxmlformats.org/officeDocument/2006/customXml" ds:itemID="{C552F1B1-4F65-42E0-AB5F-725F030F7423}">
   <ds:schemaRefs>
     <ds:schemaRef ds:uri="http://schemas.openxmlformats.org/officeDocument/2006/bibliography"/>
   </ds:schemaRefs>

</xml_diff>

<commit_message>
Added shortcuts CTRL + U / E / I for unplanned tasks and interruptions
</commit_message>
<xml_diff>
--- a/doc/User guides/myAgilePomodoro_3.1.0.docx
+++ b/doc/User guides/myAgilePomodoro_3.1.0.docx
@@ -303,7 +303,7 @@
           <w:r>
             <w:fldChar w:fldCharType="separate"/>
           </w:r>
-          <w:hyperlink w:anchor="_Toc396581155" w:history="1">
+          <w:hyperlink w:anchor="_Toc396829975" w:history="1">
             <w:r>
               <w:rPr>
                 <w:rStyle w:val="Hyperlink"/>
@@ -330,7 +330,7 @@
                 <w:noProof/>
                 <w:webHidden/>
               </w:rPr>
-              <w:instrText xml:space="preserve"> PAGEREF _Toc396581155 \h </w:instrText>
+              <w:instrText xml:space="preserve"> PAGEREF _Toc396829975 \h </w:instrText>
             </w:r>
             <w:r>
               <w:rPr>
@@ -373,7 +373,7 @@
               <w:lang w:val="fr-FR" w:eastAsia="fr-FR"/>
             </w:rPr>
           </w:pPr>
-          <w:hyperlink w:anchor="_Toc396581156" w:history="1">
+          <w:hyperlink w:anchor="_Toc396829976" w:history="1">
             <w:r>
               <w:rPr>
                 <w:rStyle w:val="Hyperlink"/>
@@ -400,7 +400,7 @@
                 <w:noProof/>
                 <w:webHidden/>
               </w:rPr>
-              <w:instrText xml:space="preserve"> PAGEREF _Toc396581156 \h </w:instrText>
+              <w:instrText xml:space="preserve"> PAGEREF _Toc396829976 \h </w:instrText>
             </w:r>
             <w:r>
               <w:rPr>
@@ -443,7 +443,7 @@
               <w:lang w:val="fr-FR" w:eastAsia="fr-FR"/>
             </w:rPr>
           </w:pPr>
-          <w:hyperlink w:anchor="_Toc396581157" w:history="1">
+          <w:hyperlink w:anchor="_Toc396829977" w:history="1">
             <w:r>
               <w:rPr>
                 <w:rStyle w:val="Hyperlink"/>
@@ -470,7 +470,7 @@
                 <w:noProof/>
                 <w:webHidden/>
               </w:rPr>
-              <w:instrText xml:space="preserve"> PAGEREF _Toc396581157 \h </w:instrText>
+              <w:instrText xml:space="preserve"> PAGEREF _Toc396829977 \h </w:instrText>
             </w:r>
             <w:r>
               <w:rPr>
@@ -513,7 +513,7 @@
               <w:lang w:val="fr-FR" w:eastAsia="fr-FR"/>
             </w:rPr>
           </w:pPr>
-          <w:hyperlink w:anchor="_Toc396581158" w:history="1">
+          <w:hyperlink w:anchor="_Toc396829978" w:history="1">
             <w:r>
               <w:rPr>
                 <w:rStyle w:val="Hyperlink"/>
@@ -540,7 +540,7 @@
                 <w:noProof/>
                 <w:webHidden/>
               </w:rPr>
-              <w:instrText xml:space="preserve"> PAGEREF _Toc396581158 \h </w:instrText>
+              <w:instrText xml:space="preserve"> PAGEREF _Toc396829978 \h </w:instrText>
             </w:r>
             <w:r>
               <w:rPr>
@@ -583,7 +583,7 @@
               <w:lang w:val="fr-FR" w:eastAsia="fr-FR"/>
             </w:rPr>
           </w:pPr>
-          <w:hyperlink w:anchor="_Toc396581159" w:history="1">
+          <w:hyperlink w:anchor="_Toc396829979" w:history="1">
             <w:r>
               <w:rPr>
                 <w:rStyle w:val="Hyperlink"/>
@@ -610,7 +610,7 @@
                 <w:noProof/>
                 <w:webHidden/>
               </w:rPr>
-              <w:instrText xml:space="preserve"> PAGEREF _Toc396581159 \h </w:instrText>
+              <w:instrText xml:space="preserve"> PAGEREF _Toc396829979 \h </w:instrText>
             </w:r>
             <w:r>
               <w:rPr>
@@ -653,7 +653,7 @@
               <w:lang w:val="fr-FR" w:eastAsia="fr-FR"/>
             </w:rPr>
           </w:pPr>
-          <w:hyperlink w:anchor="_Toc396581160" w:history="1">
+          <w:hyperlink w:anchor="_Toc396829980" w:history="1">
             <w:r>
               <w:rPr>
                 <w:rStyle w:val="Hyperlink"/>
@@ -680,7 +680,7 @@
                 <w:noProof/>
                 <w:webHidden/>
               </w:rPr>
-              <w:instrText xml:space="preserve"> PAGEREF _Toc396581160 \h </w:instrText>
+              <w:instrText xml:space="preserve"> PAGEREF _Toc396829980 \h </w:instrText>
             </w:r>
             <w:r>
               <w:rPr>
@@ -723,7 +723,7 @@
               <w:lang w:val="fr-FR" w:eastAsia="fr-FR"/>
             </w:rPr>
           </w:pPr>
-          <w:hyperlink w:anchor="_Toc396581161" w:history="1">
+          <w:hyperlink w:anchor="_Toc396829981" w:history="1">
             <w:r>
               <w:rPr>
                 <w:rStyle w:val="Hyperlink"/>
@@ -750,7 +750,7 @@
                 <w:noProof/>
                 <w:webHidden/>
               </w:rPr>
-              <w:instrText xml:space="preserve"> PAGEREF _Toc396581161 \h </w:instrText>
+              <w:instrText xml:space="preserve"> PAGEREF _Toc396829981 \h </w:instrText>
             </w:r>
             <w:r>
               <w:rPr>
@@ -793,7 +793,7 @@
               <w:lang w:val="fr-FR" w:eastAsia="fr-FR"/>
             </w:rPr>
           </w:pPr>
-          <w:hyperlink w:anchor="_Toc396581162" w:history="1">
+          <w:hyperlink w:anchor="_Toc396829982" w:history="1">
             <w:r>
               <w:rPr>
                 <w:rStyle w:val="Hyperlink"/>
@@ -820,7 +820,7 @@
                 <w:noProof/>
                 <w:webHidden/>
               </w:rPr>
-              <w:instrText xml:space="preserve"> PAGEREF _Toc396581162 \h </w:instrText>
+              <w:instrText xml:space="preserve"> PAGEREF _Toc396829982 \h </w:instrText>
             </w:r>
             <w:r>
               <w:rPr>
@@ -863,7 +863,7 @@
               <w:lang w:val="fr-FR" w:eastAsia="fr-FR"/>
             </w:rPr>
           </w:pPr>
-          <w:hyperlink w:anchor="_Toc396581163" w:history="1">
+          <w:hyperlink w:anchor="_Toc396829983" w:history="1">
             <w:r>
               <w:rPr>
                 <w:rStyle w:val="Hyperlink"/>
@@ -890,7 +890,7 @@
                 <w:noProof/>
                 <w:webHidden/>
               </w:rPr>
-              <w:instrText xml:space="preserve"> PAGEREF _Toc396581163 \h </w:instrText>
+              <w:instrText xml:space="preserve"> PAGEREF _Toc396829983 \h </w:instrText>
             </w:r>
             <w:r>
               <w:rPr>
@@ -933,7 +933,7 @@
               <w:lang w:val="fr-FR" w:eastAsia="fr-FR"/>
             </w:rPr>
           </w:pPr>
-          <w:hyperlink w:anchor="_Toc396581164" w:history="1">
+          <w:hyperlink w:anchor="_Toc396829984" w:history="1">
             <w:r>
               <w:rPr>
                 <w:rStyle w:val="Hyperlink"/>
@@ -960,7 +960,7 @@
                 <w:noProof/>
                 <w:webHidden/>
               </w:rPr>
-              <w:instrText xml:space="preserve"> PAGEREF _Toc396581164 \h </w:instrText>
+              <w:instrText xml:space="preserve"> PAGEREF _Toc396829984 \h </w:instrText>
             </w:r>
             <w:r>
               <w:rPr>
@@ -1003,7 +1003,7 @@
               <w:lang w:val="fr-FR" w:eastAsia="fr-FR"/>
             </w:rPr>
           </w:pPr>
-          <w:hyperlink w:anchor="_Toc396581165" w:history="1">
+          <w:hyperlink w:anchor="_Toc396829985" w:history="1">
             <w:r>
               <w:rPr>
                 <w:rStyle w:val="Hyperlink"/>
@@ -1030,7 +1030,7 @@
                 <w:noProof/>
                 <w:webHidden/>
               </w:rPr>
-              <w:instrText xml:space="preserve"> PAGEREF _Toc396581165 \h </w:instrText>
+              <w:instrText xml:space="preserve"> PAGEREF _Toc396829985 \h </w:instrText>
             </w:r>
             <w:r>
               <w:rPr>
@@ -1073,7 +1073,7 @@
               <w:lang w:val="fr-FR" w:eastAsia="fr-FR"/>
             </w:rPr>
           </w:pPr>
-          <w:hyperlink w:anchor="_Toc396581166" w:history="1">
+          <w:hyperlink w:anchor="_Toc396829986" w:history="1">
             <w:r>
               <w:rPr>
                 <w:rStyle w:val="Hyperlink"/>
@@ -1100,7 +1100,7 @@
                 <w:noProof/>
                 <w:webHidden/>
               </w:rPr>
-              <w:instrText xml:space="preserve"> PAGEREF _Toc396581166 \h </w:instrText>
+              <w:instrText xml:space="preserve"> PAGEREF _Toc396829986 \h </w:instrText>
             </w:r>
             <w:r>
               <w:rPr>
@@ -1143,7 +1143,7 @@
               <w:lang w:val="fr-FR" w:eastAsia="fr-FR"/>
             </w:rPr>
           </w:pPr>
-          <w:hyperlink w:anchor="_Toc396581167" w:history="1">
+          <w:hyperlink w:anchor="_Toc396829987" w:history="1">
             <w:r>
               <w:rPr>
                 <w:rStyle w:val="Hyperlink"/>
@@ -1170,7 +1170,7 @@
                 <w:noProof/>
                 <w:webHidden/>
               </w:rPr>
-              <w:instrText xml:space="preserve"> PAGEREF _Toc396581167 \h </w:instrText>
+              <w:instrText xml:space="preserve"> PAGEREF _Toc396829987 \h </w:instrText>
             </w:r>
             <w:r>
               <w:rPr>
@@ -1213,7 +1213,7 @@
               <w:lang w:val="fr-FR" w:eastAsia="fr-FR"/>
             </w:rPr>
           </w:pPr>
-          <w:hyperlink w:anchor="_Toc396581168" w:history="1">
+          <w:hyperlink w:anchor="_Toc396829988" w:history="1">
             <w:r>
               <w:rPr>
                 <w:rStyle w:val="Hyperlink"/>
@@ -1240,7 +1240,7 @@
                 <w:noProof/>
                 <w:webHidden/>
               </w:rPr>
-              <w:instrText xml:space="preserve"> PAGEREF _Toc396581168 \h </w:instrText>
+              <w:instrText xml:space="preserve"> PAGEREF _Toc396829988 \h </w:instrText>
             </w:r>
             <w:r>
               <w:rPr>
@@ -1283,7 +1283,7 @@
               <w:lang w:val="fr-FR" w:eastAsia="fr-FR"/>
             </w:rPr>
           </w:pPr>
-          <w:hyperlink w:anchor="_Toc396581169" w:history="1">
+          <w:hyperlink w:anchor="_Toc396829989" w:history="1">
             <w:r>
               <w:rPr>
                 <w:rStyle w:val="Hyperlink"/>
@@ -1310,7 +1310,7 @@
                 <w:noProof/>
                 <w:webHidden/>
               </w:rPr>
-              <w:instrText xml:space="preserve"> PAGEREF _Toc396581169 \h </w:instrText>
+              <w:instrText xml:space="preserve"> PAGEREF _Toc396829989 \h </w:instrText>
             </w:r>
             <w:r>
               <w:rPr>
@@ -1330,7 +1330,7 @@
                 <w:noProof/>
                 <w:webHidden/>
               </w:rPr>
-              <w:t>7</w:t>
+              <w:t>8</w:t>
             </w:r>
             <w:r>
               <w:rPr>
@@ -1353,7 +1353,7 @@
               <w:lang w:val="fr-FR" w:eastAsia="fr-FR"/>
             </w:rPr>
           </w:pPr>
-          <w:hyperlink w:anchor="_Toc396581170" w:history="1">
+          <w:hyperlink w:anchor="_Toc396829990" w:history="1">
             <w:r>
               <w:rPr>
                 <w:rStyle w:val="Hyperlink"/>
@@ -1380,7 +1380,7 @@
                 <w:noProof/>
                 <w:webHidden/>
               </w:rPr>
-              <w:instrText xml:space="preserve"> PAGEREF _Toc396581170 \h </w:instrText>
+              <w:instrText xml:space="preserve"> PAGEREF _Toc396829990 \h </w:instrText>
             </w:r>
             <w:r>
               <w:rPr>
@@ -1400,7 +1400,7 @@
                 <w:noProof/>
                 <w:webHidden/>
               </w:rPr>
-              <w:t>7</w:t>
+              <w:t>8</w:t>
             </w:r>
             <w:r>
               <w:rPr>
@@ -1423,7 +1423,7 @@
               <w:lang w:val="fr-FR" w:eastAsia="fr-FR"/>
             </w:rPr>
           </w:pPr>
-          <w:hyperlink w:anchor="_Toc396581171" w:history="1">
+          <w:hyperlink w:anchor="_Toc396829991" w:history="1">
             <w:r>
               <w:rPr>
                 <w:rStyle w:val="Hyperlink"/>
@@ -1450,7 +1450,7 @@
                 <w:noProof/>
                 <w:webHidden/>
               </w:rPr>
-              <w:instrText xml:space="preserve"> PAGEREF _Toc396581171 \h </w:instrText>
+              <w:instrText xml:space="preserve"> PAGEREF _Toc396829991 \h </w:instrText>
             </w:r>
             <w:r>
               <w:rPr>
@@ -1493,7 +1493,7 @@
               <w:lang w:val="fr-FR" w:eastAsia="fr-FR"/>
             </w:rPr>
           </w:pPr>
-          <w:hyperlink w:anchor="_Toc396581172" w:history="1">
+          <w:hyperlink w:anchor="_Toc396829992" w:history="1">
             <w:r>
               <w:rPr>
                 <w:rStyle w:val="Hyperlink"/>
@@ -1520,7 +1520,7 @@
                 <w:noProof/>
                 <w:webHidden/>
               </w:rPr>
-              <w:instrText xml:space="preserve"> PAGEREF _Toc396581172 \h </w:instrText>
+              <w:instrText xml:space="preserve"> PAGEREF _Toc396829992 \h </w:instrText>
             </w:r>
             <w:r>
               <w:rPr>
@@ -1563,7 +1563,7 @@
               <w:lang w:val="fr-FR" w:eastAsia="fr-FR"/>
             </w:rPr>
           </w:pPr>
-          <w:hyperlink w:anchor="_Toc396581173" w:history="1">
+          <w:hyperlink w:anchor="_Toc396829993" w:history="1">
             <w:r>
               <w:rPr>
                 <w:rStyle w:val="Hyperlink"/>
@@ -1590,7 +1590,7 @@
                 <w:noProof/>
                 <w:webHidden/>
               </w:rPr>
-              <w:instrText xml:space="preserve"> PAGEREF _Toc396581173 \h </w:instrText>
+              <w:instrText xml:space="preserve"> PAGEREF _Toc396829993 \h </w:instrText>
             </w:r>
             <w:r>
               <w:rPr>
@@ -1633,7 +1633,7 @@
               <w:lang w:val="fr-FR" w:eastAsia="fr-FR"/>
             </w:rPr>
           </w:pPr>
-          <w:hyperlink w:anchor="_Toc396581174" w:history="1">
+          <w:hyperlink w:anchor="_Toc396829994" w:history="1">
             <w:r>
               <w:rPr>
                 <w:rStyle w:val="Hyperlink"/>
@@ -1660,7 +1660,7 @@
                 <w:noProof/>
                 <w:webHidden/>
               </w:rPr>
-              <w:instrText xml:space="preserve"> PAGEREF _Toc396581174 \h </w:instrText>
+              <w:instrText xml:space="preserve"> PAGEREF _Toc396829994 \h </w:instrText>
             </w:r>
             <w:r>
               <w:rPr>
@@ -1703,7 +1703,7 @@
               <w:lang w:val="fr-FR" w:eastAsia="fr-FR"/>
             </w:rPr>
           </w:pPr>
-          <w:hyperlink w:anchor="_Toc396581175" w:history="1">
+          <w:hyperlink w:anchor="_Toc396829995" w:history="1">
             <w:r>
               <w:rPr>
                 <w:rStyle w:val="Hyperlink"/>
@@ -1730,7 +1730,7 @@
                 <w:noProof/>
                 <w:webHidden/>
               </w:rPr>
-              <w:instrText xml:space="preserve"> PAGEREF _Toc396581175 \h </w:instrText>
+              <w:instrText xml:space="preserve"> PAGEREF _Toc396829995 \h </w:instrText>
             </w:r>
             <w:r>
               <w:rPr>
@@ -1773,7 +1773,7 @@
               <w:lang w:val="fr-FR" w:eastAsia="fr-FR"/>
             </w:rPr>
           </w:pPr>
-          <w:hyperlink w:anchor="_Toc396581176" w:history="1">
+          <w:hyperlink w:anchor="_Toc396829996" w:history="1">
             <w:r>
               <w:rPr>
                 <w:rStyle w:val="Hyperlink"/>
@@ -1800,7 +1800,7 @@
                 <w:noProof/>
                 <w:webHidden/>
               </w:rPr>
-              <w:instrText xml:space="preserve"> PAGEREF _Toc396581176 \h </w:instrText>
+              <w:instrText xml:space="preserve"> PAGEREF _Toc396829996 \h </w:instrText>
             </w:r>
             <w:r>
               <w:rPr>
@@ -1843,7 +1843,7 @@
               <w:lang w:val="fr-FR" w:eastAsia="fr-FR"/>
             </w:rPr>
           </w:pPr>
-          <w:hyperlink w:anchor="_Toc396581177" w:history="1">
+          <w:hyperlink w:anchor="_Toc396829997" w:history="1">
             <w:r>
               <w:rPr>
                 <w:rStyle w:val="Hyperlink"/>
@@ -1870,7 +1870,7 @@
                 <w:noProof/>
                 <w:webHidden/>
               </w:rPr>
-              <w:instrText xml:space="preserve"> PAGEREF _Toc396581177 \h </w:instrText>
+              <w:instrText xml:space="preserve"> PAGEREF _Toc396829997 \h </w:instrText>
             </w:r>
             <w:r>
               <w:rPr>
@@ -1913,7 +1913,7 @@
               <w:lang w:val="fr-FR" w:eastAsia="fr-FR"/>
             </w:rPr>
           </w:pPr>
-          <w:hyperlink w:anchor="_Toc396581178" w:history="1">
+          <w:hyperlink w:anchor="_Toc396829998" w:history="1">
             <w:r>
               <w:rPr>
                 <w:rStyle w:val="Hyperlink"/>
@@ -1940,7 +1940,7 @@
                 <w:noProof/>
                 <w:webHidden/>
               </w:rPr>
-              <w:instrText xml:space="preserve"> PAGEREF _Toc396581178 \h </w:instrText>
+              <w:instrText xml:space="preserve"> PAGEREF _Toc396829998 \h </w:instrText>
             </w:r>
             <w:r>
               <w:rPr>
@@ -1983,7 +1983,7 @@
               <w:lang w:val="fr-FR" w:eastAsia="fr-FR"/>
             </w:rPr>
           </w:pPr>
-          <w:hyperlink w:anchor="_Toc396581179" w:history="1">
+          <w:hyperlink w:anchor="_Toc396829999" w:history="1">
             <w:r>
               <w:rPr>
                 <w:rStyle w:val="Hyperlink"/>
@@ -2010,7 +2010,7 @@
                 <w:noProof/>
                 <w:webHidden/>
               </w:rPr>
-              <w:instrText xml:space="preserve"> PAGEREF _Toc396581179 \h </w:instrText>
+              <w:instrText xml:space="preserve"> PAGEREF _Toc396829999 \h </w:instrText>
             </w:r>
             <w:r>
               <w:rPr>
@@ -2053,7 +2053,7 @@
               <w:lang w:val="fr-FR" w:eastAsia="fr-FR"/>
             </w:rPr>
           </w:pPr>
-          <w:hyperlink w:anchor="_Toc396581180" w:history="1">
+          <w:hyperlink w:anchor="_Toc396830000" w:history="1">
             <w:r>
               <w:rPr>
                 <w:rStyle w:val="Hyperlink"/>
@@ -2080,7 +2080,7 @@
                 <w:noProof/>
                 <w:webHidden/>
               </w:rPr>
-              <w:instrText xml:space="preserve"> PAGEREF _Toc396581180 \h </w:instrText>
+              <w:instrText xml:space="preserve"> PAGEREF _Toc396830000 \h </w:instrText>
             </w:r>
             <w:r>
               <w:rPr>
@@ -2100,7 +2100,7 @@
                 <w:noProof/>
                 <w:webHidden/>
               </w:rPr>
-              <w:t>10</w:t>
+              <w:t>11</w:t>
             </w:r>
             <w:r>
               <w:rPr>
@@ -2123,7 +2123,7 @@
               <w:lang w:val="fr-FR" w:eastAsia="fr-FR"/>
             </w:rPr>
           </w:pPr>
-          <w:hyperlink w:anchor="_Toc396581181" w:history="1">
+          <w:hyperlink w:anchor="_Toc396830001" w:history="1">
             <w:r>
               <w:rPr>
                 <w:rStyle w:val="Hyperlink"/>
@@ -2150,7 +2150,7 @@
                 <w:noProof/>
                 <w:webHidden/>
               </w:rPr>
-              <w:instrText xml:space="preserve"> PAGEREF _Toc396581181 \h </w:instrText>
+              <w:instrText xml:space="preserve"> PAGEREF _Toc396830001 \h </w:instrText>
             </w:r>
             <w:r>
               <w:rPr>
@@ -2193,7 +2193,7 @@
               <w:lang w:val="fr-FR" w:eastAsia="fr-FR"/>
             </w:rPr>
           </w:pPr>
-          <w:hyperlink w:anchor="_Toc396581182" w:history="1">
+          <w:hyperlink w:anchor="_Toc396830002" w:history="1">
             <w:r>
               <w:rPr>
                 <w:rStyle w:val="Hyperlink"/>
@@ -2220,7 +2220,7 @@
                 <w:noProof/>
                 <w:webHidden/>
               </w:rPr>
-              <w:instrText xml:space="preserve"> PAGEREF _Toc396581182 \h </w:instrText>
+              <w:instrText xml:space="preserve"> PAGEREF _Toc396830002 \h </w:instrText>
             </w:r>
             <w:r>
               <w:rPr>
@@ -2263,7 +2263,7 @@
               <w:lang w:val="fr-FR" w:eastAsia="fr-FR"/>
             </w:rPr>
           </w:pPr>
-          <w:hyperlink w:anchor="_Toc396581183" w:history="1">
+          <w:hyperlink w:anchor="_Toc396830003" w:history="1">
             <w:r>
               <w:rPr>
                 <w:rStyle w:val="Hyperlink"/>
@@ -2290,7 +2290,7 @@
                 <w:noProof/>
                 <w:webHidden/>
               </w:rPr>
-              <w:instrText xml:space="preserve"> PAGEREF _Toc396581183 \h </w:instrText>
+              <w:instrText xml:space="preserve"> PAGEREF _Toc396830003 \h </w:instrText>
             </w:r>
             <w:r>
               <w:rPr>
@@ -2333,7 +2333,7 @@
               <w:lang w:val="fr-FR" w:eastAsia="fr-FR"/>
             </w:rPr>
           </w:pPr>
-          <w:hyperlink w:anchor="_Toc396581184" w:history="1">
+          <w:hyperlink w:anchor="_Toc396830004" w:history="1">
             <w:r>
               <w:rPr>
                 <w:rStyle w:val="Hyperlink"/>
@@ -2360,7 +2360,7 @@
                 <w:noProof/>
                 <w:webHidden/>
               </w:rPr>
-              <w:instrText xml:space="preserve"> PAGEREF _Toc396581184 \h </w:instrText>
+              <w:instrText xml:space="preserve"> PAGEREF _Toc396830004 \h </w:instrText>
             </w:r>
             <w:r>
               <w:rPr>
@@ -2403,7 +2403,7 @@
               <w:lang w:val="fr-FR" w:eastAsia="fr-FR"/>
             </w:rPr>
           </w:pPr>
-          <w:hyperlink w:anchor="_Toc396581185" w:history="1">
+          <w:hyperlink w:anchor="_Toc396830005" w:history="1">
             <w:r>
               <w:rPr>
                 <w:rStyle w:val="Hyperlink"/>
@@ -2430,7 +2430,7 @@
                 <w:noProof/>
                 <w:webHidden/>
               </w:rPr>
-              <w:instrText xml:space="preserve"> PAGEREF _Toc396581185 \h </w:instrText>
+              <w:instrText xml:space="preserve"> PAGEREF _Toc396830005 \h </w:instrText>
             </w:r>
             <w:r>
               <w:rPr>
@@ -2450,7 +2450,7 @@
                 <w:noProof/>
                 <w:webHidden/>
               </w:rPr>
-              <w:t>11</w:t>
+              <w:t>12</w:t>
             </w:r>
             <w:r>
               <w:rPr>
@@ -2472,7 +2472,7 @@
       <w:pPr>
         <w:pStyle w:val="Heading1"/>
       </w:pPr>
-      <w:bookmarkStart w:id="2" w:name="_Toc396581155"/>
+      <w:bookmarkStart w:id="2" w:name="_Toc396829975"/>
       <w:r>
         <w:lastRenderedPageBreak/>
         <w:t>Intro</w:t>
@@ -2515,7 +2515,7 @@
       <w:pPr>
         <w:pStyle w:val="Heading1"/>
       </w:pPr>
-      <w:bookmarkStart w:id="3" w:name="_Toc396581156"/>
+      <w:bookmarkStart w:id="3" w:name="_Toc396829976"/>
       <w:r>
         <w:t>License</w:t>
       </w:r>
@@ -2605,7 +2605,7 @@
       <w:pPr>
         <w:pStyle w:val="Heading1"/>
       </w:pPr>
-      <w:bookmarkStart w:id="4" w:name="_Toc396581157"/>
+      <w:bookmarkStart w:id="4" w:name="_Toc396829977"/>
       <w:r>
         <w:t>Configuration</w:t>
       </w:r>
@@ -2805,7 +2805,7 @@
       <w:pPr>
         <w:pStyle w:val="Heading2"/>
       </w:pPr>
-      <w:bookmarkStart w:id="5" w:name="_Toc396581158"/>
+      <w:bookmarkStart w:id="5" w:name="_Toc396829978"/>
       <w:proofErr w:type="spellStart"/>
       <w:r>
         <w:t>MySQL</w:t>
@@ -3278,7 +3278,7 @@
       <w:pPr>
         <w:pStyle w:val="Heading2"/>
       </w:pPr>
-      <w:bookmarkStart w:id="6" w:name="_Toc396581159"/>
+      <w:bookmarkStart w:id="6" w:name="_Toc396829979"/>
       <w:r>
         <w:t>Logger</w:t>
       </w:r>
@@ -3391,7 +3391,7 @@
       <w:pPr>
         <w:pStyle w:val="Heading2"/>
       </w:pPr>
-      <w:bookmarkStart w:id="7" w:name="_Toc396581160"/>
+      <w:bookmarkStart w:id="7" w:name="_Toc396829980"/>
       <w:r>
         <w:t>Google Drive configuration</w:t>
       </w:r>
@@ -3580,7 +3580,7 @@
       <w:pPr>
         <w:pStyle w:val="Heading2"/>
       </w:pPr>
-      <w:bookmarkStart w:id="8" w:name="_Toc396581161"/>
+      <w:bookmarkStart w:id="8" w:name="_Toc396829981"/>
       <w:proofErr w:type="gramStart"/>
       <w:r>
         <w:t>m</w:t>
@@ -3866,7 +3866,7 @@
       <w:pPr>
         <w:pStyle w:val="Heading2"/>
       </w:pPr>
-      <w:bookmarkStart w:id="9" w:name="_Toc396581162"/>
+      <w:bookmarkStart w:id="9" w:name="_Toc396829982"/>
       <w:r>
         <w:t>P</w:t>
       </w:r>
@@ -3884,7 +3884,7 @@
       <w:pPr>
         <w:pStyle w:val="Heading3"/>
       </w:pPr>
-      <w:bookmarkStart w:id="10" w:name="_Toc396581163"/>
+      <w:bookmarkStart w:id="10" w:name="_Toc396829983"/>
       <w:r>
         <w:t>How to set the preferences</w:t>
       </w:r>
@@ -5544,7 +5544,7 @@
       <w:pPr>
         <w:pStyle w:val="Heading1"/>
       </w:pPr>
-      <w:bookmarkStart w:id="30" w:name="_Toc396581164"/>
+      <w:bookmarkStart w:id="30" w:name="_Toc396829984"/>
       <w:r>
         <w:lastRenderedPageBreak/>
         <w:t>Getting Started</w:t>
@@ -6225,7 +6225,7 @@
       <w:pPr>
         <w:pStyle w:val="Heading3"/>
       </w:pPr>
-      <w:bookmarkStart w:id="33" w:name="_Toc396581165"/>
+      <w:bookmarkStart w:id="33" w:name="_Toc396829985"/>
       <w:r>
         <w:t xml:space="preserve">How to </w:t>
       </w:r>
@@ -6722,6 +6722,18 @@
       <w:pPr>
         <w:pStyle w:val="ListParagraph"/>
         <w:numPr>
+          <w:ilvl w:val="1"/>
+          <w:numId w:val="14"/>
+        </w:numPr>
+      </w:pPr>
+      <w:r>
+        <w:t>CTR + R: scroll back to the selected task.</w:t>
+      </w:r>
+    </w:p>
+    <w:p>
+      <w:pPr>
+        <w:pStyle w:val="ListParagraph"/>
+        <w:numPr>
           <w:ilvl w:val="0"/>
           <w:numId w:val="14"/>
         </w:numPr>
@@ -6778,7 +6790,37 @@
         </w:numPr>
       </w:pPr>
       <w:r>
-        <w:t>DEL: delete selected tasks.</w:t>
+        <w:t>DEL: delete selected tasks</w:t>
+      </w:r>
+      <w:r>
+        <w:t xml:space="preserve"> (</w:t>
+      </w:r>
+      <w:r>
+        <w:t>B</w:t>
+      </w:r>
+      <w:r>
+        <w:t>ACK</w:t>
+      </w:r>
+      <w:r>
+        <w:t xml:space="preserve"> </w:t>
+      </w:r>
+      <w:r>
+        <w:t>S</w:t>
+      </w:r>
+      <w:r>
+        <w:t>PACE</w:t>
+      </w:r>
+      <w:r>
+        <w:t xml:space="preserve"> on MAC </w:t>
+      </w:r>
+      <w:r>
+        <w:t>systems</w:t>
+      </w:r>
+      <w:r>
+        <w:t>)</w:t>
+      </w:r>
+      <w:r>
+        <w:t>.</w:t>
       </w:r>
     </w:p>
     <w:p>
@@ -6852,14 +6894,37 @@
           <w:numId w:val="14"/>
         </w:numPr>
       </w:pPr>
-      <w:r>
-        <w:rPr>
-          <w:b/>
-        </w:rPr>
-        <w:t>Comment / Story</w:t>
-      </w:r>
-      <w:r>
-        <w:t xml:space="preserve"> panel shortcuts:</w:t>
+      <w:proofErr w:type="spellStart"/>
+      <w:r>
+        <w:rPr>
+          <w:b/>
+        </w:rPr>
+        <w:t>ToDo</w:t>
+      </w:r>
+      <w:proofErr w:type="spellEnd"/>
+      <w:r>
+        <w:rPr>
+          <w:b/>
+        </w:rPr>
+        <w:t xml:space="preserve"> List</w:t>
+      </w:r>
+      <w:r>
+        <w:t xml:space="preserve"> / </w:t>
+      </w:r>
+      <w:r>
+        <w:rPr>
+          <w:b/>
+        </w:rPr>
+        <w:t>Iteration</w:t>
+      </w:r>
+      <w:r>
+        <w:t xml:space="preserve"> </w:t>
+      </w:r>
+      <w:r>
+        <w:t>shortcuts</w:t>
+      </w:r>
+      <w:r>
+        <w:t>:</w:t>
       </w:r>
     </w:p>
     <w:p>
@@ -6871,15 +6936,29 @@
         </w:numPr>
       </w:pPr>
       <w:r>
-        <w:t xml:space="preserve">CTR + </w:t>
-      </w:r>
-      <w:proofErr w:type="gramStart"/>
-      <w:r>
-        <w:t>A</w:t>
-      </w:r>
-      <w:proofErr w:type="gramEnd"/>
-      <w:r>
-        <w:t>: select all text.</w:t>
+        <w:lastRenderedPageBreak/>
+        <w:t xml:space="preserve">CTR + U: create </w:t>
+      </w:r>
+      <w:r>
+        <w:t xml:space="preserve">an </w:t>
+      </w:r>
+      <w:r>
+        <w:t>unplanned task</w:t>
+      </w:r>
+      <w:r>
+        <w:t xml:space="preserve"> with 0 pomodoro</w:t>
+      </w:r>
+      <w:r>
+        <w:t xml:space="preserve"> (won’t work when the </w:t>
+      </w:r>
+      <w:r>
+        <w:rPr>
+          <w:b/>
+        </w:rPr>
+        <w:t>Comment / Story</w:t>
+      </w:r>
+      <w:r>
+        <w:t xml:space="preserve"> panel is in edit mode).</w:t>
       </w:r>
     </w:p>
     <w:p>
@@ -6891,7 +6970,152 @@
         </w:numPr>
       </w:pPr>
       <w:r>
-        <w:lastRenderedPageBreak/>
+        <w:t xml:space="preserve">CTR + </w:t>
+      </w:r>
+      <w:r>
+        <w:t>I</w:t>
+      </w:r>
+      <w:r>
+        <w:t xml:space="preserve">: create </w:t>
+      </w:r>
+      <w:r>
+        <w:t xml:space="preserve">an </w:t>
+      </w:r>
+      <w:r>
+        <w:t>internal interruption</w:t>
+      </w:r>
+      <w:r>
+        <w:t xml:space="preserve"> </w:t>
+      </w:r>
+      <w:r>
+        <w:t>for the running task</w:t>
+      </w:r>
+      <w:r>
+        <w:t xml:space="preserve"> with 0 pomodoro</w:t>
+      </w:r>
+      <w:r>
+        <w:t xml:space="preserve"> </w:t>
+      </w:r>
+      <w:r>
+        <w:t xml:space="preserve">(won’t work when the </w:t>
+      </w:r>
+      <w:r>
+        <w:rPr>
+          <w:b/>
+        </w:rPr>
+        <w:t>Comment / Story</w:t>
+      </w:r>
+      <w:r>
+        <w:t xml:space="preserve"> panel is in edit mode)</w:t>
+      </w:r>
+      <w:r>
+        <w:t>.</w:t>
+      </w:r>
+    </w:p>
+    <w:p>
+      <w:pPr>
+        <w:pStyle w:val="ListParagraph"/>
+        <w:numPr>
+          <w:ilvl w:val="1"/>
+          <w:numId w:val="14"/>
+        </w:numPr>
+      </w:pPr>
+      <w:r>
+        <w:t xml:space="preserve">CTR + E: create </w:t>
+      </w:r>
+      <w:r>
+        <w:t xml:space="preserve">an </w:t>
+      </w:r>
+      <w:r>
+        <w:t xml:space="preserve">external interruption </w:t>
+      </w:r>
+      <w:r>
+        <w:t>for the running task</w:t>
+      </w:r>
+      <w:r>
+        <w:t xml:space="preserve"> with 0 pomodoro</w:t>
+      </w:r>
+      <w:r>
+        <w:t>.</w:t>
+      </w:r>
+    </w:p>
+    <w:p>
+      <w:pPr>
+        <w:pStyle w:val="ListParagraph"/>
+        <w:numPr>
+          <w:ilvl w:val="1"/>
+          <w:numId w:val="14"/>
+        </w:numPr>
+      </w:pPr>
+      <w:r>
+        <w:t xml:space="preserve">CTR + R: scroll back to </w:t>
+      </w:r>
+      <w:r>
+        <w:t xml:space="preserve">the running task; if there is no running task, scroll back to the </w:t>
+      </w:r>
+      <w:r>
+        <w:t>selected task</w:t>
+      </w:r>
+      <w:r>
+        <w:t xml:space="preserve"> (</w:t>
+      </w:r>
+      <w:r>
+        <w:t xml:space="preserve">same as </w:t>
+      </w:r>
+      <w:r>
+        <w:t>pressing the timer tomato-like image)</w:t>
+      </w:r>
+      <w:r>
+        <w:t>.</w:t>
+      </w:r>
+    </w:p>
+    <w:p>
+      <w:pPr>
+        <w:pStyle w:val="ListParagraph"/>
+        <w:numPr>
+          <w:ilvl w:val="0"/>
+          <w:numId w:val="14"/>
+        </w:numPr>
+      </w:pPr>
+      <w:r>
+        <w:rPr>
+          <w:b/>
+        </w:rPr>
+        <w:t>Comment / Story</w:t>
+      </w:r>
+      <w:r>
+        <w:t xml:space="preserve"> panel shortcuts:</w:t>
+      </w:r>
+    </w:p>
+    <w:p>
+      <w:pPr>
+        <w:pStyle w:val="ListParagraph"/>
+        <w:numPr>
+          <w:ilvl w:val="1"/>
+          <w:numId w:val="14"/>
+        </w:numPr>
+      </w:pPr>
+      <w:r>
+        <w:t xml:space="preserve">CTR + </w:t>
+      </w:r>
+      <w:proofErr w:type="gramStart"/>
+      <w:r>
+        <w:t>A</w:t>
+      </w:r>
+      <w:proofErr w:type="gramEnd"/>
+      <w:r>
+        <w:t>: select all text.</w:t>
+      </w:r>
+    </w:p>
+    <w:p>
+      <w:pPr>
+        <w:pStyle w:val="ListParagraph"/>
+        <w:numPr>
+          <w:ilvl w:val="1"/>
+          <w:numId w:val="14"/>
+        </w:numPr>
+      </w:pPr>
+      <w:r>
         <w:t xml:space="preserve">CTR + B: turn </w:t>
       </w:r>
       <w:r>
@@ -7025,7 +7249,7 @@
           </wp:anchor>
         </w:drawing>
       </w:r>
-      <w:bookmarkStart w:id="34" w:name="_Toc396581166"/>
+      <w:bookmarkStart w:id="34" w:name="_Toc396829986"/>
       <w:r>
         <w:t>New</w:t>
       </w:r>
@@ -7049,7 +7273,7 @@
       <w:pPr>
         <w:pStyle w:val="Heading3"/>
       </w:pPr>
-      <w:bookmarkStart w:id="35" w:name="_Toc396581167"/>
+      <w:bookmarkStart w:id="35" w:name="_Toc396829987"/>
       <w:r>
         <w:t>How to c</w:t>
       </w:r>
@@ -7125,7 +7349,7 @@
       <w:pPr>
         <w:pStyle w:val="Heading3"/>
       </w:pPr>
-      <w:bookmarkStart w:id="36" w:name="_Toc396581168"/>
+      <w:bookmarkStart w:id="36" w:name="_Toc396829988"/>
       <w:r>
         <w:t>How to use the</w:t>
       </w:r>
@@ -7576,6 +7800,7 @@
           <w:noProof/>
           <w:lang w:val="fr-FR" w:eastAsia="fr-FR"/>
         </w:rPr>
+        <w:lastRenderedPageBreak/>
         <w:drawing>
           <wp:anchor distT="0" distB="0" distL="114300" distR="114300" simplePos="0" relativeHeight="251662336" behindDoc="0" locked="0" layoutInCell="1" allowOverlap="1">
             <wp:simplePos x="0" y="0"/>
@@ -7620,7 +7845,7 @@
           </wp:anchor>
         </w:drawing>
       </w:r>
-      <w:bookmarkStart w:id="47" w:name="_Toc396581169"/>
+      <w:bookmarkStart w:id="47" w:name="_Toc396829989"/>
       <w:r>
         <w:t>Ac</w:t>
       </w:r>
@@ -7650,7 +7875,7 @@
       <w:pPr>
         <w:pStyle w:val="Heading3"/>
       </w:pPr>
-      <w:bookmarkStart w:id="48" w:name="_Toc396581170"/>
+      <w:bookmarkStart w:id="48" w:name="_Toc396829990"/>
       <w:r>
         <w:t>How to read the table</w:t>
       </w:r>
@@ -7692,7 +7917,25 @@
         <w:t>"</w:t>
       </w:r>
       <w:r>
-        <w:t xml:space="preserve"> if task unplanned.</w:t>
+        <w:t xml:space="preserve"> if </w:t>
+      </w:r>
+      <w:r>
+        <w:t xml:space="preserve">the </w:t>
+      </w:r>
+      <w:r>
+        <w:t xml:space="preserve">task </w:t>
+      </w:r>
+      <w:r>
+        <w:t xml:space="preserve">is </w:t>
+      </w:r>
+      <w:r>
+        <w:t>unplanned</w:t>
+      </w:r>
+      <w:r>
+        <w:t xml:space="preserve"> or is an interruption</w:t>
+      </w:r>
+      <w:r>
+        <w:t>.</w:t>
       </w:r>
     </w:p>
     <w:p>
@@ -7797,7 +8040,6 @@
         <w:rPr>
           <w:b/>
         </w:rPr>
-        <w:lastRenderedPageBreak/>
         <w:t>Estimated</w:t>
       </w:r>
       <w:r>
@@ -7989,7 +8231,7 @@
       <w:pPr>
         <w:pStyle w:val="Heading3"/>
       </w:pPr>
-      <w:bookmarkStart w:id="49" w:name="_Toc396581171"/>
+      <w:bookmarkStart w:id="49" w:name="_Toc396829991"/>
       <w:r>
         <w:t>How to use a task as template</w:t>
       </w:r>
@@ -8056,7 +8298,7 @@
       <w:pPr>
         <w:pStyle w:val="Heading3"/>
       </w:pPr>
-      <w:bookmarkStart w:id="50" w:name="_Toc396581172"/>
+      <w:bookmarkStart w:id="50" w:name="_Toc396829992"/>
       <w:r>
         <w:t>How to edit a task</w:t>
       </w:r>
@@ -8230,7 +8472,7 @@
       <w:pPr>
         <w:pStyle w:val="Heading3"/>
       </w:pPr>
-      <w:bookmarkStart w:id="51" w:name="_Toc396581173"/>
+      <w:bookmarkStart w:id="51" w:name="_Toc396829993"/>
       <w:r>
         <w:t>How to export data</w:t>
       </w:r>
@@ -8734,6 +8976,7 @@
                 <w:b/>
                 <w:color w:val="4F81BD" w:themeColor="accent1"/>
               </w:rPr>
+              <w:lastRenderedPageBreak/>
               <w:t>Year</w:t>
             </w:r>
           </w:p>
@@ -8745,6 +8988,7 @@
           <w:p>
             <w:proofErr w:type="spellStart"/>
             <w:r>
+              <w:lastRenderedPageBreak/>
               <w:t>y</w:t>
             </w:r>
             <w:r>
@@ -8810,6 +9054,7 @@
     </w:tbl>
     <w:p>
       <w:r>
+        <w:lastRenderedPageBreak/>
         <w:t xml:space="preserve"> </w:t>
       </w:r>
       <w:r>
@@ -8892,7 +9137,6 @@
     <w:p/>
     <w:p>
       <w:r>
-        <w:lastRenderedPageBreak/>
         <w:t>The application creates a file with name "&lt;</w:t>
       </w:r>
       <w:r>
@@ -9024,7 +9268,7 @@
       <w:pPr>
         <w:pStyle w:val="Heading3"/>
       </w:pPr>
-      <w:bookmarkStart w:id="58" w:name="_Toc396581174"/>
+      <w:bookmarkStart w:id="58" w:name="_Toc396829994"/>
       <w:r>
         <w:t>How to impor</w:t>
       </w:r>
@@ -9230,7 +9474,7 @@
           </wp:anchor>
         </w:drawing>
       </w:r>
-      <w:bookmarkStart w:id="59" w:name="_Toc396581175"/>
+      <w:bookmarkStart w:id="59" w:name="_Toc396829995"/>
       <w:proofErr w:type="spellStart"/>
       <w:r>
         <w:t>ToDo</w:t>
@@ -9279,7 +9523,7 @@
       <w:pPr>
         <w:pStyle w:val="Heading3"/>
       </w:pPr>
-      <w:bookmarkStart w:id="60" w:name="_Toc396581176"/>
+      <w:bookmarkStart w:id="60" w:name="_Toc396829996"/>
       <w:r>
         <w:t>How to read the table</w:t>
       </w:r>
@@ -9342,7 +9586,25 @@
         <w:t>"</w:t>
       </w:r>
       <w:r>
-        <w:t xml:space="preserve"> if task unplanned.</w:t>
+        <w:t xml:space="preserve"> if </w:t>
+      </w:r>
+      <w:r>
+        <w:t xml:space="preserve">the </w:t>
+      </w:r>
+      <w:r>
+        <w:t xml:space="preserve">task </w:t>
+      </w:r>
+      <w:r>
+        <w:t xml:space="preserve">is </w:t>
+      </w:r>
+      <w:r>
+        <w:t>unplanned</w:t>
+      </w:r>
+      <w:r>
+        <w:t xml:space="preserve"> or is an interruption</w:t>
+      </w:r>
+      <w:r>
+        <w:t>.</w:t>
       </w:r>
     </w:p>
     <w:p>
@@ -9463,7 +9725,7 @@
       <w:pPr>
         <w:pStyle w:val="Heading3"/>
       </w:pPr>
-      <w:bookmarkStart w:id="61" w:name="_Toc396581177"/>
+      <w:bookmarkStart w:id="61" w:name="_Toc396829997"/>
       <w:r>
         <w:t>How to p</w:t>
       </w:r>
@@ -9506,7 +9768,7 @@
       <w:pPr>
         <w:pStyle w:val="Heading3"/>
       </w:pPr>
-      <w:bookmarkStart w:id="62" w:name="_Toc396581178"/>
+      <w:bookmarkStart w:id="62" w:name="_Toc396829998"/>
       <w:r>
         <w:t>How to w</w:t>
       </w:r>
@@ -9624,6 +9886,7 @@
         </w:numPr>
       </w:pPr>
       <w:r>
+        <w:lastRenderedPageBreak/>
         <w:t>Y</w:t>
       </w:r>
       <w:r>
@@ -9716,7 +9979,13 @@
       <w:bookmarkStart w:id="65" w:name="OLE_LINK103"/>
       <w:bookmarkStart w:id="66" w:name="OLE_LINK104"/>
       <w:r>
-        <w:t>create unplanned task</w:t>
+        <w:t xml:space="preserve">create </w:t>
+      </w:r>
+      <w:r>
+        <w:t>internal or external interruptions</w:t>
+      </w:r>
+      <w:r>
+        <w:t xml:space="preserve"> task</w:t>
       </w:r>
       <w:r>
         <w:t>s</w:t>
@@ -9725,7 +9994,10 @@
         <w:t xml:space="preserve"> to handle interruption</w:t>
       </w:r>
       <w:r>
-        <w:t>s. I</w:t>
+        <w:t xml:space="preserve">s. </w:t>
+      </w:r>
+      <w:r>
+        <w:t>I</w:t>
       </w:r>
       <w:r>
         <w:t>f the interruption is urgent, stop the timer and</w:t>
@@ -9847,7 +10119,6 @@
           <w:noProof/>
           <w:lang w:val="fr-FR" w:eastAsia="fr-FR"/>
         </w:rPr>
-        <w:lastRenderedPageBreak/>
         <w:drawing>
           <wp:inline distT="0" distB="0" distL="0" distR="0">
             <wp:extent cx="209579" cy="209579"/>
@@ -10676,7 +10947,7 @@
       <w:pPr>
         <w:pStyle w:val="Heading3"/>
       </w:pPr>
-      <w:bookmarkStart w:id="78" w:name="_Toc396581179"/>
+      <w:bookmarkStart w:id="78" w:name="_Toc396829999"/>
       <w:r>
         <w:t xml:space="preserve">How to </w:t>
       </w:r>
@@ -10885,8 +11156,9 @@
       <w:pPr>
         <w:pStyle w:val="Heading3"/>
       </w:pPr>
-      <w:bookmarkStart w:id="81" w:name="_Toc396581180"/>
-      <w:r>
+      <w:bookmarkStart w:id="81" w:name="_Toc396830000"/>
+      <w:r>
+        <w:lastRenderedPageBreak/>
         <w:t xml:space="preserve">How to </w:t>
       </w:r>
       <w:r>
@@ -10903,24 +11175,25 @@
         </w:numPr>
       </w:pPr>
       <w:r>
-        <w:t xml:space="preserve">Open the Unplanned </w:t>
-      </w:r>
-      <w:proofErr w:type="gramStart"/>
-      <w:r>
-        <w:t>tab</w:t>
-      </w:r>
-      <w:r>
-        <w:t>,</w:t>
-      </w:r>
-      <w:proofErr w:type="gramEnd"/>
-      <w:r>
-        <w:t xml:space="preserve"> </w:t>
+        <w:t>Open the Unplanned</w:t>
+      </w:r>
+      <w:r>
+        <w:t xml:space="preserve"> / Interruption</w:t>
+      </w:r>
+      <w:r>
+        <w:t xml:space="preserve"> tab</w:t>
+      </w:r>
+      <w:r>
+        <w:t xml:space="preserve">, </w:t>
       </w:r>
       <w:r>
         <w:t>set the details of the new task</w:t>
       </w:r>
       <w:r>
         <w:t xml:space="preserve"> and save</w:t>
+      </w:r>
+      <w:r>
+        <w:t xml:space="preserve"> (if no detail is relevant use shortcuts for quick creation)</w:t>
       </w:r>
       <w:r>
         <w:t>.</w:t>
@@ -10935,28 +11208,22 @@
         </w:numPr>
       </w:pPr>
       <w:r>
-        <w:rPr>
-          <w:b/>
-        </w:rPr>
-        <w:t>Interruption</w:t>
-      </w:r>
-      <w:r>
-        <w:t>:</w:t>
-      </w:r>
-      <w:r>
-        <w:t xml:space="preserve"> type of unplanned task. If left empty, the task </w:t>
-      </w:r>
-      <w:r>
-        <w:t xml:space="preserve">will </w:t>
-      </w:r>
-      <w:r>
-        <w:t xml:space="preserve">only </w:t>
-      </w:r>
-      <w:r>
-        <w:t>be</w:t>
-      </w:r>
-      <w:r>
-        <w:t xml:space="preserve"> an unplanned task</w:t>
+        <w:t>T</w:t>
+      </w:r>
+      <w:r>
+        <w:t xml:space="preserve">ype of </w:t>
+      </w:r>
+      <w:r>
+        <w:t>task</w:t>
+      </w:r>
+      <w:r>
+        <w:t xml:space="preserve">: </w:t>
+      </w:r>
+      <w:r>
+        <w:t>u</w:t>
+      </w:r>
+      <w:r>
+        <w:t>nplanned task, internal interruption or external interruption</w:t>
       </w:r>
       <w:r>
         <w:t>.</w:t>
@@ -11024,13 +11291,13 @@
         <w:t>he</w:t>
       </w:r>
       <w:r>
-        <w:t xml:space="preserve"> task is an</w:t>
-      </w:r>
-      <w:r>
-        <w:t xml:space="preserve"> urgent</w:t>
-      </w:r>
-      <w:r>
-        <w:t xml:space="preserve"> interruption</w:t>
+        <w:t xml:space="preserve"> </w:t>
+      </w:r>
+      <w:r>
+        <w:t xml:space="preserve">interruption is </w:t>
+      </w:r>
+      <w:r>
+        <w:t>urgent</w:t>
       </w:r>
       <w:bookmarkEnd w:id="79"/>
       <w:bookmarkEnd w:id="80"/>
@@ -11041,7 +11308,7 @@
         <w:t>void the pomodoro</w:t>
       </w:r>
       <w:r>
-        <w:t xml:space="preserve"> of the current running task</w:t>
+        <w:t xml:space="preserve"> of the running task</w:t>
       </w:r>
       <w:r>
         <w:t xml:space="preserve"> (</w:t>
@@ -11066,7 +11333,6 @@
           <w:noProof/>
           <w:lang w:val="fr-FR" w:eastAsia="fr-FR"/>
         </w:rPr>
-        <w:lastRenderedPageBreak/>
         <w:drawing>
           <wp:inline distT="0" distB="0" distL="0" distR="0">
             <wp:extent cx="203246" cy="203246"/>
@@ -11185,7 +11451,7 @@
       <w:pPr>
         <w:pStyle w:val="Heading3"/>
       </w:pPr>
-      <w:bookmarkStart w:id="82" w:name="_Toc396581181"/>
+      <w:bookmarkStart w:id="82" w:name="_Toc396830001"/>
       <w:r>
         <w:t xml:space="preserve">How to </w:t>
       </w:r>
@@ -11370,7 +11636,7 @@
           </wp:anchor>
         </w:drawing>
       </w:r>
-      <w:bookmarkStart w:id="83" w:name="_Toc396581182"/>
+      <w:bookmarkStart w:id="83" w:name="_Toc396830002"/>
       <w:r>
         <w:t>Report List / Release Backlog</w:t>
       </w:r>
@@ -11400,7 +11666,7 @@
       <w:pPr>
         <w:pStyle w:val="Heading3"/>
       </w:pPr>
-      <w:bookmarkStart w:id="84" w:name="_Toc396581183"/>
+      <w:bookmarkStart w:id="84" w:name="_Toc396830003"/>
       <w:r>
         <w:t xml:space="preserve">How to </w:t>
       </w:r>
@@ -11450,7 +11716,22 @@
         <w:t>"</w:t>
       </w:r>
       <w:r>
-        <w:t xml:space="preserve"> if task unplanned</w:t>
+        <w:t xml:space="preserve"> if </w:t>
+      </w:r>
+      <w:r>
+        <w:t xml:space="preserve">the </w:t>
+      </w:r>
+      <w:r>
+        <w:t xml:space="preserve">task </w:t>
+      </w:r>
+      <w:r>
+        <w:t xml:space="preserve">is </w:t>
+      </w:r>
+      <w:r>
+        <w:t>unplanned</w:t>
+      </w:r>
+      <w:r>
+        <w:t xml:space="preserve"> or is an interruption</w:t>
       </w:r>
       <w:r>
         <w:t>.</w:t>
@@ -11988,7 +12269,7 @@
           </wp:anchor>
         </w:drawing>
       </w:r>
-      <w:bookmarkStart w:id="101" w:name="_Toc396581184"/>
+      <w:bookmarkStart w:id="101" w:name="_Toc396830004"/>
       <w:r>
         <w:t>Burndown</w:t>
       </w:r>
@@ -12027,8 +12308,9 @@
       <w:pPr>
         <w:pStyle w:val="Heading3"/>
       </w:pPr>
-      <w:bookmarkStart w:id="102" w:name="_Toc396581185"/>
-      <w:r>
+      <w:bookmarkStart w:id="102" w:name="_Toc396830005"/>
+      <w:r>
+        <w:lastRenderedPageBreak/>
         <w:t xml:space="preserve">How to </w:t>
       </w:r>
       <w:r>
@@ -12255,7 +12537,6 @@
         <w:rPr>
           <w:b/>
         </w:rPr>
-        <w:lastRenderedPageBreak/>
         <w:t>Color</w:t>
       </w:r>
       <w:r>
@@ -13277,7 +13558,7 @@
             <w:rPr>
               <w:noProof/>
             </w:rPr>
-            <w:t>8</w:t>
+            <w:t>2</w:t>
           </w:r>
         </w:fldSimple>
       </w:p>
@@ -13333,7 +13614,7 @@
         <v:path o:extrusionok="f" gradientshapeok="t" o:connecttype="rect"/>
         <o:lock v:ext="edit" aspectratio="t"/>
       </v:shapetype>
-      <v:shape id="_x0000_i1029" type="#_x0000_t75" alt="pomodoro16.png" style="width:15.6pt;height:15.6pt;visibility:visible;mso-wrap-style:square" o:bullet="t">
+      <v:shape id="_x0000_i1059" type="#_x0000_t75" alt="pomodoro16.png" style="width:16.3pt;height:16.3pt;visibility:visible;mso-wrap-style:square" o:bullet="t">
         <v:imagedata r:id="rId1" o:title="pomodoro16"/>
       </v:shape>
     </w:pict>
@@ -15232,7 +15513,7 @@
         <w:rFonts w:ascii="Courier New" w:hAnsi="Courier New" w:cs="Courier New" w:hint="default"/>
       </w:rPr>
     </w:lvl>
-    <w:lvl w:ilvl="2" w:tplc="0809001B" w:tentative="1">
+    <w:lvl w:ilvl="2" w:tplc="0809001B">
       <w:start w:val="1"/>
       <w:numFmt w:val="lowerRoman"/>
       <w:lvlText w:val="%3."/>
@@ -17124,7 +17405,7 @@
 </file>
 
 <file path=customXml/itemProps1.xml><?xml version="1.0" encoding="utf-8"?>
-<ds:datastoreItem xmlns:ds="http://schemas.openxmlformats.org/officeDocument/2006/customXml" ds:itemID="{C552F1B1-4F65-42E0-AB5F-725F030F7423}">
+<ds:datastoreItem xmlns:ds="http://schemas.openxmlformats.org/officeDocument/2006/customXml" ds:itemID="{A2CDBB4E-8A5F-4B8A-8273-6FE1F967D4AF}">
   <ds:schemaRefs>
     <ds:schemaRef ds:uri="http://schemas.openxmlformats.org/officeDocument/2006/bibliography"/>
   </ds:schemaRefs>

</xml_diff>

<commit_message>
Added shortcuts CTRL + T for new task in Activity List / Backlog
</commit_message>
<xml_diff>
--- a/doc/User guides/myAgilePomodoro_3.1.0.docx
+++ b/doc/User guides/myAgilePomodoro_3.1.0.docx
@@ -303,7 +303,7 @@
           <w:r>
             <w:fldChar w:fldCharType="separate"/>
           </w:r>
-          <w:hyperlink w:anchor="_Toc396829975" w:history="1">
+          <w:hyperlink w:anchor="_Toc396832015" w:history="1">
             <w:r>
               <w:rPr>
                 <w:rStyle w:val="Hyperlink"/>
@@ -330,7 +330,7 @@
                 <w:noProof/>
                 <w:webHidden/>
               </w:rPr>
-              <w:instrText xml:space="preserve"> PAGEREF _Toc396829975 \h </w:instrText>
+              <w:instrText xml:space="preserve"> PAGEREF _Toc396832015 \h </w:instrText>
             </w:r>
             <w:r>
               <w:rPr>
@@ -373,7 +373,7 @@
               <w:lang w:val="fr-FR" w:eastAsia="fr-FR"/>
             </w:rPr>
           </w:pPr>
-          <w:hyperlink w:anchor="_Toc396829976" w:history="1">
+          <w:hyperlink w:anchor="_Toc396832016" w:history="1">
             <w:r>
               <w:rPr>
                 <w:rStyle w:val="Hyperlink"/>
@@ -400,7 +400,7 @@
                 <w:noProof/>
                 <w:webHidden/>
               </w:rPr>
-              <w:instrText xml:space="preserve"> PAGEREF _Toc396829976 \h </w:instrText>
+              <w:instrText xml:space="preserve"> PAGEREF _Toc396832016 \h </w:instrText>
             </w:r>
             <w:r>
               <w:rPr>
@@ -443,7 +443,7 @@
               <w:lang w:val="fr-FR" w:eastAsia="fr-FR"/>
             </w:rPr>
           </w:pPr>
-          <w:hyperlink w:anchor="_Toc396829977" w:history="1">
+          <w:hyperlink w:anchor="_Toc396832017" w:history="1">
             <w:r>
               <w:rPr>
                 <w:rStyle w:val="Hyperlink"/>
@@ -470,7 +470,7 @@
                 <w:noProof/>
                 <w:webHidden/>
               </w:rPr>
-              <w:instrText xml:space="preserve"> PAGEREF _Toc396829977 \h </w:instrText>
+              <w:instrText xml:space="preserve"> PAGEREF _Toc396832017 \h </w:instrText>
             </w:r>
             <w:r>
               <w:rPr>
@@ -513,7 +513,7 @@
               <w:lang w:val="fr-FR" w:eastAsia="fr-FR"/>
             </w:rPr>
           </w:pPr>
-          <w:hyperlink w:anchor="_Toc396829978" w:history="1">
+          <w:hyperlink w:anchor="_Toc396832018" w:history="1">
             <w:r>
               <w:rPr>
                 <w:rStyle w:val="Hyperlink"/>
@@ -540,7 +540,7 @@
                 <w:noProof/>
                 <w:webHidden/>
               </w:rPr>
-              <w:instrText xml:space="preserve"> PAGEREF _Toc396829978 \h </w:instrText>
+              <w:instrText xml:space="preserve"> PAGEREF _Toc396832018 \h </w:instrText>
             </w:r>
             <w:r>
               <w:rPr>
@@ -583,7 +583,7 @@
               <w:lang w:val="fr-FR" w:eastAsia="fr-FR"/>
             </w:rPr>
           </w:pPr>
-          <w:hyperlink w:anchor="_Toc396829979" w:history="1">
+          <w:hyperlink w:anchor="_Toc396832019" w:history="1">
             <w:r>
               <w:rPr>
                 <w:rStyle w:val="Hyperlink"/>
@@ -610,7 +610,7 @@
                 <w:noProof/>
                 <w:webHidden/>
               </w:rPr>
-              <w:instrText xml:space="preserve"> PAGEREF _Toc396829979 \h </w:instrText>
+              <w:instrText xml:space="preserve"> PAGEREF _Toc396832019 \h </w:instrText>
             </w:r>
             <w:r>
               <w:rPr>
@@ -653,7 +653,7 @@
               <w:lang w:val="fr-FR" w:eastAsia="fr-FR"/>
             </w:rPr>
           </w:pPr>
-          <w:hyperlink w:anchor="_Toc396829980" w:history="1">
+          <w:hyperlink w:anchor="_Toc396832020" w:history="1">
             <w:r>
               <w:rPr>
                 <w:rStyle w:val="Hyperlink"/>
@@ -680,7 +680,7 @@
                 <w:noProof/>
                 <w:webHidden/>
               </w:rPr>
-              <w:instrText xml:space="preserve"> PAGEREF _Toc396829980 \h </w:instrText>
+              <w:instrText xml:space="preserve"> PAGEREF _Toc396832020 \h </w:instrText>
             </w:r>
             <w:r>
               <w:rPr>
@@ -723,7 +723,7 @@
               <w:lang w:val="fr-FR" w:eastAsia="fr-FR"/>
             </w:rPr>
           </w:pPr>
-          <w:hyperlink w:anchor="_Toc396829981" w:history="1">
+          <w:hyperlink w:anchor="_Toc396832021" w:history="1">
             <w:r>
               <w:rPr>
                 <w:rStyle w:val="Hyperlink"/>
@@ -750,7 +750,7 @@
                 <w:noProof/>
                 <w:webHidden/>
               </w:rPr>
-              <w:instrText xml:space="preserve"> PAGEREF _Toc396829981 \h </w:instrText>
+              <w:instrText xml:space="preserve"> PAGEREF _Toc396832021 \h </w:instrText>
             </w:r>
             <w:r>
               <w:rPr>
@@ -793,7 +793,7 @@
               <w:lang w:val="fr-FR" w:eastAsia="fr-FR"/>
             </w:rPr>
           </w:pPr>
-          <w:hyperlink w:anchor="_Toc396829982" w:history="1">
+          <w:hyperlink w:anchor="_Toc396832022" w:history="1">
             <w:r>
               <w:rPr>
                 <w:rStyle w:val="Hyperlink"/>
@@ -820,7 +820,7 @@
                 <w:noProof/>
                 <w:webHidden/>
               </w:rPr>
-              <w:instrText xml:space="preserve"> PAGEREF _Toc396829982 \h </w:instrText>
+              <w:instrText xml:space="preserve"> PAGEREF _Toc396832022 \h </w:instrText>
             </w:r>
             <w:r>
               <w:rPr>
@@ -863,7 +863,7 @@
               <w:lang w:val="fr-FR" w:eastAsia="fr-FR"/>
             </w:rPr>
           </w:pPr>
-          <w:hyperlink w:anchor="_Toc396829983" w:history="1">
+          <w:hyperlink w:anchor="_Toc396832023" w:history="1">
             <w:r>
               <w:rPr>
                 <w:rStyle w:val="Hyperlink"/>
@@ -890,7 +890,7 @@
                 <w:noProof/>
                 <w:webHidden/>
               </w:rPr>
-              <w:instrText xml:space="preserve"> PAGEREF _Toc396829983 \h </w:instrText>
+              <w:instrText xml:space="preserve"> PAGEREF _Toc396832023 \h </w:instrText>
             </w:r>
             <w:r>
               <w:rPr>
@@ -933,7 +933,7 @@
               <w:lang w:val="fr-FR" w:eastAsia="fr-FR"/>
             </w:rPr>
           </w:pPr>
-          <w:hyperlink w:anchor="_Toc396829984" w:history="1">
+          <w:hyperlink w:anchor="_Toc396832024" w:history="1">
             <w:r>
               <w:rPr>
                 <w:rStyle w:val="Hyperlink"/>
@@ -960,7 +960,7 @@
                 <w:noProof/>
                 <w:webHidden/>
               </w:rPr>
-              <w:instrText xml:space="preserve"> PAGEREF _Toc396829984 \h </w:instrText>
+              <w:instrText xml:space="preserve"> PAGEREF _Toc396832024 \h </w:instrText>
             </w:r>
             <w:r>
               <w:rPr>
@@ -1003,7 +1003,7 @@
               <w:lang w:val="fr-FR" w:eastAsia="fr-FR"/>
             </w:rPr>
           </w:pPr>
-          <w:hyperlink w:anchor="_Toc396829985" w:history="1">
+          <w:hyperlink w:anchor="_Toc396832025" w:history="1">
             <w:r>
               <w:rPr>
                 <w:rStyle w:val="Hyperlink"/>
@@ -1030,7 +1030,7 @@
                 <w:noProof/>
                 <w:webHidden/>
               </w:rPr>
-              <w:instrText xml:space="preserve"> PAGEREF _Toc396829985 \h </w:instrText>
+              <w:instrText xml:space="preserve"> PAGEREF _Toc396832025 \h </w:instrText>
             </w:r>
             <w:r>
               <w:rPr>
@@ -1073,7 +1073,7 @@
               <w:lang w:val="fr-FR" w:eastAsia="fr-FR"/>
             </w:rPr>
           </w:pPr>
-          <w:hyperlink w:anchor="_Toc396829986" w:history="1">
+          <w:hyperlink w:anchor="_Toc396832026" w:history="1">
             <w:r>
               <w:rPr>
                 <w:rStyle w:val="Hyperlink"/>
@@ -1100,7 +1100,7 @@
                 <w:noProof/>
                 <w:webHidden/>
               </w:rPr>
-              <w:instrText xml:space="preserve"> PAGEREF _Toc396829986 \h </w:instrText>
+              <w:instrText xml:space="preserve"> PAGEREF _Toc396832026 \h </w:instrText>
             </w:r>
             <w:r>
               <w:rPr>
@@ -1143,7 +1143,7 @@
               <w:lang w:val="fr-FR" w:eastAsia="fr-FR"/>
             </w:rPr>
           </w:pPr>
-          <w:hyperlink w:anchor="_Toc396829987" w:history="1">
+          <w:hyperlink w:anchor="_Toc396832027" w:history="1">
             <w:r>
               <w:rPr>
                 <w:rStyle w:val="Hyperlink"/>
@@ -1170,7 +1170,7 @@
                 <w:noProof/>
                 <w:webHidden/>
               </w:rPr>
-              <w:instrText xml:space="preserve"> PAGEREF _Toc396829987 \h </w:instrText>
+              <w:instrText xml:space="preserve"> PAGEREF _Toc396832027 \h </w:instrText>
             </w:r>
             <w:r>
               <w:rPr>
@@ -1213,7 +1213,7 @@
               <w:lang w:val="fr-FR" w:eastAsia="fr-FR"/>
             </w:rPr>
           </w:pPr>
-          <w:hyperlink w:anchor="_Toc396829988" w:history="1">
+          <w:hyperlink w:anchor="_Toc396832028" w:history="1">
             <w:r>
               <w:rPr>
                 <w:rStyle w:val="Hyperlink"/>
@@ -1240,7 +1240,7 @@
                 <w:noProof/>
                 <w:webHidden/>
               </w:rPr>
-              <w:instrText xml:space="preserve"> PAGEREF _Toc396829988 \h </w:instrText>
+              <w:instrText xml:space="preserve"> PAGEREF _Toc396832028 \h </w:instrText>
             </w:r>
             <w:r>
               <w:rPr>
@@ -1283,7 +1283,7 @@
               <w:lang w:val="fr-FR" w:eastAsia="fr-FR"/>
             </w:rPr>
           </w:pPr>
-          <w:hyperlink w:anchor="_Toc396829989" w:history="1">
+          <w:hyperlink w:anchor="_Toc396832029" w:history="1">
             <w:r>
               <w:rPr>
                 <w:rStyle w:val="Hyperlink"/>
@@ -1310,7 +1310,7 @@
                 <w:noProof/>
                 <w:webHidden/>
               </w:rPr>
-              <w:instrText xml:space="preserve"> PAGEREF _Toc396829989 \h </w:instrText>
+              <w:instrText xml:space="preserve"> PAGEREF _Toc396832029 \h </w:instrText>
             </w:r>
             <w:r>
               <w:rPr>
@@ -1353,7 +1353,7 @@
               <w:lang w:val="fr-FR" w:eastAsia="fr-FR"/>
             </w:rPr>
           </w:pPr>
-          <w:hyperlink w:anchor="_Toc396829990" w:history="1">
+          <w:hyperlink w:anchor="_Toc396832030" w:history="1">
             <w:r>
               <w:rPr>
                 <w:rStyle w:val="Hyperlink"/>
@@ -1380,7 +1380,7 @@
                 <w:noProof/>
                 <w:webHidden/>
               </w:rPr>
-              <w:instrText xml:space="preserve"> PAGEREF _Toc396829990 \h </w:instrText>
+              <w:instrText xml:space="preserve"> PAGEREF _Toc396832030 \h </w:instrText>
             </w:r>
             <w:r>
               <w:rPr>
@@ -1423,7 +1423,7 @@
               <w:lang w:val="fr-FR" w:eastAsia="fr-FR"/>
             </w:rPr>
           </w:pPr>
-          <w:hyperlink w:anchor="_Toc396829991" w:history="1">
+          <w:hyperlink w:anchor="_Toc396832031" w:history="1">
             <w:r>
               <w:rPr>
                 <w:rStyle w:val="Hyperlink"/>
@@ -1450,7 +1450,7 @@
                 <w:noProof/>
                 <w:webHidden/>
               </w:rPr>
-              <w:instrText xml:space="preserve"> PAGEREF _Toc396829991 \h </w:instrText>
+              <w:instrText xml:space="preserve"> PAGEREF _Toc396832031 \h </w:instrText>
             </w:r>
             <w:r>
               <w:rPr>
@@ -1493,7 +1493,7 @@
               <w:lang w:val="fr-FR" w:eastAsia="fr-FR"/>
             </w:rPr>
           </w:pPr>
-          <w:hyperlink w:anchor="_Toc396829992" w:history="1">
+          <w:hyperlink w:anchor="_Toc396832032" w:history="1">
             <w:r>
               <w:rPr>
                 <w:rStyle w:val="Hyperlink"/>
@@ -1520,7 +1520,7 @@
                 <w:noProof/>
                 <w:webHidden/>
               </w:rPr>
-              <w:instrText xml:space="preserve"> PAGEREF _Toc396829992 \h </w:instrText>
+              <w:instrText xml:space="preserve"> PAGEREF _Toc396832032 \h </w:instrText>
             </w:r>
             <w:r>
               <w:rPr>
@@ -1563,7 +1563,7 @@
               <w:lang w:val="fr-FR" w:eastAsia="fr-FR"/>
             </w:rPr>
           </w:pPr>
-          <w:hyperlink w:anchor="_Toc396829993" w:history="1">
+          <w:hyperlink w:anchor="_Toc396832033" w:history="1">
             <w:r>
               <w:rPr>
                 <w:rStyle w:val="Hyperlink"/>
@@ -1590,7 +1590,7 @@
                 <w:noProof/>
                 <w:webHidden/>
               </w:rPr>
-              <w:instrText xml:space="preserve"> PAGEREF _Toc396829993 \h </w:instrText>
+              <w:instrText xml:space="preserve"> PAGEREF _Toc396832033 \h </w:instrText>
             </w:r>
             <w:r>
               <w:rPr>
@@ -1633,7 +1633,7 @@
               <w:lang w:val="fr-FR" w:eastAsia="fr-FR"/>
             </w:rPr>
           </w:pPr>
-          <w:hyperlink w:anchor="_Toc396829994" w:history="1">
+          <w:hyperlink w:anchor="_Toc396832034" w:history="1">
             <w:r>
               <w:rPr>
                 <w:rStyle w:val="Hyperlink"/>
@@ -1660,7 +1660,7 @@
                 <w:noProof/>
                 <w:webHidden/>
               </w:rPr>
-              <w:instrText xml:space="preserve"> PAGEREF _Toc396829994 \h </w:instrText>
+              <w:instrText xml:space="preserve"> PAGEREF _Toc396832034 \h </w:instrText>
             </w:r>
             <w:r>
               <w:rPr>
@@ -1703,7 +1703,7 @@
               <w:lang w:val="fr-FR" w:eastAsia="fr-FR"/>
             </w:rPr>
           </w:pPr>
-          <w:hyperlink w:anchor="_Toc396829995" w:history="1">
+          <w:hyperlink w:anchor="_Toc396832035" w:history="1">
             <w:r>
               <w:rPr>
                 <w:rStyle w:val="Hyperlink"/>
@@ -1730,7 +1730,7 @@
                 <w:noProof/>
                 <w:webHidden/>
               </w:rPr>
-              <w:instrText xml:space="preserve"> PAGEREF _Toc396829995 \h </w:instrText>
+              <w:instrText xml:space="preserve"> PAGEREF _Toc396832035 \h </w:instrText>
             </w:r>
             <w:r>
               <w:rPr>
@@ -1773,7 +1773,7 @@
               <w:lang w:val="fr-FR" w:eastAsia="fr-FR"/>
             </w:rPr>
           </w:pPr>
-          <w:hyperlink w:anchor="_Toc396829996" w:history="1">
+          <w:hyperlink w:anchor="_Toc396832036" w:history="1">
             <w:r>
               <w:rPr>
                 <w:rStyle w:val="Hyperlink"/>
@@ -1800,7 +1800,7 @@
                 <w:noProof/>
                 <w:webHidden/>
               </w:rPr>
-              <w:instrText xml:space="preserve"> PAGEREF _Toc396829996 \h </w:instrText>
+              <w:instrText xml:space="preserve"> PAGEREF _Toc396832036 \h </w:instrText>
             </w:r>
             <w:r>
               <w:rPr>
@@ -1843,7 +1843,7 @@
               <w:lang w:val="fr-FR" w:eastAsia="fr-FR"/>
             </w:rPr>
           </w:pPr>
-          <w:hyperlink w:anchor="_Toc396829997" w:history="1">
+          <w:hyperlink w:anchor="_Toc396832037" w:history="1">
             <w:r>
               <w:rPr>
                 <w:rStyle w:val="Hyperlink"/>
@@ -1870,7 +1870,7 @@
                 <w:noProof/>
                 <w:webHidden/>
               </w:rPr>
-              <w:instrText xml:space="preserve"> PAGEREF _Toc396829997 \h </w:instrText>
+              <w:instrText xml:space="preserve"> PAGEREF _Toc396832037 \h </w:instrText>
             </w:r>
             <w:r>
               <w:rPr>
@@ -1913,7 +1913,7 @@
               <w:lang w:val="fr-FR" w:eastAsia="fr-FR"/>
             </w:rPr>
           </w:pPr>
-          <w:hyperlink w:anchor="_Toc396829998" w:history="1">
+          <w:hyperlink w:anchor="_Toc396832038" w:history="1">
             <w:r>
               <w:rPr>
                 <w:rStyle w:val="Hyperlink"/>
@@ -1940,7 +1940,7 @@
                 <w:noProof/>
                 <w:webHidden/>
               </w:rPr>
-              <w:instrText xml:space="preserve"> PAGEREF _Toc396829998 \h </w:instrText>
+              <w:instrText xml:space="preserve"> PAGEREF _Toc396832038 \h </w:instrText>
             </w:r>
             <w:r>
               <w:rPr>
@@ -1983,7 +1983,7 @@
               <w:lang w:val="fr-FR" w:eastAsia="fr-FR"/>
             </w:rPr>
           </w:pPr>
-          <w:hyperlink w:anchor="_Toc396829999" w:history="1">
+          <w:hyperlink w:anchor="_Toc396832039" w:history="1">
             <w:r>
               <w:rPr>
                 <w:rStyle w:val="Hyperlink"/>
@@ -2010,7 +2010,7 @@
                 <w:noProof/>
                 <w:webHidden/>
               </w:rPr>
-              <w:instrText xml:space="preserve"> PAGEREF _Toc396829999 \h </w:instrText>
+              <w:instrText xml:space="preserve"> PAGEREF _Toc396832039 \h </w:instrText>
             </w:r>
             <w:r>
               <w:rPr>
@@ -2053,7 +2053,7 @@
               <w:lang w:val="fr-FR" w:eastAsia="fr-FR"/>
             </w:rPr>
           </w:pPr>
-          <w:hyperlink w:anchor="_Toc396830000" w:history="1">
+          <w:hyperlink w:anchor="_Toc396832040" w:history="1">
             <w:r>
               <w:rPr>
                 <w:rStyle w:val="Hyperlink"/>
@@ -2080,7 +2080,7 @@
                 <w:noProof/>
                 <w:webHidden/>
               </w:rPr>
-              <w:instrText xml:space="preserve"> PAGEREF _Toc396830000 \h </w:instrText>
+              <w:instrText xml:space="preserve"> PAGEREF _Toc396832040 \h </w:instrText>
             </w:r>
             <w:r>
               <w:rPr>
@@ -2123,7 +2123,7 @@
               <w:lang w:val="fr-FR" w:eastAsia="fr-FR"/>
             </w:rPr>
           </w:pPr>
-          <w:hyperlink w:anchor="_Toc396830001" w:history="1">
+          <w:hyperlink w:anchor="_Toc396832041" w:history="1">
             <w:r>
               <w:rPr>
                 <w:rStyle w:val="Hyperlink"/>
@@ -2150,7 +2150,7 @@
                 <w:noProof/>
                 <w:webHidden/>
               </w:rPr>
-              <w:instrText xml:space="preserve"> PAGEREF _Toc396830001 \h </w:instrText>
+              <w:instrText xml:space="preserve"> PAGEREF _Toc396832041 \h </w:instrText>
             </w:r>
             <w:r>
               <w:rPr>
@@ -2193,7 +2193,7 @@
               <w:lang w:val="fr-FR" w:eastAsia="fr-FR"/>
             </w:rPr>
           </w:pPr>
-          <w:hyperlink w:anchor="_Toc396830002" w:history="1">
+          <w:hyperlink w:anchor="_Toc396832042" w:history="1">
             <w:r>
               <w:rPr>
                 <w:rStyle w:val="Hyperlink"/>
@@ -2220,7 +2220,7 @@
                 <w:noProof/>
                 <w:webHidden/>
               </w:rPr>
-              <w:instrText xml:space="preserve"> PAGEREF _Toc396830002 \h </w:instrText>
+              <w:instrText xml:space="preserve"> PAGEREF _Toc396832042 \h </w:instrText>
             </w:r>
             <w:r>
               <w:rPr>
@@ -2263,7 +2263,7 @@
               <w:lang w:val="fr-FR" w:eastAsia="fr-FR"/>
             </w:rPr>
           </w:pPr>
-          <w:hyperlink w:anchor="_Toc396830003" w:history="1">
+          <w:hyperlink w:anchor="_Toc396832043" w:history="1">
             <w:r>
               <w:rPr>
                 <w:rStyle w:val="Hyperlink"/>
@@ -2290,7 +2290,7 @@
                 <w:noProof/>
                 <w:webHidden/>
               </w:rPr>
-              <w:instrText xml:space="preserve"> PAGEREF _Toc396830003 \h </w:instrText>
+              <w:instrText xml:space="preserve"> PAGEREF _Toc396832043 \h </w:instrText>
             </w:r>
             <w:r>
               <w:rPr>
@@ -2333,7 +2333,7 @@
               <w:lang w:val="fr-FR" w:eastAsia="fr-FR"/>
             </w:rPr>
           </w:pPr>
-          <w:hyperlink w:anchor="_Toc396830004" w:history="1">
+          <w:hyperlink w:anchor="_Toc396832044" w:history="1">
             <w:r>
               <w:rPr>
                 <w:rStyle w:val="Hyperlink"/>
@@ -2360,7 +2360,7 @@
                 <w:noProof/>
                 <w:webHidden/>
               </w:rPr>
-              <w:instrText xml:space="preserve"> PAGEREF _Toc396830004 \h </w:instrText>
+              <w:instrText xml:space="preserve"> PAGEREF _Toc396832044 \h </w:instrText>
             </w:r>
             <w:r>
               <w:rPr>
@@ -2403,7 +2403,7 @@
               <w:lang w:val="fr-FR" w:eastAsia="fr-FR"/>
             </w:rPr>
           </w:pPr>
-          <w:hyperlink w:anchor="_Toc396830005" w:history="1">
+          <w:hyperlink w:anchor="_Toc396832045" w:history="1">
             <w:r>
               <w:rPr>
                 <w:rStyle w:val="Hyperlink"/>
@@ -2430,7 +2430,7 @@
                 <w:noProof/>
                 <w:webHidden/>
               </w:rPr>
-              <w:instrText xml:space="preserve"> PAGEREF _Toc396830005 \h </w:instrText>
+              <w:instrText xml:space="preserve"> PAGEREF _Toc396832045 \h </w:instrText>
             </w:r>
             <w:r>
               <w:rPr>
@@ -2472,7 +2472,7 @@
       <w:pPr>
         <w:pStyle w:val="Heading1"/>
       </w:pPr>
-      <w:bookmarkStart w:id="2" w:name="_Toc396829975"/>
+      <w:bookmarkStart w:id="2" w:name="_Toc396832015"/>
       <w:r>
         <w:lastRenderedPageBreak/>
         <w:t>Intro</w:t>
@@ -2515,7 +2515,7 @@
       <w:pPr>
         <w:pStyle w:val="Heading1"/>
       </w:pPr>
-      <w:bookmarkStart w:id="3" w:name="_Toc396829976"/>
+      <w:bookmarkStart w:id="3" w:name="_Toc396832016"/>
       <w:r>
         <w:t>License</w:t>
       </w:r>
@@ -2605,7 +2605,7 @@
       <w:pPr>
         <w:pStyle w:val="Heading1"/>
       </w:pPr>
-      <w:bookmarkStart w:id="4" w:name="_Toc396829977"/>
+      <w:bookmarkStart w:id="4" w:name="_Toc396832017"/>
       <w:r>
         <w:t>Configuration</w:t>
       </w:r>
@@ -2805,7 +2805,7 @@
       <w:pPr>
         <w:pStyle w:val="Heading2"/>
       </w:pPr>
-      <w:bookmarkStart w:id="5" w:name="_Toc396829978"/>
+      <w:bookmarkStart w:id="5" w:name="_Toc396832018"/>
       <w:proofErr w:type="spellStart"/>
       <w:r>
         <w:t>MySQL</w:t>
@@ -3278,7 +3278,7 @@
       <w:pPr>
         <w:pStyle w:val="Heading2"/>
       </w:pPr>
-      <w:bookmarkStart w:id="6" w:name="_Toc396829979"/>
+      <w:bookmarkStart w:id="6" w:name="_Toc396832019"/>
       <w:r>
         <w:t>Logger</w:t>
       </w:r>
@@ -3391,7 +3391,7 @@
       <w:pPr>
         <w:pStyle w:val="Heading2"/>
       </w:pPr>
-      <w:bookmarkStart w:id="7" w:name="_Toc396829980"/>
+      <w:bookmarkStart w:id="7" w:name="_Toc396832020"/>
       <w:r>
         <w:t>Google Drive configuration</w:t>
       </w:r>
@@ -3580,7 +3580,7 @@
       <w:pPr>
         <w:pStyle w:val="Heading2"/>
       </w:pPr>
-      <w:bookmarkStart w:id="8" w:name="_Toc396829981"/>
+      <w:bookmarkStart w:id="8" w:name="_Toc396832021"/>
       <w:proofErr w:type="gramStart"/>
       <w:r>
         <w:t>m</w:t>
@@ -3866,7 +3866,7 @@
       <w:pPr>
         <w:pStyle w:val="Heading2"/>
       </w:pPr>
-      <w:bookmarkStart w:id="9" w:name="_Toc396829982"/>
+      <w:bookmarkStart w:id="9" w:name="_Toc396832022"/>
       <w:r>
         <w:t>P</w:t>
       </w:r>
@@ -3884,7 +3884,7 @@
       <w:pPr>
         <w:pStyle w:val="Heading3"/>
       </w:pPr>
-      <w:bookmarkStart w:id="10" w:name="_Toc396829983"/>
+      <w:bookmarkStart w:id="10" w:name="_Toc396832023"/>
       <w:r>
         <w:t>How to set the preferences</w:t>
       </w:r>
@@ -5544,7 +5544,7 @@
       <w:pPr>
         <w:pStyle w:val="Heading1"/>
       </w:pPr>
-      <w:bookmarkStart w:id="30" w:name="_Toc396829984"/>
+      <w:bookmarkStart w:id="30" w:name="_Toc396832024"/>
       <w:r>
         <w:lastRenderedPageBreak/>
         <w:t>Getting Started</w:t>
@@ -5624,13 +5624,22 @@
         </w:numPr>
       </w:pPr>
       <w:r>
-        <w:t>Add task</w:t>
+        <w:t>Create</w:t>
+      </w:r>
+      <w:r>
+        <w:t xml:space="preserve"> task</w:t>
       </w:r>
       <w:r>
         <w:t>s</w:t>
       </w:r>
       <w:r>
-        <w:t xml:space="preserve"> to the </w:t>
+        <w:t xml:space="preserve"> to</w:t>
+      </w:r>
+      <w:r>
+        <w:t xml:space="preserve"> be added to</w:t>
+      </w:r>
+      <w:r>
+        <w:t xml:space="preserve"> the </w:t>
       </w:r>
       <w:r>
         <w:rPr>
@@ -5687,8 +5696,47 @@
       <w:r>
         <w:t xml:space="preserve"> in the Pomodoro Technique®)</w:t>
       </w:r>
-      <w:r>
-        <w:t>.</w:t>
+    </w:p>
+    <w:p>
+      <w:pPr>
+        <w:pStyle w:val="ListParagraph"/>
+        <w:numPr>
+          <w:ilvl w:val="1"/>
+          <w:numId w:val="4"/>
+        </w:numPr>
+      </w:pPr>
+      <w:r>
+        <w:t>Make some templates if necessary</w:t>
+      </w:r>
+      <w:r>
+        <w:t xml:space="preserve"> (</w:t>
+      </w:r>
+      <w:r>
+        <w:t xml:space="preserve">templates are </w:t>
+      </w:r>
+      <w:r>
+        <w:t>ta</w:t>
+      </w:r>
+      <w:r>
+        <w:t>s</w:t>
+      </w:r>
+      <w:r>
+        <w:t>ks</w:t>
+      </w:r>
+      <w:r>
+        <w:t xml:space="preserve"> that are</w:t>
+      </w:r>
+      <w:r>
+        <w:t xml:space="preserve"> </w:t>
+      </w:r>
+      <w:r>
+        <w:t>set</w:t>
+      </w:r>
+      <w:r>
+        <w:t xml:space="preserve"> for duplication</w:t>
+      </w:r>
+      <w:r>
+        <w:t>)</w:t>
       </w:r>
     </w:p>
     <w:p>
@@ -6225,7 +6273,7 @@
       <w:pPr>
         <w:pStyle w:val="Heading3"/>
       </w:pPr>
-      <w:bookmarkStart w:id="33" w:name="_Toc396829985"/>
+      <w:bookmarkStart w:id="33" w:name="_Toc396832025"/>
       <w:r>
         <w:t xml:space="preserve">How to </w:t>
       </w:r>
@@ -6865,8 +6913,22 @@
         </w:numPr>
       </w:pPr>
       <w:r>
-        <w:t>CTR + C: copy selected task in memory</w:t>
-      </w:r>
+        <w:t xml:space="preserve">CTR + T: </w:t>
+      </w:r>
+      <w:r>
+        <w:t>create a new task with</w:t>
+      </w:r>
+      <w:r>
+        <w:t xml:space="preserve"> </w:t>
+      </w:r>
+      <w:r>
+        <w:t xml:space="preserve">0 </w:t>
+      </w:r>
+      <w:proofErr w:type="spellStart"/>
+      <w:r>
+        <w:t>pomodoro</w:t>
+      </w:r>
+      <w:proofErr w:type="spellEnd"/>
       <w:r>
         <w:t>.</w:t>
       </w:r>
@@ -6880,6 +6942,22 @@
         </w:numPr>
       </w:pPr>
       <w:r>
+        <w:t>CTR + C: copy selected task in memory</w:t>
+      </w:r>
+      <w:r>
+        <w:t>.</w:t>
+      </w:r>
+    </w:p>
+    <w:p>
+      <w:pPr>
+        <w:pStyle w:val="ListParagraph"/>
+        <w:numPr>
+          <w:ilvl w:val="1"/>
+          <w:numId w:val="14"/>
+        </w:numPr>
+      </w:pPr>
+      <w:r>
+        <w:lastRenderedPageBreak/>
         <w:t>CTR + V: duplicate copied task (which must not have been deleted since being copied)</w:t>
       </w:r>
       <w:r>
@@ -6936,7 +7014,6 @@
         </w:numPr>
       </w:pPr>
       <w:r>
-        <w:lastRenderedPageBreak/>
         <w:t xml:space="preserve">CTR + U: create </w:t>
       </w:r>
       <w:r>
@@ -7249,7 +7326,7 @@
           </wp:anchor>
         </w:drawing>
       </w:r>
-      <w:bookmarkStart w:id="34" w:name="_Toc396829986"/>
+      <w:bookmarkStart w:id="34" w:name="_Toc396832026"/>
       <w:r>
         <w:t>New</w:t>
       </w:r>
@@ -7273,7 +7350,7 @@
       <w:pPr>
         <w:pStyle w:val="Heading3"/>
       </w:pPr>
-      <w:bookmarkStart w:id="35" w:name="_Toc396829987"/>
+      <w:bookmarkStart w:id="35" w:name="_Toc396832027"/>
       <w:r>
         <w:t>How to c</w:t>
       </w:r>
@@ -7349,7 +7426,7 @@
       <w:pPr>
         <w:pStyle w:val="Heading3"/>
       </w:pPr>
-      <w:bookmarkStart w:id="36" w:name="_Toc396829988"/>
+      <w:bookmarkStart w:id="36" w:name="_Toc396832028"/>
       <w:r>
         <w:t>How to use the</w:t>
       </w:r>
@@ -7784,6 +7861,7 @@
     <w:p/>
     <w:p>
       <w:r>
+        <w:lastRenderedPageBreak/>
         <w:t>Press ENTER or the S</w:t>
       </w:r>
       <w:r>
@@ -7800,7 +7878,6 @@
           <w:noProof/>
           <w:lang w:val="fr-FR" w:eastAsia="fr-FR"/>
         </w:rPr>
-        <w:lastRenderedPageBreak/>
         <w:drawing>
           <wp:anchor distT="0" distB="0" distL="114300" distR="114300" simplePos="0" relativeHeight="251662336" behindDoc="0" locked="0" layoutInCell="1" allowOverlap="1">
             <wp:simplePos x="0" y="0"/>
@@ -7845,7 +7922,7 @@
           </wp:anchor>
         </w:drawing>
       </w:r>
-      <w:bookmarkStart w:id="47" w:name="_Toc396829989"/>
+      <w:bookmarkStart w:id="47" w:name="_Toc396832029"/>
       <w:r>
         <w:t>Ac</w:t>
       </w:r>
@@ -7875,7 +7952,7 @@
       <w:pPr>
         <w:pStyle w:val="Heading3"/>
       </w:pPr>
-      <w:bookmarkStart w:id="48" w:name="_Toc396829990"/>
+      <w:bookmarkStart w:id="48" w:name="_Toc396832030"/>
       <w:r>
         <w:t>How to read the table</w:t>
       </w:r>
@@ -8231,7 +8308,7 @@
       <w:pPr>
         <w:pStyle w:val="Heading3"/>
       </w:pPr>
-      <w:bookmarkStart w:id="49" w:name="_Toc396829991"/>
+      <w:bookmarkStart w:id="49" w:name="_Toc396832031"/>
       <w:r>
         <w:t>How to use a task as template</w:t>
       </w:r>
@@ -8248,6 +8325,9 @@
       <w:r>
         <w:t>Select the task to use as template</w:t>
       </w:r>
+      <w:r>
+        <w:t>.</w:t>
+      </w:r>
     </w:p>
     <w:p>
       <w:pPr>
@@ -8298,7 +8378,7 @@
       <w:pPr>
         <w:pStyle w:val="Heading3"/>
       </w:pPr>
-      <w:bookmarkStart w:id="50" w:name="_Toc396829992"/>
+      <w:bookmarkStart w:id="50" w:name="_Toc396832032"/>
       <w:r>
         <w:t>How to edit a task</w:t>
       </w:r>
@@ -8472,7 +8552,7 @@
       <w:pPr>
         <w:pStyle w:val="Heading3"/>
       </w:pPr>
-      <w:bookmarkStart w:id="51" w:name="_Toc396829993"/>
+      <w:bookmarkStart w:id="51" w:name="_Toc396832033"/>
       <w:r>
         <w:t>How to export data</w:t>
       </w:r>
@@ -8808,6 +8888,7 @@
                 <w:b/>
                 <w:color w:val="4F81BD" w:themeColor="accent1"/>
               </w:rPr>
+              <w:lastRenderedPageBreak/>
               <w:t>Month</w:t>
             </w:r>
           </w:p>
@@ -8818,6 +8899,7 @@
           </w:tcPr>
           <w:p>
             <w:r>
+              <w:lastRenderedPageBreak/>
               <w:t>M</w:t>
             </w:r>
           </w:p>
@@ -8976,7 +9058,6 @@
                 <w:b/>
                 <w:color w:val="4F81BD" w:themeColor="accent1"/>
               </w:rPr>
-              <w:lastRenderedPageBreak/>
               <w:t>Year</w:t>
             </w:r>
           </w:p>
@@ -8988,7 +9069,6 @@
           <w:p>
             <w:proofErr w:type="spellStart"/>
             <w:r>
-              <w:lastRenderedPageBreak/>
               <w:t>y</w:t>
             </w:r>
             <w:r>
@@ -9054,7 +9134,6 @@
     </w:tbl>
     <w:p>
       <w:r>
-        <w:lastRenderedPageBreak/>
         <w:t xml:space="preserve"> </w:t>
       </w:r>
       <w:r>
@@ -9268,7 +9347,7 @@
       <w:pPr>
         <w:pStyle w:val="Heading3"/>
       </w:pPr>
-      <w:bookmarkStart w:id="58" w:name="_Toc396829994"/>
+      <w:bookmarkStart w:id="58" w:name="_Toc396832034"/>
       <w:r>
         <w:t>How to impor</w:t>
       </w:r>
@@ -9474,7 +9553,7 @@
           </wp:anchor>
         </w:drawing>
       </w:r>
-      <w:bookmarkStart w:id="59" w:name="_Toc396829995"/>
+      <w:bookmarkStart w:id="59" w:name="_Toc396832035"/>
       <w:proofErr w:type="spellStart"/>
       <w:r>
         <w:t>ToDo</w:t>
@@ -9523,7 +9602,7 @@
       <w:pPr>
         <w:pStyle w:val="Heading3"/>
       </w:pPr>
-      <w:bookmarkStart w:id="60" w:name="_Toc396829996"/>
+      <w:bookmarkStart w:id="60" w:name="_Toc396832036"/>
       <w:r>
         <w:t>How to read the table</w:t>
       </w:r>
@@ -9725,7 +9804,7 @@
       <w:pPr>
         <w:pStyle w:val="Heading3"/>
       </w:pPr>
-      <w:bookmarkStart w:id="61" w:name="_Toc396829997"/>
+      <w:bookmarkStart w:id="61" w:name="_Toc396832037"/>
       <w:r>
         <w:t>How to p</w:t>
       </w:r>
@@ -9768,7 +9847,7 @@
       <w:pPr>
         <w:pStyle w:val="Heading3"/>
       </w:pPr>
-      <w:bookmarkStart w:id="62" w:name="_Toc396829998"/>
+      <w:bookmarkStart w:id="62" w:name="_Toc396832038"/>
       <w:r>
         <w:t>How to w</w:t>
       </w:r>
@@ -9819,6 +9898,7 @@
           <w:noProof/>
           <w:lang w:val="fr-FR" w:eastAsia="fr-FR"/>
         </w:rPr>
+        <w:lastRenderedPageBreak/>
         <w:drawing>
           <wp:inline distT="0" distB="0" distL="0" distR="0">
             <wp:extent cx="209579" cy="209579"/>
@@ -9886,7 +9966,6 @@
         </w:numPr>
       </w:pPr>
       <w:r>
-        <w:lastRenderedPageBreak/>
         <w:t>Y</w:t>
       </w:r>
       <w:r>
@@ -10947,7 +11026,7 @@
       <w:pPr>
         <w:pStyle w:val="Heading3"/>
       </w:pPr>
-      <w:bookmarkStart w:id="78" w:name="_Toc396829999"/>
+      <w:bookmarkStart w:id="78" w:name="_Toc396832039"/>
       <w:r>
         <w:t xml:space="preserve">How to </w:t>
       </w:r>
@@ -11156,7 +11235,7 @@
       <w:pPr>
         <w:pStyle w:val="Heading3"/>
       </w:pPr>
-      <w:bookmarkStart w:id="81" w:name="_Toc396830000"/>
+      <w:bookmarkStart w:id="81" w:name="_Toc396832040"/>
       <w:r>
         <w:lastRenderedPageBreak/>
         <w:t xml:space="preserve">How to </w:t>
@@ -11451,7 +11530,7 @@
       <w:pPr>
         <w:pStyle w:val="Heading3"/>
       </w:pPr>
-      <w:bookmarkStart w:id="82" w:name="_Toc396830001"/>
+      <w:bookmarkStart w:id="82" w:name="_Toc396832041"/>
       <w:r>
         <w:t xml:space="preserve">How to </w:t>
       </w:r>
@@ -11636,7 +11715,7 @@
           </wp:anchor>
         </w:drawing>
       </w:r>
-      <w:bookmarkStart w:id="83" w:name="_Toc396830002"/>
+      <w:bookmarkStart w:id="83" w:name="_Toc396832042"/>
       <w:r>
         <w:t>Report List / Release Backlog</w:t>
       </w:r>
@@ -11666,7 +11745,7 @@
       <w:pPr>
         <w:pStyle w:val="Heading3"/>
       </w:pPr>
-      <w:bookmarkStart w:id="84" w:name="_Toc396830003"/>
+      <w:bookmarkStart w:id="84" w:name="_Toc396832043"/>
       <w:r>
         <w:t xml:space="preserve">How to </w:t>
       </w:r>
@@ -12269,7 +12348,7 @@
           </wp:anchor>
         </w:drawing>
       </w:r>
-      <w:bookmarkStart w:id="101" w:name="_Toc396830004"/>
+      <w:bookmarkStart w:id="101" w:name="_Toc396832044"/>
       <w:r>
         <w:t>Burndown</w:t>
       </w:r>
@@ -12308,7 +12387,7 @@
       <w:pPr>
         <w:pStyle w:val="Heading3"/>
       </w:pPr>
-      <w:bookmarkStart w:id="102" w:name="_Toc396830005"/>
+      <w:bookmarkStart w:id="102" w:name="_Toc396832045"/>
       <w:r>
         <w:lastRenderedPageBreak/>
         <w:t xml:space="preserve">How to </w:t>
@@ -13558,7 +13637,7 @@
             <w:rPr>
               <w:noProof/>
             </w:rPr>
-            <w:t>2</w:t>
+            <w:t>6</w:t>
           </w:r>
         </w:fldSimple>
       </w:p>
@@ -13614,7 +13693,7 @@
         <v:path o:extrusionok="f" gradientshapeok="t" o:connecttype="rect"/>
         <o:lock v:ext="edit" aspectratio="t"/>
       </v:shapetype>
-      <v:shape id="_x0000_i1059" type="#_x0000_t75" alt="pomodoro16.png" style="width:16.3pt;height:16.3pt;visibility:visible;mso-wrap-style:square" o:bullet="t">
+      <v:shape id="_x0000_i1028" type="#_x0000_t75" alt="pomodoro16.png" style="width:16.3pt;height:16.3pt;visibility:visible;mso-wrap-style:square" o:bullet="t">
         <v:imagedata r:id="rId1" o:title="pomodoro16"/>
       </v:shape>
     </w:pict>
@@ -14963,7 +15042,7 @@
         <w:ind w:left="720" w:hanging="360"/>
       </w:pPr>
     </w:lvl>
-    <w:lvl w:ilvl="1" w:tplc="08090019" w:tentative="1">
+    <w:lvl w:ilvl="1" w:tplc="08090019">
       <w:start w:val="1"/>
       <w:numFmt w:val="lowerLetter"/>
       <w:lvlText w:val="%2."/>
@@ -17405,7 +17484,7 @@
 </file>
 
 <file path=customXml/itemProps1.xml><?xml version="1.0" encoding="utf-8"?>
-<ds:datastoreItem xmlns:ds="http://schemas.openxmlformats.org/officeDocument/2006/customXml" ds:itemID="{A2CDBB4E-8A5F-4B8A-8273-6FE1F967D4AF}">
+<ds:datastoreItem xmlns:ds="http://schemas.openxmlformats.org/officeDocument/2006/customXml" ds:itemID="{ACED319D-C2C1-49A1-985D-AD84C7B22DB1}">
   <ds:schemaRefs>
     <ds:schemaRef ds:uri="http://schemas.openxmlformats.org/officeDocument/2006/bibliography"/>
   </ds:schemaRefs>

</xml_diff>

<commit_message>
refactored comment area + better handling of caret position
</commit_message>
<xml_diff>
--- a/doc/User guides/myAgilePomodoro_3.1.0.docx
+++ b/doc/User guides/myAgilePomodoro_3.1.0.docx
@@ -303,7 +303,7 @@
           <w:r>
             <w:fldChar w:fldCharType="separate"/>
           </w:r>
-          <w:hyperlink w:anchor="_Toc396832015" w:history="1">
+          <w:hyperlink w:anchor="_Toc397006037" w:history="1">
             <w:r>
               <w:rPr>
                 <w:rStyle w:val="Hyperlink"/>
@@ -330,7 +330,7 @@
                 <w:noProof/>
                 <w:webHidden/>
               </w:rPr>
-              <w:instrText xml:space="preserve"> PAGEREF _Toc396832015 \h </w:instrText>
+              <w:instrText xml:space="preserve"> PAGEREF _Toc397006037 \h </w:instrText>
             </w:r>
             <w:r>
               <w:rPr>
@@ -373,7 +373,7 @@
               <w:lang w:val="fr-FR" w:eastAsia="fr-FR"/>
             </w:rPr>
           </w:pPr>
-          <w:hyperlink w:anchor="_Toc396832016" w:history="1">
+          <w:hyperlink w:anchor="_Toc397006038" w:history="1">
             <w:r>
               <w:rPr>
                 <w:rStyle w:val="Hyperlink"/>
@@ -400,7 +400,7 @@
                 <w:noProof/>
                 <w:webHidden/>
               </w:rPr>
-              <w:instrText xml:space="preserve"> PAGEREF _Toc396832016 \h </w:instrText>
+              <w:instrText xml:space="preserve"> PAGEREF _Toc397006038 \h </w:instrText>
             </w:r>
             <w:r>
               <w:rPr>
@@ -443,7 +443,7 @@
               <w:lang w:val="fr-FR" w:eastAsia="fr-FR"/>
             </w:rPr>
           </w:pPr>
-          <w:hyperlink w:anchor="_Toc396832017" w:history="1">
+          <w:hyperlink w:anchor="_Toc397006039" w:history="1">
             <w:r>
               <w:rPr>
                 <w:rStyle w:val="Hyperlink"/>
@@ -470,7 +470,7 @@
                 <w:noProof/>
                 <w:webHidden/>
               </w:rPr>
-              <w:instrText xml:space="preserve"> PAGEREF _Toc396832017 \h </w:instrText>
+              <w:instrText xml:space="preserve"> PAGEREF _Toc397006039 \h </w:instrText>
             </w:r>
             <w:r>
               <w:rPr>
@@ -513,7 +513,7 @@
               <w:lang w:val="fr-FR" w:eastAsia="fr-FR"/>
             </w:rPr>
           </w:pPr>
-          <w:hyperlink w:anchor="_Toc396832018" w:history="1">
+          <w:hyperlink w:anchor="_Toc397006040" w:history="1">
             <w:r>
               <w:rPr>
                 <w:rStyle w:val="Hyperlink"/>
@@ -540,7 +540,7 @@
                 <w:noProof/>
                 <w:webHidden/>
               </w:rPr>
-              <w:instrText xml:space="preserve"> PAGEREF _Toc396832018 \h </w:instrText>
+              <w:instrText xml:space="preserve"> PAGEREF _Toc397006040 \h </w:instrText>
             </w:r>
             <w:r>
               <w:rPr>
@@ -583,7 +583,7 @@
               <w:lang w:val="fr-FR" w:eastAsia="fr-FR"/>
             </w:rPr>
           </w:pPr>
-          <w:hyperlink w:anchor="_Toc396832019" w:history="1">
+          <w:hyperlink w:anchor="_Toc397006041" w:history="1">
             <w:r>
               <w:rPr>
                 <w:rStyle w:val="Hyperlink"/>
@@ -610,7 +610,7 @@
                 <w:noProof/>
                 <w:webHidden/>
               </w:rPr>
-              <w:instrText xml:space="preserve"> PAGEREF _Toc396832019 \h </w:instrText>
+              <w:instrText xml:space="preserve"> PAGEREF _Toc397006041 \h </w:instrText>
             </w:r>
             <w:r>
               <w:rPr>
@@ -653,7 +653,7 @@
               <w:lang w:val="fr-FR" w:eastAsia="fr-FR"/>
             </w:rPr>
           </w:pPr>
-          <w:hyperlink w:anchor="_Toc396832020" w:history="1">
+          <w:hyperlink w:anchor="_Toc397006042" w:history="1">
             <w:r>
               <w:rPr>
                 <w:rStyle w:val="Hyperlink"/>
@@ -680,7 +680,7 @@
                 <w:noProof/>
                 <w:webHidden/>
               </w:rPr>
-              <w:instrText xml:space="preserve"> PAGEREF _Toc396832020 \h </w:instrText>
+              <w:instrText xml:space="preserve"> PAGEREF _Toc397006042 \h </w:instrText>
             </w:r>
             <w:r>
               <w:rPr>
@@ -723,7 +723,7 @@
               <w:lang w:val="fr-FR" w:eastAsia="fr-FR"/>
             </w:rPr>
           </w:pPr>
-          <w:hyperlink w:anchor="_Toc396832021" w:history="1">
+          <w:hyperlink w:anchor="_Toc397006043" w:history="1">
             <w:r>
               <w:rPr>
                 <w:rStyle w:val="Hyperlink"/>
@@ -750,7 +750,7 @@
                 <w:noProof/>
                 <w:webHidden/>
               </w:rPr>
-              <w:instrText xml:space="preserve"> PAGEREF _Toc396832021 \h </w:instrText>
+              <w:instrText xml:space="preserve"> PAGEREF _Toc397006043 \h </w:instrText>
             </w:r>
             <w:r>
               <w:rPr>
@@ -793,7 +793,7 @@
               <w:lang w:val="fr-FR" w:eastAsia="fr-FR"/>
             </w:rPr>
           </w:pPr>
-          <w:hyperlink w:anchor="_Toc396832022" w:history="1">
+          <w:hyperlink w:anchor="_Toc397006044" w:history="1">
             <w:r>
               <w:rPr>
                 <w:rStyle w:val="Hyperlink"/>
@@ -820,7 +820,7 @@
                 <w:noProof/>
                 <w:webHidden/>
               </w:rPr>
-              <w:instrText xml:space="preserve"> PAGEREF _Toc396832022 \h </w:instrText>
+              <w:instrText xml:space="preserve"> PAGEREF _Toc397006044 \h </w:instrText>
             </w:r>
             <w:r>
               <w:rPr>
@@ -863,7 +863,7 @@
               <w:lang w:val="fr-FR" w:eastAsia="fr-FR"/>
             </w:rPr>
           </w:pPr>
-          <w:hyperlink w:anchor="_Toc396832023" w:history="1">
+          <w:hyperlink w:anchor="_Toc397006045" w:history="1">
             <w:r>
               <w:rPr>
                 <w:rStyle w:val="Hyperlink"/>
@@ -890,7 +890,7 @@
                 <w:noProof/>
                 <w:webHidden/>
               </w:rPr>
-              <w:instrText xml:space="preserve"> PAGEREF _Toc396832023 \h </w:instrText>
+              <w:instrText xml:space="preserve"> PAGEREF _Toc397006045 \h </w:instrText>
             </w:r>
             <w:r>
               <w:rPr>
@@ -933,7 +933,7 @@
               <w:lang w:val="fr-FR" w:eastAsia="fr-FR"/>
             </w:rPr>
           </w:pPr>
-          <w:hyperlink w:anchor="_Toc396832024" w:history="1">
+          <w:hyperlink w:anchor="_Toc397006046" w:history="1">
             <w:r>
               <w:rPr>
                 <w:rStyle w:val="Hyperlink"/>
@@ -960,7 +960,7 @@
                 <w:noProof/>
                 <w:webHidden/>
               </w:rPr>
-              <w:instrText xml:space="preserve"> PAGEREF _Toc396832024 \h </w:instrText>
+              <w:instrText xml:space="preserve"> PAGEREF _Toc397006046 \h </w:instrText>
             </w:r>
             <w:r>
               <w:rPr>
@@ -1003,7 +1003,7 @@
               <w:lang w:val="fr-FR" w:eastAsia="fr-FR"/>
             </w:rPr>
           </w:pPr>
-          <w:hyperlink w:anchor="_Toc396832025" w:history="1">
+          <w:hyperlink w:anchor="_Toc397006047" w:history="1">
             <w:r>
               <w:rPr>
                 <w:rStyle w:val="Hyperlink"/>
@@ -1030,7 +1030,7 @@
                 <w:noProof/>
                 <w:webHidden/>
               </w:rPr>
-              <w:instrText xml:space="preserve"> PAGEREF _Toc396832025 \h </w:instrText>
+              <w:instrText xml:space="preserve"> PAGEREF _Toc397006047 \h </w:instrText>
             </w:r>
             <w:r>
               <w:rPr>
@@ -1073,7 +1073,7 @@
               <w:lang w:val="fr-FR" w:eastAsia="fr-FR"/>
             </w:rPr>
           </w:pPr>
-          <w:hyperlink w:anchor="_Toc396832026" w:history="1">
+          <w:hyperlink w:anchor="_Toc397006048" w:history="1">
             <w:r>
               <w:rPr>
                 <w:rStyle w:val="Hyperlink"/>
@@ -1100,7 +1100,7 @@
                 <w:noProof/>
                 <w:webHidden/>
               </w:rPr>
-              <w:instrText xml:space="preserve"> PAGEREF _Toc396832026 \h </w:instrText>
+              <w:instrText xml:space="preserve"> PAGEREF _Toc397006048 \h </w:instrText>
             </w:r>
             <w:r>
               <w:rPr>
@@ -1143,7 +1143,7 @@
               <w:lang w:val="fr-FR" w:eastAsia="fr-FR"/>
             </w:rPr>
           </w:pPr>
-          <w:hyperlink w:anchor="_Toc396832027" w:history="1">
+          <w:hyperlink w:anchor="_Toc397006049" w:history="1">
             <w:r>
               <w:rPr>
                 <w:rStyle w:val="Hyperlink"/>
@@ -1170,7 +1170,7 @@
                 <w:noProof/>
                 <w:webHidden/>
               </w:rPr>
-              <w:instrText xml:space="preserve"> PAGEREF _Toc396832027 \h </w:instrText>
+              <w:instrText xml:space="preserve"> PAGEREF _Toc397006049 \h </w:instrText>
             </w:r>
             <w:r>
               <w:rPr>
@@ -1213,7 +1213,7 @@
               <w:lang w:val="fr-FR" w:eastAsia="fr-FR"/>
             </w:rPr>
           </w:pPr>
-          <w:hyperlink w:anchor="_Toc396832028" w:history="1">
+          <w:hyperlink w:anchor="_Toc397006050" w:history="1">
             <w:r>
               <w:rPr>
                 <w:rStyle w:val="Hyperlink"/>
@@ -1240,7 +1240,7 @@
                 <w:noProof/>
                 <w:webHidden/>
               </w:rPr>
-              <w:instrText xml:space="preserve"> PAGEREF _Toc396832028 \h </w:instrText>
+              <w:instrText xml:space="preserve"> PAGEREF _Toc397006050 \h </w:instrText>
             </w:r>
             <w:r>
               <w:rPr>
@@ -1283,7 +1283,7 @@
               <w:lang w:val="fr-FR" w:eastAsia="fr-FR"/>
             </w:rPr>
           </w:pPr>
-          <w:hyperlink w:anchor="_Toc396832029" w:history="1">
+          <w:hyperlink w:anchor="_Toc397006051" w:history="1">
             <w:r>
               <w:rPr>
                 <w:rStyle w:val="Hyperlink"/>
@@ -1310,7 +1310,7 @@
                 <w:noProof/>
                 <w:webHidden/>
               </w:rPr>
-              <w:instrText xml:space="preserve"> PAGEREF _Toc396832029 \h </w:instrText>
+              <w:instrText xml:space="preserve"> PAGEREF _Toc397006051 \h </w:instrText>
             </w:r>
             <w:r>
               <w:rPr>
@@ -1353,7 +1353,7 @@
               <w:lang w:val="fr-FR" w:eastAsia="fr-FR"/>
             </w:rPr>
           </w:pPr>
-          <w:hyperlink w:anchor="_Toc396832030" w:history="1">
+          <w:hyperlink w:anchor="_Toc397006052" w:history="1">
             <w:r>
               <w:rPr>
                 <w:rStyle w:val="Hyperlink"/>
@@ -1380,7 +1380,7 @@
                 <w:noProof/>
                 <w:webHidden/>
               </w:rPr>
-              <w:instrText xml:space="preserve"> PAGEREF _Toc396832030 \h </w:instrText>
+              <w:instrText xml:space="preserve"> PAGEREF _Toc397006052 \h </w:instrText>
             </w:r>
             <w:r>
               <w:rPr>
@@ -1423,7 +1423,7 @@
               <w:lang w:val="fr-FR" w:eastAsia="fr-FR"/>
             </w:rPr>
           </w:pPr>
-          <w:hyperlink w:anchor="_Toc396832031" w:history="1">
+          <w:hyperlink w:anchor="_Toc397006053" w:history="1">
             <w:r>
               <w:rPr>
                 <w:rStyle w:val="Hyperlink"/>
@@ -1450,7 +1450,7 @@
                 <w:noProof/>
                 <w:webHidden/>
               </w:rPr>
-              <w:instrText xml:space="preserve"> PAGEREF _Toc396832031 \h </w:instrText>
+              <w:instrText xml:space="preserve"> PAGEREF _Toc397006053 \h </w:instrText>
             </w:r>
             <w:r>
               <w:rPr>
@@ -1493,7 +1493,7 @@
               <w:lang w:val="fr-FR" w:eastAsia="fr-FR"/>
             </w:rPr>
           </w:pPr>
-          <w:hyperlink w:anchor="_Toc396832032" w:history="1">
+          <w:hyperlink w:anchor="_Toc397006054" w:history="1">
             <w:r>
               <w:rPr>
                 <w:rStyle w:val="Hyperlink"/>
@@ -1520,7 +1520,7 @@
                 <w:noProof/>
                 <w:webHidden/>
               </w:rPr>
-              <w:instrText xml:space="preserve"> PAGEREF _Toc396832032 \h </w:instrText>
+              <w:instrText xml:space="preserve"> PAGEREF _Toc397006054 \h </w:instrText>
             </w:r>
             <w:r>
               <w:rPr>
@@ -1563,7 +1563,7 @@
               <w:lang w:val="fr-FR" w:eastAsia="fr-FR"/>
             </w:rPr>
           </w:pPr>
-          <w:hyperlink w:anchor="_Toc396832033" w:history="1">
+          <w:hyperlink w:anchor="_Toc397006055" w:history="1">
             <w:r>
               <w:rPr>
                 <w:rStyle w:val="Hyperlink"/>
@@ -1590,7 +1590,7 @@
                 <w:noProof/>
                 <w:webHidden/>
               </w:rPr>
-              <w:instrText xml:space="preserve"> PAGEREF _Toc396832033 \h </w:instrText>
+              <w:instrText xml:space="preserve"> PAGEREF _Toc397006055 \h </w:instrText>
             </w:r>
             <w:r>
               <w:rPr>
@@ -1633,7 +1633,7 @@
               <w:lang w:val="fr-FR" w:eastAsia="fr-FR"/>
             </w:rPr>
           </w:pPr>
-          <w:hyperlink w:anchor="_Toc396832034" w:history="1">
+          <w:hyperlink w:anchor="_Toc397006056" w:history="1">
             <w:r>
               <w:rPr>
                 <w:rStyle w:val="Hyperlink"/>
@@ -1660,7 +1660,7 @@
                 <w:noProof/>
                 <w:webHidden/>
               </w:rPr>
-              <w:instrText xml:space="preserve"> PAGEREF _Toc396832034 \h </w:instrText>
+              <w:instrText xml:space="preserve"> PAGEREF _Toc397006056 \h </w:instrText>
             </w:r>
             <w:r>
               <w:rPr>
@@ -1703,7 +1703,7 @@
               <w:lang w:val="fr-FR" w:eastAsia="fr-FR"/>
             </w:rPr>
           </w:pPr>
-          <w:hyperlink w:anchor="_Toc396832035" w:history="1">
+          <w:hyperlink w:anchor="_Toc397006057" w:history="1">
             <w:r>
               <w:rPr>
                 <w:rStyle w:val="Hyperlink"/>
@@ -1730,7 +1730,7 @@
                 <w:noProof/>
                 <w:webHidden/>
               </w:rPr>
-              <w:instrText xml:space="preserve"> PAGEREF _Toc396832035 \h </w:instrText>
+              <w:instrText xml:space="preserve"> PAGEREF _Toc397006057 \h </w:instrText>
             </w:r>
             <w:r>
               <w:rPr>
@@ -1773,7 +1773,7 @@
               <w:lang w:val="fr-FR" w:eastAsia="fr-FR"/>
             </w:rPr>
           </w:pPr>
-          <w:hyperlink w:anchor="_Toc396832036" w:history="1">
+          <w:hyperlink w:anchor="_Toc397006058" w:history="1">
             <w:r>
               <w:rPr>
                 <w:rStyle w:val="Hyperlink"/>
@@ -1800,7 +1800,7 @@
                 <w:noProof/>
                 <w:webHidden/>
               </w:rPr>
-              <w:instrText xml:space="preserve"> PAGEREF _Toc396832036 \h </w:instrText>
+              <w:instrText xml:space="preserve"> PAGEREF _Toc397006058 \h </w:instrText>
             </w:r>
             <w:r>
               <w:rPr>
@@ -1843,7 +1843,7 @@
               <w:lang w:val="fr-FR" w:eastAsia="fr-FR"/>
             </w:rPr>
           </w:pPr>
-          <w:hyperlink w:anchor="_Toc396832037" w:history="1">
+          <w:hyperlink w:anchor="_Toc397006059" w:history="1">
             <w:r>
               <w:rPr>
                 <w:rStyle w:val="Hyperlink"/>
@@ -1870,7 +1870,7 @@
                 <w:noProof/>
                 <w:webHidden/>
               </w:rPr>
-              <w:instrText xml:space="preserve"> PAGEREF _Toc396832037 \h </w:instrText>
+              <w:instrText xml:space="preserve"> PAGEREF _Toc397006059 \h </w:instrText>
             </w:r>
             <w:r>
               <w:rPr>
@@ -1913,7 +1913,7 @@
               <w:lang w:val="fr-FR" w:eastAsia="fr-FR"/>
             </w:rPr>
           </w:pPr>
-          <w:hyperlink w:anchor="_Toc396832038" w:history="1">
+          <w:hyperlink w:anchor="_Toc397006060" w:history="1">
             <w:r>
               <w:rPr>
                 <w:rStyle w:val="Hyperlink"/>
@@ -1940,7 +1940,7 @@
                 <w:noProof/>
                 <w:webHidden/>
               </w:rPr>
-              <w:instrText xml:space="preserve"> PAGEREF _Toc396832038 \h </w:instrText>
+              <w:instrText xml:space="preserve"> PAGEREF _Toc397006060 \h </w:instrText>
             </w:r>
             <w:r>
               <w:rPr>
@@ -1983,7 +1983,7 @@
               <w:lang w:val="fr-FR" w:eastAsia="fr-FR"/>
             </w:rPr>
           </w:pPr>
-          <w:hyperlink w:anchor="_Toc396832039" w:history="1">
+          <w:hyperlink w:anchor="_Toc397006061" w:history="1">
             <w:r>
               <w:rPr>
                 <w:rStyle w:val="Hyperlink"/>
@@ -2010,7 +2010,7 @@
                 <w:noProof/>
                 <w:webHidden/>
               </w:rPr>
-              <w:instrText xml:space="preserve"> PAGEREF _Toc396832039 \h </w:instrText>
+              <w:instrText xml:space="preserve"> PAGEREF _Toc397006061 \h </w:instrText>
             </w:r>
             <w:r>
               <w:rPr>
@@ -2053,7 +2053,7 @@
               <w:lang w:val="fr-FR" w:eastAsia="fr-FR"/>
             </w:rPr>
           </w:pPr>
-          <w:hyperlink w:anchor="_Toc396832040" w:history="1">
+          <w:hyperlink w:anchor="_Toc397006062" w:history="1">
             <w:r>
               <w:rPr>
                 <w:rStyle w:val="Hyperlink"/>
@@ -2080,7 +2080,7 @@
                 <w:noProof/>
                 <w:webHidden/>
               </w:rPr>
-              <w:instrText xml:space="preserve"> PAGEREF _Toc396832040 \h </w:instrText>
+              <w:instrText xml:space="preserve"> PAGEREF _Toc397006062 \h </w:instrText>
             </w:r>
             <w:r>
               <w:rPr>
@@ -2123,7 +2123,7 @@
               <w:lang w:val="fr-FR" w:eastAsia="fr-FR"/>
             </w:rPr>
           </w:pPr>
-          <w:hyperlink w:anchor="_Toc396832041" w:history="1">
+          <w:hyperlink w:anchor="_Toc397006063" w:history="1">
             <w:r>
               <w:rPr>
                 <w:rStyle w:val="Hyperlink"/>
@@ -2150,7 +2150,7 @@
                 <w:noProof/>
                 <w:webHidden/>
               </w:rPr>
-              <w:instrText xml:space="preserve"> PAGEREF _Toc396832041 \h </w:instrText>
+              <w:instrText xml:space="preserve"> PAGEREF _Toc397006063 \h </w:instrText>
             </w:r>
             <w:r>
               <w:rPr>
@@ -2193,7 +2193,7 @@
               <w:lang w:val="fr-FR" w:eastAsia="fr-FR"/>
             </w:rPr>
           </w:pPr>
-          <w:hyperlink w:anchor="_Toc396832042" w:history="1">
+          <w:hyperlink w:anchor="_Toc397006064" w:history="1">
             <w:r>
               <w:rPr>
                 <w:rStyle w:val="Hyperlink"/>
@@ -2220,7 +2220,7 @@
                 <w:noProof/>
                 <w:webHidden/>
               </w:rPr>
-              <w:instrText xml:space="preserve"> PAGEREF _Toc396832042 \h </w:instrText>
+              <w:instrText xml:space="preserve"> PAGEREF _Toc397006064 \h </w:instrText>
             </w:r>
             <w:r>
               <w:rPr>
@@ -2263,7 +2263,7 @@
               <w:lang w:val="fr-FR" w:eastAsia="fr-FR"/>
             </w:rPr>
           </w:pPr>
-          <w:hyperlink w:anchor="_Toc396832043" w:history="1">
+          <w:hyperlink w:anchor="_Toc397006065" w:history="1">
             <w:r>
               <w:rPr>
                 <w:rStyle w:val="Hyperlink"/>
@@ -2290,7 +2290,7 @@
                 <w:noProof/>
                 <w:webHidden/>
               </w:rPr>
-              <w:instrText xml:space="preserve"> PAGEREF _Toc396832043 \h </w:instrText>
+              <w:instrText xml:space="preserve"> PAGEREF _Toc397006065 \h </w:instrText>
             </w:r>
             <w:r>
               <w:rPr>
@@ -2333,7 +2333,7 @@
               <w:lang w:val="fr-FR" w:eastAsia="fr-FR"/>
             </w:rPr>
           </w:pPr>
-          <w:hyperlink w:anchor="_Toc396832044" w:history="1">
+          <w:hyperlink w:anchor="_Toc397006066" w:history="1">
             <w:r>
               <w:rPr>
                 <w:rStyle w:val="Hyperlink"/>
@@ -2360,7 +2360,7 @@
                 <w:noProof/>
                 <w:webHidden/>
               </w:rPr>
-              <w:instrText xml:space="preserve"> PAGEREF _Toc396832044 \h </w:instrText>
+              <w:instrText xml:space="preserve"> PAGEREF _Toc397006066 \h </w:instrText>
             </w:r>
             <w:r>
               <w:rPr>
@@ -2403,7 +2403,7 @@
               <w:lang w:val="fr-FR" w:eastAsia="fr-FR"/>
             </w:rPr>
           </w:pPr>
-          <w:hyperlink w:anchor="_Toc396832045" w:history="1">
+          <w:hyperlink w:anchor="_Toc397006067" w:history="1">
             <w:r>
               <w:rPr>
                 <w:rStyle w:val="Hyperlink"/>
@@ -2430,7 +2430,7 @@
                 <w:noProof/>
                 <w:webHidden/>
               </w:rPr>
-              <w:instrText xml:space="preserve"> PAGEREF _Toc396832045 \h </w:instrText>
+              <w:instrText xml:space="preserve"> PAGEREF _Toc397006067 \h </w:instrText>
             </w:r>
             <w:r>
               <w:rPr>
@@ -2472,7 +2472,7 @@
       <w:pPr>
         <w:pStyle w:val="Heading1"/>
       </w:pPr>
-      <w:bookmarkStart w:id="2" w:name="_Toc396832015"/>
+      <w:bookmarkStart w:id="2" w:name="_Toc397006037"/>
       <w:r>
         <w:lastRenderedPageBreak/>
         <w:t>Intro</w:t>
@@ -2515,7 +2515,7 @@
       <w:pPr>
         <w:pStyle w:val="Heading1"/>
       </w:pPr>
-      <w:bookmarkStart w:id="3" w:name="_Toc396832016"/>
+      <w:bookmarkStart w:id="3" w:name="_Toc397006038"/>
       <w:r>
         <w:t>License</w:t>
       </w:r>
@@ -2605,7 +2605,7 @@
       <w:pPr>
         <w:pStyle w:val="Heading1"/>
       </w:pPr>
-      <w:bookmarkStart w:id="4" w:name="_Toc396832017"/>
+      <w:bookmarkStart w:id="4" w:name="_Toc397006039"/>
       <w:r>
         <w:t>Configuration</w:t>
       </w:r>
@@ -2805,7 +2805,7 @@
       <w:pPr>
         <w:pStyle w:val="Heading2"/>
       </w:pPr>
-      <w:bookmarkStart w:id="5" w:name="_Toc396832018"/>
+      <w:bookmarkStart w:id="5" w:name="_Toc397006040"/>
       <w:proofErr w:type="spellStart"/>
       <w:r>
         <w:t>MySQL</w:t>
@@ -3278,7 +3278,7 @@
       <w:pPr>
         <w:pStyle w:val="Heading2"/>
       </w:pPr>
-      <w:bookmarkStart w:id="6" w:name="_Toc396832019"/>
+      <w:bookmarkStart w:id="6" w:name="_Toc397006041"/>
       <w:r>
         <w:t>Logger</w:t>
       </w:r>
@@ -3391,7 +3391,7 @@
       <w:pPr>
         <w:pStyle w:val="Heading2"/>
       </w:pPr>
-      <w:bookmarkStart w:id="7" w:name="_Toc396832020"/>
+      <w:bookmarkStart w:id="7" w:name="_Toc397006042"/>
       <w:r>
         <w:t>Google Drive configuration</w:t>
       </w:r>
@@ -3580,7 +3580,7 @@
       <w:pPr>
         <w:pStyle w:val="Heading2"/>
       </w:pPr>
-      <w:bookmarkStart w:id="8" w:name="_Toc396832021"/>
+      <w:bookmarkStart w:id="8" w:name="_Toc397006043"/>
       <w:proofErr w:type="gramStart"/>
       <w:r>
         <w:t>m</w:t>
@@ -3866,7 +3866,7 @@
       <w:pPr>
         <w:pStyle w:val="Heading2"/>
       </w:pPr>
-      <w:bookmarkStart w:id="9" w:name="_Toc396832022"/>
+      <w:bookmarkStart w:id="9" w:name="_Toc397006044"/>
       <w:r>
         <w:t>P</w:t>
       </w:r>
@@ -3884,7 +3884,7 @@
       <w:pPr>
         <w:pStyle w:val="Heading3"/>
       </w:pPr>
-      <w:bookmarkStart w:id="10" w:name="_Toc396832023"/>
+      <w:bookmarkStart w:id="10" w:name="_Toc397006045"/>
       <w:r>
         <w:t>How to set the preferences</w:t>
       </w:r>
@@ -5544,7 +5544,7 @@
       <w:pPr>
         <w:pStyle w:val="Heading1"/>
       </w:pPr>
-      <w:bookmarkStart w:id="30" w:name="_Toc396832024"/>
+      <w:bookmarkStart w:id="30" w:name="_Toc397006046"/>
       <w:r>
         <w:lastRenderedPageBreak/>
         <w:t>Getting Started</w:t>
@@ -6273,7 +6273,7 @@
       <w:pPr>
         <w:pStyle w:val="Heading3"/>
       </w:pPr>
-      <w:bookmarkStart w:id="33" w:name="_Toc396832025"/>
+      <w:bookmarkStart w:id="33" w:name="_Toc397006047"/>
       <w:r>
         <w:t xml:space="preserve">How to </w:t>
       </w:r>
@@ -7266,6 +7266,30 @@
       </w:pPr>
       <w:r>
         <w:t>CTR + Z: undo.</w:t>
+      </w:r>
+    </w:p>
+    <w:p>
+      <w:pPr>
+        <w:pStyle w:val="ListParagraph"/>
+        <w:numPr>
+          <w:ilvl w:val="1"/>
+          <w:numId w:val="14"/>
+        </w:numPr>
+      </w:pPr>
+      <w:r>
+        <w:t>ENTER: insert link</w:t>
+      </w:r>
+      <w:r>
+        <w:t xml:space="preserve"> (require</w:t>
+      </w:r>
+      <w:r>
+        <w:t>s</w:t>
+      </w:r>
+      <w:r>
+        <w:t xml:space="preserve"> focus on the link field)</w:t>
+      </w:r>
+      <w:r>
+        <w:t>.</w:t>
       </w:r>
     </w:p>
     <w:p>
@@ -7326,7 +7350,7 @@
           </wp:anchor>
         </w:drawing>
       </w:r>
-      <w:bookmarkStart w:id="34" w:name="_Toc396832026"/>
+      <w:bookmarkStart w:id="34" w:name="_Toc397006048"/>
       <w:r>
         <w:t>New</w:t>
       </w:r>
@@ -7350,7 +7374,7 @@
       <w:pPr>
         <w:pStyle w:val="Heading3"/>
       </w:pPr>
-      <w:bookmarkStart w:id="35" w:name="_Toc396832027"/>
+      <w:bookmarkStart w:id="35" w:name="_Toc397006049"/>
       <w:r>
         <w:t>How to c</w:t>
       </w:r>
@@ -7426,7 +7450,7 @@
       <w:pPr>
         <w:pStyle w:val="Heading3"/>
       </w:pPr>
-      <w:bookmarkStart w:id="36" w:name="_Toc396832028"/>
+      <w:bookmarkStart w:id="36" w:name="_Toc397006050"/>
       <w:r>
         <w:t>How to use the</w:t>
       </w:r>
@@ -7861,7 +7885,6 @@
     <w:p/>
     <w:p>
       <w:r>
-        <w:lastRenderedPageBreak/>
         <w:t>Press ENTER or the S</w:t>
       </w:r>
       <w:r>
@@ -7922,7 +7945,7 @@
           </wp:anchor>
         </w:drawing>
       </w:r>
-      <w:bookmarkStart w:id="47" w:name="_Toc396832029"/>
+      <w:bookmarkStart w:id="47" w:name="_Toc397006051"/>
       <w:r>
         <w:t>Ac</w:t>
       </w:r>
@@ -7952,7 +7975,7 @@
       <w:pPr>
         <w:pStyle w:val="Heading3"/>
       </w:pPr>
-      <w:bookmarkStart w:id="48" w:name="_Toc396832030"/>
+      <w:bookmarkStart w:id="48" w:name="_Toc397006052"/>
       <w:r>
         <w:t>How to read the table</w:t>
       </w:r>
@@ -8308,7 +8331,7 @@
       <w:pPr>
         <w:pStyle w:val="Heading3"/>
       </w:pPr>
-      <w:bookmarkStart w:id="49" w:name="_Toc396832031"/>
+      <w:bookmarkStart w:id="49" w:name="_Toc397006053"/>
       <w:r>
         <w:t>How to use a task as template</w:t>
       </w:r>
@@ -8378,7 +8401,7 @@
       <w:pPr>
         <w:pStyle w:val="Heading3"/>
       </w:pPr>
-      <w:bookmarkStart w:id="50" w:name="_Toc396832032"/>
+      <w:bookmarkStart w:id="50" w:name="_Toc397006054"/>
       <w:r>
         <w:t>How to edit a task</w:t>
       </w:r>
@@ -8552,7 +8575,7 @@
       <w:pPr>
         <w:pStyle w:val="Heading3"/>
       </w:pPr>
-      <w:bookmarkStart w:id="51" w:name="_Toc396832033"/>
+      <w:bookmarkStart w:id="51" w:name="_Toc397006055"/>
       <w:r>
         <w:t>How to export data</w:t>
       </w:r>
@@ -8888,7 +8911,6 @@
                 <w:b/>
                 <w:color w:val="4F81BD" w:themeColor="accent1"/>
               </w:rPr>
-              <w:lastRenderedPageBreak/>
               <w:t>Month</w:t>
             </w:r>
           </w:p>
@@ -9347,7 +9369,7 @@
       <w:pPr>
         <w:pStyle w:val="Heading3"/>
       </w:pPr>
-      <w:bookmarkStart w:id="58" w:name="_Toc396832034"/>
+      <w:bookmarkStart w:id="58" w:name="_Toc397006056"/>
       <w:r>
         <w:t>How to impor</w:t>
       </w:r>
@@ -9553,7 +9575,7 @@
           </wp:anchor>
         </w:drawing>
       </w:r>
-      <w:bookmarkStart w:id="59" w:name="_Toc396832035"/>
+      <w:bookmarkStart w:id="59" w:name="_Toc397006057"/>
       <w:proofErr w:type="spellStart"/>
       <w:r>
         <w:t>ToDo</w:t>
@@ -9602,7 +9624,7 @@
       <w:pPr>
         <w:pStyle w:val="Heading3"/>
       </w:pPr>
-      <w:bookmarkStart w:id="60" w:name="_Toc396832036"/>
+      <w:bookmarkStart w:id="60" w:name="_Toc397006058"/>
       <w:r>
         <w:t>How to read the table</w:t>
       </w:r>
@@ -9804,7 +9826,7 @@
       <w:pPr>
         <w:pStyle w:val="Heading3"/>
       </w:pPr>
-      <w:bookmarkStart w:id="61" w:name="_Toc396832037"/>
+      <w:bookmarkStart w:id="61" w:name="_Toc397006059"/>
       <w:r>
         <w:t>How to p</w:t>
       </w:r>
@@ -9847,7 +9869,7 @@
       <w:pPr>
         <w:pStyle w:val="Heading3"/>
       </w:pPr>
-      <w:bookmarkStart w:id="62" w:name="_Toc396832038"/>
+      <w:bookmarkStart w:id="62" w:name="_Toc397006060"/>
       <w:r>
         <w:t>How to w</w:t>
       </w:r>
@@ -11026,7 +11048,7 @@
       <w:pPr>
         <w:pStyle w:val="Heading3"/>
       </w:pPr>
-      <w:bookmarkStart w:id="78" w:name="_Toc396832039"/>
+      <w:bookmarkStart w:id="78" w:name="_Toc397006061"/>
       <w:r>
         <w:t xml:space="preserve">How to </w:t>
       </w:r>
@@ -11235,7 +11257,7 @@
       <w:pPr>
         <w:pStyle w:val="Heading3"/>
       </w:pPr>
-      <w:bookmarkStart w:id="81" w:name="_Toc396832040"/>
+      <w:bookmarkStart w:id="81" w:name="_Toc397006062"/>
       <w:r>
         <w:lastRenderedPageBreak/>
         <w:t xml:space="preserve">How to </w:t>
@@ -11530,7 +11552,7 @@
       <w:pPr>
         <w:pStyle w:val="Heading3"/>
       </w:pPr>
-      <w:bookmarkStart w:id="82" w:name="_Toc396832041"/>
+      <w:bookmarkStart w:id="82" w:name="_Toc397006063"/>
       <w:r>
         <w:t xml:space="preserve">How to </w:t>
       </w:r>
@@ -11715,7 +11737,7 @@
           </wp:anchor>
         </w:drawing>
       </w:r>
-      <w:bookmarkStart w:id="83" w:name="_Toc396832042"/>
+      <w:bookmarkStart w:id="83" w:name="_Toc397006064"/>
       <w:r>
         <w:t>Report List / Release Backlog</w:t>
       </w:r>
@@ -11745,7 +11767,7 @@
       <w:pPr>
         <w:pStyle w:val="Heading3"/>
       </w:pPr>
-      <w:bookmarkStart w:id="84" w:name="_Toc396832043"/>
+      <w:bookmarkStart w:id="84" w:name="_Toc397006065"/>
       <w:r>
         <w:t xml:space="preserve">How to </w:t>
       </w:r>
@@ -12348,7 +12370,7 @@
           </wp:anchor>
         </w:drawing>
       </w:r>
-      <w:bookmarkStart w:id="101" w:name="_Toc396832044"/>
+      <w:bookmarkStart w:id="101" w:name="_Toc397006066"/>
       <w:r>
         <w:t>Burndown</w:t>
       </w:r>
@@ -12387,7 +12409,7 @@
       <w:pPr>
         <w:pStyle w:val="Heading3"/>
       </w:pPr>
-      <w:bookmarkStart w:id="102" w:name="_Toc396832045"/>
+      <w:bookmarkStart w:id="102" w:name="_Toc397006067"/>
       <w:r>
         <w:lastRenderedPageBreak/>
         <w:t xml:space="preserve">How to </w:t>
@@ -13637,7 +13659,7 @@
             <w:rPr>
               <w:noProof/>
             </w:rPr>
-            <w:t>6</w:t>
+            <w:t>2</w:t>
           </w:r>
         </w:fldSimple>
       </w:p>
@@ -13693,7 +13715,7 @@
         <v:path o:extrusionok="f" gradientshapeok="t" o:connecttype="rect"/>
         <o:lock v:ext="edit" aspectratio="t"/>
       </v:shapetype>
-      <v:shape id="_x0000_i1028" type="#_x0000_t75" alt="pomodoro16.png" style="width:16.3pt;height:16.3pt;visibility:visible;mso-wrap-style:square" o:bullet="t">
+      <v:shape id="_x0000_i1031" type="#_x0000_t75" alt="pomodoro16.png" style="width:16.3pt;height:16.3pt;visibility:visible;mso-wrap-style:square" o:bullet="t">
         <v:imagedata r:id="rId1" o:title="pomodoro16"/>
       </v:shape>
     </w:pict>
@@ -17484,7 +17506,7 @@
 </file>
 
 <file path=customXml/itemProps1.xml><?xml version="1.0" encoding="utf-8"?>
-<ds:datastoreItem xmlns:ds="http://schemas.openxmlformats.org/officeDocument/2006/customXml" ds:itemID="{ACED319D-C2C1-49A1-985D-AD84C7B22DB1}">
+<ds:datastoreItem xmlns:ds="http://schemas.openxmlformats.org/officeDocument/2006/customXml" ds:itemID="{74DF43DD-BDC0-42B7-A851-D75519B97FA5}">
   <ds:schemaRefs>
     <ds:schemaRef ds:uri="http://schemas.openxmlformats.org/officeDocument/2006/bibliography"/>
   </ds:schemaRefs>

</xml_diff>

<commit_message>
added shortcuts SHIFT + > and SHIFT + < to lists to move tasks around
</commit_message>
<xml_diff>
--- a/doc/User guides/myAgilePomodoro_3.1.0.docx
+++ b/doc/User guides/myAgilePomodoro_3.1.0.docx
@@ -303,7 +303,7 @@
           <w:r>
             <w:fldChar w:fldCharType="separate"/>
           </w:r>
-          <w:hyperlink w:anchor="_Toc397006037" w:history="1">
+          <w:hyperlink w:anchor="_Toc397270873" w:history="1">
             <w:r>
               <w:rPr>
                 <w:rStyle w:val="Hyperlink"/>
@@ -330,7 +330,7 @@
                 <w:noProof/>
                 <w:webHidden/>
               </w:rPr>
-              <w:instrText xml:space="preserve"> PAGEREF _Toc397006037 \h </w:instrText>
+              <w:instrText xml:space="preserve"> PAGEREF _Toc397270873 \h </w:instrText>
             </w:r>
             <w:r>
               <w:rPr>
@@ -373,7 +373,7 @@
               <w:lang w:val="fr-FR" w:eastAsia="fr-FR"/>
             </w:rPr>
           </w:pPr>
-          <w:hyperlink w:anchor="_Toc397006038" w:history="1">
+          <w:hyperlink w:anchor="_Toc397270874" w:history="1">
             <w:r>
               <w:rPr>
                 <w:rStyle w:val="Hyperlink"/>
@@ -400,7 +400,7 @@
                 <w:noProof/>
                 <w:webHidden/>
               </w:rPr>
-              <w:instrText xml:space="preserve"> PAGEREF _Toc397006038 \h </w:instrText>
+              <w:instrText xml:space="preserve"> PAGEREF _Toc397270874 \h </w:instrText>
             </w:r>
             <w:r>
               <w:rPr>
@@ -443,7 +443,7 @@
               <w:lang w:val="fr-FR" w:eastAsia="fr-FR"/>
             </w:rPr>
           </w:pPr>
-          <w:hyperlink w:anchor="_Toc397006039" w:history="1">
+          <w:hyperlink w:anchor="_Toc397270875" w:history="1">
             <w:r>
               <w:rPr>
                 <w:rStyle w:val="Hyperlink"/>
@@ -470,7 +470,7 @@
                 <w:noProof/>
                 <w:webHidden/>
               </w:rPr>
-              <w:instrText xml:space="preserve"> PAGEREF _Toc397006039 \h </w:instrText>
+              <w:instrText xml:space="preserve"> PAGEREF _Toc397270875 \h </w:instrText>
             </w:r>
             <w:r>
               <w:rPr>
@@ -513,7 +513,7 @@
               <w:lang w:val="fr-FR" w:eastAsia="fr-FR"/>
             </w:rPr>
           </w:pPr>
-          <w:hyperlink w:anchor="_Toc397006040" w:history="1">
+          <w:hyperlink w:anchor="_Toc397270876" w:history="1">
             <w:r>
               <w:rPr>
                 <w:rStyle w:val="Hyperlink"/>
@@ -540,7 +540,7 @@
                 <w:noProof/>
                 <w:webHidden/>
               </w:rPr>
-              <w:instrText xml:space="preserve"> PAGEREF _Toc397006040 \h </w:instrText>
+              <w:instrText xml:space="preserve"> PAGEREF _Toc397270876 \h </w:instrText>
             </w:r>
             <w:r>
               <w:rPr>
@@ -583,7 +583,7 @@
               <w:lang w:val="fr-FR" w:eastAsia="fr-FR"/>
             </w:rPr>
           </w:pPr>
-          <w:hyperlink w:anchor="_Toc397006041" w:history="1">
+          <w:hyperlink w:anchor="_Toc397270877" w:history="1">
             <w:r>
               <w:rPr>
                 <w:rStyle w:val="Hyperlink"/>
@@ -610,7 +610,7 @@
                 <w:noProof/>
                 <w:webHidden/>
               </w:rPr>
-              <w:instrText xml:space="preserve"> PAGEREF _Toc397006041 \h </w:instrText>
+              <w:instrText xml:space="preserve"> PAGEREF _Toc397270877 \h </w:instrText>
             </w:r>
             <w:r>
               <w:rPr>
@@ -653,7 +653,7 @@
               <w:lang w:val="fr-FR" w:eastAsia="fr-FR"/>
             </w:rPr>
           </w:pPr>
-          <w:hyperlink w:anchor="_Toc397006042" w:history="1">
+          <w:hyperlink w:anchor="_Toc397270878" w:history="1">
             <w:r>
               <w:rPr>
                 <w:rStyle w:val="Hyperlink"/>
@@ -680,7 +680,7 @@
                 <w:noProof/>
                 <w:webHidden/>
               </w:rPr>
-              <w:instrText xml:space="preserve"> PAGEREF _Toc397006042 \h </w:instrText>
+              <w:instrText xml:space="preserve"> PAGEREF _Toc397270878 \h </w:instrText>
             </w:r>
             <w:r>
               <w:rPr>
@@ -723,7 +723,7 @@
               <w:lang w:val="fr-FR" w:eastAsia="fr-FR"/>
             </w:rPr>
           </w:pPr>
-          <w:hyperlink w:anchor="_Toc397006043" w:history="1">
+          <w:hyperlink w:anchor="_Toc397270879" w:history="1">
             <w:r>
               <w:rPr>
                 <w:rStyle w:val="Hyperlink"/>
@@ -750,7 +750,7 @@
                 <w:noProof/>
                 <w:webHidden/>
               </w:rPr>
-              <w:instrText xml:space="preserve"> PAGEREF _Toc397006043 \h </w:instrText>
+              <w:instrText xml:space="preserve"> PAGEREF _Toc397270879 \h </w:instrText>
             </w:r>
             <w:r>
               <w:rPr>
@@ -793,7 +793,7 @@
               <w:lang w:val="fr-FR" w:eastAsia="fr-FR"/>
             </w:rPr>
           </w:pPr>
-          <w:hyperlink w:anchor="_Toc397006044" w:history="1">
+          <w:hyperlink w:anchor="_Toc397270880" w:history="1">
             <w:r>
               <w:rPr>
                 <w:rStyle w:val="Hyperlink"/>
@@ -820,7 +820,7 @@
                 <w:noProof/>
                 <w:webHidden/>
               </w:rPr>
-              <w:instrText xml:space="preserve"> PAGEREF _Toc397006044 \h </w:instrText>
+              <w:instrText xml:space="preserve"> PAGEREF _Toc397270880 \h </w:instrText>
             </w:r>
             <w:r>
               <w:rPr>
@@ -863,7 +863,7 @@
               <w:lang w:val="fr-FR" w:eastAsia="fr-FR"/>
             </w:rPr>
           </w:pPr>
-          <w:hyperlink w:anchor="_Toc397006045" w:history="1">
+          <w:hyperlink w:anchor="_Toc397270881" w:history="1">
             <w:r>
               <w:rPr>
                 <w:rStyle w:val="Hyperlink"/>
@@ -890,7 +890,7 @@
                 <w:noProof/>
                 <w:webHidden/>
               </w:rPr>
-              <w:instrText xml:space="preserve"> PAGEREF _Toc397006045 \h </w:instrText>
+              <w:instrText xml:space="preserve"> PAGEREF _Toc397270881 \h </w:instrText>
             </w:r>
             <w:r>
               <w:rPr>
@@ -933,7 +933,7 @@
               <w:lang w:val="fr-FR" w:eastAsia="fr-FR"/>
             </w:rPr>
           </w:pPr>
-          <w:hyperlink w:anchor="_Toc397006046" w:history="1">
+          <w:hyperlink w:anchor="_Toc397270882" w:history="1">
             <w:r>
               <w:rPr>
                 <w:rStyle w:val="Hyperlink"/>
@@ -960,7 +960,7 @@
                 <w:noProof/>
                 <w:webHidden/>
               </w:rPr>
-              <w:instrText xml:space="preserve"> PAGEREF _Toc397006046 \h </w:instrText>
+              <w:instrText xml:space="preserve"> PAGEREF _Toc397270882 \h </w:instrText>
             </w:r>
             <w:r>
               <w:rPr>
@@ -1003,7 +1003,7 @@
               <w:lang w:val="fr-FR" w:eastAsia="fr-FR"/>
             </w:rPr>
           </w:pPr>
-          <w:hyperlink w:anchor="_Toc397006047" w:history="1">
+          <w:hyperlink w:anchor="_Toc397270883" w:history="1">
             <w:r>
               <w:rPr>
                 <w:rStyle w:val="Hyperlink"/>
@@ -1030,7 +1030,7 @@
                 <w:noProof/>
                 <w:webHidden/>
               </w:rPr>
-              <w:instrText xml:space="preserve"> PAGEREF _Toc397006047 \h </w:instrText>
+              <w:instrText xml:space="preserve"> PAGEREF _Toc397270883 \h </w:instrText>
             </w:r>
             <w:r>
               <w:rPr>
@@ -1073,7 +1073,7 @@
               <w:lang w:val="fr-FR" w:eastAsia="fr-FR"/>
             </w:rPr>
           </w:pPr>
-          <w:hyperlink w:anchor="_Toc397006048" w:history="1">
+          <w:hyperlink w:anchor="_Toc397270884" w:history="1">
             <w:r>
               <w:rPr>
                 <w:rStyle w:val="Hyperlink"/>
@@ -1100,7 +1100,7 @@
                 <w:noProof/>
                 <w:webHidden/>
               </w:rPr>
-              <w:instrText xml:space="preserve"> PAGEREF _Toc397006048 \h </w:instrText>
+              <w:instrText xml:space="preserve"> PAGEREF _Toc397270884 \h </w:instrText>
             </w:r>
             <w:r>
               <w:rPr>
@@ -1143,7 +1143,7 @@
               <w:lang w:val="fr-FR" w:eastAsia="fr-FR"/>
             </w:rPr>
           </w:pPr>
-          <w:hyperlink w:anchor="_Toc397006049" w:history="1">
+          <w:hyperlink w:anchor="_Toc397270885" w:history="1">
             <w:r>
               <w:rPr>
                 <w:rStyle w:val="Hyperlink"/>
@@ -1170,7 +1170,7 @@
                 <w:noProof/>
                 <w:webHidden/>
               </w:rPr>
-              <w:instrText xml:space="preserve"> PAGEREF _Toc397006049 \h </w:instrText>
+              <w:instrText xml:space="preserve"> PAGEREF _Toc397270885 \h </w:instrText>
             </w:r>
             <w:r>
               <w:rPr>
@@ -1213,7 +1213,7 @@
               <w:lang w:val="fr-FR" w:eastAsia="fr-FR"/>
             </w:rPr>
           </w:pPr>
-          <w:hyperlink w:anchor="_Toc397006050" w:history="1">
+          <w:hyperlink w:anchor="_Toc397270886" w:history="1">
             <w:r>
               <w:rPr>
                 <w:rStyle w:val="Hyperlink"/>
@@ -1240,7 +1240,7 @@
                 <w:noProof/>
                 <w:webHidden/>
               </w:rPr>
-              <w:instrText xml:space="preserve"> PAGEREF _Toc397006050 \h </w:instrText>
+              <w:instrText xml:space="preserve"> PAGEREF _Toc397270886 \h </w:instrText>
             </w:r>
             <w:r>
               <w:rPr>
@@ -1283,7 +1283,7 @@
               <w:lang w:val="fr-FR" w:eastAsia="fr-FR"/>
             </w:rPr>
           </w:pPr>
-          <w:hyperlink w:anchor="_Toc397006051" w:history="1">
+          <w:hyperlink w:anchor="_Toc397270887" w:history="1">
             <w:r>
               <w:rPr>
                 <w:rStyle w:val="Hyperlink"/>
@@ -1310,7 +1310,7 @@
                 <w:noProof/>
                 <w:webHidden/>
               </w:rPr>
-              <w:instrText xml:space="preserve"> PAGEREF _Toc397006051 \h </w:instrText>
+              <w:instrText xml:space="preserve"> PAGEREF _Toc397270887 \h </w:instrText>
             </w:r>
             <w:r>
               <w:rPr>
@@ -1353,7 +1353,7 @@
               <w:lang w:val="fr-FR" w:eastAsia="fr-FR"/>
             </w:rPr>
           </w:pPr>
-          <w:hyperlink w:anchor="_Toc397006052" w:history="1">
+          <w:hyperlink w:anchor="_Toc397270888" w:history="1">
             <w:r>
               <w:rPr>
                 <w:rStyle w:val="Hyperlink"/>
@@ -1380,7 +1380,7 @@
                 <w:noProof/>
                 <w:webHidden/>
               </w:rPr>
-              <w:instrText xml:space="preserve"> PAGEREF _Toc397006052 \h </w:instrText>
+              <w:instrText xml:space="preserve"> PAGEREF _Toc397270888 \h </w:instrText>
             </w:r>
             <w:r>
               <w:rPr>
@@ -1423,7 +1423,7 @@
               <w:lang w:val="fr-FR" w:eastAsia="fr-FR"/>
             </w:rPr>
           </w:pPr>
-          <w:hyperlink w:anchor="_Toc397006053" w:history="1">
+          <w:hyperlink w:anchor="_Toc397270889" w:history="1">
             <w:r>
               <w:rPr>
                 <w:rStyle w:val="Hyperlink"/>
@@ -1450,7 +1450,7 @@
                 <w:noProof/>
                 <w:webHidden/>
               </w:rPr>
-              <w:instrText xml:space="preserve"> PAGEREF _Toc397006053 \h </w:instrText>
+              <w:instrText xml:space="preserve"> PAGEREF _Toc397270889 \h </w:instrText>
             </w:r>
             <w:r>
               <w:rPr>
@@ -1493,7 +1493,7 @@
               <w:lang w:val="fr-FR" w:eastAsia="fr-FR"/>
             </w:rPr>
           </w:pPr>
-          <w:hyperlink w:anchor="_Toc397006054" w:history="1">
+          <w:hyperlink w:anchor="_Toc397270890" w:history="1">
             <w:r>
               <w:rPr>
                 <w:rStyle w:val="Hyperlink"/>
@@ -1520,7 +1520,7 @@
                 <w:noProof/>
                 <w:webHidden/>
               </w:rPr>
-              <w:instrText xml:space="preserve"> PAGEREF _Toc397006054 \h </w:instrText>
+              <w:instrText xml:space="preserve"> PAGEREF _Toc397270890 \h </w:instrText>
             </w:r>
             <w:r>
               <w:rPr>
@@ -1563,7 +1563,7 @@
               <w:lang w:val="fr-FR" w:eastAsia="fr-FR"/>
             </w:rPr>
           </w:pPr>
-          <w:hyperlink w:anchor="_Toc397006055" w:history="1">
+          <w:hyperlink w:anchor="_Toc397270891" w:history="1">
             <w:r>
               <w:rPr>
                 <w:rStyle w:val="Hyperlink"/>
@@ -1590,7 +1590,7 @@
                 <w:noProof/>
                 <w:webHidden/>
               </w:rPr>
-              <w:instrText xml:space="preserve"> PAGEREF _Toc397006055 \h </w:instrText>
+              <w:instrText xml:space="preserve"> PAGEREF _Toc397270891 \h </w:instrText>
             </w:r>
             <w:r>
               <w:rPr>
@@ -1633,7 +1633,7 @@
               <w:lang w:val="fr-FR" w:eastAsia="fr-FR"/>
             </w:rPr>
           </w:pPr>
-          <w:hyperlink w:anchor="_Toc397006056" w:history="1">
+          <w:hyperlink w:anchor="_Toc397270892" w:history="1">
             <w:r>
               <w:rPr>
                 <w:rStyle w:val="Hyperlink"/>
@@ -1660,7 +1660,7 @@
                 <w:noProof/>
                 <w:webHidden/>
               </w:rPr>
-              <w:instrText xml:space="preserve"> PAGEREF _Toc397006056 \h </w:instrText>
+              <w:instrText xml:space="preserve"> PAGEREF _Toc397270892 \h </w:instrText>
             </w:r>
             <w:r>
               <w:rPr>
@@ -1703,7 +1703,7 @@
               <w:lang w:val="fr-FR" w:eastAsia="fr-FR"/>
             </w:rPr>
           </w:pPr>
-          <w:hyperlink w:anchor="_Toc397006057" w:history="1">
+          <w:hyperlink w:anchor="_Toc397270893" w:history="1">
             <w:r>
               <w:rPr>
                 <w:rStyle w:val="Hyperlink"/>
@@ -1730,7 +1730,7 @@
                 <w:noProof/>
                 <w:webHidden/>
               </w:rPr>
-              <w:instrText xml:space="preserve"> PAGEREF _Toc397006057 \h </w:instrText>
+              <w:instrText xml:space="preserve"> PAGEREF _Toc397270893 \h </w:instrText>
             </w:r>
             <w:r>
               <w:rPr>
@@ -1773,7 +1773,7 @@
               <w:lang w:val="fr-FR" w:eastAsia="fr-FR"/>
             </w:rPr>
           </w:pPr>
-          <w:hyperlink w:anchor="_Toc397006058" w:history="1">
+          <w:hyperlink w:anchor="_Toc397270894" w:history="1">
             <w:r>
               <w:rPr>
                 <w:rStyle w:val="Hyperlink"/>
@@ -1800,7 +1800,7 @@
                 <w:noProof/>
                 <w:webHidden/>
               </w:rPr>
-              <w:instrText xml:space="preserve"> PAGEREF _Toc397006058 \h </w:instrText>
+              <w:instrText xml:space="preserve"> PAGEREF _Toc397270894 \h </w:instrText>
             </w:r>
             <w:r>
               <w:rPr>
@@ -1843,7 +1843,7 @@
               <w:lang w:val="fr-FR" w:eastAsia="fr-FR"/>
             </w:rPr>
           </w:pPr>
-          <w:hyperlink w:anchor="_Toc397006059" w:history="1">
+          <w:hyperlink w:anchor="_Toc397270895" w:history="1">
             <w:r>
               <w:rPr>
                 <w:rStyle w:val="Hyperlink"/>
@@ -1870,7 +1870,7 @@
                 <w:noProof/>
                 <w:webHidden/>
               </w:rPr>
-              <w:instrText xml:space="preserve"> PAGEREF _Toc397006059 \h </w:instrText>
+              <w:instrText xml:space="preserve"> PAGEREF _Toc397270895 \h </w:instrText>
             </w:r>
             <w:r>
               <w:rPr>
@@ -1890,7 +1890,7 @@
                 <w:noProof/>
                 <w:webHidden/>
               </w:rPr>
-              <w:t>9</w:t>
+              <w:t>10</w:t>
             </w:r>
             <w:r>
               <w:rPr>
@@ -1913,7 +1913,7 @@
               <w:lang w:val="fr-FR" w:eastAsia="fr-FR"/>
             </w:rPr>
           </w:pPr>
-          <w:hyperlink w:anchor="_Toc397006060" w:history="1">
+          <w:hyperlink w:anchor="_Toc397270896" w:history="1">
             <w:r>
               <w:rPr>
                 <w:rStyle w:val="Hyperlink"/>
@@ -1940,7 +1940,7 @@
                 <w:noProof/>
                 <w:webHidden/>
               </w:rPr>
-              <w:instrText xml:space="preserve"> PAGEREF _Toc397006060 \h </w:instrText>
+              <w:instrText xml:space="preserve"> PAGEREF _Toc397270896 \h </w:instrText>
             </w:r>
             <w:r>
               <w:rPr>
@@ -1960,7 +1960,7 @@
                 <w:noProof/>
                 <w:webHidden/>
               </w:rPr>
-              <w:t>9</w:t>
+              <w:t>10</w:t>
             </w:r>
             <w:r>
               <w:rPr>
@@ -1983,7 +1983,7 @@
               <w:lang w:val="fr-FR" w:eastAsia="fr-FR"/>
             </w:rPr>
           </w:pPr>
-          <w:hyperlink w:anchor="_Toc397006061" w:history="1">
+          <w:hyperlink w:anchor="_Toc397270897" w:history="1">
             <w:r>
               <w:rPr>
                 <w:rStyle w:val="Hyperlink"/>
@@ -2010,7 +2010,7 @@
                 <w:noProof/>
                 <w:webHidden/>
               </w:rPr>
-              <w:instrText xml:space="preserve"> PAGEREF _Toc397006061 \h </w:instrText>
+              <w:instrText xml:space="preserve"> PAGEREF _Toc397270897 \h </w:instrText>
             </w:r>
             <w:r>
               <w:rPr>
@@ -2053,7 +2053,7 @@
               <w:lang w:val="fr-FR" w:eastAsia="fr-FR"/>
             </w:rPr>
           </w:pPr>
-          <w:hyperlink w:anchor="_Toc397006062" w:history="1">
+          <w:hyperlink w:anchor="_Toc397270898" w:history="1">
             <w:r>
               <w:rPr>
                 <w:rStyle w:val="Hyperlink"/>
@@ -2080,7 +2080,7 @@
                 <w:noProof/>
                 <w:webHidden/>
               </w:rPr>
-              <w:instrText xml:space="preserve"> PAGEREF _Toc397006062 \h </w:instrText>
+              <w:instrText xml:space="preserve"> PAGEREF _Toc397270898 \h </w:instrText>
             </w:r>
             <w:r>
               <w:rPr>
@@ -2123,7 +2123,7 @@
               <w:lang w:val="fr-FR" w:eastAsia="fr-FR"/>
             </w:rPr>
           </w:pPr>
-          <w:hyperlink w:anchor="_Toc397006063" w:history="1">
+          <w:hyperlink w:anchor="_Toc397270899" w:history="1">
             <w:r>
               <w:rPr>
                 <w:rStyle w:val="Hyperlink"/>
@@ -2150,7 +2150,7 @@
                 <w:noProof/>
                 <w:webHidden/>
               </w:rPr>
-              <w:instrText xml:space="preserve"> PAGEREF _Toc397006063 \h </w:instrText>
+              <w:instrText xml:space="preserve"> PAGEREF _Toc397270899 \h </w:instrText>
             </w:r>
             <w:r>
               <w:rPr>
@@ -2193,7 +2193,7 @@
               <w:lang w:val="fr-FR" w:eastAsia="fr-FR"/>
             </w:rPr>
           </w:pPr>
-          <w:hyperlink w:anchor="_Toc397006064" w:history="1">
+          <w:hyperlink w:anchor="_Toc397270900" w:history="1">
             <w:r>
               <w:rPr>
                 <w:rStyle w:val="Hyperlink"/>
@@ -2220,7 +2220,7 @@
                 <w:noProof/>
                 <w:webHidden/>
               </w:rPr>
-              <w:instrText xml:space="preserve"> PAGEREF _Toc397006064 \h </w:instrText>
+              <w:instrText xml:space="preserve"> PAGEREF _Toc397270900 \h </w:instrText>
             </w:r>
             <w:r>
               <w:rPr>
@@ -2263,7 +2263,7 @@
               <w:lang w:val="fr-FR" w:eastAsia="fr-FR"/>
             </w:rPr>
           </w:pPr>
-          <w:hyperlink w:anchor="_Toc397006065" w:history="1">
+          <w:hyperlink w:anchor="_Toc397270901" w:history="1">
             <w:r>
               <w:rPr>
                 <w:rStyle w:val="Hyperlink"/>
@@ -2290,7 +2290,7 @@
                 <w:noProof/>
                 <w:webHidden/>
               </w:rPr>
-              <w:instrText xml:space="preserve"> PAGEREF _Toc397006065 \h </w:instrText>
+              <w:instrText xml:space="preserve"> PAGEREF _Toc397270901 \h </w:instrText>
             </w:r>
             <w:r>
               <w:rPr>
@@ -2333,7 +2333,7 @@
               <w:lang w:val="fr-FR" w:eastAsia="fr-FR"/>
             </w:rPr>
           </w:pPr>
-          <w:hyperlink w:anchor="_Toc397006066" w:history="1">
+          <w:hyperlink w:anchor="_Toc397270902" w:history="1">
             <w:r>
               <w:rPr>
                 <w:rStyle w:val="Hyperlink"/>
@@ -2360,7 +2360,7 @@
                 <w:noProof/>
                 <w:webHidden/>
               </w:rPr>
-              <w:instrText xml:space="preserve"> PAGEREF _Toc397006066 \h </w:instrText>
+              <w:instrText xml:space="preserve"> PAGEREF _Toc397270902 \h </w:instrText>
             </w:r>
             <w:r>
               <w:rPr>
@@ -2380,7 +2380,7 @@
                 <w:noProof/>
                 <w:webHidden/>
               </w:rPr>
-              <w:t>11</w:t>
+              <w:t>12</w:t>
             </w:r>
             <w:r>
               <w:rPr>
@@ -2403,7 +2403,7 @@
               <w:lang w:val="fr-FR" w:eastAsia="fr-FR"/>
             </w:rPr>
           </w:pPr>
-          <w:hyperlink w:anchor="_Toc397006067" w:history="1">
+          <w:hyperlink w:anchor="_Toc397270903" w:history="1">
             <w:r>
               <w:rPr>
                 <w:rStyle w:val="Hyperlink"/>
@@ -2430,7 +2430,7 @@
                 <w:noProof/>
                 <w:webHidden/>
               </w:rPr>
-              <w:instrText xml:space="preserve"> PAGEREF _Toc397006067 \h </w:instrText>
+              <w:instrText xml:space="preserve"> PAGEREF _Toc397270903 \h </w:instrText>
             </w:r>
             <w:r>
               <w:rPr>
@@ -2472,7 +2472,7 @@
       <w:pPr>
         <w:pStyle w:val="Heading1"/>
       </w:pPr>
-      <w:bookmarkStart w:id="2" w:name="_Toc397006037"/>
+      <w:bookmarkStart w:id="2" w:name="_Toc397270873"/>
       <w:r>
         <w:lastRenderedPageBreak/>
         <w:t>Intro</w:t>
@@ -2515,7 +2515,7 @@
       <w:pPr>
         <w:pStyle w:val="Heading1"/>
       </w:pPr>
-      <w:bookmarkStart w:id="3" w:name="_Toc397006038"/>
+      <w:bookmarkStart w:id="3" w:name="_Toc397270874"/>
       <w:r>
         <w:t>License</w:t>
       </w:r>
@@ -2605,7 +2605,7 @@
       <w:pPr>
         <w:pStyle w:val="Heading1"/>
       </w:pPr>
-      <w:bookmarkStart w:id="4" w:name="_Toc397006039"/>
+      <w:bookmarkStart w:id="4" w:name="_Toc397270875"/>
       <w:r>
         <w:t>Configuration</w:t>
       </w:r>
@@ -2805,7 +2805,7 @@
       <w:pPr>
         <w:pStyle w:val="Heading2"/>
       </w:pPr>
-      <w:bookmarkStart w:id="5" w:name="_Toc397006040"/>
+      <w:bookmarkStart w:id="5" w:name="_Toc397270876"/>
       <w:proofErr w:type="spellStart"/>
       <w:r>
         <w:t>MySQL</w:t>
@@ -3278,7 +3278,7 @@
       <w:pPr>
         <w:pStyle w:val="Heading2"/>
       </w:pPr>
-      <w:bookmarkStart w:id="6" w:name="_Toc397006041"/>
+      <w:bookmarkStart w:id="6" w:name="_Toc397270877"/>
       <w:r>
         <w:t>Logger</w:t>
       </w:r>
@@ -3391,7 +3391,7 @@
       <w:pPr>
         <w:pStyle w:val="Heading2"/>
       </w:pPr>
-      <w:bookmarkStart w:id="7" w:name="_Toc397006042"/>
+      <w:bookmarkStart w:id="7" w:name="_Toc397270878"/>
       <w:r>
         <w:t>Google Drive configuration</w:t>
       </w:r>
@@ -3580,7 +3580,7 @@
       <w:pPr>
         <w:pStyle w:val="Heading2"/>
       </w:pPr>
-      <w:bookmarkStart w:id="8" w:name="_Toc397006043"/>
+      <w:bookmarkStart w:id="8" w:name="_Toc397270879"/>
       <w:proofErr w:type="gramStart"/>
       <w:r>
         <w:t>m</w:t>
@@ -3866,7 +3866,7 @@
       <w:pPr>
         <w:pStyle w:val="Heading2"/>
       </w:pPr>
-      <w:bookmarkStart w:id="9" w:name="_Toc397006044"/>
+      <w:bookmarkStart w:id="9" w:name="_Toc397270880"/>
       <w:r>
         <w:t>P</w:t>
       </w:r>
@@ -3884,7 +3884,7 @@
       <w:pPr>
         <w:pStyle w:val="Heading3"/>
       </w:pPr>
-      <w:bookmarkStart w:id="10" w:name="_Toc397006045"/>
+      <w:bookmarkStart w:id="10" w:name="_Toc397270881"/>
       <w:r>
         <w:t>How to set the preferences</w:t>
       </w:r>
@@ -5544,7 +5544,7 @@
       <w:pPr>
         <w:pStyle w:val="Heading1"/>
       </w:pPr>
-      <w:bookmarkStart w:id="30" w:name="_Toc397006046"/>
+      <w:bookmarkStart w:id="30" w:name="_Toc397270882"/>
       <w:r>
         <w:lastRenderedPageBreak/>
         <w:t>Getting Started</w:t>
@@ -6273,7 +6273,7 @@
       <w:pPr>
         <w:pStyle w:val="Heading3"/>
       </w:pPr>
-      <w:bookmarkStart w:id="33" w:name="_Toc397006047"/>
+      <w:bookmarkStart w:id="33" w:name="_Toc397270883"/>
       <w:r>
         <w:t xml:space="preserve">How to </w:t>
       </w:r>
@@ -6968,6 +6968,62 @@
       <w:pPr>
         <w:pStyle w:val="ListParagraph"/>
         <w:numPr>
+          <w:ilvl w:val="1"/>
+          <w:numId w:val="14"/>
+        </w:numPr>
+      </w:pPr>
+      <w:r>
+        <w:t xml:space="preserve">SHIFT + &gt;: </w:t>
+      </w:r>
+      <w:r>
+        <w:t>add</w:t>
+      </w:r>
+      <w:r>
+        <w:t xml:space="preserve"> </w:t>
+      </w:r>
+      <w:r>
+        <w:t xml:space="preserve">selected </w:t>
+      </w:r>
+      <w:r>
+        <w:t>task</w:t>
+      </w:r>
+      <w:r>
+        <w:t>s</w:t>
+      </w:r>
+      <w:r>
+        <w:t xml:space="preserve"> to </w:t>
+      </w:r>
+      <w:proofErr w:type="spellStart"/>
+      <w:r>
+        <w:rPr>
+          <w:b/>
+        </w:rPr>
+        <w:t>ToDo</w:t>
+      </w:r>
+      <w:proofErr w:type="spellEnd"/>
+      <w:r>
+        <w:rPr>
+          <w:b/>
+        </w:rPr>
+        <w:t xml:space="preserve"> List</w:t>
+      </w:r>
+      <w:r>
+        <w:t xml:space="preserve"> / </w:t>
+      </w:r>
+      <w:r>
+        <w:rPr>
+          <w:b/>
+        </w:rPr>
+        <w:t>Iteration</w:t>
+      </w:r>
+      <w:r>
+        <w:t>.</w:t>
+      </w:r>
+    </w:p>
+    <w:p>
+      <w:pPr>
+        <w:pStyle w:val="ListParagraph"/>
+        <w:numPr>
           <w:ilvl w:val="0"/>
           <w:numId w:val="14"/>
         </w:numPr>
@@ -7150,6 +7206,69 @@
       <w:pPr>
         <w:pStyle w:val="ListParagraph"/>
         <w:numPr>
+          <w:ilvl w:val="1"/>
+          <w:numId w:val="14"/>
+        </w:numPr>
+      </w:pPr>
+      <w:r>
+        <w:t xml:space="preserve">SHIFT + &gt;: complete </w:t>
+      </w:r>
+      <w:r>
+        <w:t xml:space="preserve">selected </w:t>
+      </w:r>
+      <w:r>
+        <w:t>task</w:t>
+      </w:r>
+      <w:r>
+        <w:t>s</w:t>
+      </w:r>
+    </w:p>
+    <w:p>
+      <w:pPr>
+        <w:pStyle w:val="ListParagraph"/>
+        <w:numPr>
+          <w:ilvl w:val="1"/>
+          <w:numId w:val="14"/>
+        </w:numPr>
+      </w:pPr>
+      <w:r>
+        <w:t xml:space="preserve">SHIFT + &lt;: </w:t>
+      </w:r>
+      <w:r>
+        <w:t xml:space="preserve">move </w:t>
+      </w:r>
+      <w:r>
+        <w:t>selected tasks</w:t>
+      </w:r>
+      <w:r>
+        <w:t xml:space="preserve"> back</w:t>
+      </w:r>
+      <w:r>
+        <w:t xml:space="preserve"> to </w:t>
+      </w:r>
+      <w:r>
+        <w:rPr>
+          <w:b/>
+        </w:rPr>
+        <w:t>Activity List</w:t>
+      </w:r>
+      <w:r>
+        <w:t xml:space="preserve"> / </w:t>
+      </w:r>
+      <w:r>
+        <w:rPr>
+          <w:b/>
+        </w:rPr>
+        <w:t>Backlog</w:t>
+      </w:r>
+      <w:r>
+        <w:t>.</w:t>
+      </w:r>
+    </w:p>
+    <w:p>
+      <w:pPr>
+        <w:pStyle w:val="ListParagraph"/>
+        <w:numPr>
           <w:ilvl w:val="0"/>
           <w:numId w:val="14"/>
         </w:numPr>
@@ -7158,10 +7277,31 @@
         <w:rPr>
           <w:b/>
         </w:rPr>
-        <w:t>Comment / Story</w:t>
-      </w:r>
-      <w:r>
-        <w:t xml:space="preserve"> panel shortcuts:</w:t>
+        <w:t>Report</w:t>
+      </w:r>
+      <w:r>
+        <w:rPr>
+          <w:b/>
+        </w:rPr>
+        <w:t xml:space="preserve"> List</w:t>
+      </w:r>
+      <w:r>
+        <w:t xml:space="preserve"> / </w:t>
+      </w:r>
+      <w:r>
+        <w:rPr>
+          <w:b/>
+        </w:rPr>
+        <w:t>Release Backlog</w:t>
+      </w:r>
+      <w:r>
+        <w:t xml:space="preserve"> </w:t>
+      </w:r>
+      <w:r>
+        <w:t>shortcuts</w:t>
+      </w:r>
+      <w:r>
+        <w:t>:</w:t>
       </w:r>
     </w:p>
     <w:p>
@@ -7173,15 +7313,49 @@
         </w:numPr>
       </w:pPr>
       <w:r>
-        <w:t xml:space="preserve">CTR + </w:t>
-      </w:r>
-      <w:proofErr w:type="gramStart"/>
-      <w:r>
-        <w:t>A</w:t>
-      </w:r>
-      <w:proofErr w:type="gramEnd"/>
-      <w:r>
-        <w:t>: select all text.</w:t>
+        <w:t>SHIFT + &lt;:</w:t>
+      </w:r>
+      <w:r>
+        <w:t xml:space="preserve"> reopen / move</w:t>
+      </w:r>
+      <w:r>
+        <w:t xml:space="preserve"> selected tasks back to </w:t>
+      </w:r>
+      <w:r>
+        <w:rPr>
+          <w:b/>
+        </w:rPr>
+        <w:t>Activity List</w:t>
+      </w:r>
+      <w:r>
+        <w:t xml:space="preserve"> / </w:t>
+      </w:r>
+      <w:r>
+        <w:rPr>
+          <w:b/>
+        </w:rPr>
+        <w:t>Backlog</w:t>
+      </w:r>
+      <w:r>
+        <w:t>.</w:t>
+      </w:r>
+    </w:p>
+    <w:p>
+      <w:pPr>
+        <w:pStyle w:val="ListParagraph"/>
+        <w:numPr>
+          <w:ilvl w:val="0"/>
+          <w:numId w:val="14"/>
+        </w:numPr>
+      </w:pPr>
+      <w:r>
+        <w:rPr>
+          <w:b/>
+        </w:rPr>
+        <w:t>Comment / Story</w:t>
+      </w:r>
+      <w:r>
+        <w:t xml:space="preserve"> panel shortcuts:</w:t>
       </w:r>
     </w:p>
     <w:p>
@@ -7193,19 +7367,15 @@
         </w:numPr>
       </w:pPr>
       <w:r>
-        <w:t xml:space="preserve">CTR + B: turn </w:t>
-      </w:r>
-      <w:r>
-        <w:t xml:space="preserve">selected text </w:t>
-      </w:r>
-      <w:r>
-        <w:t>bold</w:t>
-      </w:r>
-      <w:r>
-        <w:t>.</w:t>
-      </w:r>
-      <w:r>
-        <w:t xml:space="preserve"> </w:t>
+        <w:t xml:space="preserve">CTR + </w:t>
+      </w:r>
+      <w:proofErr w:type="gramStart"/>
+      <w:r>
+        <w:t>A</w:t>
+      </w:r>
+      <w:proofErr w:type="gramEnd"/>
+      <w:r>
+        <w:t>: select all text.</w:t>
       </w:r>
     </w:p>
     <w:p>
@@ -7217,16 +7387,19 @@
         </w:numPr>
       </w:pPr>
       <w:r>
-        <w:t xml:space="preserve">CTR + I: turn </w:t>
+        <w:t xml:space="preserve">CTR + B: turn </w:t>
       </w:r>
       <w:r>
         <w:t xml:space="preserve">selected text </w:t>
       </w:r>
       <w:r>
-        <w:t>italic</w:t>
+        <w:t>bold</w:t>
       </w:r>
       <w:r>
         <w:t>.</w:t>
+      </w:r>
+      <w:r>
+        <w:t xml:space="preserve"> </w:t>
       </w:r>
     </w:p>
     <w:p>
@@ -7238,7 +7411,13 @@
         </w:numPr>
       </w:pPr>
       <w:r>
-        <w:t>CTR + U: underline selected text</w:t>
+        <w:t xml:space="preserve">CTR + I: turn </w:t>
+      </w:r>
+      <w:r>
+        <w:t xml:space="preserve">selected text </w:t>
+      </w:r>
+      <w:r>
+        <w:t>italic</w:t>
       </w:r>
       <w:r>
         <w:t>.</w:t>
@@ -7253,7 +7432,10 @@
         </w:numPr>
       </w:pPr>
       <w:r>
-        <w:t>CTR + S: save comment.</w:t>
+        <w:t>CTR + U: underline selected text</w:t>
+      </w:r>
+      <w:r>
+        <w:t>.</w:t>
       </w:r>
     </w:p>
     <w:p>
@@ -7265,7 +7447,7 @@
         </w:numPr>
       </w:pPr>
       <w:r>
-        <w:t>CTR + Z: undo.</w:t>
+        <w:t>CTR + S: save comment.</w:t>
       </w:r>
     </w:p>
     <w:p>
@@ -7277,6 +7459,18 @@
         </w:numPr>
       </w:pPr>
       <w:r>
+        <w:t>CTR + Z: undo.</w:t>
+      </w:r>
+    </w:p>
+    <w:p>
+      <w:pPr>
+        <w:pStyle w:val="ListParagraph"/>
+        <w:numPr>
+          <w:ilvl w:val="1"/>
+          <w:numId w:val="14"/>
+        </w:numPr>
+      </w:pPr>
+      <w:r>
         <w:t>ENTER: insert link</w:t>
       </w:r>
       <w:r>
@@ -7286,7 +7480,13 @@
         <w:t>s</w:t>
       </w:r>
       <w:r>
-        <w:t xml:space="preserve"> focus on the link field)</w:t>
+        <w:t xml:space="preserve"> focus on the link </w:t>
+      </w:r>
+      <w:r>
+        <w:t xml:space="preserve">text </w:t>
+      </w:r>
+      <w:r>
+        <w:t>field)</w:t>
       </w:r>
       <w:r>
         <w:t>.</w:t>
@@ -7350,7 +7550,7 @@
           </wp:anchor>
         </w:drawing>
       </w:r>
-      <w:bookmarkStart w:id="34" w:name="_Toc397006048"/>
+      <w:bookmarkStart w:id="34" w:name="_Toc397270884"/>
       <w:r>
         <w:t>New</w:t>
       </w:r>
@@ -7374,7 +7574,7 @@
       <w:pPr>
         <w:pStyle w:val="Heading3"/>
       </w:pPr>
-      <w:bookmarkStart w:id="35" w:name="_Toc397006049"/>
+      <w:bookmarkStart w:id="35" w:name="_Toc397270885"/>
       <w:r>
         <w:t>How to c</w:t>
       </w:r>
@@ -7450,7 +7650,7 @@
       <w:pPr>
         <w:pStyle w:val="Heading3"/>
       </w:pPr>
-      <w:bookmarkStart w:id="36" w:name="_Toc397006050"/>
+      <w:bookmarkStart w:id="36" w:name="_Toc397270886"/>
       <w:r>
         <w:t>How to use the</w:t>
       </w:r>
@@ -7766,6 +7966,7 @@
         <w:rPr>
           <w:b/>
         </w:rPr>
+        <w:lastRenderedPageBreak/>
         <w:t>Author</w:t>
       </w:r>
       <w:r>
@@ -7945,7 +8146,7 @@
           </wp:anchor>
         </w:drawing>
       </w:r>
-      <w:bookmarkStart w:id="47" w:name="_Toc397006051"/>
+      <w:bookmarkStart w:id="47" w:name="_Toc397270887"/>
       <w:r>
         <w:t>Ac</w:t>
       </w:r>
@@ -7975,7 +8176,7 @@
       <w:pPr>
         <w:pStyle w:val="Heading3"/>
       </w:pPr>
-      <w:bookmarkStart w:id="48" w:name="_Toc397006052"/>
+      <w:bookmarkStart w:id="48" w:name="_Toc397270888"/>
       <w:r>
         <w:t>How to read the table</w:t>
       </w:r>
@@ -8331,7 +8532,7 @@
       <w:pPr>
         <w:pStyle w:val="Heading3"/>
       </w:pPr>
-      <w:bookmarkStart w:id="49" w:name="_Toc397006053"/>
+      <w:bookmarkStart w:id="49" w:name="_Toc397270889"/>
       <w:r>
         <w:t>How to use a task as template</w:t>
       </w:r>
@@ -8401,7 +8602,7 @@
       <w:pPr>
         <w:pStyle w:val="Heading3"/>
       </w:pPr>
-      <w:bookmarkStart w:id="50" w:name="_Toc397006054"/>
+      <w:bookmarkStart w:id="50" w:name="_Toc397270890"/>
       <w:r>
         <w:t>How to edit a task</w:t>
       </w:r>
@@ -8575,7 +8776,7 @@
       <w:pPr>
         <w:pStyle w:val="Heading3"/>
       </w:pPr>
-      <w:bookmarkStart w:id="51" w:name="_Toc397006055"/>
+      <w:bookmarkStart w:id="51" w:name="_Toc397270891"/>
       <w:r>
         <w:t>How to export data</w:t>
       </w:r>
@@ -8703,6 +8904,7 @@
         <w:rPr>
           <w:b/>
         </w:rPr>
+        <w:lastRenderedPageBreak/>
         <w:t>File format</w:t>
       </w:r>
       <w:r>
@@ -8921,7 +9123,6 @@
           </w:tcPr>
           <w:p>
             <w:r>
-              <w:lastRenderedPageBreak/>
               <w:t>M</w:t>
             </w:r>
           </w:p>
@@ -9369,7 +9570,7 @@
       <w:pPr>
         <w:pStyle w:val="Heading3"/>
       </w:pPr>
-      <w:bookmarkStart w:id="58" w:name="_Toc397006056"/>
+      <w:bookmarkStart w:id="58" w:name="_Toc397270892"/>
       <w:r>
         <w:t>How to impor</w:t>
       </w:r>
@@ -9575,7 +9776,7 @@
           </wp:anchor>
         </w:drawing>
       </w:r>
-      <w:bookmarkStart w:id="59" w:name="_Toc397006057"/>
+      <w:bookmarkStart w:id="59" w:name="_Toc397270893"/>
       <w:proofErr w:type="spellStart"/>
       <w:r>
         <w:t>ToDo</w:t>
@@ -9624,7 +9825,7 @@
       <w:pPr>
         <w:pStyle w:val="Heading3"/>
       </w:pPr>
-      <w:bookmarkStart w:id="60" w:name="_Toc397006058"/>
+      <w:bookmarkStart w:id="60" w:name="_Toc397270894"/>
       <w:r>
         <w:t>How to read the table</w:t>
       </w:r>
@@ -9807,6 +10008,7 @@
         <w:rPr>
           <w:b/>
         </w:rPr>
+        <w:lastRenderedPageBreak/>
         <w:t>Iteration</w:t>
       </w:r>
       <w:r>
@@ -9826,7 +10028,7 @@
       <w:pPr>
         <w:pStyle w:val="Heading3"/>
       </w:pPr>
-      <w:bookmarkStart w:id="61" w:name="_Toc397006059"/>
+      <w:bookmarkStart w:id="61" w:name="_Toc397270895"/>
       <w:r>
         <w:t>How to p</w:t>
       </w:r>
@@ -9869,7 +10071,7 @@
       <w:pPr>
         <w:pStyle w:val="Heading3"/>
       </w:pPr>
-      <w:bookmarkStart w:id="62" w:name="_Toc397006060"/>
+      <w:bookmarkStart w:id="62" w:name="_Toc397270896"/>
       <w:r>
         <w:t>How to w</w:t>
       </w:r>
@@ -9920,7 +10122,6 @@
           <w:noProof/>
           <w:lang w:val="fr-FR" w:eastAsia="fr-FR"/>
         </w:rPr>
-        <w:lastRenderedPageBreak/>
         <w:drawing>
           <wp:inline distT="0" distB="0" distL="0" distR="0">
             <wp:extent cx="209579" cy="209579"/>
@@ -11048,7 +11249,7 @@
       <w:pPr>
         <w:pStyle w:val="Heading3"/>
       </w:pPr>
-      <w:bookmarkStart w:id="78" w:name="_Toc397006061"/>
+      <w:bookmarkStart w:id="78" w:name="_Toc397270897"/>
       <w:r>
         <w:t xml:space="preserve">How to </w:t>
       </w:r>
@@ -11089,6 +11290,7 @@
         </w:numPr>
       </w:pPr>
       <w:r>
+        <w:lastRenderedPageBreak/>
         <w:t xml:space="preserve">Open the </w:t>
       </w:r>
       <w:r>
@@ -11257,9 +11459,8 @@
       <w:pPr>
         <w:pStyle w:val="Heading3"/>
       </w:pPr>
-      <w:bookmarkStart w:id="81" w:name="_Toc397006062"/>
-      <w:r>
-        <w:lastRenderedPageBreak/>
+      <w:bookmarkStart w:id="81" w:name="_Toc397270898"/>
+      <w:r>
         <w:t xml:space="preserve">How to </w:t>
       </w:r>
       <w:r>
@@ -11552,7 +11753,7 @@
       <w:pPr>
         <w:pStyle w:val="Heading3"/>
       </w:pPr>
-      <w:bookmarkStart w:id="82" w:name="_Toc397006063"/>
+      <w:bookmarkStart w:id="82" w:name="_Toc397270899"/>
       <w:r>
         <w:t xml:space="preserve">How to </w:t>
       </w:r>
@@ -11737,7 +11938,7 @@
           </wp:anchor>
         </w:drawing>
       </w:r>
-      <w:bookmarkStart w:id="83" w:name="_Toc397006064"/>
+      <w:bookmarkStart w:id="83" w:name="_Toc397270900"/>
       <w:r>
         <w:t>Report List / Release Backlog</w:t>
       </w:r>
@@ -11767,7 +11968,7 @@
       <w:pPr>
         <w:pStyle w:val="Heading3"/>
       </w:pPr>
-      <w:bookmarkStart w:id="84" w:name="_Toc397006065"/>
+      <w:bookmarkStart w:id="84" w:name="_Toc397270901"/>
       <w:r>
         <w:t xml:space="preserve">How to </w:t>
       </w:r>
@@ -12230,6 +12431,7 @@
           <w:noProof/>
           <w:lang w:val="fr-FR" w:eastAsia="fr-FR"/>
         </w:rPr>
+        <w:lastRenderedPageBreak/>
         <w:drawing>
           <wp:inline distT="0" distB="0" distL="0" distR="0">
             <wp:extent cx="203246" cy="203246"/>
@@ -12370,7 +12572,7 @@
           </wp:anchor>
         </w:drawing>
       </w:r>
-      <w:bookmarkStart w:id="101" w:name="_Toc397006066"/>
+      <w:bookmarkStart w:id="101" w:name="_Toc397270902"/>
       <w:r>
         <w:t>Burndown</w:t>
       </w:r>
@@ -12409,9 +12611,8 @@
       <w:pPr>
         <w:pStyle w:val="Heading3"/>
       </w:pPr>
-      <w:bookmarkStart w:id="102" w:name="_Toc397006067"/>
-      <w:r>
-        <w:lastRenderedPageBreak/>
+      <w:bookmarkStart w:id="102" w:name="_Toc397270903"/>
+      <w:r>
         <w:t xml:space="preserve">How to </w:t>
       </w:r>
       <w:r>
@@ -13338,6 +13539,7 @@
         </w:numPr>
       </w:pPr>
       <w:r>
+        <w:lastRenderedPageBreak/>
         <w:t>Check the list of tasks upon which</w:t>
       </w:r>
       <w:r>
@@ -13715,7 +13917,7 @@
         <v:path o:extrusionok="f" gradientshapeok="t" o:connecttype="rect"/>
         <o:lock v:ext="edit" aspectratio="t"/>
       </v:shapetype>
-      <v:shape id="_x0000_i1031" type="#_x0000_t75" alt="pomodoro16.png" style="width:16.3pt;height:16.3pt;visibility:visible;mso-wrap-style:square" o:bullet="t">
+      <v:shape id="_x0000_i1038" type="#_x0000_t75" alt="pomodoro16.png" style="width:16.3pt;height:16.3pt;visibility:visible;mso-wrap-style:square" o:bullet="t">
         <v:imagedata r:id="rId1" o:title="pomodoro16"/>
       </v:shape>
     </w:pict>
@@ -17506,7 +17708,7 @@
 </file>
 
 <file path=customXml/itemProps1.xml><?xml version="1.0" encoding="utf-8"?>
-<ds:datastoreItem xmlns:ds="http://schemas.openxmlformats.org/officeDocument/2006/customXml" ds:itemID="{74DF43DD-BDC0-42B7-A851-D75519B97FA5}">
+<ds:datastoreItem xmlns:ds="http://schemas.openxmlformats.org/officeDocument/2006/customXml" ds:itemID="{65E909FD-939F-4BA4-ABF9-E1542CABE183}">
   <ds:schemaRefs>
     <ds:schemaRef ds:uri="http://schemas.openxmlformats.org/officeDocument/2006/bibliography"/>
   </ds:schemaRefs>

</xml_diff>

<commit_message>
changed the unplanned panel to allow the creation of interruptions when a task is running only
</commit_message>
<xml_diff>
--- a/doc/User guides/myAgilePomodoro_3.1.0.docx
+++ b/doc/User guides/myAgilePomodoro_3.1.0.docx
@@ -303,7 +303,7 @@
           <w:r>
             <w:fldChar w:fldCharType="separate"/>
           </w:r>
-          <w:hyperlink w:anchor="_Toc397270873" w:history="1">
+          <w:hyperlink w:anchor="_Toc397374520" w:history="1">
             <w:r>
               <w:rPr>
                 <w:rStyle w:val="Hyperlink"/>
@@ -330,7 +330,7 @@
                 <w:noProof/>
                 <w:webHidden/>
               </w:rPr>
-              <w:instrText xml:space="preserve"> PAGEREF _Toc397270873 \h </w:instrText>
+              <w:instrText xml:space="preserve"> PAGEREF _Toc397374520 \h </w:instrText>
             </w:r>
             <w:r>
               <w:rPr>
@@ -373,7 +373,7 @@
               <w:lang w:val="fr-FR" w:eastAsia="fr-FR"/>
             </w:rPr>
           </w:pPr>
-          <w:hyperlink w:anchor="_Toc397270874" w:history="1">
+          <w:hyperlink w:anchor="_Toc397374521" w:history="1">
             <w:r>
               <w:rPr>
                 <w:rStyle w:val="Hyperlink"/>
@@ -400,7 +400,7 @@
                 <w:noProof/>
                 <w:webHidden/>
               </w:rPr>
-              <w:instrText xml:space="preserve"> PAGEREF _Toc397270874 \h </w:instrText>
+              <w:instrText xml:space="preserve"> PAGEREF _Toc397374521 \h </w:instrText>
             </w:r>
             <w:r>
               <w:rPr>
@@ -443,7 +443,7 @@
               <w:lang w:val="fr-FR" w:eastAsia="fr-FR"/>
             </w:rPr>
           </w:pPr>
-          <w:hyperlink w:anchor="_Toc397270875" w:history="1">
+          <w:hyperlink w:anchor="_Toc397374522" w:history="1">
             <w:r>
               <w:rPr>
                 <w:rStyle w:val="Hyperlink"/>
@@ -470,7 +470,7 @@
                 <w:noProof/>
                 <w:webHidden/>
               </w:rPr>
-              <w:instrText xml:space="preserve"> PAGEREF _Toc397270875 \h </w:instrText>
+              <w:instrText xml:space="preserve"> PAGEREF _Toc397374522 \h </w:instrText>
             </w:r>
             <w:r>
               <w:rPr>
@@ -513,7 +513,7 @@
               <w:lang w:val="fr-FR" w:eastAsia="fr-FR"/>
             </w:rPr>
           </w:pPr>
-          <w:hyperlink w:anchor="_Toc397270876" w:history="1">
+          <w:hyperlink w:anchor="_Toc397374523" w:history="1">
             <w:r>
               <w:rPr>
                 <w:rStyle w:val="Hyperlink"/>
@@ -540,7 +540,7 @@
                 <w:noProof/>
                 <w:webHidden/>
               </w:rPr>
-              <w:instrText xml:space="preserve"> PAGEREF _Toc397270876 \h </w:instrText>
+              <w:instrText xml:space="preserve"> PAGEREF _Toc397374523 \h </w:instrText>
             </w:r>
             <w:r>
               <w:rPr>
@@ -583,7 +583,7 @@
               <w:lang w:val="fr-FR" w:eastAsia="fr-FR"/>
             </w:rPr>
           </w:pPr>
-          <w:hyperlink w:anchor="_Toc397270877" w:history="1">
+          <w:hyperlink w:anchor="_Toc397374524" w:history="1">
             <w:r>
               <w:rPr>
                 <w:rStyle w:val="Hyperlink"/>
@@ -610,7 +610,7 @@
                 <w:noProof/>
                 <w:webHidden/>
               </w:rPr>
-              <w:instrText xml:space="preserve"> PAGEREF _Toc397270877 \h </w:instrText>
+              <w:instrText xml:space="preserve"> PAGEREF _Toc397374524 \h </w:instrText>
             </w:r>
             <w:r>
               <w:rPr>
@@ -653,7 +653,7 @@
               <w:lang w:val="fr-FR" w:eastAsia="fr-FR"/>
             </w:rPr>
           </w:pPr>
-          <w:hyperlink w:anchor="_Toc397270878" w:history="1">
+          <w:hyperlink w:anchor="_Toc397374525" w:history="1">
             <w:r>
               <w:rPr>
                 <w:rStyle w:val="Hyperlink"/>
@@ -680,7 +680,7 @@
                 <w:noProof/>
                 <w:webHidden/>
               </w:rPr>
-              <w:instrText xml:space="preserve"> PAGEREF _Toc397270878 \h </w:instrText>
+              <w:instrText xml:space="preserve"> PAGEREF _Toc397374525 \h </w:instrText>
             </w:r>
             <w:r>
               <w:rPr>
@@ -723,7 +723,7 @@
               <w:lang w:val="fr-FR" w:eastAsia="fr-FR"/>
             </w:rPr>
           </w:pPr>
-          <w:hyperlink w:anchor="_Toc397270879" w:history="1">
+          <w:hyperlink w:anchor="_Toc397374526" w:history="1">
             <w:r>
               <w:rPr>
                 <w:rStyle w:val="Hyperlink"/>
@@ -750,7 +750,7 @@
                 <w:noProof/>
                 <w:webHidden/>
               </w:rPr>
-              <w:instrText xml:space="preserve"> PAGEREF _Toc397270879 \h </w:instrText>
+              <w:instrText xml:space="preserve"> PAGEREF _Toc397374526 \h </w:instrText>
             </w:r>
             <w:r>
               <w:rPr>
@@ -793,7 +793,7 @@
               <w:lang w:val="fr-FR" w:eastAsia="fr-FR"/>
             </w:rPr>
           </w:pPr>
-          <w:hyperlink w:anchor="_Toc397270880" w:history="1">
+          <w:hyperlink w:anchor="_Toc397374527" w:history="1">
             <w:r>
               <w:rPr>
                 <w:rStyle w:val="Hyperlink"/>
@@ -820,7 +820,7 @@
                 <w:noProof/>
                 <w:webHidden/>
               </w:rPr>
-              <w:instrText xml:space="preserve"> PAGEREF _Toc397270880 \h </w:instrText>
+              <w:instrText xml:space="preserve"> PAGEREF _Toc397374527 \h </w:instrText>
             </w:r>
             <w:r>
               <w:rPr>
@@ -863,7 +863,7 @@
               <w:lang w:val="fr-FR" w:eastAsia="fr-FR"/>
             </w:rPr>
           </w:pPr>
-          <w:hyperlink w:anchor="_Toc397270881" w:history="1">
+          <w:hyperlink w:anchor="_Toc397374528" w:history="1">
             <w:r>
               <w:rPr>
                 <w:rStyle w:val="Hyperlink"/>
@@ -890,7 +890,7 @@
                 <w:noProof/>
                 <w:webHidden/>
               </w:rPr>
-              <w:instrText xml:space="preserve"> PAGEREF _Toc397270881 \h </w:instrText>
+              <w:instrText xml:space="preserve"> PAGEREF _Toc397374528 \h </w:instrText>
             </w:r>
             <w:r>
               <w:rPr>
@@ -933,7 +933,7 @@
               <w:lang w:val="fr-FR" w:eastAsia="fr-FR"/>
             </w:rPr>
           </w:pPr>
-          <w:hyperlink w:anchor="_Toc397270882" w:history="1">
+          <w:hyperlink w:anchor="_Toc397374529" w:history="1">
             <w:r>
               <w:rPr>
                 <w:rStyle w:val="Hyperlink"/>
@@ -960,7 +960,7 @@
                 <w:noProof/>
                 <w:webHidden/>
               </w:rPr>
-              <w:instrText xml:space="preserve"> PAGEREF _Toc397270882 \h </w:instrText>
+              <w:instrText xml:space="preserve"> PAGEREF _Toc397374529 \h </w:instrText>
             </w:r>
             <w:r>
               <w:rPr>
@@ -1003,7 +1003,7 @@
               <w:lang w:val="fr-FR" w:eastAsia="fr-FR"/>
             </w:rPr>
           </w:pPr>
-          <w:hyperlink w:anchor="_Toc397270883" w:history="1">
+          <w:hyperlink w:anchor="_Toc397374530" w:history="1">
             <w:r>
               <w:rPr>
                 <w:rStyle w:val="Hyperlink"/>
@@ -1030,7 +1030,7 @@
                 <w:noProof/>
                 <w:webHidden/>
               </w:rPr>
-              <w:instrText xml:space="preserve"> PAGEREF _Toc397270883 \h </w:instrText>
+              <w:instrText xml:space="preserve"> PAGEREF _Toc397374530 \h </w:instrText>
             </w:r>
             <w:r>
               <w:rPr>
@@ -1073,7 +1073,7 @@
               <w:lang w:val="fr-FR" w:eastAsia="fr-FR"/>
             </w:rPr>
           </w:pPr>
-          <w:hyperlink w:anchor="_Toc397270884" w:history="1">
+          <w:hyperlink w:anchor="_Toc397374531" w:history="1">
             <w:r>
               <w:rPr>
                 <w:rStyle w:val="Hyperlink"/>
@@ -1100,7 +1100,7 @@
                 <w:noProof/>
                 <w:webHidden/>
               </w:rPr>
-              <w:instrText xml:space="preserve"> PAGEREF _Toc397270884 \h </w:instrText>
+              <w:instrText xml:space="preserve"> PAGEREF _Toc397374531 \h </w:instrText>
             </w:r>
             <w:r>
               <w:rPr>
@@ -1143,7 +1143,7 @@
               <w:lang w:val="fr-FR" w:eastAsia="fr-FR"/>
             </w:rPr>
           </w:pPr>
-          <w:hyperlink w:anchor="_Toc397270885" w:history="1">
+          <w:hyperlink w:anchor="_Toc397374532" w:history="1">
             <w:r>
               <w:rPr>
                 <w:rStyle w:val="Hyperlink"/>
@@ -1170,7 +1170,7 @@
                 <w:noProof/>
                 <w:webHidden/>
               </w:rPr>
-              <w:instrText xml:space="preserve"> PAGEREF _Toc397270885 \h </w:instrText>
+              <w:instrText xml:space="preserve"> PAGEREF _Toc397374532 \h </w:instrText>
             </w:r>
             <w:r>
               <w:rPr>
@@ -1213,7 +1213,7 @@
               <w:lang w:val="fr-FR" w:eastAsia="fr-FR"/>
             </w:rPr>
           </w:pPr>
-          <w:hyperlink w:anchor="_Toc397270886" w:history="1">
+          <w:hyperlink w:anchor="_Toc397374533" w:history="1">
             <w:r>
               <w:rPr>
                 <w:rStyle w:val="Hyperlink"/>
@@ -1240,7 +1240,7 @@
                 <w:noProof/>
                 <w:webHidden/>
               </w:rPr>
-              <w:instrText xml:space="preserve"> PAGEREF _Toc397270886 \h </w:instrText>
+              <w:instrText xml:space="preserve"> PAGEREF _Toc397374533 \h </w:instrText>
             </w:r>
             <w:r>
               <w:rPr>
@@ -1283,7 +1283,7 @@
               <w:lang w:val="fr-FR" w:eastAsia="fr-FR"/>
             </w:rPr>
           </w:pPr>
-          <w:hyperlink w:anchor="_Toc397270887" w:history="1">
+          <w:hyperlink w:anchor="_Toc397374534" w:history="1">
             <w:r>
               <w:rPr>
                 <w:rStyle w:val="Hyperlink"/>
@@ -1310,7 +1310,7 @@
                 <w:noProof/>
                 <w:webHidden/>
               </w:rPr>
-              <w:instrText xml:space="preserve"> PAGEREF _Toc397270887 \h </w:instrText>
+              <w:instrText xml:space="preserve"> PAGEREF _Toc397374534 \h </w:instrText>
             </w:r>
             <w:r>
               <w:rPr>
@@ -1353,7 +1353,7 @@
               <w:lang w:val="fr-FR" w:eastAsia="fr-FR"/>
             </w:rPr>
           </w:pPr>
-          <w:hyperlink w:anchor="_Toc397270888" w:history="1">
+          <w:hyperlink w:anchor="_Toc397374535" w:history="1">
             <w:r>
               <w:rPr>
                 <w:rStyle w:val="Hyperlink"/>
@@ -1380,7 +1380,7 @@
                 <w:noProof/>
                 <w:webHidden/>
               </w:rPr>
-              <w:instrText xml:space="preserve"> PAGEREF _Toc397270888 \h </w:instrText>
+              <w:instrText xml:space="preserve"> PAGEREF _Toc397374535 \h </w:instrText>
             </w:r>
             <w:r>
               <w:rPr>
@@ -1423,7 +1423,7 @@
               <w:lang w:val="fr-FR" w:eastAsia="fr-FR"/>
             </w:rPr>
           </w:pPr>
-          <w:hyperlink w:anchor="_Toc397270889" w:history="1">
+          <w:hyperlink w:anchor="_Toc397374536" w:history="1">
             <w:r>
               <w:rPr>
                 <w:rStyle w:val="Hyperlink"/>
@@ -1450,7 +1450,7 @@
                 <w:noProof/>
                 <w:webHidden/>
               </w:rPr>
-              <w:instrText xml:space="preserve"> PAGEREF _Toc397270889 \h </w:instrText>
+              <w:instrText xml:space="preserve"> PAGEREF _Toc397374536 \h </w:instrText>
             </w:r>
             <w:r>
               <w:rPr>
@@ -1493,7 +1493,7 @@
               <w:lang w:val="fr-FR" w:eastAsia="fr-FR"/>
             </w:rPr>
           </w:pPr>
-          <w:hyperlink w:anchor="_Toc397270890" w:history="1">
+          <w:hyperlink w:anchor="_Toc397374537" w:history="1">
             <w:r>
               <w:rPr>
                 <w:rStyle w:val="Hyperlink"/>
@@ -1520,7 +1520,7 @@
                 <w:noProof/>
                 <w:webHidden/>
               </w:rPr>
-              <w:instrText xml:space="preserve"> PAGEREF _Toc397270890 \h </w:instrText>
+              <w:instrText xml:space="preserve"> PAGEREF _Toc397374537 \h </w:instrText>
             </w:r>
             <w:r>
               <w:rPr>
@@ -1563,7 +1563,7 @@
               <w:lang w:val="fr-FR" w:eastAsia="fr-FR"/>
             </w:rPr>
           </w:pPr>
-          <w:hyperlink w:anchor="_Toc397270891" w:history="1">
+          <w:hyperlink w:anchor="_Toc397374538" w:history="1">
             <w:r>
               <w:rPr>
                 <w:rStyle w:val="Hyperlink"/>
@@ -1590,7 +1590,7 @@
                 <w:noProof/>
                 <w:webHidden/>
               </w:rPr>
-              <w:instrText xml:space="preserve"> PAGEREF _Toc397270891 \h </w:instrText>
+              <w:instrText xml:space="preserve"> PAGEREF _Toc397374538 \h </w:instrText>
             </w:r>
             <w:r>
               <w:rPr>
@@ -1633,7 +1633,7 @@
               <w:lang w:val="fr-FR" w:eastAsia="fr-FR"/>
             </w:rPr>
           </w:pPr>
-          <w:hyperlink w:anchor="_Toc397270892" w:history="1">
+          <w:hyperlink w:anchor="_Toc397374539" w:history="1">
             <w:r>
               <w:rPr>
                 <w:rStyle w:val="Hyperlink"/>
@@ -1660,7 +1660,7 @@
                 <w:noProof/>
                 <w:webHidden/>
               </w:rPr>
-              <w:instrText xml:space="preserve"> PAGEREF _Toc397270892 \h </w:instrText>
+              <w:instrText xml:space="preserve"> PAGEREF _Toc397374539 \h </w:instrText>
             </w:r>
             <w:r>
               <w:rPr>
@@ -1703,7 +1703,7 @@
               <w:lang w:val="fr-FR" w:eastAsia="fr-FR"/>
             </w:rPr>
           </w:pPr>
-          <w:hyperlink w:anchor="_Toc397270893" w:history="1">
+          <w:hyperlink w:anchor="_Toc397374540" w:history="1">
             <w:r>
               <w:rPr>
                 <w:rStyle w:val="Hyperlink"/>
@@ -1730,7 +1730,7 @@
                 <w:noProof/>
                 <w:webHidden/>
               </w:rPr>
-              <w:instrText xml:space="preserve"> PAGEREF _Toc397270893 \h </w:instrText>
+              <w:instrText xml:space="preserve"> PAGEREF _Toc397374540 \h </w:instrText>
             </w:r>
             <w:r>
               <w:rPr>
@@ -1773,7 +1773,7 @@
               <w:lang w:val="fr-FR" w:eastAsia="fr-FR"/>
             </w:rPr>
           </w:pPr>
-          <w:hyperlink w:anchor="_Toc397270894" w:history="1">
+          <w:hyperlink w:anchor="_Toc397374541" w:history="1">
             <w:r>
               <w:rPr>
                 <w:rStyle w:val="Hyperlink"/>
@@ -1800,7 +1800,7 @@
                 <w:noProof/>
                 <w:webHidden/>
               </w:rPr>
-              <w:instrText xml:space="preserve"> PAGEREF _Toc397270894 \h </w:instrText>
+              <w:instrText xml:space="preserve"> PAGEREF _Toc397374541 \h </w:instrText>
             </w:r>
             <w:r>
               <w:rPr>
@@ -1843,7 +1843,7 @@
               <w:lang w:val="fr-FR" w:eastAsia="fr-FR"/>
             </w:rPr>
           </w:pPr>
-          <w:hyperlink w:anchor="_Toc397270895" w:history="1">
+          <w:hyperlink w:anchor="_Toc397374542" w:history="1">
             <w:r>
               <w:rPr>
                 <w:rStyle w:val="Hyperlink"/>
@@ -1870,7 +1870,7 @@
                 <w:noProof/>
                 <w:webHidden/>
               </w:rPr>
-              <w:instrText xml:space="preserve"> PAGEREF _Toc397270895 \h </w:instrText>
+              <w:instrText xml:space="preserve"> PAGEREF _Toc397374542 \h </w:instrText>
             </w:r>
             <w:r>
               <w:rPr>
@@ -1913,7 +1913,7 @@
               <w:lang w:val="fr-FR" w:eastAsia="fr-FR"/>
             </w:rPr>
           </w:pPr>
-          <w:hyperlink w:anchor="_Toc397270896" w:history="1">
+          <w:hyperlink w:anchor="_Toc397374543" w:history="1">
             <w:r>
               <w:rPr>
                 <w:rStyle w:val="Hyperlink"/>
@@ -1940,7 +1940,7 @@
                 <w:noProof/>
                 <w:webHidden/>
               </w:rPr>
-              <w:instrText xml:space="preserve"> PAGEREF _Toc397270896 \h </w:instrText>
+              <w:instrText xml:space="preserve"> PAGEREF _Toc397374543 \h </w:instrText>
             </w:r>
             <w:r>
               <w:rPr>
@@ -1983,7 +1983,7 @@
               <w:lang w:val="fr-FR" w:eastAsia="fr-FR"/>
             </w:rPr>
           </w:pPr>
-          <w:hyperlink w:anchor="_Toc397270897" w:history="1">
+          <w:hyperlink w:anchor="_Toc397374544" w:history="1">
             <w:r>
               <w:rPr>
                 <w:rStyle w:val="Hyperlink"/>
@@ -2010,7 +2010,7 @@
                 <w:noProof/>
                 <w:webHidden/>
               </w:rPr>
-              <w:instrText xml:space="preserve"> PAGEREF _Toc397270897 \h </w:instrText>
+              <w:instrText xml:space="preserve"> PAGEREF _Toc397374544 \h </w:instrText>
             </w:r>
             <w:r>
               <w:rPr>
@@ -2053,7 +2053,7 @@
               <w:lang w:val="fr-FR" w:eastAsia="fr-FR"/>
             </w:rPr>
           </w:pPr>
-          <w:hyperlink w:anchor="_Toc397270898" w:history="1">
+          <w:hyperlink w:anchor="_Toc397374545" w:history="1">
             <w:r>
               <w:rPr>
                 <w:rStyle w:val="Hyperlink"/>
@@ -2080,7 +2080,7 @@
                 <w:noProof/>
                 <w:webHidden/>
               </w:rPr>
-              <w:instrText xml:space="preserve"> PAGEREF _Toc397270898 \h </w:instrText>
+              <w:instrText xml:space="preserve"> PAGEREF _Toc397374545 \h </w:instrText>
             </w:r>
             <w:r>
               <w:rPr>
@@ -2123,7 +2123,7 @@
               <w:lang w:val="fr-FR" w:eastAsia="fr-FR"/>
             </w:rPr>
           </w:pPr>
-          <w:hyperlink w:anchor="_Toc397270899" w:history="1">
+          <w:hyperlink w:anchor="_Toc397374546" w:history="1">
             <w:r>
               <w:rPr>
                 <w:rStyle w:val="Hyperlink"/>
@@ -2150,7 +2150,7 @@
                 <w:noProof/>
                 <w:webHidden/>
               </w:rPr>
-              <w:instrText xml:space="preserve"> PAGEREF _Toc397270899 \h </w:instrText>
+              <w:instrText xml:space="preserve"> PAGEREF _Toc397374546 \h </w:instrText>
             </w:r>
             <w:r>
               <w:rPr>
@@ -2193,7 +2193,7 @@
               <w:lang w:val="fr-FR" w:eastAsia="fr-FR"/>
             </w:rPr>
           </w:pPr>
-          <w:hyperlink w:anchor="_Toc397270900" w:history="1">
+          <w:hyperlink w:anchor="_Toc397374547" w:history="1">
             <w:r>
               <w:rPr>
                 <w:rStyle w:val="Hyperlink"/>
@@ -2220,7 +2220,7 @@
                 <w:noProof/>
                 <w:webHidden/>
               </w:rPr>
-              <w:instrText xml:space="preserve"> PAGEREF _Toc397270900 \h </w:instrText>
+              <w:instrText xml:space="preserve"> PAGEREF _Toc397374547 \h </w:instrText>
             </w:r>
             <w:r>
               <w:rPr>
@@ -2263,7 +2263,7 @@
               <w:lang w:val="fr-FR" w:eastAsia="fr-FR"/>
             </w:rPr>
           </w:pPr>
-          <w:hyperlink w:anchor="_Toc397270901" w:history="1">
+          <w:hyperlink w:anchor="_Toc397374548" w:history="1">
             <w:r>
               <w:rPr>
                 <w:rStyle w:val="Hyperlink"/>
@@ -2290,7 +2290,7 @@
                 <w:noProof/>
                 <w:webHidden/>
               </w:rPr>
-              <w:instrText xml:space="preserve"> PAGEREF _Toc397270901 \h </w:instrText>
+              <w:instrText xml:space="preserve"> PAGEREF _Toc397374548 \h </w:instrText>
             </w:r>
             <w:r>
               <w:rPr>
@@ -2333,7 +2333,7 @@
               <w:lang w:val="fr-FR" w:eastAsia="fr-FR"/>
             </w:rPr>
           </w:pPr>
-          <w:hyperlink w:anchor="_Toc397270902" w:history="1">
+          <w:hyperlink w:anchor="_Toc397374549" w:history="1">
             <w:r>
               <w:rPr>
                 <w:rStyle w:val="Hyperlink"/>
@@ -2360,7 +2360,7 @@
                 <w:noProof/>
                 <w:webHidden/>
               </w:rPr>
-              <w:instrText xml:space="preserve"> PAGEREF _Toc397270902 \h </w:instrText>
+              <w:instrText xml:space="preserve"> PAGEREF _Toc397374549 \h </w:instrText>
             </w:r>
             <w:r>
               <w:rPr>
@@ -2403,7 +2403,7 @@
               <w:lang w:val="fr-FR" w:eastAsia="fr-FR"/>
             </w:rPr>
           </w:pPr>
-          <w:hyperlink w:anchor="_Toc397270903" w:history="1">
+          <w:hyperlink w:anchor="_Toc397374550" w:history="1">
             <w:r>
               <w:rPr>
                 <w:rStyle w:val="Hyperlink"/>
@@ -2430,7 +2430,7 @@
                 <w:noProof/>
                 <w:webHidden/>
               </w:rPr>
-              <w:instrText xml:space="preserve"> PAGEREF _Toc397270903 \h </w:instrText>
+              <w:instrText xml:space="preserve"> PAGEREF _Toc397374550 \h </w:instrText>
             </w:r>
             <w:r>
               <w:rPr>
@@ -2472,7 +2472,7 @@
       <w:pPr>
         <w:pStyle w:val="Heading1"/>
       </w:pPr>
-      <w:bookmarkStart w:id="2" w:name="_Toc397270873"/>
+      <w:bookmarkStart w:id="2" w:name="_Toc397374520"/>
       <w:r>
         <w:lastRenderedPageBreak/>
         <w:t>Intro</w:t>
@@ -2515,7 +2515,7 @@
       <w:pPr>
         <w:pStyle w:val="Heading1"/>
       </w:pPr>
-      <w:bookmarkStart w:id="3" w:name="_Toc397270874"/>
+      <w:bookmarkStart w:id="3" w:name="_Toc397374521"/>
       <w:r>
         <w:t>License</w:t>
       </w:r>
@@ -2605,7 +2605,7 @@
       <w:pPr>
         <w:pStyle w:val="Heading1"/>
       </w:pPr>
-      <w:bookmarkStart w:id="4" w:name="_Toc397270875"/>
+      <w:bookmarkStart w:id="4" w:name="_Toc397374522"/>
       <w:r>
         <w:t>Configuration</w:t>
       </w:r>
@@ -2805,7 +2805,7 @@
       <w:pPr>
         <w:pStyle w:val="Heading2"/>
       </w:pPr>
-      <w:bookmarkStart w:id="5" w:name="_Toc397270876"/>
+      <w:bookmarkStart w:id="5" w:name="_Toc397374523"/>
       <w:proofErr w:type="spellStart"/>
       <w:r>
         <w:t>MySQL</w:t>
@@ -3278,7 +3278,7 @@
       <w:pPr>
         <w:pStyle w:val="Heading2"/>
       </w:pPr>
-      <w:bookmarkStart w:id="6" w:name="_Toc397270877"/>
+      <w:bookmarkStart w:id="6" w:name="_Toc397374524"/>
       <w:r>
         <w:t>Logger</w:t>
       </w:r>
@@ -3391,7 +3391,7 @@
       <w:pPr>
         <w:pStyle w:val="Heading2"/>
       </w:pPr>
-      <w:bookmarkStart w:id="7" w:name="_Toc397270878"/>
+      <w:bookmarkStart w:id="7" w:name="_Toc397374525"/>
       <w:r>
         <w:t>Google Drive configuration</w:t>
       </w:r>
@@ -3580,7 +3580,7 @@
       <w:pPr>
         <w:pStyle w:val="Heading2"/>
       </w:pPr>
-      <w:bookmarkStart w:id="8" w:name="_Toc397270879"/>
+      <w:bookmarkStart w:id="8" w:name="_Toc397374526"/>
       <w:proofErr w:type="gramStart"/>
       <w:r>
         <w:t>m</w:t>
@@ -3866,7 +3866,7 @@
       <w:pPr>
         <w:pStyle w:val="Heading2"/>
       </w:pPr>
-      <w:bookmarkStart w:id="9" w:name="_Toc397270880"/>
+      <w:bookmarkStart w:id="9" w:name="_Toc397374527"/>
       <w:r>
         <w:t>P</w:t>
       </w:r>
@@ -3884,7 +3884,7 @@
       <w:pPr>
         <w:pStyle w:val="Heading3"/>
       </w:pPr>
-      <w:bookmarkStart w:id="10" w:name="_Toc397270881"/>
+      <w:bookmarkStart w:id="10" w:name="_Toc397374528"/>
       <w:r>
         <w:t>How to set the preferences</w:t>
       </w:r>
@@ -5544,7 +5544,7 @@
       <w:pPr>
         <w:pStyle w:val="Heading1"/>
       </w:pPr>
-      <w:bookmarkStart w:id="30" w:name="_Toc397270882"/>
+      <w:bookmarkStart w:id="30" w:name="_Toc397374529"/>
       <w:r>
         <w:lastRenderedPageBreak/>
         <w:t>Getting Started</w:t>
@@ -6273,7 +6273,7 @@
       <w:pPr>
         <w:pStyle w:val="Heading3"/>
       </w:pPr>
-      <w:bookmarkStart w:id="33" w:name="_Toc397270883"/>
+      <w:bookmarkStart w:id="33" w:name="_Toc397374530"/>
       <w:r>
         <w:t xml:space="preserve">How to </w:t>
       </w:r>
@@ -7079,7 +7079,15 @@
         <w:t>unplanned task</w:t>
       </w:r>
       <w:r>
-        <w:t xml:space="preserve"> with 0 pomodoro</w:t>
+        <w:t xml:space="preserve"> with 0 </w:t>
+      </w:r>
+      <w:proofErr w:type="spellStart"/>
+      <w:r>
+        <w:t>pomodoro</w:t>
+      </w:r>
+      <w:proofErr w:type="spellEnd"/>
+      <w:r>
+        <w:t xml:space="preserve"> and date today</w:t>
       </w:r>
       <w:r>
         <w:t xml:space="preserve"> (won’t work when the </w:t>
@@ -7124,10 +7132,18 @@
         <w:t>for the running task</w:t>
       </w:r>
       <w:r>
-        <w:t xml:space="preserve"> with 0 pomodoro</w:t>
-      </w:r>
-      <w:r>
-        <w:t xml:space="preserve"> </w:t>
+        <w:t xml:space="preserve"> with 0 </w:t>
+      </w:r>
+      <w:proofErr w:type="spellStart"/>
+      <w:r>
+        <w:t>pomodoro</w:t>
+      </w:r>
+      <w:proofErr w:type="spellEnd"/>
+      <w:r>
+        <w:t xml:space="preserve"> </w:t>
+      </w:r>
+      <w:r>
+        <w:t xml:space="preserve">and date today </w:t>
       </w:r>
       <w:r>
         <w:t xml:space="preserve">(won’t work when the </w:t>
@@ -7166,7 +7182,15 @@
         <w:t>for the running task</w:t>
       </w:r>
       <w:r>
-        <w:t xml:space="preserve"> with 0 pomodoro</w:t>
+        <w:t xml:space="preserve"> with 0 </w:t>
+      </w:r>
+      <w:proofErr w:type="spellStart"/>
+      <w:r>
+        <w:t>pomodoro</w:t>
+      </w:r>
+      <w:proofErr w:type="spellEnd"/>
+      <w:r>
+        <w:t xml:space="preserve"> and date today</w:t>
       </w:r>
       <w:r>
         <w:t>.</w:t>
@@ -7550,7 +7574,7 @@
           </wp:anchor>
         </w:drawing>
       </w:r>
-      <w:bookmarkStart w:id="34" w:name="_Toc397270884"/>
+      <w:bookmarkStart w:id="34" w:name="_Toc397374531"/>
       <w:r>
         <w:t>New</w:t>
       </w:r>
@@ -7574,7 +7598,7 @@
       <w:pPr>
         <w:pStyle w:val="Heading3"/>
       </w:pPr>
-      <w:bookmarkStart w:id="35" w:name="_Toc397270885"/>
+      <w:bookmarkStart w:id="35" w:name="_Toc397374532"/>
       <w:r>
         <w:t>How to c</w:t>
       </w:r>
@@ -7650,7 +7674,7 @@
       <w:pPr>
         <w:pStyle w:val="Heading3"/>
       </w:pPr>
-      <w:bookmarkStart w:id="36" w:name="_Toc397270886"/>
+      <w:bookmarkStart w:id="36" w:name="_Toc397374533"/>
       <w:r>
         <w:t>How to use the</w:t>
       </w:r>
@@ -8146,7 +8170,7 @@
           </wp:anchor>
         </w:drawing>
       </w:r>
-      <w:bookmarkStart w:id="47" w:name="_Toc397270887"/>
+      <w:bookmarkStart w:id="47" w:name="_Toc397374534"/>
       <w:r>
         <w:t>Ac</w:t>
       </w:r>
@@ -8176,7 +8200,7 @@
       <w:pPr>
         <w:pStyle w:val="Heading3"/>
       </w:pPr>
-      <w:bookmarkStart w:id="48" w:name="_Toc397270888"/>
+      <w:bookmarkStart w:id="48" w:name="_Toc397374535"/>
       <w:r>
         <w:t>How to read the table</w:t>
       </w:r>
@@ -8532,7 +8556,7 @@
       <w:pPr>
         <w:pStyle w:val="Heading3"/>
       </w:pPr>
-      <w:bookmarkStart w:id="49" w:name="_Toc397270889"/>
+      <w:bookmarkStart w:id="49" w:name="_Toc397374536"/>
       <w:r>
         <w:t>How to use a task as template</w:t>
       </w:r>
@@ -8602,7 +8626,7 @@
       <w:pPr>
         <w:pStyle w:val="Heading3"/>
       </w:pPr>
-      <w:bookmarkStart w:id="50" w:name="_Toc397270890"/>
+      <w:bookmarkStart w:id="50" w:name="_Toc397374537"/>
       <w:r>
         <w:t>How to edit a task</w:t>
       </w:r>
@@ -8776,7 +8800,7 @@
       <w:pPr>
         <w:pStyle w:val="Heading3"/>
       </w:pPr>
-      <w:bookmarkStart w:id="51" w:name="_Toc397270891"/>
+      <w:bookmarkStart w:id="51" w:name="_Toc397374538"/>
       <w:r>
         <w:t>How to export data</w:t>
       </w:r>
@@ -9570,7 +9594,7 @@
       <w:pPr>
         <w:pStyle w:val="Heading3"/>
       </w:pPr>
-      <w:bookmarkStart w:id="58" w:name="_Toc397270892"/>
+      <w:bookmarkStart w:id="58" w:name="_Toc397374539"/>
       <w:r>
         <w:t>How to impor</w:t>
       </w:r>
@@ -9776,7 +9800,7 @@
           </wp:anchor>
         </w:drawing>
       </w:r>
-      <w:bookmarkStart w:id="59" w:name="_Toc397270893"/>
+      <w:bookmarkStart w:id="59" w:name="_Toc397374540"/>
       <w:proofErr w:type="spellStart"/>
       <w:r>
         <w:t>ToDo</w:t>
@@ -9825,7 +9849,7 @@
       <w:pPr>
         <w:pStyle w:val="Heading3"/>
       </w:pPr>
-      <w:bookmarkStart w:id="60" w:name="_Toc397270894"/>
+      <w:bookmarkStart w:id="60" w:name="_Toc397374541"/>
       <w:r>
         <w:t>How to read the table</w:t>
       </w:r>
@@ -10028,7 +10052,7 @@
       <w:pPr>
         <w:pStyle w:val="Heading3"/>
       </w:pPr>
-      <w:bookmarkStart w:id="61" w:name="_Toc397270895"/>
+      <w:bookmarkStart w:id="61" w:name="_Toc397374542"/>
       <w:r>
         <w:t>How to p</w:t>
       </w:r>
@@ -10071,7 +10095,7 @@
       <w:pPr>
         <w:pStyle w:val="Heading3"/>
       </w:pPr>
-      <w:bookmarkStart w:id="62" w:name="_Toc397270896"/>
+      <w:bookmarkStart w:id="62" w:name="_Toc397374543"/>
       <w:r>
         <w:t>How to w</w:t>
       </w:r>
@@ -11249,7 +11273,7 @@
       <w:pPr>
         <w:pStyle w:val="Heading3"/>
       </w:pPr>
-      <w:bookmarkStart w:id="78" w:name="_Toc397270897"/>
+      <w:bookmarkStart w:id="78" w:name="_Toc397374544"/>
       <w:r>
         <w:t xml:space="preserve">How to </w:t>
       </w:r>
@@ -11459,7 +11483,7 @@
       <w:pPr>
         <w:pStyle w:val="Heading3"/>
       </w:pPr>
-      <w:bookmarkStart w:id="81" w:name="_Toc397270898"/>
+      <w:bookmarkStart w:id="81" w:name="_Toc397374545"/>
       <w:r>
         <w:t xml:space="preserve">How to </w:t>
       </w:r>
@@ -11473,11 +11497,50 @@
         <w:pStyle w:val="ListParagraph"/>
         <w:numPr>
           <w:ilvl w:val="0"/>
-          <w:numId w:val="11"/>
-        </w:numPr>
-      </w:pPr>
-      <w:r>
-        <w:t>Open the Unplanned</w:t>
+          <w:numId w:val="30"/>
+        </w:numPr>
+      </w:pPr>
+      <w:r>
+        <w:t>Select a task.</w:t>
+      </w:r>
+    </w:p>
+    <w:p>
+      <w:pPr>
+        <w:pStyle w:val="ListParagraph"/>
+        <w:numPr>
+          <w:ilvl w:val="0"/>
+          <w:numId w:val="30"/>
+        </w:numPr>
+      </w:pPr>
+      <w:r>
+        <w:t xml:space="preserve">Start the timer. </w:t>
+      </w:r>
+    </w:p>
+    <w:p>
+      <w:pPr>
+        <w:pStyle w:val="ListParagraph"/>
+        <w:numPr>
+          <w:ilvl w:val="0"/>
+          <w:numId w:val="30"/>
+        </w:numPr>
+      </w:pPr>
+      <w:r>
+        <w:t>Work on the task.</w:t>
+      </w:r>
+    </w:p>
+    <w:p>
+      <w:pPr>
+        <w:pStyle w:val="ListParagraph"/>
+        <w:numPr>
+          <w:ilvl w:val="0"/>
+          <w:numId w:val="30"/>
+        </w:numPr>
+      </w:pPr>
+      <w:r>
+        <w:t>Create an interruption using the appropriate shortcuts or o</w:t>
+      </w:r>
+      <w:r>
+        <w:t>pen the Unplanned</w:t>
       </w:r>
       <w:r>
         <w:t xml:space="preserve"> / Interruption</w:t>
@@ -11493,12 +11556,6 @@
       </w:r>
       <w:r>
         <w:t xml:space="preserve"> and save</w:t>
-      </w:r>
-      <w:r>
-        <w:t xml:space="preserve"> (if no detail is relevant use shortcuts for quick creation)</w:t>
-      </w:r>
-      <w:r>
-        <w:t>.</w:t>
       </w:r>
     </w:p>
     <w:p>
@@ -11519,13 +11576,7 @@
         <w:t>task</w:t>
       </w:r>
       <w:r>
-        <w:t xml:space="preserve">: </w:t>
-      </w:r>
-      <w:r>
-        <w:t>u</w:t>
-      </w:r>
-      <w:r>
-        <w:t>nplanned task, internal interruption or external interruption</w:t>
+        <w:t>: internal interruption or external interruption</w:t>
       </w:r>
       <w:r>
         <w:t>.</w:t>
@@ -11583,7 +11634,7 @@
         <w:pStyle w:val="ListParagraph"/>
         <w:numPr>
           <w:ilvl w:val="0"/>
-          <w:numId w:val="11"/>
+          <w:numId w:val="30"/>
         </w:numPr>
       </w:pPr>
       <w:r>
@@ -11702,6 +11753,21 @@
         <w:t>are</w:t>
       </w:r>
       <w:r>
+        <w:t>n’t</w:t>
+      </w:r>
+      <w:r>
+        <w:t xml:space="preserve"> interruptions</w:t>
+      </w:r>
+      <w:r>
+        <w:t>. They</w:t>
+      </w:r>
+      <w:r>
+        <w:t xml:space="preserve"> may be created at anytime</w:t>
+      </w:r>
+      <w:r>
+        <w:t xml:space="preserve"> and</w:t>
+      </w:r>
+      <w:r>
         <w:t xml:space="preserve"> </w:t>
       </w:r>
       <w:r>
@@ -11737,7 +11803,13 @@
         <w:t xml:space="preserve"> </w:t>
       </w:r>
       <w:r>
-        <w:t xml:space="preserve">otherwise it is added to the </w:t>
+        <w:t>otherwise</w:t>
+      </w:r>
+      <w:r>
+        <w:t xml:space="preserve"> </w:t>
+      </w:r>
+      <w:r>
+        <w:t xml:space="preserve">to the </w:t>
       </w:r>
       <w:r>
         <w:rPr>
@@ -11753,7 +11825,7 @@
       <w:pPr>
         <w:pStyle w:val="Heading3"/>
       </w:pPr>
-      <w:bookmarkStart w:id="82" w:name="_Toc397270899"/>
+      <w:bookmarkStart w:id="82" w:name="_Toc397374546"/>
       <w:r>
         <w:t xml:space="preserve">How to </w:t>
       </w:r>
@@ -11938,7 +12010,7 @@
           </wp:anchor>
         </w:drawing>
       </w:r>
-      <w:bookmarkStart w:id="83" w:name="_Toc397270900"/>
+      <w:bookmarkStart w:id="83" w:name="_Toc397374547"/>
       <w:r>
         <w:t>Report List / Release Backlog</w:t>
       </w:r>
@@ -11968,7 +12040,7 @@
       <w:pPr>
         <w:pStyle w:val="Heading3"/>
       </w:pPr>
-      <w:bookmarkStart w:id="84" w:name="_Toc397270901"/>
+      <w:bookmarkStart w:id="84" w:name="_Toc397374548"/>
       <w:r>
         <w:t xml:space="preserve">How to </w:t>
       </w:r>
@@ -12378,6 +12450,7 @@
         <w:rPr>
           <w:b/>
         </w:rPr>
+        <w:lastRenderedPageBreak/>
         <w:t>Story Points</w:t>
       </w:r>
       <w:r>
@@ -12431,7 +12504,6 @@
           <w:noProof/>
           <w:lang w:val="fr-FR" w:eastAsia="fr-FR"/>
         </w:rPr>
-        <w:lastRenderedPageBreak/>
         <w:drawing>
           <wp:inline distT="0" distB="0" distL="0" distR="0">
             <wp:extent cx="203246" cy="203246"/>
@@ -12572,7 +12644,7 @@
           </wp:anchor>
         </w:drawing>
       </w:r>
-      <w:bookmarkStart w:id="101" w:name="_Toc397270902"/>
+      <w:bookmarkStart w:id="101" w:name="_Toc397374549"/>
       <w:r>
         <w:t>Burndown</w:t>
       </w:r>
@@ -12611,7 +12683,7 @@
       <w:pPr>
         <w:pStyle w:val="Heading3"/>
       </w:pPr>
-      <w:bookmarkStart w:id="102" w:name="_Toc397270903"/>
+      <w:bookmarkStart w:id="102" w:name="_Toc397374550"/>
       <w:r>
         <w:t xml:space="preserve">How to </w:t>
       </w:r>
@@ -13470,6 +13542,7 @@
         <w:rPr>
           <w:b/>
         </w:rPr>
+        <w:lastRenderedPageBreak/>
         <w:t>Iterations</w:t>
       </w:r>
       <w:r>
@@ -13539,7 +13612,6 @@
         </w:numPr>
       </w:pPr>
       <w:r>
-        <w:lastRenderedPageBreak/>
         <w:t>Check the list of tasks upon which</w:t>
       </w:r>
       <w:r>
@@ -13861,7 +13933,7 @@
             <w:rPr>
               <w:noProof/>
             </w:rPr>
-            <w:t>2</w:t>
+            <w:t>13</w:t>
           </w:r>
         </w:fldSimple>
       </w:p>
@@ -13917,7 +13989,7 @@
         <v:path o:extrusionok="f" gradientshapeok="t" o:connecttype="rect"/>
         <o:lock v:ext="edit" aspectratio="t"/>
       </v:shapetype>
-      <v:shape id="_x0000_i1038" type="#_x0000_t75" alt="pomodoro16.png" style="width:16.3pt;height:16.3pt;visibility:visible;mso-wrap-style:square" o:bullet="t">
+      <v:shape id="_x0000_i1034" type="#_x0000_t75" alt="pomodoro16.png" style="width:16.3pt;height:16.3pt;visibility:visible;mso-wrap-style:square" o:bullet="t">
         <v:imagedata r:id="rId1" o:title="pomodoro16"/>
       </v:shape>
     </w:pict>
@@ -16724,6 +16796,95 @@
     </w:lvl>
   </w:abstractNum>
   <w:abstractNum w:abstractNumId="28">
+    <w:nsid w:val="74CE4C23"/>
+    <w:multiLevelType w:val="hybridMultilevel"/>
+    <w:tmpl w:val="2F1CC2E4"/>
+    <w:lvl w:ilvl="0" w:tplc="0809000F">
+      <w:start w:val="1"/>
+      <w:numFmt w:val="decimal"/>
+      <w:lvlText w:val="%1."/>
+      <w:lvlJc w:val="left"/>
+      <w:pPr>
+        <w:ind w:left="720" w:hanging="360"/>
+      </w:pPr>
+    </w:lvl>
+    <w:lvl w:ilvl="1" w:tplc="08090001">
+      <w:start w:val="1"/>
+      <w:numFmt w:val="bullet"/>
+      <w:lvlText w:val=""/>
+      <w:lvlJc w:val="left"/>
+      <w:pPr>
+        <w:ind w:left="1440" w:hanging="360"/>
+      </w:pPr>
+      <w:rPr>
+        <w:rFonts w:ascii="Symbol" w:hAnsi="Symbol" w:hint="default"/>
+      </w:rPr>
+    </w:lvl>
+    <w:lvl w:ilvl="2" w:tplc="0809001B" w:tentative="1">
+      <w:start w:val="1"/>
+      <w:numFmt w:val="lowerRoman"/>
+      <w:lvlText w:val="%3."/>
+      <w:lvlJc w:val="right"/>
+      <w:pPr>
+        <w:ind w:left="2160" w:hanging="180"/>
+      </w:pPr>
+    </w:lvl>
+    <w:lvl w:ilvl="3" w:tplc="0809000F" w:tentative="1">
+      <w:start w:val="1"/>
+      <w:numFmt w:val="decimal"/>
+      <w:lvlText w:val="%4."/>
+      <w:lvlJc w:val="left"/>
+      <w:pPr>
+        <w:ind w:left="2880" w:hanging="360"/>
+      </w:pPr>
+    </w:lvl>
+    <w:lvl w:ilvl="4" w:tplc="08090019" w:tentative="1">
+      <w:start w:val="1"/>
+      <w:numFmt w:val="lowerLetter"/>
+      <w:lvlText w:val="%5."/>
+      <w:lvlJc w:val="left"/>
+      <w:pPr>
+        <w:ind w:left="3600" w:hanging="360"/>
+      </w:pPr>
+    </w:lvl>
+    <w:lvl w:ilvl="5" w:tplc="0809001B" w:tentative="1">
+      <w:start w:val="1"/>
+      <w:numFmt w:val="lowerRoman"/>
+      <w:lvlText w:val="%6."/>
+      <w:lvlJc w:val="right"/>
+      <w:pPr>
+        <w:ind w:left="4320" w:hanging="180"/>
+      </w:pPr>
+    </w:lvl>
+    <w:lvl w:ilvl="6" w:tplc="0809000F" w:tentative="1">
+      <w:start w:val="1"/>
+      <w:numFmt w:val="decimal"/>
+      <w:lvlText w:val="%7."/>
+      <w:lvlJc w:val="left"/>
+      <w:pPr>
+        <w:ind w:left="5040" w:hanging="360"/>
+      </w:pPr>
+    </w:lvl>
+    <w:lvl w:ilvl="7" w:tplc="08090019" w:tentative="1">
+      <w:start w:val="1"/>
+      <w:numFmt w:val="lowerLetter"/>
+      <w:lvlText w:val="%8."/>
+      <w:lvlJc w:val="left"/>
+      <w:pPr>
+        <w:ind w:left="5760" w:hanging="360"/>
+      </w:pPr>
+    </w:lvl>
+    <w:lvl w:ilvl="8" w:tplc="0809001B" w:tentative="1">
+      <w:start w:val="1"/>
+      <w:numFmt w:val="lowerRoman"/>
+      <w:lvlText w:val="%9."/>
+      <w:lvlJc w:val="right"/>
+      <w:pPr>
+        <w:ind w:left="6480" w:hanging="180"/>
+      </w:pPr>
+    </w:lvl>
+  </w:abstractNum>
+  <w:abstractNum w:abstractNumId="29">
     <w:nsid w:val="79B972B0"/>
     <w:multiLevelType w:val="hybridMultilevel"/>
     <w:tmpl w:val="37BA4948"/>
@@ -16882,7 +17043,7 @@
     <w:abstractNumId w:val="25"/>
   </w:num>
   <w:num w:numId="24">
-    <w:abstractNumId w:val="28"/>
+    <w:abstractNumId w:val="29"/>
   </w:num>
   <w:num w:numId="25">
     <w:abstractNumId w:val="23"/>
@@ -16898,6 +17059,9 @@
   </w:num>
   <w:num w:numId="29">
     <w:abstractNumId w:val="22"/>
+  </w:num>
+  <w:num w:numId="30">
+    <w:abstractNumId w:val="28"/>
   </w:num>
   <w:numIdMacAtCleanup w:val="26"/>
 </w:numbering>
@@ -17708,7 +17872,7 @@
 </file>
 
 <file path=customXml/itemProps1.xml><?xml version="1.0" encoding="utf-8"?>
-<ds:datastoreItem xmlns:ds="http://schemas.openxmlformats.org/officeDocument/2006/customXml" ds:itemID="{65E909FD-939F-4BA4-ABF9-E1542CABE183}">
+<ds:datastoreItem xmlns:ds="http://schemas.openxmlformats.org/officeDocument/2006/customXml" ds:itemID="{3EB0CBEE-1D2E-4F1B-BAD0-36E3406238D0}">
   <ds:schemaRefs>
     <ds:schemaRef ds:uri="http://schemas.openxmlformats.org/officeDocument/2006/bibliography"/>
   </ds:schemaRefs>

</xml_diff>

<commit_message>
added new ubuntu unicode font for utf-8 support + added mysql utf-8 config to user guide
</commit_message>
<xml_diff>
--- a/doc/User guides/myAgilePomodoro_3.1.0.docx
+++ b/doc/User guides/myAgilePomodoro_3.1.0.docx
@@ -303,7 +303,7 @@
           <w:r>
             <w:fldChar w:fldCharType="separate"/>
           </w:r>
-          <w:hyperlink w:anchor="_Toc397374520" w:history="1">
+          <w:hyperlink w:anchor="_Toc397444665" w:history="1">
             <w:r>
               <w:rPr>
                 <w:rStyle w:val="Hyperlink"/>
@@ -330,7 +330,7 @@
                 <w:noProof/>
                 <w:webHidden/>
               </w:rPr>
-              <w:instrText xml:space="preserve"> PAGEREF _Toc397374520 \h </w:instrText>
+              <w:instrText xml:space="preserve"> PAGEREF _Toc397444665 \h </w:instrText>
             </w:r>
             <w:r>
               <w:rPr>
@@ -373,7 +373,7 @@
               <w:lang w:val="fr-FR" w:eastAsia="fr-FR"/>
             </w:rPr>
           </w:pPr>
-          <w:hyperlink w:anchor="_Toc397374521" w:history="1">
+          <w:hyperlink w:anchor="_Toc397444666" w:history="1">
             <w:r>
               <w:rPr>
                 <w:rStyle w:val="Hyperlink"/>
@@ -400,7 +400,7 @@
                 <w:noProof/>
                 <w:webHidden/>
               </w:rPr>
-              <w:instrText xml:space="preserve"> PAGEREF _Toc397374521 \h </w:instrText>
+              <w:instrText xml:space="preserve"> PAGEREF _Toc397444666 \h </w:instrText>
             </w:r>
             <w:r>
               <w:rPr>
@@ -443,7 +443,7 @@
               <w:lang w:val="fr-FR" w:eastAsia="fr-FR"/>
             </w:rPr>
           </w:pPr>
-          <w:hyperlink w:anchor="_Toc397374522" w:history="1">
+          <w:hyperlink w:anchor="_Toc397444667" w:history="1">
             <w:r>
               <w:rPr>
                 <w:rStyle w:val="Hyperlink"/>
@@ -470,7 +470,7 @@
                 <w:noProof/>
                 <w:webHidden/>
               </w:rPr>
-              <w:instrText xml:space="preserve"> PAGEREF _Toc397374522 \h </w:instrText>
+              <w:instrText xml:space="preserve"> PAGEREF _Toc397444667 \h </w:instrText>
             </w:r>
             <w:r>
               <w:rPr>
@@ -513,7 +513,7 @@
               <w:lang w:val="fr-FR" w:eastAsia="fr-FR"/>
             </w:rPr>
           </w:pPr>
-          <w:hyperlink w:anchor="_Toc397374523" w:history="1">
+          <w:hyperlink w:anchor="_Toc397444668" w:history="1">
             <w:r>
               <w:rPr>
                 <w:rStyle w:val="Hyperlink"/>
@@ -540,7 +540,7 @@
                 <w:noProof/>
                 <w:webHidden/>
               </w:rPr>
-              <w:instrText xml:space="preserve"> PAGEREF _Toc397374523 \h </w:instrText>
+              <w:instrText xml:space="preserve"> PAGEREF _Toc397444668 \h </w:instrText>
             </w:r>
             <w:r>
               <w:rPr>
@@ -583,7 +583,7 @@
               <w:lang w:val="fr-FR" w:eastAsia="fr-FR"/>
             </w:rPr>
           </w:pPr>
-          <w:hyperlink w:anchor="_Toc397374524" w:history="1">
+          <w:hyperlink w:anchor="_Toc397444669" w:history="1">
             <w:r>
               <w:rPr>
                 <w:rStyle w:val="Hyperlink"/>
@@ -610,7 +610,7 @@
                 <w:noProof/>
                 <w:webHidden/>
               </w:rPr>
-              <w:instrText xml:space="preserve"> PAGEREF _Toc397374524 \h </w:instrText>
+              <w:instrText xml:space="preserve"> PAGEREF _Toc397444669 \h </w:instrText>
             </w:r>
             <w:r>
               <w:rPr>
@@ -653,7 +653,7 @@
               <w:lang w:val="fr-FR" w:eastAsia="fr-FR"/>
             </w:rPr>
           </w:pPr>
-          <w:hyperlink w:anchor="_Toc397374525" w:history="1">
+          <w:hyperlink w:anchor="_Toc397444670" w:history="1">
             <w:r>
               <w:rPr>
                 <w:rStyle w:val="Hyperlink"/>
@@ -680,7 +680,7 @@
                 <w:noProof/>
                 <w:webHidden/>
               </w:rPr>
-              <w:instrText xml:space="preserve"> PAGEREF _Toc397374525 \h </w:instrText>
+              <w:instrText xml:space="preserve"> PAGEREF _Toc397444670 \h </w:instrText>
             </w:r>
             <w:r>
               <w:rPr>
@@ -723,7 +723,7 @@
               <w:lang w:val="fr-FR" w:eastAsia="fr-FR"/>
             </w:rPr>
           </w:pPr>
-          <w:hyperlink w:anchor="_Toc397374526" w:history="1">
+          <w:hyperlink w:anchor="_Toc397444671" w:history="1">
             <w:r>
               <w:rPr>
                 <w:rStyle w:val="Hyperlink"/>
@@ -750,7 +750,7 @@
                 <w:noProof/>
                 <w:webHidden/>
               </w:rPr>
-              <w:instrText xml:space="preserve"> PAGEREF _Toc397374526 \h </w:instrText>
+              <w:instrText xml:space="preserve"> PAGEREF _Toc397444671 \h </w:instrText>
             </w:r>
             <w:r>
               <w:rPr>
@@ -793,7 +793,7 @@
               <w:lang w:val="fr-FR" w:eastAsia="fr-FR"/>
             </w:rPr>
           </w:pPr>
-          <w:hyperlink w:anchor="_Toc397374527" w:history="1">
+          <w:hyperlink w:anchor="_Toc397444672" w:history="1">
             <w:r>
               <w:rPr>
                 <w:rStyle w:val="Hyperlink"/>
@@ -820,7 +820,7 @@
                 <w:noProof/>
                 <w:webHidden/>
               </w:rPr>
-              <w:instrText xml:space="preserve"> PAGEREF _Toc397374527 \h </w:instrText>
+              <w:instrText xml:space="preserve"> PAGEREF _Toc397444672 \h </w:instrText>
             </w:r>
             <w:r>
               <w:rPr>
@@ -863,7 +863,7 @@
               <w:lang w:val="fr-FR" w:eastAsia="fr-FR"/>
             </w:rPr>
           </w:pPr>
-          <w:hyperlink w:anchor="_Toc397374528" w:history="1">
+          <w:hyperlink w:anchor="_Toc397444673" w:history="1">
             <w:r>
               <w:rPr>
                 <w:rStyle w:val="Hyperlink"/>
@@ -890,7 +890,7 @@
                 <w:noProof/>
                 <w:webHidden/>
               </w:rPr>
-              <w:instrText xml:space="preserve"> PAGEREF _Toc397374528 \h </w:instrText>
+              <w:instrText xml:space="preserve"> PAGEREF _Toc397444673 \h </w:instrText>
             </w:r>
             <w:r>
               <w:rPr>
@@ -910,7 +910,7 @@
                 <w:noProof/>
                 <w:webHidden/>
               </w:rPr>
-              <w:t>4</w:t>
+              <w:t>5</w:t>
             </w:r>
             <w:r>
               <w:rPr>
@@ -933,7 +933,7 @@
               <w:lang w:val="fr-FR" w:eastAsia="fr-FR"/>
             </w:rPr>
           </w:pPr>
-          <w:hyperlink w:anchor="_Toc397374529" w:history="1">
+          <w:hyperlink w:anchor="_Toc397444674" w:history="1">
             <w:r>
               <w:rPr>
                 <w:rStyle w:val="Hyperlink"/>
@@ -960,7 +960,7 @@
                 <w:noProof/>
                 <w:webHidden/>
               </w:rPr>
-              <w:instrText xml:space="preserve"> PAGEREF _Toc397374529 \h </w:instrText>
+              <w:instrText xml:space="preserve"> PAGEREF _Toc397444674 \h </w:instrText>
             </w:r>
             <w:r>
               <w:rPr>
@@ -1003,7 +1003,7 @@
               <w:lang w:val="fr-FR" w:eastAsia="fr-FR"/>
             </w:rPr>
           </w:pPr>
-          <w:hyperlink w:anchor="_Toc397374530" w:history="1">
+          <w:hyperlink w:anchor="_Toc397444675" w:history="1">
             <w:r>
               <w:rPr>
                 <w:rStyle w:val="Hyperlink"/>
@@ -1030,7 +1030,7 @@
                 <w:noProof/>
                 <w:webHidden/>
               </w:rPr>
-              <w:instrText xml:space="preserve"> PAGEREF _Toc397374530 \h </w:instrText>
+              <w:instrText xml:space="preserve"> PAGEREF _Toc397444675 \h </w:instrText>
             </w:r>
             <w:r>
               <w:rPr>
@@ -1073,7 +1073,7 @@
               <w:lang w:val="fr-FR" w:eastAsia="fr-FR"/>
             </w:rPr>
           </w:pPr>
-          <w:hyperlink w:anchor="_Toc397374531" w:history="1">
+          <w:hyperlink w:anchor="_Toc397444676" w:history="1">
             <w:r>
               <w:rPr>
                 <w:rStyle w:val="Hyperlink"/>
@@ -1100,7 +1100,7 @@
                 <w:noProof/>
                 <w:webHidden/>
               </w:rPr>
-              <w:instrText xml:space="preserve"> PAGEREF _Toc397374531 \h </w:instrText>
+              <w:instrText xml:space="preserve"> PAGEREF _Toc397444676 \h </w:instrText>
             </w:r>
             <w:r>
               <w:rPr>
@@ -1143,7 +1143,7 @@
               <w:lang w:val="fr-FR" w:eastAsia="fr-FR"/>
             </w:rPr>
           </w:pPr>
-          <w:hyperlink w:anchor="_Toc397374532" w:history="1">
+          <w:hyperlink w:anchor="_Toc397444677" w:history="1">
             <w:r>
               <w:rPr>
                 <w:rStyle w:val="Hyperlink"/>
@@ -1170,7 +1170,7 @@
                 <w:noProof/>
                 <w:webHidden/>
               </w:rPr>
-              <w:instrText xml:space="preserve"> PAGEREF _Toc397374532 \h </w:instrText>
+              <w:instrText xml:space="preserve"> PAGEREF _Toc397444677 \h </w:instrText>
             </w:r>
             <w:r>
               <w:rPr>
@@ -1213,7 +1213,7 @@
               <w:lang w:val="fr-FR" w:eastAsia="fr-FR"/>
             </w:rPr>
           </w:pPr>
-          <w:hyperlink w:anchor="_Toc397374533" w:history="1">
+          <w:hyperlink w:anchor="_Toc397444678" w:history="1">
             <w:r>
               <w:rPr>
                 <w:rStyle w:val="Hyperlink"/>
@@ -1240,7 +1240,7 @@
                 <w:noProof/>
                 <w:webHidden/>
               </w:rPr>
-              <w:instrText xml:space="preserve"> PAGEREF _Toc397374533 \h </w:instrText>
+              <w:instrText xml:space="preserve"> PAGEREF _Toc397444678 \h </w:instrText>
             </w:r>
             <w:r>
               <w:rPr>
@@ -1283,7 +1283,7 @@
               <w:lang w:val="fr-FR" w:eastAsia="fr-FR"/>
             </w:rPr>
           </w:pPr>
-          <w:hyperlink w:anchor="_Toc397374534" w:history="1">
+          <w:hyperlink w:anchor="_Toc397444679" w:history="1">
             <w:r>
               <w:rPr>
                 <w:rStyle w:val="Hyperlink"/>
@@ -1310,7 +1310,7 @@
                 <w:noProof/>
                 <w:webHidden/>
               </w:rPr>
-              <w:instrText xml:space="preserve"> PAGEREF _Toc397374534 \h </w:instrText>
+              <w:instrText xml:space="preserve"> PAGEREF _Toc397444679 \h </w:instrText>
             </w:r>
             <w:r>
               <w:rPr>
@@ -1353,7 +1353,7 @@
               <w:lang w:val="fr-FR" w:eastAsia="fr-FR"/>
             </w:rPr>
           </w:pPr>
-          <w:hyperlink w:anchor="_Toc397374535" w:history="1">
+          <w:hyperlink w:anchor="_Toc397444680" w:history="1">
             <w:r>
               <w:rPr>
                 <w:rStyle w:val="Hyperlink"/>
@@ -1380,7 +1380,7 @@
                 <w:noProof/>
                 <w:webHidden/>
               </w:rPr>
-              <w:instrText xml:space="preserve"> PAGEREF _Toc397374535 \h </w:instrText>
+              <w:instrText xml:space="preserve"> PAGEREF _Toc397444680 \h </w:instrText>
             </w:r>
             <w:r>
               <w:rPr>
@@ -1423,7 +1423,7 @@
               <w:lang w:val="fr-FR" w:eastAsia="fr-FR"/>
             </w:rPr>
           </w:pPr>
-          <w:hyperlink w:anchor="_Toc397374536" w:history="1">
+          <w:hyperlink w:anchor="_Toc397444681" w:history="1">
             <w:r>
               <w:rPr>
                 <w:rStyle w:val="Hyperlink"/>
@@ -1450,7 +1450,7 @@
                 <w:noProof/>
                 <w:webHidden/>
               </w:rPr>
-              <w:instrText xml:space="preserve"> PAGEREF _Toc397374536 \h </w:instrText>
+              <w:instrText xml:space="preserve"> PAGEREF _Toc397444681 \h </w:instrText>
             </w:r>
             <w:r>
               <w:rPr>
@@ -1493,7 +1493,7 @@
               <w:lang w:val="fr-FR" w:eastAsia="fr-FR"/>
             </w:rPr>
           </w:pPr>
-          <w:hyperlink w:anchor="_Toc397374537" w:history="1">
+          <w:hyperlink w:anchor="_Toc397444682" w:history="1">
             <w:r>
               <w:rPr>
                 <w:rStyle w:val="Hyperlink"/>
@@ -1520,7 +1520,7 @@
                 <w:noProof/>
                 <w:webHidden/>
               </w:rPr>
-              <w:instrText xml:space="preserve"> PAGEREF _Toc397374537 \h </w:instrText>
+              <w:instrText xml:space="preserve"> PAGEREF _Toc397444682 \h </w:instrText>
             </w:r>
             <w:r>
               <w:rPr>
@@ -1563,7 +1563,7 @@
               <w:lang w:val="fr-FR" w:eastAsia="fr-FR"/>
             </w:rPr>
           </w:pPr>
-          <w:hyperlink w:anchor="_Toc397374538" w:history="1">
+          <w:hyperlink w:anchor="_Toc397444683" w:history="1">
             <w:r>
               <w:rPr>
                 <w:rStyle w:val="Hyperlink"/>
@@ -1590,7 +1590,7 @@
                 <w:noProof/>
                 <w:webHidden/>
               </w:rPr>
-              <w:instrText xml:space="preserve"> PAGEREF _Toc397374538 \h </w:instrText>
+              <w:instrText xml:space="preserve"> PAGEREF _Toc397444683 \h </w:instrText>
             </w:r>
             <w:r>
               <w:rPr>
@@ -1633,7 +1633,7 @@
               <w:lang w:val="fr-FR" w:eastAsia="fr-FR"/>
             </w:rPr>
           </w:pPr>
-          <w:hyperlink w:anchor="_Toc397374539" w:history="1">
+          <w:hyperlink w:anchor="_Toc397444684" w:history="1">
             <w:r>
               <w:rPr>
                 <w:rStyle w:val="Hyperlink"/>
@@ -1660,7 +1660,7 @@
                 <w:noProof/>
                 <w:webHidden/>
               </w:rPr>
-              <w:instrText xml:space="preserve"> PAGEREF _Toc397374539 \h </w:instrText>
+              <w:instrText xml:space="preserve"> PAGEREF _Toc397444684 \h </w:instrText>
             </w:r>
             <w:r>
               <w:rPr>
@@ -1703,7 +1703,7 @@
               <w:lang w:val="fr-FR" w:eastAsia="fr-FR"/>
             </w:rPr>
           </w:pPr>
-          <w:hyperlink w:anchor="_Toc397374540" w:history="1">
+          <w:hyperlink w:anchor="_Toc397444685" w:history="1">
             <w:r>
               <w:rPr>
                 <w:rStyle w:val="Hyperlink"/>
@@ -1730,7 +1730,7 @@
                 <w:noProof/>
                 <w:webHidden/>
               </w:rPr>
-              <w:instrText xml:space="preserve"> PAGEREF _Toc397374540 \h </w:instrText>
+              <w:instrText xml:space="preserve"> PAGEREF _Toc397444685 \h </w:instrText>
             </w:r>
             <w:r>
               <w:rPr>
@@ -1773,7 +1773,7 @@
               <w:lang w:val="fr-FR" w:eastAsia="fr-FR"/>
             </w:rPr>
           </w:pPr>
-          <w:hyperlink w:anchor="_Toc397374541" w:history="1">
+          <w:hyperlink w:anchor="_Toc397444686" w:history="1">
             <w:r>
               <w:rPr>
                 <w:rStyle w:val="Hyperlink"/>
@@ -1800,7 +1800,7 @@
                 <w:noProof/>
                 <w:webHidden/>
               </w:rPr>
-              <w:instrText xml:space="preserve"> PAGEREF _Toc397374541 \h </w:instrText>
+              <w:instrText xml:space="preserve"> PAGEREF _Toc397444686 \h </w:instrText>
             </w:r>
             <w:r>
               <w:rPr>
@@ -1843,7 +1843,7 @@
               <w:lang w:val="fr-FR" w:eastAsia="fr-FR"/>
             </w:rPr>
           </w:pPr>
-          <w:hyperlink w:anchor="_Toc397374542" w:history="1">
+          <w:hyperlink w:anchor="_Toc397444687" w:history="1">
             <w:r>
               <w:rPr>
                 <w:rStyle w:val="Hyperlink"/>
@@ -1870,7 +1870,7 @@
                 <w:noProof/>
                 <w:webHidden/>
               </w:rPr>
-              <w:instrText xml:space="preserve"> PAGEREF _Toc397374542 \h </w:instrText>
+              <w:instrText xml:space="preserve"> PAGEREF _Toc397444687 \h </w:instrText>
             </w:r>
             <w:r>
               <w:rPr>
@@ -1913,7 +1913,7 @@
               <w:lang w:val="fr-FR" w:eastAsia="fr-FR"/>
             </w:rPr>
           </w:pPr>
-          <w:hyperlink w:anchor="_Toc397374543" w:history="1">
+          <w:hyperlink w:anchor="_Toc397444688" w:history="1">
             <w:r>
               <w:rPr>
                 <w:rStyle w:val="Hyperlink"/>
@@ -1940,7 +1940,7 @@
                 <w:noProof/>
                 <w:webHidden/>
               </w:rPr>
-              <w:instrText xml:space="preserve"> PAGEREF _Toc397374543 \h </w:instrText>
+              <w:instrText xml:space="preserve"> PAGEREF _Toc397444688 \h </w:instrText>
             </w:r>
             <w:r>
               <w:rPr>
@@ -1983,7 +1983,7 @@
               <w:lang w:val="fr-FR" w:eastAsia="fr-FR"/>
             </w:rPr>
           </w:pPr>
-          <w:hyperlink w:anchor="_Toc397374544" w:history="1">
+          <w:hyperlink w:anchor="_Toc397444689" w:history="1">
             <w:r>
               <w:rPr>
                 <w:rStyle w:val="Hyperlink"/>
@@ -2010,7 +2010,7 @@
                 <w:noProof/>
                 <w:webHidden/>
               </w:rPr>
-              <w:instrText xml:space="preserve"> PAGEREF _Toc397374544 \h </w:instrText>
+              <w:instrText xml:space="preserve"> PAGEREF _Toc397444689 \h </w:instrText>
             </w:r>
             <w:r>
               <w:rPr>
@@ -2030,7 +2030,7 @@
                 <w:noProof/>
                 <w:webHidden/>
               </w:rPr>
-              <w:t>10</w:t>
+              <w:t>11</w:t>
             </w:r>
             <w:r>
               <w:rPr>
@@ -2053,7 +2053,7 @@
               <w:lang w:val="fr-FR" w:eastAsia="fr-FR"/>
             </w:rPr>
           </w:pPr>
-          <w:hyperlink w:anchor="_Toc397374545" w:history="1">
+          <w:hyperlink w:anchor="_Toc397444690" w:history="1">
             <w:r>
               <w:rPr>
                 <w:rStyle w:val="Hyperlink"/>
@@ -2080,7 +2080,7 @@
                 <w:noProof/>
                 <w:webHidden/>
               </w:rPr>
-              <w:instrText xml:space="preserve"> PAGEREF _Toc397374545 \h </w:instrText>
+              <w:instrText xml:space="preserve"> PAGEREF _Toc397444690 \h </w:instrText>
             </w:r>
             <w:r>
               <w:rPr>
@@ -2123,7 +2123,7 @@
               <w:lang w:val="fr-FR" w:eastAsia="fr-FR"/>
             </w:rPr>
           </w:pPr>
-          <w:hyperlink w:anchor="_Toc397374546" w:history="1">
+          <w:hyperlink w:anchor="_Toc397444691" w:history="1">
             <w:r>
               <w:rPr>
                 <w:rStyle w:val="Hyperlink"/>
@@ -2150,7 +2150,7 @@
                 <w:noProof/>
                 <w:webHidden/>
               </w:rPr>
-              <w:instrText xml:space="preserve"> PAGEREF _Toc397374546 \h </w:instrText>
+              <w:instrText xml:space="preserve"> PAGEREF _Toc397444691 \h </w:instrText>
             </w:r>
             <w:r>
               <w:rPr>
@@ -2193,7 +2193,7 @@
               <w:lang w:val="fr-FR" w:eastAsia="fr-FR"/>
             </w:rPr>
           </w:pPr>
-          <w:hyperlink w:anchor="_Toc397374547" w:history="1">
+          <w:hyperlink w:anchor="_Toc397444692" w:history="1">
             <w:r>
               <w:rPr>
                 <w:rStyle w:val="Hyperlink"/>
@@ -2220,7 +2220,7 @@
                 <w:noProof/>
                 <w:webHidden/>
               </w:rPr>
-              <w:instrText xml:space="preserve"> PAGEREF _Toc397374547 \h </w:instrText>
+              <w:instrText xml:space="preserve"> PAGEREF _Toc397444692 \h </w:instrText>
             </w:r>
             <w:r>
               <w:rPr>
@@ -2263,7 +2263,7 @@
               <w:lang w:val="fr-FR" w:eastAsia="fr-FR"/>
             </w:rPr>
           </w:pPr>
-          <w:hyperlink w:anchor="_Toc397374548" w:history="1">
+          <w:hyperlink w:anchor="_Toc397444693" w:history="1">
             <w:r>
               <w:rPr>
                 <w:rStyle w:val="Hyperlink"/>
@@ -2290,7 +2290,7 @@
                 <w:noProof/>
                 <w:webHidden/>
               </w:rPr>
-              <w:instrText xml:space="preserve"> PAGEREF _Toc397374548 \h </w:instrText>
+              <w:instrText xml:space="preserve"> PAGEREF _Toc397444693 \h </w:instrText>
             </w:r>
             <w:r>
               <w:rPr>
@@ -2333,7 +2333,7 @@
               <w:lang w:val="fr-FR" w:eastAsia="fr-FR"/>
             </w:rPr>
           </w:pPr>
-          <w:hyperlink w:anchor="_Toc397374549" w:history="1">
+          <w:hyperlink w:anchor="_Toc397444694" w:history="1">
             <w:r>
               <w:rPr>
                 <w:rStyle w:val="Hyperlink"/>
@@ -2360,7 +2360,7 @@
                 <w:noProof/>
                 <w:webHidden/>
               </w:rPr>
-              <w:instrText xml:space="preserve"> PAGEREF _Toc397374549 \h </w:instrText>
+              <w:instrText xml:space="preserve"> PAGEREF _Toc397444694 \h </w:instrText>
             </w:r>
             <w:r>
               <w:rPr>
@@ -2403,7 +2403,7 @@
               <w:lang w:val="fr-FR" w:eastAsia="fr-FR"/>
             </w:rPr>
           </w:pPr>
-          <w:hyperlink w:anchor="_Toc397374550" w:history="1">
+          <w:hyperlink w:anchor="_Toc397444695" w:history="1">
             <w:r>
               <w:rPr>
                 <w:rStyle w:val="Hyperlink"/>
@@ -2430,7 +2430,7 @@
                 <w:noProof/>
                 <w:webHidden/>
               </w:rPr>
-              <w:instrText xml:space="preserve"> PAGEREF _Toc397374550 \h </w:instrText>
+              <w:instrText xml:space="preserve"> PAGEREF _Toc397444695 \h </w:instrText>
             </w:r>
             <w:r>
               <w:rPr>
@@ -2472,7 +2472,7 @@
       <w:pPr>
         <w:pStyle w:val="Heading1"/>
       </w:pPr>
-      <w:bookmarkStart w:id="2" w:name="_Toc397374520"/>
+      <w:bookmarkStart w:id="2" w:name="_Toc397444665"/>
       <w:r>
         <w:lastRenderedPageBreak/>
         <w:t>Intro</w:t>
@@ -2515,7 +2515,7 @@
       <w:pPr>
         <w:pStyle w:val="Heading1"/>
       </w:pPr>
-      <w:bookmarkStart w:id="3" w:name="_Toc397374521"/>
+      <w:bookmarkStart w:id="3" w:name="_Toc397444666"/>
       <w:r>
         <w:t>License</w:t>
       </w:r>
@@ -2605,7 +2605,7 @@
       <w:pPr>
         <w:pStyle w:val="Heading1"/>
       </w:pPr>
-      <w:bookmarkStart w:id="4" w:name="_Toc397374522"/>
+      <w:bookmarkStart w:id="4" w:name="_Toc397444667"/>
       <w:r>
         <w:t>Configuration</w:t>
       </w:r>
@@ -2805,7 +2805,7 @@
       <w:pPr>
         <w:pStyle w:val="Heading2"/>
       </w:pPr>
-      <w:bookmarkStart w:id="5" w:name="_Toc397374523"/>
+      <w:bookmarkStart w:id="5" w:name="_Toc397444668"/>
       <w:proofErr w:type="spellStart"/>
       <w:r>
         <w:t>MySQL</w:t>
@@ -2817,76 +2817,29 @@
       <w:bookmarkEnd w:id="5"/>
     </w:p>
     <w:p>
-      <w:r>
-        <w:t>In case</w:t>
-      </w:r>
-      <w:r>
-        <w:t xml:space="preserve"> of </w:t>
-      </w:r>
-      <w:r>
-        <w:rPr>
-          <w:b/>
-        </w:rPr>
-        <w:t>remote database</w:t>
-      </w:r>
-      <w:r>
-        <w:t xml:space="preserve">, </w:t>
-      </w:r>
-      <w:r>
-        <w:t>the person in charge of c</w:t>
-      </w:r>
-      <w:r>
-        <w:t>onfiguring the application must</w:t>
-      </w:r>
-      <w:r>
-        <w:t xml:space="preserve"> create </w:t>
-      </w:r>
-      <w:r>
-        <w:t xml:space="preserve">a </w:t>
-      </w:r>
-      <w:r>
-        <w:t>text</w:t>
-      </w:r>
-      <w:r>
-        <w:t xml:space="preserve"> </w:t>
-      </w:r>
-      <w:r>
-        <w:t xml:space="preserve">file called </w:t>
-      </w:r>
-      <w:r>
-        <w:t>"</w:t>
+      <w:pPr>
+        <w:pStyle w:val="ListParagraph"/>
+        <w:numPr>
+          <w:ilvl w:val="0"/>
+          <w:numId w:val="32"/>
+        </w:numPr>
+      </w:pPr>
+      <w:r>
+        <w:t>It is recommended to configure the server to handle utf-8 characters.</w:t>
+      </w:r>
+      <w:r>
+        <w:t xml:space="preserve"> </w:t>
+      </w:r>
+      <w:r>
+        <w:t xml:space="preserve">For that, utf-8 encoding must be enabled in </w:t>
       </w:r>
       <w:proofErr w:type="spellStart"/>
       <w:r>
-        <w:t>mysql.properties</w:t>
+        <w:t>mySQL’s</w:t>
       </w:r>
       <w:proofErr w:type="spellEnd"/>
       <w:r>
-        <w:t>"</w:t>
-      </w:r>
-      <w:r>
-        <w:t xml:space="preserve"> </w:t>
-      </w:r>
-      <w:r>
-        <w:t xml:space="preserve">in </w:t>
-      </w:r>
-      <w:r>
-        <w:t>the</w:t>
-      </w:r>
-      <w:r>
-        <w:t xml:space="preserve"> directory </w:t>
-      </w:r>
-      <w:r>
-        <w:t>where the</w:t>
-      </w:r>
-      <w:r>
-        <w:t xml:space="preserve"> application </w:t>
-      </w:r>
-      <w:r>
-        <w:t>is located</w:t>
-      </w:r>
-      <w:r>
-        <w:t>. That person must have permission to create tables in the database:</w:t>
+        <w:t xml:space="preserve"> my.ini file:</w:t>
       </w:r>
     </w:p>
     <w:p/>
@@ -2916,31 +2869,26 @@
             <w:pPr>
               <w:pStyle w:val="NoSpacing"/>
             </w:pPr>
-            <w:r>
-              <w:t xml:space="preserve">database=&lt;database name&gt; </w:t>
+            <w:proofErr w:type="spellStart"/>
+            <w:r>
+              <w:t>collation_server</w:t>
+            </w:r>
+            <w:proofErr w:type="spellEnd"/>
+            <w:r>
+              <w:t>=utf8_unicode_ci</w:t>
             </w:r>
           </w:p>
           <w:p>
             <w:pPr>
               <w:pStyle w:val="NoSpacing"/>
             </w:pPr>
-            <w:r>
-              <w:t>host=&lt;</w:t>
-            </w:r>
-            <w:r>
-              <w:t xml:space="preserve">database </w:t>
-            </w:r>
-            <w:r>
-              <w:t>server address /I</w:t>
-            </w:r>
-            <w:r>
-              <w:t>P&gt;:&lt;port &gt; (default port number</w:t>
-            </w:r>
-            <w:r>
-              <w:t xml:space="preserve">: </w:t>
-            </w:r>
-            <w:r>
-              <w:t>3306)</w:t>
+            <w:proofErr w:type="spellStart"/>
+            <w:r>
+              <w:t>character_set_server</w:t>
+            </w:r>
+            <w:proofErr w:type="spellEnd"/>
+            <w:r>
+              <w:t>=utf8</w:t>
             </w:r>
           </w:p>
           <w:p>
@@ -2948,37 +2896,107 @@
               <w:pStyle w:val="NoSpacing"/>
             </w:pPr>
             <w:r>
-              <w:t>user=&lt;user name&gt;</w:t>
-            </w:r>
-          </w:p>
-          <w:p>
-            <w:pPr>
-              <w:pStyle w:val="NoSpacing"/>
-            </w:pPr>
-            <w:r>
-              <w:t>password=&lt;password&gt; (may be empty)</w:t>
+              <w:t>skip-character-set-client-handshake</w:t>
             </w:r>
           </w:p>
         </w:tc>
       </w:tr>
     </w:tbl>
-    <w:p>
-      <w:pPr>
-        <w:pStyle w:val="NoSpacing"/>
-      </w:pPr>
-    </w:p>
-    <w:p>
-      <w:pPr>
-        <w:pStyle w:val="NoSpacing"/>
-      </w:pPr>
-      <w:r>
-        <w:t>Example:</w:t>
-      </w:r>
-    </w:p>
+    <w:p/>
+    <w:p>
+      <w:pPr>
+        <w:pStyle w:val="ListParagraph"/>
+        <w:numPr>
+          <w:ilvl w:val="0"/>
+          <w:numId w:val="32"/>
+        </w:numPr>
+      </w:pPr>
+      <w:r>
+        <w:t xml:space="preserve">Database </w:t>
+      </w:r>
+      <w:r>
+        <w:t>&lt;database name&gt;</w:t>
+      </w:r>
+      <w:r>
+        <w:t xml:space="preserve"> must be created</w:t>
+      </w:r>
+      <w:r>
+        <w:t>.</w:t>
+      </w:r>
+    </w:p>
+    <w:p>
+      <w:pPr>
+        <w:pStyle w:val="ListParagraph"/>
+        <w:numPr>
+          <w:ilvl w:val="0"/>
+          <w:numId w:val="32"/>
+        </w:numPr>
+      </w:pPr>
+      <w:r>
+        <w:t xml:space="preserve">A </w:t>
+      </w:r>
+      <w:r>
+        <w:t>text</w:t>
+      </w:r>
+      <w:r>
+        <w:t xml:space="preserve"> </w:t>
+      </w:r>
+      <w:r>
+        <w:t xml:space="preserve">file called </w:t>
+      </w:r>
+      <w:r>
+        <w:t>"</w:t>
+      </w:r>
+      <w:proofErr w:type="spellStart"/>
+      <w:r>
+        <w:t>mysql.properties</w:t>
+      </w:r>
+      <w:proofErr w:type="spellEnd"/>
+      <w:r>
+        <w:t>"</w:t>
+      </w:r>
+      <w:r>
+        <w:t xml:space="preserve"> </w:t>
+      </w:r>
+      <w:r>
+        <w:t xml:space="preserve">must be </w:t>
+      </w:r>
+      <w:r>
+        <w:t>added</w:t>
+      </w:r>
+      <w:r>
+        <w:t xml:space="preserve"> </w:t>
+      </w:r>
+      <w:r>
+        <w:t>to</w:t>
+      </w:r>
+      <w:r>
+        <w:t xml:space="preserve"> </w:t>
+      </w:r>
+      <w:r>
+        <w:t>the</w:t>
+      </w:r>
+      <w:r>
+        <w:t xml:space="preserve"> directory </w:t>
+      </w:r>
+      <w:r>
+        <w:t>where the</w:t>
+      </w:r>
+      <w:r>
+        <w:t xml:space="preserve"> application </w:t>
+      </w:r>
+      <w:r>
+        <w:t>is located</w:t>
+      </w:r>
+      <w:r>
+        <w:t>:</w:t>
+      </w:r>
+    </w:p>
+    <w:p/>
     <w:tbl>
       <w:tblPr>
         <w:tblW w:w="0" w:type="auto"/>
-        <w:tblInd w:w="108" w:type="dxa"/>
+        <w:tblInd w:w="1080" w:type="dxa"/>
         <w:tblBorders>
           <w:top w:val="single" w:sz="4" w:space="0" w:color="000000"/>
           <w:left w:val="single" w:sz="4" w:space="0" w:color="000000"/>
@@ -2990,30 +3008,19 @@
         <w:tblLook w:val="04A0"/>
       </w:tblPr>
       <w:tblGrid>
-        <w:gridCol w:w="9134"/>
+        <w:gridCol w:w="7392"/>
       </w:tblGrid>
       <w:tr>
         <w:tc>
           <w:tcPr>
-            <w:tcW w:w="9134" w:type="dxa"/>
+            <w:tcW w:w="7392" w:type="dxa"/>
           </w:tcPr>
           <w:p>
             <w:pPr>
               <w:pStyle w:val="NoSpacing"/>
             </w:pPr>
             <w:r>
-              <w:t>database=</w:t>
-            </w:r>
-            <w:proofErr w:type="spellStart"/>
-            <w:r>
-              <w:t>myagile</w:t>
-            </w:r>
-            <w:r>
-              <w:t>pomodoro</w:t>
-            </w:r>
-            <w:proofErr w:type="spellEnd"/>
-            <w:r>
-              <w:t xml:space="preserve"> </w:t>
+              <w:t xml:space="preserve">database=&lt;database name&gt; </w:t>
             </w:r>
           </w:p>
           <w:p>
@@ -3021,116 +3028,218 @@
               <w:pStyle w:val="NoSpacing"/>
             </w:pPr>
             <w:r>
-              <w:t>host=</w:t>
-            </w:r>
-            <w:proofErr w:type="spellStart"/>
-            <w:r>
-              <w:t>localhost</w:t>
-            </w:r>
-            <w:proofErr w:type="spellEnd"/>
+              <w:t>host=&lt;</w:t>
+            </w:r>
+            <w:r>
+              <w:t xml:space="preserve">database </w:t>
+            </w:r>
+            <w:r>
+              <w:t>server address /I</w:t>
+            </w:r>
+            <w:r>
+              <w:t>P&gt;:&lt;port &gt; (default port number</w:t>
+            </w:r>
+            <w:r>
+              <w:t xml:space="preserve">: </w:t>
+            </w:r>
+            <w:r>
+              <w:t>3306)</w:t>
+            </w:r>
           </w:p>
           <w:p>
             <w:pPr>
               <w:pStyle w:val="NoSpacing"/>
             </w:pPr>
             <w:r>
-              <w:t>user=</w:t>
-            </w:r>
-            <w:proofErr w:type="spellStart"/>
-            <w:r>
-              <w:t>myuser</w:t>
-            </w:r>
-            <w:proofErr w:type="spellEnd"/>
+              <w:t>user=&lt;user name&gt;</w:t>
+            </w:r>
           </w:p>
           <w:p>
             <w:pPr>
               <w:pStyle w:val="NoSpacing"/>
             </w:pPr>
             <w:r>
-              <w:t>password=</w:t>
-            </w:r>
-            <w:proofErr w:type="spellStart"/>
-            <w:r>
-              <w:t>mypassword</w:t>
-            </w:r>
-            <w:proofErr w:type="spellEnd"/>
+              <w:t>password=&lt;password&gt; (may be empty)</w:t>
+            </w:r>
           </w:p>
         </w:tc>
       </w:tr>
     </w:tbl>
     <w:p/>
     <w:p>
-      <w:r>
-        <w:t xml:space="preserve">At </w:t>
-      </w:r>
-      <w:r>
-        <w:t xml:space="preserve">first </w:t>
-      </w:r>
-      <w:r>
-        <w:t>startup</w:t>
+      <w:pPr>
+        <w:ind w:left="720"/>
+      </w:pPr>
+      <w:r>
+        <w:t>Note: t</w:t>
+      </w:r>
+      <w:r>
+        <w:t>he account</w:t>
+      </w:r>
+      <w:r>
+        <w:t xml:space="preserve"> (user/password)</w:t>
+      </w:r>
+      <w:r>
+        <w:t xml:space="preserve"> must have the </w:t>
+      </w:r>
+      <w:r>
+        <w:t>permis</w:t>
+      </w:r>
+      <w:r>
+        <w:t>s</w:t>
+      </w:r>
+      <w:r>
+        <w:t>ion</w:t>
+      </w:r>
+      <w:r>
+        <w:t xml:space="preserve"> to create tables in the database </w:t>
+      </w:r>
+      <w:r>
+        <w:t>&lt;database name&gt;</w:t>
+      </w:r>
+      <w:r>
+        <w:t xml:space="preserve">. </w:t>
+      </w:r>
+    </w:p>
+    <w:p>
+      <w:pPr>
+        <w:pStyle w:val="ListParagraph"/>
+        <w:numPr>
+          <w:ilvl w:val="0"/>
+          <w:numId w:val="32"/>
+        </w:numPr>
+      </w:pPr>
+      <w:r>
+        <w:lastRenderedPageBreak/>
+        <w:t>Finally</w:t>
       </w:r>
       <w:r>
         <w:t xml:space="preserve">, </w:t>
       </w:r>
-      <w:r>
-        <w:t>the application</w:t>
-      </w:r>
-      <w:r>
-        <w:t xml:space="preserve"> will</w:t>
-      </w:r>
-      <w:r>
-        <w:t xml:space="preserve"> </w:t>
+      <w:proofErr w:type="spellStart"/>
+      <w:r>
+        <w:t>mAP</w:t>
+      </w:r>
+      <w:proofErr w:type="spellEnd"/>
+      <w:r>
+        <w:t xml:space="preserve"> </w:t>
+      </w:r>
+      <w:r>
+        <w:t xml:space="preserve">must be </w:t>
+      </w:r>
+      <w:r>
+        <w:t>run</w:t>
+      </w:r>
+      <w:r>
+        <w:t xml:space="preserve"> </w:t>
+      </w:r>
+      <w:r>
+        <w:t xml:space="preserve">once </w:t>
+      </w:r>
+      <w:r>
+        <w:t xml:space="preserve">with that </w:t>
+      </w:r>
+      <w:r>
+        <w:t>specific properties file</w:t>
+      </w:r>
+      <w:r>
+        <w:t xml:space="preserve"> </w:t>
+      </w:r>
+      <w:r>
+        <w:t>to</w:t>
+      </w:r>
+      <w:r>
+        <w:t xml:space="preserve"> </w:t>
+      </w:r>
+      <w:r>
+        <w:t xml:space="preserve">create </w:t>
+      </w:r>
+      <w:r>
+        <w:t xml:space="preserve">the </w:t>
+      </w:r>
+      <w:r>
+        <w:t>tables</w:t>
+      </w:r>
+      <w:r>
+        <w:t xml:space="preserve"> it needs</w:t>
+      </w:r>
+      <w:r>
+        <w:t xml:space="preserve"> in </w:t>
+      </w:r>
+      <w:r>
+        <w:t xml:space="preserve">the </w:t>
+      </w:r>
+      <w:r>
+        <w:t xml:space="preserve">database </w:t>
+      </w:r>
+      <w:r>
+        <w:t>&lt;database name&gt;</w:t>
+      </w:r>
+      <w:r>
+        <w:t>.</w:t>
+      </w:r>
+      <w:r>
+        <w:t xml:space="preserve"> </w:t>
+      </w:r>
+    </w:p>
+    <w:p/>
+    <w:p>
+      <w:r>
+        <w:t>E</w:t>
+      </w:r>
+      <w:r>
+        <w:t xml:space="preserve">ach </w:t>
+      </w:r>
+      <w:r>
+        <w:t xml:space="preserve">team </w:t>
+      </w:r>
+      <w:r>
+        <w:t xml:space="preserve">member </w:t>
+      </w:r>
+      <w:r>
+        <w:t>m</w:t>
+      </w:r>
+      <w:r>
+        <w:t xml:space="preserve">ust </w:t>
+      </w:r>
+      <w:r>
+        <w:t xml:space="preserve">also </w:t>
       </w:r>
       <w:r>
         <w:t>create</w:t>
       </w:r>
       <w:r>
-        <w:t xml:space="preserve"> the database tables </w:t>
-      </w:r>
-      <w:r>
-        <w:t>it needs</w:t>
+        <w:t xml:space="preserve"> her/his own properties </w:t>
+      </w:r>
+      <w:r>
+        <w:t xml:space="preserve">file with </w:t>
+      </w:r>
+      <w:r>
+        <w:t>her/his</w:t>
+      </w:r>
+      <w:r>
+        <w:t xml:space="preserve"> own credentials</w:t>
+      </w:r>
+      <w:r>
+        <w:t xml:space="preserve"> to connect to the database </w:t>
+      </w:r>
+      <w:r>
+        <w:t>&lt;database name&gt;</w:t>
+      </w:r>
+      <w:r>
+        <w:t xml:space="preserve"> </w:t>
+      </w:r>
+      <w:r>
+        <w:t xml:space="preserve">with her/his own </w:t>
+      </w:r>
+      <w:r>
+        <w:t xml:space="preserve">local </w:t>
+      </w:r>
+      <w:r>
+        <w:t>application</w:t>
       </w:r>
       <w:r>
         <w:t>.</w:t>
-      </w:r>
-      <w:r>
-        <w:t xml:space="preserve"> </w:t>
-      </w:r>
-      <w:r>
-        <w:t>To join the par</w:t>
-      </w:r>
-      <w:r>
-        <w:t>t</w:t>
-      </w:r>
-      <w:r>
-        <w:t>y, e</w:t>
-      </w:r>
-      <w:r>
-        <w:t xml:space="preserve">ach </w:t>
-      </w:r>
-      <w:r>
-        <w:t xml:space="preserve">team </w:t>
-      </w:r>
-      <w:r>
-        <w:t xml:space="preserve">member </w:t>
-      </w:r>
-      <w:r>
-        <w:t>m</w:t>
-      </w:r>
-      <w:r>
-        <w:t xml:space="preserve">ust </w:t>
-      </w:r>
-      <w:r>
-        <w:t xml:space="preserve">also </w:t>
-      </w:r>
-      <w:r>
-        <w:t xml:space="preserve">create a properties file with </w:t>
-      </w:r>
-      <w:r>
-        <w:t>her/his</w:t>
-      </w:r>
-      <w:r>
-        <w:t xml:space="preserve"> own credentials.</w:t>
       </w:r>
     </w:p>
     <w:p/>
@@ -3140,7 +3249,6 @@
           <w:noProof/>
           <w:lang w:val="fr-FR" w:eastAsia="fr-FR"/>
         </w:rPr>
-        <w:lastRenderedPageBreak/>
         <w:drawing>
           <wp:inline distT="0" distB="0" distL="0" distR="0">
             <wp:extent cx="203246" cy="203246"/>
@@ -3229,7 +3337,10 @@
         <w:t xml:space="preserve"> </w:t>
       </w:r>
       <w:r>
-        <w:t>the application</w:t>
+        <w:t xml:space="preserve">the </w:t>
+      </w:r>
+      <w:r>
+        <w:t>options of the application</w:t>
       </w:r>
       <w:r>
         <w:t xml:space="preserve">. </w:t>
@@ -3262,7 +3373,7 @@
         <w:t xml:space="preserve"> </w:t>
       </w:r>
       <w:r>
-        <w:t>will</w:t>
+        <w:t>may</w:t>
       </w:r>
       <w:r>
         <w:t xml:space="preserve"> prevent </w:t>
@@ -3278,7 +3389,7 @@
       <w:pPr>
         <w:pStyle w:val="Heading2"/>
       </w:pPr>
-      <w:bookmarkStart w:id="6" w:name="_Toc397374524"/>
+      <w:bookmarkStart w:id="6" w:name="_Toc397444669"/>
       <w:r>
         <w:t>Logger</w:t>
       </w:r>
@@ -3391,7 +3502,7 @@
       <w:pPr>
         <w:pStyle w:val="Heading2"/>
       </w:pPr>
-      <w:bookmarkStart w:id="7" w:name="_Toc397374525"/>
+      <w:bookmarkStart w:id="7" w:name="_Toc397444670"/>
       <w:r>
         <w:t>Google Drive configuration</w:t>
       </w:r>
@@ -3580,7 +3691,7 @@
       <w:pPr>
         <w:pStyle w:val="Heading2"/>
       </w:pPr>
-      <w:bookmarkStart w:id="8" w:name="_Toc397374526"/>
+      <w:bookmarkStart w:id="8" w:name="_Toc397444671"/>
       <w:proofErr w:type="gramStart"/>
       <w:r>
         <w:t>m</w:t>
@@ -3866,7 +3977,7 @@
       <w:pPr>
         <w:pStyle w:val="Heading2"/>
       </w:pPr>
-      <w:bookmarkStart w:id="9" w:name="_Toc397374527"/>
+      <w:bookmarkStart w:id="9" w:name="_Toc397444672"/>
       <w:r>
         <w:t>P</w:t>
       </w:r>
@@ -3884,8 +3995,9 @@
       <w:pPr>
         <w:pStyle w:val="Heading3"/>
       </w:pPr>
-      <w:bookmarkStart w:id="10" w:name="_Toc397374528"/>
-      <w:r>
+      <w:bookmarkStart w:id="10" w:name="_Toc397444673"/>
+      <w:r>
+        <w:lastRenderedPageBreak/>
         <w:t>How to set the preferences</w:t>
       </w:r>
       <w:bookmarkEnd w:id="10"/>
@@ -4112,7 +4224,6 @@
         <w:rPr>
           <w:b/>
         </w:rPr>
-        <w:lastRenderedPageBreak/>
         <w:t xml:space="preserve">Pomodoro </w:t>
       </w:r>
       <w:r>
@@ -5513,6 +5624,7 @@
         <w:rPr>
           <w:b/>
         </w:rPr>
+        <w:lastRenderedPageBreak/>
         <w:t>Always On Top</w:t>
       </w:r>
       <w:r>
@@ -5544,9 +5656,8 @@
       <w:pPr>
         <w:pStyle w:val="Heading1"/>
       </w:pPr>
-      <w:bookmarkStart w:id="30" w:name="_Toc397374529"/>
-      <w:r>
-        <w:lastRenderedPageBreak/>
+      <w:bookmarkStart w:id="30" w:name="_Toc397444674"/>
+      <w:r>
         <w:t>Getting Started</w:t>
       </w:r>
       <w:bookmarkEnd w:id="30"/>
@@ -6273,7 +6384,7 @@
       <w:pPr>
         <w:pStyle w:val="Heading3"/>
       </w:pPr>
-      <w:bookmarkStart w:id="33" w:name="_Toc397374530"/>
+      <w:bookmarkStart w:id="33" w:name="_Toc397444675"/>
       <w:r>
         <w:t xml:space="preserve">How to </w:t>
       </w:r>
@@ -6838,6 +6949,7 @@
         </w:numPr>
       </w:pPr>
       <w:r>
+        <w:lastRenderedPageBreak/>
         <w:t>DEL: delete selected tasks</w:t>
       </w:r>
       <w:r>
@@ -6957,7 +7069,6 @@
         </w:numPr>
       </w:pPr>
       <w:r>
-        <w:lastRenderedPageBreak/>
         <w:t>CTR + V: duplicate copied task (which must not have been deleted since being copied)</w:t>
       </w:r>
       <w:r>
@@ -7574,7 +7685,7 @@
           </wp:anchor>
         </w:drawing>
       </w:r>
-      <w:bookmarkStart w:id="34" w:name="_Toc397374531"/>
+      <w:bookmarkStart w:id="34" w:name="_Toc397444676"/>
       <w:r>
         <w:t>New</w:t>
       </w:r>
@@ -7598,7 +7709,7 @@
       <w:pPr>
         <w:pStyle w:val="Heading3"/>
       </w:pPr>
-      <w:bookmarkStart w:id="35" w:name="_Toc397374532"/>
+      <w:bookmarkStart w:id="35" w:name="_Toc397444677"/>
       <w:r>
         <w:t>How to c</w:t>
       </w:r>
@@ -7674,7 +7785,7 @@
       <w:pPr>
         <w:pStyle w:val="Heading3"/>
       </w:pPr>
-      <w:bookmarkStart w:id="36" w:name="_Toc397374533"/>
+      <w:bookmarkStart w:id="36" w:name="_Toc397444678"/>
       <w:r>
         <w:t>How to use the</w:t>
       </w:r>
@@ -7879,6 +7990,7 @@
         <w:rPr>
           <w:b/>
         </w:rPr>
+        <w:lastRenderedPageBreak/>
         <w:t>Type</w:t>
       </w:r>
       <w:r>
@@ -7990,7 +8102,6 @@
         <w:rPr>
           <w:b/>
         </w:rPr>
-        <w:lastRenderedPageBreak/>
         <w:t>Author</w:t>
       </w:r>
       <w:r>
@@ -8170,7 +8281,7 @@
           </wp:anchor>
         </w:drawing>
       </w:r>
-      <w:bookmarkStart w:id="47" w:name="_Toc397374534"/>
+      <w:bookmarkStart w:id="47" w:name="_Toc397444679"/>
       <w:r>
         <w:t>Ac</w:t>
       </w:r>
@@ -8200,7 +8311,7 @@
       <w:pPr>
         <w:pStyle w:val="Heading3"/>
       </w:pPr>
-      <w:bookmarkStart w:id="48" w:name="_Toc397374535"/>
+      <w:bookmarkStart w:id="48" w:name="_Toc397444680"/>
       <w:r>
         <w:t>How to read the table</w:t>
       </w:r>
@@ -8556,7 +8667,7 @@
       <w:pPr>
         <w:pStyle w:val="Heading3"/>
       </w:pPr>
-      <w:bookmarkStart w:id="49" w:name="_Toc397374536"/>
+      <w:bookmarkStart w:id="49" w:name="_Toc397444681"/>
       <w:r>
         <w:t>How to use a task as template</w:t>
       </w:r>
@@ -8626,7 +8737,7 @@
       <w:pPr>
         <w:pStyle w:val="Heading3"/>
       </w:pPr>
-      <w:bookmarkStart w:id="50" w:name="_Toc397374537"/>
+      <w:bookmarkStart w:id="50" w:name="_Toc397444682"/>
       <w:r>
         <w:t>How to edit a task</w:t>
       </w:r>
@@ -8800,7 +8911,7 @@
       <w:pPr>
         <w:pStyle w:val="Heading3"/>
       </w:pPr>
-      <w:bookmarkStart w:id="51" w:name="_Toc397374538"/>
+      <w:bookmarkStart w:id="51" w:name="_Toc397444683"/>
       <w:r>
         <w:t>How to export data</w:t>
       </w:r>
@@ -8881,6 +8992,7 @@
         <w:rPr>
           <w:b/>
         </w:rPr>
+        <w:lastRenderedPageBreak/>
         <w:t>File name</w:t>
       </w:r>
       <w:r>
@@ -8928,7 +9040,6 @@
         <w:rPr>
           <w:b/>
         </w:rPr>
-        <w:lastRenderedPageBreak/>
         <w:t>File format</w:t>
       </w:r>
       <w:r>
@@ -9594,7 +9705,7 @@
       <w:pPr>
         <w:pStyle w:val="Heading3"/>
       </w:pPr>
-      <w:bookmarkStart w:id="58" w:name="_Toc397374539"/>
+      <w:bookmarkStart w:id="58" w:name="_Toc397444684"/>
       <w:r>
         <w:t>How to impor</w:t>
       </w:r>
@@ -9800,7 +9911,7 @@
           </wp:anchor>
         </w:drawing>
       </w:r>
-      <w:bookmarkStart w:id="59" w:name="_Toc397374540"/>
+      <w:bookmarkStart w:id="59" w:name="_Toc397444685"/>
       <w:proofErr w:type="spellStart"/>
       <w:r>
         <w:t>ToDo</w:t>
@@ -9849,7 +9960,7 @@
       <w:pPr>
         <w:pStyle w:val="Heading3"/>
       </w:pPr>
-      <w:bookmarkStart w:id="60" w:name="_Toc397374541"/>
+      <w:bookmarkStart w:id="60" w:name="_Toc397444686"/>
       <w:r>
         <w:t>How to read the table</w:t>
       </w:r>
@@ -9972,6 +10083,7 @@
         <w:rPr>
           <w:b/>
         </w:rPr>
+        <w:lastRenderedPageBreak/>
         <w:t>Estimated</w:t>
       </w:r>
       <w:r>
@@ -10032,7 +10144,6 @@
         <w:rPr>
           <w:b/>
         </w:rPr>
-        <w:lastRenderedPageBreak/>
         <w:t>Iteration</w:t>
       </w:r>
       <w:r>
@@ -10052,7 +10163,7 @@
       <w:pPr>
         <w:pStyle w:val="Heading3"/>
       </w:pPr>
-      <w:bookmarkStart w:id="61" w:name="_Toc397374542"/>
+      <w:bookmarkStart w:id="61" w:name="_Toc397444687"/>
       <w:r>
         <w:t>How to p</w:t>
       </w:r>
@@ -10095,7 +10206,7 @@
       <w:pPr>
         <w:pStyle w:val="Heading3"/>
       </w:pPr>
-      <w:bookmarkStart w:id="62" w:name="_Toc397374543"/>
+      <w:bookmarkStart w:id="62" w:name="_Toc397444688"/>
       <w:r>
         <w:t>How to w</w:t>
       </w:r>
@@ -11257,6 +11368,7 @@
         <w:rPr>
           <w:color w:val="00B050"/>
         </w:rPr>
+        <w:lastRenderedPageBreak/>
         <w:t>Green</w:t>
       </w:r>
       <w:r>
@@ -11273,7 +11385,7 @@
       <w:pPr>
         <w:pStyle w:val="Heading3"/>
       </w:pPr>
-      <w:bookmarkStart w:id="78" w:name="_Toc397374544"/>
+      <w:bookmarkStart w:id="78" w:name="_Toc397444689"/>
       <w:r>
         <w:t xml:space="preserve">How to </w:t>
       </w:r>
@@ -11314,7 +11426,6 @@
         </w:numPr>
       </w:pPr>
       <w:r>
-        <w:lastRenderedPageBreak/>
         <w:t xml:space="preserve">Open the </w:t>
       </w:r>
       <w:r>
@@ -11483,7 +11594,7 @@
       <w:pPr>
         <w:pStyle w:val="Heading3"/>
       </w:pPr>
-      <w:bookmarkStart w:id="81" w:name="_Toc397374545"/>
+      <w:bookmarkStart w:id="81" w:name="_Toc397444690"/>
       <w:r>
         <w:t xml:space="preserve">How to </w:t>
       </w:r>
@@ -11825,7 +11936,7 @@
       <w:pPr>
         <w:pStyle w:val="Heading3"/>
       </w:pPr>
-      <w:bookmarkStart w:id="82" w:name="_Toc397374546"/>
+      <w:bookmarkStart w:id="82" w:name="_Toc397444691"/>
       <w:r>
         <w:t xml:space="preserve">How to </w:t>
       </w:r>
@@ -12010,7 +12121,7 @@
           </wp:anchor>
         </w:drawing>
       </w:r>
-      <w:bookmarkStart w:id="83" w:name="_Toc397374547"/>
+      <w:bookmarkStart w:id="83" w:name="_Toc397444692"/>
       <w:r>
         <w:t>Report List / Release Backlog</w:t>
       </w:r>
@@ -12040,7 +12151,7 @@
       <w:pPr>
         <w:pStyle w:val="Heading3"/>
       </w:pPr>
-      <w:bookmarkStart w:id="84" w:name="_Toc397374548"/>
+      <w:bookmarkStart w:id="84" w:name="_Toc397444693"/>
       <w:r>
         <w:t xml:space="preserve">How to </w:t>
       </w:r>
@@ -12352,6 +12463,7 @@
         <w:rPr>
           <w:b/>
         </w:rPr>
+        <w:lastRenderedPageBreak/>
         <w:t>Diff II</w:t>
       </w:r>
       <w:r>
@@ -12450,7 +12562,6 @@
         <w:rPr>
           <w:b/>
         </w:rPr>
-        <w:lastRenderedPageBreak/>
         <w:t>Story Points</w:t>
       </w:r>
       <w:r>
@@ -12644,7 +12755,7 @@
           </wp:anchor>
         </w:drawing>
       </w:r>
-      <w:bookmarkStart w:id="101" w:name="_Toc397374549"/>
+      <w:bookmarkStart w:id="101" w:name="_Toc397444694"/>
       <w:r>
         <w:t>Burndown</w:t>
       </w:r>
@@ -12683,7 +12794,7 @@
       <w:pPr>
         <w:pStyle w:val="Heading3"/>
       </w:pPr>
-      <w:bookmarkStart w:id="102" w:name="_Toc397374550"/>
+      <w:bookmarkStart w:id="102" w:name="_Toc397444695"/>
       <w:r>
         <w:t xml:space="preserve">How to </w:t>
       </w:r>
@@ -13436,6 +13547,7 @@
         <w:rPr>
           <w:b/>
         </w:rPr>
+        <w:lastRenderedPageBreak/>
         <w:t>Saturdays</w:t>
       </w:r>
       <w:r>
@@ -13542,7 +13654,6 @@
         <w:rPr>
           <w:b/>
         </w:rPr>
-        <w:lastRenderedPageBreak/>
         <w:t>Iterations</w:t>
       </w:r>
       <w:r>
@@ -13933,7 +14044,7 @@
             <w:rPr>
               <w:noProof/>
             </w:rPr>
-            <w:t>13</w:t>
+            <w:t>2</w:t>
           </w:r>
         </w:fldSimple>
       </w:p>
@@ -13989,7 +14100,7 @@
         <v:path o:extrusionok="f" gradientshapeok="t" o:connecttype="rect"/>
         <o:lock v:ext="edit" aspectratio="t"/>
       </v:shapetype>
-      <v:shape id="_x0000_i1034" type="#_x0000_t75" alt="pomodoro16.png" style="width:16.3pt;height:16.3pt;visibility:visible;mso-wrap-style:square" o:bullet="t">
+      <v:shape id="_x0000_i1072" type="#_x0000_t75" alt="pomodoro16.png" style="width:16.3pt;height:16.3pt;visibility:visible;mso-wrap-style:square" o:bullet="t">
         <v:imagedata r:id="rId1" o:title="pomodoro16"/>
       </v:shape>
     </w:pict>
@@ -15638,6 +15749,92 @@
     </w:lvl>
   </w:abstractNum>
   <w:abstractNum w:abstractNumId="16">
+    <w:nsid w:val="4630582D"/>
+    <w:multiLevelType w:val="hybridMultilevel"/>
+    <w:tmpl w:val="ED58E846"/>
+    <w:lvl w:ilvl="0" w:tplc="040C000F">
+      <w:start w:val="1"/>
+      <w:numFmt w:val="decimal"/>
+      <w:lvlText w:val="%1."/>
+      <w:lvlJc w:val="left"/>
+      <w:pPr>
+        <w:ind w:left="720" w:hanging="360"/>
+      </w:pPr>
+    </w:lvl>
+    <w:lvl w:ilvl="1" w:tplc="040C0019" w:tentative="1">
+      <w:start w:val="1"/>
+      <w:numFmt w:val="lowerLetter"/>
+      <w:lvlText w:val="%2."/>
+      <w:lvlJc w:val="left"/>
+      <w:pPr>
+        <w:ind w:left="1440" w:hanging="360"/>
+      </w:pPr>
+    </w:lvl>
+    <w:lvl w:ilvl="2" w:tplc="040C001B" w:tentative="1">
+      <w:start w:val="1"/>
+      <w:numFmt w:val="lowerRoman"/>
+      <w:lvlText w:val="%3."/>
+      <w:lvlJc w:val="right"/>
+      <w:pPr>
+        <w:ind w:left="2160" w:hanging="180"/>
+      </w:pPr>
+    </w:lvl>
+    <w:lvl w:ilvl="3" w:tplc="040C000F" w:tentative="1">
+      <w:start w:val="1"/>
+      <w:numFmt w:val="decimal"/>
+      <w:lvlText w:val="%4."/>
+      <w:lvlJc w:val="left"/>
+      <w:pPr>
+        <w:ind w:left="2880" w:hanging="360"/>
+      </w:pPr>
+    </w:lvl>
+    <w:lvl w:ilvl="4" w:tplc="040C0019" w:tentative="1">
+      <w:start w:val="1"/>
+      <w:numFmt w:val="lowerLetter"/>
+      <w:lvlText w:val="%5."/>
+      <w:lvlJc w:val="left"/>
+      <w:pPr>
+        <w:ind w:left="3600" w:hanging="360"/>
+      </w:pPr>
+    </w:lvl>
+    <w:lvl w:ilvl="5" w:tplc="040C001B" w:tentative="1">
+      <w:start w:val="1"/>
+      <w:numFmt w:val="lowerRoman"/>
+      <w:lvlText w:val="%6."/>
+      <w:lvlJc w:val="right"/>
+      <w:pPr>
+        <w:ind w:left="4320" w:hanging="180"/>
+      </w:pPr>
+    </w:lvl>
+    <w:lvl w:ilvl="6" w:tplc="040C000F" w:tentative="1">
+      <w:start w:val="1"/>
+      <w:numFmt w:val="decimal"/>
+      <w:lvlText w:val="%7."/>
+      <w:lvlJc w:val="left"/>
+      <w:pPr>
+        <w:ind w:left="5040" w:hanging="360"/>
+      </w:pPr>
+    </w:lvl>
+    <w:lvl w:ilvl="7" w:tplc="040C0019" w:tentative="1">
+      <w:start w:val="1"/>
+      <w:numFmt w:val="lowerLetter"/>
+      <w:lvlText w:val="%8."/>
+      <w:lvlJc w:val="left"/>
+      <w:pPr>
+        <w:ind w:left="5760" w:hanging="360"/>
+      </w:pPr>
+    </w:lvl>
+    <w:lvl w:ilvl="8" w:tplc="040C001B" w:tentative="1">
+      <w:start w:val="1"/>
+      <w:numFmt w:val="lowerRoman"/>
+      <w:lvlText w:val="%9."/>
+      <w:lvlJc w:val="right"/>
+      <w:pPr>
+        <w:ind w:left="6480" w:hanging="180"/>
+      </w:pPr>
+    </w:lvl>
+  </w:abstractNum>
+  <w:abstractNum w:abstractNumId="17">
     <w:nsid w:val="47AA0F19"/>
     <w:multiLevelType w:val="hybridMultilevel"/>
     <w:tmpl w:val="EC54EFB4"/>
@@ -15750,7 +15947,7 @@
       </w:rPr>
     </w:lvl>
   </w:abstractNum>
-  <w:abstractNum w:abstractNumId="17">
+  <w:abstractNum w:abstractNumId="18">
     <w:nsid w:val="4E50124E"/>
     <w:multiLevelType w:val="hybridMultilevel"/>
     <w:tmpl w:val="FCA0464E"/>
@@ -15863,7 +16060,7 @@
       </w:rPr>
     </w:lvl>
   </w:abstractNum>
-  <w:abstractNum w:abstractNumId="18">
+  <w:abstractNum w:abstractNumId="19">
     <w:nsid w:val="5903095E"/>
     <w:multiLevelType w:val="hybridMultilevel"/>
     <w:tmpl w:val="FD343836"/>
@@ -15952,7 +16149,7 @@
       </w:pPr>
     </w:lvl>
   </w:abstractNum>
-  <w:abstractNum w:abstractNumId="19">
+  <w:abstractNum w:abstractNumId="20">
     <w:nsid w:val="59415815"/>
     <w:multiLevelType w:val="hybridMultilevel"/>
     <w:tmpl w:val="A8ECE13E"/>
@@ -16065,7 +16262,7 @@
       </w:rPr>
     </w:lvl>
   </w:abstractNum>
-  <w:abstractNum w:abstractNumId="20">
+  <w:abstractNum w:abstractNumId="21">
     <w:nsid w:val="5B2A1822"/>
     <w:multiLevelType w:val="hybridMultilevel"/>
     <w:tmpl w:val="254A15B2"/>
@@ -16178,7 +16375,7 @@
       </w:rPr>
     </w:lvl>
   </w:abstractNum>
-  <w:abstractNum w:abstractNumId="21">
+  <w:abstractNum w:abstractNumId="22">
     <w:nsid w:val="5B6B594D"/>
     <w:multiLevelType w:val="hybridMultilevel"/>
     <w:tmpl w:val="4E206F50"/>
@@ -16264,7 +16461,7 @@
       </w:pPr>
     </w:lvl>
   </w:abstractNum>
-  <w:abstractNum w:abstractNumId="22">
+  <w:abstractNum w:abstractNumId="23">
     <w:nsid w:val="5D9B4E24"/>
     <w:multiLevelType w:val="hybridMultilevel"/>
     <w:tmpl w:val="1EBED18C"/>
@@ -16350,7 +16547,7 @@
       </w:pPr>
     </w:lvl>
   </w:abstractNum>
-  <w:abstractNum w:abstractNumId="23">
+  <w:abstractNum w:abstractNumId="24">
     <w:nsid w:val="5EB1055E"/>
     <w:multiLevelType w:val="hybridMultilevel"/>
     <w:tmpl w:val="DEB8EDE6"/>
@@ -16439,7 +16636,7 @@
       </w:pPr>
     </w:lvl>
   </w:abstractNum>
-  <w:abstractNum w:abstractNumId="24">
+  <w:abstractNum w:abstractNumId="25">
     <w:nsid w:val="61D4434F"/>
     <w:multiLevelType w:val="hybridMultilevel"/>
     <w:tmpl w:val="CFD6E1BE"/>
@@ -16528,7 +16725,93 @@
       </w:pPr>
     </w:lvl>
   </w:abstractNum>
-  <w:abstractNum w:abstractNumId="25">
+  <w:abstractNum w:abstractNumId="26">
+    <w:nsid w:val="6FED201C"/>
+    <w:multiLevelType w:val="hybridMultilevel"/>
+    <w:tmpl w:val="339AF4D4"/>
+    <w:lvl w:ilvl="0" w:tplc="040C000F">
+      <w:start w:val="1"/>
+      <w:numFmt w:val="decimal"/>
+      <w:lvlText w:val="%1."/>
+      <w:lvlJc w:val="left"/>
+      <w:pPr>
+        <w:ind w:left="720" w:hanging="360"/>
+      </w:pPr>
+    </w:lvl>
+    <w:lvl w:ilvl="1" w:tplc="040C0019" w:tentative="1">
+      <w:start w:val="1"/>
+      <w:numFmt w:val="lowerLetter"/>
+      <w:lvlText w:val="%2."/>
+      <w:lvlJc w:val="left"/>
+      <w:pPr>
+        <w:ind w:left="1440" w:hanging="360"/>
+      </w:pPr>
+    </w:lvl>
+    <w:lvl w:ilvl="2" w:tplc="040C001B" w:tentative="1">
+      <w:start w:val="1"/>
+      <w:numFmt w:val="lowerRoman"/>
+      <w:lvlText w:val="%3."/>
+      <w:lvlJc w:val="right"/>
+      <w:pPr>
+        <w:ind w:left="2160" w:hanging="180"/>
+      </w:pPr>
+    </w:lvl>
+    <w:lvl w:ilvl="3" w:tplc="040C000F" w:tentative="1">
+      <w:start w:val="1"/>
+      <w:numFmt w:val="decimal"/>
+      <w:lvlText w:val="%4."/>
+      <w:lvlJc w:val="left"/>
+      <w:pPr>
+        <w:ind w:left="2880" w:hanging="360"/>
+      </w:pPr>
+    </w:lvl>
+    <w:lvl w:ilvl="4" w:tplc="040C0019" w:tentative="1">
+      <w:start w:val="1"/>
+      <w:numFmt w:val="lowerLetter"/>
+      <w:lvlText w:val="%5."/>
+      <w:lvlJc w:val="left"/>
+      <w:pPr>
+        <w:ind w:left="3600" w:hanging="360"/>
+      </w:pPr>
+    </w:lvl>
+    <w:lvl w:ilvl="5" w:tplc="040C001B" w:tentative="1">
+      <w:start w:val="1"/>
+      <w:numFmt w:val="lowerRoman"/>
+      <w:lvlText w:val="%6."/>
+      <w:lvlJc w:val="right"/>
+      <w:pPr>
+        <w:ind w:left="4320" w:hanging="180"/>
+      </w:pPr>
+    </w:lvl>
+    <w:lvl w:ilvl="6" w:tplc="040C000F" w:tentative="1">
+      <w:start w:val="1"/>
+      <w:numFmt w:val="decimal"/>
+      <w:lvlText w:val="%7."/>
+      <w:lvlJc w:val="left"/>
+      <w:pPr>
+        <w:ind w:left="5040" w:hanging="360"/>
+      </w:pPr>
+    </w:lvl>
+    <w:lvl w:ilvl="7" w:tplc="040C0019" w:tentative="1">
+      <w:start w:val="1"/>
+      <w:numFmt w:val="lowerLetter"/>
+      <w:lvlText w:val="%8."/>
+      <w:lvlJc w:val="left"/>
+      <w:pPr>
+        <w:ind w:left="5760" w:hanging="360"/>
+      </w:pPr>
+    </w:lvl>
+    <w:lvl w:ilvl="8" w:tplc="040C001B" w:tentative="1">
+      <w:start w:val="1"/>
+      <w:numFmt w:val="lowerRoman"/>
+      <w:lvlText w:val="%9."/>
+      <w:lvlJc w:val="right"/>
+      <w:pPr>
+        <w:ind w:left="6480" w:hanging="180"/>
+      </w:pPr>
+    </w:lvl>
+  </w:abstractNum>
+  <w:abstractNum w:abstractNumId="27">
     <w:nsid w:val="70BB0C2A"/>
     <w:multiLevelType w:val="hybridMultilevel"/>
     <w:tmpl w:val="B296BA7A"/>
@@ -16617,7 +16900,7 @@
       </w:pPr>
     </w:lvl>
   </w:abstractNum>
-  <w:abstractNum w:abstractNumId="26">
+  <w:abstractNum w:abstractNumId="28">
     <w:nsid w:val="7225446E"/>
     <w:multiLevelType w:val="hybridMultilevel"/>
     <w:tmpl w:val="F092A674"/>
@@ -16706,7 +16989,7 @@
       </w:pPr>
     </w:lvl>
   </w:abstractNum>
-  <w:abstractNum w:abstractNumId="27">
+  <w:abstractNum w:abstractNumId="29">
     <w:nsid w:val="72725359"/>
     <w:multiLevelType w:val="hybridMultilevel"/>
     <w:tmpl w:val="99E8069C"/>
@@ -16795,7 +17078,7 @@
       </w:pPr>
     </w:lvl>
   </w:abstractNum>
-  <w:abstractNum w:abstractNumId="28">
+  <w:abstractNum w:abstractNumId="30">
     <w:nsid w:val="74CE4C23"/>
     <w:multiLevelType w:val="hybridMultilevel"/>
     <w:tmpl w:val="2F1CC2E4"/>
@@ -16884,7 +17167,119 @@
       </w:pPr>
     </w:lvl>
   </w:abstractNum>
-  <w:abstractNum w:abstractNumId="29">
+  <w:abstractNum w:abstractNumId="31">
+    <w:nsid w:val="795C03CB"/>
+    <w:multiLevelType w:val="hybridMultilevel"/>
+    <w:tmpl w:val="3F5C0DB2"/>
+    <w:lvl w:ilvl="0" w:tplc="70304A42">
+      <w:numFmt w:val="bullet"/>
+      <w:lvlText w:val=""/>
+      <w:lvlJc w:val="left"/>
+      <w:pPr>
+        <w:ind w:left="720" w:hanging="360"/>
+      </w:pPr>
+      <w:rPr>
+        <w:rFonts w:ascii="Symbol" w:eastAsia="Calibri" w:hAnsi="Symbol" w:cs="Times New Roman" w:hint="default"/>
+      </w:rPr>
+    </w:lvl>
+    <w:lvl w:ilvl="1" w:tplc="040C0003" w:tentative="1">
+      <w:start w:val="1"/>
+      <w:numFmt w:val="bullet"/>
+      <w:lvlText w:val="o"/>
+      <w:lvlJc w:val="left"/>
+      <w:pPr>
+        <w:ind w:left="1440" w:hanging="360"/>
+      </w:pPr>
+      <w:rPr>
+        <w:rFonts w:ascii="Courier New" w:hAnsi="Courier New" w:cs="Courier New" w:hint="default"/>
+      </w:rPr>
+    </w:lvl>
+    <w:lvl w:ilvl="2" w:tplc="040C0005" w:tentative="1">
+      <w:start w:val="1"/>
+      <w:numFmt w:val="bullet"/>
+      <w:lvlText w:val=""/>
+      <w:lvlJc w:val="left"/>
+      <w:pPr>
+        <w:ind w:left="2160" w:hanging="360"/>
+      </w:pPr>
+      <w:rPr>
+        <w:rFonts w:ascii="Wingdings" w:hAnsi="Wingdings" w:hint="default"/>
+      </w:rPr>
+    </w:lvl>
+    <w:lvl w:ilvl="3" w:tplc="040C0001" w:tentative="1">
+      <w:start w:val="1"/>
+      <w:numFmt w:val="bullet"/>
+      <w:lvlText w:val=""/>
+      <w:lvlJc w:val="left"/>
+      <w:pPr>
+        <w:ind w:left="2880" w:hanging="360"/>
+      </w:pPr>
+      <w:rPr>
+        <w:rFonts w:ascii="Symbol" w:hAnsi="Symbol" w:hint="default"/>
+      </w:rPr>
+    </w:lvl>
+    <w:lvl w:ilvl="4" w:tplc="040C0003" w:tentative="1">
+      <w:start w:val="1"/>
+      <w:numFmt w:val="bullet"/>
+      <w:lvlText w:val="o"/>
+      <w:lvlJc w:val="left"/>
+      <w:pPr>
+        <w:ind w:left="3600" w:hanging="360"/>
+      </w:pPr>
+      <w:rPr>
+        <w:rFonts w:ascii="Courier New" w:hAnsi="Courier New" w:cs="Courier New" w:hint="default"/>
+      </w:rPr>
+    </w:lvl>
+    <w:lvl w:ilvl="5" w:tplc="040C0005" w:tentative="1">
+      <w:start w:val="1"/>
+      <w:numFmt w:val="bullet"/>
+      <w:lvlText w:val=""/>
+      <w:lvlJc w:val="left"/>
+      <w:pPr>
+        <w:ind w:left="4320" w:hanging="360"/>
+      </w:pPr>
+      <w:rPr>
+        <w:rFonts w:ascii="Wingdings" w:hAnsi="Wingdings" w:hint="default"/>
+      </w:rPr>
+    </w:lvl>
+    <w:lvl w:ilvl="6" w:tplc="040C0001" w:tentative="1">
+      <w:start w:val="1"/>
+      <w:numFmt w:val="bullet"/>
+      <w:lvlText w:val=""/>
+      <w:lvlJc w:val="left"/>
+      <w:pPr>
+        <w:ind w:left="5040" w:hanging="360"/>
+      </w:pPr>
+      <w:rPr>
+        <w:rFonts w:ascii="Symbol" w:hAnsi="Symbol" w:hint="default"/>
+      </w:rPr>
+    </w:lvl>
+    <w:lvl w:ilvl="7" w:tplc="040C0003" w:tentative="1">
+      <w:start w:val="1"/>
+      <w:numFmt w:val="bullet"/>
+      <w:lvlText w:val="o"/>
+      <w:lvlJc w:val="left"/>
+      <w:pPr>
+        <w:ind w:left="5760" w:hanging="360"/>
+      </w:pPr>
+      <w:rPr>
+        <w:rFonts w:ascii="Courier New" w:hAnsi="Courier New" w:cs="Courier New" w:hint="default"/>
+      </w:rPr>
+    </w:lvl>
+    <w:lvl w:ilvl="8" w:tplc="040C0005" w:tentative="1">
+      <w:start w:val="1"/>
+      <w:numFmt w:val="bullet"/>
+      <w:lvlText w:val=""/>
+      <w:lvlJc w:val="left"/>
+      <w:pPr>
+        <w:ind w:left="6480" w:hanging="360"/>
+      </w:pPr>
+      <w:rPr>
+        <w:rFonts w:ascii="Wingdings" w:hAnsi="Wingdings" w:hint="default"/>
+      </w:rPr>
+    </w:lvl>
+  </w:abstractNum>
+  <w:abstractNum w:abstractNumId="32">
     <w:nsid w:val="79B972B0"/>
     <w:multiLevelType w:val="hybridMultilevel"/>
     <w:tmpl w:val="37BA4948"/>
@@ -16974,10 +17369,10 @@
     </w:lvl>
   </w:abstractNum>
   <w:num w:numId="1">
-    <w:abstractNumId w:val="20"/>
+    <w:abstractNumId w:val="21"/>
   </w:num>
   <w:num w:numId="2">
-    <w:abstractNumId w:val="16"/>
+    <w:abstractNumId w:val="17"/>
   </w:num>
   <w:num w:numId="3">
     <w:abstractNumId w:val="14"/>
@@ -16986,7 +17381,7 @@
     <w:abstractNumId w:val="13"/>
   </w:num>
   <w:num w:numId="5">
-    <w:abstractNumId w:val="19"/>
+    <w:abstractNumId w:val="20"/>
   </w:num>
   <w:num w:numId="6">
     <w:abstractNumId w:val="15"/>
@@ -17013,7 +17408,7 @@
     <w:abstractNumId w:val="9"/>
   </w:num>
   <w:num w:numId="14">
-    <w:abstractNumId w:val="17"/>
+    <w:abstractNumId w:val="18"/>
   </w:num>
   <w:num w:numId="15">
     <w:abstractNumId w:val="12"/>
@@ -17022,46 +17417,55 @@
     <w:abstractNumId w:val="8"/>
   </w:num>
   <w:num w:numId="17">
-    <w:abstractNumId w:val="26"/>
+    <w:abstractNumId w:val="28"/>
   </w:num>
   <w:num w:numId="18">
     <w:abstractNumId w:val="3"/>
   </w:num>
   <w:num w:numId="19">
-    <w:abstractNumId w:val="24"/>
+    <w:abstractNumId w:val="25"/>
   </w:num>
   <w:num w:numId="20">
     <w:abstractNumId w:val="1"/>
   </w:num>
   <w:num w:numId="21">
-    <w:abstractNumId w:val="27"/>
+    <w:abstractNumId w:val="29"/>
   </w:num>
   <w:num w:numId="22">
     <w:abstractNumId w:val="2"/>
   </w:num>
   <w:num w:numId="23">
-    <w:abstractNumId w:val="25"/>
+    <w:abstractNumId w:val="27"/>
   </w:num>
   <w:num w:numId="24">
-    <w:abstractNumId w:val="29"/>
+    <w:abstractNumId w:val="32"/>
   </w:num>
   <w:num w:numId="25">
-    <w:abstractNumId w:val="23"/>
+    <w:abstractNumId w:val="24"/>
   </w:num>
   <w:num w:numId="26">
-    <w:abstractNumId w:val="18"/>
+    <w:abstractNumId w:val="19"/>
   </w:num>
   <w:num w:numId="27">
     <w:abstractNumId w:val="5"/>
   </w:num>
   <w:num w:numId="28">
-    <w:abstractNumId w:val="21"/>
+    <w:abstractNumId w:val="22"/>
   </w:num>
   <w:num w:numId="29">
-    <w:abstractNumId w:val="22"/>
+    <w:abstractNumId w:val="23"/>
   </w:num>
   <w:num w:numId="30">
-    <w:abstractNumId w:val="28"/>
+    <w:abstractNumId w:val="30"/>
+  </w:num>
+  <w:num w:numId="31">
+    <w:abstractNumId w:val="31"/>
+  </w:num>
+  <w:num w:numId="32">
+    <w:abstractNumId w:val="26"/>
+  </w:num>
+  <w:num w:numId="33">
+    <w:abstractNumId w:val="16"/>
   </w:num>
   <w:numIdMacAtCleanup w:val="26"/>
 </w:numbering>
@@ -17872,7 +18276,7 @@
 </file>
 
 <file path=customXml/itemProps1.xml><?xml version="1.0" encoding="utf-8"?>
-<ds:datastoreItem xmlns:ds="http://schemas.openxmlformats.org/officeDocument/2006/customXml" ds:itemID="{3EB0CBEE-1D2E-4F1B-BAD0-36E3406238D0}">
+<ds:datastoreItem xmlns:ds="http://schemas.openxmlformats.org/officeDocument/2006/customXml" ds:itemID="{94BE30B5-B385-4AEE-A6AB-F5B7BA957C18}">
   <ds:schemaRefs>
     <ds:schemaRef ds:uri="http://schemas.openxmlformats.org/officeDocument/2006/bibliography"/>
   </ds:schemaRefs>

</xml_diff>

<commit_message>
added edit tab to ToDo list panel
</commit_message>
<xml_diff>
--- a/doc/User guides/myAgilePomodoro_3.1.0.docx
+++ b/doc/User guides/myAgilePomodoro_3.1.0.docx
@@ -303,7 +303,7 @@
           <w:r>
             <w:fldChar w:fldCharType="separate"/>
           </w:r>
-          <w:hyperlink w:anchor="_Toc397444665" w:history="1">
+          <w:hyperlink w:anchor="_Toc397545639" w:history="1">
             <w:r>
               <w:rPr>
                 <w:rStyle w:val="Hyperlink"/>
@@ -330,7 +330,7 @@
                 <w:noProof/>
                 <w:webHidden/>
               </w:rPr>
-              <w:instrText xml:space="preserve"> PAGEREF _Toc397444665 \h </w:instrText>
+              <w:instrText xml:space="preserve"> PAGEREF _Toc397545639 \h </w:instrText>
             </w:r>
             <w:r>
               <w:rPr>
@@ -373,7 +373,7 @@
               <w:lang w:val="fr-FR" w:eastAsia="fr-FR"/>
             </w:rPr>
           </w:pPr>
-          <w:hyperlink w:anchor="_Toc397444666" w:history="1">
+          <w:hyperlink w:anchor="_Toc397545640" w:history="1">
             <w:r>
               <w:rPr>
                 <w:rStyle w:val="Hyperlink"/>
@@ -400,7 +400,7 @@
                 <w:noProof/>
                 <w:webHidden/>
               </w:rPr>
-              <w:instrText xml:space="preserve"> PAGEREF _Toc397444666 \h </w:instrText>
+              <w:instrText xml:space="preserve"> PAGEREF _Toc397545640 \h </w:instrText>
             </w:r>
             <w:r>
               <w:rPr>
@@ -443,7 +443,7 @@
               <w:lang w:val="fr-FR" w:eastAsia="fr-FR"/>
             </w:rPr>
           </w:pPr>
-          <w:hyperlink w:anchor="_Toc397444667" w:history="1">
+          <w:hyperlink w:anchor="_Toc397545641" w:history="1">
             <w:r>
               <w:rPr>
                 <w:rStyle w:val="Hyperlink"/>
@@ -470,7 +470,7 @@
                 <w:noProof/>
                 <w:webHidden/>
               </w:rPr>
-              <w:instrText xml:space="preserve"> PAGEREF _Toc397444667 \h </w:instrText>
+              <w:instrText xml:space="preserve"> PAGEREF _Toc397545641 \h </w:instrText>
             </w:r>
             <w:r>
               <w:rPr>
@@ -513,7 +513,7 @@
               <w:lang w:val="fr-FR" w:eastAsia="fr-FR"/>
             </w:rPr>
           </w:pPr>
-          <w:hyperlink w:anchor="_Toc397444668" w:history="1">
+          <w:hyperlink w:anchor="_Toc397545642" w:history="1">
             <w:r>
               <w:rPr>
                 <w:rStyle w:val="Hyperlink"/>
@@ -540,7 +540,7 @@
                 <w:noProof/>
                 <w:webHidden/>
               </w:rPr>
-              <w:instrText xml:space="preserve"> PAGEREF _Toc397444668 \h </w:instrText>
+              <w:instrText xml:space="preserve"> PAGEREF _Toc397545642 \h </w:instrText>
             </w:r>
             <w:r>
               <w:rPr>
@@ -583,7 +583,7 @@
               <w:lang w:val="fr-FR" w:eastAsia="fr-FR"/>
             </w:rPr>
           </w:pPr>
-          <w:hyperlink w:anchor="_Toc397444669" w:history="1">
+          <w:hyperlink w:anchor="_Toc397545643" w:history="1">
             <w:r>
               <w:rPr>
                 <w:rStyle w:val="Hyperlink"/>
@@ -610,7 +610,7 @@
                 <w:noProof/>
                 <w:webHidden/>
               </w:rPr>
-              <w:instrText xml:space="preserve"> PAGEREF _Toc397444669 \h </w:instrText>
+              <w:instrText xml:space="preserve"> PAGEREF _Toc397545643 \h </w:instrText>
             </w:r>
             <w:r>
               <w:rPr>
@@ -653,7 +653,7 @@
               <w:lang w:val="fr-FR" w:eastAsia="fr-FR"/>
             </w:rPr>
           </w:pPr>
-          <w:hyperlink w:anchor="_Toc397444670" w:history="1">
+          <w:hyperlink w:anchor="_Toc397545644" w:history="1">
             <w:r>
               <w:rPr>
                 <w:rStyle w:val="Hyperlink"/>
@@ -680,7 +680,7 @@
                 <w:noProof/>
                 <w:webHidden/>
               </w:rPr>
-              <w:instrText xml:space="preserve"> PAGEREF _Toc397444670 \h </w:instrText>
+              <w:instrText xml:space="preserve"> PAGEREF _Toc397545644 \h </w:instrText>
             </w:r>
             <w:r>
               <w:rPr>
@@ -723,7 +723,7 @@
               <w:lang w:val="fr-FR" w:eastAsia="fr-FR"/>
             </w:rPr>
           </w:pPr>
-          <w:hyperlink w:anchor="_Toc397444671" w:history="1">
+          <w:hyperlink w:anchor="_Toc397545645" w:history="1">
             <w:r>
               <w:rPr>
                 <w:rStyle w:val="Hyperlink"/>
@@ -750,7 +750,7 @@
                 <w:noProof/>
                 <w:webHidden/>
               </w:rPr>
-              <w:instrText xml:space="preserve"> PAGEREF _Toc397444671 \h </w:instrText>
+              <w:instrText xml:space="preserve"> PAGEREF _Toc397545645 \h </w:instrText>
             </w:r>
             <w:r>
               <w:rPr>
@@ -793,7 +793,7 @@
               <w:lang w:val="fr-FR" w:eastAsia="fr-FR"/>
             </w:rPr>
           </w:pPr>
-          <w:hyperlink w:anchor="_Toc397444672" w:history="1">
+          <w:hyperlink w:anchor="_Toc397545646" w:history="1">
             <w:r>
               <w:rPr>
                 <w:rStyle w:val="Hyperlink"/>
@@ -820,7 +820,7 @@
                 <w:noProof/>
                 <w:webHidden/>
               </w:rPr>
-              <w:instrText xml:space="preserve"> PAGEREF _Toc397444672 \h </w:instrText>
+              <w:instrText xml:space="preserve"> PAGEREF _Toc397545646 \h </w:instrText>
             </w:r>
             <w:r>
               <w:rPr>
@@ -840,7 +840,7 @@
                 <w:noProof/>
                 <w:webHidden/>
               </w:rPr>
-              <w:t>4</w:t>
+              <w:t>5</w:t>
             </w:r>
             <w:r>
               <w:rPr>
@@ -863,7 +863,7 @@
               <w:lang w:val="fr-FR" w:eastAsia="fr-FR"/>
             </w:rPr>
           </w:pPr>
-          <w:hyperlink w:anchor="_Toc397444673" w:history="1">
+          <w:hyperlink w:anchor="_Toc397545647" w:history="1">
             <w:r>
               <w:rPr>
                 <w:rStyle w:val="Hyperlink"/>
@@ -890,7 +890,7 @@
                 <w:noProof/>
                 <w:webHidden/>
               </w:rPr>
-              <w:instrText xml:space="preserve"> PAGEREF _Toc397444673 \h </w:instrText>
+              <w:instrText xml:space="preserve"> PAGEREF _Toc397545647 \h </w:instrText>
             </w:r>
             <w:r>
               <w:rPr>
@@ -933,7 +933,7 @@
               <w:lang w:val="fr-FR" w:eastAsia="fr-FR"/>
             </w:rPr>
           </w:pPr>
-          <w:hyperlink w:anchor="_Toc397444674" w:history="1">
+          <w:hyperlink w:anchor="_Toc397545648" w:history="1">
             <w:r>
               <w:rPr>
                 <w:rStyle w:val="Hyperlink"/>
@@ -960,7 +960,7 @@
                 <w:noProof/>
                 <w:webHidden/>
               </w:rPr>
-              <w:instrText xml:space="preserve"> PAGEREF _Toc397444674 \h </w:instrText>
+              <w:instrText xml:space="preserve"> PAGEREF _Toc397545648 \h </w:instrText>
             </w:r>
             <w:r>
               <w:rPr>
@@ -1003,7 +1003,7 @@
               <w:lang w:val="fr-FR" w:eastAsia="fr-FR"/>
             </w:rPr>
           </w:pPr>
-          <w:hyperlink w:anchor="_Toc397444675" w:history="1">
+          <w:hyperlink w:anchor="_Toc397545649" w:history="1">
             <w:r>
               <w:rPr>
                 <w:rStyle w:val="Hyperlink"/>
@@ -1030,7 +1030,7 @@
                 <w:noProof/>
                 <w:webHidden/>
               </w:rPr>
-              <w:instrText xml:space="preserve"> PAGEREF _Toc397444675 \h </w:instrText>
+              <w:instrText xml:space="preserve"> PAGEREF _Toc397545649 \h </w:instrText>
             </w:r>
             <w:r>
               <w:rPr>
@@ -1073,7 +1073,7 @@
               <w:lang w:val="fr-FR" w:eastAsia="fr-FR"/>
             </w:rPr>
           </w:pPr>
-          <w:hyperlink w:anchor="_Toc397444676" w:history="1">
+          <w:hyperlink w:anchor="_Toc397545650" w:history="1">
             <w:r>
               <w:rPr>
                 <w:rStyle w:val="Hyperlink"/>
@@ -1100,7 +1100,7 @@
                 <w:noProof/>
                 <w:webHidden/>
               </w:rPr>
-              <w:instrText xml:space="preserve"> PAGEREF _Toc397444676 \h </w:instrText>
+              <w:instrText xml:space="preserve"> PAGEREF _Toc397545650 \h </w:instrText>
             </w:r>
             <w:r>
               <w:rPr>
@@ -1143,7 +1143,7 @@
               <w:lang w:val="fr-FR" w:eastAsia="fr-FR"/>
             </w:rPr>
           </w:pPr>
-          <w:hyperlink w:anchor="_Toc397444677" w:history="1">
+          <w:hyperlink w:anchor="_Toc397545651" w:history="1">
             <w:r>
               <w:rPr>
                 <w:rStyle w:val="Hyperlink"/>
@@ -1170,7 +1170,7 @@
                 <w:noProof/>
                 <w:webHidden/>
               </w:rPr>
-              <w:instrText xml:space="preserve"> PAGEREF _Toc397444677 \h </w:instrText>
+              <w:instrText xml:space="preserve"> PAGEREF _Toc397545651 \h </w:instrText>
             </w:r>
             <w:r>
               <w:rPr>
@@ -1213,7 +1213,7 @@
               <w:lang w:val="fr-FR" w:eastAsia="fr-FR"/>
             </w:rPr>
           </w:pPr>
-          <w:hyperlink w:anchor="_Toc397444678" w:history="1">
+          <w:hyperlink w:anchor="_Toc397545652" w:history="1">
             <w:r>
               <w:rPr>
                 <w:rStyle w:val="Hyperlink"/>
@@ -1240,7 +1240,7 @@
                 <w:noProof/>
                 <w:webHidden/>
               </w:rPr>
-              <w:instrText xml:space="preserve"> PAGEREF _Toc397444678 \h </w:instrText>
+              <w:instrText xml:space="preserve"> PAGEREF _Toc397545652 \h </w:instrText>
             </w:r>
             <w:r>
               <w:rPr>
@@ -1283,7 +1283,7 @@
               <w:lang w:val="fr-FR" w:eastAsia="fr-FR"/>
             </w:rPr>
           </w:pPr>
-          <w:hyperlink w:anchor="_Toc397444679" w:history="1">
+          <w:hyperlink w:anchor="_Toc397545653" w:history="1">
             <w:r>
               <w:rPr>
                 <w:rStyle w:val="Hyperlink"/>
@@ -1310,7 +1310,7 @@
                 <w:noProof/>
                 <w:webHidden/>
               </w:rPr>
-              <w:instrText xml:space="preserve"> PAGEREF _Toc397444679 \h </w:instrText>
+              <w:instrText xml:space="preserve"> PAGEREF _Toc397545653 \h </w:instrText>
             </w:r>
             <w:r>
               <w:rPr>
@@ -1353,7 +1353,7 @@
               <w:lang w:val="fr-FR" w:eastAsia="fr-FR"/>
             </w:rPr>
           </w:pPr>
-          <w:hyperlink w:anchor="_Toc397444680" w:history="1">
+          <w:hyperlink w:anchor="_Toc397545654" w:history="1">
             <w:r>
               <w:rPr>
                 <w:rStyle w:val="Hyperlink"/>
@@ -1380,7 +1380,7 @@
                 <w:noProof/>
                 <w:webHidden/>
               </w:rPr>
-              <w:instrText xml:space="preserve"> PAGEREF _Toc397444680 \h </w:instrText>
+              <w:instrText xml:space="preserve"> PAGEREF _Toc397545654 \h </w:instrText>
             </w:r>
             <w:r>
               <w:rPr>
@@ -1423,7 +1423,7 @@
               <w:lang w:val="fr-FR" w:eastAsia="fr-FR"/>
             </w:rPr>
           </w:pPr>
-          <w:hyperlink w:anchor="_Toc397444681" w:history="1">
+          <w:hyperlink w:anchor="_Toc397545655" w:history="1">
             <w:r>
               <w:rPr>
                 <w:rStyle w:val="Hyperlink"/>
@@ -1450,7 +1450,7 @@
                 <w:noProof/>
                 <w:webHidden/>
               </w:rPr>
-              <w:instrText xml:space="preserve"> PAGEREF _Toc397444681 \h </w:instrText>
+              <w:instrText xml:space="preserve"> PAGEREF _Toc397545655 \h </w:instrText>
             </w:r>
             <w:r>
               <w:rPr>
@@ -1493,7 +1493,7 @@
               <w:lang w:val="fr-FR" w:eastAsia="fr-FR"/>
             </w:rPr>
           </w:pPr>
-          <w:hyperlink w:anchor="_Toc397444682" w:history="1">
+          <w:hyperlink w:anchor="_Toc397545656" w:history="1">
             <w:r>
               <w:rPr>
                 <w:rStyle w:val="Hyperlink"/>
@@ -1520,7 +1520,7 @@
                 <w:noProof/>
                 <w:webHidden/>
               </w:rPr>
-              <w:instrText xml:space="preserve"> PAGEREF _Toc397444682 \h </w:instrText>
+              <w:instrText xml:space="preserve"> PAGEREF _Toc397545656 \h </w:instrText>
             </w:r>
             <w:r>
               <w:rPr>
@@ -1563,7 +1563,7 @@
               <w:lang w:val="fr-FR" w:eastAsia="fr-FR"/>
             </w:rPr>
           </w:pPr>
-          <w:hyperlink w:anchor="_Toc397444683" w:history="1">
+          <w:hyperlink w:anchor="_Toc397545657" w:history="1">
             <w:r>
               <w:rPr>
                 <w:rStyle w:val="Hyperlink"/>
@@ -1590,7 +1590,7 @@
                 <w:noProof/>
                 <w:webHidden/>
               </w:rPr>
-              <w:instrText xml:space="preserve"> PAGEREF _Toc397444683 \h </w:instrText>
+              <w:instrText xml:space="preserve"> PAGEREF _Toc397545657 \h </w:instrText>
             </w:r>
             <w:r>
               <w:rPr>
@@ -1633,7 +1633,7 @@
               <w:lang w:val="fr-FR" w:eastAsia="fr-FR"/>
             </w:rPr>
           </w:pPr>
-          <w:hyperlink w:anchor="_Toc397444684" w:history="1">
+          <w:hyperlink w:anchor="_Toc397545658" w:history="1">
             <w:r>
               <w:rPr>
                 <w:rStyle w:val="Hyperlink"/>
@@ -1660,7 +1660,7 @@
                 <w:noProof/>
                 <w:webHidden/>
               </w:rPr>
-              <w:instrText xml:space="preserve"> PAGEREF _Toc397444684 \h </w:instrText>
+              <w:instrText xml:space="preserve"> PAGEREF _Toc397545658 \h </w:instrText>
             </w:r>
             <w:r>
               <w:rPr>
@@ -1703,7 +1703,7 @@
               <w:lang w:val="fr-FR" w:eastAsia="fr-FR"/>
             </w:rPr>
           </w:pPr>
-          <w:hyperlink w:anchor="_Toc397444685" w:history="1">
+          <w:hyperlink w:anchor="_Toc397545659" w:history="1">
             <w:r>
               <w:rPr>
                 <w:rStyle w:val="Hyperlink"/>
@@ -1730,7 +1730,7 @@
                 <w:noProof/>
                 <w:webHidden/>
               </w:rPr>
-              <w:instrText xml:space="preserve"> PAGEREF _Toc397444685 \h </w:instrText>
+              <w:instrText xml:space="preserve"> PAGEREF _Toc397545659 \h </w:instrText>
             </w:r>
             <w:r>
               <w:rPr>
@@ -1773,7 +1773,7 @@
               <w:lang w:val="fr-FR" w:eastAsia="fr-FR"/>
             </w:rPr>
           </w:pPr>
-          <w:hyperlink w:anchor="_Toc397444686" w:history="1">
+          <w:hyperlink w:anchor="_Toc397545660" w:history="1">
             <w:r>
               <w:rPr>
                 <w:rStyle w:val="Hyperlink"/>
@@ -1800,7 +1800,7 @@
                 <w:noProof/>
                 <w:webHidden/>
               </w:rPr>
-              <w:instrText xml:space="preserve"> PAGEREF _Toc397444686 \h </w:instrText>
+              <w:instrText xml:space="preserve"> PAGEREF _Toc397545660 \h </w:instrText>
             </w:r>
             <w:r>
               <w:rPr>
@@ -1820,7 +1820,7 @@
                 <w:noProof/>
                 <w:webHidden/>
               </w:rPr>
-              <w:t>9</w:t>
+              <w:t>10</w:t>
             </w:r>
             <w:r>
               <w:rPr>
@@ -1843,7 +1843,7 @@
               <w:lang w:val="fr-FR" w:eastAsia="fr-FR"/>
             </w:rPr>
           </w:pPr>
-          <w:hyperlink w:anchor="_Toc397444687" w:history="1">
+          <w:hyperlink w:anchor="_Toc397545661" w:history="1">
             <w:r>
               <w:rPr>
                 <w:rStyle w:val="Hyperlink"/>
@@ -1870,7 +1870,7 @@
                 <w:noProof/>
                 <w:webHidden/>
               </w:rPr>
-              <w:instrText xml:space="preserve"> PAGEREF _Toc397444687 \h </w:instrText>
+              <w:instrText xml:space="preserve"> PAGEREF _Toc397545661 \h </w:instrText>
             </w:r>
             <w:r>
               <w:rPr>
@@ -1913,7 +1913,7 @@
               <w:lang w:val="fr-FR" w:eastAsia="fr-FR"/>
             </w:rPr>
           </w:pPr>
-          <w:hyperlink w:anchor="_Toc397444688" w:history="1">
+          <w:hyperlink w:anchor="_Toc397545662" w:history="1">
             <w:r>
               <w:rPr>
                 <w:rStyle w:val="Hyperlink"/>
@@ -1940,7 +1940,7 @@
                 <w:noProof/>
                 <w:webHidden/>
               </w:rPr>
-              <w:instrText xml:space="preserve"> PAGEREF _Toc397444688 \h </w:instrText>
+              <w:instrText xml:space="preserve"> PAGEREF _Toc397545662 \h </w:instrText>
             </w:r>
             <w:r>
               <w:rPr>
@@ -1983,7 +1983,7 @@
               <w:lang w:val="fr-FR" w:eastAsia="fr-FR"/>
             </w:rPr>
           </w:pPr>
-          <w:hyperlink w:anchor="_Toc397444689" w:history="1">
+          <w:hyperlink w:anchor="_Toc397545663" w:history="1">
             <w:r>
               <w:rPr>
                 <w:rStyle w:val="Hyperlink"/>
@@ -2010,7 +2010,7 @@
                 <w:noProof/>
                 <w:webHidden/>
               </w:rPr>
-              <w:instrText xml:space="preserve"> PAGEREF _Toc397444689 \h </w:instrText>
+              <w:instrText xml:space="preserve"> PAGEREF _Toc397545663 \h </w:instrText>
             </w:r>
             <w:r>
               <w:rPr>
@@ -2053,7 +2053,7 @@
               <w:lang w:val="fr-FR" w:eastAsia="fr-FR"/>
             </w:rPr>
           </w:pPr>
-          <w:hyperlink w:anchor="_Toc397444690" w:history="1">
+          <w:hyperlink w:anchor="_Toc397545664" w:history="1">
             <w:r>
               <w:rPr>
                 <w:rStyle w:val="Hyperlink"/>
@@ -2080,7 +2080,7 @@
                 <w:noProof/>
                 <w:webHidden/>
               </w:rPr>
-              <w:instrText xml:space="preserve"> PAGEREF _Toc397444690 \h </w:instrText>
+              <w:instrText xml:space="preserve"> PAGEREF _Toc397545664 \h </w:instrText>
             </w:r>
             <w:r>
               <w:rPr>
@@ -2123,7 +2123,7 @@
               <w:lang w:val="fr-FR" w:eastAsia="fr-FR"/>
             </w:rPr>
           </w:pPr>
-          <w:hyperlink w:anchor="_Toc397444691" w:history="1">
+          <w:hyperlink w:anchor="_Toc397545665" w:history="1">
             <w:r>
               <w:rPr>
                 <w:rStyle w:val="Hyperlink"/>
@@ -2150,7 +2150,7 @@
                 <w:noProof/>
                 <w:webHidden/>
               </w:rPr>
-              <w:instrText xml:space="preserve"> PAGEREF _Toc397444691 \h </w:instrText>
+              <w:instrText xml:space="preserve"> PAGEREF _Toc397545665 \h </w:instrText>
             </w:r>
             <w:r>
               <w:rPr>
@@ -2193,7 +2193,7 @@
               <w:lang w:val="fr-FR" w:eastAsia="fr-FR"/>
             </w:rPr>
           </w:pPr>
-          <w:hyperlink w:anchor="_Toc397444692" w:history="1">
+          <w:hyperlink w:anchor="_Toc397545666" w:history="1">
             <w:r>
               <w:rPr>
                 <w:rStyle w:val="Hyperlink"/>
@@ -2220,7 +2220,7 @@
                 <w:noProof/>
                 <w:webHidden/>
               </w:rPr>
-              <w:instrText xml:space="preserve"> PAGEREF _Toc397444692 \h </w:instrText>
+              <w:instrText xml:space="preserve"> PAGEREF _Toc397545666 \h </w:instrText>
             </w:r>
             <w:r>
               <w:rPr>
@@ -2263,7 +2263,7 @@
               <w:lang w:val="fr-FR" w:eastAsia="fr-FR"/>
             </w:rPr>
           </w:pPr>
-          <w:hyperlink w:anchor="_Toc397444693" w:history="1">
+          <w:hyperlink w:anchor="_Toc397545667" w:history="1">
             <w:r>
               <w:rPr>
                 <w:rStyle w:val="Hyperlink"/>
@@ -2290,7 +2290,7 @@
                 <w:noProof/>
                 <w:webHidden/>
               </w:rPr>
-              <w:instrText xml:space="preserve"> PAGEREF _Toc397444693 \h </w:instrText>
+              <w:instrText xml:space="preserve"> PAGEREF _Toc397545667 \h </w:instrText>
             </w:r>
             <w:r>
               <w:rPr>
@@ -2333,7 +2333,7 @@
               <w:lang w:val="fr-FR" w:eastAsia="fr-FR"/>
             </w:rPr>
           </w:pPr>
-          <w:hyperlink w:anchor="_Toc397444694" w:history="1">
+          <w:hyperlink w:anchor="_Toc397545668" w:history="1">
             <w:r>
               <w:rPr>
                 <w:rStyle w:val="Hyperlink"/>
@@ -2360,7 +2360,7 @@
                 <w:noProof/>
                 <w:webHidden/>
               </w:rPr>
-              <w:instrText xml:space="preserve"> PAGEREF _Toc397444694 \h </w:instrText>
+              <w:instrText xml:space="preserve"> PAGEREF _Toc397545668 \h </w:instrText>
             </w:r>
             <w:r>
               <w:rPr>
@@ -2403,7 +2403,7 @@
               <w:lang w:val="fr-FR" w:eastAsia="fr-FR"/>
             </w:rPr>
           </w:pPr>
-          <w:hyperlink w:anchor="_Toc397444695" w:history="1">
+          <w:hyperlink w:anchor="_Toc397545669" w:history="1">
             <w:r>
               <w:rPr>
                 <w:rStyle w:val="Hyperlink"/>
@@ -2430,7 +2430,7 @@
                 <w:noProof/>
                 <w:webHidden/>
               </w:rPr>
-              <w:instrText xml:space="preserve"> PAGEREF _Toc397444695 \h </w:instrText>
+              <w:instrText xml:space="preserve"> PAGEREF _Toc397545669 \h </w:instrText>
             </w:r>
             <w:r>
               <w:rPr>
@@ -2472,7 +2472,7 @@
       <w:pPr>
         <w:pStyle w:val="Heading1"/>
       </w:pPr>
-      <w:bookmarkStart w:id="2" w:name="_Toc397444665"/>
+      <w:bookmarkStart w:id="2" w:name="_Toc397545639"/>
       <w:r>
         <w:lastRenderedPageBreak/>
         <w:t>Intro</w:t>
@@ -2515,7 +2515,7 @@
       <w:pPr>
         <w:pStyle w:val="Heading1"/>
       </w:pPr>
-      <w:bookmarkStart w:id="3" w:name="_Toc397444666"/>
+      <w:bookmarkStart w:id="3" w:name="_Toc397545640"/>
       <w:r>
         <w:t>License</w:t>
       </w:r>
@@ -2605,7 +2605,7 @@
       <w:pPr>
         <w:pStyle w:val="Heading1"/>
       </w:pPr>
-      <w:bookmarkStart w:id="4" w:name="_Toc397444667"/>
+      <w:bookmarkStart w:id="4" w:name="_Toc397545641"/>
       <w:r>
         <w:t>Configuration</w:t>
       </w:r>
@@ -2805,7 +2805,7 @@
       <w:pPr>
         <w:pStyle w:val="Heading2"/>
       </w:pPr>
-      <w:bookmarkStart w:id="5" w:name="_Toc397444668"/>
+      <w:bookmarkStart w:id="5" w:name="_Toc397545642"/>
       <w:proofErr w:type="spellStart"/>
       <w:r>
         <w:t>MySQL</w:t>
@@ -2825,7 +2825,13 @@
         </w:numPr>
       </w:pPr>
       <w:r>
-        <w:t>It is recommended to configure the server to handle utf-8 characters.</w:t>
+        <w:t xml:space="preserve">It is recommended to configure the server to </w:t>
+      </w:r>
+      <w:r>
+        <w:t>support</w:t>
+      </w:r>
+      <w:r>
+        <w:t xml:space="preserve"> utf-8 characters.</w:t>
       </w:r>
       <w:r>
         <w:t xml:space="preserve"> </w:t>
@@ -2928,6 +2934,44 @@
       <w:pPr>
         <w:pStyle w:val="ListParagraph"/>
         <w:numPr>
+          <w:ilvl w:val="1"/>
+          <w:numId w:val="32"/>
+        </w:numPr>
+      </w:pPr>
+      <w:r>
+        <w:t xml:space="preserve">If the server </w:t>
+      </w:r>
+      <w:r>
+        <w:t>doesn’t</w:t>
+      </w:r>
+      <w:r>
+        <w:t xml:space="preserve"> support utf-8 characters, the database </w:t>
+      </w:r>
+      <w:r>
+        <w:t>&lt;database name&gt;</w:t>
+      </w:r>
+      <w:r>
+        <w:t xml:space="preserve"> may </w:t>
+      </w:r>
+      <w:r>
+        <w:t xml:space="preserve">be configured to </w:t>
+      </w:r>
+      <w:r>
+        <w:t xml:space="preserve">support utf-8 by itself. Refer to </w:t>
+      </w:r>
+      <w:proofErr w:type="spellStart"/>
+      <w:r>
+        <w:t>mySQL’s</w:t>
+      </w:r>
+      <w:proofErr w:type="spellEnd"/>
+      <w:r>
+        <w:t xml:space="preserve"> documentation.</w:t>
+      </w:r>
+    </w:p>
+    <w:p>
+      <w:pPr>
+        <w:pStyle w:val="ListParagraph"/>
+        <w:numPr>
           <w:ilvl w:val="0"/>
           <w:numId w:val="32"/>
         </w:numPr>
@@ -3071,6 +3115,7 @@
         <w:ind w:left="720"/>
       </w:pPr>
       <w:r>
+        <w:lastRenderedPageBreak/>
         <w:t>Note: t</w:t>
       </w:r>
       <w:r>
@@ -3110,7 +3155,6 @@
         </w:numPr>
       </w:pPr>
       <w:r>
-        <w:lastRenderedPageBreak/>
         <w:t>Finally</w:t>
       </w:r>
       <w:r>
@@ -3137,18 +3181,12 @@
         <w:t xml:space="preserve">once </w:t>
       </w:r>
       <w:r>
-        <w:t xml:space="preserve">with that </w:t>
-      </w:r>
-      <w:r>
-        <w:t>specific properties file</w:t>
-      </w:r>
-      <w:r>
-        <w:t xml:space="preserve"> </w:t>
-      </w:r>
-      <w:r>
         <w:t>to</w:t>
       </w:r>
       <w:r>
+        <w:t xml:space="preserve"> automatically</w:t>
+      </w:r>
+      <w:r>
         <w:t xml:space="preserve"> </w:t>
       </w:r>
       <w:r>
@@ -3185,7 +3223,7 @@
     <w:p/>
     <w:p>
       <w:r>
-        <w:t>E</w:t>
+        <w:t>After the tables are created, e</w:t>
       </w:r>
       <w:r>
         <w:t xml:space="preserve">ach </w:t>
@@ -3389,7 +3427,7 @@
       <w:pPr>
         <w:pStyle w:val="Heading2"/>
       </w:pPr>
-      <w:bookmarkStart w:id="6" w:name="_Toc397444669"/>
+      <w:bookmarkStart w:id="6" w:name="_Toc397545643"/>
       <w:r>
         <w:t>Logger</w:t>
       </w:r>
@@ -3502,7 +3540,7 @@
       <w:pPr>
         <w:pStyle w:val="Heading2"/>
       </w:pPr>
-      <w:bookmarkStart w:id="7" w:name="_Toc397444670"/>
+      <w:bookmarkStart w:id="7" w:name="_Toc397545644"/>
       <w:r>
         <w:t>Google Drive configuration</w:t>
       </w:r>
@@ -3691,7 +3729,7 @@
       <w:pPr>
         <w:pStyle w:val="Heading2"/>
       </w:pPr>
-      <w:bookmarkStart w:id="8" w:name="_Toc397444671"/>
+      <w:bookmarkStart w:id="8" w:name="_Toc397545645"/>
       <w:proofErr w:type="gramStart"/>
       <w:r>
         <w:t>m</w:t>
@@ -3977,8 +4015,9 @@
       <w:pPr>
         <w:pStyle w:val="Heading2"/>
       </w:pPr>
-      <w:bookmarkStart w:id="9" w:name="_Toc397444672"/>
-      <w:r>
+      <w:bookmarkStart w:id="9" w:name="_Toc397545646"/>
+      <w:r>
+        <w:lastRenderedPageBreak/>
         <w:t>P</w:t>
       </w:r>
       <w:r>
@@ -3995,9 +4034,8 @@
       <w:pPr>
         <w:pStyle w:val="Heading3"/>
       </w:pPr>
-      <w:bookmarkStart w:id="10" w:name="_Toc397444673"/>
-      <w:r>
-        <w:lastRenderedPageBreak/>
+      <w:bookmarkStart w:id="10" w:name="_Toc397545647"/>
+      <w:r>
         <w:t>How to set the preferences</w:t>
       </w:r>
       <w:bookmarkEnd w:id="10"/>
@@ -5514,6 +5552,7 @@
         <w:ind w:left="2160"/>
       </w:pPr>
       <w:r>
+        <w:lastRenderedPageBreak/>
         <w:t>Example</w:t>
       </w:r>
       <w:r>
@@ -5624,7 +5663,6 @@
         <w:rPr>
           <w:b/>
         </w:rPr>
-        <w:lastRenderedPageBreak/>
         <w:t>Always On Top</w:t>
       </w:r>
       <w:r>
@@ -5656,7 +5694,7 @@
       <w:pPr>
         <w:pStyle w:val="Heading1"/>
       </w:pPr>
-      <w:bookmarkStart w:id="30" w:name="_Toc397444674"/>
+      <w:bookmarkStart w:id="30" w:name="_Toc397545648"/>
       <w:r>
         <w:t>Getting Started</w:t>
       </w:r>
@@ -6384,7 +6422,7 @@
       <w:pPr>
         <w:pStyle w:val="Heading3"/>
       </w:pPr>
-      <w:bookmarkStart w:id="33" w:name="_Toc397444675"/>
+      <w:bookmarkStart w:id="33" w:name="_Toc397545649"/>
       <w:r>
         <w:t xml:space="preserve">How to </w:t>
       </w:r>
@@ -6886,6 +6924,7 @@
         </w:numPr>
       </w:pPr>
       <w:r>
+        <w:lastRenderedPageBreak/>
         <w:t>CTR + R: scroll back to the selected task.</w:t>
       </w:r>
     </w:p>
@@ -6949,7 +6988,6 @@
         </w:numPr>
       </w:pPr>
       <w:r>
-        <w:lastRenderedPageBreak/>
         <w:t>DEL: delete selected tasks</w:t>
       </w:r>
       <w:r>
@@ -7685,7 +7723,7 @@
           </wp:anchor>
         </w:drawing>
       </w:r>
-      <w:bookmarkStart w:id="34" w:name="_Toc397444676"/>
+      <w:bookmarkStart w:id="34" w:name="_Toc397545650"/>
       <w:r>
         <w:t>New</w:t>
       </w:r>
@@ -7709,7 +7747,7 @@
       <w:pPr>
         <w:pStyle w:val="Heading3"/>
       </w:pPr>
-      <w:bookmarkStart w:id="35" w:name="_Toc397444677"/>
+      <w:bookmarkStart w:id="35" w:name="_Toc397545651"/>
       <w:r>
         <w:t>How to c</w:t>
       </w:r>
@@ -7785,7 +7823,7 @@
       <w:pPr>
         <w:pStyle w:val="Heading3"/>
       </w:pPr>
-      <w:bookmarkStart w:id="36" w:name="_Toc397444678"/>
+      <w:bookmarkStart w:id="36" w:name="_Toc397545652"/>
       <w:r>
         <w:t>How to use the</w:t>
       </w:r>
@@ -7926,6 +7964,7 @@
         <w:rPr>
           <w:b/>
         </w:rPr>
+        <w:lastRenderedPageBreak/>
         <w:t>Story Points</w:t>
       </w:r>
       <w:r>
@@ -7990,7 +8029,6 @@
         <w:rPr>
           <w:b/>
         </w:rPr>
-        <w:lastRenderedPageBreak/>
         <w:t>Type</w:t>
       </w:r>
       <w:r>
@@ -8281,7 +8319,7 @@
           </wp:anchor>
         </w:drawing>
       </w:r>
-      <w:bookmarkStart w:id="47" w:name="_Toc397444679"/>
+      <w:bookmarkStart w:id="47" w:name="_Toc397545653"/>
       <w:r>
         <w:t>Ac</w:t>
       </w:r>
@@ -8311,7 +8349,7 @@
       <w:pPr>
         <w:pStyle w:val="Heading3"/>
       </w:pPr>
-      <w:bookmarkStart w:id="48" w:name="_Toc397444680"/>
+      <w:bookmarkStart w:id="48" w:name="_Toc397545654"/>
       <w:r>
         <w:t>How to read the table</w:t>
       </w:r>
@@ -8667,7 +8705,7 @@
       <w:pPr>
         <w:pStyle w:val="Heading3"/>
       </w:pPr>
-      <w:bookmarkStart w:id="49" w:name="_Toc397444681"/>
+      <w:bookmarkStart w:id="49" w:name="_Toc397545655"/>
       <w:r>
         <w:t>How to use a task as template</w:t>
       </w:r>
@@ -8737,7 +8775,7 @@
       <w:pPr>
         <w:pStyle w:val="Heading3"/>
       </w:pPr>
-      <w:bookmarkStart w:id="50" w:name="_Toc397444682"/>
+      <w:bookmarkStart w:id="50" w:name="_Toc397545656"/>
       <w:r>
         <w:t>How to edit a task</w:t>
       </w:r>
@@ -8911,7 +8949,7 @@
       <w:pPr>
         <w:pStyle w:val="Heading3"/>
       </w:pPr>
-      <w:bookmarkStart w:id="51" w:name="_Toc397444683"/>
+      <w:bookmarkStart w:id="51" w:name="_Toc397545657"/>
       <w:r>
         <w:t>How to export data</w:t>
       </w:r>
@@ -8944,6 +8982,7 @@
         </w:numPr>
       </w:pPr>
       <w:r>
+        <w:lastRenderedPageBreak/>
         <w:t>Open the Export tab</w:t>
       </w:r>
       <w:r>
@@ -8992,7 +9031,6 @@
         <w:rPr>
           <w:b/>
         </w:rPr>
-        <w:lastRenderedPageBreak/>
         <w:t>File name</w:t>
       </w:r>
       <w:r>
@@ -9597,10 +9635,83 @@
         <w:t>File format</w:t>
       </w:r>
       <w:r>
-        <w:t>&gt;" in the directory where mAP is located.</w:t>
-      </w:r>
-      <w:r>
-        <w:t xml:space="preserve"> </w:t>
+        <w:t xml:space="preserve">&gt;" in the directory where </w:t>
+      </w:r>
+      <w:proofErr w:type="spellStart"/>
+      <w:r>
+        <w:t>mAP</w:t>
+      </w:r>
+      <w:proofErr w:type="spellEnd"/>
+      <w:r>
+        <w:t xml:space="preserve"> is located.</w:t>
+      </w:r>
+    </w:p>
+    <w:p/>
+    <w:p>
+      <w:r>
+        <w:rPr>
+          <w:noProof/>
+          <w:lang w:val="fr-FR" w:eastAsia="fr-FR"/>
+        </w:rPr>
+        <w:drawing>
+          <wp:inline distT="0" distB="0" distL="0" distR="0">
+            <wp:extent cx="203246" cy="203246"/>
+            <wp:effectExtent l="19050" t="0" r="6304" b="0"/>
+            <wp:docPr id="1" name="Picture 1" descr="pomodoro16.png"/>
+            <wp:cNvGraphicFramePr>
+              <a:graphicFrameLocks xmlns:a="http://schemas.openxmlformats.org/drawingml/2006/main" noChangeAspect="1"/>
+            </wp:cNvGraphicFramePr>
+            <a:graphic xmlns:a="http://schemas.openxmlformats.org/drawingml/2006/main">
+              <a:graphicData uri="http://schemas.openxmlformats.org/drawingml/2006/picture">
+                <pic:pic xmlns:pic="http://schemas.openxmlformats.org/drawingml/2006/picture">
+                  <pic:nvPicPr>
+                    <pic:cNvPr id="0" name="pomodoro16.png"/>
+                    <pic:cNvPicPr/>
+                  </pic:nvPicPr>
+                  <pic:blipFill>
+                    <a:blip r:embed="rId12" cstate="print"/>
+                    <a:stretch>
+                      <a:fillRect/>
+                    </a:stretch>
+                  </pic:blipFill>
+                  <pic:spPr>
+                    <a:xfrm>
+                      <a:off x="0" y="0"/>
+                      <a:ext cx="203246" cy="203246"/>
+                    </a:xfrm>
+                    <a:prstGeom prst="rect">
+                      <a:avLst/>
+                    </a:prstGeom>
+                  </pic:spPr>
+                </pic:pic>
+              </a:graphicData>
+            </a:graphic>
+          </wp:inline>
+        </w:drawing>
+      </w:r>
+      <w:r>
+        <w:t xml:space="preserve"> </w:t>
+      </w:r>
+      <w:r>
+        <w:t>Only</w:t>
+      </w:r>
+      <w:r>
+        <w:t xml:space="preserve"> raw text and line breaks</w:t>
+      </w:r>
+      <w:r>
+        <w:t xml:space="preserve"> are exported</w:t>
+      </w:r>
+      <w:r>
+        <w:t xml:space="preserve"> (no </w:t>
+      </w:r>
+      <w:r>
+        <w:t>formatting</w:t>
+      </w:r>
+      <w:r>
+        <w:t>)</w:t>
+      </w:r>
+      <w:r>
+        <w:t xml:space="preserve">. </w:t>
       </w:r>
     </w:p>
     <w:p/>
@@ -9705,7 +9816,7 @@
       <w:pPr>
         <w:pStyle w:val="Heading3"/>
       </w:pPr>
-      <w:bookmarkStart w:id="58" w:name="_Toc397444684"/>
+      <w:bookmarkStart w:id="58" w:name="_Toc397545658"/>
       <w:r>
         <w:t>How to impor</w:t>
       </w:r>
@@ -9911,7 +10022,7 @@
           </wp:anchor>
         </w:drawing>
       </w:r>
-      <w:bookmarkStart w:id="59" w:name="_Toc397444685"/>
+      <w:bookmarkStart w:id="59" w:name="_Toc397545659"/>
       <w:proofErr w:type="spellStart"/>
       <w:r>
         <w:t>ToDo</w:t>
@@ -9960,8 +10071,9 @@
       <w:pPr>
         <w:pStyle w:val="Heading3"/>
       </w:pPr>
-      <w:bookmarkStart w:id="60" w:name="_Toc397444686"/>
-      <w:r>
+      <w:bookmarkStart w:id="60" w:name="_Toc397545660"/>
+      <w:r>
+        <w:lastRenderedPageBreak/>
         <w:t>How to read the table</w:t>
       </w:r>
       <w:bookmarkEnd w:id="60"/>
@@ -10083,7 +10195,6 @@
         <w:rPr>
           <w:b/>
         </w:rPr>
-        <w:lastRenderedPageBreak/>
         <w:t>Estimated</w:t>
       </w:r>
       <w:r>
@@ -10163,7 +10274,7 @@
       <w:pPr>
         <w:pStyle w:val="Heading3"/>
       </w:pPr>
-      <w:bookmarkStart w:id="61" w:name="_Toc397444687"/>
+      <w:bookmarkStart w:id="61" w:name="_Toc397545661"/>
       <w:r>
         <w:t>How to p</w:t>
       </w:r>
@@ -10206,7 +10317,7 @@
       <w:pPr>
         <w:pStyle w:val="Heading3"/>
       </w:pPr>
-      <w:bookmarkStart w:id="62" w:name="_Toc397444688"/>
+      <w:bookmarkStart w:id="62" w:name="_Toc397545662"/>
       <w:r>
         <w:t>How to w</w:t>
       </w:r>
@@ -11368,7 +11479,6 @@
         <w:rPr>
           <w:color w:val="00B050"/>
         </w:rPr>
-        <w:lastRenderedPageBreak/>
         <w:t>Green</w:t>
       </w:r>
       <w:r>
@@ -11385,7 +11495,7 @@
       <w:pPr>
         <w:pStyle w:val="Heading3"/>
       </w:pPr>
-      <w:bookmarkStart w:id="78" w:name="_Toc397444689"/>
+      <w:bookmarkStart w:id="78" w:name="_Toc397545663"/>
       <w:r>
         <w:t xml:space="preserve">How to </w:t>
       </w:r>
@@ -11594,7 +11704,7 @@
       <w:pPr>
         <w:pStyle w:val="Heading3"/>
       </w:pPr>
-      <w:bookmarkStart w:id="81" w:name="_Toc397444690"/>
+      <w:bookmarkStart w:id="81" w:name="_Toc397545664"/>
       <w:r>
         <w:t xml:space="preserve">How to </w:t>
       </w:r>
@@ -11936,7 +12046,7 @@
       <w:pPr>
         <w:pStyle w:val="Heading3"/>
       </w:pPr>
-      <w:bookmarkStart w:id="82" w:name="_Toc397444691"/>
+      <w:bookmarkStart w:id="82" w:name="_Toc397545665"/>
       <w:r>
         <w:t xml:space="preserve">How to </w:t>
       </w:r>
@@ -12121,7 +12231,7 @@
           </wp:anchor>
         </w:drawing>
       </w:r>
-      <w:bookmarkStart w:id="83" w:name="_Toc397444692"/>
+      <w:bookmarkStart w:id="83" w:name="_Toc397545666"/>
       <w:r>
         <w:t>Report List / Release Backlog</w:t>
       </w:r>
@@ -12151,7 +12261,7 @@
       <w:pPr>
         <w:pStyle w:val="Heading3"/>
       </w:pPr>
-      <w:bookmarkStart w:id="84" w:name="_Toc397444693"/>
+      <w:bookmarkStart w:id="84" w:name="_Toc397545667"/>
       <w:r>
         <w:t xml:space="preserve">How to </w:t>
       </w:r>
@@ -12330,6 +12440,7 @@
         <w:rPr>
           <w:b/>
         </w:rPr>
+        <w:lastRenderedPageBreak/>
         <w:t>Estimated</w:t>
       </w:r>
       <w:bookmarkEnd w:id="91"/>
@@ -12463,7 +12574,6 @@
         <w:rPr>
           <w:b/>
         </w:rPr>
-        <w:lastRenderedPageBreak/>
         <w:t>Diff II</w:t>
       </w:r>
       <w:r>
@@ -12755,7 +12865,7 @@
           </wp:anchor>
         </w:drawing>
       </w:r>
-      <w:bookmarkStart w:id="101" w:name="_Toc397444694"/>
+      <w:bookmarkStart w:id="101" w:name="_Toc397545668"/>
       <w:r>
         <w:t>Burndown</w:t>
       </w:r>
@@ -12794,7 +12904,7 @@
       <w:pPr>
         <w:pStyle w:val="Heading3"/>
       </w:pPr>
-      <w:bookmarkStart w:id="102" w:name="_Toc397444695"/>
+      <w:bookmarkStart w:id="102" w:name="_Toc397545669"/>
       <w:r>
         <w:t xml:space="preserve">How to </w:t>
       </w:r>
@@ -13484,6 +13594,7 @@
         <w:rPr>
           <w:b/>
         </w:rPr>
+        <w:lastRenderedPageBreak/>
         <w:t>Dates</w:t>
       </w:r>
       <w:r>
@@ -13547,7 +13658,6 @@
         <w:rPr>
           <w:b/>
         </w:rPr>
-        <w:lastRenderedPageBreak/>
         <w:t>Saturdays</w:t>
       </w:r>
       <w:r>
@@ -14100,7 +14210,7 @@
         <v:path o:extrusionok="f" gradientshapeok="t" o:connecttype="rect"/>
         <o:lock v:ext="edit" aspectratio="t"/>
       </v:shapetype>
-      <v:shape id="_x0000_i1072" type="#_x0000_t75" alt="pomodoro16.png" style="width:16.3pt;height:16.3pt;visibility:visible;mso-wrap-style:square" o:bullet="t">
+      <v:shape id="_x0000_i1030" type="#_x0000_t75" alt="pomodoro16.png" style="width:16.3pt;height:16.3pt;visibility:visible;mso-wrap-style:square" o:bullet="t">
         <v:imagedata r:id="rId1" o:title="pomodoro16"/>
       </v:shape>
     </w:pict>
@@ -15439,7 +15549,7 @@
   <w:abstractNum w:abstractNumId="13">
     <w:nsid w:val="40FF3FE6"/>
     <w:multiLevelType w:val="hybridMultilevel"/>
-    <w:tmpl w:val="58E0F8B8"/>
+    <w:tmpl w:val="AC0A8746"/>
     <w:lvl w:ilvl="0" w:tplc="0809000F">
       <w:start w:val="1"/>
       <w:numFmt w:val="decimal"/>
@@ -15449,14 +15559,17 @@
         <w:ind w:left="720" w:hanging="360"/>
       </w:pPr>
     </w:lvl>
-    <w:lvl w:ilvl="1" w:tplc="08090019">
-      <w:start w:val="1"/>
-      <w:numFmt w:val="lowerLetter"/>
-      <w:lvlText w:val="%2."/>
+    <w:lvl w:ilvl="1" w:tplc="08090003">
+      <w:start w:val="1"/>
+      <w:numFmt w:val="bullet"/>
+      <w:lvlText w:val="o"/>
       <w:lvlJc w:val="left"/>
       <w:pPr>
         <w:ind w:left="1440" w:hanging="360"/>
       </w:pPr>
+      <w:rPr>
+        <w:rFonts w:ascii="Courier New" w:hAnsi="Courier New" w:cs="Courier New" w:hint="default"/>
+      </w:rPr>
     </w:lvl>
     <w:lvl w:ilvl="2" w:tplc="0809001B" w:tentative="1">
       <w:start w:val="1"/>
@@ -16728,7 +16841,7 @@
   <w:abstractNum w:abstractNumId="26">
     <w:nsid w:val="6FED201C"/>
     <w:multiLevelType w:val="hybridMultilevel"/>
-    <w:tmpl w:val="339AF4D4"/>
+    <w:tmpl w:val="4C08579C"/>
     <w:lvl w:ilvl="0" w:tplc="040C000F">
       <w:start w:val="1"/>
       <w:numFmt w:val="decimal"/>
@@ -16738,14 +16851,17 @@
         <w:ind w:left="720" w:hanging="360"/>
       </w:pPr>
     </w:lvl>
-    <w:lvl w:ilvl="1" w:tplc="040C0019" w:tentative="1">
-      <w:start w:val="1"/>
-      <w:numFmt w:val="lowerLetter"/>
-      <w:lvlText w:val="%2."/>
+    <w:lvl w:ilvl="1" w:tplc="08090003">
+      <w:start w:val="1"/>
+      <w:numFmt w:val="bullet"/>
+      <w:lvlText w:val="o"/>
       <w:lvlJc w:val="left"/>
       <w:pPr>
         <w:ind w:left="1440" w:hanging="360"/>
       </w:pPr>
+      <w:rPr>
+        <w:rFonts w:ascii="Courier New" w:hAnsi="Courier New" w:cs="Courier New" w:hint="default"/>
+      </w:rPr>
     </w:lvl>
     <w:lvl w:ilvl="2" w:tplc="040C001B" w:tentative="1">
       <w:start w:val="1"/>
@@ -17630,7 +17746,7 @@
   <w:style w:type="paragraph" w:default="1" w:styleId="Normal">
     <w:name w:val="Normal"/>
     <w:qFormat/>
-    <w:rsid w:val="004A6442"/>
+    <w:rsid w:val="006B5D92"/>
     <w:pPr>
       <w:spacing w:after="0" w:line="240" w:lineRule="auto"/>
     </w:pPr>
@@ -18276,7 +18392,7 @@
 </file>
 
 <file path=customXml/itemProps1.xml><?xml version="1.0" encoding="utf-8"?>
-<ds:datastoreItem xmlns:ds="http://schemas.openxmlformats.org/officeDocument/2006/customXml" ds:itemID="{94BE30B5-B385-4AEE-A6AB-F5B7BA957C18}">
+<ds:datastoreItem xmlns:ds="http://schemas.openxmlformats.org/officeDocument/2006/customXml" ds:itemID="{6754DB36-66CE-4A5A-9BED-B7C2683EB596}">
   <ds:schemaRefs>
     <ds:schemaRef ds:uri="http://schemas.openxmlformats.org/officeDocument/2006/bibliography"/>
   </ds:schemaRefs>

</xml_diff>

<commit_message>
fixed shortcuts conflict between lists and comment area + changed some labelling
</commit_message>
<xml_diff>
--- a/doc/User guides/myAgilePomodoro_3.1.0.docx
+++ b/doc/User guides/myAgilePomodoro_3.1.0.docx
@@ -5947,7 +5947,13 @@
         <w:t>Move</w:t>
       </w:r>
       <w:r>
-        <w:t xml:space="preserve"> (&gt;&gt;&gt;)</w:t>
+        <w:t xml:space="preserve"> (&gt;&gt;</w:t>
+      </w:r>
+      <w:r>
+        <w:t>&gt;</w:t>
+      </w:r>
+      <w:r>
+        <w:t>)</w:t>
       </w:r>
       <w:r>
         <w:t xml:space="preserve"> tasks to the </w:t>
@@ -6133,7 +6139,16 @@
         <w:t xml:space="preserve"> </w:t>
       </w:r>
       <w:r>
-        <w:t>Remove (&lt;&lt;&lt;)</w:t>
+        <w:t>Remove (</w:t>
+      </w:r>
+      <w:r>
+        <w:t>&lt;</w:t>
+      </w:r>
+      <w:r>
+        <w:t>&lt;&lt;</w:t>
+      </w:r>
+      <w:r>
+        <w:t>)</w:t>
       </w:r>
       <w:r>
         <w:t xml:space="preserve"> tasks</w:t>
@@ -7125,7 +7140,7 @@
         <w:t xml:space="preserve">SHIFT + &gt;: </w:t>
       </w:r>
       <w:r>
-        <w:t>add</w:t>
+        <w:t>move</w:t>
       </w:r>
       <w:r>
         <w:t xml:space="preserve"> </w:t>
@@ -7164,6 +7179,15 @@
           <w:b/>
         </w:rPr>
         <w:t>Iteration</w:t>
+      </w:r>
+      <w:r>
+        <w:t xml:space="preserve"> (similar to button &gt;&gt;</w:t>
+      </w:r>
+      <w:r>
+        <w:t>&gt;</w:t>
+      </w:r>
+      <w:r>
+        <w:t>)</w:t>
       </w:r>
       <w:r>
         <w:t>.</w:t>
@@ -7292,7 +7316,13 @@
         <w:t xml:space="preserve"> </w:t>
       </w:r>
       <w:r>
-        <w:t xml:space="preserve">and date today </w:t>
+        <w:t>and date</w:t>
+      </w:r>
+      <w:r>
+        <w:t xml:space="preserve"> </w:t>
+      </w:r>
+      <w:r>
+        <w:t xml:space="preserve">today </w:t>
       </w:r>
       <w:r>
         <w:t xml:space="preserve">(won’t work when the </w:t>
@@ -7395,6 +7425,32 @@
       <w:r>
         <w:t>s</w:t>
       </w:r>
+      <w:r>
+        <w:t xml:space="preserve"> (similar to button </w:t>
+      </w:r>
+      <w:r>
+        <w:t>"</w:t>
+      </w:r>
+      <w:r>
+        <w:t>Complete</w:t>
+      </w:r>
+      <w:r>
+        <w:t xml:space="preserve"> / </w:t>
+      </w:r>
+      <w:proofErr w:type="gramStart"/>
+      <w:r>
+        <w:t>Done</w:t>
+      </w:r>
+      <w:proofErr w:type="gramEnd"/>
+      <w:r>
+        <w:t>"</w:t>
+      </w:r>
+      <w:r>
+        <w:t>)</w:t>
+      </w:r>
+      <w:r>
+        <w:t>.</w:t>
+      </w:r>
     </w:p>
     <w:p>
       <w:pPr>
@@ -7435,6 +7491,30 @@
         <w:t>Backlog</w:t>
       </w:r>
       <w:r>
+        <w:rPr>
+          <w:b/>
+        </w:rPr>
+        <w:t xml:space="preserve"> </w:t>
+      </w:r>
+      <w:r>
+        <w:t xml:space="preserve">(similar to button </w:t>
+      </w:r>
+      <w:r>
+        <w:t>"</w:t>
+      </w:r>
+      <w:r>
+        <w:t>&lt;&lt;</w:t>
+      </w:r>
+      <w:r>
+        <w:t>&lt;</w:t>
+      </w:r>
+      <w:r>
+        <w:t>"</w:t>
+      </w:r>
+      <w:r>
+        <w:t>)</w:t>
+      </w:r>
+      <w:r>
         <w:t>.</w:t>
       </w:r>
     </w:p>
@@ -7510,6 +7590,27 @@
         <w:t>Backlog</w:t>
       </w:r>
       <w:r>
+        <w:rPr>
+          <w:b/>
+        </w:rPr>
+        <w:t xml:space="preserve"> </w:t>
+      </w:r>
+      <w:r>
+        <w:t xml:space="preserve">(similar to button </w:t>
+      </w:r>
+      <w:r>
+        <w:t>"</w:t>
+      </w:r>
+      <w:r>
+        <w:t>Reopen</w:t>
+      </w:r>
+      <w:r>
+        <w:t>"</w:t>
+      </w:r>
+      <w:r>
+        <w:t>)</w:t>
+      </w:r>
+      <w:r>
         <w:t>.</w:t>
       </w:r>
     </w:p>
@@ -7620,7 +7721,13 @@
         </w:numPr>
       </w:pPr>
       <w:r>
-        <w:t>CTR + S: save comment.</w:t>
+        <w:t>CTR + S: save comment</w:t>
+      </w:r>
+      <w:r>
+        <w:t xml:space="preserve"> / story</w:t>
+      </w:r>
+      <w:r>
+        <w:t>.</w:t>
       </w:r>
     </w:p>
     <w:p>
@@ -7633,36 +7740,6 @@
       </w:pPr>
       <w:r>
         <w:t>CTR + Z: undo.</w:t>
-      </w:r>
-    </w:p>
-    <w:p>
-      <w:pPr>
-        <w:pStyle w:val="ListParagraph"/>
-        <w:numPr>
-          <w:ilvl w:val="1"/>
-          <w:numId w:val="14"/>
-        </w:numPr>
-      </w:pPr>
-      <w:r>
-        <w:t>ENTER: insert link</w:t>
-      </w:r>
-      <w:r>
-        <w:t xml:space="preserve"> (require</w:t>
-      </w:r>
-      <w:r>
-        <w:t>s</w:t>
-      </w:r>
-      <w:r>
-        <w:t xml:space="preserve"> focus on the link </w:t>
-      </w:r>
-      <w:r>
-        <w:t xml:space="preserve">text </w:t>
-      </w:r>
-      <w:r>
-        <w:t>field)</w:t>
-      </w:r>
-      <w:r>
-        <w:t>.</w:t>
       </w:r>
     </w:p>
     <w:p>
@@ -7926,6 +8003,7 @@
         <w:rPr>
           <w:b/>
         </w:rPr>
+        <w:lastRenderedPageBreak/>
         <w:t>Estimated Pomodoros</w:t>
       </w:r>
       <w:r>
@@ -7964,7 +8042,6 @@
         <w:rPr>
           <w:b/>
         </w:rPr>
-        <w:lastRenderedPageBreak/>
         <w:t>Story Points</w:t>
       </w:r>
       <w:r>
@@ -8951,6 +9028,7 @@
       </w:pPr>
       <w:bookmarkStart w:id="51" w:name="_Toc397545657"/>
       <w:r>
+        <w:lastRenderedPageBreak/>
         <w:t>How to export data</w:t>
       </w:r>
       <w:bookmarkEnd w:id="51"/>
@@ -8982,7 +9060,6 @@
         </w:numPr>
       </w:pPr>
       <w:r>
-        <w:lastRenderedPageBreak/>
         <w:t>Open the Export tab</w:t>
       </w:r>
       <w:r>
@@ -9978,6 +10055,7 @@
           <w:noProof/>
           <w:lang w:val="fr-FR" w:eastAsia="fr-FR"/>
         </w:rPr>
+        <w:lastRenderedPageBreak/>
         <w:drawing>
           <wp:anchor distT="0" distB="0" distL="114300" distR="114300" simplePos="0" relativeHeight="251660288" behindDoc="0" locked="0" layoutInCell="1" allowOverlap="1">
             <wp:simplePos x="0" y="0"/>
@@ -10073,7 +10151,6 @@
       </w:pPr>
       <w:bookmarkStart w:id="60" w:name="_Toc397545660"/>
       <w:r>
-        <w:lastRenderedPageBreak/>
         <w:t>How to read the table</w:t>
       </w:r>
       <w:bookmarkEnd w:id="60"/>
@@ -11294,6 +11371,7 @@
         </w:numPr>
       </w:pPr>
       <w:r>
+        <w:lastRenderedPageBreak/>
         <w:t xml:space="preserve">Internal interruption: </w:t>
       </w:r>
       <w:r>
@@ -12387,6 +12465,7 @@
         <w:rPr>
           <w:b/>
         </w:rPr>
+        <w:lastRenderedPageBreak/>
         <w:t>Title</w:t>
       </w:r>
       <w:r>
@@ -12440,7 +12519,6 @@
         <w:rPr>
           <w:b/>
         </w:rPr>
-        <w:lastRenderedPageBreak/>
         <w:t>Estimated</w:t>
       </w:r>
       <w:bookmarkEnd w:id="91"/>
@@ -13477,6 +13555,7 @@
         <w:rPr>
           <w:b/>
         </w:rPr>
+        <w:lastRenderedPageBreak/>
         <w:t>Color</w:t>
       </w:r>
       <w:r>
@@ -13594,7 +13673,6 @@
         <w:rPr>
           <w:b/>
         </w:rPr>
-        <w:lastRenderedPageBreak/>
         <w:t>Dates</w:t>
       </w:r>
       <w:r>
@@ -14154,7 +14232,7 @@
             <w:rPr>
               <w:noProof/>
             </w:rPr>
-            <w:t>2</w:t>
+            <w:t>7</w:t>
           </w:r>
         </w:fldSimple>
       </w:p>
@@ -14210,7 +14288,7 @@
         <v:path o:extrusionok="f" gradientshapeok="t" o:connecttype="rect"/>
         <o:lock v:ext="edit" aspectratio="t"/>
       </v:shapetype>
-      <v:shape id="_x0000_i1030" type="#_x0000_t75" alt="pomodoro16.png" style="width:16.3pt;height:16.3pt;visibility:visible;mso-wrap-style:square" o:bullet="t">
+      <v:shape id="_x0000_i1040" type="#_x0000_t75" alt="pomodoro16.png" style="width:16.3pt;height:16.3pt;visibility:visible;mso-wrap-style:square" o:bullet="t">
         <v:imagedata r:id="rId1" o:title="pomodoro16"/>
       </v:shape>
     </w:pict>
@@ -18392,7 +18470,7 @@
 </file>
 
 <file path=customXml/itemProps1.xml><?xml version="1.0" encoding="utf-8"?>
-<ds:datastoreItem xmlns:ds="http://schemas.openxmlformats.org/officeDocument/2006/customXml" ds:itemID="{6754DB36-66CE-4A5A-9BED-B7C2683EB596}">
+<ds:datastoreItem xmlns:ds="http://schemas.openxmlformats.org/officeDocument/2006/customXml" ds:itemID="{05E7FF9A-41F3-4573-8AFA-E5511C3C0650}">
   <ds:schemaRefs>
     <ds:schemaRef ds:uri="http://schemas.openxmlformats.org/officeDocument/2006/bibliography"/>
   </ds:schemaRefs>

</xml_diff>

<commit_message>
improved key listener and handling of caret position in comments
</commit_message>
<xml_diff>
--- a/doc/User guides/myAgilePomodoro_3.1.0.docx
+++ b/doc/User guides/myAgilePomodoro_3.1.0.docx
@@ -303,7 +303,7 @@
           <w:r>
             <w:fldChar w:fldCharType="separate"/>
           </w:r>
-          <w:hyperlink w:anchor="_Toc397545639" w:history="1">
+          <w:hyperlink w:anchor="_Toc397857814" w:history="1">
             <w:r>
               <w:rPr>
                 <w:rStyle w:val="Hyperlink"/>
@@ -330,7 +330,7 @@
                 <w:noProof/>
                 <w:webHidden/>
               </w:rPr>
-              <w:instrText xml:space="preserve"> PAGEREF _Toc397545639 \h </w:instrText>
+              <w:instrText xml:space="preserve"> PAGEREF _Toc397857814 \h </w:instrText>
             </w:r>
             <w:r>
               <w:rPr>
@@ -373,7 +373,7 @@
               <w:lang w:val="fr-FR" w:eastAsia="fr-FR"/>
             </w:rPr>
           </w:pPr>
-          <w:hyperlink w:anchor="_Toc397545640" w:history="1">
+          <w:hyperlink w:anchor="_Toc397857815" w:history="1">
             <w:r>
               <w:rPr>
                 <w:rStyle w:val="Hyperlink"/>
@@ -400,7 +400,7 @@
                 <w:noProof/>
                 <w:webHidden/>
               </w:rPr>
-              <w:instrText xml:space="preserve"> PAGEREF _Toc397545640 \h </w:instrText>
+              <w:instrText xml:space="preserve"> PAGEREF _Toc397857815 \h </w:instrText>
             </w:r>
             <w:r>
               <w:rPr>
@@ -443,7 +443,7 @@
               <w:lang w:val="fr-FR" w:eastAsia="fr-FR"/>
             </w:rPr>
           </w:pPr>
-          <w:hyperlink w:anchor="_Toc397545641" w:history="1">
+          <w:hyperlink w:anchor="_Toc397857816" w:history="1">
             <w:r>
               <w:rPr>
                 <w:rStyle w:val="Hyperlink"/>
@@ -470,7 +470,7 @@
                 <w:noProof/>
                 <w:webHidden/>
               </w:rPr>
-              <w:instrText xml:space="preserve"> PAGEREF _Toc397545641 \h </w:instrText>
+              <w:instrText xml:space="preserve"> PAGEREF _Toc397857816 \h </w:instrText>
             </w:r>
             <w:r>
               <w:rPr>
@@ -513,7 +513,7 @@
               <w:lang w:val="fr-FR" w:eastAsia="fr-FR"/>
             </w:rPr>
           </w:pPr>
-          <w:hyperlink w:anchor="_Toc397545642" w:history="1">
+          <w:hyperlink w:anchor="_Toc397857817" w:history="1">
             <w:r>
               <w:rPr>
                 <w:rStyle w:val="Hyperlink"/>
@@ -540,7 +540,7 @@
                 <w:noProof/>
                 <w:webHidden/>
               </w:rPr>
-              <w:instrText xml:space="preserve"> PAGEREF _Toc397545642 \h </w:instrText>
+              <w:instrText xml:space="preserve"> PAGEREF _Toc397857817 \h </w:instrText>
             </w:r>
             <w:r>
               <w:rPr>
@@ -583,7 +583,7 @@
               <w:lang w:val="fr-FR" w:eastAsia="fr-FR"/>
             </w:rPr>
           </w:pPr>
-          <w:hyperlink w:anchor="_Toc397545643" w:history="1">
+          <w:hyperlink w:anchor="_Toc397857818" w:history="1">
             <w:r>
               <w:rPr>
                 <w:rStyle w:val="Hyperlink"/>
@@ -610,7 +610,7 @@
                 <w:noProof/>
                 <w:webHidden/>
               </w:rPr>
-              <w:instrText xml:space="preserve"> PAGEREF _Toc397545643 \h </w:instrText>
+              <w:instrText xml:space="preserve"> PAGEREF _Toc397857818 \h </w:instrText>
             </w:r>
             <w:r>
               <w:rPr>
@@ -653,7 +653,7 @@
               <w:lang w:val="fr-FR" w:eastAsia="fr-FR"/>
             </w:rPr>
           </w:pPr>
-          <w:hyperlink w:anchor="_Toc397545644" w:history="1">
+          <w:hyperlink w:anchor="_Toc397857819" w:history="1">
             <w:r>
               <w:rPr>
                 <w:rStyle w:val="Hyperlink"/>
@@ -680,7 +680,7 @@
                 <w:noProof/>
                 <w:webHidden/>
               </w:rPr>
-              <w:instrText xml:space="preserve"> PAGEREF _Toc397545644 \h </w:instrText>
+              <w:instrText xml:space="preserve"> PAGEREF _Toc397857819 \h </w:instrText>
             </w:r>
             <w:r>
               <w:rPr>
@@ -723,7 +723,7 @@
               <w:lang w:val="fr-FR" w:eastAsia="fr-FR"/>
             </w:rPr>
           </w:pPr>
-          <w:hyperlink w:anchor="_Toc397545645" w:history="1">
+          <w:hyperlink w:anchor="_Toc397857820" w:history="1">
             <w:r>
               <w:rPr>
                 <w:rStyle w:val="Hyperlink"/>
@@ -750,7 +750,7 @@
                 <w:noProof/>
                 <w:webHidden/>
               </w:rPr>
-              <w:instrText xml:space="preserve"> PAGEREF _Toc397545645 \h </w:instrText>
+              <w:instrText xml:space="preserve"> PAGEREF _Toc397857820 \h </w:instrText>
             </w:r>
             <w:r>
               <w:rPr>
@@ -793,7 +793,7 @@
               <w:lang w:val="fr-FR" w:eastAsia="fr-FR"/>
             </w:rPr>
           </w:pPr>
-          <w:hyperlink w:anchor="_Toc397545646" w:history="1">
+          <w:hyperlink w:anchor="_Toc397857821" w:history="1">
             <w:r>
               <w:rPr>
                 <w:rStyle w:val="Hyperlink"/>
@@ -820,7 +820,7 @@
                 <w:noProof/>
                 <w:webHidden/>
               </w:rPr>
-              <w:instrText xml:space="preserve"> PAGEREF _Toc397545646 \h </w:instrText>
+              <w:instrText xml:space="preserve"> PAGEREF _Toc397857821 \h </w:instrText>
             </w:r>
             <w:r>
               <w:rPr>
@@ -863,7 +863,7 @@
               <w:lang w:val="fr-FR" w:eastAsia="fr-FR"/>
             </w:rPr>
           </w:pPr>
-          <w:hyperlink w:anchor="_Toc397545647" w:history="1">
+          <w:hyperlink w:anchor="_Toc397857822" w:history="1">
             <w:r>
               <w:rPr>
                 <w:rStyle w:val="Hyperlink"/>
@@ -890,7 +890,7 @@
                 <w:noProof/>
                 <w:webHidden/>
               </w:rPr>
-              <w:instrText xml:space="preserve"> PAGEREF _Toc397545647 \h </w:instrText>
+              <w:instrText xml:space="preserve"> PAGEREF _Toc397857822 \h </w:instrText>
             </w:r>
             <w:r>
               <w:rPr>
@@ -933,7 +933,7 @@
               <w:lang w:val="fr-FR" w:eastAsia="fr-FR"/>
             </w:rPr>
           </w:pPr>
-          <w:hyperlink w:anchor="_Toc397545648" w:history="1">
+          <w:hyperlink w:anchor="_Toc397857823" w:history="1">
             <w:r>
               <w:rPr>
                 <w:rStyle w:val="Hyperlink"/>
@@ -960,7 +960,7 @@
                 <w:noProof/>
                 <w:webHidden/>
               </w:rPr>
-              <w:instrText xml:space="preserve"> PAGEREF _Toc397545648 \h </w:instrText>
+              <w:instrText xml:space="preserve"> PAGEREF _Toc397857823 \h </w:instrText>
             </w:r>
             <w:r>
               <w:rPr>
@@ -1003,7 +1003,7 @@
               <w:lang w:val="fr-FR" w:eastAsia="fr-FR"/>
             </w:rPr>
           </w:pPr>
-          <w:hyperlink w:anchor="_Toc397545649" w:history="1">
+          <w:hyperlink w:anchor="_Toc397857824" w:history="1">
             <w:r>
               <w:rPr>
                 <w:rStyle w:val="Hyperlink"/>
@@ -1030,7 +1030,7 @@
                 <w:noProof/>
                 <w:webHidden/>
               </w:rPr>
-              <w:instrText xml:space="preserve"> PAGEREF _Toc397545649 \h </w:instrText>
+              <w:instrText xml:space="preserve"> PAGEREF _Toc397857824 \h </w:instrText>
             </w:r>
             <w:r>
               <w:rPr>
@@ -1073,7 +1073,7 @@
               <w:lang w:val="fr-FR" w:eastAsia="fr-FR"/>
             </w:rPr>
           </w:pPr>
-          <w:hyperlink w:anchor="_Toc397545650" w:history="1">
+          <w:hyperlink w:anchor="_Toc397857825" w:history="1">
             <w:r>
               <w:rPr>
                 <w:rStyle w:val="Hyperlink"/>
@@ -1100,7 +1100,7 @@
                 <w:noProof/>
                 <w:webHidden/>
               </w:rPr>
-              <w:instrText xml:space="preserve"> PAGEREF _Toc397545650 \h </w:instrText>
+              <w:instrText xml:space="preserve"> PAGEREF _Toc397857825 \h </w:instrText>
             </w:r>
             <w:r>
               <w:rPr>
@@ -1143,7 +1143,7 @@
               <w:lang w:val="fr-FR" w:eastAsia="fr-FR"/>
             </w:rPr>
           </w:pPr>
-          <w:hyperlink w:anchor="_Toc397545651" w:history="1">
+          <w:hyperlink w:anchor="_Toc397857826" w:history="1">
             <w:r>
               <w:rPr>
                 <w:rStyle w:val="Hyperlink"/>
@@ -1170,7 +1170,7 @@
                 <w:noProof/>
                 <w:webHidden/>
               </w:rPr>
-              <w:instrText xml:space="preserve"> PAGEREF _Toc397545651 \h </w:instrText>
+              <w:instrText xml:space="preserve"> PAGEREF _Toc397857826 \h </w:instrText>
             </w:r>
             <w:r>
               <w:rPr>
@@ -1213,7 +1213,7 @@
               <w:lang w:val="fr-FR" w:eastAsia="fr-FR"/>
             </w:rPr>
           </w:pPr>
-          <w:hyperlink w:anchor="_Toc397545652" w:history="1">
+          <w:hyperlink w:anchor="_Toc397857827" w:history="1">
             <w:r>
               <w:rPr>
                 <w:rStyle w:val="Hyperlink"/>
@@ -1240,7 +1240,7 @@
                 <w:noProof/>
                 <w:webHidden/>
               </w:rPr>
-              <w:instrText xml:space="preserve"> PAGEREF _Toc397545652 \h </w:instrText>
+              <w:instrText xml:space="preserve"> PAGEREF _Toc397857827 \h </w:instrText>
             </w:r>
             <w:r>
               <w:rPr>
@@ -1283,7 +1283,7 @@
               <w:lang w:val="fr-FR" w:eastAsia="fr-FR"/>
             </w:rPr>
           </w:pPr>
-          <w:hyperlink w:anchor="_Toc397545653" w:history="1">
+          <w:hyperlink w:anchor="_Toc397857828" w:history="1">
             <w:r>
               <w:rPr>
                 <w:rStyle w:val="Hyperlink"/>
@@ -1310,7 +1310,7 @@
                 <w:noProof/>
                 <w:webHidden/>
               </w:rPr>
-              <w:instrText xml:space="preserve"> PAGEREF _Toc397545653 \h </w:instrText>
+              <w:instrText xml:space="preserve"> PAGEREF _Toc397857828 \h </w:instrText>
             </w:r>
             <w:r>
               <w:rPr>
@@ -1353,7 +1353,7 @@
               <w:lang w:val="fr-FR" w:eastAsia="fr-FR"/>
             </w:rPr>
           </w:pPr>
-          <w:hyperlink w:anchor="_Toc397545654" w:history="1">
+          <w:hyperlink w:anchor="_Toc397857829" w:history="1">
             <w:r>
               <w:rPr>
                 <w:rStyle w:val="Hyperlink"/>
@@ -1380,7 +1380,7 @@
                 <w:noProof/>
                 <w:webHidden/>
               </w:rPr>
-              <w:instrText xml:space="preserve"> PAGEREF _Toc397545654 \h </w:instrText>
+              <w:instrText xml:space="preserve"> PAGEREF _Toc397857829 \h </w:instrText>
             </w:r>
             <w:r>
               <w:rPr>
@@ -1423,7 +1423,7 @@
               <w:lang w:val="fr-FR" w:eastAsia="fr-FR"/>
             </w:rPr>
           </w:pPr>
-          <w:hyperlink w:anchor="_Toc397545655" w:history="1">
+          <w:hyperlink w:anchor="_Toc397857830" w:history="1">
             <w:r>
               <w:rPr>
                 <w:rStyle w:val="Hyperlink"/>
@@ -1450,7 +1450,7 @@
                 <w:noProof/>
                 <w:webHidden/>
               </w:rPr>
-              <w:instrText xml:space="preserve"> PAGEREF _Toc397545655 \h </w:instrText>
+              <w:instrText xml:space="preserve"> PAGEREF _Toc397857830 \h </w:instrText>
             </w:r>
             <w:r>
               <w:rPr>
@@ -1493,7 +1493,7 @@
               <w:lang w:val="fr-FR" w:eastAsia="fr-FR"/>
             </w:rPr>
           </w:pPr>
-          <w:hyperlink w:anchor="_Toc397545656" w:history="1">
+          <w:hyperlink w:anchor="_Toc397857831" w:history="1">
             <w:r>
               <w:rPr>
                 <w:rStyle w:val="Hyperlink"/>
@@ -1520,7 +1520,7 @@
                 <w:noProof/>
                 <w:webHidden/>
               </w:rPr>
-              <w:instrText xml:space="preserve"> PAGEREF _Toc397545656 \h </w:instrText>
+              <w:instrText xml:space="preserve"> PAGEREF _Toc397857831 \h </w:instrText>
             </w:r>
             <w:r>
               <w:rPr>
@@ -1563,7 +1563,7 @@
               <w:lang w:val="fr-FR" w:eastAsia="fr-FR"/>
             </w:rPr>
           </w:pPr>
-          <w:hyperlink w:anchor="_Toc397545657" w:history="1">
+          <w:hyperlink w:anchor="_Toc397857832" w:history="1">
             <w:r>
               <w:rPr>
                 <w:rStyle w:val="Hyperlink"/>
@@ -1590,7 +1590,7 @@
                 <w:noProof/>
                 <w:webHidden/>
               </w:rPr>
-              <w:instrText xml:space="preserve"> PAGEREF _Toc397545657 \h </w:instrText>
+              <w:instrText xml:space="preserve"> PAGEREF _Toc397857832 \h </w:instrText>
             </w:r>
             <w:r>
               <w:rPr>
@@ -1610,7 +1610,7 @@
                 <w:noProof/>
                 <w:webHidden/>
               </w:rPr>
-              <w:t>8</w:t>
+              <w:t>9</w:t>
             </w:r>
             <w:r>
               <w:rPr>
@@ -1633,7 +1633,7 @@
               <w:lang w:val="fr-FR" w:eastAsia="fr-FR"/>
             </w:rPr>
           </w:pPr>
-          <w:hyperlink w:anchor="_Toc397545658" w:history="1">
+          <w:hyperlink w:anchor="_Toc397857833" w:history="1">
             <w:r>
               <w:rPr>
                 <w:rStyle w:val="Hyperlink"/>
@@ -1660,7 +1660,7 @@
                 <w:noProof/>
                 <w:webHidden/>
               </w:rPr>
-              <w:instrText xml:space="preserve"> PAGEREF _Toc397545658 \h </w:instrText>
+              <w:instrText xml:space="preserve"> PAGEREF _Toc397857833 \h </w:instrText>
             </w:r>
             <w:r>
               <w:rPr>
@@ -1703,7 +1703,7 @@
               <w:lang w:val="fr-FR" w:eastAsia="fr-FR"/>
             </w:rPr>
           </w:pPr>
-          <w:hyperlink w:anchor="_Toc397545659" w:history="1">
+          <w:hyperlink w:anchor="_Toc397857834" w:history="1">
             <w:r>
               <w:rPr>
                 <w:rStyle w:val="Hyperlink"/>
@@ -1730,7 +1730,7 @@
                 <w:noProof/>
                 <w:webHidden/>
               </w:rPr>
-              <w:instrText xml:space="preserve"> PAGEREF _Toc397545659 \h </w:instrText>
+              <w:instrText xml:space="preserve"> PAGEREF _Toc397857834 \h </w:instrText>
             </w:r>
             <w:r>
               <w:rPr>
@@ -1750,7 +1750,7 @@
                 <w:noProof/>
                 <w:webHidden/>
               </w:rPr>
-              <w:t>9</w:t>
+              <w:t>10</w:t>
             </w:r>
             <w:r>
               <w:rPr>
@@ -1773,7 +1773,7 @@
               <w:lang w:val="fr-FR" w:eastAsia="fr-FR"/>
             </w:rPr>
           </w:pPr>
-          <w:hyperlink w:anchor="_Toc397545660" w:history="1">
+          <w:hyperlink w:anchor="_Toc397857835" w:history="1">
             <w:r>
               <w:rPr>
                 <w:rStyle w:val="Hyperlink"/>
@@ -1800,7 +1800,7 @@
                 <w:noProof/>
                 <w:webHidden/>
               </w:rPr>
-              <w:instrText xml:space="preserve"> PAGEREF _Toc397545660 \h </w:instrText>
+              <w:instrText xml:space="preserve"> PAGEREF _Toc397857835 \h </w:instrText>
             </w:r>
             <w:r>
               <w:rPr>
@@ -1843,7 +1843,7 @@
               <w:lang w:val="fr-FR" w:eastAsia="fr-FR"/>
             </w:rPr>
           </w:pPr>
-          <w:hyperlink w:anchor="_Toc397545661" w:history="1">
+          <w:hyperlink w:anchor="_Toc397857836" w:history="1">
             <w:r>
               <w:rPr>
                 <w:rStyle w:val="Hyperlink"/>
@@ -1870,7 +1870,7 @@
                 <w:noProof/>
                 <w:webHidden/>
               </w:rPr>
-              <w:instrText xml:space="preserve"> PAGEREF _Toc397545661 \h </w:instrText>
+              <w:instrText xml:space="preserve"> PAGEREF _Toc397857836 \h </w:instrText>
             </w:r>
             <w:r>
               <w:rPr>
@@ -1913,7 +1913,7 @@
               <w:lang w:val="fr-FR" w:eastAsia="fr-FR"/>
             </w:rPr>
           </w:pPr>
-          <w:hyperlink w:anchor="_Toc397545662" w:history="1">
+          <w:hyperlink w:anchor="_Toc397857837" w:history="1">
             <w:r>
               <w:rPr>
                 <w:rStyle w:val="Hyperlink"/>
@@ -1940,7 +1940,7 @@
                 <w:noProof/>
                 <w:webHidden/>
               </w:rPr>
-              <w:instrText xml:space="preserve"> PAGEREF _Toc397545662 \h </w:instrText>
+              <w:instrText xml:space="preserve"> PAGEREF _Toc397857837 \h </w:instrText>
             </w:r>
             <w:r>
               <w:rPr>
@@ -1983,7 +1983,7 @@
               <w:lang w:val="fr-FR" w:eastAsia="fr-FR"/>
             </w:rPr>
           </w:pPr>
-          <w:hyperlink w:anchor="_Toc397545663" w:history="1">
+          <w:hyperlink w:anchor="_Toc397857838" w:history="1">
             <w:r>
               <w:rPr>
                 <w:rStyle w:val="Hyperlink"/>
@@ -2010,7 +2010,7 @@
                 <w:noProof/>
                 <w:webHidden/>
               </w:rPr>
-              <w:instrText xml:space="preserve"> PAGEREF _Toc397545663 \h </w:instrText>
+              <w:instrText xml:space="preserve"> PAGEREF _Toc397857838 \h </w:instrText>
             </w:r>
             <w:r>
               <w:rPr>
@@ -2053,7 +2053,7 @@
               <w:lang w:val="fr-FR" w:eastAsia="fr-FR"/>
             </w:rPr>
           </w:pPr>
-          <w:hyperlink w:anchor="_Toc397545664" w:history="1">
+          <w:hyperlink w:anchor="_Toc397857839" w:history="1">
             <w:r>
               <w:rPr>
                 <w:rStyle w:val="Hyperlink"/>
@@ -2080,7 +2080,7 @@
                 <w:noProof/>
                 <w:webHidden/>
               </w:rPr>
-              <w:instrText xml:space="preserve"> PAGEREF _Toc397545664 \h </w:instrText>
+              <w:instrText xml:space="preserve"> PAGEREF _Toc397857839 \h </w:instrText>
             </w:r>
             <w:r>
               <w:rPr>
@@ -2123,7 +2123,7 @@
               <w:lang w:val="fr-FR" w:eastAsia="fr-FR"/>
             </w:rPr>
           </w:pPr>
-          <w:hyperlink w:anchor="_Toc397545665" w:history="1">
+          <w:hyperlink w:anchor="_Toc397857840" w:history="1">
             <w:r>
               <w:rPr>
                 <w:rStyle w:val="Hyperlink"/>
@@ -2150,7 +2150,7 @@
                 <w:noProof/>
                 <w:webHidden/>
               </w:rPr>
-              <w:instrText xml:space="preserve"> PAGEREF _Toc397545665 \h </w:instrText>
+              <w:instrText xml:space="preserve"> PAGEREF _Toc397857840 \h </w:instrText>
             </w:r>
             <w:r>
               <w:rPr>
@@ -2193,7 +2193,7 @@
               <w:lang w:val="fr-FR" w:eastAsia="fr-FR"/>
             </w:rPr>
           </w:pPr>
-          <w:hyperlink w:anchor="_Toc397545666" w:history="1">
+          <w:hyperlink w:anchor="_Toc397857841" w:history="1">
             <w:r>
               <w:rPr>
                 <w:rStyle w:val="Hyperlink"/>
@@ -2220,7 +2220,7 @@
                 <w:noProof/>
                 <w:webHidden/>
               </w:rPr>
-              <w:instrText xml:space="preserve"> PAGEREF _Toc397545666 \h </w:instrText>
+              <w:instrText xml:space="preserve"> PAGEREF _Toc397857841 \h </w:instrText>
             </w:r>
             <w:r>
               <w:rPr>
@@ -2263,7 +2263,7 @@
               <w:lang w:val="fr-FR" w:eastAsia="fr-FR"/>
             </w:rPr>
           </w:pPr>
-          <w:hyperlink w:anchor="_Toc397545667" w:history="1">
+          <w:hyperlink w:anchor="_Toc397857842" w:history="1">
             <w:r>
               <w:rPr>
                 <w:rStyle w:val="Hyperlink"/>
@@ -2290,7 +2290,7 @@
                 <w:noProof/>
                 <w:webHidden/>
               </w:rPr>
-              <w:instrText xml:space="preserve"> PAGEREF _Toc397545667 \h </w:instrText>
+              <w:instrText xml:space="preserve"> PAGEREF _Toc397857842 \h </w:instrText>
             </w:r>
             <w:r>
               <w:rPr>
@@ -2333,7 +2333,7 @@
               <w:lang w:val="fr-FR" w:eastAsia="fr-FR"/>
             </w:rPr>
           </w:pPr>
-          <w:hyperlink w:anchor="_Toc397545668" w:history="1">
+          <w:hyperlink w:anchor="_Toc397857843" w:history="1">
             <w:r>
               <w:rPr>
                 <w:rStyle w:val="Hyperlink"/>
@@ -2360,7 +2360,7 @@
                 <w:noProof/>
                 <w:webHidden/>
               </w:rPr>
-              <w:instrText xml:space="preserve"> PAGEREF _Toc397545668 \h </w:instrText>
+              <w:instrText xml:space="preserve"> PAGEREF _Toc397857843 \h </w:instrText>
             </w:r>
             <w:r>
               <w:rPr>
@@ -2403,7 +2403,7 @@
               <w:lang w:val="fr-FR" w:eastAsia="fr-FR"/>
             </w:rPr>
           </w:pPr>
-          <w:hyperlink w:anchor="_Toc397545669" w:history="1">
+          <w:hyperlink w:anchor="_Toc397857844" w:history="1">
             <w:r>
               <w:rPr>
                 <w:rStyle w:val="Hyperlink"/>
@@ -2430,7 +2430,7 @@
                 <w:noProof/>
                 <w:webHidden/>
               </w:rPr>
-              <w:instrText xml:space="preserve"> PAGEREF _Toc397545669 \h </w:instrText>
+              <w:instrText xml:space="preserve"> PAGEREF _Toc397857844 \h </w:instrText>
             </w:r>
             <w:r>
               <w:rPr>
@@ -2472,7 +2472,7 @@
       <w:pPr>
         <w:pStyle w:val="Heading1"/>
       </w:pPr>
-      <w:bookmarkStart w:id="2" w:name="_Toc397545639"/>
+      <w:bookmarkStart w:id="2" w:name="_Toc397857814"/>
       <w:r>
         <w:lastRenderedPageBreak/>
         <w:t>Intro</w:t>
@@ -2515,7 +2515,7 @@
       <w:pPr>
         <w:pStyle w:val="Heading1"/>
       </w:pPr>
-      <w:bookmarkStart w:id="3" w:name="_Toc397545640"/>
+      <w:bookmarkStart w:id="3" w:name="_Toc397857815"/>
       <w:r>
         <w:t>License</w:t>
       </w:r>
@@ -2605,7 +2605,7 @@
       <w:pPr>
         <w:pStyle w:val="Heading1"/>
       </w:pPr>
-      <w:bookmarkStart w:id="4" w:name="_Toc397545641"/>
+      <w:bookmarkStart w:id="4" w:name="_Toc397857816"/>
       <w:r>
         <w:t>Configuration</w:t>
       </w:r>
@@ -2805,7 +2805,7 @@
       <w:pPr>
         <w:pStyle w:val="Heading2"/>
       </w:pPr>
-      <w:bookmarkStart w:id="5" w:name="_Toc397545642"/>
+      <w:bookmarkStart w:id="5" w:name="_Toc397857817"/>
       <w:proofErr w:type="spellStart"/>
       <w:r>
         <w:t>MySQL</w:t>
@@ -3427,7 +3427,7 @@
       <w:pPr>
         <w:pStyle w:val="Heading2"/>
       </w:pPr>
-      <w:bookmarkStart w:id="6" w:name="_Toc397545643"/>
+      <w:bookmarkStart w:id="6" w:name="_Toc397857818"/>
       <w:r>
         <w:t>Logger</w:t>
       </w:r>
@@ -3540,7 +3540,7 @@
       <w:pPr>
         <w:pStyle w:val="Heading2"/>
       </w:pPr>
-      <w:bookmarkStart w:id="7" w:name="_Toc397545644"/>
+      <w:bookmarkStart w:id="7" w:name="_Toc397857819"/>
       <w:r>
         <w:t>Google Drive configuration</w:t>
       </w:r>
@@ -3729,7 +3729,7 @@
       <w:pPr>
         <w:pStyle w:val="Heading2"/>
       </w:pPr>
-      <w:bookmarkStart w:id="8" w:name="_Toc397545645"/>
+      <w:bookmarkStart w:id="8" w:name="_Toc397857820"/>
       <w:proofErr w:type="gramStart"/>
       <w:r>
         <w:t>m</w:t>
@@ -4015,7 +4015,7 @@
       <w:pPr>
         <w:pStyle w:val="Heading2"/>
       </w:pPr>
-      <w:bookmarkStart w:id="9" w:name="_Toc397545646"/>
+      <w:bookmarkStart w:id="9" w:name="_Toc397857821"/>
       <w:r>
         <w:lastRenderedPageBreak/>
         <w:t>P</w:t>
@@ -4034,7 +4034,7 @@
       <w:pPr>
         <w:pStyle w:val="Heading3"/>
       </w:pPr>
-      <w:bookmarkStart w:id="10" w:name="_Toc397545647"/>
+      <w:bookmarkStart w:id="10" w:name="_Toc397857822"/>
       <w:r>
         <w:t>How to set the preferences</w:t>
       </w:r>
@@ -5694,7 +5694,7 @@
       <w:pPr>
         <w:pStyle w:val="Heading1"/>
       </w:pPr>
-      <w:bookmarkStart w:id="30" w:name="_Toc397545648"/>
+      <w:bookmarkStart w:id="30" w:name="_Toc397857823"/>
       <w:r>
         <w:t>Getting Started</w:t>
       </w:r>
@@ -6437,7 +6437,7 @@
       <w:pPr>
         <w:pStyle w:val="Heading3"/>
       </w:pPr>
-      <w:bookmarkStart w:id="33" w:name="_Toc397545649"/>
+      <w:bookmarkStart w:id="33" w:name="_Toc397857824"/>
       <w:r>
         <w:t xml:space="preserve">How to </w:t>
       </w:r>
@@ -7181,7 +7181,13 @@
         <w:t>Iteration</w:t>
       </w:r>
       <w:r>
-        <w:t xml:space="preserve"> (similar to button &gt;&gt;</w:t>
+        <w:t xml:space="preserve"> (</w:t>
+      </w:r>
+      <w:r>
+        <w:t>equivalent</w:t>
+      </w:r>
+      <w:r>
+        <w:t xml:space="preserve"> to button &gt;&gt;</w:t>
       </w:r>
       <w:r>
         <w:t>&gt;</w:t>
@@ -7390,19 +7396,7 @@
         <w:t xml:space="preserve">the running task; if there is no running task, scroll back to the </w:t>
       </w:r>
       <w:r>
-        <w:t>selected task</w:t>
-      </w:r>
-      <w:r>
-        <w:t xml:space="preserve"> (</w:t>
-      </w:r>
-      <w:r>
-        <w:t xml:space="preserve">same as </w:t>
-      </w:r>
-      <w:r>
-        <w:t>pressing the timer tomato-like image)</w:t>
-      </w:r>
-      <w:r>
-        <w:t>.</w:t>
+        <w:t>selected task.</w:t>
       </w:r>
     </w:p>
     <w:p>
@@ -7426,7 +7420,13 @@
         <w:t>s</w:t>
       </w:r>
       <w:r>
-        <w:t xml:space="preserve"> (similar to button </w:t>
+        <w:t xml:space="preserve"> (</w:t>
+      </w:r>
+      <w:r>
+        <w:t>equivalent</w:t>
+      </w:r>
+      <w:r>
+        <w:t xml:space="preserve"> to button </w:t>
       </w:r>
       <w:r>
         <w:t>"</w:t>
@@ -7497,7 +7497,13 @@
         <w:t xml:space="preserve"> </w:t>
       </w:r>
       <w:r>
-        <w:t xml:space="preserve">(similar to button </w:t>
+        <w:t>(</w:t>
+      </w:r>
+      <w:r>
+        <w:t>equivalent</w:t>
+      </w:r>
+      <w:r>
+        <w:t xml:space="preserve"> to button </w:t>
       </w:r>
       <w:r>
         <w:t>"</w:t>
@@ -7596,7 +7602,13 @@
         <w:t xml:space="preserve"> </w:t>
       </w:r>
       <w:r>
-        <w:t xml:space="preserve">(similar to button </w:t>
+        <w:t>(</w:t>
+      </w:r>
+      <w:r>
+        <w:t>equivalent</w:t>
+      </w:r>
+      <w:r>
+        <w:t xml:space="preserve"> to button </w:t>
       </w:r>
       <w:r>
         <w:t>"</w:t>
@@ -7800,7 +7812,7 @@
           </wp:anchor>
         </w:drawing>
       </w:r>
-      <w:bookmarkStart w:id="34" w:name="_Toc397545650"/>
+      <w:bookmarkStart w:id="34" w:name="_Toc397857825"/>
       <w:r>
         <w:t>New</w:t>
       </w:r>
@@ -7824,7 +7836,7 @@
       <w:pPr>
         <w:pStyle w:val="Heading3"/>
       </w:pPr>
-      <w:bookmarkStart w:id="35" w:name="_Toc397545651"/>
+      <w:bookmarkStart w:id="35" w:name="_Toc397857826"/>
       <w:r>
         <w:t>How to c</w:t>
       </w:r>
@@ -7900,7 +7912,7 @@
       <w:pPr>
         <w:pStyle w:val="Heading3"/>
       </w:pPr>
-      <w:bookmarkStart w:id="36" w:name="_Toc397545652"/>
+      <w:bookmarkStart w:id="36" w:name="_Toc397857827"/>
       <w:r>
         <w:t>How to use the</w:t>
       </w:r>
@@ -8396,7 +8408,7 @@
           </wp:anchor>
         </w:drawing>
       </w:r>
-      <w:bookmarkStart w:id="47" w:name="_Toc397545653"/>
+      <w:bookmarkStart w:id="47" w:name="_Toc397857828"/>
       <w:r>
         <w:t>Ac</w:t>
       </w:r>
@@ -8426,7 +8438,7 @@
       <w:pPr>
         <w:pStyle w:val="Heading3"/>
       </w:pPr>
-      <w:bookmarkStart w:id="48" w:name="_Toc397545654"/>
+      <w:bookmarkStart w:id="48" w:name="_Toc397857829"/>
       <w:r>
         <w:t>How to read the table</w:t>
       </w:r>
@@ -8782,7 +8794,7 @@
       <w:pPr>
         <w:pStyle w:val="Heading3"/>
       </w:pPr>
-      <w:bookmarkStart w:id="49" w:name="_Toc397545655"/>
+      <w:bookmarkStart w:id="49" w:name="_Toc397857830"/>
       <w:r>
         <w:t>How to use a task as template</w:t>
       </w:r>
@@ -8852,7 +8864,7 @@
       <w:pPr>
         <w:pStyle w:val="Heading3"/>
       </w:pPr>
-      <w:bookmarkStart w:id="50" w:name="_Toc397545656"/>
+      <w:bookmarkStart w:id="50" w:name="_Toc397857831"/>
       <w:r>
         <w:t>How to edit a task</w:t>
       </w:r>
@@ -9026,7 +9038,7 @@
       <w:pPr>
         <w:pStyle w:val="Heading3"/>
       </w:pPr>
-      <w:bookmarkStart w:id="51" w:name="_Toc397545657"/>
+      <w:bookmarkStart w:id="51" w:name="_Toc397857832"/>
       <w:r>
         <w:lastRenderedPageBreak/>
         <w:t>How to export data</w:t>
@@ -9893,7 +9905,7 @@
       <w:pPr>
         <w:pStyle w:val="Heading3"/>
       </w:pPr>
-      <w:bookmarkStart w:id="58" w:name="_Toc397545658"/>
+      <w:bookmarkStart w:id="58" w:name="_Toc397857833"/>
       <w:r>
         <w:t>How to impor</w:t>
       </w:r>
@@ -10100,7 +10112,7 @@
           </wp:anchor>
         </w:drawing>
       </w:r>
-      <w:bookmarkStart w:id="59" w:name="_Toc397545659"/>
+      <w:bookmarkStart w:id="59" w:name="_Toc397857834"/>
       <w:proofErr w:type="spellStart"/>
       <w:r>
         <w:t>ToDo</w:t>
@@ -10149,7 +10161,7 @@
       <w:pPr>
         <w:pStyle w:val="Heading3"/>
       </w:pPr>
-      <w:bookmarkStart w:id="60" w:name="_Toc397545660"/>
+      <w:bookmarkStart w:id="60" w:name="_Toc397857835"/>
       <w:r>
         <w:t>How to read the table</w:t>
       </w:r>
@@ -10351,7 +10363,7 @@
       <w:pPr>
         <w:pStyle w:val="Heading3"/>
       </w:pPr>
-      <w:bookmarkStart w:id="61" w:name="_Toc397545661"/>
+      <w:bookmarkStart w:id="61" w:name="_Toc397857836"/>
       <w:r>
         <w:t>How to p</w:t>
       </w:r>
@@ -10394,7 +10406,7 @@
       <w:pPr>
         <w:pStyle w:val="Heading3"/>
       </w:pPr>
-      <w:bookmarkStart w:id="62" w:name="_Toc397545662"/>
+      <w:bookmarkStart w:id="62" w:name="_Toc397857837"/>
       <w:r>
         <w:t>How to w</w:t>
       </w:r>
@@ -11573,7 +11585,7 @@
       <w:pPr>
         <w:pStyle w:val="Heading3"/>
       </w:pPr>
-      <w:bookmarkStart w:id="78" w:name="_Toc397545663"/>
+      <w:bookmarkStart w:id="78" w:name="_Toc397857838"/>
       <w:r>
         <w:t xml:space="preserve">How to </w:t>
       </w:r>
@@ -11782,7 +11794,7 @@
       <w:pPr>
         <w:pStyle w:val="Heading3"/>
       </w:pPr>
-      <w:bookmarkStart w:id="81" w:name="_Toc397545664"/>
+      <w:bookmarkStart w:id="81" w:name="_Toc397857839"/>
       <w:r>
         <w:t xml:space="preserve">How to </w:t>
       </w:r>
@@ -12124,7 +12136,7 @@
       <w:pPr>
         <w:pStyle w:val="Heading3"/>
       </w:pPr>
-      <w:bookmarkStart w:id="82" w:name="_Toc397545665"/>
+      <w:bookmarkStart w:id="82" w:name="_Toc397857840"/>
       <w:r>
         <w:t xml:space="preserve">How to </w:t>
       </w:r>
@@ -12309,7 +12321,7 @@
           </wp:anchor>
         </w:drawing>
       </w:r>
-      <w:bookmarkStart w:id="83" w:name="_Toc397545666"/>
+      <w:bookmarkStart w:id="83" w:name="_Toc397857841"/>
       <w:r>
         <w:t>Report List / Release Backlog</w:t>
       </w:r>
@@ -12339,7 +12351,7 @@
       <w:pPr>
         <w:pStyle w:val="Heading3"/>
       </w:pPr>
-      <w:bookmarkStart w:id="84" w:name="_Toc397545667"/>
+      <w:bookmarkStart w:id="84" w:name="_Toc397857842"/>
       <w:r>
         <w:t xml:space="preserve">How to </w:t>
       </w:r>
@@ -12943,7 +12955,7 @@
           </wp:anchor>
         </w:drawing>
       </w:r>
-      <w:bookmarkStart w:id="101" w:name="_Toc397545668"/>
+      <w:bookmarkStart w:id="101" w:name="_Toc397857843"/>
       <w:r>
         <w:t>Burndown</w:t>
       </w:r>
@@ -12982,7 +12994,7 @@
       <w:pPr>
         <w:pStyle w:val="Heading3"/>
       </w:pPr>
-      <w:bookmarkStart w:id="102" w:name="_Toc397545669"/>
+      <w:bookmarkStart w:id="102" w:name="_Toc397857844"/>
       <w:r>
         <w:t xml:space="preserve">How to </w:t>
       </w:r>
@@ -14232,7 +14244,7 @@
             <w:rPr>
               <w:noProof/>
             </w:rPr>
-            <w:t>7</w:t>
+            <w:t>2</w:t>
           </w:r>
         </w:fldSimple>
       </w:p>
@@ -14288,7 +14300,7 @@
         <v:path o:extrusionok="f" gradientshapeok="t" o:connecttype="rect"/>
         <o:lock v:ext="edit" aspectratio="t"/>
       </v:shapetype>
-      <v:shape id="_x0000_i1040" type="#_x0000_t75" alt="pomodoro16.png" style="width:16.3pt;height:16.3pt;visibility:visible;mso-wrap-style:square" o:bullet="t">
+      <v:shape id="_x0000_i1032" type="#_x0000_t75" alt="pomodoro16.png" style="width:16.3pt;height:16.3pt;visibility:visible;mso-wrap-style:square" o:bullet="t">
         <v:imagedata r:id="rId1" o:title="pomodoro16"/>
       </v:shape>
     </w:pict>
@@ -18470,7 +18482,7 @@
 </file>
 
 <file path=customXml/itemProps1.xml><?xml version="1.0" encoding="utf-8"?>
-<ds:datastoreItem xmlns:ds="http://schemas.openxmlformats.org/officeDocument/2006/customXml" ds:itemID="{05E7FF9A-41F3-4573-8AFA-E5511C3C0650}">
+<ds:datastoreItem xmlns:ds="http://schemas.openxmlformats.org/officeDocument/2006/customXml" ds:itemID="{658B0229-DC88-4F82-A119-133300295E03}">
   <ds:schemaRefs>
     <ds:schemaRef ds:uri="http://schemas.openxmlformats.org/officeDocument/2006/bibliography"/>
   </ds:schemaRefs>

</xml_diff>

<commit_message>
set fix size for tab panel's buttons
</commit_message>
<xml_diff>
--- a/doc/User guides/myAgilePomodoro_3.1.0.docx
+++ b/doc/User guides/myAgilePomodoro_3.1.0.docx
@@ -303,7 +303,7 @@
           <w:r>
             <w:fldChar w:fldCharType="separate"/>
           </w:r>
-          <w:hyperlink w:anchor="_Toc397857814" w:history="1">
+          <w:hyperlink w:anchor="_Toc397943598" w:history="1">
             <w:r>
               <w:rPr>
                 <w:rStyle w:val="Hyperlink"/>
@@ -330,7 +330,7 @@
                 <w:noProof/>
                 <w:webHidden/>
               </w:rPr>
-              <w:instrText xml:space="preserve"> PAGEREF _Toc397857814 \h </w:instrText>
+              <w:instrText xml:space="preserve"> PAGEREF _Toc397943598 \h </w:instrText>
             </w:r>
             <w:r>
               <w:rPr>
@@ -373,7 +373,7 @@
               <w:lang w:val="fr-FR" w:eastAsia="fr-FR"/>
             </w:rPr>
           </w:pPr>
-          <w:hyperlink w:anchor="_Toc397857815" w:history="1">
+          <w:hyperlink w:anchor="_Toc397943599" w:history="1">
             <w:r>
               <w:rPr>
                 <w:rStyle w:val="Hyperlink"/>
@@ -400,7 +400,7 @@
                 <w:noProof/>
                 <w:webHidden/>
               </w:rPr>
-              <w:instrText xml:space="preserve"> PAGEREF _Toc397857815 \h </w:instrText>
+              <w:instrText xml:space="preserve"> PAGEREF _Toc397943599 \h </w:instrText>
             </w:r>
             <w:r>
               <w:rPr>
@@ -443,7 +443,7 @@
               <w:lang w:val="fr-FR" w:eastAsia="fr-FR"/>
             </w:rPr>
           </w:pPr>
-          <w:hyperlink w:anchor="_Toc397857816" w:history="1">
+          <w:hyperlink w:anchor="_Toc397943600" w:history="1">
             <w:r>
               <w:rPr>
                 <w:rStyle w:val="Hyperlink"/>
@@ -470,7 +470,7 @@
                 <w:noProof/>
                 <w:webHidden/>
               </w:rPr>
-              <w:instrText xml:space="preserve"> PAGEREF _Toc397857816 \h </w:instrText>
+              <w:instrText xml:space="preserve"> PAGEREF _Toc397943600 \h </w:instrText>
             </w:r>
             <w:r>
               <w:rPr>
@@ -513,7 +513,7 @@
               <w:lang w:val="fr-FR" w:eastAsia="fr-FR"/>
             </w:rPr>
           </w:pPr>
-          <w:hyperlink w:anchor="_Toc397857817" w:history="1">
+          <w:hyperlink w:anchor="_Toc397943601" w:history="1">
             <w:r>
               <w:rPr>
                 <w:rStyle w:val="Hyperlink"/>
@@ -540,7 +540,7 @@
                 <w:noProof/>
                 <w:webHidden/>
               </w:rPr>
-              <w:instrText xml:space="preserve"> PAGEREF _Toc397857817 \h </w:instrText>
+              <w:instrText xml:space="preserve"> PAGEREF _Toc397943601 \h </w:instrText>
             </w:r>
             <w:r>
               <w:rPr>
@@ -583,7 +583,7 @@
               <w:lang w:val="fr-FR" w:eastAsia="fr-FR"/>
             </w:rPr>
           </w:pPr>
-          <w:hyperlink w:anchor="_Toc397857818" w:history="1">
+          <w:hyperlink w:anchor="_Toc397943602" w:history="1">
             <w:r>
               <w:rPr>
                 <w:rStyle w:val="Hyperlink"/>
@@ -610,7 +610,7 @@
                 <w:noProof/>
                 <w:webHidden/>
               </w:rPr>
-              <w:instrText xml:space="preserve"> PAGEREF _Toc397857818 \h </w:instrText>
+              <w:instrText xml:space="preserve"> PAGEREF _Toc397943602 \h </w:instrText>
             </w:r>
             <w:r>
               <w:rPr>
@@ -653,7 +653,7 @@
               <w:lang w:val="fr-FR" w:eastAsia="fr-FR"/>
             </w:rPr>
           </w:pPr>
-          <w:hyperlink w:anchor="_Toc397857819" w:history="1">
+          <w:hyperlink w:anchor="_Toc397943603" w:history="1">
             <w:r>
               <w:rPr>
                 <w:rStyle w:val="Hyperlink"/>
@@ -680,7 +680,7 @@
                 <w:noProof/>
                 <w:webHidden/>
               </w:rPr>
-              <w:instrText xml:space="preserve"> PAGEREF _Toc397857819 \h </w:instrText>
+              <w:instrText xml:space="preserve"> PAGEREF _Toc397943603 \h </w:instrText>
             </w:r>
             <w:r>
               <w:rPr>
@@ -723,7 +723,7 @@
               <w:lang w:val="fr-FR" w:eastAsia="fr-FR"/>
             </w:rPr>
           </w:pPr>
-          <w:hyperlink w:anchor="_Toc397857820" w:history="1">
+          <w:hyperlink w:anchor="_Toc397943604" w:history="1">
             <w:r>
               <w:rPr>
                 <w:rStyle w:val="Hyperlink"/>
@@ -750,7 +750,7 @@
                 <w:noProof/>
                 <w:webHidden/>
               </w:rPr>
-              <w:instrText xml:space="preserve"> PAGEREF _Toc397857820 \h </w:instrText>
+              <w:instrText xml:space="preserve"> PAGEREF _Toc397943604 \h </w:instrText>
             </w:r>
             <w:r>
               <w:rPr>
@@ -793,7 +793,7 @@
               <w:lang w:val="fr-FR" w:eastAsia="fr-FR"/>
             </w:rPr>
           </w:pPr>
-          <w:hyperlink w:anchor="_Toc397857821" w:history="1">
+          <w:hyperlink w:anchor="_Toc397943605" w:history="1">
             <w:r>
               <w:rPr>
                 <w:rStyle w:val="Hyperlink"/>
@@ -820,7 +820,7 @@
                 <w:noProof/>
                 <w:webHidden/>
               </w:rPr>
-              <w:instrText xml:space="preserve"> PAGEREF _Toc397857821 \h </w:instrText>
+              <w:instrText xml:space="preserve"> PAGEREF _Toc397943605 \h </w:instrText>
             </w:r>
             <w:r>
               <w:rPr>
@@ -863,7 +863,7 @@
               <w:lang w:val="fr-FR" w:eastAsia="fr-FR"/>
             </w:rPr>
           </w:pPr>
-          <w:hyperlink w:anchor="_Toc397857822" w:history="1">
+          <w:hyperlink w:anchor="_Toc397943606" w:history="1">
             <w:r>
               <w:rPr>
                 <w:rStyle w:val="Hyperlink"/>
@@ -890,7 +890,7 @@
                 <w:noProof/>
                 <w:webHidden/>
               </w:rPr>
-              <w:instrText xml:space="preserve"> PAGEREF _Toc397857822 \h </w:instrText>
+              <w:instrText xml:space="preserve"> PAGEREF _Toc397943606 \h </w:instrText>
             </w:r>
             <w:r>
               <w:rPr>
@@ -933,7 +933,7 @@
               <w:lang w:val="fr-FR" w:eastAsia="fr-FR"/>
             </w:rPr>
           </w:pPr>
-          <w:hyperlink w:anchor="_Toc397857823" w:history="1">
+          <w:hyperlink w:anchor="_Toc397943607" w:history="1">
             <w:r>
               <w:rPr>
                 <w:rStyle w:val="Hyperlink"/>
@@ -960,7 +960,7 @@
                 <w:noProof/>
                 <w:webHidden/>
               </w:rPr>
-              <w:instrText xml:space="preserve"> PAGEREF _Toc397857823 \h </w:instrText>
+              <w:instrText xml:space="preserve"> PAGEREF _Toc397943607 \h </w:instrText>
             </w:r>
             <w:r>
               <w:rPr>
@@ -1003,7 +1003,7 @@
               <w:lang w:val="fr-FR" w:eastAsia="fr-FR"/>
             </w:rPr>
           </w:pPr>
-          <w:hyperlink w:anchor="_Toc397857824" w:history="1">
+          <w:hyperlink w:anchor="_Toc397943608" w:history="1">
             <w:r>
               <w:rPr>
                 <w:rStyle w:val="Hyperlink"/>
@@ -1030,7 +1030,7 @@
                 <w:noProof/>
                 <w:webHidden/>
               </w:rPr>
-              <w:instrText xml:space="preserve"> PAGEREF _Toc397857824 \h </w:instrText>
+              <w:instrText xml:space="preserve"> PAGEREF _Toc397943608 \h </w:instrText>
             </w:r>
             <w:r>
               <w:rPr>
@@ -1073,7 +1073,7 @@
               <w:lang w:val="fr-FR" w:eastAsia="fr-FR"/>
             </w:rPr>
           </w:pPr>
-          <w:hyperlink w:anchor="_Toc397857825" w:history="1">
+          <w:hyperlink w:anchor="_Toc397943609" w:history="1">
             <w:r>
               <w:rPr>
                 <w:rStyle w:val="Hyperlink"/>
@@ -1100,7 +1100,7 @@
                 <w:noProof/>
                 <w:webHidden/>
               </w:rPr>
-              <w:instrText xml:space="preserve"> PAGEREF _Toc397857825 \h </w:instrText>
+              <w:instrText xml:space="preserve"> PAGEREF _Toc397943609 \h </w:instrText>
             </w:r>
             <w:r>
               <w:rPr>
@@ -1143,7 +1143,7 @@
               <w:lang w:val="fr-FR" w:eastAsia="fr-FR"/>
             </w:rPr>
           </w:pPr>
-          <w:hyperlink w:anchor="_Toc397857826" w:history="1">
+          <w:hyperlink w:anchor="_Toc397943610" w:history="1">
             <w:r>
               <w:rPr>
                 <w:rStyle w:val="Hyperlink"/>
@@ -1170,7 +1170,7 @@
                 <w:noProof/>
                 <w:webHidden/>
               </w:rPr>
-              <w:instrText xml:space="preserve"> PAGEREF _Toc397857826 \h </w:instrText>
+              <w:instrText xml:space="preserve"> PAGEREF _Toc397943610 \h </w:instrText>
             </w:r>
             <w:r>
               <w:rPr>
@@ -1213,7 +1213,7 @@
               <w:lang w:val="fr-FR" w:eastAsia="fr-FR"/>
             </w:rPr>
           </w:pPr>
-          <w:hyperlink w:anchor="_Toc397857827" w:history="1">
+          <w:hyperlink w:anchor="_Toc397943611" w:history="1">
             <w:r>
               <w:rPr>
                 <w:rStyle w:val="Hyperlink"/>
@@ -1240,7 +1240,7 @@
                 <w:noProof/>
                 <w:webHidden/>
               </w:rPr>
-              <w:instrText xml:space="preserve"> PAGEREF _Toc397857827 \h </w:instrText>
+              <w:instrText xml:space="preserve"> PAGEREF _Toc397943611 \h </w:instrText>
             </w:r>
             <w:r>
               <w:rPr>
@@ -1260,7 +1260,7 @@
                 <w:noProof/>
                 <w:webHidden/>
               </w:rPr>
-              <w:t>7</w:t>
+              <w:t>8</w:t>
             </w:r>
             <w:r>
               <w:rPr>
@@ -1283,7 +1283,7 @@
               <w:lang w:val="fr-FR" w:eastAsia="fr-FR"/>
             </w:rPr>
           </w:pPr>
-          <w:hyperlink w:anchor="_Toc397857828" w:history="1">
+          <w:hyperlink w:anchor="_Toc397943612" w:history="1">
             <w:r>
               <w:rPr>
                 <w:rStyle w:val="Hyperlink"/>
@@ -1310,7 +1310,7 @@
                 <w:noProof/>
                 <w:webHidden/>
               </w:rPr>
-              <w:instrText xml:space="preserve"> PAGEREF _Toc397857828 \h </w:instrText>
+              <w:instrText xml:space="preserve"> PAGEREF _Toc397943612 \h </w:instrText>
             </w:r>
             <w:r>
               <w:rPr>
@@ -1353,7 +1353,7 @@
               <w:lang w:val="fr-FR" w:eastAsia="fr-FR"/>
             </w:rPr>
           </w:pPr>
-          <w:hyperlink w:anchor="_Toc397857829" w:history="1">
+          <w:hyperlink w:anchor="_Toc397943613" w:history="1">
             <w:r>
               <w:rPr>
                 <w:rStyle w:val="Hyperlink"/>
@@ -1380,7 +1380,7 @@
                 <w:noProof/>
                 <w:webHidden/>
               </w:rPr>
-              <w:instrText xml:space="preserve"> PAGEREF _Toc397857829 \h </w:instrText>
+              <w:instrText xml:space="preserve"> PAGEREF _Toc397943613 \h </w:instrText>
             </w:r>
             <w:r>
               <w:rPr>
@@ -1423,7 +1423,7 @@
               <w:lang w:val="fr-FR" w:eastAsia="fr-FR"/>
             </w:rPr>
           </w:pPr>
-          <w:hyperlink w:anchor="_Toc397857830" w:history="1">
+          <w:hyperlink w:anchor="_Toc397943614" w:history="1">
             <w:r>
               <w:rPr>
                 <w:rStyle w:val="Hyperlink"/>
@@ -1450,7 +1450,7 @@
                 <w:noProof/>
                 <w:webHidden/>
               </w:rPr>
-              <w:instrText xml:space="preserve"> PAGEREF _Toc397857830 \h </w:instrText>
+              <w:instrText xml:space="preserve"> PAGEREF _Toc397943614 \h </w:instrText>
             </w:r>
             <w:r>
               <w:rPr>
@@ -1493,7 +1493,7 @@
               <w:lang w:val="fr-FR" w:eastAsia="fr-FR"/>
             </w:rPr>
           </w:pPr>
-          <w:hyperlink w:anchor="_Toc397857831" w:history="1">
+          <w:hyperlink w:anchor="_Toc397943615" w:history="1">
             <w:r>
               <w:rPr>
                 <w:rStyle w:val="Hyperlink"/>
@@ -1520,7 +1520,7 @@
                 <w:noProof/>
                 <w:webHidden/>
               </w:rPr>
-              <w:instrText xml:space="preserve"> PAGEREF _Toc397857831 \h </w:instrText>
+              <w:instrText xml:space="preserve"> PAGEREF _Toc397943615 \h </w:instrText>
             </w:r>
             <w:r>
               <w:rPr>
@@ -1563,7 +1563,7 @@
               <w:lang w:val="fr-FR" w:eastAsia="fr-FR"/>
             </w:rPr>
           </w:pPr>
-          <w:hyperlink w:anchor="_Toc397857832" w:history="1">
+          <w:hyperlink w:anchor="_Toc397943616" w:history="1">
             <w:r>
               <w:rPr>
                 <w:rStyle w:val="Hyperlink"/>
@@ -1590,7 +1590,7 @@
                 <w:noProof/>
                 <w:webHidden/>
               </w:rPr>
-              <w:instrText xml:space="preserve"> PAGEREF _Toc397857832 \h </w:instrText>
+              <w:instrText xml:space="preserve"> PAGEREF _Toc397943616 \h </w:instrText>
             </w:r>
             <w:r>
               <w:rPr>
@@ -1633,7 +1633,7 @@
               <w:lang w:val="fr-FR" w:eastAsia="fr-FR"/>
             </w:rPr>
           </w:pPr>
-          <w:hyperlink w:anchor="_Toc397857833" w:history="1">
+          <w:hyperlink w:anchor="_Toc397943617" w:history="1">
             <w:r>
               <w:rPr>
                 <w:rStyle w:val="Hyperlink"/>
@@ -1660,7 +1660,7 @@
                 <w:noProof/>
                 <w:webHidden/>
               </w:rPr>
-              <w:instrText xml:space="preserve"> PAGEREF _Toc397857833 \h </w:instrText>
+              <w:instrText xml:space="preserve"> PAGEREF _Toc397943617 \h </w:instrText>
             </w:r>
             <w:r>
               <w:rPr>
@@ -1703,7 +1703,7 @@
               <w:lang w:val="fr-FR" w:eastAsia="fr-FR"/>
             </w:rPr>
           </w:pPr>
-          <w:hyperlink w:anchor="_Toc397857834" w:history="1">
+          <w:hyperlink w:anchor="_Toc397943618" w:history="1">
             <w:r>
               <w:rPr>
                 <w:rStyle w:val="Hyperlink"/>
@@ -1730,7 +1730,7 @@
                 <w:noProof/>
                 <w:webHidden/>
               </w:rPr>
-              <w:instrText xml:space="preserve"> PAGEREF _Toc397857834 \h </w:instrText>
+              <w:instrText xml:space="preserve"> PAGEREF _Toc397943618 \h </w:instrText>
             </w:r>
             <w:r>
               <w:rPr>
@@ -1773,7 +1773,7 @@
               <w:lang w:val="fr-FR" w:eastAsia="fr-FR"/>
             </w:rPr>
           </w:pPr>
-          <w:hyperlink w:anchor="_Toc397857835" w:history="1">
+          <w:hyperlink w:anchor="_Toc397943619" w:history="1">
             <w:r>
               <w:rPr>
                 <w:rStyle w:val="Hyperlink"/>
@@ -1800,7 +1800,7 @@
                 <w:noProof/>
                 <w:webHidden/>
               </w:rPr>
-              <w:instrText xml:space="preserve"> PAGEREF _Toc397857835 \h </w:instrText>
+              <w:instrText xml:space="preserve"> PAGEREF _Toc397943619 \h </w:instrText>
             </w:r>
             <w:r>
               <w:rPr>
@@ -1843,7 +1843,7 @@
               <w:lang w:val="fr-FR" w:eastAsia="fr-FR"/>
             </w:rPr>
           </w:pPr>
-          <w:hyperlink w:anchor="_Toc397857836" w:history="1">
+          <w:hyperlink w:anchor="_Toc397943620" w:history="1">
             <w:r>
               <w:rPr>
                 <w:rStyle w:val="Hyperlink"/>
@@ -1870,7 +1870,7 @@
                 <w:noProof/>
                 <w:webHidden/>
               </w:rPr>
-              <w:instrText xml:space="preserve"> PAGEREF _Toc397857836 \h </w:instrText>
+              <w:instrText xml:space="preserve"> PAGEREF _Toc397943620 \h </w:instrText>
             </w:r>
             <w:r>
               <w:rPr>
@@ -1913,7 +1913,7 @@
               <w:lang w:val="fr-FR" w:eastAsia="fr-FR"/>
             </w:rPr>
           </w:pPr>
-          <w:hyperlink w:anchor="_Toc397857837" w:history="1">
+          <w:hyperlink w:anchor="_Toc397943621" w:history="1">
             <w:r>
               <w:rPr>
                 <w:rStyle w:val="Hyperlink"/>
@@ -1940,7 +1940,7 @@
                 <w:noProof/>
                 <w:webHidden/>
               </w:rPr>
-              <w:instrText xml:space="preserve"> PAGEREF _Toc397857837 \h </w:instrText>
+              <w:instrText xml:space="preserve"> PAGEREF _Toc397943621 \h </w:instrText>
             </w:r>
             <w:r>
               <w:rPr>
@@ -1983,7 +1983,7 @@
               <w:lang w:val="fr-FR" w:eastAsia="fr-FR"/>
             </w:rPr>
           </w:pPr>
-          <w:hyperlink w:anchor="_Toc397857838" w:history="1">
+          <w:hyperlink w:anchor="_Toc397943622" w:history="1">
             <w:r>
               <w:rPr>
                 <w:rStyle w:val="Hyperlink"/>
@@ -2010,7 +2010,7 @@
                 <w:noProof/>
                 <w:webHidden/>
               </w:rPr>
-              <w:instrText xml:space="preserve"> PAGEREF _Toc397857838 \h </w:instrText>
+              <w:instrText xml:space="preserve"> PAGEREF _Toc397943622 \h </w:instrText>
             </w:r>
             <w:r>
               <w:rPr>
@@ -2053,7 +2053,7 @@
               <w:lang w:val="fr-FR" w:eastAsia="fr-FR"/>
             </w:rPr>
           </w:pPr>
-          <w:hyperlink w:anchor="_Toc397857839" w:history="1">
+          <w:hyperlink w:anchor="_Toc397943623" w:history="1">
             <w:r>
               <w:rPr>
                 <w:rStyle w:val="Hyperlink"/>
@@ -2080,7 +2080,7 @@
                 <w:noProof/>
                 <w:webHidden/>
               </w:rPr>
-              <w:instrText xml:space="preserve"> PAGEREF _Toc397857839 \h </w:instrText>
+              <w:instrText xml:space="preserve"> PAGEREF _Toc397943623 \h </w:instrText>
             </w:r>
             <w:r>
               <w:rPr>
@@ -2123,7 +2123,7 @@
               <w:lang w:val="fr-FR" w:eastAsia="fr-FR"/>
             </w:rPr>
           </w:pPr>
-          <w:hyperlink w:anchor="_Toc397857840" w:history="1">
+          <w:hyperlink w:anchor="_Toc397943624" w:history="1">
             <w:r>
               <w:rPr>
                 <w:rStyle w:val="Hyperlink"/>
@@ -2150,7 +2150,7 @@
                 <w:noProof/>
                 <w:webHidden/>
               </w:rPr>
-              <w:instrText xml:space="preserve"> PAGEREF _Toc397857840 \h </w:instrText>
+              <w:instrText xml:space="preserve"> PAGEREF _Toc397943624 \h </w:instrText>
             </w:r>
             <w:r>
               <w:rPr>
@@ -2193,7 +2193,7 @@
               <w:lang w:val="fr-FR" w:eastAsia="fr-FR"/>
             </w:rPr>
           </w:pPr>
-          <w:hyperlink w:anchor="_Toc397857841" w:history="1">
+          <w:hyperlink w:anchor="_Toc397943625" w:history="1">
             <w:r>
               <w:rPr>
                 <w:rStyle w:val="Hyperlink"/>
@@ -2220,7 +2220,7 @@
                 <w:noProof/>
                 <w:webHidden/>
               </w:rPr>
-              <w:instrText xml:space="preserve"> PAGEREF _Toc397857841 \h </w:instrText>
+              <w:instrText xml:space="preserve"> PAGEREF _Toc397943625 \h </w:instrText>
             </w:r>
             <w:r>
               <w:rPr>
@@ -2263,7 +2263,7 @@
               <w:lang w:val="fr-FR" w:eastAsia="fr-FR"/>
             </w:rPr>
           </w:pPr>
-          <w:hyperlink w:anchor="_Toc397857842" w:history="1">
+          <w:hyperlink w:anchor="_Toc397943626" w:history="1">
             <w:r>
               <w:rPr>
                 <w:rStyle w:val="Hyperlink"/>
@@ -2290,7 +2290,7 @@
                 <w:noProof/>
                 <w:webHidden/>
               </w:rPr>
-              <w:instrText xml:space="preserve"> PAGEREF _Toc397857842 \h </w:instrText>
+              <w:instrText xml:space="preserve"> PAGEREF _Toc397943626 \h </w:instrText>
             </w:r>
             <w:r>
               <w:rPr>
@@ -2310,7 +2310,7 @@
                 <w:noProof/>
                 <w:webHidden/>
               </w:rPr>
-              <w:t>11</w:t>
+              <w:t>12</w:t>
             </w:r>
             <w:r>
               <w:rPr>
@@ -2333,7 +2333,7 @@
               <w:lang w:val="fr-FR" w:eastAsia="fr-FR"/>
             </w:rPr>
           </w:pPr>
-          <w:hyperlink w:anchor="_Toc397857843" w:history="1">
+          <w:hyperlink w:anchor="_Toc397943627" w:history="1">
             <w:r>
               <w:rPr>
                 <w:rStyle w:val="Hyperlink"/>
@@ -2360,7 +2360,7 @@
                 <w:noProof/>
                 <w:webHidden/>
               </w:rPr>
-              <w:instrText xml:space="preserve"> PAGEREF _Toc397857843 \h </w:instrText>
+              <w:instrText xml:space="preserve"> PAGEREF _Toc397943627 \h </w:instrText>
             </w:r>
             <w:r>
               <w:rPr>
@@ -2403,7 +2403,7 @@
               <w:lang w:val="fr-FR" w:eastAsia="fr-FR"/>
             </w:rPr>
           </w:pPr>
-          <w:hyperlink w:anchor="_Toc397857844" w:history="1">
+          <w:hyperlink w:anchor="_Toc397943628" w:history="1">
             <w:r>
               <w:rPr>
                 <w:rStyle w:val="Hyperlink"/>
@@ -2430,7 +2430,7 @@
                 <w:noProof/>
                 <w:webHidden/>
               </w:rPr>
-              <w:instrText xml:space="preserve"> PAGEREF _Toc397857844 \h </w:instrText>
+              <w:instrText xml:space="preserve"> PAGEREF _Toc397943628 \h </w:instrText>
             </w:r>
             <w:r>
               <w:rPr>
@@ -2472,7 +2472,7 @@
       <w:pPr>
         <w:pStyle w:val="Heading1"/>
       </w:pPr>
-      <w:bookmarkStart w:id="2" w:name="_Toc397857814"/>
+      <w:bookmarkStart w:id="2" w:name="_Toc397943598"/>
       <w:r>
         <w:lastRenderedPageBreak/>
         <w:t>Intro</w:t>
@@ -2515,7 +2515,7 @@
       <w:pPr>
         <w:pStyle w:val="Heading1"/>
       </w:pPr>
-      <w:bookmarkStart w:id="3" w:name="_Toc397857815"/>
+      <w:bookmarkStart w:id="3" w:name="_Toc397943599"/>
       <w:r>
         <w:t>License</w:t>
       </w:r>
@@ -2605,7 +2605,7 @@
       <w:pPr>
         <w:pStyle w:val="Heading1"/>
       </w:pPr>
-      <w:bookmarkStart w:id="4" w:name="_Toc397857816"/>
+      <w:bookmarkStart w:id="4" w:name="_Toc397943600"/>
       <w:r>
         <w:t>Configuration</w:t>
       </w:r>
@@ -2805,7 +2805,7 @@
       <w:pPr>
         <w:pStyle w:val="Heading2"/>
       </w:pPr>
-      <w:bookmarkStart w:id="5" w:name="_Toc397857817"/>
+      <w:bookmarkStart w:id="5" w:name="_Toc397943601"/>
       <w:proofErr w:type="spellStart"/>
       <w:r>
         <w:t>MySQL</w:t>
@@ -3427,7 +3427,7 @@
       <w:pPr>
         <w:pStyle w:val="Heading2"/>
       </w:pPr>
-      <w:bookmarkStart w:id="6" w:name="_Toc397857818"/>
+      <w:bookmarkStart w:id="6" w:name="_Toc397943602"/>
       <w:r>
         <w:t>Logger</w:t>
       </w:r>
@@ -3540,7 +3540,7 @@
       <w:pPr>
         <w:pStyle w:val="Heading2"/>
       </w:pPr>
-      <w:bookmarkStart w:id="7" w:name="_Toc397857819"/>
+      <w:bookmarkStart w:id="7" w:name="_Toc397943603"/>
       <w:r>
         <w:t>Google Drive configuration</w:t>
       </w:r>
@@ -3729,7 +3729,7 @@
       <w:pPr>
         <w:pStyle w:val="Heading2"/>
       </w:pPr>
-      <w:bookmarkStart w:id="8" w:name="_Toc397857820"/>
+      <w:bookmarkStart w:id="8" w:name="_Toc397943604"/>
       <w:proofErr w:type="gramStart"/>
       <w:r>
         <w:t>m</w:t>
@@ -4015,7 +4015,7 @@
       <w:pPr>
         <w:pStyle w:val="Heading2"/>
       </w:pPr>
-      <w:bookmarkStart w:id="9" w:name="_Toc397857821"/>
+      <w:bookmarkStart w:id="9" w:name="_Toc397943605"/>
       <w:r>
         <w:lastRenderedPageBreak/>
         <w:t>P</w:t>
@@ -4034,7 +4034,7 @@
       <w:pPr>
         <w:pStyle w:val="Heading3"/>
       </w:pPr>
-      <w:bookmarkStart w:id="10" w:name="_Toc397857822"/>
+      <w:bookmarkStart w:id="10" w:name="_Toc397943606"/>
       <w:r>
         <w:t>How to set the preferences</w:t>
       </w:r>
@@ -5694,7 +5694,7 @@
       <w:pPr>
         <w:pStyle w:val="Heading1"/>
       </w:pPr>
-      <w:bookmarkStart w:id="30" w:name="_Toc397857823"/>
+      <w:bookmarkStart w:id="30" w:name="_Toc397943607"/>
       <w:r>
         <w:t>Getting Started</w:t>
       </w:r>
@@ -6437,7 +6437,7 @@
       <w:pPr>
         <w:pStyle w:val="Heading3"/>
       </w:pPr>
-      <w:bookmarkStart w:id="33" w:name="_Toc397857824"/>
+      <w:bookmarkStart w:id="33" w:name="_Toc397943608"/>
       <w:r>
         <w:t xml:space="preserve">How to </w:t>
       </w:r>
@@ -7754,11 +7754,83 @@
         <w:t>CTR + Z: undo.</w:t>
       </w:r>
     </w:p>
-    <w:p>
-      <w:pPr>
-        <w:pStyle w:val="ListParagraph"/>
-      </w:pPr>
-    </w:p>
+    <w:p/>
+    <w:p>
+      <w:r>
+        <w:rPr>
+          <w:noProof/>
+          <w:lang w:val="fr-FR" w:eastAsia="fr-FR"/>
+        </w:rPr>
+        <w:drawing>
+          <wp:inline distT="0" distB="0" distL="0" distR="0">
+            <wp:extent cx="203246" cy="203246"/>
+            <wp:effectExtent l="19050" t="0" r="6304" b="0"/>
+            <wp:docPr id="28" name="Picture 1" descr="pomodoro16.png"/>
+            <wp:cNvGraphicFramePr>
+              <a:graphicFrameLocks xmlns:a="http://schemas.openxmlformats.org/drawingml/2006/main" noChangeAspect="1"/>
+            </wp:cNvGraphicFramePr>
+            <a:graphic xmlns:a="http://schemas.openxmlformats.org/drawingml/2006/main">
+              <a:graphicData uri="http://schemas.openxmlformats.org/drawingml/2006/picture">
+                <pic:pic xmlns:pic="http://schemas.openxmlformats.org/drawingml/2006/picture">
+                  <pic:nvPicPr>
+                    <pic:cNvPr id="0" name="pomodoro16.png"/>
+                    <pic:cNvPicPr/>
+                  </pic:nvPicPr>
+                  <pic:blipFill>
+                    <a:blip r:embed="rId12" cstate="print"/>
+                    <a:stretch>
+                      <a:fillRect/>
+                    </a:stretch>
+                  </pic:blipFill>
+                  <pic:spPr>
+                    <a:xfrm>
+                      <a:off x="0" y="0"/>
+                      <a:ext cx="203246" cy="203246"/>
+                    </a:xfrm>
+                    <a:prstGeom prst="rect">
+                      <a:avLst/>
+                    </a:prstGeom>
+                  </pic:spPr>
+                </pic:pic>
+              </a:graphicData>
+            </a:graphic>
+          </wp:inline>
+        </w:drawing>
+      </w:r>
+      <w:r>
+        <w:t xml:space="preserve"> </w:t>
+      </w:r>
+      <w:r>
+        <w:t>The action of some buttons (</w:t>
+      </w:r>
+      <w:proofErr w:type="spellStart"/>
+      <w:r>
+        <w:t>eg</w:t>
+      </w:r>
+      <w:proofErr w:type="spellEnd"/>
+      <w:r>
+        <w:t xml:space="preserve"> Save) may be triggered by shortcuts</w:t>
+      </w:r>
+      <w:r>
+        <w:t>.</w:t>
+      </w:r>
+      <w:r>
+        <w:t xml:space="preserve"> In such case, the shortcut appears </w:t>
+      </w:r>
+      <w:r>
+        <w:t>in</w:t>
+      </w:r>
+      <w:r>
+        <w:t xml:space="preserve"> upper case when hovering </w:t>
+      </w:r>
+      <w:r>
+        <w:t xml:space="preserve">over </w:t>
+      </w:r>
+      <w:r>
+        <w:t>the button.</w:t>
+      </w:r>
+    </w:p>
+    <w:p/>
     <w:p>
       <w:pPr>
         <w:pStyle w:val="Heading2"/>
@@ -7812,7 +7884,7 @@
           </wp:anchor>
         </w:drawing>
       </w:r>
-      <w:bookmarkStart w:id="34" w:name="_Toc397857825"/>
+      <w:bookmarkStart w:id="34" w:name="_Toc397943609"/>
       <w:r>
         <w:t>New</w:t>
       </w:r>
@@ -7836,7 +7908,7 @@
       <w:pPr>
         <w:pStyle w:val="Heading3"/>
       </w:pPr>
-      <w:bookmarkStart w:id="35" w:name="_Toc397857826"/>
+      <w:bookmarkStart w:id="35" w:name="_Toc397943610"/>
       <w:r>
         <w:t>How to c</w:t>
       </w:r>
@@ -7912,8 +7984,9 @@
       <w:pPr>
         <w:pStyle w:val="Heading3"/>
       </w:pPr>
-      <w:bookmarkStart w:id="36" w:name="_Toc397857827"/>
-      <w:r>
+      <w:bookmarkStart w:id="36" w:name="_Toc397943611"/>
+      <w:r>
+        <w:lastRenderedPageBreak/>
         <w:t>How to use the</w:t>
       </w:r>
       <w:r>
@@ -8015,7 +8088,6 @@
         <w:rPr>
           <w:b/>
         </w:rPr>
-        <w:lastRenderedPageBreak/>
         <w:t>Estimated Pomodoros</w:t>
       </w:r>
       <w:r>
@@ -8408,7 +8480,7 @@
           </wp:anchor>
         </w:drawing>
       </w:r>
-      <w:bookmarkStart w:id="47" w:name="_Toc397857828"/>
+      <w:bookmarkStart w:id="47" w:name="_Toc397943612"/>
       <w:r>
         <w:t>Ac</w:t>
       </w:r>
@@ -8438,7 +8510,7 @@
       <w:pPr>
         <w:pStyle w:val="Heading3"/>
       </w:pPr>
-      <w:bookmarkStart w:id="48" w:name="_Toc397857829"/>
+      <w:bookmarkStart w:id="48" w:name="_Toc397943613"/>
       <w:r>
         <w:t>How to read the table</w:t>
       </w:r>
@@ -8794,7 +8866,7 @@
       <w:pPr>
         <w:pStyle w:val="Heading3"/>
       </w:pPr>
-      <w:bookmarkStart w:id="49" w:name="_Toc397857830"/>
+      <w:bookmarkStart w:id="49" w:name="_Toc397943614"/>
       <w:r>
         <w:t>How to use a task as template</w:t>
       </w:r>
@@ -8864,7 +8936,7 @@
       <w:pPr>
         <w:pStyle w:val="Heading3"/>
       </w:pPr>
-      <w:bookmarkStart w:id="50" w:name="_Toc397857831"/>
+      <w:bookmarkStart w:id="50" w:name="_Toc397943615"/>
       <w:r>
         <w:t>How to edit a task</w:t>
       </w:r>
@@ -8947,6 +9019,7 @@
         </w:numPr>
       </w:pPr>
       <w:r>
+        <w:lastRenderedPageBreak/>
         <w:t>Change the details:</w:t>
       </w:r>
     </w:p>
@@ -9038,9 +9111,8 @@
       <w:pPr>
         <w:pStyle w:val="Heading3"/>
       </w:pPr>
-      <w:bookmarkStart w:id="51" w:name="_Toc397857832"/>
-      <w:r>
-        <w:lastRenderedPageBreak/>
+      <w:bookmarkStart w:id="51" w:name="_Toc397943616"/>
+      <w:r>
         <w:t>How to export data</w:t>
       </w:r>
       <w:bookmarkEnd w:id="51"/>
@@ -9905,7 +9977,7 @@
       <w:pPr>
         <w:pStyle w:val="Heading3"/>
       </w:pPr>
-      <w:bookmarkStart w:id="58" w:name="_Toc397857833"/>
+      <w:bookmarkStart w:id="58" w:name="_Toc397943617"/>
       <w:r>
         <w:t>How to impor</w:t>
       </w:r>
@@ -10067,7 +10139,6 @@
           <w:noProof/>
           <w:lang w:val="fr-FR" w:eastAsia="fr-FR"/>
         </w:rPr>
-        <w:lastRenderedPageBreak/>
         <w:drawing>
           <wp:anchor distT="0" distB="0" distL="114300" distR="114300" simplePos="0" relativeHeight="251660288" behindDoc="0" locked="0" layoutInCell="1" allowOverlap="1">
             <wp:simplePos x="0" y="0"/>
@@ -10112,7 +10183,7 @@
           </wp:anchor>
         </w:drawing>
       </w:r>
-      <w:bookmarkStart w:id="59" w:name="_Toc397857834"/>
+      <w:bookmarkStart w:id="59" w:name="_Toc397943618"/>
       <w:proofErr w:type="spellStart"/>
       <w:r>
         <w:t>ToDo</w:t>
@@ -10161,7 +10232,7 @@
       <w:pPr>
         <w:pStyle w:val="Heading3"/>
       </w:pPr>
-      <w:bookmarkStart w:id="60" w:name="_Toc397857835"/>
+      <w:bookmarkStart w:id="60" w:name="_Toc397943619"/>
       <w:r>
         <w:t>How to read the table</w:t>
       </w:r>
@@ -10363,7 +10434,7 @@
       <w:pPr>
         <w:pStyle w:val="Heading3"/>
       </w:pPr>
-      <w:bookmarkStart w:id="61" w:name="_Toc397857836"/>
+      <w:bookmarkStart w:id="61" w:name="_Toc397943620"/>
       <w:r>
         <w:t>How to p</w:t>
       </w:r>
@@ -10406,7 +10477,7 @@
       <w:pPr>
         <w:pStyle w:val="Heading3"/>
       </w:pPr>
-      <w:bookmarkStart w:id="62" w:name="_Toc397857837"/>
+      <w:bookmarkStart w:id="62" w:name="_Toc397943621"/>
       <w:r>
         <w:t>How to w</w:t>
       </w:r>
@@ -11193,6 +11264,7 @@
           <w:noProof/>
           <w:lang w:val="fr-FR" w:eastAsia="fr-FR"/>
         </w:rPr>
+        <w:lastRenderedPageBreak/>
         <w:drawing>
           <wp:inline distT="0" distB="0" distL="0" distR="0">
             <wp:extent cx="203246" cy="203246"/>
@@ -11383,7 +11455,6 @@
         </w:numPr>
       </w:pPr>
       <w:r>
-        <w:lastRenderedPageBreak/>
         <w:t xml:space="preserve">Internal interruption: </w:t>
       </w:r>
       <w:r>
@@ -11585,7 +11656,7 @@
       <w:pPr>
         <w:pStyle w:val="Heading3"/>
       </w:pPr>
-      <w:bookmarkStart w:id="78" w:name="_Toc397857838"/>
+      <w:bookmarkStart w:id="78" w:name="_Toc397943622"/>
       <w:r>
         <w:t xml:space="preserve">How to </w:t>
       </w:r>
@@ -11794,7 +11865,7 @@
       <w:pPr>
         <w:pStyle w:val="Heading3"/>
       </w:pPr>
-      <w:bookmarkStart w:id="81" w:name="_Toc397857839"/>
+      <w:bookmarkStart w:id="81" w:name="_Toc397943623"/>
       <w:r>
         <w:t xml:space="preserve">How to </w:t>
       </w:r>
@@ -12136,7 +12207,7 @@
       <w:pPr>
         <w:pStyle w:val="Heading3"/>
       </w:pPr>
-      <w:bookmarkStart w:id="82" w:name="_Toc397857840"/>
+      <w:bookmarkStart w:id="82" w:name="_Toc397943624"/>
       <w:r>
         <w:t xml:space="preserve">How to </w:t>
       </w:r>
@@ -12321,7 +12392,7 @@
           </wp:anchor>
         </w:drawing>
       </w:r>
-      <w:bookmarkStart w:id="83" w:name="_Toc397857841"/>
+      <w:bookmarkStart w:id="83" w:name="_Toc397943625"/>
       <w:r>
         <w:t>Report List / Release Backlog</w:t>
       </w:r>
@@ -12329,6 +12400,7 @@
     </w:p>
     <w:p>
       <w:r>
+        <w:lastRenderedPageBreak/>
         <w:t>View</w:t>
       </w:r>
       <w:r>
@@ -12351,7 +12423,7 @@
       <w:pPr>
         <w:pStyle w:val="Heading3"/>
       </w:pPr>
-      <w:bookmarkStart w:id="84" w:name="_Toc397857842"/>
+      <w:bookmarkStart w:id="84" w:name="_Toc397943626"/>
       <w:r>
         <w:t xml:space="preserve">How to </w:t>
       </w:r>
@@ -12477,7 +12549,6 @@
         <w:rPr>
           <w:b/>
         </w:rPr>
-        <w:lastRenderedPageBreak/>
         <w:t>Title</w:t>
       </w:r>
       <w:r>
@@ -12955,7 +13026,7 @@
           </wp:anchor>
         </w:drawing>
       </w:r>
-      <w:bookmarkStart w:id="101" w:name="_Toc397857843"/>
+      <w:bookmarkStart w:id="101" w:name="_Toc397943627"/>
       <w:r>
         <w:t>Burndown</w:t>
       </w:r>
@@ -12994,7 +13065,7 @@
       <w:pPr>
         <w:pStyle w:val="Heading3"/>
       </w:pPr>
-      <w:bookmarkStart w:id="102" w:name="_Toc397857844"/>
+      <w:bookmarkStart w:id="102" w:name="_Toc397943628"/>
       <w:r>
         <w:t xml:space="preserve">How to </w:t>
       </w:r>
@@ -13489,6 +13560,7 @@
         <w:rPr>
           <w:b/>
         </w:rPr>
+        <w:lastRenderedPageBreak/>
         <w:t>X-Legend</w:t>
       </w:r>
       <w:r>
@@ -13567,7 +13639,6 @@
         <w:rPr>
           <w:b/>
         </w:rPr>
-        <w:lastRenderedPageBreak/>
         <w:t>Color</w:t>
       </w:r>
       <w:r>
@@ -18482,7 +18553,7 @@
 </file>
 
 <file path=customXml/itemProps1.xml><?xml version="1.0" encoding="utf-8"?>
-<ds:datastoreItem xmlns:ds="http://schemas.openxmlformats.org/officeDocument/2006/customXml" ds:itemID="{658B0229-DC88-4F82-A119-133300295E03}">
+<ds:datastoreItem xmlns:ds="http://schemas.openxmlformats.org/officeDocument/2006/customXml" ds:itemID="{187A28B7-D686-4235-AA57-387CB9FAD187}">
   <ds:schemaRefs>
     <ds:schemaRef ds:uri="http://schemas.openxmlformats.org/officeDocument/2006/bibliography"/>
   </ds:schemaRefs>

</xml_diff>

<commit_message>
change font to Droid (unicode) to support as many character sets as possible + improved user guide
</commit_message>
<xml_diff>
--- a/doc/User guides/myAgilePomodoro_3.1.0.docx
+++ b/doc/User guides/myAgilePomodoro_3.1.0.docx
@@ -303,7 +303,7 @@
           <w:r>
             <w:fldChar w:fldCharType="separate"/>
           </w:r>
-          <w:hyperlink w:anchor="_Toc397943598" w:history="1">
+          <w:hyperlink w:anchor="_Toc398024144" w:history="1">
             <w:r>
               <w:rPr>
                 <w:rStyle w:val="Hyperlink"/>
@@ -330,7 +330,7 @@
                 <w:noProof/>
                 <w:webHidden/>
               </w:rPr>
-              <w:instrText xml:space="preserve"> PAGEREF _Toc397943598 \h </w:instrText>
+              <w:instrText xml:space="preserve"> PAGEREF _Toc398024144 \h </w:instrText>
             </w:r>
             <w:r>
               <w:rPr>
@@ -373,7 +373,7 @@
               <w:lang w:val="fr-FR" w:eastAsia="fr-FR"/>
             </w:rPr>
           </w:pPr>
-          <w:hyperlink w:anchor="_Toc397943599" w:history="1">
+          <w:hyperlink w:anchor="_Toc398024145" w:history="1">
             <w:r>
               <w:rPr>
                 <w:rStyle w:val="Hyperlink"/>
@@ -400,7 +400,7 @@
                 <w:noProof/>
                 <w:webHidden/>
               </w:rPr>
-              <w:instrText xml:space="preserve"> PAGEREF _Toc397943599 \h </w:instrText>
+              <w:instrText xml:space="preserve"> PAGEREF _Toc398024145 \h </w:instrText>
             </w:r>
             <w:r>
               <w:rPr>
@@ -443,7 +443,7 @@
               <w:lang w:val="fr-FR" w:eastAsia="fr-FR"/>
             </w:rPr>
           </w:pPr>
-          <w:hyperlink w:anchor="_Toc397943600" w:history="1">
+          <w:hyperlink w:anchor="_Toc398024146" w:history="1">
             <w:r>
               <w:rPr>
                 <w:rStyle w:val="Hyperlink"/>
@@ -470,7 +470,7 @@
                 <w:noProof/>
                 <w:webHidden/>
               </w:rPr>
-              <w:instrText xml:space="preserve"> PAGEREF _Toc397943600 \h </w:instrText>
+              <w:instrText xml:space="preserve"> PAGEREF _Toc398024146 \h </w:instrText>
             </w:r>
             <w:r>
               <w:rPr>
@@ -513,7 +513,7 @@
               <w:lang w:val="fr-FR" w:eastAsia="fr-FR"/>
             </w:rPr>
           </w:pPr>
-          <w:hyperlink w:anchor="_Toc397943601" w:history="1">
+          <w:hyperlink w:anchor="_Toc398024147" w:history="1">
             <w:r>
               <w:rPr>
                 <w:rStyle w:val="Hyperlink"/>
@@ -540,7 +540,7 @@
                 <w:noProof/>
                 <w:webHidden/>
               </w:rPr>
-              <w:instrText xml:space="preserve"> PAGEREF _Toc397943601 \h </w:instrText>
+              <w:instrText xml:space="preserve"> PAGEREF _Toc398024147 \h </w:instrText>
             </w:r>
             <w:r>
               <w:rPr>
@@ -583,7 +583,7 @@
               <w:lang w:val="fr-FR" w:eastAsia="fr-FR"/>
             </w:rPr>
           </w:pPr>
-          <w:hyperlink w:anchor="_Toc397943602" w:history="1">
+          <w:hyperlink w:anchor="_Toc398024148" w:history="1">
             <w:r>
               <w:rPr>
                 <w:rStyle w:val="Hyperlink"/>
@@ -610,7 +610,7 @@
                 <w:noProof/>
                 <w:webHidden/>
               </w:rPr>
-              <w:instrText xml:space="preserve"> PAGEREF _Toc397943602 \h </w:instrText>
+              <w:instrText xml:space="preserve"> PAGEREF _Toc398024148 \h </w:instrText>
             </w:r>
             <w:r>
               <w:rPr>
@@ -653,7 +653,7 @@
               <w:lang w:val="fr-FR" w:eastAsia="fr-FR"/>
             </w:rPr>
           </w:pPr>
-          <w:hyperlink w:anchor="_Toc397943603" w:history="1">
+          <w:hyperlink w:anchor="_Toc398024149" w:history="1">
             <w:r>
               <w:rPr>
                 <w:rStyle w:val="Hyperlink"/>
@@ -680,7 +680,7 @@
                 <w:noProof/>
                 <w:webHidden/>
               </w:rPr>
-              <w:instrText xml:space="preserve"> PAGEREF _Toc397943603 \h </w:instrText>
+              <w:instrText xml:space="preserve"> PAGEREF _Toc398024149 \h </w:instrText>
             </w:r>
             <w:r>
               <w:rPr>
@@ -723,7 +723,7 @@
               <w:lang w:val="fr-FR" w:eastAsia="fr-FR"/>
             </w:rPr>
           </w:pPr>
-          <w:hyperlink w:anchor="_Toc397943604" w:history="1">
+          <w:hyperlink w:anchor="_Toc398024150" w:history="1">
             <w:r>
               <w:rPr>
                 <w:rStyle w:val="Hyperlink"/>
@@ -750,7 +750,7 @@
                 <w:noProof/>
                 <w:webHidden/>
               </w:rPr>
-              <w:instrText xml:space="preserve"> PAGEREF _Toc397943604 \h </w:instrText>
+              <w:instrText xml:space="preserve"> PAGEREF _Toc398024150 \h </w:instrText>
             </w:r>
             <w:r>
               <w:rPr>
@@ -793,7 +793,7 @@
               <w:lang w:val="fr-FR" w:eastAsia="fr-FR"/>
             </w:rPr>
           </w:pPr>
-          <w:hyperlink w:anchor="_Toc397943605" w:history="1">
+          <w:hyperlink w:anchor="_Toc398024151" w:history="1">
             <w:r>
               <w:rPr>
                 <w:rStyle w:val="Hyperlink"/>
@@ -820,7 +820,7 @@
                 <w:noProof/>
                 <w:webHidden/>
               </w:rPr>
-              <w:instrText xml:space="preserve"> PAGEREF _Toc397943605 \h </w:instrText>
+              <w:instrText xml:space="preserve"> PAGEREF _Toc398024151 \h </w:instrText>
             </w:r>
             <w:r>
               <w:rPr>
@@ -863,7 +863,7 @@
               <w:lang w:val="fr-FR" w:eastAsia="fr-FR"/>
             </w:rPr>
           </w:pPr>
-          <w:hyperlink w:anchor="_Toc397943606" w:history="1">
+          <w:hyperlink w:anchor="_Toc398024152" w:history="1">
             <w:r>
               <w:rPr>
                 <w:rStyle w:val="Hyperlink"/>
@@ -890,7 +890,7 @@
                 <w:noProof/>
                 <w:webHidden/>
               </w:rPr>
-              <w:instrText xml:space="preserve"> PAGEREF _Toc397943606 \h </w:instrText>
+              <w:instrText xml:space="preserve"> PAGEREF _Toc398024152 \h </w:instrText>
             </w:r>
             <w:r>
               <w:rPr>
@@ -933,7 +933,7 @@
               <w:lang w:val="fr-FR" w:eastAsia="fr-FR"/>
             </w:rPr>
           </w:pPr>
-          <w:hyperlink w:anchor="_Toc397943607" w:history="1">
+          <w:hyperlink w:anchor="_Toc398024153" w:history="1">
             <w:r>
               <w:rPr>
                 <w:rStyle w:val="Hyperlink"/>
@@ -960,7 +960,7 @@
                 <w:noProof/>
                 <w:webHidden/>
               </w:rPr>
-              <w:instrText xml:space="preserve"> PAGEREF _Toc397943607 \h </w:instrText>
+              <w:instrText xml:space="preserve"> PAGEREF _Toc398024153 \h </w:instrText>
             </w:r>
             <w:r>
               <w:rPr>
@@ -1003,7 +1003,7 @@
               <w:lang w:val="fr-FR" w:eastAsia="fr-FR"/>
             </w:rPr>
           </w:pPr>
-          <w:hyperlink w:anchor="_Toc397943608" w:history="1">
+          <w:hyperlink w:anchor="_Toc398024154" w:history="1">
             <w:r>
               <w:rPr>
                 <w:rStyle w:val="Hyperlink"/>
@@ -1030,7 +1030,7 @@
                 <w:noProof/>
                 <w:webHidden/>
               </w:rPr>
-              <w:instrText xml:space="preserve"> PAGEREF _Toc397943608 \h </w:instrText>
+              <w:instrText xml:space="preserve"> PAGEREF _Toc398024154 \h </w:instrText>
             </w:r>
             <w:r>
               <w:rPr>
@@ -1073,7 +1073,7 @@
               <w:lang w:val="fr-FR" w:eastAsia="fr-FR"/>
             </w:rPr>
           </w:pPr>
-          <w:hyperlink w:anchor="_Toc397943609" w:history="1">
+          <w:hyperlink w:anchor="_Toc398024155" w:history="1">
             <w:r>
               <w:rPr>
                 <w:rStyle w:val="Hyperlink"/>
@@ -1100,7 +1100,7 @@
                 <w:noProof/>
                 <w:webHidden/>
               </w:rPr>
-              <w:instrText xml:space="preserve"> PAGEREF _Toc397943609 \h </w:instrText>
+              <w:instrText xml:space="preserve"> PAGEREF _Toc398024155 \h </w:instrText>
             </w:r>
             <w:r>
               <w:rPr>
@@ -1143,7 +1143,7 @@
               <w:lang w:val="fr-FR" w:eastAsia="fr-FR"/>
             </w:rPr>
           </w:pPr>
-          <w:hyperlink w:anchor="_Toc397943610" w:history="1">
+          <w:hyperlink w:anchor="_Toc398024156" w:history="1">
             <w:r>
               <w:rPr>
                 <w:rStyle w:val="Hyperlink"/>
@@ -1170,7 +1170,7 @@
                 <w:noProof/>
                 <w:webHidden/>
               </w:rPr>
-              <w:instrText xml:space="preserve"> PAGEREF _Toc397943610 \h </w:instrText>
+              <w:instrText xml:space="preserve"> PAGEREF _Toc398024156 \h </w:instrText>
             </w:r>
             <w:r>
               <w:rPr>
@@ -1213,7 +1213,7 @@
               <w:lang w:val="fr-FR" w:eastAsia="fr-FR"/>
             </w:rPr>
           </w:pPr>
-          <w:hyperlink w:anchor="_Toc397943611" w:history="1">
+          <w:hyperlink w:anchor="_Toc398024157" w:history="1">
             <w:r>
               <w:rPr>
                 <w:rStyle w:val="Hyperlink"/>
@@ -1240,7 +1240,7 @@
                 <w:noProof/>
                 <w:webHidden/>
               </w:rPr>
-              <w:instrText xml:space="preserve"> PAGEREF _Toc397943611 \h </w:instrText>
+              <w:instrText xml:space="preserve"> PAGEREF _Toc398024157 \h </w:instrText>
             </w:r>
             <w:r>
               <w:rPr>
@@ -1283,7 +1283,7 @@
               <w:lang w:val="fr-FR" w:eastAsia="fr-FR"/>
             </w:rPr>
           </w:pPr>
-          <w:hyperlink w:anchor="_Toc397943612" w:history="1">
+          <w:hyperlink w:anchor="_Toc398024158" w:history="1">
             <w:r>
               <w:rPr>
                 <w:rStyle w:val="Hyperlink"/>
@@ -1310,7 +1310,7 @@
                 <w:noProof/>
                 <w:webHidden/>
               </w:rPr>
-              <w:instrText xml:space="preserve"> PAGEREF _Toc397943612 \h </w:instrText>
+              <w:instrText xml:space="preserve"> PAGEREF _Toc398024158 \h </w:instrText>
             </w:r>
             <w:r>
               <w:rPr>
@@ -1353,7 +1353,7 @@
               <w:lang w:val="fr-FR" w:eastAsia="fr-FR"/>
             </w:rPr>
           </w:pPr>
-          <w:hyperlink w:anchor="_Toc397943613" w:history="1">
+          <w:hyperlink w:anchor="_Toc398024159" w:history="1">
             <w:r>
               <w:rPr>
                 <w:rStyle w:val="Hyperlink"/>
@@ -1380,7 +1380,7 @@
                 <w:noProof/>
                 <w:webHidden/>
               </w:rPr>
-              <w:instrText xml:space="preserve"> PAGEREF _Toc397943613 \h </w:instrText>
+              <w:instrText xml:space="preserve"> PAGEREF _Toc398024159 \h </w:instrText>
             </w:r>
             <w:r>
               <w:rPr>
@@ -1423,7 +1423,7 @@
               <w:lang w:val="fr-FR" w:eastAsia="fr-FR"/>
             </w:rPr>
           </w:pPr>
-          <w:hyperlink w:anchor="_Toc397943614" w:history="1">
+          <w:hyperlink w:anchor="_Toc398024160" w:history="1">
             <w:r>
               <w:rPr>
                 <w:rStyle w:val="Hyperlink"/>
@@ -1450,7 +1450,7 @@
                 <w:noProof/>
                 <w:webHidden/>
               </w:rPr>
-              <w:instrText xml:space="preserve"> PAGEREF _Toc397943614 \h </w:instrText>
+              <w:instrText xml:space="preserve"> PAGEREF _Toc398024160 \h </w:instrText>
             </w:r>
             <w:r>
               <w:rPr>
@@ -1493,7 +1493,7 @@
               <w:lang w:val="fr-FR" w:eastAsia="fr-FR"/>
             </w:rPr>
           </w:pPr>
-          <w:hyperlink w:anchor="_Toc397943615" w:history="1">
+          <w:hyperlink w:anchor="_Toc398024161" w:history="1">
             <w:r>
               <w:rPr>
                 <w:rStyle w:val="Hyperlink"/>
@@ -1520,7 +1520,7 @@
                 <w:noProof/>
                 <w:webHidden/>
               </w:rPr>
-              <w:instrText xml:space="preserve"> PAGEREF _Toc397943615 \h </w:instrText>
+              <w:instrText xml:space="preserve"> PAGEREF _Toc398024161 \h </w:instrText>
             </w:r>
             <w:r>
               <w:rPr>
@@ -1540,7 +1540,7 @@
                 <w:noProof/>
                 <w:webHidden/>
               </w:rPr>
-              <w:t>8</w:t>
+              <w:t>9</w:t>
             </w:r>
             <w:r>
               <w:rPr>
@@ -1563,7 +1563,7 @@
               <w:lang w:val="fr-FR" w:eastAsia="fr-FR"/>
             </w:rPr>
           </w:pPr>
-          <w:hyperlink w:anchor="_Toc397943616" w:history="1">
+          <w:hyperlink w:anchor="_Toc398024162" w:history="1">
             <w:r>
               <w:rPr>
                 <w:rStyle w:val="Hyperlink"/>
@@ -1590,7 +1590,7 @@
                 <w:noProof/>
                 <w:webHidden/>
               </w:rPr>
-              <w:instrText xml:space="preserve"> PAGEREF _Toc397943616 \h </w:instrText>
+              <w:instrText xml:space="preserve"> PAGEREF _Toc398024162 \h </w:instrText>
             </w:r>
             <w:r>
               <w:rPr>
@@ -1633,7 +1633,7 @@
               <w:lang w:val="fr-FR" w:eastAsia="fr-FR"/>
             </w:rPr>
           </w:pPr>
-          <w:hyperlink w:anchor="_Toc397943617" w:history="1">
+          <w:hyperlink w:anchor="_Toc398024163" w:history="1">
             <w:r>
               <w:rPr>
                 <w:rStyle w:val="Hyperlink"/>
@@ -1660,7 +1660,7 @@
                 <w:noProof/>
                 <w:webHidden/>
               </w:rPr>
-              <w:instrText xml:space="preserve"> PAGEREF _Toc397943617 \h </w:instrText>
+              <w:instrText xml:space="preserve"> PAGEREF _Toc398024163 \h </w:instrText>
             </w:r>
             <w:r>
               <w:rPr>
@@ -1680,7 +1680,7 @@
                 <w:noProof/>
                 <w:webHidden/>
               </w:rPr>
-              <w:t>9</w:t>
+              <w:t>10</w:t>
             </w:r>
             <w:r>
               <w:rPr>
@@ -1703,7 +1703,7 @@
               <w:lang w:val="fr-FR" w:eastAsia="fr-FR"/>
             </w:rPr>
           </w:pPr>
-          <w:hyperlink w:anchor="_Toc397943618" w:history="1">
+          <w:hyperlink w:anchor="_Toc398024164" w:history="1">
             <w:r>
               <w:rPr>
                 <w:rStyle w:val="Hyperlink"/>
@@ -1730,7 +1730,7 @@
                 <w:noProof/>
                 <w:webHidden/>
               </w:rPr>
-              <w:instrText xml:space="preserve"> PAGEREF _Toc397943618 \h </w:instrText>
+              <w:instrText xml:space="preserve"> PAGEREF _Toc398024164 \h </w:instrText>
             </w:r>
             <w:r>
               <w:rPr>
@@ -1773,7 +1773,7 @@
               <w:lang w:val="fr-FR" w:eastAsia="fr-FR"/>
             </w:rPr>
           </w:pPr>
-          <w:hyperlink w:anchor="_Toc397943619" w:history="1">
+          <w:hyperlink w:anchor="_Toc398024165" w:history="1">
             <w:r>
               <w:rPr>
                 <w:rStyle w:val="Hyperlink"/>
@@ -1800,7 +1800,7 @@
                 <w:noProof/>
                 <w:webHidden/>
               </w:rPr>
-              <w:instrText xml:space="preserve"> PAGEREF _Toc397943619 \h </w:instrText>
+              <w:instrText xml:space="preserve"> PAGEREF _Toc398024165 \h </w:instrText>
             </w:r>
             <w:r>
               <w:rPr>
@@ -1843,7 +1843,7 @@
               <w:lang w:val="fr-FR" w:eastAsia="fr-FR"/>
             </w:rPr>
           </w:pPr>
-          <w:hyperlink w:anchor="_Toc397943620" w:history="1">
+          <w:hyperlink w:anchor="_Toc398024166" w:history="1">
             <w:r>
               <w:rPr>
                 <w:rStyle w:val="Hyperlink"/>
@@ -1870,7 +1870,7 @@
                 <w:noProof/>
                 <w:webHidden/>
               </w:rPr>
-              <w:instrText xml:space="preserve"> PAGEREF _Toc397943620 \h </w:instrText>
+              <w:instrText xml:space="preserve"> PAGEREF _Toc398024166 \h </w:instrText>
             </w:r>
             <w:r>
               <w:rPr>
@@ -1913,7 +1913,7 @@
               <w:lang w:val="fr-FR" w:eastAsia="fr-FR"/>
             </w:rPr>
           </w:pPr>
-          <w:hyperlink w:anchor="_Toc397943621" w:history="1">
+          <w:hyperlink w:anchor="_Toc398024167" w:history="1">
             <w:r>
               <w:rPr>
                 <w:rStyle w:val="Hyperlink"/>
@@ -1940,7 +1940,7 @@
                 <w:noProof/>
                 <w:webHidden/>
               </w:rPr>
-              <w:instrText xml:space="preserve"> PAGEREF _Toc397943621 \h </w:instrText>
+              <w:instrText xml:space="preserve"> PAGEREF _Toc398024167 \h </w:instrText>
             </w:r>
             <w:r>
               <w:rPr>
@@ -1983,7 +1983,7 @@
               <w:lang w:val="fr-FR" w:eastAsia="fr-FR"/>
             </w:rPr>
           </w:pPr>
-          <w:hyperlink w:anchor="_Toc397943622" w:history="1">
+          <w:hyperlink w:anchor="_Toc398024168" w:history="1">
             <w:r>
               <w:rPr>
                 <w:rStyle w:val="Hyperlink"/>
@@ -2010,7 +2010,7 @@
                 <w:noProof/>
                 <w:webHidden/>
               </w:rPr>
-              <w:instrText xml:space="preserve"> PAGEREF _Toc397943622 \h </w:instrText>
+              <w:instrText xml:space="preserve"> PAGEREF _Toc398024168 \h </w:instrText>
             </w:r>
             <w:r>
               <w:rPr>
@@ -2053,7 +2053,7 @@
               <w:lang w:val="fr-FR" w:eastAsia="fr-FR"/>
             </w:rPr>
           </w:pPr>
-          <w:hyperlink w:anchor="_Toc397943623" w:history="1">
+          <w:hyperlink w:anchor="_Toc398024169" w:history="1">
             <w:r>
               <w:rPr>
                 <w:rStyle w:val="Hyperlink"/>
@@ -2080,7 +2080,7 @@
                 <w:noProof/>
                 <w:webHidden/>
               </w:rPr>
-              <w:instrText xml:space="preserve"> PAGEREF _Toc397943623 \h </w:instrText>
+              <w:instrText xml:space="preserve"> PAGEREF _Toc398024169 \h </w:instrText>
             </w:r>
             <w:r>
               <w:rPr>
@@ -2123,7 +2123,7 @@
               <w:lang w:val="fr-FR" w:eastAsia="fr-FR"/>
             </w:rPr>
           </w:pPr>
-          <w:hyperlink w:anchor="_Toc397943624" w:history="1">
+          <w:hyperlink w:anchor="_Toc398024170" w:history="1">
             <w:r>
               <w:rPr>
                 <w:rStyle w:val="Hyperlink"/>
@@ -2150,7 +2150,7 @@
                 <w:noProof/>
                 <w:webHidden/>
               </w:rPr>
-              <w:instrText xml:space="preserve"> PAGEREF _Toc397943624 \h </w:instrText>
+              <w:instrText xml:space="preserve"> PAGEREF _Toc398024170 \h </w:instrText>
             </w:r>
             <w:r>
               <w:rPr>
@@ -2193,7 +2193,7 @@
               <w:lang w:val="fr-FR" w:eastAsia="fr-FR"/>
             </w:rPr>
           </w:pPr>
-          <w:hyperlink w:anchor="_Toc397943625" w:history="1">
+          <w:hyperlink w:anchor="_Toc398024171" w:history="1">
             <w:r>
               <w:rPr>
                 <w:rStyle w:val="Hyperlink"/>
@@ -2220,7 +2220,7 @@
                 <w:noProof/>
                 <w:webHidden/>
               </w:rPr>
-              <w:instrText xml:space="preserve"> PAGEREF _Toc397943625 \h </w:instrText>
+              <w:instrText xml:space="preserve"> PAGEREF _Toc398024171 \h </w:instrText>
             </w:r>
             <w:r>
               <w:rPr>
@@ -2240,7 +2240,7 @@
                 <w:noProof/>
                 <w:webHidden/>
               </w:rPr>
-              <w:t>11</w:t>
+              <w:t>12</w:t>
             </w:r>
             <w:r>
               <w:rPr>
@@ -2263,7 +2263,7 @@
               <w:lang w:val="fr-FR" w:eastAsia="fr-FR"/>
             </w:rPr>
           </w:pPr>
-          <w:hyperlink w:anchor="_Toc397943626" w:history="1">
+          <w:hyperlink w:anchor="_Toc398024172" w:history="1">
             <w:r>
               <w:rPr>
                 <w:rStyle w:val="Hyperlink"/>
@@ -2290,7 +2290,7 @@
                 <w:noProof/>
                 <w:webHidden/>
               </w:rPr>
-              <w:instrText xml:space="preserve"> PAGEREF _Toc397943626 \h </w:instrText>
+              <w:instrText xml:space="preserve"> PAGEREF _Toc398024172 \h </w:instrText>
             </w:r>
             <w:r>
               <w:rPr>
@@ -2333,7 +2333,7 @@
               <w:lang w:val="fr-FR" w:eastAsia="fr-FR"/>
             </w:rPr>
           </w:pPr>
-          <w:hyperlink w:anchor="_Toc397943627" w:history="1">
+          <w:hyperlink w:anchor="_Toc398024173" w:history="1">
             <w:r>
               <w:rPr>
                 <w:rStyle w:val="Hyperlink"/>
@@ -2360,7 +2360,7 @@
                 <w:noProof/>
                 <w:webHidden/>
               </w:rPr>
-              <w:instrText xml:space="preserve"> PAGEREF _Toc397943627 \h </w:instrText>
+              <w:instrText xml:space="preserve"> PAGEREF _Toc398024173 \h </w:instrText>
             </w:r>
             <w:r>
               <w:rPr>
@@ -2403,7 +2403,7 @@
               <w:lang w:val="fr-FR" w:eastAsia="fr-FR"/>
             </w:rPr>
           </w:pPr>
-          <w:hyperlink w:anchor="_Toc397943628" w:history="1">
+          <w:hyperlink w:anchor="_Toc398024174" w:history="1">
             <w:r>
               <w:rPr>
                 <w:rStyle w:val="Hyperlink"/>
@@ -2430,7 +2430,7 @@
                 <w:noProof/>
                 <w:webHidden/>
               </w:rPr>
-              <w:instrText xml:space="preserve"> PAGEREF _Toc397943628 \h </w:instrText>
+              <w:instrText xml:space="preserve"> PAGEREF _Toc398024174 \h </w:instrText>
             </w:r>
             <w:r>
               <w:rPr>
@@ -2472,7 +2472,7 @@
       <w:pPr>
         <w:pStyle w:val="Heading1"/>
       </w:pPr>
-      <w:bookmarkStart w:id="2" w:name="_Toc397943598"/>
+      <w:bookmarkStart w:id="2" w:name="_Toc398024144"/>
       <w:r>
         <w:lastRenderedPageBreak/>
         <w:t>Intro</w:t>
@@ -2515,7 +2515,7 @@
       <w:pPr>
         <w:pStyle w:val="Heading1"/>
       </w:pPr>
-      <w:bookmarkStart w:id="3" w:name="_Toc397943599"/>
+      <w:bookmarkStart w:id="3" w:name="_Toc398024145"/>
       <w:r>
         <w:t>License</w:t>
       </w:r>
@@ -2605,13 +2605,14 @@
       <w:pPr>
         <w:pStyle w:val="Heading1"/>
       </w:pPr>
-      <w:bookmarkStart w:id="4" w:name="_Toc397943600"/>
+      <w:bookmarkStart w:id="4" w:name="_Toc398024146"/>
       <w:r>
         <w:t>Configuration</w:t>
       </w:r>
       <w:bookmarkEnd w:id="4"/>
     </w:p>
     <w:p>
+      <w:proofErr w:type="spellStart"/>
       <w:proofErr w:type="gramStart"/>
       <w:r>
         <w:t>m</w:t>
@@ -2619,6 +2620,7 @@
       <w:r>
         <w:t>AP</w:t>
       </w:r>
+      <w:proofErr w:type="spellEnd"/>
       <w:proofErr w:type="gramEnd"/>
       <w:r>
         <w:t xml:space="preserve"> </w:t>
@@ -2627,10 +2629,28 @@
         <w:t xml:space="preserve">is a </w:t>
       </w:r>
       <w:r>
+        <w:t xml:space="preserve">32 bits </w:t>
+      </w:r>
+      <w:r>
         <w:t>Java 6/7</w:t>
       </w:r>
       <w:r>
         <w:t>/8</w:t>
+      </w:r>
+      <w:r>
+        <w:t>,</w:t>
+      </w:r>
+      <w:r>
+        <w:t xml:space="preserve"> multi-languages</w:t>
+      </w:r>
+      <w:r>
+        <w:t>,</w:t>
+      </w:r>
+      <w:r>
+        <w:t xml:space="preserve"> utf-8</w:t>
+      </w:r>
+      <w:r>
+        <w:t>,</w:t>
       </w:r>
       <w:r>
         <w:t xml:space="preserve"> </w:t>
@@ -2779,7 +2799,10 @@
       </w:r>
       <w:proofErr w:type="spellStart"/>
       <w:r>
-        <w:t>MySQL</w:t>
+        <w:t>m</w:t>
+      </w:r>
+      <w:r>
+        <w:t>ySQL</w:t>
       </w:r>
       <w:proofErr w:type="spellEnd"/>
       <w:r>
@@ -2805,7 +2828,7 @@
       <w:pPr>
         <w:pStyle w:val="Heading2"/>
       </w:pPr>
-      <w:bookmarkStart w:id="5" w:name="_Toc397943601"/>
+      <w:bookmarkStart w:id="5" w:name="_Toc398024147"/>
       <w:proofErr w:type="spellStart"/>
       <w:r>
         <w:t>MySQL</w:t>
@@ -2942,7 +2965,16 @@
         <w:t xml:space="preserve">If the server </w:t>
       </w:r>
       <w:r>
-        <w:t>doesn’t</w:t>
+        <w:t>is not me</w:t>
+      </w:r>
+      <w:r>
+        <w:t>a</w:t>
+      </w:r>
+      <w:r>
+        <w:t>nt</w:t>
+      </w:r>
+      <w:r>
+        <w:t xml:space="preserve"> to</w:t>
       </w:r>
       <w:r>
         <w:t xml:space="preserve"> support utf-8 characters, the database </w:t>
@@ -3078,7 +3110,13 @@
               <w:t xml:space="preserve">database </w:t>
             </w:r>
             <w:r>
-              <w:t>server address /I</w:t>
+              <w:t>server address /</w:t>
+            </w:r>
+            <w:r>
+              <w:t xml:space="preserve"> </w:t>
+            </w:r>
+            <w:r>
+              <w:t>I</w:t>
             </w:r>
             <w:r>
               <w:t>P&gt;:&lt;port &gt; (default port number</w:t>
@@ -3381,6 +3419,9 @@
         <w:t>options of the application</w:t>
       </w:r>
       <w:r>
+        <w:t xml:space="preserve"> (steps 1 to 4)</w:t>
+      </w:r>
+      <w:r>
         <w:t xml:space="preserve">. </w:t>
       </w:r>
       <w:r>
@@ -3427,7 +3468,7 @@
       <w:pPr>
         <w:pStyle w:val="Heading2"/>
       </w:pPr>
-      <w:bookmarkStart w:id="6" w:name="_Toc397943602"/>
+      <w:bookmarkStart w:id="6" w:name="_Toc398024148"/>
       <w:r>
         <w:t>Logger</w:t>
       </w:r>
@@ -3441,7 +3482,13 @@
         <w:t>At first startup,</w:t>
       </w:r>
       <w:r>
-        <w:t xml:space="preserve"> the application will create an error log file (myagilepomodoro.log). Whenever an error happens, the application will write </w:t>
+        <w:t xml:space="preserve"> the application wi</w:t>
+      </w:r>
+      <w:r>
+        <w:t>ll create an error log file (myAgileP</w:t>
+      </w:r>
+      <w:r>
+        <w:t xml:space="preserve">omodoro.log). Whenever an error happens, the application will write </w:t>
       </w:r>
       <w:r>
         <w:t>the</w:t>
@@ -3540,7 +3587,7 @@
       <w:pPr>
         <w:pStyle w:val="Heading2"/>
       </w:pPr>
-      <w:bookmarkStart w:id="7" w:name="_Toc397943603"/>
+      <w:bookmarkStart w:id="7" w:name="_Toc398024149"/>
       <w:r>
         <w:t>Google Drive configuration</w:t>
       </w:r>
@@ -3729,7 +3776,7 @@
       <w:pPr>
         <w:pStyle w:val="Heading2"/>
       </w:pPr>
-      <w:bookmarkStart w:id="8" w:name="_Toc397943604"/>
+      <w:bookmarkStart w:id="8" w:name="_Toc398024150"/>
       <w:proofErr w:type="gramStart"/>
       <w:r>
         <w:t>m</w:t>
@@ -3920,6 +3967,7 @@
           <w:noProof/>
           <w:lang w:val="fr-FR" w:eastAsia="fr-FR"/>
         </w:rPr>
+        <w:lastRenderedPageBreak/>
         <w:drawing>
           <wp:inline distT="0" distB="0" distL="0" distR="0">
             <wp:extent cx="203246" cy="203246"/>
@@ -4015,9 +4063,8 @@
       <w:pPr>
         <w:pStyle w:val="Heading2"/>
       </w:pPr>
-      <w:bookmarkStart w:id="9" w:name="_Toc397943605"/>
-      <w:r>
-        <w:lastRenderedPageBreak/>
+      <w:bookmarkStart w:id="9" w:name="_Toc398024151"/>
+      <w:r>
         <w:t>P</w:t>
       </w:r>
       <w:r>
@@ -4034,7 +4081,7 @@
       <w:pPr>
         <w:pStyle w:val="Heading3"/>
       </w:pPr>
-      <w:bookmarkStart w:id="10" w:name="_Toc397943606"/>
+      <w:bookmarkStart w:id="10" w:name="_Toc398024152"/>
       <w:r>
         <w:t>How to set the preferences</w:t>
       </w:r>
@@ -5517,6 +5564,7 @@
         <w:rPr>
           <w:b/>
         </w:rPr>
+        <w:lastRenderedPageBreak/>
         <w:t>Effective Hours</w:t>
       </w:r>
       <w:r>
@@ -5552,7 +5600,6 @@
         <w:ind w:left="2160"/>
       </w:pPr>
       <w:r>
-        <w:lastRenderedPageBreak/>
         <w:t>Example</w:t>
       </w:r>
       <w:r>
@@ -5694,7 +5741,7 @@
       <w:pPr>
         <w:pStyle w:val="Heading1"/>
       </w:pPr>
-      <w:bookmarkStart w:id="30" w:name="_Toc397943607"/>
+      <w:bookmarkStart w:id="30" w:name="_Toc398024153"/>
       <w:r>
         <w:t>Getting Started</w:t>
       </w:r>
@@ -6166,7 +6213,13 @@
         </w:numPr>
       </w:pPr>
       <w:r>
-        <w:t>Work on tasks using</w:t>
+        <w:t xml:space="preserve">Work on </w:t>
+      </w:r>
+      <w:r>
+        <w:t xml:space="preserve">a </w:t>
+      </w:r>
+      <w:r>
+        <w:t>tasks using</w:t>
       </w:r>
       <w:r>
         <w:t xml:space="preserve"> </w:t>
@@ -6403,8 +6456,12 @@
         </w:numPr>
       </w:pPr>
       <w:r>
-        <w:t xml:space="preserve">Issue </w:t>
-      </w:r>
+        <w:t>Create</w:t>
+      </w:r>
+      <w:r>
+        <w:t xml:space="preserve"> </w:t>
+      </w:r>
+      <w:proofErr w:type="spellStart"/>
       <w:r>
         <w:rPr>
           <w:b/>
@@ -6417,6 +6474,7 @@
         </w:rPr>
         <w:t>down</w:t>
       </w:r>
+      <w:proofErr w:type="spellEnd"/>
       <w:r>
         <w:rPr>
           <w:b/>
@@ -6437,7 +6495,7 @@
       <w:pPr>
         <w:pStyle w:val="Heading3"/>
       </w:pPr>
-      <w:bookmarkStart w:id="33" w:name="_Toc397943608"/>
+      <w:bookmarkStart w:id="33" w:name="_Toc398024154"/>
       <w:r>
         <w:t xml:space="preserve">How to </w:t>
       </w:r>
@@ -6897,6 +6955,7 @@
         </w:numPr>
       </w:pPr>
       <w:r>
+        <w:lastRenderedPageBreak/>
         <w:t xml:space="preserve">CTR + &lt;tab number&gt; (starting from 1): </w:t>
       </w:r>
       <w:r>
@@ -6939,7 +6998,6 @@
         </w:numPr>
       </w:pPr>
       <w:r>
-        <w:lastRenderedPageBreak/>
         <w:t>CTR + R: scroll back to the selected task.</w:t>
       </w:r>
     </w:p>
@@ -7396,7 +7454,13 @@
         <w:t xml:space="preserve">the running task; if there is no running task, scroll back to the </w:t>
       </w:r>
       <w:r>
-        <w:t>selected task.</w:t>
+        <w:t>selected task</w:t>
+      </w:r>
+      <w:r>
+        <w:t xml:space="preserve"> (equivalent to pressing on the tomato-like timer image)</w:t>
+      </w:r>
+      <w:r>
+        <w:t>.</w:t>
       </w:r>
     </w:p>
     <w:p>
@@ -7884,7 +7948,7 @@
           </wp:anchor>
         </w:drawing>
       </w:r>
-      <w:bookmarkStart w:id="34" w:name="_Toc397943609"/>
+      <w:bookmarkStart w:id="34" w:name="_Toc398024155"/>
       <w:r>
         <w:t>New</w:t>
       </w:r>
@@ -7908,7 +7972,7 @@
       <w:pPr>
         <w:pStyle w:val="Heading3"/>
       </w:pPr>
-      <w:bookmarkStart w:id="35" w:name="_Toc397943610"/>
+      <w:bookmarkStart w:id="35" w:name="_Toc398024156"/>
       <w:r>
         <w:t>How to c</w:t>
       </w:r>
@@ -7962,6 +8026,7 @@
         </w:numPr>
       </w:pPr>
       <w:r>
+        <w:lastRenderedPageBreak/>
         <w:t>Data &gt; Generate Test Data</w:t>
       </w:r>
     </w:p>
@@ -7984,9 +8049,8 @@
       <w:pPr>
         <w:pStyle w:val="Heading3"/>
       </w:pPr>
-      <w:bookmarkStart w:id="36" w:name="_Toc397943611"/>
-      <w:r>
-        <w:lastRenderedPageBreak/>
+      <w:bookmarkStart w:id="36" w:name="_Toc398024157"/>
+      <w:r>
         <w:t>How to use the</w:t>
       </w:r>
       <w:r>
@@ -8480,7 +8544,7 @@
           </wp:anchor>
         </w:drawing>
       </w:r>
-      <w:bookmarkStart w:id="47" w:name="_Toc397943612"/>
+      <w:bookmarkStart w:id="47" w:name="_Toc398024158"/>
       <w:r>
         <w:t>Ac</w:t>
       </w:r>
@@ -8510,7 +8574,7 @@
       <w:pPr>
         <w:pStyle w:val="Heading3"/>
       </w:pPr>
-      <w:bookmarkStart w:id="48" w:name="_Toc397943613"/>
+      <w:bookmarkStart w:id="48" w:name="_Toc398024159"/>
       <w:r>
         <w:t>How to read the table</w:t>
       </w:r>
@@ -8866,7 +8930,7 @@
       <w:pPr>
         <w:pStyle w:val="Heading3"/>
       </w:pPr>
-      <w:bookmarkStart w:id="49" w:name="_Toc397943614"/>
+      <w:bookmarkStart w:id="49" w:name="_Toc398024160"/>
       <w:r>
         <w:t>How to use a task as template</w:t>
       </w:r>
@@ -8936,8 +9000,9 @@
       <w:pPr>
         <w:pStyle w:val="Heading3"/>
       </w:pPr>
-      <w:bookmarkStart w:id="50" w:name="_Toc397943615"/>
-      <w:r>
+      <w:bookmarkStart w:id="50" w:name="_Toc398024161"/>
+      <w:r>
+        <w:lastRenderedPageBreak/>
         <w:t>How to edit a task</w:t>
       </w:r>
       <w:bookmarkEnd w:id="50"/>
@@ -9019,7 +9084,6 @@
         </w:numPr>
       </w:pPr>
       <w:r>
-        <w:lastRenderedPageBreak/>
         <w:t>Change the details:</w:t>
       </w:r>
     </w:p>
@@ -9111,7 +9175,7 @@
       <w:pPr>
         <w:pStyle w:val="Heading3"/>
       </w:pPr>
-      <w:bookmarkStart w:id="51" w:name="_Toc397943616"/>
+      <w:bookmarkStart w:id="51" w:name="_Toc398024162"/>
       <w:r>
         <w:t>How to export data</w:t>
       </w:r>
@@ -9393,7 +9457,10 @@
           <w:p>
             <w:proofErr w:type="spellStart"/>
             <w:r>
-              <w:t>Dd</w:t>
+              <w:t>d</w:t>
+            </w:r>
+            <w:r>
+              <w:t>d</w:t>
             </w:r>
             <w:proofErr w:type="spellEnd"/>
           </w:p>
@@ -9977,8 +10044,9 @@
       <w:pPr>
         <w:pStyle w:val="Heading3"/>
       </w:pPr>
-      <w:bookmarkStart w:id="58" w:name="_Toc397943617"/>
-      <w:r>
+      <w:bookmarkStart w:id="58" w:name="_Toc398024163"/>
+      <w:r>
+        <w:lastRenderedPageBreak/>
         <w:t>How to impor</w:t>
       </w:r>
       <w:r>
@@ -10183,7 +10251,7 @@
           </wp:anchor>
         </w:drawing>
       </w:r>
-      <w:bookmarkStart w:id="59" w:name="_Toc397943618"/>
+      <w:bookmarkStart w:id="59" w:name="_Toc398024164"/>
       <w:proofErr w:type="spellStart"/>
       <w:r>
         <w:t>ToDo</w:t>
@@ -10232,7 +10300,7 @@
       <w:pPr>
         <w:pStyle w:val="Heading3"/>
       </w:pPr>
-      <w:bookmarkStart w:id="60" w:name="_Toc397943619"/>
+      <w:bookmarkStart w:id="60" w:name="_Toc398024165"/>
       <w:r>
         <w:t>How to read the table</w:t>
       </w:r>
@@ -10434,7 +10502,7 @@
       <w:pPr>
         <w:pStyle w:val="Heading3"/>
       </w:pPr>
-      <w:bookmarkStart w:id="61" w:name="_Toc397943620"/>
+      <w:bookmarkStart w:id="61" w:name="_Toc398024166"/>
       <w:r>
         <w:t>How to p</w:t>
       </w:r>
@@ -10477,7 +10545,7 @@
       <w:pPr>
         <w:pStyle w:val="Heading3"/>
       </w:pPr>
-      <w:bookmarkStart w:id="62" w:name="_Toc397943621"/>
+      <w:bookmarkStart w:id="62" w:name="_Toc398024167"/>
       <w:r>
         <w:t>How to w</w:t>
       </w:r>
@@ -11112,6 +11180,7 @@
           <w:noProof/>
           <w:lang w:val="fr-FR" w:eastAsia="fr-FR"/>
         </w:rPr>
+        <w:lastRenderedPageBreak/>
         <w:drawing>
           <wp:inline distT="0" distB="0" distL="0" distR="0">
             <wp:extent cx="209579" cy="209579"/>
@@ -11264,7 +11333,6 @@
           <w:noProof/>
           <w:lang w:val="fr-FR" w:eastAsia="fr-FR"/>
         </w:rPr>
-        <w:lastRenderedPageBreak/>
         <w:drawing>
           <wp:inline distT="0" distB="0" distL="0" distR="0">
             <wp:extent cx="203246" cy="203246"/>
@@ -11656,7 +11724,7 @@
       <w:pPr>
         <w:pStyle w:val="Heading3"/>
       </w:pPr>
-      <w:bookmarkStart w:id="78" w:name="_Toc397943622"/>
+      <w:bookmarkStart w:id="78" w:name="_Toc398024168"/>
       <w:r>
         <w:t xml:space="preserve">How to </w:t>
       </w:r>
@@ -11865,7 +11933,7 @@
       <w:pPr>
         <w:pStyle w:val="Heading3"/>
       </w:pPr>
-      <w:bookmarkStart w:id="81" w:name="_Toc397943623"/>
+      <w:bookmarkStart w:id="81" w:name="_Toc398024169"/>
       <w:r>
         <w:t xml:space="preserve">How to </w:t>
       </w:r>
@@ -12207,7 +12275,7 @@
       <w:pPr>
         <w:pStyle w:val="Heading3"/>
       </w:pPr>
-      <w:bookmarkStart w:id="82" w:name="_Toc397943624"/>
+      <w:bookmarkStart w:id="82" w:name="_Toc398024170"/>
       <w:r>
         <w:t xml:space="preserve">How to </w:t>
       </w:r>
@@ -12264,6 +12332,7 @@
         </w:numPr>
       </w:pPr>
       <w:r>
+        <w:lastRenderedPageBreak/>
         <w:t>Ringing:</w:t>
       </w:r>
       <w:r>
@@ -12392,7 +12461,7 @@
           </wp:anchor>
         </w:drawing>
       </w:r>
-      <w:bookmarkStart w:id="83" w:name="_Toc397943625"/>
+      <w:bookmarkStart w:id="83" w:name="_Toc398024171"/>
       <w:r>
         <w:t>Report List / Release Backlog</w:t>
       </w:r>
@@ -12400,7 +12469,6 @@
     </w:p>
     <w:p>
       <w:r>
-        <w:lastRenderedPageBreak/>
         <w:t>View</w:t>
       </w:r>
       <w:r>
@@ -12423,7 +12491,7 @@
       <w:pPr>
         <w:pStyle w:val="Heading3"/>
       </w:pPr>
-      <w:bookmarkStart w:id="84" w:name="_Toc397943626"/>
+      <w:bookmarkStart w:id="84" w:name="_Toc398024172"/>
       <w:r>
         <w:t xml:space="preserve">How to </w:t>
       </w:r>
@@ -13026,7 +13094,7 @@
           </wp:anchor>
         </w:drawing>
       </w:r>
-      <w:bookmarkStart w:id="101" w:name="_Toc397943627"/>
+      <w:bookmarkStart w:id="101" w:name="_Toc398024173"/>
       <w:r>
         <w:t>Burndown</w:t>
       </w:r>
@@ -13065,7 +13133,7 @@
       <w:pPr>
         <w:pStyle w:val="Heading3"/>
       </w:pPr>
-      <w:bookmarkStart w:id="102" w:name="_Toc397943628"/>
+      <w:bookmarkStart w:id="102" w:name="_Toc398024174"/>
       <w:r>
         <w:t xml:space="preserve">How to </w:t>
       </w:r>
@@ -13410,6 +13478,7 @@
         <w:rPr>
           <w:b/>
         </w:rPr>
+        <w:lastRenderedPageBreak/>
         <w:t>%</w:t>
       </w:r>
       <w:r>
@@ -13560,7 +13629,6 @@
         <w:rPr>
           <w:b/>
         </w:rPr>
-        <w:lastRenderedPageBreak/>
         <w:t>X-Legend</w:t>
       </w:r>
       <w:r>
@@ -14244,7 +14312,19 @@
         <w:t>51</w:t>
       </w:r>
       <w:r>
-        <w:t xml:space="preserve"> tasks completed/done by the end of the </w:t>
+        <w:t xml:space="preserve"> tasks completed</w:t>
+      </w:r>
+      <w:r>
+        <w:t xml:space="preserve"> </w:t>
+      </w:r>
+      <w:r>
+        <w:t>/</w:t>
+      </w:r>
+      <w:r>
+        <w:t xml:space="preserve"> </w:t>
+      </w:r>
+      <w:r>
+        <w:t xml:space="preserve">done by the end of the </w:t>
       </w:r>
       <w:r>
         <w:t>5</w:t>
@@ -18553,7 +18633,7 @@
 </file>
 
 <file path=customXml/itemProps1.xml><?xml version="1.0" encoding="utf-8"?>
-<ds:datastoreItem xmlns:ds="http://schemas.openxmlformats.org/officeDocument/2006/customXml" ds:itemID="{187A28B7-D686-4235-AA57-387CB9FAD187}">
+<ds:datastoreItem xmlns:ds="http://schemas.openxmlformats.org/officeDocument/2006/customXml" ds:itemID="{65F5AAC9-1E56-4D3D-8DD1-C66A47A1C22B}">
   <ds:schemaRefs>
     <ds:schemaRef ds:uri="http://schemas.openxmlformats.org/officeDocument/2006/bibliography"/>
   </ds:schemaRefs>

</xml_diff>

<commit_message>
added CTR + V shortcut to comment panel to override default behaviour in order to remove formatted text + fixed some PMD issues
</commit_message>
<xml_diff>
--- a/doc/User guides/myAgilePomodoro_3.1.0.docx
+++ b/doc/User guides/myAgilePomodoro_3.1.0.docx
@@ -303,7 +303,7 @@
           <w:r>
             <w:fldChar w:fldCharType="separate"/>
           </w:r>
-          <w:hyperlink w:anchor="_Toc398024144" w:history="1">
+          <w:hyperlink w:anchor="_Toc398110556" w:history="1">
             <w:r>
               <w:rPr>
                 <w:rStyle w:val="Hyperlink"/>
@@ -330,7 +330,7 @@
                 <w:noProof/>
                 <w:webHidden/>
               </w:rPr>
-              <w:instrText xml:space="preserve"> PAGEREF _Toc398024144 \h </w:instrText>
+              <w:instrText xml:space="preserve"> PAGEREF _Toc398110556 \h </w:instrText>
             </w:r>
             <w:r>
               <w:rPr>
@@ -373,7 +373,7 @@
               <w:lang w:val="fr-FR" w:eastAsia="fr-FR"/>
             </w:rPr>
           </w:pPr>
-          <w:hyperlink w:anchor="_Toc398024145" w:history="1">
+          <w:hyperlink w:anchor="_Toc398110557" w:history="1">
             <w:r>
               <w:rPr>
                 <w:rStyle w:val="Hyperlink"/>
@@ -400,7 +400,7 @@
                 <w:noProof/>
                 <w:webHidden/>
               </w:rPr>
-              <w:instrText xml:space="preserve"> PAGEREF _Toc398024145 \h </w:instrText>
+              <w:instrText xml:space="preserve"> PAGEREF _Toc398110557 \h </w:instrText>
             </w:r>
             <w:r>
               <w:rPr>
@@ -443,7 +443,7 @@
               <w:lang w:val="fr-FR" w:eastAsia="fr-FR"/>
             </w:rPr>
           </w:pPr>
-          <w:hyperlink w:anchor="_Toc398024146" w:history="1">
+          <w:hyperlink w:anchor="_Toc398110558" w:history="1">
             <w:r>
               <w:rPr>
                 <w:rStyle w:val="Hyperlink"/>
@@ -470,7 +470,7 @@
                 <w:noProof/>
                 <w:webHidden/>
               </w:rPr>
-              <w:instrText xml:space="preserve"> PAGEREF _Toc398024146 \h </w:instrText>
+              <w:instrText xml:space="preserve"> PAGEREF _Toc398110558 \h </w:instrText>
             </w:r>
             <w:r>
               <w:rPr>
@@ -513,7 +513,7 @@
               <w:lang w:val="fr-FR" w:eastAsia="fr-FR"/>
             </w:rPr>
           </w:pPr>
-          <w:hyperlink w:anchor="_Toc398024147" w:history="1">
+          <w:hyperlink w:anchor="_Toc398110559" w:history="1">
             <w:r>
               <w:rPr>
                 <w:rStyle w:val="Hyperlink"/>
@@ -540,7 +540,7 @@
                 <w:noProof/>
                 <w:webHidden/>
               </w:rPr>
-              <w:instrText xml:space="preserve"> PAGEREF _Toc398024147 \h </w:instrText>
+              <w:instrText xml:space="preserve"> PAGEREF _Toc398110559 \h </w:instrText>
             </w:r>
             <w:r>
               <w:rPr>
@@ -583,7 +583,7 @@
               <w:lang w:val="fr-FR" w:eastAsia="fr-FR"/>
             </w:rPr>
           </w:pPr>
-          <w:hyperlink w:anchor="_Toc398024148" w:history="1">
+          <w:hyperlink w:anchor="_Toc398110560" w:history="1">
             <w:r>
               <w:rPr>
                 <w:rStyle w:val="Hyperlink"/>
@@ -610,7 +610,7 @@
                 <w:noProof/>
                 <w:webHidden/>
               </w:rPr>
-              <w:instrText xml:space="preserve"> PAGEREF _Toc398024148 \h </w:instrText>
+              <w:instrText xml:space="preserve"> PAGEREF _Toc398110560 \h </w:instrText>
             </w:r>
             <w:r>
               <w:rPr>
@@ -653,7 +653,7 @@
               <w:lang w:val="fr-FR" w:eastAsia="fr-FR"/>
             </w:rPr>
           </w:pPr>
-          <w:hyperlink w:anchor="_Toc398024149" w:history="1">
+          <w:hyperlink w:anchor="_Toc398110561" w:history="1">
             <w:r>
               <w:rPr>
                 <w:rStyle w:val="Hyperlink"/>
@@ -680,7 +680,7 @@
                 <w:noProof/>
                 <w:webHidden/>
               </w:rPr>
-              <w:instrText xml:space="preserve"> PAGEREF _Toc398024149 \h </w:instrText>
+              <w:instrText xml:space="preserve"> PAGEREF _Toc398110561 \h </w:instrText>
             </w:r>
             <w:r>
               <w:rPr>
@@ -723,7 +723,7 @@
               <w:lang w:val="fr-FR" w:eastAsia="fr-FR"/>
             </w:rPr>
           </w:pPr>
-          <w:hyperlink w:anchor="_Toc398024150" w:history="1">
+          <w:hyperlink w:anchor="_Toc398110562" w:history="1">
             <w:r>
               <w:rPr>
                 <w:rStyle w:val="Hyperlink"/>
@@ -750,7 +750,7 @@
                 <w:noProof/>
                 <w:webHidden/>
               </w:rPr>
-              <w:instrText xml:space="preserve"> PAGEREF _Toc398024150 \h </w:instrText>
+              <w:instrText xml:space="preserve"> PAGEREF _Toc398110562 \h </w:instrText>
             </w:r>
             <w:r>
               <w:rPr>
@@ -793,7 +793,7 @@
               <w:lang w:val="fr-FR" w:eastAsia="fr-FR"/>
             </w:rPr>
           </w:pPr>
-          <w:hyperlink w:anchor="_Toc398024151" w:history="1">
+          <w:hyperlink w:anchor="_Toc398110563" w:history="1">
             <w:r>
               <w:rPr>
                 <w:rStyle w:val="Hyperlink"/>
@@ -820,7 +820,7 @@
                 <w:noProof/>
                 <w:webHidden/>
               </w:rPr>
-              <w:instrText xml:space="preserve"> PAGEREF _Toc398024151 \h </w:instrText>
+              <w:instrText xml:space="preserve"> PAGEREF _Toc398110563 \h </w:instrText>
             </w:r>
             <w:r>
               <w:rPr>
@@ -863,7 +863,7 @@
               <w:lang w:val="fr-FR" w:eastAsia="fr-FR"/>
             </w:rPr>
           </w:pPr>
-          <w:hyperlink w:anchor="_Toc398024152" w:history="1">
+          <w:hyperlink w:anchor="_Toc398110564" w:history="1">
             <w:r>
               <w:rPr>
                 <w:rStyle w:val="Hyperlink"/>
@@ -890,7 +890,7 @@
                 <w:noProof/>
                 <w:webHidden/>
               </w:rPr>
-              <w:instrText xml:space="preserve"> PAGEREF _Toc398024152 \h </w:instrText>
+              <w:instrText xml:space="preserve"> PAGEREF _Toc398110564 \h </w:instrText>
             </w:r>
             <w:r>
               <w:rPr>
@@ -933,7 +933,7 @@
               <w:lang w:val="fr-FR" w:eastAsia="fr-FR"/>
             </w:rPr>
           </w:pPr>
-          <w:hyperlink w:anchor="_Toc398024153" w:history="1">
+          <w:hyperlink w:anchor="_Toc398110565" w:history="1">
             <w:r>
               <w:rPr>
                 <w:rStyle w:val="Hyperlink"/>
@@ -960,7 +960,7 @@
                 <w:noProof/>
                 <w:webHidden/>
               </w:rPr>
-              <w:instrText xml:space="preserve"> PAGEREF _Toc398024153 \h </w:instrText>
+              <w:instrText xml:space="preserve"> PAGEREF _Toc398110565 \h </w:instrText>
             </w:r>
             <w:r>
               <w:rPr>
@@ -1003,7 +1003,7 @@
               <w:lang w:val="fr-FR" w:eastAsia="fr-FR"/>
             </w:rPr>
           </w:pPr>
-          <w:hyperlink w:anchor="_Toc398024154" w:history="1">
+          <w:hyperlink w:anchor="_Toc398110566" w:history="1">
             <w:r>
               <w:rPr>
                 <w:rStyle w:val="Hyperlink"/>
@@ -1030,7 +1030,7 @@
                 <w:noProof/>
                 <w:webHidden/>
               </w:rPr>
-              <w:instrText xml:space="preserve"> PAGEREF _Toc398024154 \h </w:instrText>
+              <w:instrText xml:space="preserve"> PAGEREF _Toc398110566 \h </w:instrText>
             </w:r>
             <w:r>
               <w:rPr>
@@ -1073,7 +1073,7 @@
               <w:lang w:val="fr-FR" w:eastAsia="fr-FR"/>
             </w:rPr>
           </w:pPr>
-          <w:hyperlink w:anchor="_Toc398024155" w:history="1">
+          <w:hyperlink w:anchor="_Toc398110567" w:history="1">
             <w:r>
               <w:rPr>
                 <w:rStyle w:val="Hyperlink"/>
@@ -1100,7 +1100,7 @@
                 <w:noProof/>
                 <w:webHidden/>
               </w:rPr>
-              <w:instrText xml:space="preserve"> PAGEREF _Toc398024155 \h </w:instrText>
+              <w:instrText xml:space="preserve"> PAGEREF _Toc398110567 \h </w:instrText>
             </w:r>
             <w:r>
               <w:rPr>
@@ -1120,7 +1120,7 @@
                 <w:noProof/>
                 <w:webHidden/>
               </w:rPr>
-              <w:t>7</w:t>
+              <w:t>8</w:t>
             </w:r>
             <w:r>
               <w:rPr>
@@ -1143,7 +1143,7 @@
               <w:lang w:val="fr-FR" w:eastAsia="fr-FR"/>
             </w:rPr>
           </w:pPr>
-          <w:hyperlink w:anchor="_Toc398024156" w:history="1">
+          <w:hyperlink w:anchor="_Toc398110568" w:history="1">
             <w:r>
               <w:rPr>
                 <w:rStyle w:val="Hyperlink"/>
@@ -1170,7 +1170,7 @@
                 <w:noProof/>
                 <w:webHidden/>
               </w:rPr>
-              <w:instrText xml:space="preserve"> PAGEREF _Toc398024156 \h </w:instrText>
+              <w:instrText xml:space="preserve"> PAGEREF _Toc398110568 \h </w:instrText>
             </w:r>
             <w:r>
               <w:rPr>
@@ -1190,7 +1190,7 @@
                 <w:noProof/>
                 <w:webHidden/>
               </w:rPr>
-              <w:t>7</w:t>
+              <w:t>8</w:t>
             </w:r>
             <w:r>
               <w:rPr>
@@ -1213,7 +1213,7 @@
               <w:lang w:val="fr-FR" w:eastAsia="fr-FR"/>
             </w:rPr>
           </w:pPr>
-          <w:hyperlink w:anchor="_Toc398024157" w:history="1">
+          <w:hyperlink w:anchor="_Toc398110569" w:history="1">
             <w:r>
               <w:rPr>
                 <w:rStyle w:val="Hyperlink"/>
@@ -1240,7 +1240,7 @@
                 <w:noProof/>
                 <w:webHidden/>
               </w:rPr>
-              <w:instrText xml:space="preserve"> PAGEREF _Toc398024157 \h </w:instrText>
+              <w:instrText xml:space="preserve"> PAGEREF _Toc398110569 \h </w:instrText>
             </w:r>
             <w:r>
               <w:rPr>
@@ -1283,7 +1283,7 @@
               <w:lang w:val="fr-FR" w:eastAsia="fr-FR"/>
             </w:rPr>
           </w:pPr>
-          <w:hyperlink w:anchor="_Toc398024158" w:history="1">
+          <w:hyperlink w:anchor="_Toc398110570" w:history="1">
             <w:r>
               <w:rPr>
                 <w:rStyle w:val="Hyperlink"/>
@@ -1310,7 +1310,7 @@
                 <w:noProof/>
                 <w:webHidden/>
               </w:rPr>
-              <w:instrText xml:space="preserve"> PAGEREF _Toc398024158 \h </w:instrText>
+              <w:instrText xml:space="preserve"> PAGEREF _Toc398110570 \h </w:instrText>
             </w:r>
             <w:r>
               <w:rPr>
@@ -1353,7 +1353,7 @@
               <w:lang w:val="fr-FR" w:eastAsia="fr-FR"/>
             </w:rPr>
           </w:pPr>
-          <w:hyperlink w:anchor="_Toc398024159" w:history="1">
+          <w:hyperlink w:anchor="_Toc398110571" w:history="1">
             <w:r>
               <w:rPr>
                 <w:rStyle w:val="Hyperlink"/>
@@ -1380,7 +1380,7 @@
                 <w:noProof/>
                 <w:webHidden/>
               </w:rPr>
-              <w:instrText xml:space="preserve"> PAGEREF _Toc398024159 \h </w:instrText>
+              <w:instrText xml:space="preserve"> PAGEREF _Toc398110571 \h </w:instrText>
             </w:r>
             <w:r>
               <w:rPr>
@@ -1423,7 +1423,7 @@
               <w:lang w:val="fr-FR" w:eastAsia="fr-FR"/>
             </w:rPr>
           </w:pPr>
-          <w:hyperlink w:anchor="_Toc398024160" w:history="1">
+          <w:hyperlink w:anchor="_Toc398110572" w:history="1">
             <w:r>
               <w:rPr>
                 <w:rStyle w:val="Hyperlink"/>
@@ -1450,7 +1450,7 @@
                 <w:noProof/>
                 <w:webHidden/>
               </w:rPr>
-              <w:instrText xml:space="preserve"> PAGEREF _Toc398024160 \h </w:instrText>
+              <w:instrText xml:space="preserve"> PAGEREF _Toc398110572 \h </w:instrText>
             </w:r>
             <w:r>
               <w:rPr>
@@ -1470,7 +1470,7 @@
                 <w:noProof/>
                 <w:webHidden/>
               </w:rPr>
-              <w:t>8</w:t>
+              <w:t>9</w:t>
             </w:r>
             <w:r>
               <w:rPr>
@@ -1493,7 +1493,7 @@
               <w:lang w:val="fr-FR" w:eastAsia="fr-FR"/>
             </w:rPr>
           </w:pPr>
-          <w:hyperlink w:anchor="_Toc398024161" w:history="1">
+          <w:hyperlink w:anchor="_Toc398110573" w:history="1">
             <w:r>
               <w:rPr>
                 <w:rStyle w:val="Hyperlink"/>
@@ -1520,7 +1520,7 @@
                 <w:noProof/>
                 <w:webHidden/>
               </w:rPr>
-              <w:instrText xml:space="preserve"> PAGEREF _Toc398024161 \h </w:instrText>
+              <w:instrText xml:space="preserve"> PAGEREF _Toc398110573 \h </w:instrText>
             </w:r>
             <w:r>
               <w:rPr>
@@ -1563,7 +1563,7 @@
               <w:lang w:val="fr-FR" w:eastAsia="fr-FR"/>
             </w:rPr>
           </w:pPr>
-          <w:hyperlink w:anchor="_Toc398024162" w:history="1">
+          <w:hyperlink w:anchor="_Toc398110574" w:history="1">
             <w:r>
               <w:rPr>
                 <w:rStyle w:val="Hyperlink"/>
@@ -1590,7 +1590,7 @@
                 <w:noProof/>
                 <w:webHidden/>
               </w:rPr>
-              <w:instrText xml:space="preserve"> PAGEREF _Toc398024162 \h </w:instrText>
+              <w:instrText xml:space="preserve"> PAGEREF _Toc398110574 \h </w:instrText>
             </w:r>
             <w:r>
               <w:rPr>
@@ -1633,7 +1633,7 @@
               <w:lang w:val="fr-FR" w:eastAsia="fr-FR"/>
             </w:rPr>
           </w:pPr>
-          <w:hyperlink w:anchor="_Toc398024163" w:history="1">
+          <w:hyperlink w:anchor="_Toc398110575" w:history="1">
             <w:r>
               <w:rPr>
                 <w:rStyle w:val="Hyperlink"/>
@@ -1660,7 +1660,7 @@
                 <w:noProof/>
                 <w:webHidden/>
               </w:rPr>
-              <w:instrText xml:space="preserve"> PAGEREF _Toc398024163 \h </w:instrText>
+              <w:instrText xml:space="preserve"> PAGEREF _Toc398110575 \h </w:instrText>
             </w:r>
             <w:r>
               <w:rPr>
@@ -1703,7 +1703,7 @@
               <w:lang w:val="fr-FR" w:eastAsia="fr-FR"/>
             </w:rPr>
           </w:pPr>
-          <w:hyperlink w:anchor="_Toc398024164" w:history="1">
+          <w:hyperlink w:anchor="_Toc398110576" w:history="1">
             <w:r>
               <w:rPr>
                 <w:rStyle w:val="Hyperlink"/>
@@ -1730,7 +1730,7 @@
                 <w:noProof/>
                 <w:webHidden/>
               </w:rPr>
-              <w:instrText xml:space="preserve"> PAGEREF _Toc398024164 \h </w:instrText>
+              <w:instrText xml:space="preserve"> PAGEREF _Toc398110576 \h </w:instrText>
             </w:r>
             <w:r>
               <w:rPr>
@@ -1773,7 +1773,7 @@
               <w:lang w:val="fr-FR" w:eastAsia="fr-FR"/>
             </w:rPr>
           </w:pPr>
-          <w:hyperlink w:anchor="_Toc398024165" w:history="1">
+          <w:hyperlink w:anchor="_Toc398110577" w:history="1">
             <w:r>
               <w:rPr>
                 <w:rStyle w:val="Hyperlink"/>
@@ -1800,7 +1800,7 @@
                 <w:noProof/>
                 <w:webHidden/>
               </w:rPr>
-              <w:instrText xml:space="preserve"> PAGEREF _Toc398024165 \h </w:instrText>
+              <w:instrText xml:space="preserve"> PAGEREF _Toc398110577 \h </w:instrText>
             </w:r>
             <w:r>
               <w:rPr>
@@ -1843,7 +1843,7 @@
               <w:lang w:val="fr-FR" w:eastAsia="fr-FR"/>
             </w:rPr>
           </w:pPr>
-          <w:hyperlink w:anchor="_Toc398024166" w:history="1">
+          <w:hyperlink w:anchor="_Toc398110578" w:history="1">
             <w:r>
               <w:rPr>
                 <w:rStyle w:val="Hyperlink"/>
@@ -1870,7 +1870,7 @@
                 <w:noProof/>
                 <w:webHidden/>
               </w:rPr>
-              <w:instrText xml:space="preserve"> PAGEREF _Toc398024166 \h </w:instrText>
+              <w:instrText xml:space="preserve"> PAGEREF _Toc398110578 \h </w:instrText>
             </w:r>
             <w:r>
               <w:rPr>
@@ -1913,7 +1913,7 @@
               <w:lang w:val="fr-FR" w:eastAsia="fr-FR"/>
             </w:rPr>
           </w:pPr>
-          <w:hyperlink w:anchor="_Toc398024167" w:history="1">
+          <w:hyperlink w:anchor="_Toc398110579" w:history="1">
             <w:r>
               <w:rPr>
                 <w:rStyle w:val="Hyperlink"/>
@@ -1940,7 +1940,7 @@
                 <w:noProof/>
                 <w:webHidden/>
               </w:rPr>
-              <w:instrText xml:space="preserve"> PAGEREF _Toc398024167 \h </w:instrText>
+              <w:instrText xml:space="preserve"> PAGEREF _Toc398110579 \h </w:instrText>
             </w:r>
             <w:r>
               <w:rPr>
@@ -1983,7 +1983,7 @@
               <w:lang w:val="fr-FR" w:eastAsia="fr-FR"/>
             </w:rPr>
           </w:pPr>
-          <w:hyperlink w:anchor="_Toc398024168" w:history="1">
+          <w:hyperlink w:anchor="_Toc398110580" w:history="1">
             <w:r>
               <w:rPr>
                 <w:rStyle w:val="Hyperlink"/>
@@ -2010,7 +2010,7 @@
                 <w:noProof/>
                 <w:webHidden/>
               </w:rPr>
-              <w:instrText xml:space="preserve"> PAGEREF _Toc398024168 \h </w:instrText>
+              <w:instrText xml:space="preserve"> PAGEREF _Toc398110580 \h </w:instrText>
             </w:r>
             <w:r>
               <w:rPr>
@@ -2053,7 +2053,7 @@
               <w:lang w:val="fr-FR" w:eastAsia="fr-FR"/>
             </w:rPr>
           </w:pPr>
-          <w:hyperlink w:anchor="_Toc398024169" w:history="1">
+          <w:hyperlink w:anchor="_Toc398110581" w:history="1">
             <w:r>
               <w:rPr>
                 <w:rStyle w:val="Hyperlink"/>
@@ -2080,7 +2080,7 @@
                 <w:noProof/>
                 <w:webHidden/>
               </w:rPr>
-              <w:instrText xml:space="preserve"> PAGEREF _Toc398024169 \h </w:instrText>
+              <w:instrText xml:space="preserve"> PAGEREF _Toc398110581 \h </w:instrText>
             </w:r>
             <w:r>
               <w:rPr>
@@ -2123,7 +2123,7 @@
               <w:lang w:val="fr-FR" w:eastAsia="fr-FR"/>
             </w:rPr>
           </w:pPr>
-          <w:hyperlink w:anchor="_Toc398024170" w:history="1">
+          <w:hyperlink w:anchor="_Toc398110582" w:history="1">
             <w:r>
               <w:rPr>
                 <w:rStyle w:val="Hyperlink"/>
@@ -2150,7 +2150,7 @@
                 <w:noProof/>
                 <w:webHidden/>
               </w:rPr>
-              <w:instrText xml:space="preserve"> PAGEREF _Toc398024170 \h </w:instrText>
+              <w:instrText xml:space="preserve"> PAGEREF _Toc398110582 \h </w:instrText>
             </w:r>
             <w:r>
               <w:rPr>
@@ -2170,7 +2170,7 @@
                 <w:noProof/>
                 <w:webHidden/>
               </w:rPr>
-              <w:t>11</w:t>
+              <w:t>12</w:t>
             </w:r>
             <w:r>
               <w:rPr>
@@ -2193,7 +2193,7 @@
               <w:lang w:val="fr-FR" w:eastAsia="fr-FR"/>
             </w:rPr>
           </w:pPr>
-          <w:hyperlink w:anchor="_Toc398024171" w:history="1">
+          <w:hyperlink w:anchor="_Toc398110583" w:history="1">
             <w:r>
               <w:rPr>
                 <w:rStyle w:val="Hyperlink"/>
@@ -2220,7 +2220,7 @@
                 <w:noProof/>
                 <w:webHidden/>
               </w:rPr>
-              <w:instrText xml:space="preserve"> PAGEREF _Toc398024171 \h </w:instrText>
+              <w:instrText xml:space="preserve"> PAGEREF _Toc398110583 \h </w:instrText>
             </w:r>
             <w:r>
               <w:rPr>
@@ -2263,7 +2263,7 @@
               <w:lang w:val="fr-FR" w:eastAsia="fr-FR"/>
             </w:rPr>
           </w:pPr>
-          <w:hyperlink w:anchor="_Toc398024172" w:history="1">
+          <w:hyperlink w:anchor="_Toc398110584" w:history="1">
             <w:r>
               <w:rPr>
                 <w:rStyle w:val="Hyperlink"/>
@@ -2290,7 +2290,7 @@
                 <w:noProof/>
                 <w:webHidden/>
               </w:rPr>
-              <w:instrText xml:space="preserve"> PAGEREF _Toc398024172 \h </w:instrText>
+              <w:instrText xml:space="preserve"> PAGEREF _Toc398110584 \h </w:instrText>
             </w:r>
             <w:r>
               <w:rPr>
@@ -2333,7 +2333,7 @@
               <w:lang w:val="fr-FR" w:eastAsia="fr-FR"/>
             </w:rPr>
           </w:pPr>
-          <w:hyperlink w:anchor="_Toc398024173" w:history="1">
+          <w:hyperlink w:anchor="_Toc398110585" w:history="1">
             <w:r>
               <w:rPr>
                 <w:rStyle w:val="Hyperlink"/>
@@ -2360,7 +2360,7 @@
                 <w:noProof/>
                 <w:webHidden/>
               </w:rPr>
-              <w:instrText xml:space="preserve"> PAGEREF _Toc398024173 \h </w:instrText>
+              <w:instrText xml:space="preserve"> PAGEREF _Toc398110585 \h </w:instrText>
             </w:r>
             <w:r>
               <w:rPr>
@@ -2403,7 +2403,7 @@
               <w:lang w:val="fr-FR" w:eastAsia="fr-FR"/>
             </w:rPr>
           </w:pPr>
-          <w:hyperlink w:anchor="_Toc398024174" w:history="1">
+          <w:hyperlink w:anchor="_Toc398110586" w:history="1">
             <w:r>
               <w:rPr>
                 <w:rStyle w:val="Hyperlink"/>
@@ -2430,7 +2430,7 @@
                 <w:noProof/>
                 <w:webHidden/>
               </w:rPr>
-              <w:instrText xml:space="preserve"> PAGEREF _Toc398024174 \h </w:instrText>
+              <w:instrText xml:space="preserve"> PAGEREF _Toc398110586 \h </w:instrText>
             </w:r>
             <w:r>
               <w:rPr>
@@ -2472,7 +2472,7 @@
       <w:pPr>
         <w:pStyle w:val="Heading1"/>
       </w:pPr>
-      <w:bookmarkStart w:id="2" w:name="_Toc398024144"/>
+      <w:bookmarkStart w:id="2" w:name="_Toc398110556"/>
       <w:r>
         <w:lastRenderedPageBreak/>
         <w:t>Intro</w:t>
@@ -2515,7 +2515,7 @@
       <w:pPr>
         <w:pStyle w:val="Heading1"/>
       </w:pPr>
-      <w:bookmarkStart w:id="3" w:name="_Toc398024145"/>
+      <w:bookmarkStart w:id="3" w:name="_Toc398110557"/>
       <w:r>
         <w:t>License</w:t>
       </w:r>
@@ -2605,7 +2605,7 @@
       <w:pPr>
         <w:pStyle w:val="Heading1"/>
       </w:pPr>
-      <w:bookmarkStart w:id="4" w:name="_Toc398024146"/>
+      <w:bookmarkStart w:id="4" w:name="_Toc398110558"/>
       <w:r>
         <w:t>Configuration</w:t>
       </w:r>
@@ -2828,7 +2828,7 @@
       <w:pPr>
         <w:pStyle w:val="Heading2"/>
       </w:pPr>
-      <w:bookmarkStart w:id="5" w:name="_Toc398024147"/>
+      <w:bookmarkStart w:id="5" w:name="_Toc398110559"/>
       <w:proofErr w:type="spellStart"/>
       <w:r>
         <w:t>MySQL</w:t>
@@ -3468,7 +3468,7 @@
       <w:pPr>
         <w:pStyle w:val="Heading2"/>
       </w:pPr>
-      <w:bookmarkStart w:id="6" w:name="_Toc398024148"/>
+      <w:bookmarkStart w:id="6" w:name="_Toc398110560"/>
       <w:r>
         <w:t>Logger</w:t>
       </w:r>
@@ -3587,7 +3587,7 @@
       <w:pPr>
         <w:pStyle w:val="Heading2"/>
       </w:pPr>
-      <w:bookmarkStart w:id="7" w:name="_Toc398024149"/>
+      <w:bookmarkStart w:id="7" w:name="_Toc398110561"/>
       <w:r>
         <w:t>Google Drive configuration</w:t>
       </w:r>
@@ -3776,7 +3776,7 @@
       <w:pPr>
         <w:pStyle w:val="Heading2"/>
       </w:pPr>
-      <w:bookmarkStart w:id="8" w:name="_Toc398024150"/>
+      <w:bookmarkStart w:id="8" w:name="_Toc398110562"/>
       <w:proofErr w:type="gramStart"/>
       <w:r>
         <w:t>m</w:t>
@@ -4063,7 +4063,7 @@
       <w:pPr>
         <w:pStyle w:val="Heading2"/>
       </w:pPr>
-      <w:bookmarkStart w:id="9" w:name="_Toc398024151"/>
+      <w:bookmarkStart w:id="9" w:name="_Toc398110563"/>
       <w:r>
         <w:t>P</w:t>
       </w:r>
@@ -4081,7 +4081,7 @@
       <w:pPr>
         <w:pStyle w:val="Heading3"/>
       </w:pPr>
-      <w:bookmarkStart w:id="10" w:name="_Toc398024152"/>
+      <w:bookmarkStart w:id="10" w:name="_Toc398110564"/>
       <w:r>
         <w:t>How to set the preferences</w:t>
       </w:r>
@@ -5741,7 +5741,7 @@
       <w:pPr>
         <w:pStyle w:val="Heading1"/>
       </w:pPr>
-      <w:bookmarkStart w:id="30" w:name="_Toc398024153"/>
+      <w:bookmarkStart w:id="30" w:name="_Toc398110565"/>
       <w:r>
         <w:t>Getting Started</w:t>
       </w:r>
@@ -6495,7 +6495,7 @@
       <w:pPr>
         <w:pStyle w:val="Heading3"/>
       </w:pPr>
-      <w:bookmarkStart w:id="33" w:name="_Toc398024154"/>
+      <w:bookmarkStart w:id="33" w:name="_Toc398110566"/>
       <w:r>
         <w:t xml:space="preserve">How to </w:t>
       </w:r>
@@ -7183,6 +7183,27 @@
         <w:t>CTR + V: duplicate copied task (which must not have been deleted since being copied)</w:t>
       </w:r>
       <w:r>
+        <w:t xml:space="preserve"> </w:t>
+      </w:r>
+      <w:r>
+        <w:t xml:space="preserve">(won’t work when the </w:t>
+      </w:r>
+      <w:r>
+        <w:rPr>
+          <w:b/>
+        </w:rPr>
+        <w:t>Comment / Story</w:t>
+      </w:r>
+      <w:r>
+        <w:t xml:space="preserve"> panel is in </w:t>
+      </w:r>
+      <w:r>
+        <w:t xml:space="preserve">PLAIN </w:t>
+      </w:r>
+      <w:r>
+        <w:t>mode)</w:t>
+      </w:r>
+      <w:r>
         <w:t>.</w:t>
       </w:r>
     </w:p>
@@ -7398,7 +7419,19 @@
         <w:t>Comment / Story</w:t>
       </w:r>
       <w:r>
-        <w:t xml:space="preserve"> panel is in edit mode)</w:t>
+        <w:t xml:space="preserve"> panel is in </w:t>
+      </w:r>
+      <w:r>
+        <w:t>PLAIN</w:t>
+      </w:r>
+      <w:r>
+        <w:t xml:space="preserve"> or </w:t>
+      </w:r>
+      <w:r>
+        <w:t>HTML</w:t>
+      </w:r>
+      <w:r>
+        <w:t xml:space="preserve"> mode)</w:t>
       </w:r>
       <w:r>
         <w:t>.</w:t>
@@ -7816,6 +7849,54 @@
       </w:pPr>
       <w:r>
         <w:t>CTR + Z: undo.</w:t>
+      </w:r>
+    </w:p>
+    <w:p>
+      <w:pPr>
+        <w:pStyle w:val="ListParagraph"/>
+        <w:numPr>
+          <w:ilvl w:val="1"/>
+          <w:numId w:val="14"/>
+        </w:numPr>
+      </w:pPr>
+      <w:r>
+        <w:t>CTR + C: copy selected text.</w:t>
+      </w:r>
+    </w:p>
+    <w:p>
+      <w:pPr>
+        <w:pStyle w:val="ListParagraph"/>
+        <w:numPr>
+          <w:ilvl w:val="1"/>
+          <w:numId w:val="14"/>
+        </w:numPr>
+      </w:pPr>
+      <w:r>
+        <w:t xml:space="preserve">CTR + V: paste </w:t>
+      </w:r>
+      <w:r>
+        <w:t xml:space="preserve">any </w:t>
+      </w:r>
+      <w:r>
+        <w:t xml:space="preserve">string </w:t>
+      </w:r>
+      <w:r>
+        <w:t xml:space="preserve">content found in </w:t>
+      </w:r>
+      <w:r>
+        <w:t xml:space="preserve">the </w:t>
+      </w:r>
+      <w:r>
+        <w:t>clipboard (in PLAIN mode the formatting</w:t>
+      </w:r>
+      <w:r>
+        <w:t xml:space="preserve"> of the copied text</w:t>
+      </w:r>
+      <w:r>
+        <w:t xml:space="preserve"> is removed)</w:t>
+      </w:r>
+      <w:r>
+        <w:t>.</w:t>
       </w:r>
     </w:p>
     <w:p/>
@@ -7895,6 +7976,11 @@
       </w:r>
     </w:p>
     <w:p/>
+    <w:p>
+      <w:pPr>
+        <w:pStyle w:val="Heading2"/>
+      </w:pPr>
+    </w:p>
     <w:p>
       <w:pPr>
         <w:pStyle w:val="Heading2"/>
@@ -7948,7 +8034,7 @@
           </wp:anchor>
         </w:drawing>
       </w:r>
-      <w:bookmarkStart w:id="34" w:name="_Toc398024155"/>
+      <w:bookmarkStart w:id="34" w:name="_Toc398110567"/>
       <w:r>
         <w:t>New</w:t>
       </w:r>
@@ -7972,7 +8058,7 @@
       <w:pPr>
         <w:pStyle w:val="Heading3"/>
       </w:pPr>
-      <w:bookmarkStart w:id="35" w:name="_Toc398024156"/>
+      <w:bookmarkStart w:id="35" w:name="_Toc398110568"/>
       <w:r>
         <w:t>How to c</w:t>
       </w:r>
@@ -8026,7 +8112,6 @@
         </w:numPr>
       </w:pPr>
       <w:r>
-        <w:lastRenderedPageBreak/>
         <w:t>Data &gt; Generate Test Data</w:t>
       </w:r>
     </w:p>
@@ -8049,7 +8134,7 @@
       <w:pPr>
         <w:pStyle w:val="Heading3"/>
       </w:pPr>
-      <w:bookmarkStart w:id="36" w:name="_Toc398024157"/>
+      <w:bookmarkStart w:id="36" w:name="_Toc398110569"/>
       <w:r>
         <w:t>How to use the</w:t>
       </w:r>
@@ -8544,7 +8629,7 @@
           </wp:anchor>
         </w:drawing>
       </w:r>
-      <w:bookmarkStart w:id="47" w:name="_Toc398024158"/>
+      <w:bookmarkStart w:id="47" w:name="_Toc398110570"/>
       <w:r>
         <w:t>Ac</w:t>
       </w:r>
@@ -8574,7 +8659,7 @@
       <w:pPr>
         <w:pStyle w:val="Heading3"/>
       </w:pPr>
-      <w:bookmarkStart w:id="48" w:name="_Toc398024159"/>
+      <w:bookmarkStart w:id="48" w:name="_Toc398110571"/>
       <w:r>
         <w:t>How to read the table</w:t>
       </w:r>
@@ -8847,6 +8932,7 @@
           <w:noProof/>
           <w:lang w:val="fr-FR" w:eastAsia="fr-FR"/>
         </w:rPr>
+        <w:lastRenderedPageBreak/>
         <w:drawing>
           <wp:inline distT="0" distB="0" distL="0" distR="0">
             <wp:extent cx="209579" cy="209579"/>
@@ -8930,7 +9016,7 @@
       <w:pPr>
         <w:pStyle w:val="Heading3"/>
       </w:pPr>
-      <w:bookmarkStart w:id="49" w:name="_Toc398024160"/>
+      <w:bookmarkStart w:id="49" w:name="_Toc398110572"/>
       <w:r>
         <w:t>How to use a task as template</w:t>
       </w:r>
@@ -9000,9 +9086,8 @@
       <w:pPr>
         <w:pStyle w:val="Heading3"/>
       </w:pPr>
-      <w:bookmarkStart w:id="50" w:name="_Toc398024161"/>
-      <w:r>
-        <w:lastRenderedPageBreak/>
+      <w:bookmarkStart w:id="50" w:name="_Toc398110573"/>
+      <w:r>
         <w:t>How to edit a task</w:t>
       </w:r>
       <w:bookmarkEnd w:id="50"/>
@@ -9175,7 +9260,7 @@
       <w:pPr>
         <w:pStyle w:val="Heading3"/>
       </w:pPr>
-      <w:bookmarkStart w:id="51" w:name="_Toc398024162"/>
+      <w:bookmarkStart w:id="51" w:name="_Toc398110574"/>
       <w:r>
         <w:t>How to export data</w:t>
       </w:r>
@@ -10044,9 +10129,8 @@
       <w:pPr>
         <w:pStyle w:val="Heading3"/>
       </w:pPr>
-      <w:bookmarkStart w:id="58" w:name="_Toc398024163"/>
-      <w:r>
-        <w:lastRenderedPageBreak/>
+      <w:bookmarkStart w:id="58" w:name="_Toc398110575"/>
+      <w:r>
         <w:t>How to impor</w:t>
       </w:r>
       <w:r>
@@ -10251,7 +10335,7 @@
           </wp:anchor>
         </w:drawing>
       </w:r>
-      <w:bookmarkStart w:id="59" w:name="_Toc398024164"/>
+      <w:bookmarkStart w:id="59" w:name="_Toc398110576"/>
       <w:proofErr w:type="spellStart"/>
       <w:r>
         <w:t>ToDo</w:t>
@@ -10300,7 +10384,7 @@
       <w:pPr>
         <w:pStyle w:val="Heading3"/>
       </w:pPr>
-      <w:bookmarkStart w:id="60" w:name="_Toc398024165"/>
+      <w:bookmarkStart w:id="60" w:name="_Toc398110577"/>
       <w:r>
         <w:t>How to read the table</w:t>
       </w:r>
@@ -10502,7 +10586,7 @@
       <w:pPr>
         <w:pStyle w:val="Heading3"/>
       </w:pPr>
-      <w:bookmarkStart w:id="61" w:name="_Toc398024166"/>
+      <w:bookmarkStart w:id="61" w:name="_Toc398110578"/>
       <w:r>
         <w:t>How to p</w:t>
       </w:r>
@@ -10545,7 +10629,7 @@
       <w:pPr>
         <w:pStyle w:val="Heading3"/>
       </w:pPr>
-      <w:bookmarkStart w:id="62" w:name="_Toc398024167"/>
+      <w:bookmarkStart w:id="62" w:name="_Toc398110579"/>
       <w:r>
         <w:t>How to w</w:t>
       </w:r>
@@ -10959,6 +11043,7 @@
         </w:numPr>
       </w:pPr>
       <w:r>
+        <w:lastRenderedPageBreak/>
         <w:t xml:space="preserve">Take a </w:t>
       </w:r>
       <w:r>
@@ -11180,7 +11265,6 @@
           <w:noProof/>
           <w:lang w:val="fr-FR" w:eastAsia="fr-FR"/>
         </w:rPr>
-        <w:lastRenderedPageBreak/>
         <w:drawing>
           <wp:inline distT="0" distB="0" distL="0" distR="0">
             <wp:extent cx="209579" cy="209579"/>
@@ -11724,7 +11808,7 @@
       <w:pPr>
         <w:pStyle w:val="Heading3"/>
       </w:pPr>
-      <w:bookmarkStart w:id="78" w:name="_Toc398024168"/>
+      <w:bookmarkStart w:id="78" w:name="_Toc398110580"/>
       <w:r>
         <w:t xml:space="preserve">How to </w:t>
       </w:r>
@@ -11933,7 +12017,7 @@
       <w:pPr>
         <w:pStyle w:val="Heading3"/>
       </w:pPr>
-      <w:bookmarkStart w:id="81" w:name="_Toc398024169"/>
+      <w:bookmarkStart w:id="81" w:name="_Toc398110581"/>
       <w:r>
         <w:t xml:space="preserve">How to </w:t>
       </w:r>
@@ -12136,6 +12220,7 @@
           <w:noProof/>
           <w:lang w:val="fr-FR" w:eastAsia="fr-FR"/>
         </w:rPr>
+        <w:lastRenderedPageBreak/>
         <w:drawing>
           <wp:inline distT="0" distB="0" distL="0" distR="0">
             <wp:extent cx="203246" cy="203246"/>
@@ -12275,7 +12360,7 @@
       <w:pPr>
         <w:pStyle w:val="Heading3"/>
       </w:pPr>
-      <w:bookmarkStart w:id="82" w:name="_Toc398024170"/>
+      <w:bookmarkStart w:id="82" w:name="_Toc398110582"/>
       <w:r>
         <w:t xml:space="preserve">How to </w:t>
       </w:r>
@@ -12332,7 +12417,6 @@
         </w:numPr>
       </w:pPr>
       <w:r>
-        <w:lastRenderedPageBreak/>
         <w:t>Ringing:</w:t>
       </w:r>
       <w:r>
@@ -12461,7 +12545,7 @@
           </wp:anchor>
         </w:drawing>
       </w:r>
-      <w:bookmarkStart w:id="83" w:name="_Toc398024171"/>
+      <w:bookmarkStart w:id="83" w:name="_Toc398110583"/>
       <w:r>
         <w:t>Report List / Release Backlog</w:t>
       </w:r>
@@ -12491,7 +12575,7 @@
       <w:pPr>
         <w:pStyle w:val="Heading3"/>
       </w:pPr>
-      <w:bookmarkStart w:id="84" w:name="_Toc398024172"/>
+      <w:bookmarkStart w:id="84" w:name="_Toc398110584"/>
       <w:r>
         <w:t xml:space="preserve">How to </w:t>
       </w:r>
@@ -13094,7 +13178,7 @@
           </wp:anchor>
         </w:drawing>
       </w:r>
-      <w:bookmarkStart w:id="101" w:name="_Toc398024173"/>
+      <w:bookmarkStart w:id="101" w:name="_Toc398110585"/>
       <w:r>
         <w:t>Burndown</w:t>
       </w:r>
@@ -13133,7 +13217,7 @@
       <w:pPr>
         <w:pStyle w:val="Heading3"/>
       </w:pPr>
-      <w:bookmarkStart w:id="102" w:name="_Toc398024174"/>
+      <w:bookmarkStart w:id="102" w:name="_Toc398110586"/>
       <w:r>
         <w:t xml:space="preserve">How to </w:t>
       </w:r>
@@ -13361,6 +13445,7 @@
         <w:rPr>
           <w:b/>
         </w:rPr>
+        <w:lastRenderedPageBreak/>
         <w:t>Color</w:t>
       </w:r>
       <w:r>
@@ -13478,7 +13563,6 @@
         <w:rPr>
           <w:b/>
         </w:rPr>
-        <w:lastRenderedPageBreak/>
         <w:t>%</w:t>
       </w:r>
       <w:r>
@@ -14451,7 +14535,7 @@
         <v:path o:extrusionok="f" gradientshapeok="t" o:connecttype="rect"/>
         <o:lock v:ext="edit" aspectratio="t"/>
       </v:shapetype>
-      <v:shape id="_x0000_i1032" type="#_x0000_t75" alt="pomodoro16.png" style="width:16.3pt;height:16.3pt;visibility:visible;mso-wrap-style:square" o:bullet="t">
+      <v:shape id="_x0000_i1040" type="#_x0000_t75" alt="pomodoro16.png" style="width:16.3pt;height:16.3pt;visibility:visible;mso-wrap-style:square" o:bullet="t">
         <v:imagedata r:id="rId1" o:title="pomodoro16"/>
       </v:shape>
     </w:pict>
@@ -18633,7 +18717,7 @@
 </file>
 
 <file path=customXml/itemProps1.xml><?xml version="1.0" encoding="utf-8"?>
-<ds:datastoreItem xmlns:ds="http://schemas.openxmlformats.org/officeDocument/2006/customXml" ds:itemID="{65F5AAC9-1E56-4D3D-8DD1-C66A47A1C22B}">
+<ds:datastoreItem xmlns:ds="http://schemas.openxmlformats.org/officeDocument/2006/customXml" ds:itemID="{00560F27-0D73-4F08-956A-C03C66B3F207}">
   <ds:schemaRefs>
     <ds:schemaRef ds:uri="http://schemas.openxmlformats.org/officeDocument/2006/bibliography"/>
   </ds:schemaRefs>

</xml_diff>

<commit_message>
added CTR + N shortcut for line breaks
</commit_message>
<xml_diff>
--- a/doc/User guides/myAgilePomodoro_3.1.0.docx
+++ b/doc/User guides/myAgilePomodoro_3.1.0.docx
@@ -303,7 +303,7 @@
           <w:r>
             <w:fldChar w:fldCharType="separate"/>
           </w:r>
-          <w:hyperlink w:anchor="_Toc398110556" w:history="1">
+          <w:hyperlink w:anchor="_Toc398130871" w:history="1">
             <w:r>
               <w:rPr>
                 <w:rStyle w:val="Hyperlink"/>
@@ -330,7 +330,7 @@
                 <w:noProof/>
                 <w:webHidden/>
               </w:rPr>
-              <w:instrText xml:space="preserve"> PAGEREF _Toc398110556 \h </w:instrText>
+              <w:instrText xml:space="preserve"> PAGEREF _Toc398130871 \h </w:instrText>
             </w:r>
             <w:r>
               <w:rPr>
@@ -373,7 +373,7 @@
               <w:lang w:val="fr-FR" w:eastAsia="fr-FR"/>
             </w:rPr>
           </w:pPr>
-          <w:hyperlink w:anchor="_Toc398110557" w:history="1">
+          <w:hyperlink w:anchor="_Toc398130872" w:history="1">
             <w:r>
               <w:rPr>
                 <w:rStyle w:val="Hyperlink"/>
@@ -400,7 +400,7 @@
                 <w:noProof/>
                 <w:webHidden/>
               </w:rPr>
-              <w:instrText xml:space="preserve"> PAGEREF _Toc398110557 \h </w:instrText>
+              <w:instrText xml:space="preserve"> PAGEREF _Toc398130872 \h </w:instrText>
             </w:r>
             <w:r>
               <w:rPr>
@@ -443,7 +443,7 @@
               <w:lang w:val="fr-FR" w:eastAsia="fr-FR"/>
             </w:rPr>
           </w:pPr>
-          <w:hyperlink w:anchor="_Toc398110558" w:history="1">
+          <w:hyperlink w:anchor="_Toc398130873" w:history="1">
             <w:r>
               <w:rPr>
                 <w:rStyle w:val="Hyperlink"/>
@@ -470,7 +470,7 @@
                 <w:noProof/>
                 <w:webHidden/>
               </w:rPr>
-              <w:instrText xml:space="preserve"> PAGEREF _Toc398110558 \h </w:instrText>
+              <w:instrText xml:space="preserve"> PAGEREF _Toc398130873 \h </w:instrText>
             </w:r>
             <w:r>
               <w:rPr>
@@ -513,7 +513,7 @@
               <w:lang w:val="fr-FR" w:eastAsia="fr-FR"/>
             </w:rPr>
           </w:pPr>
-          <w:hyperlink w:anchor="_Toc398110559" w:history="1">
+          <w:hyperlink w:anchor="_Toc398130874" w:history="1">
             <w:r>
               <w:rPr>
                 <w:rStyle w:val="Hyperlink"/>
@@ -540,7 +540,7 @@
                 <w:noProof/>
                 <w:webHidden/>
               </w:rPr>
-              <w:instrText xml:space="preserve"> PAGEREF _Toc398110559 \h </w:instrText>
+              <w:instrText xml:space="preserve"> PAGEREF _Toc398130874 \h </w:instrText>
             </w:r>
             <w:r>
               <w:rPr>
@@ -583,7 +583,7 @@
               <w:lang w:val="fr-FR" w:eastAsia="fr-FR"/>
             </w:rPr>
           </w:pPr>
-          <w:hyperlink w:anchor="_Toc398110560" w:history="1">
+          <w:hyperlink w:anchor="_Toc398130875" w:history="1">
             <w:r>
               <w:rPr>
                 <w:rStyle w:val="Hyperlink"/>
@@ -610,7 +610,7 @@
                 <w:noProof/>
                 <w:webHidden/>
               </w:rPr>
-              <w:instrText xml:space="preserve"> PAGEREF _Toc398110560 \h </w:instrText>
+              <w:instrText xml:space="preserve"> PAGEREF _Toc398130875 \h </w:instrText>
             </w:r>
             <w:r>
               <w:rPr>
@@ -653,7 +653,7 @@
               <w:lang w:val="fr-FR" w:eastAsia="fr-FR"/>
             </w:rPr>
           </w:pPr>
-          <w:hyperlink w:anchor="_Toc398110561" w:history="1">
+          <w:hyperlink w:anchor="_Toc398130876" w:history="1">
             <w:r>
               <w:rPr>
                 <w:rStyle w:val="Hyperlink"/>
@@ -680,7 +680,7 @@
                 <w:noProof/>
                 <w:webHidden/>
               </w:rPr>
-              <w:instrText xml:space="preserve"> PAGEREF _Toc398110561 \h </w:instrText>
+              <w:instrText xml:space="preserve"> PAGEREF _Toc398130876 \h </w:instrText>
             </w:r>
             <w:r>
               <w:rPr>
@@ -723,7 +723,7 @@
               <w:lang w:val="fr-FR" w:eastAsia="fr-FR"/>
             </w:rPr>
           </w:pPr>
-          <w:hyperlink w:anchor="_Toc398110562" w:history="1">
+          <w:hyperlink w:anchor="_Toc398130877" w:history="1">
             <w:r>
               <w:rPr>
                 <w:rStyle w:val="Hyperlink"/>
@@ -750,7 +750,7 @@
                 <w:noProof/>
                 <w:webHidden/>
               </w:rPr>
-              <w:instrText xml:space="preserve"> PAGEREF _Toc398110562 \h </w:instrText>
+              <w:instrText xml:space="preserve"> PAGEREF _Toc398130877 \h </w:instrText>
             </w:r>
             <w:r>
               <w:rPr>
@@ -793,7 +793,7 @@
               <w:lang w:val="fr-FR" w:eastAsia="fr-FR"/>
             </w:rPr>
           </w:pPr>
-          <w:hyperlink w:anchor="_Toc398110563" w:history="1">
+          <w:hyperlink w:anchor="_Toc398130878" w:history="1">
             <w:r>
               <w:rPr>
                 <w:rStyle w:val="Hyperlink"/>
@@ -820,7 +820,7 @@
                 <w:noProof/>
                 <w:webHidden/>
               </w:rPr>
-              <w:instrText xml:space="preserve"> PAGEREF _Toc398110563 \h </w:instrText>
+              <w:instrText xml:space="preserve"> PAGEREF _Toc398130878 \h </w:instrText>
             </w:r>
             <w:r>
               <w:rPr>
@@ -863,7 +863,7 @@
               <w:lang w:val="fr-FR" w:eastAsia="fr-FR"/>
             </w:rPr>
           </w:pPr>
-          <w:hyperlink w:anchor="_Toc398110564" w:history="1">
+          <w:hyperlink w:anchor="_Toc398130879" w:history="1">
             <w:r>
               <w:rPr>
                 <w:rStyle w:val="Hyperlink"/>
@@ -890,7 +890,7 @@
                 <w:noProof/>
                 <w:webHidden/>
               </w:rPr>
-              <w:instrText xml:space="preserve"> PAGEREF _Toc398110564 \h </w:instrText>
+              <w:instrText xml:space="preserve"> PAGEREF _Toc398130879 \h </w:instrText>
             </w:r>
             <w:r>
               <w:rPr>
@@ -933,7 +933,7 @@
               <w:lang w:val="fr-FR" w:eastAsia="fr-FR"/>
             </w:rPr>
           </w:pPr>
-          <w:hyperlink w:anchor="_Toc398110565" w:history="1">
+          <w:hyperlink w:anchor="_Toc398130880" w:history="1">
             <w:r>
               <w:rPr>
                 <w:rStyle w:val="Hyperlink"/>
@@ -960,7 +960,7 @@
                 <w:noProof/>
                 <w:webHidden/>
               </w:rPr>
-              <w:instrText xml:space="preserve"> PAGEREF _Toc398110565 \h </w:instrText>
+              <w:instrText xml:space="preserve"> PAGEREF _Toc398130880 \h </w:instrText>
             </w:r>
             <w:r>
               <w:rPr>
@@ -1003,7 +1003,7 @@
               <w:lang w:val="fr-FR" w:eastAsia="fr-FR"/>
             </w:rPr>
           </w:pPr>
-          <w:hyperlink w:anchor="_Toc398110566" w:history="1">
+          <w:hyperlink w:anchor="_Toc398130881" w:history="1">
             <w:r>
               <w:rPr>
                 <w:rStyle w:val="Hyperlink"/>
@@ -1030,7 +1030,7 @@
                 <w:noProof/>
                 <w:webHidden/>
               </w:rPr>
-              <w:instrText xml:space="preserve"> PAGEREF _Toc398110566 \h </w:instrText>
+              <w:instrText xml:space="preserve"> PAGEREF _Toc398130881 \h </w:instrText>
             </w:r>
             <w:r>
               <w:rPr>
@@ -1073,7 +1073,7 @@
               <w:lang w:val="fr-FR" w:eastAsia="fr-FR"/>
             </w:rPr>
           </w:pPr>
-          <w:hyperlink w:anchor="_Toc398110567" w:history="1">
+          <w:hyperlink w:anchor="_Toc398130882" w:history="1">
             <w:r>
               <w:rPr>
                 <w:rStyle w:val="Hyperlink"/>
@@ -1100,7 +1100,7 @@
                 <w:noProof/>
                 <w:webHidden/>
               </w:rPr>
-              <w:instrText xml:space="preserve"> PAGEREF _Toc398110567 \h </w:instrText>
+              <w:instrText xml:space="preserve"> PAGEREF _Toc398130882 \h </w:instrText>
             </w:r>
             <w:r>
               <w:rPr>
@@ -1143,7 +1143,7 @@
               <w:lang w:val="fr-FR" w:eastAsia="fr-FR"/>
             </w:rPr>
           </w:pPr>
-          <w:hyperlink w:anchor="_Toc398110568" w:history="1">
+          <w:hyperlink w:anchor="_Toc398130883" w:history="1">
             <w:r>
               <w:rPr>
                 <w:rStyle w:val="Hyperlink"/>
@@ -1170,7 +1170,7 @@
                 <w:noProof/>
                 <w:webHidden/>
               </w:rPr>
-              <w:instrText xml:space="preserve"> PAGEREF _Toc398110568 \h </w:instrText>
+              <w:instrText xml:space="preserve"> PAGEREF _Toc398130883 \h </w:instrText>
             </w:r>
             <w:r>
               <w:rPr>
@@ -1213,7 +1213,7 @@
               <w:lang w:val="fr-FR" w:eastAsia="fr-FR"/>
             </w:rPr>
           </w:pPr>
-          <w:hyperlink w:anchor="_Toc398110569" w:history="1">
+          <w:hyperlink w:anchor="_Toc398130884" w:history="1">
             <w:r>
               <w:rPr>
                 <w:rStyle w:val="Hyperlink"/>
@@ -1240,7 +1240,7 @@
                 <w:noProof/>
                 <w:webHidden/>
               </w:rPr>
-              <w:instrText xml:space="preserve"> PAGEREF _Toc398110569 \h </w:instrText>
+              <w:instrText xml:space="preserve"> PAGEREF _Toc398130884 \h </w:instrText>
             </w:r>
             <w:r>
               <w:rPr>
@@ -1283,7 +1283,7 @@
               <w:lang w:val="fr-FR" w:eastAsia="fr-FR"/>
             </w:rPr>
           </w:pPr>
-          <w:hyperlink w:anchor="_Toc398110570" w:history="1">
+          <w:hyperlink w:anchor="_Toc398130885" w:history="1">
             <w:r>
               <w:rPr>
                 <w:rStyle w:val="Hyperlink"/>
@@ -1310,7 +1310,7 @@
                 <w:noProof/>
                 <w:webHidden/>
               </w:rPr>
-              <w:instrText xml:space="preserve"> PAGEREF _Toc398110570 \h </w:instrText>
+              <w:instrText xml:space="preserve"> PAGEREF _Toc398130885 \h </w:instrText>
             </w:r>
             <w:r>
               <w:rPr>
@@ -1353,7 +1353,7 @@
               <w:lang w:val="fr-FR" w:eastAsia="fr-FR"/>
             </w:rPr>
           </w:pPr>
-          <w:hyperlink w:anchor="_Toc398110571" w:history="1">
+          <w:hyperlink w:anchor="_Toc398130886" w:history="1">
             <w:r>
               <w:rPr>
                 <w:rStyle w:val="Hyperlink"/>
@@ -1380,7 +1380,7 @@
                 <w:noProof/>
                 <w:webHidden/>
               </w:rPr>
-              <w:instrText xml:space="preserve"> PAGEREF _Toc398110571 \h </w:instrText>
+              <w:instrText xml:space="preserve"> PAGEREF _Toc398130886 \h </w:instrText>
             </w:r>
             <w:r>
               <w:rPr>
@@ -1423,7 +1423,7 @@
               <w:lang w:val="fr-FR" w:eastAsia="fr-FR"/>
             </w:rPr>
           </w:pPr>
-          <w:hyperlink w:anchor="_Toc398110572" w:history="1">
+          <w:hyperlink w:anchor="_Toc398130887" w:history="1">
             <w:r>
               <w:rPr>
                 <w:rStyle w:val="Hyperlink"/>
@@ -1450,7 +1450,7 @@
                 <w:noProof/>
                 <w:webHidden/>
               </w:rPr>
-              <w:instrText xml:space="preserve"> PAGEREF _Toc398110572 \h </w:instrText>
+              <w:instrText xml:space="preserve"> PAGEREF _Toc398130887 \h </w:instrText>
             </w:r>
             <w:r>
               <w:rPr>
@@ -1493,7 +1493,7 @@
               <w:lang w:val="fr-FR" w:eastAsia="fr-FR"/>
             </w:rPr>
           </w:pPr>
-          <w:hyperlink w:anchor="_Toc398110573" w:history="1">
+          <w:hyperlink w:anchor="_Toc398130888" w:history="1">
             <w:r>
               <w:rPr>
                 <w:rStyle w:val="Hyperlink"/>
@@ -1520,7 +1520,7 @@
                 <w:noProof/>
                 <w:webHidden/>
               </w:rPr>
-              <w:instrText xml:space="preserve"> PAGEREF _Toc398110573 \h </w:instrText>
+              <w:instrText xml:space="preserve"> PAGEREF _Toc398130888 \h </w:instrText>
             </w:r>
             <w:r>
               <w:rPr>
@@ -1563,7 +1563,7 @@
               <w:lang w:val="fr-FR" w:eastAsia="fr-FR"/>
             </w:rPr>
           </w:pPr>
-          <w:hyperlink w:anchor="_Toc398110574" w:history="1">
+          <w:hyperlink w:anchor="_Toc398130889" w:history="1">
             <w:r>
               <w:rPr>
                 <w:rStyle w:val="Hyperlink"/>
@@ -1590,7 +1590,7 @@
                 <w:noProof/>
                 <w:webHidden/>
               </w:rPr>
-              <w:instrText xml:space="preserve"> PAGEREF _Toc398110574 \h </w:instrText>
+              <w:instrText xml:space="preserve"> PAGEREF _Toc398130889 \h </w:instrText>
             </w:r>
             <w:r>
               <w:rPr>
@@ -1633,7 +1633,7 @@
               <w:lang w:val="fr-FR" w:eastAsia="fr-FR"/>
             </w:rPr>
           </w:pPr>
-          <w:hyperlink w:anchor="_Toc398110575" w:history="1">
+          <w:hyperlink w:anchor="_Toc398130890" w:history="1">
             <w:r>
               <w:rPr>
                 <w:rStyle w:val="Hyperlink"/>
@@ -1660,7 +1660,7 @@
                 <w:noProof/>
                 <w:webHidden/>
               </w:rPr>
-              <w:instrText xml:space="preserve"> PAGEREF _Toc398110575 \h </w:instrText>
+              <w:instrText xml:space="preserve"> PAGEREF _Toc398130890 \h </w:instrText>
             </w:r>
             <w:r>
               <w:rPr>
@@ -1703,7 +1703,7 @@
               <w:lang w:val="fr-FR" w:eastAsia="fr-FR"/>
             </w:rPr>
           </w:pPr>
-          <w:hyperlink w:anchor="_Toc398110576" w:history="1">
+          <w:hyperlink w:anchor="_Toc398130891" w:history="1">
             <w:r>
               <w:rPr>
                 <w:rStyle w:val="Hyperlink"/>
@@ -1730,7 +1730,7 @@
                 <w:noProof/>
                 <w:webHidden/>
               </w:rPr>
-              <w:instrText xml:space="preserve"> PAGEREF _Toc398110576 \h </w:instrText>
+              <w:instrText xml:space="preserve"> PAGEREF _Toc398130891 \h </w:instrText>
             </w:r>
             <w:r>
               <w:rPr>
@@ -1773,7 +1773,7 @@
               <w:lang w:val="fr-FR" w:eastAsia="fr-FR"/>
             </w:rPr>
           </w:pPr>
-          <w:hyperlink w:anchor="_Toc398110577" w:history="1">
+          <w:hyperlink w:anchor="_Toc398130892" w:history="1">
             <w:r>
               <w:rPr>
                 <w:rStyle w:val="Hyperlink"/>
@@ -1800,7 +1800,7 @@
                 <w:noProof/>
                 <w:webHidden/>
               </w:rPr>
-              <w:instrText xml:space="preserve"> PAGEREF _Toc398110577 \h </w:instrText>
+              <w:instrText xml:space="preserve"> PAGEREF _Toc398130892 \h </w:instrText>
             </w:r>
             <w:r>
               <w:rPr>
@@ -1843,7 +1843,7 @@
               <w:lang w:val="fr-FR" w:eastAsia="fr-FR"/>
             </w:rPr>
           </w:pPr>
-          <w:hyperlink w:anchor="_Toc398110578" w:history="1">
+          <w:hyperlink w:anchor="_Toc398130893" w:history="1">
             <w:r>
               <w:rPr>
                 <w:rStyle w:val="Hyperlink"/>
@@ -1870,7 +1870,7 @@
                 <w:noProof/>
                 <w:webHidden/>
               </w:rPr>
-              <w:instrText xml:space="preserve"> PAGEREF _Toc398110578 \h </w:instrText>
+              <w:instrText xml:space="preserve"> PAGEREF _Toc398130893 \h </w:instrText>
             </w:r>
             <w:r>
               <w:rPr>
@@ -1913,7 +1913,7 @@
               <w:lang w:val="fr-FR" w:eastAsia="fr-FR"/>
             </w:rPr>
           </w:pPr>
-          <w:hyperlink w:anchor="_Toc398110579" w:history="1">
+          <w:hyperlink w:anchor="_Toc398130894" w:history="1">
             <w:r>
               <w:rPr>
                 <w:rStyle w:val="Hyperlink"/>
@@ -1940,7 +1940,7 @@
                 <w:noProof/>
                 <w:webHidden/>
               </w:rPr>
-              <w:instrText xml:space="preserve"> PAGEREF _Toc398110579 \h </w:instrText>
+              <w:instrText xml:space="preserve"> PAGEREF _Toc398130894 \h </w:instrText>
             </w:r>
             <w:r>
               <w:rPr>
@@ -1983,7 +1983,7 @@
               <w:lang w:val="fr-FR" w:eastAsia="fr-FR"/>
             </w:rPr>
           </w:pPr>
-          <w:hyperlink w:anchor="_Toc398110580" w:history="1">
+          <w:hyperlink w:anchor="_Toc398130895" w:history="1">
             <w:r>
               <w:rPr>
                 <w:rStyle w:val="Hyperlink"/>
@@ -2010,7 +2010,7 @@
                 <w:noProof/>
                 <w:webHidden/>
               </w:rPr>
-              <w:instrText xml:space="preserve"> PAGEREF _Toc398110580 \h </w:instrText>
+              <w:instrText xml:space="preserve"> PAGEREF _Toc398130895 \h </w:instrText>
             </w:r>
             <w:r>
               <w:rPr>
@@ -2053,7 +2053,7 @@
               <w:lang w:val="fr-FR" w:eastAsia="fr-FR"/>
             </w:rPr>
           </w:pPr>
-          <w:hyperlink w:anchor="_Toc398110581" w:history="1">
+          <w:hyperlink w:anchor="_Toc398130896" w:history="1">
             <w:r>
               <w:rPr>
                 <w:rStyle w:val="Hyperlink"/>
@@ -2080,7 +2080,7 @@
                 <w:noProof/>
                 <w:webHidden/>
               </w:rPr>
-              <w:instrText xml:space="preserve"> PAGEREF _Toc398110581 \h </w:instrText>
+              <w:instrText xml:space="preserve"> PAGEREF _Toc398130896 \h </w:instrText>
             </w:r>
             <w:r>
               <w:rPr>
@@ -2123,7 +2123,7 @@
               <w:lang w:val="fr-FR" w:eastAsia="fr-FR"/>
             </w:rPr>
           </w:pPr>
-          <w:hyperlink w:anchor="_Toc398110582" w:history="1">
+          <w:hyperlink w:anchor="_Toc398130897" w:history="1">
             <w:r>
               <w:rPr>
                 <w:rStyle w:val="Hyperlink"/>
@@ -2150,7 +2150,7 @@
                 <w:noProof/>
                 <w:webHidden/>
               </w:rPr>
-              <w:instrText xml:space="preserve"> PAGEREF _Toc398110582 \h </w:instrText>
+              <w:instrText xml:space="preserve"> PAGEREF _Toc398130897 \h </w:instrText>
             </w:r>
             <w:r>
               <w:rPr>
@@ -2193,7 +2193,7 @@
               <w:lang w:val="fr-FR" w:eastAsia="fr-FR"/>
             </w:rPr>
           </w:pPr>
-          <w:hyperlink w:anchor="_Toc398110583" w:history="1">
+          <w:hyperlink w:anchor="_Toc398130898" w:history="1">
             <w:r>
               <w:rPr>
                 <w:rStyle w:val="Hyperlink"/>
@@ -2220,7 +2220,7 @@
                 <w:noProof/>
                 <w:webHidden/>
               </w:rPr>
-              <w:instrText xml:space="preserve"> PAGEREF _Toc398110583 \h </w:instrText>
+              <w:instrText xml:space="preserve"> PAGEREF _Toc398130898 \h </w:instrText>
             </w:r>
             <w:r>
               <w:rPr>
@@ -2263,7 +2263,7 @@
               <w:lang w:val="fr-FR" w:eastAsia="fr-FR"/>
             </w:rPr>
           </w:pPr>
-          <w:hyperlink w:anchor="_Toc398110584" w:history="1">
+          <w:hyperlink w:anchor="_Toc398130899" w:history="1">
             <w:r>
               <w:rPr>
                 <w:rStyle w:val="Hyperlink"/>
@@ -2290,7 +2290,7 @@
                 <w:noProof/>
                 <w:webHidden/>
               </w:rPr>
-              <w:instrText xml:space="preserve"> PAGEREF _Toc398110584 \h </w:instrText>
+              <w:instrText xml:space="preserve"> PAGEREF _Toc398130899 \h </w:instrText>
             </w:r>
             <w:r>
               <w:rPr>
@@ -2333,7 +2333,7 @@
               <w:lang w:val="fr-FR" w:eastAsia="fr-FR"/>
             </w:rPr>
           </w:pPr>
-          <w:hyperlink w:anchor="_Toc398110585" w:history="1">
+          <w:hyperlink w:anchor="_Toc398130900" w:history="1">
             <w:r>
               <w:rPr>
                 <w:rStyle w:val="Hyperlink"/>
@@ -2360,7 +2360,7 @@
                 <w:noProof/>
                 <w:webHidden/>
               </w:rPr>
-              <w:instrText xml:space="preserve"> PAGEREF _Toc398110585 \h </w:instrText>
+              <w:instrText xml:space="preserve"> PAGEREF _Toc398130900 \h </w:instrText>
             </w:r>
             <w:r>
               <w:rPr>
@@ -2403,7 +2403,7 @@
               <w:lang w:val="fr-FR" w:eastAsia="fr-FR"/>
             </w:rPr>
           </w:pPr>
-          <w:hyperlink w:anchor="_Toc398110586" w:history="1">
+          <w:hyperlink w:anchor="_Toc398130901" w:history="1">
             <w:r>
               <w:rPr>
                 <w:rStyle w:val="Hyperlink"/>
@@ -2430,7 +2430,7 @@
                 <w:noProof/>
                 <w:webHidden/>
               </w:rPr>
-              <w:instrText xml:space="preserve"> PAGEREF _Toc398110586 \h </w:instrText>
+              <w:instrText xml:space="preserve"> PAGEREF _Toc398130901 \h </w:instrText>
             </w:r>
             <w:r>
               <w:rPr>
@@ -2472,7 +2472,7 @@
       <w:pPr>
         <w:pStyle w:val="Heading1"/>
       </w:pPr>
-      <w:bookmarkStart w:id="2" w:name="_Toc398110556"/>
+      <w:bookmarkStart w:id="2" w:name="_Toc398130871"/>
       <w:r>
         <w:lastRenderedPageBreak/>
         <w:t>Intro</w:t>
@@ -2515,7 +2515,7 @@
       <w:pPr>
         <w:pStyle w:val="Heading1"/>
       </w:pPr>
-      <w:bookmarkStart w:id="3" w:name="_Toc398110557"/>
+      <w:bookmarkStart w:id="3" w:name="_Toc398130872"/>
       <w:r>
         <w:t>License</w:t>
       </w:r>
@@ -2605,7 +2605,7 @@
       <w:pPr>
         <w:pStyle w:val="Heading1"/>
       </w:pPr>
-      <w:bookmarkStart w:id="4" w:name="_Toc398110558"/>
+      <w:bookmarkStart w:id="4" w:name="_Toc398130873"/>
       <w:r>
         <w:t>Configuration</w:t>
       </w:r>
@@ -2828,7 +2828,7 @@
       <w:pPr>
         <w:pStyle w:val="Heading2"/>
       </w:pPr>
-      <w:bookmarkStart w:id="5" w:name="_Toc398110559"/>
+      <w:bookmarkStart w:id="5" w:name="_Toc398130874"/>
       <w:proofErr w:type="spellStart"/>
       <w:r>
         <w:t>MySQL</w:t>
@@ -3468,7 +3468,7 @@
       <w:pPr>
         <w:pStyle w:val="Heading2"/>
       </w:pPr>
-      <w:bookmarkStart w:id="6" w:name="_Toc398110560"/>
+      <w:bookmarkStart w:id="6" w:name="_Toc398130875"/>
       <w:r>
         <w:t>Logger</w:t>
       </w:r>
@@ -3587,7 +3587,7 @@
       <w:pPr>
         <w:pStyle w:val="Heading2"/>
       </w:pPr>
-      <w:bookmarkStart w:id="7" w:name="_Toc398110561"/>
+      <w:bookmarkStart w:id="7" w:name="_Toc398130876"/>
       <w:r>
         <w:t>Google Drive configuration</w:t>
       </w:r>
@@ -3776,7 +3776,7 @@
       <w:pPr>
         <w:pStyle w:val="Heading2"/>
       </w:pPr>
-      <w:bookmarkStart w:id="8" w:name="_Toc398110562"/>
+      <w:bookmarkStart w:id="8" w:name="_Toc398130877"/>
       <w:proofErr w:type="gramStart"/>
       <w:r>
         <w:t>m</w:t>
@@ -4063,7 +4063,7 @@
       <w:pPr>
         <w:pStyle w:val="Heading2"/>
       </w:pPr>
-      <w:bookmarkStart w:id="9" w:name="_Toc398110563"/>
+      <w:bookmarkStart w:id="9" w:name="_Toc398130878"/>
       <w:r>
         <w:t>P</w:t>
       </w:r>
@@ -4081,7 +4081,7 @@
       <w:pPr>
         <w:pStyle w:val="Heading3"/>
       </w:pPr>
-      <w:bookmarkStart w:id="10" w:name="_Toc398110564"/>
+      <w:bookmarkStart w:id="10" w:name="_Toc398130879"/>
       <w:r>
         <w:t>How to set the preferences</w:t>
       </w:r>
@@ -5741,7 +5741,7 @@
       <w:pPr>
         <w:pStyle w:val="Heading1"/>
       </w:pPr>
-      <w:bookmarkStart w:id="30" w:name="_Toc398110565"/>
+      <w:bookmarkStart w:id="30" w:name="_Toc398130880"/>
       <w:r>
         <w:t>Getting Started</w:t>
       </w:r>
@@ -6495,7 +6495,7 @@
       <w:pPr>
         <w:pStyle w:val="Heading3"/>
       </w:pPr>
-      <w:bookmarkStart w:id="33" w:name="_Toc398110566"/>
+      <w:bookmarkStart w:id="33" w:name="_Toc398130881"/>
       <w:r>
         <w:t xml:space="preserve">How to </w:t>
       </w:r>
@@ -7897,6 +7897,18 @@
       </w:r>
       <w:r>
         <w:t>.</w:t>
+      </w:r>
+    </w:p>
+    <w:p>
+      <w:pPr>
+        <w:pStyle w:val="ListParagraph"/>
+        <w:numPr>
+          <w:ilvl w:val="1"/>
+          <w:numId w:val="14"/>
+        </w:numPr>
+      </w:pPr>
+      <w:r>
+        <w:t>CTR + N: insert line break (PLAIN mode only)</w:t>
       </w:r>
     </w:p>
     <w:p/>
@@ -7960,7 +7972,34 @@
         <w:t>.</w:t>
       </w:r>
       <w:r>
-        <w:t xml:space="preserve"> In such case, the shortcut appears </w:t>
+        <w:t xml:space="preserve"> In such case, the </w:t>
+      </w:r>
+      <w:r>
+        <w:t>name</w:t>
+      </w:r>
+      <w:r>
+        <w:t xml:space="preserve"> or the combination</w:t>
+      </w:r>
+      <w:r>
+        <w:t xml:space="preserve"> </w:t>
+      </w:r>
+      <w:r>
+        <w:t xml:space="preserve">of the </w:t>
+      </w:r>
+      <w:r>
+        <w:t xml:space="preserve">shortcut </w:t>
+      </w:r>
+      <w:r>
+        <w:t>key</w:t>
+      </w:r>
+      <w:r>
+        <w:t>s</w:t>
+      </w:r>
+      <w:r>
+        <w:t xml:space="preserve"> </w:t>
+      </w:r>
+      <w:r>
+        <w:t xml:space="preserve">appears </w:t>
       </w:r>
       <w:r>
         <w:t>in</w:t>
@@ -8034,7 +8073,7 @@
           </wp:anchor>
         </w:drawing>
       </w:r>
-      <w:bookmarkStart w:id="34" w:name="_Toc398110567"/>
+      <w:bookmarkStart w:id="34" w:name="_Toc398130882"/>
       <w:r>
         <w:t>New</w:t>
       </w:r>
@@ -8058,7 +8097,7 @@
       <w:pPr>
         <w:pStyle w:val="Heading3"/>
       </w:pPr>
-      <w:bookmarkStart w:id="35" w:name="_Toc398110568"/>
+      <w:bookmarkStart w:id="35" w:name="_Toc398130883"/>
       <w:r>
         <w:t>How to c</w:t>
       </w:r>
@@ -8134,7 +8173,7 @@
       <w:pPr>
         <w:pStyle w:val="Heading3"/>
       </w:pPr>
-      <w:bookmarkStart w:id="36" w:name="_Toc398110569"/>
+      <w:bookmarkStart w:id="36" w:name="_Toc398130884"/>
       <w:r>
         <w:t>How to use the</w:t>
       </w:r>
@@ -8629,7 +8668,7 @@
           </wp:anchor>
         </w:drawing>
       </w:r>
-      <w:bookmarkStart w:id="47" w:name="_Toc398110570"/>
+      <w:bookmarkStart w:id="47" w:name="_Toc398130885"/>
       <w:r>
         <w:t>Ac</w:t>
       </w:r>
@@ -8659,7 +8698,7 @@
       <w:pPr>
         <w:pStyle w:val="Heading3"/>
       </w:pPr>
-      <w:bookmarkStart w:id="48" w:name="_Toc398110571"/>
+      <w:bookmarkStart w:id="48" w:name="_Toc398130886"/>
       <w:r>
         <w:t>How to read the table</w:t>
       </w:r>
@@ -9016,7 +9055,7 @@
       <w:pPr>
         <w:pStyle w:val="Heading3"/>
       </w:pPr>
-      <w:bookmarkStart w:id="49" w:name="_Toc398110572"/>
+      <w:bookmarkStart w:id="49" w:name="_Toc398130887"/>
       <w:r>
         <w:t>How to use a task as template</w:t>
       </w:r>
@@ -9086,7 +9125,7 @@
       <w:pPr>
         <w:pStyle w:val="Heading3"/>
       </w:pPr>
-      <w:bookmarkStart w:id="50" w:name="_Toc398110573"/>
+      <w:bookmarkStart w:id="50" w:name="_Toc398130888"/>
       <w:r>
         <w:t>How to edit a task</w:t>
       </w:r>
@@ -9260,7 +9299,7 @@
       <w:pPr>
         <w:pStyle w:val="Heading3"/>
       </w:pPr>
-      <w:bookmarkStart w:id="51" w:name="_Toc398110574"/>
+      <w:bookmarkStart w:id="51" w:name="_Toc398130889"/>
       <w:r>
         <w:t>How to export data</w:t>
       </w:r>
@@ -10129,7 +10168,7 @@
       <w:pPr>
         <w:pStyle w:val="Heading3"/>
       </w:pPr>
-      <w:bookmarkStart w:id="58" w:name="_Toc398110575"/>
+      <w:bookmarkStart w:id="58" w:name="_Toc398130890"/>
       <w:r>
         <w:t>How to impor</w:t>
       </w:r>
@@ -10335,7 +10374,7 @@
           </wp:anchor>
         </w:drawing>
       </w:r>
-      <w:bookmarkStart w:id="59" w:name="_Toc398110576"/>
+      <w:bookmarkStart w:id="59" w:name="_Toc398130891"/>
       <w:proofErr w:type="spellStart"/>
       <w:r>
         <w:t>ToDo</w:t>
@@ -10384,7 +10423,7 @@
       <w:pPr>
         <w:pStyle w:val="Heading3"/>
       </w:pPr>
-      <w:bookmarkStart w:id="60" w:name="_Toc398110577"/>
+      <w:bookmarkStart w:id="60" w:name="_Toc398130892"/>
       <w:r>
         <w:t>How to read the table</w:t>
       </w:r>
@@ -10586,7 +10625,7 @@
       <w:pPr>
         <w:pStyle w:val="Heading3"/>
       </w:pPr>
-      <w:bookmarkStart w:id="61" w:name="_Toc398110578"/>
+      <w:bookmarkStart w:id="61" w:name="_Toc398130893"/>
       <w:r>
         <w:t>How to p</w:t>
       </w:r>
@@ -10629,7 +10668,7 @@
       <w:pPr>
         <w:pStyle w:val="Heading3"/>
       </w:pPr>
-      <w:bookmarkStart w:id="62" w:name="_Toc398110579"/>
+      <w:bookmarkStart w:id="62" w:name="_Toc398130894"/>
       <w:r>
         <w:t>How to w</w:t>
       </w:r>
@@ -11808,7 +11847,7 @@
       <w:pPr>
         <w:pStyle w:val="Heading3"/>
       </w:pPr>
-      <w:bookmarkStart w:id="78" w:name="_Toc398110580"/>
+      <w:bookmarkStart w:id="78" w:name="_Toc398130895"/>
       <w:r>
         <w:t xml:space="preserve">How to </w:t>
       </w:r>
@@ -12017,7 +12056,7 @@
       <w:pPr>
         <w:pStyle w:val="Heading3"/>
       </w:pPr>
-      <w:bookmarkStart w:id="81" w:name="_Toc398110581"/>
+      <w:bookmarkStart w:id="81" w:name="_Toc398130896"/>
       <w:r>
         <w:t xml:space="preserve">How to </w:t>
       </w:r>
@@ -12360,7 +12399,7 @@
       <w:pPr>
         <w:pStyle w:val="Heading3"/>
       </w:pPr>
-      <w:bookmarkStart w:id="82" w:name="_Toc398110582"/>
+      <w:bookmarkStart w:id="82" w:name="_Toc398130897"/>
       <w:r>
         <w:t xml:space="preserve">How to </w:t>
       </w:r>
@@ -12545,7 +12584,7 @@
           </wp:anchor>
         </w:drawing>
       </w:r>
-      <w:bookmarkStart w:id="83" w:name="_Toc398110583"/>
+      <w:bookmarkStart w:id="83" w:name="_Toc398130898"/>
       <w:r>
         <w:t>Report List / Release Backlog</w:t>
       </w:r>
@@ -12575,7 +12614,7 @@
       <w:pPr>
         <w:pStyle w:val="Heading3"/>
       </w:pPr>
-      <w:bookmarkStart w:id="84" w:name="_Toc398110584"/>
+      <w:bookmarkStart w:id="84" w:name="_Toc398130899"/>
       <w:r>
         <w:t xml:space="preserve">How to </w:t>
       </w:r>
@@ -13178,7 +13217,7 @@
           </wp:anchor>
         </w:drawing>
       </w:r>
-      <w:bookmarkStart w:id="101" w:name="_Toc398110585"/>
+      <w:bookmarkStart w:id="101" w:name="_Toc398130900"/>
       <w:r>
         <w:t>Burndown</w:t>
       </w:r>
@@ -13217,7 +13256,7 @@
       <w:pPr>
         <w:pStyle w:val="Heading3"/>
       </w:pPr>
-      <w:bookmarkStart w:id="102" w:name="_Toc398110586"/>
+      <w:bookmarkStart w:id="102" w:name="_Toc398130901"/>
       <w:r>
         <w:t xml:space="preserve">How to </w:t>
       </w:r>
@@ -14479,7 +14518,7 @@
             <w:rPr>
               <w:noProof/>
             </w:rPr>
-            <w:t>2</w:t>
+            <w:t>7</w:t>
           </w:r>
         </w:fldSimple>
       </w:p>
@@ -14535,7 +14574,7 @@
         <v:path o:extrusionok="f" gradientshapeok="t" o:connecttype="rect"/>
         <o:lock v:ext="edit" aspectratio="t"/>
       </v:shapetype>
-      <v:shape id="_x0000_i1040" type="#_x0000_t75" alt="pomodoro16.png" style="width:16.3pt;height:16.3pt;visibility:visible;mso-wrap-style:square" o:bullet="t">
+      <v:shape id="_x0000_i1032" type="#_x0000_t75" alt="pomodoro16.png" style="width:16.3pt;height:16.3pt;visibility:visible;mso-wrap-style:square" o:bullet="t">
         <v:imagedata r:id="rId1" o:title="pomodoro16"/>
       </v:shape>
     </w:pict>
@@ -18717,7 +18756,7 @@
 </file>
 
 <file path=customXml/itemProps1.xml><?xml version="1.0" encoding="utf-8"?>
-<ds:datastoreItem xmlns:ds="http://schemas.openxmlformats.org/officeDocument/2006/customXml" ds:itemID="{00560F27-0D73-4F08-956A-C03C66B3F207}">
+<ds:datastoreItem xmlns:ds="http://schemas.openxmlformats.org/officeDocument/2006/customXml" ds:itemID="{2D8DE0C1-5034-4166-A36E-684476664F42}">
   <ds:schemaRefs>
     <ds:schemaRef ds:uri="http://schemas.openxmlformats.org/officeDocument/2006/bibliography"/>
   </ds:schemaRefs>

</xml_diff>

<commit_message>
added SHIFT + INSERT shortcut to remove formatting from clipboard content (rollback Control + V: original behaviour preserved)
</commit_message>
<xml_diff>
--- a/doc/User guides/myAgilePomodoro_3.1.0.docx
+++ b/doc/User guides/myAgilePomodoro_3.1.0.docx
@@ -303,7 +303,7 @@
           <w:r>
             <w:fldChar w:fldCharType="separate"/>
           </w:r>
-          <w:hyperlink w:anchor="_Toc398130871" w:history="1">
+          <w:hyperlink w:anchor="_Toc398211716" w:history="1">
             <w:r>
               <w:rPr>
                 <w:rStyle w:val="Hyperlink"/>
@@ -330,7 +330,7 @@
                 <w:noProof/>
                 <w:webHidden/>
               </w:rPr>
-              <w:instrText xml:space="preserve"> PAGEREF _Toc398130871 \h </w:instrText>
+              <w:instrText xml:space="preserve"> PAGEREF _Toc398211716 \h </w:instrText>
             </w:r>
             <w:r>
               <w:rPr>
@@ -373,7 +373,7 @@
               <w:lang w:val="fr-FR" w:eastAsia="fr-FR"/>
             </w:rPr>
           </w:pPr>
-          <w:hyperlink w:anchor="_Toc398130872" w:history="1">
+          <w:hyperlink w:anchor="_Toc398211717" w:history="1">
             <w:r>
               <w:rPr>
                 <w:rStyle w:val="Hyperlink"/>
@@ -400,7 +400,7 @@
                 <w:noProof/>
                 <w:webHidden/>
               </w:rPr>
-              <w:instrText xml:space="preserve"> PAGEREF _Toc398130872 \h </w:instrText>
+              <w:instrText xml:space="preserve"> PAGEREF _Toc398211717 \h </w:instrText>
             </w:r>
             <w:r>
               <w:rPr>
@@ -443,7 +443,7 @@
               <w:lang w:val="fr-FR" w:eastAsia="fr-FR"/>
             </w:rPr>
           </w:pPr>
-          <w:hyperlink w:anchor="_Toc398130873" w:history="1">
+          <w:hyperlink w:anchor="_Toc398211718" w:history="1">
             <w:r>
               <w:rPr>
                 <w:rStyle w:val="Hyperlink"/>
@@ -470,7 +470,7 @@
                 <w:noProof/>
                 <w:webHidden/>
               </w:rPr>
-              <w:instrText xml:space="preserve"> PAGEREF _Toc398130873 \h </w:instrText>
+              <w:instrText xml:space="preserve"> PAGEREF _Toc398211718 \h </w:instrText>
             </w:r>
             <w:r>
               <w:rPr>
@@ -513,7 +513,7 @@
               <w:lang w:val="fr-FR" w:eastAsia="fr-FR"/>
             </w:rPr>
           </w:pPr>
-          <w:hyperlink w:anchor="_Toc398130874" w:history="1">
+          <w:hyperlink w:anchor="_Toc398211719" w:history="1">
             <w:r>
               <w:rPr>
                 <w:rStyle w:val="Hyperlink"/>
@@ -540,7 +540,7 @@
                 <w:noProof/>
                 <w:webHidden/>
               </w:rPr>
-              <w:instrText xml:space="preserve"> PAGEREF _Toc398130874 \h </w:instrText>
+              <w:instrText xml:space="preserve"> PAGEREF _Toc398211719 \h </w:instrText>
             </w:r>
             <w:r>
               <w:rPr>
@@ -583,7 +583,7 @@
               <w:lang w:val="fr-FR" w:eastAsia="fr-FR"/>
             </w:rPr>
           </w:pPr>
-          <w:hyperlink w:anchor="_Toc398130875" w:history="1">
+          <w:hyperlink w:anchor="_Toc398211720" w:history="1">
             <w:r>
               <w:rPr>
                 <w:rStyle w:val="Hyperlink"/>
@@ -610,7 +610,7 @@
                 <w:noProof/>
                 <w:webHidden/>
               </w:rPr>
-              <w:instrText xml:space="preserve"> PAGEREF _Toc398130875 \h </w:instrText>
+              <w:instrText xml:space="preserve"> PAGEREF _Toc398211720 \h </w:instrText>
             </w:r>
             <w:r>
               <w:rPr>
@@ -653,7 +653,7 @@
               <w:lang w:val="fr-FR" w:eastAsia="fr-FR"/>
             </w:rPr>
           </w:pPr>
-          <w:hyperlink w:anchor="_Toc398130876" w:history="1">
+          <w:hyperlink w:anchor="_Toc398211721" w:history="1">
             <w:r>
               <w:rPr>
                 <w:rStyle w:val="Hyperlink"/>
@@ -680,7 +680,7 @@
                 <w:noProof/>
                 <w:webHidden/>
               </w:rPr>
-              <w:instrText xml:space="preserve"> PAGEREF _Toc398130876 \h </w:instrText>
+              <w:instrText xml:space="preserve"> PAGEREF _Toc398211721 \h </w:instrText>
             </w:r>
             <w:r>
               <w:rPr>
@@ -723,7 +723,7 @@
               <w:lang w:val="fr-FR" w:eastAsia="fr-FR"/>
             </w:rPr>
           </w:pPr>
-          <w:hyperlink w:anchor="_Toc398130877" w:history="1">
+          <w:hyperlink w:anchor="_Toc398211722" w:history="1">
             <w:r>
               <w:rPr>
                 <w:rStyle w:val="Hyperlink"/>
@@ -750,7 +750,7 @@
                 <w:noProof/>
                 <w:webHidden/>
               </w:rPr>
-              <w:instrText xml:space="preserve"> PAGEREF _Toc398130877 \h </w:instrText>
+              <w:instrText xml:space="preserve"> PAGEREF _Toc398211722 \h </w:instrText>
             </w:r>
             <w:r>
               <w:rPr>
@@ -793,7 +793,7 @@
               <w:lang w:val="fr-FR" w:eastAsia="fr-FR"/>
             </w:rPr>
           </w:pPr>
-          <w:hyperlink w:anchor="_Toc398130878" w:history="1">
+          <w:hyperlink w:anchor="_Toc398211723" w:history="1">
             <w:r>
               <w:rPr>
                 <w:rStyle w:val="Hyperlink"/>
@@ -820,7 +820,7 @@
                 <w:noProof/>
                 <w:webHidden/>
               </w:rPr>
-              <w:instrText xml:space="preserve"> PAGEREF _Toc398130878 \h </w:instrText>
+              <w:instrText xml:space="preserve"> PAGEREF _Toc398211723 \h </w:instrText>
             </w:r>
             <w:r>
               <w:rPr>
@@ -863,7 +863,7 @@
               <w:lang w:val="fr-FR" w:eastAsia="fr-FR"/>
             </w:rPr>
           </w:pPr>
-          <w:hyperlink w:anchor="_Toc398130879" w:history="1">
+          <w:hyperlink w:anchor="_Toc398211724" w:history="1">
             <w:r>
               <w:rPr>
                 <w:rStyle w:val="Hyperlink"/>
@@ -890,7 +890,7 @@
                 <w:noProof/>
                 <w:webHidden/>
               </w:rPr>
-              <w:instrText xml:space="preserve"> PAGEREF _Toc398130879 \h </w:instrText>
+              <w:instrText xml:space="preserve"> PAGEREF _Toc398211724 \h </w:instrText>
             </w:r>
             <w:r>
               <w:rPr>
@@ -933,7 +933,7 @@
               <w:lang w:val="fr-FR" w:eastAsia="fr-FR"/>
             </w:rPr>
           </w:pPr>
-          <w:hyperlink w:anchor="_Toc398130880" w:history="1">
+          <w:hyperlink w:anchor="_Toc398211725" w:history="1">
             <w:r>
               <w:rPr>
                 <w:rStyle w:val="Hyperlink"/>
@@ -960,7 +960,7 @@
                 <w:noProof/>
                 <w:webHidden/>
               </w:rPr>
-              <w:instrText xml:space="preserve"> PAGEREF _Toc398130880 \h </w:instrText>
+              <w:instrText xml:space="preserve"> PAGEREF _Toc398211725 \h </w:instrText>
             </w:r>
             <w:r>
               <w:rPr>
@@ -1003,7 +1003,7 @@
               <w:lang w:val="fr-FR" w:eastAsia="fr-FR"/>
             </w:rPr>
           </w:pPr>
-          <w:hyperlink w:anchor="_Toc398130881" w:history="1">
+          <w:hyperlink w:anchor="_Toc398211726" w:history="1">
             <w:r>
               <w:rPr>
                 <w:rStyle w:val="Hyperlink"/>
@@ -1030,7 +1030,7 @@
                 <w:noProof/>
                 <w:webHidden/>
               </w:rPr>
-              <w:instrText xml:space="preserve"> PAGEREF _Toc398130881 \h </w:instrText>
+              <w:instrText xml:space="preserve"> PAGEREF _Toc398211726 \h </w:instrText>
             </w:r>
             <w:r>
               <w:rPr>
@@ -1073,7 +1073,7 @@
               <w:lang w:val="fr-FR" w:eastAsia="fr-FR"/>
             </w:rPr>
           </w:pPr>
-          <w:hyperlink w:anchor="_Toc398130882" w:history="1">
+          <w:hyperlink w:anchor="_Toc398211727" w:history="1">
             <w:r>
               <w:rPr>
                 <w:rStyle w:val="Hyperlink"/>
@@ -1100,7 +1100,7 @@
                 <w:noProof/>
                 <w:webHidden/>
               </w:rPr>
-              <w:instrText xml:space="preserve"> PAGEREF _Toc398130882 \h </w:instrText>
+              <w:instrText xml:space="preserve"> PAGEREF _Toc398211727 \h </w:instrText>
             </w:r>
             <w:r>
               <w:rPr>
@@ -1143,7 +1143,7 @@
               <w:lang w:val="fr-FR" w:eastAsia="fr-FR"/>
             </w:rPr>
           </w:pPr>
-          <w:hyperlink w:anchor="_Toc398130883" w:history="1">
+          <w:hyperlink w:anchor="_Toc398211728" w:history="1">
             <w:r>
               <w:rPr>
                 <w:rStyle w:val="Hyperlink"/>
@@ -1170,7 +1170,7 @@
                 <w:noProof/>
                 <w:webHidden/>
               </w:rPr>
-              <w:instrText xml:space="preserve"> PAGEREF _Toc398130883 \h </w:instrText>
+              <w:instrText xml:space="preserve"> PAGEREF _Toc398211728 \h </w:instrText>
             </w:r>
             <w:r>
               <w:rPr>
@@ -1213,7 +1213,7 @@
               <w:lang w:val="fr-FR" w:eastAsia="fr-FR"/>
             </w:rPr>
           </w:pPr>
-          <w:hyperlink w:anchor="_Toc398130884" w:history="1">
+          <w:hyperlink w:anchor="_Toc398211729" w:history="1">
             <w:r>
               <w:rPr>
                 <w:rStyle w:val="Hyperlink"/>
@@ -1240,7 +1240,7 @@
                 <w:noProof/>
                 <w:webHidden/>
               </w:rPr>
-              <w:instrText xml:space="preserve"> PAGEREF _Toc398130884 \h </w:instrText>
+              <w:instrText xml:space="preserve"> PAGEREF _Toc398211729 \h </w:instrText>
             </w:r>
             <w:r>
               <w:rPr>
@@ -1283,7 +1283,7 @@
               <w:lang w:val="fr-FR" w:eastAsia="fr-FR"/>
             </w:rPr>
           </w:pPr>
-          <w:hyperlink w:anchor="_Toc398130885" w:history="1">
+          <w:hyperlink w:anchor="_Toc398211730" w:history="1">
             <w:r>
               <w:rPr>
                 <w:rStyle w:val="Hyperlink"/>
@@ -1310,7 +1310,7 @@
                 <w:noProof/>
                 <w:webHidden/>
               </w:rPr>
-              <w:instrText xml:space="preserve"> PAGEREF _Toc398130885 \h </w:instrText>
+              <w:instrText xml:space="preserve"> PAGEREF _Toc398211730 \h </w:instrText>
             </w:r>
             <w:r>
               <w:rPr>
@@ -1353,7 +1353,7 @@
               <w:lang w:val="fr-FR" w:eastAsia="fr-FR"/>
             </w:rPr>
           </w:pPr>
-          <w:hyperlink w:anchor="_Toc398130886" w:history="1">
+          <w:hyperlink w:anchor="_Toc398211731" w:history="1">
             <w:r>
               <w:rPr>
                 <w:rStyle w:val="Hyperlink"/>
@@ -1380,7 +1380,7 @@
                 <w:noProof/>
                 <w:webHidden/>
               </w:rPr>
-              <w:instrText xml:space="preserve"> PAGEREF _Toc398130886 \h </w:instrText>
+              <w:instrText xml:space="preserve"> PAGEREF _Toc398211731 \h </w:instrText>
             </w:r>
             <w:r>
               <w:rPr>
@@ -1423,7 +1423,7 @@
               <w:lang w:val="fr-FR" w:eastAsia="fr-FR"/>
             </w:rPr>
           </w:pPr>
-          <w:hyperlink w:anchor="_Toc398130887" w:history="1">
+          <w:hyperlink w:anchor="_Toc398211732" w:history="1">
             <w:r>
               <w:rPr>
                 <w:rStyle w:val="Hyperlink"/>
@@ -1450,7 +1450,7 @@
                 <w:noProof/>
                 <w:webHidden/>
               </w:rPr>
-              <w:instrText xml:space="preserve"> PAGEREF _Toc398130887 \h </w:instrText>
+              <w:instrText xml:space="preserve"> PAGEREF _Toc398211732 \h </w:instrText>
             </w:r>
             <w:r>
               <w:rPr>
@@ -1493,7 +1493,7 @@
               <w:lang w:val="fr-FR" w:eastAsia="fr-FR"/>
             </w:rPr>
           </w:pPr>
-          <w:hyperlink w:anchor="_Toc398130888" w:history="1">
+          <w:hyperlink w:anchor="_Toc398211733" w:history="1">
             <w:r>
               <w:rPr>
                 <w:rStyle w:val="Hyperlink"/>
@@ -1520,7 +1520,7 @@
                 <w:noProof/>
                 <w:webHidden/>
               </w:rPr>
-              <w:instrText xml:space="preserve"> PAGEREF _Toc398130888 \h </w:instrText>
+              <w:instrText xml:space="preserve"> PAGEREF _Toc398211733 \h </w:instrText>
             </w:r>
             <w:r>
               <w:rPr>
@@ -1563,7 +1563,7 @@
               <w:lang w:val="fr-FR" w:eastAsia="fr-FR"/>
             </w:rPr>
           </w:pPr>
-          <w:hyperlink w:anchor="_Toc398130889" w:history="1">
+          <w:hyperlink w:anchor="_Toc398211734" w:history="1">
             <w:r>
               <w:rPr>
                 <w:rStyle w:val="Hyperlink"/>
@@ -1590,7 +1590,7 @@
                 <w:noProof/>
                 <w:webHidden/>
               </w:rPr>
-              <w:instrText xml:space="preserve"> PAGEREF _Toc398130889 \h </w:instrText>
+              <w:instrText xml:space="preserve"> PAGEREF _Toc398211734 \h </w:instrText>
             </w:r>
             <w:r>
               <w:rPr>
@@ -1633,7 +1633,7 @@
               <w:lang w:val="fr-FR" w:eastAsia="fr-FR"/>
             </w:rPr>
           </w:pPr>
-          <w:hyperlink w:anchor="_Toc398130890" w:history="1">
+          <w:hyperlink w:anchor="_Toc398211735" w:history="1">
             <w:r>
               <w:rPr>
                 <w:rStyle w:val="Hyperlink"/>
@@ -1660,7 +1660,7 @@
                 <w:noProof/>
                 <w:webHidden/>
               </w:rPr>
-              <w:instrText xml:space="preserve"> PAGEREF _Toc398130890 \h </w:instrText>
+              <w:instrText xml:space="preserve"> PAGEREF _Toc398211735 \h </w:instrText>
             </w:r>
             <w:r>
               <w:rPr>
@@ -1703,7 +1703,7 @@
               <w:lang w:val="fr-FR" w:eastAsia="fr-FR"/>
             </w:rPr>
           </w:pPr>
-          <w:hyperlink w:anchor="_Toc398130891" w:history="1">
+          <w:hyperlink w:anchor="_Toc398211736" w:history="1">
             <w:r>
               <w:rPr>
                 <w:rStyle w:val="Hyperlink"/>
@@ -1730,7 +1730,7 @@
                 <w:noProof/>
                 <w:webHidden/>
               </w:rPr>
-              <w:instrText xml:space="preserve"> PAGEREF _Toc398130891 \h </w:instrText>
+              <w:instrText xml:space="preserve"> PAGEREF _Toc398211736 \h </w:instrText>
             </w:r>
             <w:r>
               <w:rPr>
@@ -1773,7 +1773,7 @@
               <w:lang w:val="fr-FR" w:eastAsia="fr-FR"/>
             </w:rPr>
           </w:pPr>
-          <w:hyperlink w:anchor="_Toc398130892" w:history="1">
+          <w:hyperlink w:anchor="_Toc398211737" w:history="1">
             <w:r>
               <w:rPr>
                 <w:rStyle w:val="Hyperlink"/>
@@ -1800,7 +1800,7 @@
                 <w:noProof/>
                 <w:webHidden/>
               </w:rPr>
-              <w:instrText xml:space="preserve"> PAGEREF _Toc398130892 \h </w:instrText>
+              <w:instrText xml:space="preserve"> PAGEREF _Toc398211737 \h </w:instrText>
             </w:r>
             <w:r>
               <w:rPr>
@@ -1843,7 +1843,7 @@
               <w:lang w:val="fr-FR" w:eastAsia="fr-FR"/>
             </w:rPr>
           </w:pPr>
-          <w:hyperlink w:anchor="_Toc398130893" w:history="1">
+          <w:hyperlink w:anchor="_Toc398211738" w:history="1">
             <w:r>
               <w:rPr>
                 <w:rStyle w:val="Hyperlink"/>
@@ -1870,7 +1870,7 @@
                 <w:noProof/>
                 <w:webHidden/>
               </w:rPr>
-              <w:instrText xml:space="preserve"> PAGEREF _Toc398130893 \h </w:instrText>
+              <w:instrText xml:space="preserve"> PAGEREF _Toc398211738 \h </w:instrText>
             </w:r>
             <w:r>
               <w:rPr>
@@ -1913,7 +1913,7 @@
               <w:lang w:val="fr-FR" w:eastAsia="fr-FR"/>
             </w:rPr>
           </w:pPr>
-          <w:hyperlink w:anchor="_Toc398130894" w:history="1">
+          <w:hyperlink w:anchor="_Toc398211739" w:history="1">
             <w:r>
               <w:rPr>
                 <w:rStyle w:val="Hyperlink"/>
@@ -1940,7 +1940,7 @@
                 <w:noProof/>
                 <w:webHidden/>
               </w:rPr>
-              <w:instrText xml:space="preserve"> PAGEREF _Toc398130894 \h </w:instrText>
+              <w:instrText xml:space="preserve"> PAGEREF _Toc398211739 \h </w:instrText>
             </w:r>
             <w:r>
               <w:rPr>
@@ -1983,7 +1983,7 @@
               <w:lang w:val="fr-FR" w:eastAsia="fr-FR"/>
             </w:rPr>
           </w:pPr>
-          <w:hyperlink w:anchor="_Toc398130895" w:history="1">
+          <w:hyperlink w:anchor="_Toc398211740" w:history="1">
             <w:r>
               <w:rPr>
                 <w:rStyle w:val="Hyperlink"/>
@@ -2010,7 +2010,7 @@
                 <w:noProof/>
                 <w:webHidden/>
               </w:rPr>
-              <w:instrText xml:space="preserve"> PAGEREF _Toc398130895 \h </w:instrText>
+              <w:instrText xml:space="preserve"> PAGEREF _Toc398211740 \h </w:instrText>
             </w:r>
             <w:r>
               <w:rPr>
@@ -2053,7 +2053,7 @@
               <w:lang w:val="fr-FR" w:eastAsia="fr-FR"/>
             </w:rPr>
           </w:pPr>
-          <w:hyperlink w:anchor="_Toc398130896" w:history="1">
+          <w:hyperlink w:anchor="_Toc398211741" w:history="1">
             <w:r>
               <w:rPr>
                 <w:rStyle w:val="Hyperlink"/>
@@ -2080,7 +2080,7 @@
                 <w:noProof/>
                 <w:webHidden/>
               </w:rPr>
-              <w:instrText xml:space="preserve"> PAGEREF _Toc398130896 \h </w:instrText>
+              <w:instrText xml:space="preserve"> PAGEREF _Toc398211741 \h </w:instrText>
             </w:r>
             <w:r>
               <w:rPr>
@@ -2123,7 +2123,7 @@
               <w:lang w:val="fr-FR" w:eastAsia="fr-FR"/>
             </w:rPr>
           </w:pPr>
-          <w:hyperlink w:anchor="_Toc398130897" w:history="1">
+          <w:hyperlink w:anchor="_Toc398211742" w:history="1">
             <w:r>
               <w:rPr>
                 <w:rStyle w:val="Hyperlink"/>
@@ -2150,7 +2150,7 @@
                 <w:noProof/>
                 <w:webHidden/>
               </w:rPr>
-              <w:instrText xml:space="preserve"> PAGEREF _Toc398130897 \h </w:instrText>
+              <w:instrText xml:space="preserve"> PAGEREF _Toc398211742 \h </w:instrText>
             </w:r>
             <w:r>
               <w:rPr>
@@ -2193,7 +2193,7 @@
               <w:lang w:val="fr-FR" w:eastAsia="fr-FR"/>
             </w:rPr>
           </w:pPr>
-          <w:hyperlink w:anchor="_Toc398130898" w:history="1">
+          <w:hyperlink w:anchor="_Toc398211743" w:history="1">
             <w:r>
               <w:rPr>
                 <w:rStyle w:val="Hyperlink"/>
@@ -2220,7 +2220,7 @@
                 <w:noProof/>
                 <w:webHidden/>
               </w:rPr>
-              <w:instrText xml:space="preserve"> PAGEREF _Toc398130898 \h </w:instrText>
+              <w:instrText xml:space="preserve"> PAGEREF _Toc398211743 \h </w:instrText>
             </w:r>
             <w:r>
               <w:rPr>
@@ -2263,7 +2263,7 @@
               <w:lang w:val="fr-FR" w:eastAsia="fr-FR"/>
             </w:rPr>
           </w:pPr>
-          <w:hyperlink w:anchor="_Toc398130899" w:history="1">
+          <w:hyperlink w:anchor="_Toc398211744" w:history="1">
             <w:r>
               <w:rPr>
                 <w:rStyle w:val="Hyperlink"/>
@@ -2290,7 +2290,7 @@
                 <w:noProof/>
                 <w:webHidden/>
               </w:rPr>
-              <w:instrText xml:space="preserve"> PAGEREF _Toc398130899 \h </w:instrText>
+              <w:instrText xml:space="preserve"> PAGEREF _Toc398211744 \h </w:instrText>
             </w:r>
             <w:r>
               <w:rPr>
@@ -2333,7 +2333,7 @@
               <w:lang w:val="fr-FR" w:eastAsia="fr-FR"/>
             </w:rPr>
           </w:pPr>
-          <w:hyperlink w:anchor="_Toc398130900" w:history="1">
+          <w:hyperlink w:anchor="_Toc398211745" w:history="1">
             <w:r>
               <w:rPr>
                 <w:rStyle w:val="Hyperlink"/>
@@ -2360,7 +2360,7 @@
                 <w:noProof/>
                 <w:webHidden/>
               </w:rPr>
-              <w:instrText xml:space="preserve"> PAGEREF _Toc398130900 \h </w:instrText>
+              <w:instrText xml:space="preserve"> PAGEREF _Toc398211745 \h </w:instrText>
             </w:r>
             <w:r>
               <w:rPr>
@@ -2403,7 +2403,7 @@
               <w:lang w:val="fr-FR" w:eastAsia="fr-FR"/>
             </w:rPr>
           </w:pPr>
-          <w:hyperlink w:anchor="_Toc398130901" w:history="1">
+          <w:hyperlink w:anchor="_Toc398211746" w:history="1">
             <w:r>
               <w:rPr>
                 <w:rStyle w:val="Hyperlink"/>
@@ -2430,7 +2430,7 @@
                 <w:noProof/>
                 <w:webHidden/>
               </w:rPr>
-              <w:instrText xml:space="preserve"> PAGEREF _Toc398130901 \h </w:instrText>
+              <w:instrText xml:space="preserve"> PAGEREF _Toc398211746 \h </w:instrText>
             </w:r>
             <w:r>
               <w:rPr>
@@ -2472,7 +2472,7 @@
       <w:pPr>
         <w:pStyle w:val="Heading1"/>
       </w:pPr>
-      <w:bookmarkStart w:id="2" w:name="_Toc398130871"/>
+      <w:bookmarkStart w:id="2" w:name="_Toc398211716"/>
       <w:r>
         <w:lastRenderedPageBreak/>
         <w:t>Intro</w:t>
@@ -2515,7 +2515,7 @@
       <w:pPr>
         <w:pStyle w:val="Heading1"/>
       </w:pPr>
-      <w:bookmarkStart w:id="3" w:name="_Toc398130872"/>
+      <w:bookmarkStart w:id="3" w:name="_Toc398211717"/>
       <w:r>
         <w:t>License</w:t>
       </w:r>
@@ -2605,7 +2605,7 @@
       <w:pPr>
         <w:pStyle w:val="Heading1"/>
       </w:pPr>
-      <w:bookmarkStart w:id="4" w:name="_Toc398130873"/>
+      <w:bookmarkStart w:id="4" w:name="_Toc398211718"/>
       <w:r>
         <w:t>Configuration</w:t>
       </w:r>
@@ -2799,7 +2799,7 @@
       </w:r>
       <w:proofErr w:type="spellStart"/>
       <w:r>
-        <w:t>m</w:t>
+        <w:t>M</w:t>
       </w:r>
       <w:r>
         <w:t>ySQL</w:t>
@@ -2828,7 +2828,7 @@
       <w:pPr>
         <w:pStyle w:val="Heading2"/>
       </w:pPr>
-      <w:bookmarkStart w:id="5" w:name="_Toc398130874"/>
+      <w:bookmarkStart w:id="5" w:name="_Toc398211719"/>
       <w:proofErr w:type="spellStart"/>
       <w:r>
         <w:t>MySQL</w:t>
@@ -2860,11 +2860,17 @@
         <w:t xml:space="preserve"> </w:t>
       </w:r>
       <w:r>
-        <w:t xml:space="preserve">For that, utf-8 encoding must be enabled in </w:t>
+        <w:t>For that, utf</w:t>
+      </w:r>
+      <w:r>
+        <w:t xml:space="preserve">-8 encoding must be enabled in </w:t>
       </w:r>
       <w:proofErr w:type="spellStart"/>
       <w:r>
-        <w:t>mySQL’s</w:t>
+        <w:t>M</w:t>
+      </w:r>
+      <w:r>
+        <w:t>ySQL’s</w:t>
       </w:r>
       <w:proofErr w:type="spellEnd"/>
       <w:r>
@@ -2989,11 +2995,17 @@
         <w:t xml:space="preserve">be configured to </w:t>
       </w:r>
       <w:r>
-        <w:t xml:space="preserve">support utf-8 by itself. Refer to </w:t>
+        <w:t>sup</w:t>
+      </w:r>
+      <w:r>
+        <w:t xml:space="preserve">port utf-8 by itself. Refer to </w:t>
       </w:r>
       <w:proofErr w:type="spellStart"/>
       <w:r>
-        <w:t>mySQL’s</w:t>
+        <w:t>M</w:t>
+      </w:r>
+      <w:r>
+        <w:t>ySQL’s</w:t>
       </w:r>
       <w:proofErr w:type="spellEnd"/>
       <w:r>
@@ -3468,7 +3480,7 @@
       <w:pPr>
         <w:pStyle w:val="Heading2"/>
       </w:pPr>
-      <w:bookmarkStart w:id="6" w:name="_Toc398130875"/>
+      <w:bookmarkStart w:id="6" w:name="_Toc398211720"/>
       <w:r>
         <w:t>Logger</w:t>
       </w:r>
@@ -3587,7 +3599,7 @@
       <w:pPr>
         <w:pStyle w:val="Heading2"/>
       </w:pPr>
-      <w:bookmarkStart w:id="7" w:name="_Toc398130876"/>
+      <w:bookmarkStart w:id="7" w:name="_Toc398211721"/>
       <w:r>
         <w:t>Google Drive configuration</w:t>
       </w:r>
@@ -3776,7 +3788,7 @@
       <w:pPr>
         <w:pStyle w:val="Heading2"/>
       </w:pPr>
-      <w:bookmarkStart w:id="8" w:name="_Toc398130877"/>
+      <w:bookmarkStart w:id="8" w:name="_Toc398211722"/>
       <w:proofErr w:type="gramStart"/>
       <w:r>
         <w:t>m</w:t>
@@ -4063,7 +4075,7 @@
       <w:pPr>
         <w:pStyle w:val="Heading2"/>
       </w:pPr>
-      <w:bookmarkStart w:id="9" w:name="_Toc398130878"/>
+      <w:bookmarkStart w:id="9" w:name="_Toc398211723"/>
       <w:r>
         <w:t>P</w:t>
       </w:r>
@@ -4081,7 +4093,7 @@
       <w:pPr>
         <w:pStyle w:val="Heading3"/>
       </w:pPr>
-      <w:bookmarkStart w:id="10" w:name="_Toc398130879"/>
+      <w:bookmarkStart w:id="10" w:name="_Toc398211724"/>
       <w:r>
         <w:t>How to set the preferences</w:t>
       </w:r>
@@ -5741,7 +5753,7 @@
       <w:pPr>
         <w:pStyle w:val="Heading1"/>
       </w:pPr>
-      <w:bookmarkStart w:id="30" w:name="_Toc398130880"/>
+      <w:bookmarkStart w:id="30" w:name="_Toc398211725"/>
       <w:r>
         <w:t>Getting Started</w:t>
       </w:r>
@@ -6495,7 +6507,7 @@
       <w:pPr>
         <w:pStyle w:val="Heading3"/>
       </w:pPr>
-      <w:bookmarkStart w:id="33" w:name="_Toc398130881"/>
+      <w:bookmarkStart w:id="33" w:name="_Toc398211726"/>
       <w:r>
         <w:t xml:space="preserve">How to </w:t>
       </w:r>
@@ -7750,15 +7762,97 @@
         </w:numPr>
       </w:pPr>
       <w:r>
-        <w:t xml:space="preserve">CTR + </w:t>
-      </w:r>
-      <w:proofErr w:type="gramStart"/>
-      <w:r>
-        <w:t>A</w:t>
-      </w:r>
-      <w:proofErr w:type="gramEnd"/>
-      <w:r>
-        <w:t>: select all text.</w:t>
+        <w:rPr>
+          <w:b/>
+        </w:rPr>
+        <w:t>HTML</w:t>
+      </w:r>
+      <w:r>
+        <w:t xml:space="preserve"> and </w:t>
+      </w:r>
+      <w:r>
+        <w:rPr>
+          <w:b/>
+        </w:rPr>
+        <w:t>Plain</w:t>
+      </w:r>
+      <w:r>
+        <w:t xml:space="preserve"> modes</w:t>
+      </w:r>
+    </w:p>
+    <w:p>
+      <w:pPr>
+        <w:pStyle w:val="ListParagraph"/>
+        <w:numPr>
+          <w:ilvl w:val="2"/>
+          <w:numId w:val="34"/>
+        </w:numPr>
+      </w:pPr>
+      <w:r>
+        <w:t>CTR + S: save.</w:t>
+      </w:r>
+    </w:p>
+    <w:p>
+      <w:pPr>
+        <w:pStyle w:val="ListParagraph"/>
+        <w:numPr>
+          <w:ilvl w:val="2"/>
+          <w:numId w:val="34"/>
+        </w:numPr>
+      </w:pPr>
+      <w:r>
+        <w:t>CTR + Z: undo.</w:t>
+      </w:r>
+    </w:p>
+    <w:p>
+      <w:pPr>
+        <w:pStyle w:val="ListParagraph"/>
+        <w:numPr>
+          <w:ilvl w:val="2"/>
+          <w:numId w:val="34"/>
+        </w:numPr>
+      </w:pPr>
+      <w:r>
+        <w:t>CTR + C: copy selected text.</w:t>
+      </w:r>
+    </w:p>
+    <w:p>
+      <w:pPr>
+        <w:pStyle w:val="ListParagraph"/>
+        <w:numPr>
+          <w:ilvl w:val="2"/>
+          <w:numId w:val="34"/>
+        </w:numPr>
+      </w:pPr>
+      <w:r>
+        <w:t>CTR + N: insert line break.</w:t>
+      </w:r>
+    </w:p>
+    <w:p>
+      <w:pPr>
+        <w:pStyle w:val="ListParagraph"/>
+        <w:numPr>
+          <w:ilvl w:val="2"/>
+          <w:numId w:val="34"/>
+        </w:numPr>
+      </w:pPr>
+      <w:r>
+        <w:t>CTR + V: paste any string content found in the clipboard (formatting</w:t>
+      </w:r>
+      <w:r>
+        <w:t xml:space="preserve"> preserved) (images won’t be saved).</w:t>
+      </w:r>
+    </w:p>
+    <w:p>
+      <w:pPr>
+        <w:pStyle w:val="ListParagraph"/>
+        <w:numPr>
+          <w:ilvl w:val="2"/>
+          <w:numId w:val="34"/>
+        </w:numPr>
+      </w:pPr>
+      <w:r>
+        <w:t>SHIFT + INSERT: paste any string content found in the clipboard (formatting removed).</w:t>
       </w:r>
     </w:p>
     <w:p>
@@ -7770,6 +7864,44 @@
         </w:numPr>
       </w:pPr>
       <w:r>
+        <w:rPr>
+          <w:b/>
+        </w:rPr>
+        <w:t>Plain</w:t>
+      </w:r>
+      <w:r>
+        <w:t xml:space="preserve"> mode</w:t>
+      </w:r>
+    </w:p>
+    <w:p>
+      <w:pPr>
+        <w:pStyle w:val="ListParagraph"/>
+        <w:numPr>
+          <w:ilvl w:val="2"/>
+          <w:numId w:val="35"/>
+        </w:numPr>
+      </w:pPr>
+      <w:r>
+        <w:t xml:space="preserve">CTR + </w:t>
+      </w:r>
+      <w:proofErr w:type="gramStart"/>
+      <w:r>
+        <w:t>A</w:t>
+      </w:r>
+      <w:proofErr w:type="gramEnd"/>
+      <w:r>
+        <w:t>: select all text.</w:t>
+      </w:r>
+    </w:p>
+    <w:p>
+      <w:pPr>
+        <w:pStyle w:val="ListParagraph"/>
+        <w:numPr>
+          <w:ilvl w:val="2"/>
+          <w:numId w:val="35"/>
+        </w:numPr>
+      </w:pPr>
+      <w:r>
         <w:t xml:space="preserve">CTR + B: turn </w:t>
       </w:r>
       <w:r>
@@ -7789,8 +7921,8 @@
       <w:pPr>
         <w:pStyle w:val="ListParagraph"/>
         <w:numPr>
-          <w:ilvl w:val="1"/>
-          <w:numId w:val="14"/>
+          <w:ilvl w:val="2"/>
+          <w:numId w:val="35"/>
         </w:numPr>
       </w:pPr>
       <w:r>
@@ -7810,8 +7942,8 @@
       <w:pPr>
         <w:pStyle w:val="ListParagraph"/>
         <w:numPr>
-          <w:ilvl w:val="1"/>
-          <w:numId w:val="14"/>
+          <w:ilvl w:val="2"/>
+          <w:numId w:val="35"/>
         </w:numPr>
       </w:pPr>
       <w:r>
@@ -7819,96 +7951,6 @@
       </w:r>
       <w:r>
         <w:t>.</w:t>
-      </w:r>
-    </w:p>
-    <w:p>
-      <w:pPr>
-        <w:pStyle w:val="ListParagraph"/>
-        <w:numPr>
-          <w:ilvl w:val="1"/>
-          <w:numId w:val="14"/>
-        </w:numPr>
-      </w:pPr>
-      <w:r>
-        <w:t>CTR + S: save comment</w:t>
-      </w:r>
-      <w:r>
-        <w:t xml:space="preserve"> / story</w:t>
-      </w:r>
-      <w:r>
-        <w:t>.</w:t>
-      </w:r>
-    </w:p>
-    <w:p>
-      <w:pPr>
-        <w:pStyle w:val="ListParagraph"/>
-        <w:numPr>
-          <w:ilvl w:val="1"/>
-          <w:numId w:val="14"/>
-        </w:numPr>
-      </w:pPr>
-      <w:r>
-        <w:t>CTR + Z: undo.</w:t>
-      </w:r>
-    </w:p>
-    <w:p>
-      <w:pPr>
-        <w:pStyle w:val="ListParagraph"/>
-        <w:numPr>
-          <w:ilvl w:val="1"/>
-          <w:numId w:val="14"/>
-        </w:numPr>
-      </w:pPr>
-      <w:r>
-        <w:t>CTR + C: copy selected text.</w:t>
-      </w:r>
-    </w:p>
-    <w:p>
-      <w:pPr>
-        <w:pStyle w:val="ListParagraph"/>
-        <w:numPr>
-          <w:ilvl w:val="1"/>
-          <w:numId w:val="14"/>
-        </w:numPr>
-      </w:pPr>
-      <w:r>
-        <w:t xml:space="preserve">CTR + V: paste </w:t>
-      </w:r>
-      <w:r>
-        <w:t xml:space="preserve">any </w:t>
-      </w:r>
-      <w:r>
-        <w:t xml:space="preserve">string </w:t>
-      </w:r>
-      <w:r>
-        <w:t xml:space="preserve">content found in </w:t>
-      </w:r>
-      <w:r>
-        <w:t xml:space="preserve">the </w:t>
-      </w:r>
-      <w:r>
-        <w:t>clipboard (in PLAIN mode the formatting</w:t>
-      </w:r>
-      <w:r>
-        <w:t xml:space="preserve"> of the copied text</w:t>
-      </w:r>
-      <w:r>
-        <w:t xml:space="preserve"> is removed)</w:t>
-      </w:r>
-      <w:r>
-        <w:t>.</w:t>
-      </w:r>
-    </w:p>
-    <w:p>
-      <w:pPr>
-        <w:pStyle w:val="ListParagraph"/>
-        <w:numPr>
-          <w:ilvl w:val="1"/>
-          <w:numId w:val="14"/>
-        </w:numPr>
-      </w:pPr>
-      <w:r>
-        <w:t>CTR + N: insert line break (PLAIN mode only)</w:t>
       </w:r>
     </w:p>
     <w:p/>
@@ -7918,6 +7960,7 @@
           <w:noProof/>
           <w:lang w:val="fr-FR" w:eastAsia="fr-FR"/>
         </w:rPr>
+        <w:lastRenderedPageBreak/>
         <w:drawing>
           <wp:inline distT="0" distB="0" distL="0" distR="0">
             <wp:extent cx="203246" cy="203246"/>
@@ -8073,7 +8116,7 @@
           </wp:anchor>
         </w:drawing>
       </w:r>
-      <w:bookmarkStart w:id="34" w:name="_Toc398130882"/>
+      <w:bookmarkStart w:id="34" w:name="_Toc398211727"/>
       <w:r>
         <w:t>New</w:t>
       </w:r>
@@ -8097,7 +8140,7 @@
       <w:pPr>
         <w:pStyle w:val="Heading3"/>
       </w:pPr>
-      <w:bookmarkStart w:id="35" w:name="_Toc398130883"/>
+      <w:bookmarkStart w:id="35" w:name="_Toc398211728"/>
       <w:r>
         <w:t>How to c</w:t>
       </w:r>
@@ -8173,7 +8216,7 @@
       <w:pPr>
         <w:pStyle w:val="Heading3"/>
       </w:pPr>
-      <w:bookmarkStart w:id="36" w:name="_Toc398130884"/>
+      <w:bookmarkStart w:id="36" w:name="_Toc398211729"/>
       <w:r>
         <w:t>How to use the</w:t>
       </w:r>
@@ -8668,7 +8711,7 @@
           </wp:anchor>
         </w:drawing>
       </w:r>
-      <w:bookmarkStart w:id="47" w:name="_Toc398130885"/>
+      <w:bookmarkStart w:id="47" w:name="_Toc398211730"/>
       <w:r>
         <w:t>Ac</w:t>
       </w:r>
@@ -8698,7 +8741,7 @@
       <w:pPr>
         <w:pStyle w:val="Heading3"/>
       </w:pPr>
-      <w:bookmarkStart w:id="48" w:name="_Toc398130886"/>
+      <w:bookmarkStart w:id="48" w:name="_Toc398211731"/>
       <w:r>
         <w:t>How to read the table</w:t>
       </w:r>
@@ -8863,6 +8906,7 @@
         <w:rPr>
           <w:b/>
         </w:rPr>
+        <w:lastRenderedPageBreak/>
         <w:t>Estimated</w:t>
       </w:r>
       <w:r>
@@ -8971,7 +9015,6 @@
           <w:noProof/>
           <w:lang w:val="fr-FR" w:eastAsia="fr-FR"/>
         </w:rPr>
-        <w:lastRenderedPageBreak/>
         <w:drawing>
           <wp:inline distT="0" distB="0" distL="0" distR="0">
             <wp:extent cx="209579" cy="209579"/>
@@ -9055,7 +9098,7 @@
       <w:pPr>
         <w:pStyle w:val="Heading3"/>
       </w:pPr>
-      <w:bookmarkStart w:id="49" w:name="_Toc398130887"/>
+      <w:bookmarkStart w:id="49" w:name="_Toc398211732"/>
       <w:r>
         <w:t>How to use a task as template</w:t>
       </w:r>
@@ -9125,7 +9168,7 @@
       <w:pPr>
         <w:pStyle w:val="Heading3"/>
       </w:pPr>
-      <w:bookmarkStart w:id="50" w:name="_Toc398130888"/>
+      <w:bookmarkStart w:id="50" w:name="_Toc398211733"/>
       <w:r>
         <w:t>How to edit a task</w:t>
       </w:r>
@@ -9299,7 +9342,7 @@
       <w:pPr>
         <w:pStyle w:val="Heading3"/>
       </w:pPr>
-      <w:bookmarkStart w:id="51" w:name="_Toc398130889"/>
+      <w:bookmarkStart w:id="51" w:name="_Toc398211734"/>
       <w:r>
         <w:t>How to export data</w:t>
       </w:r>
@@ -9964,6 +10007,7 @@
     <w:p/>
     <w:p>
       <w:r>
+        <w:lastRenderedPageBreak/>
         <w:t>The application creates a file with name "&lt;</w:t>
       </w:r>
       <w:r>
@@ -10168,7 +10212,7 @@
       <w:pPr>
         <w:pStyle w:val="Heading3"/>
       </w:pPr>
-      <w:bookmarkStart w:id="58" w:name="_Toc398130890"/>
+      <w:bookmarkStart w:id="58" w:name="_Toc398211735"/>
       <w:r>
         <w:t>How to impor</w:t>
       </w:r>
@@ -10374,7 +10418,7 @@
           </wp:anchor>
         </w:drawing>
       </w:r>
-      <w:bookmarkStart w:id="59" w:name="_Toc398130891"/>
+      <w:bookmarkStart w:id="59" w:name="_Toc398211736"/>
       <w:proofErr w:type="spellStart"/>
       <w:r>
         <w:t>ToDo</w:t>
@@ -10423,7 +10467,7 @@
       <w:pPr>
         <w:pStyle w:val="Heading3"/>
       </w:pPr>
-      <w:bookmarkStart w:id="60" w:name="_Toc398130892"/>
+      <w:bookmarkStart w:id="60" w:name="_Toc398211737"/>
       <w:r>
         <w:t>How to read the table</w:t>
       </w:r>
@@ -10625,7 +10669,7 @@
       <w:pPr>
         <w:pStyle w:val="Heading3"/>
       </w:pPr>
-      <w:bookmarkStart w:id="61" w:name="_Toc398130893"/>
+      <w:bookmarkStart w:id="61" w:name="_Toc398211738"/>
       <w:r>
         <w:t>How to p</w:t>
       </w:r>
@@ -10668,7 +10712,7 @@
       <w:pPr>
         <w:pStyle w:val="Heading3"/>
       </w:pPr>
-      <w:bookmarkStart w:id="62" w:name="_Toc398130894"/>
+      <w:bookmarkStart w:id="62" w:name="_Toc398211739"/>
       <w:r>
         <w:t>How to w</w:t>
       </w:r>
@@ -10962,6 +11006,7 @@
           <w:noProof/>
           <w:lang w:val="fr-FR" w:eastAsia="fr-FR"/>
         </w:rPr>
+        <w:lastRenderedPageBreak/>
         <w:drawing>
           <wp:inline distT="0" distB="0" distL="0" distR="0">
             <wp:extent cx="209579" cy="209579"/>
@@ -11082,7 +11127,6 @@
         </w:numPr>
       </w:pPr>
       <w:r>
-        <w:lastRenderedPageBreak/>
         <w:t xml:space="preserve">Take a </w:t>
       </w:r>
       <w:r>
@@ -11847,7 +11891,7 @@
       <w:pPr>
         <w:pStyle w:val="Heading3"/>
       </w:pPr>
-      <w:bookmarkStart w:id="78" w:name="_Toc398130895"/>
+      <w:bookmarkStart w:id="78" w:name="_Toc398211740"/>
       <w:r>
         <w:t xml:space="preserve">How to </w:t>
       </w:r>
@@ -12056,7 +12100,7 @@
       <w:pPr>
         <w:pStyle w:val="Heading3"/>
       </w:pPr>
-      <w:bookmarkStart w:id="81" w:name="_Toc398130896"/>
+      <w:bookmarkStart w:id="81" w:name="_Toc398211741"/>
       <w:r>
         <w:t xml:space="preserve">How to </w:t>
       </w:r>
@@ -12166,6 +12210,7 @@
         <w:rPr>
           <w:b/>
         </w:rPr>
+        <w:lastRenderedPageBreak/>
         <w:t>Date</w:t>
       </w:r>
       <w:r>
@@ -12259,7 +12304,6 @@
           <w:noProof/>
           <w:lang w:val="fr-FR" w:eastAsia="fr-FR"/>
         </w:rPr>
-        <w:lastRenderedPageBreak/>
         <w:drawing>
           <wp:inline distT="0" distB="0" distL="0" distR="0">
             <wp:extent cx="203246" cy="203246"/>
@@ -12399,7 +12443,7 @@
       <w:pPr>
         <w:pStyle w:val="Heading3"/>
       </w:pPr>
-      <w:bookmarkStart w:id="82" w:name="_Toc398130897"/>
+      <w:bookmarkStart w:id="82" w:name="_Toc398211742"/>
       <w:r>
         <w:t xml:space="preserve">How to </w:t>
       </w:r>
@@ -12584,7 +12628,7 @@
           </wp:anchor>
         </w:drawing>
       </w:r>
-      <w:bookmarkStart w:id="83" w:name="_Toc398130898"/>
+      <w:bookmarkStart w:id="83" w:name="_Toc398211743"/>
       <w:r>
         <w:t>Report List / Release Backlog</w:t>
       </w:r>
@@ -12614,7 +12658,7 @@
       <w:pPr>
         <w:pStyle w:val="Heading3"/>
       </w:pPr>
-      <w:bookmarkStart w:id="84" w:name="_Toc398130899"/>
+      <w:bookmarkStart w:id="84" w:name="_Toc398211744"/>
       <w:r>
         <w:t xml:space="preserve">How to </w:t>
       </w:r>
@@ -13217,7 +13261,7 @@
           </wp:anchor>
         </w:drawing>
       </w:r>
-      <w:bookmarkStart w:id="101" w:name="_Toc398130900"/>
+      <w:bookmarkStart w:id="101" w:name="_Toc398211745"/>
       <w:r>
         <w:t>Burndown</w:t>
       </w:r>
@@ -13256,7 +13300,7 @@
       <w:pPr>
         <w:pStyle w:val="Heading3"/>
       </w:pPr>
-      <w:bookmarkStart w:id="102" w:name="_Toc398130901"/>
+      <w:bookmarkStart w:id="102" w:name="_Toc398211746"/>
       <w:r>
         <w:t xml:space="preserve">How to </w:t>
       </w:r>
@@ -13382,6 +13426,7 @@
         </w:numPr>
       </w:pPr>
       <w:r>
+        <w:lastRenderedPageBreak/>
         <w:t>Type: type of data</w:t>
       </w:r>
     </w:p>
@@ -13484,7 +13529,6 @@
         <w:rPr>
           <w:b/>
         </w:rPr>
-        <w:lastRenderedPageBreak/>
         <w:t>Color</w:t>
       </w:r>
       <w:r>
@@ -14518,7 +14562,7 @@
             <w:rPr>
               <w:noProof/>
             </w:rPr>
-            <w:t>7</w:t>
+            <w:t>2</w:t>
           </w:r>
         </w:fldSimple>
       </w:p>
@@ -14574,7 +14618,7 @@
         <v:path o:extrusionok="f" gradientshapeok="t" o:connecttype="rect"/>
         <o:lock v:ext="edit" aspectratio="t"/>
       </v:shapetype>
-      <v:shape id="_x0000_i1032" type="#_x0000_t75" alt="pomodoro16.png" style="width:16.3pt;height:16.3pt;visibility:visible;mso-wrap-style:square" o:bullet="t">
+      <v:shape id="_x0000_i1030" type="#_x0000_t75" alt="pomodoro16.png" style="width:16.3pt;height:16.3pt;visibility:visible;mso-wrap-style:square" o:bullet="t">
         <v:imagedata r:id="rId1" o:title="pomodoro16"/>
       </v:shape>
     </w:pict>
@@ -15709,6 +15753,119 @@
     </w:lvl>
   </w:abstractNum>
   <w:abstractNum w:abstractNumId="11">
+    <w:nsid w:val="2E5830B9"/>
+    <w:multiLevelType w:val="hybridMultilevel"/>
+    <w:tmpl w:val="B70AAA6E"/>
+    <w:lvl w:ilvl="0" w:tplc="08090003">
+      <w:start w:val="1"/>
+      <w:numFmt w:val="bullet"/>
+      <w:lvlText w:val="o"/>
+      <w:lvlJc w:val="left"/>
+      <w:pPr>
+        <w:ind w:left="720" w:hanging="360"/>
+      </w:pPr>
+      <w:rPr>
+        <w:rFonts w:ascii="Courier New" w:hAnsi="Courier New" w:cs="Courier New" w:hint="default"/>
+      </w:rPr>
+    </w:lvl>
+    <w:lvl w:ilvl="1" w:tplc="08090003">
+      <w:start w:val="1"/>
+      <w:numFmt w:val="bullet"/>
+      <w:lvlText w:val="o"/>
+      <w:lvlJc w:val="left"/>
+      <w:pPr>
+        <w:ind w:left="1440" w:hanging="360"/>
+      </w:pPr>
+      <w:rPr>
+        <w:rFonts w:ascii="Courier New" w:hAnsi="Courier New" w:cs="Courier New" w:hint="default"/>
+      </w:rPr>
+    </w:lvl>
+    <w:lvl w:ilvl="2" w:tplc="08090003">
+      <w:start w:val="1"/>
+      <w:numFmt w:val="bullet"/>
+      <w:lvlText w:val="o"/>
+      <w:lvlJc w:val="left"/>
+      <w:pPr>
+        <w:ind w:left="2160" w:hanging="360"/>
+      </w:pPr>
+      <w:rPr>
+        <w:rFonts w:ascii="Courier New" w:hAnsi="Courier New" w:cs="Courier New" w:hint="default"/>
+      </w:rPr>
+    </w:lvl>
+    <w:lvl w:ilvl="3" w:tplc="08090001" w:tentative="1">
+      <w:start w:val="1"/>
+      <w:numFmt w:val="bullet"/>
+      <w:lvlText w:val=""/>
+      <w:lvlJc w:val="left"/>
+      <w:pPr>
+        <w:ind w:left="2880" w:hanging="360"/>
+      </w:pPr>
+      <w:rPr>
+        <w:rFonts w:ascii="Symbol" w:hAnsi="Symbol" w:hint="default"/>
+      </w:rPr>
+    </w:lvl>
+    <w:lvl w:ilvl="4" w:tplc="08090003" w:tentative="1">
+      <w:start w:val="1"/>
+      <w:numFmt w:val="bullet"/>
+      <w:lvlText w:val="o"/>
+      <w:lvlJc w:val="left"/>
+      <w:pPr>
+        <w:ind w:left="3600" w:hanging="360"/>
+      </w:pPr>
+      <w:rPr>
+        <w:rFonts w:ascii="Courier New" w:hAnsi="Courier New" w:cs="Courier New" w:hint="default"/>
+      </w:rPr>
+    </w:lvl>
+    <w:lvl w:ilvl="5" w:tplc="08090005" w:tentative="1">
+      <w:start w:val="1"/>
+      <w:numFmt w:val="bullet"/>
+      <w:lvlText w:val=""/>
+      <w:lvlJc w:val="left"/>
+      <w:pPr>
+        <w:ind w:left="4320" w:hanging="360"/>
+      </w:pPr>
+      <w:rPr>
+        <w:rFonts w:ascii="Wingdings" w:hAnsi="Wingdings" w:hint="default"/>
+      </w:rPr>
+    </w:lvl>
+    <w:lvl w:ilvl="6" w:tplc="08090001" w:tentative="1">
+      <w:start w:val="1"/>
+      <w:numFmt w:val="bullet"/>
+      <w:lvlText w:val=""/>
+      <w:lvlJc w:val="left"/>
+      <w:pPr>
+        <w:ind w:left="5040" w:hanging="360"/>
+      </w:pPr>
+      <w:rPr>
+        <w:rFonts w:ascii="Symbol" w:hAnsi="Symbol" w:hint="default"/>
+      </w:rPr>
+    </w:lvl>
+    <w:lvl w:ilvl="7" w:tplc="08090003" w:tentative="1">
+      <w:start w:val="1"/>
+      <w:numFmt w:val="bullet"/>
+      <w:lvlText w:val="o"/>
+      <w:lvlJc w:val="left"/>
+      <w:pPr>
+        <w:ind w:left="5760" w:hanging="360"/>
+      </w:pPr>
+      <w:rPr>
+        <w:rFonts w:ascii="Courier New" w:hAnsi="Courier New" w:cs="Courier New" w:hint="default"/>
+      </w:rPr>
+    </w:lvl>
+    <w:lvl w:ilvl="8" w:tplc="08090005" w:tentative="1">
+      <w:start w:val="1"/>
+      <w:numFmt w:val="bullet"/>
+      <w:lvlText w:val=""/>
+      <w:lvlJc w:val="left"/>
+      <w:pPr>
+        <w:ind w:left="6480" w:hanging="360"/>
+      </w:pPr>
+      <w:rPr>
+        <w:rFonts w:ascii="Wingdings" w:hAnsi="Wingdings" w:hint="default"/>
+      </w:rPr>
+    </w:lvl>
+  </w:abstractNum>
+  <w:abstractNum w:abstractNumId="12">
     <w:nsid w:val="37550953"/>
     <w:multiLevelType w:val="hybridMultilevel"/>
     <w:tmpl w:val="D916A60A"/>
@@ -15797,7 +15954,7 @@
       </w:pPr>
     </w:lvl>
   </w:abstractNum>
-  <w:abstractNum w:abstractNumId="12">
+  <w:abstractNum w:abstractNumId="13">
     <w:nsid w:val="3C5C49F8"/>
     <w:multiLevelType w:val="hybridMultilevel"/>
     <w:tmpl w:val="DC261ADC"/>
@@ -15910,7 +16067,120 @@
       </w:rPr>
     </w:lvl>
   </w:abstractNum>
-  <w:abstractNum w:abstractNumId="13">
+  <w:abstractNum w:abstractNumId="14">
+    <w:nsid w:val="3ED65EEF"/>
+    <w:multiLevelType w:val="hybridMultilevel"/>
+    <w:tmpl w:val="9084B152"/>
+    <w:lvl w:ilvl="0" w:tplc="08090003">
+      <w:start w:val="1"/>
+      <w:numFmt w:val="bullet"/>
+      <w:lvlText w:val="o"/>
+      <w:lvlJc w:val="left"/>
+      <w:pPr>
+        <w:ind w:left="720" w:hanging="360"/>
+      </w:pPr>
+      <w:rPr>
+        <w:rFonts w:ascii="Courier New" w:hAnsi="Courier New" w:cs="Courier New" w:hint="default"/>
+      </w:rPr>
+    </w:lvl>
+    <w:lvl w:ilvl="1" w:tplc="08090003">
+      <w:start w:val="1"/>
+      <w:numFmt w:val="bullet"/>
+      <w:lvlText w:val="o"/>
+      <w:lvlJc w:val="left"/>
+      <w:pPr>
+        <w:ind w:left="1440" w:hanging="360"/>
+      </w:pPr>
+      <w:rPr>
+        <w:rFonts w:ascii="Courier New" w:hAnsi="Courier New" w:cs="Courier New" w:hint="default"/>
+      </w:rPr>
+    </w:lvl>
+    <w:lvl w:ilvl="2" w:tplc="08090003">
+      <w:start w:val="1"/>
+      <w:numFmt w:val="bullet"/>
+      <w:lvlText w:val="o"/>
+      <w:lvlJc w:val="left"/>
+      <w:pPr>
+        <w:ind w:left="2160" w:hanging="360"/>
+      </w:pPr>
+      <w:rPr>
+        <w:rFonts w:ascii="Courier New" w:hAnsi="Courier New" w:cs="Courier New" w:hint="default"/>
+      </w:rPr>
+    </w:lvl>
+    <w:lvl w:ilvl="3" w:tplc="08090001" w:tentative="1">
+      <w:start w:val="1"/>
+      <w:numFmt w:val="bullet"/>
+      <w:lvlText w:val=""/>
+      <w:lvlJc w:val="left"/>
+      <w:pPr>
+        <w:ind w:left="2880" w:hanging="360"/>
+      </w:pPr>
+      <w:rPr>
+        <w:rFonts w:ascii="Symbol" w:hAnsi="Symbol" w:hint="default"/>
+      </w:rPr>
+    </w:lvl>
+    <w:lvl w:ilvl="4" w:tplc="08090003" w:tentative="1">
+      <w:start w:val="1"/>
+      <w:numFmt w:val="bullet"/>
+      <w:lvlText w:val="o"/>
+      <w:lvlJc w:val="left"/>
+      <w:pPr>
+        <w:ind w:left="3600" w:hanging="360"/>
+      </w:pPr>
+      <w:rPr>
+        <w:rFonts w:ascii="Courier New" w:hAnsi="Courier New" w:cs="Courier New" w:hint="default"/>
+      </w:rPr>
+    </w:lvl>
+    <w:lvl w:ilvl="5" w:tplc="08090005" w:tentative="1">
+      <w:start w:val="1"/>
+      <w:numFmt w:val="bullet"/>
+      <w:lvlText w:val=""/>
+      <w:lvlJc w:val="left"/>
+      <w:pPr>
+        <w:ind w:left="4320" w:hanging="360"/>
+      </w:pPr>
+      <w:rPr>
+        <w:rFonts w:ascii="Wingdings" w:hAnsi="Wingdings" w:hint="default"/>
+      </w:rPr>
+    </w:lvl>
+    <w:lvl w:ilvl="6" w:tplc="08090001" w:tentative="1">
+      <w:start w:val="1"/>
+      <w:numFmt w:val="bullet"/>
+      <w:lvlText w:val=""/>
+      <w:lvlJc w:val="left"/>
+      <w:pPr>
+        <w:ind w:left="5040" w:hanging="360"/>
+      </w:pPr>
+      <w:rPr>
+        <w:rFonts w:ascii="Symbol" w:hAnsi="Symbol" w:hint="default"/>
+      </w:rPr>
+    </w:lvl>
+    <w:lvl w:ilvl="7" w:tplc="08090003" w:tentative="1">
+      <w:start w:val="1"/>
+      <w:numFmt w:val="bullet"/>
+      <w:lvlText w:val="o"/>
+      <w:lvlJc w:val="left"/>
+      <w:pPr>
+        <w:ind w:left="5760" w:hanging="360"/>
+      </w:pPr>
+      <w:rPr>
+        <w:rFonts w:ascii="Courier New" w:hAnsi="Courier New" w:cs="Courier New" w:hint="default"/>
+      </w:rPr>
+    </w:lvl>
+    <w:lvl w:ilvl="8" w:tplc="08090005" w:tentative="1">
+      <w:start w:val="1"/>
+      <w:numFmt w:val="bullet"/>
+      <w:lvlText w:val=""/>
+      <w:lvlJc w:val="left"/>
+      <w:pPr>
+        <w:ind w:left="6480" w:hanging="360"/>
+      </w:pPr>
+      <w:rPr>
+        <w:rFonts w:ascii="Wingdings" w:hAnsi="Wingdings" w:hint="default"/>
+      </w:rPr>
+    </w:lvl>
+  </w:abstractNum>
+  <w:abstractNum w:abstractNumId="15">
     <w:nsid w:val="40FF3FE6"/>
     <w:multiLevelType w:val="hybridMultilevel"/>
     <w:tmpl w:val="AC0A8746"/>
@@ -15999,7 +16269,7 @@
       </w:pPr>
     </w:lvl>
   </w:abstractNum>
-  <w:abstractNum w:abstractNumId="14">
+  <w:abstractNum w:abstractNumId="16">
     <w:nsid w:val="418142BC"/>
     <w:multiLevelType w:val="hybridMultilevel"/>
     <w:tmpl w:val="E0DE6920"/>
@@ -16112,7 +16382,7 @@
       </w:rPr>
     </w:lvl>
   </w:abstractNum>
-  <w:abstractNum w:abstractNumId="15">
+  <w:abstractNum w:abstractNumId="17">
     <w:nsid w:val="45A33DDB"/>
     <w:multiLevelType w:val="hybridMultilevel"/>
     <w:tmpl w:val="8BAAA564"/>
@@ -16225,7 +16495,7 @@
       </w:rPr>
     </w:lvl>
   </w:abstractNum>
-  <w:abstractNum w:abstractNumId="16">
+  <w:abstractNum w:abstractNumId="18">
     <w:nsid w:val="4630582D"/>
     <w:multiLevelType w:val="hybridMultilevel"/>
     <w:tmpl w:val="ED58E846"/>
@@ -16311,7 +16581,7 @@
       </w:pPr>
     </w:lvl>
   </w:abstractNum>
-  <w:abstractNum w:abstractNumId="17">
+  <w:abstractNum w:abstractNumId="19">
     <w:nsid w:val="47AA0F19"/>
     <w:multiLevelType w:val="hybridMultilevel"/>
     <w:tmpl w:val="EC54EFB4"/>
@@ -16424,7 +16694,7 @@
       </w:rPr>
     </w:lvl>
   </w:abstractNum>
-  <w:abstractNum w:abstractNumId="18">
+  <w:abstractNum w:abstractNumId="20">
     <w:nsid w:val="4E50124E"/>
     <w:multiLevelType w:val="hybridMultilevel"/>
     <w:tmpl w:val="FCA0464E"/>
@@ -16452,7 +16722,7 @@
         <w:rFonts w:ascii="Courier New" w:hAnsi="Courier New" w:cs="Courier New" w:hint="default"/>
       </w:rPr>
     </w:lvl>
-    <w:lvl w:ilvl="2" w:tplc="08090005" w:tentative="1">
+    <w:lvl w:ilvl="2" w:tplc="08090005">
       <w:start w:val="1"/>
       <w:numFmt w:val="bullet"/>
       <w:lvlText w:val=""/>
@@ -16537,7 +16807,7 @@
       </w:rPr>
     </w:lvl>
   </w:abstractNum>
-  <w:abstractNum w:abstractNumId="19">
+  <w:abstractNum w:abstractNumId="21">
     <w:nsid w:val="5903095E"/>
     <w:multiLevelType w:val="hybridMultilevel"/>
     <w:tmpl w:val="FD343836"/>
@@ -16626,7 +16896,7 @@
       </w:pPr>
     </w:lvl>
   </w:abstractNum>
-  <w:abstractNum w:abstractNumId="20">
+  <w:abstractNum w:abstractNumId="22">
     <w:nsid w:val="59415815"/>
     <w:multiLevelType w:val="hybridMultilevel"/>
     <w:tmpl w:val="A8ECE13E"/>
@@ -16739,7 +17009,7 @@
       </w:rPr>
     </w:lvl>
   </w:abstractNum>
-  <w:abstractNum w:abstractNumId="21">
+  <w:abstractNum w:abstractNumId="23">
     <w:nsid w:val="5B2A1822"/>
     <w:multiLevelType w:val="hybridMultilevel"/>
     <w:tmpl w:val="254A15B2"/>
@@ -16852,7 +17122,7 @@
       </w:rPr>
     </w:lvl>
   </w:abstractNum>
-  <w:abstractNum w:abstractNumId="22">
+  <w:abstractNum w:abstractNumId="24">
     <w:nsid w:val="5B6B594D"/>
     <w:multiLevelType w:val="hybridMultilevel"/>
     <w:tmpl w:val="4E206F50"/>
@@ -16938,7 +17208,7 @@
       </w:pPr>
     </w:lvl>
   </w:abstractNum>
-  <w:abstractNum w:abstractNumId="23">
+  <w:abstractNum w:abstractNumId="25">
     <w:nsid w:val="5D9B4E24"/>
     <w:multiLevelType w:val="hybridMultilevel"/>
     <w:tmpl w:val="1EBED18C"/>
@@ -17024,7 +17294,7 @@
       </w:pPr>
     </w:lvl>
   </w:abstractNum>
-  <w:abstractNum w:abstractNumId="24">
+  <w:abstractNum w:abstractNumId="26">
     <w:nsid w:val="5EB1055E"/>
     <w:multiLevelType w:val="hybridMultilevel"/>
     <w:tmpl w:val="DEB8EDE6"/>
@@ -17113,7 +17383,7 @@
       </w:pPr>
     </w:lvl>
   </w:abstractNum>
-  <w:abstractNum w:abstractNumId="25">
+  <w:abstractNum w:abstractNumId="27">
     <w:nsid w:val="61D4434F"/>
     <w:multiLevelType w:val="hybridMultilevel"/>
     <w:tmpl w:val="CFD6E1BE"/>
@@ -17202,7 +17472,7 @@
       </w:pPr>
     </w:lvl>
   </w:abstractNum>
-  <w:abstractNum w:abstractNumId="26">
+  <w:abstractNum w:abstractNumId="28">
     <w:nsid w:val="6FED201C"/>
     <w:multiLevelType w:val="hybridMultilevel"/>
     <w:tmpl w:val="4C08579C"/>
@@ -17291,7 +17561,7 @@
       </w:pPr>
     </w:lvl>
   </w:abstractNum>
-  <w:abstractNum w:abstractNumId="27">
+  <w:abstractNum w:abstractNumId="29">
     <w:nsid w:val="70BB0C2A"/>
     <w:multiLevelType w:val="hybridMultilevel"/>
     <w:tmpl w:val="B296BA7A"/>
@@ -17380,7 +17650,7 @@
       </w:pPr>
     </w:lvl>
   </w:abstractNum>
-  <w:abstractNum w:abstractNumId="28">
+  <w:abstractNum w:abstractNumId="30">
     <w:nsid w:val="7225446E"/>
     <w:multiLevelType w:val="hybridMultilevel"/>
     <w:tmpl w:val="F092A674"/>
@@ -17469,7 +17739,7 @@
       </w:pPr>
     </w:lvl>
   </w:abstractNum>
-  <w:abstractNum w:abstractNumId="29">
+  <w:abstractNum w:abstractNumId="31">
     <w:nsid w:val="72725359"/>
     <w:multiLevelType w:val="hybridMultilevel"/>
     <w:tmpl w:val="99E8069C"/>
@@ -17558,7 +17828,7 @@
       </w:pPr>
     </w:lvl>
   </w:abstractNum>
-  <w:abstractNum w:abstractNumId="30">
+  <w:abstractNum w:abstractNumId="32">
     <w:nsid w:val="74CE4C23"/>
     <w:multiLevelType w:val="hybridMultilevel"/>
     <w:tmpl w:val="2F1CC2E4"/>
@@ -17647,7 +17917,7 @@
       </w:pPr>
     </w:lvl>
   </w:abstractNum>
-  <w:abstractNum w:abstractNumId="31">
+  <w:abstractNum w:abstractNumId="33">
     <w:nsid w:val="795C03CB"/>
     <w:multiLevelType w:val="hybridMultilevel"/>
     <w:tmpl w:val="3F5C0DB2"/>
@@ -17759,7 +18029,7 @@
       </w:rPr>
     </w:lvl>
   </w:abstractNum>
-  <w:abstractNum w:abstractNumId="32">
+  <w:abstractNum w:abstractNumId="34">
     <w:nsid w:val="79B972B0"/>
     <w:multiLevelType w:val="hybridMultilevel"/>
     <w:tmpl w:val="37BA4948"/>
@@ -17849,25 +18119,25 @@
     </w:lvl>
   </w:abstractNum>
   <w:num w:numId="1">
-    <w:abstractNumId w:val="21"/>
+    <w:abstractNumId w:val="23"/>
   </w:num>
   <w:num w:numId="2">
+    <w:abstractNumId w:val="19"/>
+  </w:num>
+  <w:num w:numId="3">
+    <w:abstractNumId w:val="16"/>
+  </w:num>
+  <w:num w:numId="4">
+    <w:abstractNumId w:val="15"/>
+  </w:num>
+  <w:num w:numId="5">
+    <w:abstractNumId w:val="22"/>
+  </w:num>
+  <w:num w:numId="6">
     <w:abstractNumId w:val="17"/>
   </w:num>
-  <w:num w:numId="3">
-    <w:abstractNumId w:val="14"/>
-  </w:num>
-  <w:num w:numId="4">
-    <w:abstractNumId w:val="13"/>
-  </w:num>
-  <w:num w:numId="5">
-    <w:abstractNumId w:val="20"/>
-  </w:num>
-  <w:num w:numId="6">
-    <w:abstractNumId w:val="15"/>
-  </w:num>
   <w:num w:numId="7">
-    <w:abstractNumId w:val="11"/>
+    <w:abstractNumId w:val="12"/>
   </w:num>
   <w:num w:numId="8">
     <w:abstractNumId w:val="10"/>
@@ -17888,64 +18158,70 @@
     <w:abstractNumId w:val="9"/>
   </w:num>
   <w:num w:numId="14">
-    <w:abstractNumId w:val="18"/>
+    <w:abstractNumId w:val="20"/>
   </w:num>
   <w:num w:numId="15">
-    <w:abstractNumId w:val="12"/>
+    <w:abstractNumId w:val="13"/>
   </w:num>
   <w:num w:numId="16">
     <w:abstractNumId w:val="8"/>
   </w:num>
   <w:num w:numId="17">
-    <w:abstractNumId w:val="28"/>
+    <w:abstractNumId w:val="30"/>
   </w:num>
   <w:num w:numId="18">
     <w:abstractNumId w:val="3"/>
   </w:num>
   <w:num w:numId="19">
-    <w:abstractNumId w:val="25"/>
+    <w:abstractNumId w:val="27"/>
   </w:num>
   <w:num w:numId="20">
     <w:abstractNumId w:val="1"/>
   </w:num>
   <w:num w:numId="21">
-    <w:abstractNumId w:val="29"/>
+    <w:abstractNumId w:val="31"/>
   </w:num>
   <w:num w:numId="22">
     <w:abstractNumId w:val="2"/>
   </w:num>
   <w:num w:numId="23">
-    <w:abstractNumId w:val="27"/>
+    <w:abstractNumId w:val="29"/>
   </w:num>
   <w:num w:numId="24">
-    <w:abstractNumId w:val="32"/>
+    <w:abstractNumId w:val="34"/>
   </w:num>
   <w:num w:numId="25">
-    <w:abstractNumId w:val="24"/>
+    <w:abstractNumId w:val="26"/>
   </w:num>
   <w:num w:numId="26">
-    <w:abstractNumId w:val="19"/>
+    <w:abstractNumId w:val="21"/>
   </w:num>
   <w:num w:numId="27">
     <w:abstractNumId w:val="5"/>
   </w:num>
   <w:num w:numId="28">
-    <w:abstractNumId w:val="22"/>
+    <w:abstractNumId w:val="24"/>
   </w:num>
   <w:num w:numId="29">
-    <w:abstractNumId w:val="23"/>
+    <w:abstractNumId w:val="25"/>
   </w:num>
   <w:num w:numId="30">
-    <w:abstractNumId w:val="30"/>
+    <w:abstractNumId w:val="32"/>
   </w:num>
   <w:num w:numId="31">
-    <w:abstractNumId w:val="31"/>
+    <w:abstractNumId w:val="33"/>
   </w:num>
   <w:num w:numId="32">
-    <w:abstractNumId w:val="26"/>
+    <w:abstractNumId w:val="28"/>
   </w:num>
   <w:num w:numId="33">
-    <w:abstractNumId w:val="16"/>
+    <w:abstractNumId w:val="18"/>
+  </w:num>
+  <w:num w:numId="34">
+    <w:abstractNumId w:val="14"/>
+  </w:num>
+  <w:num w:numId="35">
+    <w:abstractNumId w:val="11"/>
   </w:num>
   <w:numIdMacAtCleanup w:val="26"/>
 </w:numbering>
@@ -18756,7 +19032,7 @@
 </file>
 
 <file path=customXml/itemProps1.xml><?xml version="1.0" encoding="utf-8"?>
-<ds:datastoreItem xmlns:ds="http://schemas.openxmlformats.org/officeDocument/2006/customXml" ds:itemID="{2D8DE0C1-5034-4166-A36E-684476664F42}">
+<ds:datastoreItem xmlns:ds="http://schemas.openxmlformats.org/officeDocument/2006/customXml" ds:itemID="{F3F31D50-15DE-45DC-B804-B71A7DEEFA93}">
   <ds:schemaRefs>
     <ds:schemaRef ds:uri="http://schemas.openxmlformats.org/officeDocument/2006/bibliography"/>
   </ds:schemaRefs>

</xml_diff>

<commit_message>
add redo shortcut CTRL + Y
</commit_message>
<xml_diff>
--- a/doc/User guides/myAgilePomodoro_3.1.0.docx
+++ b/doc/User guides/myAgilePomodoro_3.1.0.docx
@@ -303,7 +303,7 @@
           <w:r>
             <w:fldChar w:fldCharType="separate"/>
           </w:r>
-          <w:hyperlink w:anchor="_Toc398211716" w:history="1">
+          <w:hyperlink w:anchor="_Toc398457239" w:history="1">
             <w:r>
               <w:rPr>
                 <w:rStyle w:val="Hyperlink"/>
@@ -330,7 +330,7 @@
                 <w:noProof/>
                 <w:webHidden/>
               </w:rPr>
-              <w:instrText xml:space="preserve"> PAGEREF _Toc398211716 \h </w:instrText>
+              <w:instrText xml:space="preserve"> PAGEREF _Toc398457239 \h </w:instrText>
             </w:r>
             <w:r>
               <w:rPr>
@@ -373,7 +373,7 @@
               <w:lang w:val="fr-FR" w:eastAsia="fr-FR"/>
             </w:rPr>
           </w:pPr>
-          <w:hyperlink w:anchor="_Toc398211717" w:history="1">
+          <w:hyperlink w:anchor="_Toc398457240" w:history="1">
             <w:r>
               <w:rPr>
                 <w:rStyle w:val="Hyperlink"/>
@@ -400,7 +400,7 @@
                 <w:noProof/>
                 <w:webHidden/>
               </w:rPr>
-              <w:instrText xml:space="preserve"> PAGEREF _Toc398211717 \h </w:instrText>
+              <w:instrText xml:space="preserve"> PAGEREF _Toc398457240 \h </w:instrText>
             </w:r>
             <w:r>
               <w:rPr>
@@ -443,7 +443,7 @@
               <w:lang w:val="fr-FR" w:eastAsia="fr-FR"/>
             </w:rPr>
           </w:pPr>
-          <w:hyperlink w:anchor="_Toc398211718" w:history="1">
+          <w:hyperlink w:anchor="_Toc398457241" w:history="1">
             <w:r>
               <w:rPr>
                 <w:rStyle w:val="Hyperlink"/>
@@ -470,7 +470,7 @@
                 <w:noProof/>
                 <w:webHidden/>
               </w:rPr>
-              <w:instrText xml:space="preserve"> PAGEREF _Toc398211718 \h </w:instrText>
+              <w:instrText xml:space="preserve"> PAGEREF _Toc398457241 \h </w:instrText>
             </w:r>
             <w:r>
               <w:rPr>
@@ -513,7 +513,7 @@
               <w:lang w:val="fr-FR" w:eastAsia="fr-FR"/>
             </w:rPr>
           </w:pPr>
-          <w:hyperlink w:anchor="_Toc398211719" w:history="1">
+          <w:hyperlink w:anchor="_Toc398457242" w:history="1">
             <w:r>
               <w:rPr>
                 <w:rStyle w:val="Hyperlink"/>
@@ -540,7 +540,7 @@
                 <w:noProof/>
                 <w:webHidden/>
               </w:rPr>
-              <w:instrText xml:space="preserve"> PAGEREF _Toc398211719 \h </w:instrText>
+              <w:instrText xml:space="preserve"> PAGEREF _Toc398457242 \h </w:instrText>
             </w:r>
             <w:r>
               <w:rPr>
@@ -583,7 +583,7 @@
               <w:lang w:val="fr-FR" w:eastAsia="fr-FR"/>
             </w:rPr>
           </w:pPr>
-          <w:hyperlink w:anchor="_Toc398211720" w:history="1">
+          <w:hyperlink w:anchor="_Toc398457243" w:history="1">
             <w:r>
               <w:rPr>
                 <w:rStyle w:val="Hyperlink"/>
@@ -610,7 +610,7 @@
                 <w:noProof/>
                 <w:webHidden/>
               </w:rPr>
-              <w:instrText xml:space="preserve"> PAGEREF _Toc398211720 \h </w:instrText>
+              <w:instrText xml:space="preserve"> PAGEREF _Toc398457243 \h </w:instrText>
             </w:r>
             <w:r>
               <w:rPr>
@@ -653,7 +653,7 @@
               <w:lang w:val="fr-FR" w:eastAsia="fr-FR"/>
             </w:rPr>
           </w:pPr>
-          <w:hyperlink w:anchor="_Toc398211721" w:history="1">
+          <w:hyperlink w:anchor="_Toc398457244" w:history="1">
             <w:r>
               <w:rPr>
                 <w:rStyle w:val="Hyperlink"/>
@@ -680,7 +680,7 @@
                 <w:noProof/>
                 <w:webHidden/>
               </w:rPr>
-              <w:instrText xml:space="preserve"> PAGEREF _Toc398211721 \h </w:instrText>
+              <w:instrText xml:space="preserve"> PAGEREF _Toc398457244 \h </w:instrText>
             </w:r>
             <w:r>
               <w:rPr>
@@ -723,7 +723,7 @@
               <w:lang w:val="fr-FR" w:eastAsia="fr-FR"/>
             </w:rPr>
           </w:pPr>
-          <w:hyperlink w:anchor="_Toc398211722" w:history="1">
+          <w:hyperlink w:anchor="_Toc398457245" w:history="1">
             <w:r>
               <w:rPr>
                 <w:rStyle w:val="Hyperlink"/>
@@ -750,7 +750,7 @@
                 <w:noProof/>
                 <w:webHidden/>
               </w:rPr>
-              <w:instrText xml:space="preserve"> PAGEREF _Toc398211722 \h </w:instrText>
+              <w:instrText xml:space="preserve"> PAGEREF _Toc398457245 \h </w:instrText>
             </w:r>
             <w:r>
               <w:rPr>
@@ -793,7 +793,7 @@
               <w:lang w:val="fr-FR" w:eastAsia="fr-FR"/>
             </w:rPr>
           </w:pPr>
-          <w:hyperlink w:anchor="_Toc398211723" w:history="1">
+          <w:hyperlink w:anchor="_Toc398457246" w:history="1">
             <w:r>
               <w:rPr>
                 <w:rStyle w:val="Hyperlink"/>
@@ -820,7 +820,7 @@
                 <w:noProof/>
                 <w:webHidden/>
               </w:rPr>
-              <w:instrText xml:space="preserve"> PAGEREF _Toc398211723 \h </w:instrText>
+              <w:instrText xml:space="preserve"> PAGEREF _Toc398457246 \h </w:instrText>
             </w:r>
             <w:r>
               <w:rPr>
@@ -863,7 +863,7 @@
               <w:lang w:val="fr-FR" w:eastAsia="fr-FR"/>
             </w:rPr>
           </w:pPr>
-          <w:hyperlink w:anchor="_Toc398211724" w:history="1">
+          <w:hyperlink w:anchor="_Toc398457247" w:history="1">
             <w:r>
               <w:rPr>
                 <w:rStyle w:val="Hyperlink"/>
@@ -890,7 +890,7 @@
                 <w:noProof/>
                 <w:webHidden/>
               </w:rPr>
-              <w:instrText xml:space="preserve"> PAGEREF _Toc398211724 \h </w:instrText>
+              <w:instrText xml:space="preserve"> PAGEREF _Toc398457247 \h </w:instrText>
             </w:r>
             <w:r>
               <w:rPr>
@@ -933,7 +933,7 @@
               <w:lang w:val="fr-FR" w:eastAsia="fr-FR"/>
             </w:rPr>
           </w:pPr>
-          <w:hyperlink w:anchor="_Toc398211725" w:history="1">
+          <w:hyperlink w:anchor="_Toc398457248" w:history="1">
             <w:r>
               <w:rPr>
                 <w:rStyle w:val="Hyperlink"/>
@@ -960,7 +960,7 @@
                 <w:noProof/>
                 <w:webHidden/>
               </w:rPr>
-              <w:instrText xml:space="preserve"> PAGEREF _Toc398211725 \h </w:instrText>
+              <w:instrText xml:space="preserve"> PAGEREF _Toc398457248 \h </w:instrText>
             </w:r>
             <w:r>
               <w:rPr>
@@ -1003,7 +1003,7 @@
               <w:lang w:val="fr-FR" w:eastAsia="fr-FR"/>
             </w:rPr>
           </w:pPr>
-          <w:hyperlink w:anchor="_Toc398211726" w:history="1">
+          <w:hyperlink w:anchor="_Toc398457249" w:history="1">
             <w:r>
               <w:rPr>
                 <w:rStyle w:val="Hyperlink"/>
@@ -1030,7 +1030,7 @@
                 <w:noProof/>
                 <w:webHidden/>
               </w:rPr>
-              <w:instrText xml:space="preserve"> PAGEREF _Toc398211726 \h </w:instrText>
+              <w:instrText xml:space="preserve"> PAGEREF _Toc398457249 \h </w:instrText>
             </w:r>
             <w:r>
               <w:rPr>
@@ -1073,7 +1073,7 @@
               <w:lang w:val="fr-FR" w:eastAsia="fr-FR"/>
             </w:rPr>
           </w:pPr>
-          <w:hyperlink w:anchor="_Toc398211727" w:history="1">
+          <w:hyperlink w:anchor="_Toc398457250" w:history="1">
             <w:r>
               <w:rPr>
                 <w:rStyle w:val="Hyperlink"/>
@@ -1100,7 +1100,7 @@
                 <w:noProof/>
                 <w:webHidden/>
               </w:rPr>
-              <w:instrText xml:space="preserve"> PAGEREF _Toc398211727 \h </w:instrText>
+              <w:instrText xml:space="preserve"> PAGEREF _Toc398457250 \h </w:instrText>
             </w:r>
             <w:r>
               <w:rPr>
@@ -1143,7 +1143,7 @@
               <w:lang w:val="fr-FR" w:eastAsia="fr-FR"/>
             </w:rPr>
           </w:pPr>
-          <w:hyperlink w:anchor="_Toc398211728" w:history="1">
+          <w:hyperlink w:anchor="_Toc398457251" w:history="1">
             <w:r>
               <w:rPr>
                 <w:rStyle w:val="Hyperlink"/>
@@ -1170,7 +1170,7 @@
                 <w:noProof/>
                 <w:webHidden/>
               </w:rPr>
-              <w:instrText xml:space="preserve"> PAGEREF _Toc398211728 \h </w:instrText>
+              <w:instrText xml:space="preserve"> PAGEREF _Toc398457251 \h </w:instrText>
             </w:r>
             <w:r>
               <w:rPr>
@@ -1213,7 +1213,7 @@
               <w:lang w:val="fr-FR" w:eastAsia="fr-FR"/>
             </w:rPr>
           </w:pPr>
-          <w:hyperlink w:anchor="_Toc398211729" w:history="1">
+          <w:hyperlink w:anchor="_Toc398457252" w:history="1">
             <w:r>
               <w:rPr>
                 <w:rStyle w:val="Hyperlink"/>
@@ -1240,7 +1240,7 @@
                 <w:noProof/>
                 <w:webHidden/>
               </w:rPr>
-              <w:instrText xml:space="preserve"> PAGEREF _Toc398211729 \h </w:instrText>
+              <w:instrText xml:space="preserve"> PAGEREF _Toc398457252 \h </w:instrText>
             </w:r>
             <w:r>
               <w:rPr>
@@ -1283,7 +1283,7 @@
               <w:lang w:val="fr-FR" w:eastAsia="fr-FR"/>
             </w:rPr>
           </w:pPr>
-          <w:hyperlink w:anchor="_Toc398211730" w:history="1">
+          <w:hyperlink w:anchor="_Toc398457253" w:history="1">
             <w:r>
               <w:rPr>
                 <w:rStyle w:val="Hyperlink"/>
@@ -1310,7 +1310,7 @@
                 <w:noProof/>
                 <w:webHidden/>
               </w:rPr>
-              <w:instrText xml:space="preserve"> PAGEREF _Toc398211730 \h </w:instrText>
+              <w:instrText xml:space="preserve"> PAGEREF _Toc398457253 \h </w:instrText>
             </w:r>
             <w:r>
               <w:rPr>
@@ -1353,7 +1353,7 @@
               <w:lang w:val="fr-FR" w:eastAsia="fr-FR"/>
             </w:rPr>
           </w:pPr>
-          <w:hyperlink w:anchor="_Toc398211731" w:history="1">
+          <w:hyperlink w:anchor="_Toc398457254" w:history="1">
             <w:r>
               <w:rPr>
                 <w:rStyle w:val="Hyperlink"/>
@@ -1380,7 +1380,7 @@
                 <w:noProof/>
                 <w:webHidden/>
               </w:rPr>
-              <w:instrText xml:space="preserve"> PAGEREF _Toc398211731 \h </w:instrText>
+              <w:instrText xml:space="preserve"> PAGEREF _Toc398457254 \h </w:instrText>
             </w:r>
             <w:r>
               <w:rPr>
@@ -1423,7 +1423,7 @@
               <w:lang w:val="fr-FR" w:eastAsia="fr-FR"/>
             </w:rPr>
           </w:pPr>
-          <w:hyperlink w:anchor="_Toc398211732" w:history="1">
+          <w:hyperlink w:anchor="_Toc398457255" w:history="1">
             <w:r>
               <w:rPr>
                 <w:rStyle w:val="Hyperlink"/>
@@ -1450,7 +1450,7 @@
                 <w:noProof/>
                 <w:webHidden/>
               </w:rPr>
-              <w:instrText xml:space="preserve"> PAGEREF _Toc398211732 \h </w:instrText>
+              <w:instrText xml:space="preserve"> PAGEREF _Toc398457255 \h </w:instrText>
             </w:r>
             <w:r>
               <w:rPr>
@@ -1493,7 +1493,7 @@
               <w:lang w:val="fr-FR" w:eastAsia="fr-FR"/>
             </w:rPr>
           </w:pPr>
-          <w:hyperlink w:anchor="_Toc398211733" w:history="1">
+          <w:hyperlink w:anchor="_Toc398457256" w:history="1">
             <w:r>
               <w:rPr>
                 <w:rStyle w:val="Hyperlink"/>
@@ -1520,7 +1520,7 @@
                 <w:noProof/>
                 <w:webHidden/>
               </w:rPr>
-              <w:instrText xml:space="preserve"> PAGEREF _Toc398211733 \h </w:instrText>
+              <w:instrText xml:space="preserve"> PAGEREF _Toc398457256 \h </w:instrText>
             </w:r>
             <w:r>
               <w:rPr>
@@ -1563,7 +1563,7 @@
               <w:lang w:val="fr-FR" w:eastAsia="fr-FR"/>
             </w:rPr>
           </w:pPr>
-          <w:hyperlink w:anchor="_Toc398211734" w:history="1">
+          <w:hyperlink w:anchor="_Toc398457257" w:history="1">
             <w:r>
               <w:rPr>
                 <w:rStyle w:val="Hyperlink"/>
@@ -1590,7 +1590,7 @@
                 <w:noProof/>
                 <w:webHidden/>
               </w:rPr>
-              <w:instrText xml:space="preserve"> PAGEREF _Toc398211734 \h </w:instrText>
+              <w:instrText xml:space="preserve"> PAGEREF _Toc398457257 \h </w:instrText>
             </w:r>
             <w:r>
               <w:rPr>
@@ -1633,7 +1633,7 @@
               <w:lang w:val="fr-FR" w:eastAsia="fr-FR"/>
             </w:rPr>
           </w:pPr>
-          <w:hyperlink w:anchor="_Toc398211735" w:history="1">
+          <w:hyperlink w:anchor="_Toc398457258" w:history="1">
             <w:r>
               <w:rPr>
                 <w:rStyle w:val="Hyperlink"/>
@@ -1660,7 +1660,7 @@
                 <w:noProof/>
                 <w:webHidden/>
               </w:rPr>
-              <w:instrText xml:space="preserve"> PAGEREF _Toc398211735 \h </w:instrText>
+              <w:instrText xml:space="preserve"> PAGEREF _Toc398457258 \h </w:instrText>
             </w:r>
             <w:r>
               <w:rPr>
@@ -1703,7 +1703,7 @@
               <w:lang w:val="fr-FR" w:eastAsia="fr-FR"/>
             </w:rPr>
           </w:pPr>
-          <w:hyperlink w:anchor="_Toc398211736" w:history="1">
+          <w:hyperlink w:anchor="_Toc398457259" w:history="1">
             <w:r>
               <w:rPr>
                 <w:rStyle w:val="Hyperlink"/>
@@ -1730,7 +1730,7 @@
                 <w:noProof/>
                 <w:webHidden/>
               </w:rPr>
-              <w:instrText xml:space="preserve"> PAGEREF _Toc398211736 \h </w:instrText>
+              <w:instrText xml:space="preserve"> PAGEREF _Toc398457259 \h </w:instrText>
             </w:r>
             <w:r>
               <w:rPr>
@@ -1773,7 +1773,7 @@
               <w:lang w:val="fr-FR" w:eastAsia="fr-FR"/>
             </w:rPr>
           </w:pPr>
-          <w:hyperlink w:anchor="_Toc398211737" w:history="1">
+          <w:hyperlink w:anchor="_Toc398457260" w:history="1">
             <w:r>
               <w:rPr>
                 <w:rStyle w:val="Hyperlink"/>
@@ -1800,7 +1800,7 @@
                 <w:noProof/>
                 <w:webHidden/>
               </w:rPr>
-              <w:instrText xml:space="preserve"> PAGEREF _Toc398211737 \h </w:instrText>
+              <w:instrText xml:space="preserve"> PAGEREF _Toc398457260 \h </w:instrText>
             </w:r>
             <w:r>
               <w:rPr>
@@ -1843,7 +1843,7 @@
               <w:lang w:val="fr-FR" w:eastAsia="fr-FR"/>
             </w:rPr>
           </w:pPr>
-          <w:hyperlink w:anchor="_Toc398211738" w:history="1">
+          <w:hyperlink w:anchor="_Toc398457261" w:history="1">
             <w:r>
               <w:rPr>
                 <w:rStyle w:val="Hyperlink"/>
@@ -1870,7 +1870,7 @@
                 <w:noProof/>
                 <w:webHidden/>
               </w:rPr>
-              <w:instrText xml:space="preserve"> PAGEREF _Toc398211738 \h </w:instrText>
+              <w:instrText xml:space="preserve"> PAGEREF _Toc398457261 \h </w:instrText>
             </w:r>
             <w:r>
               <w:rPr>
@@ -1913,7 +1913,7 @@
               <w:lang w:val="fr-FR" w:eastAsia="fr-FR"/>
             </w:rPr>
           </w:pPr>
-          <w:hyperlink w:anchor="_Toc398211739" w:history="1">
+          <w:hyperlink w:anchor="_Toc398457262" w:history="1">
             <w:r>
               <w:rPr>
                 <w:rStyle w:val="Hyperlink"/>
@@ -1940,7 +1940,7 @@
                 <w:noProof/>
                 <w:webHidden/>
               </w:rPr>
-              <w:instrText xml:space="preserve"> PAGEREF _Toc398211739 \h </w:instrText>
+              <w:instrText xml:space="preserve"> PAGEREF _Toc398457262 \h </w:instrText>
             </w:r>
             <w:r>
               <w:rPr>
@@ -1983,7 +1983,7 @@
               <w:lang w:val="fr-FR" w:eastAsia="fr-FR"/>
             </w:rPr>
           </w:pPr>
-          <w:hyperlink w:anchor="_Toc398211740" w:history="1">
+          <w:hyperlink w:anchor="_Toc398457263" w:history="1">
             <w:r>
               <w:rPr>
                 <w:rStyle w:val="Hyperlink"/>
@@ -2010,7 +2010,7 @@
                 <w:noProof/>
                 <w:webHidden/>
               </w:rPr>
-              <w:instrText xml:space="preserve"> PAGEREF _Toc398211740 \h </w:instrText>
+              <w:instrText xml:space="preserve"> PAGEREF _Toc398457263 \h </w:instrText>
             </w:r>
             <w:r>
               <w:rPr>
@@ -2053,7 +2053,7 @@
               <w:lang w:val="fr-FR" w:eastAsia="fr-FR"/>
             </w:rPr>
           </w:pPr>
-          <w:hyperlink w:anchor="_Toc398211741" w:history="1">
+          <w:hyperlink w:anchor="_Toc398457264" w:history="1">
             <w:r>
               <w:rPr>
                 <w:rStyle w:val="Hyperlink"/>
@@ -2080,7 +2080,7 @@
                 <w:noProof/>
                 <w:webHidden/>
               </w:rPr>
-              <w:instrText xml:space="preserve"> PAGEREF _Toc398211741 \h </w:instrText>
+              <w:instrText xml:space="preserve"> PAGEREF _Toc398457264 \h </w:instrText>
             </w:r>
             <w:r>
               <w:rPr>
@@ -2123,7 +2123,7 @@
               <w:lang w:val="fr-FR" w:eastAsia="fr-FR"/>
             </w:rPr>
           </w:pPr>
-          <w:hyperlink w:anchor="_Toc398211742" w:history="1">
+          <w:hyperlink w:anchor="_Toc398457265" w:history="1">
             <w:r>
               <w:rPr>
                 <w:rStyle w:val="Hyperlink"/>
@@ -2150,7 +2150,7 @@
                 <w:noProof/>
                 <w:webHidden/>
               </w:rPr>
-              <w:instrText xml:space="preserve"> PAGEREF _Toc398211742 \h </w:instrText>
+              <w:instrText xml:space="preserve"> PAGEREF _Toc398457265 \h </w:instrText>
             </w:r>
             <w:r>
               <w:rPr>
@@ -2193,7 +2193,7 @@
               <w:lang w:val="fr-FR" w:eastAsia="fr-FR"/>
             </w:rPr>
           </w:pPr>
-          <w:hyperlink w:anchor="_Toc398211743" w:history="1">
+          <w:hyperlink w:anchor="_Toc398457266" w:history="1">
             <w:r>
               <w:rPr>
                 <w:rStyle w:val="Hyperlink"/>
@@ -2220,7 +2220,7 @@
                 <w:noProof/>
                 <w:webHidden/>
               </w:rPr>
-              <w:instrText xml:space="preserve"> PAGEREF _Toc398211743 \h </w:instrText>
+              <w:instrText xml:space="preserve"> PAGEREF _Toc398457266 \h </w:instrText>
             </w:r>
             <w:r>
               <w:rPr>
@@ -2263,7 +2263,7 @@
               <w:lang w:val="fr-FR" w:eastAsia="fr-FR"/>
             </w:rPr>
           </w:pPr>
-          <w:hyperlink w:anchor="_Toc398211744" w:history="1">
+          <w:hyperlink w:anchor="_Toc398457267" w:history="1">
             <w:r>
               <w:rPr>
                 <w:rStyle w:val="Hyperlink"/>
@@ -2290,7 +2290,7 @@
                 <w:noProof/>
                 <w:webHidden/>
               </w:rPr>
-              <w:instrText xml:space="preserve"> PAGEREF _Toc398211744 \h </w:instrText>
+              <w:instrText xml:space="preserve"> PAGEREF _Toc398457267 \h </w:instrText>
             </w:r>
             <w:r>
               <w:rPr>
@@ -2333,7 +2333,7 @@
               <w:lang w:val="fr-FR" w:eastAsia="fr-FR"/>
             </w:rPr>
           </w:pPr>
-          <w:hyperlink w:anchor="_Toc398211745" w:history="1">
+          <w:hyperlink w:anchor="_Toc398457268" w:history="1">
             <w:r>
               <w:rPr>
                 <w:rStyle w:val="Hyperlink"/>
@@ -2360,7 +2360,7 @@
                 <w:noProof/>
                 <w:webHidden/>
               </w:rPr>
-              <w:instrText xml:space="preserve"> PAGEREF _Toc398211745 \h </w:instrText>
+              <w:instrText xml:space="preserve"> PAGEREF _Toc398457268 \h </w:instrText>
             </w:r>
             <w:r>
               <w:rPr>
@@ -2403,7 +2403,7 @@
               <w:lang w:val="fr-FR" w:eastAsia="fr-FR"/>
             </w:rPr>
           </w:pPr>
-          <w:hyperlink w:anchor="_Toc398211746" w:history="1">
+          <w:hyperlink w:anchor="_Toc398457269" w:history="1">
             <w:r>
               <w:rPr>
                 <w:rStyle w:val="Hyperlink"/>
@@ -2430,7 +2430,7 @@
                 <w:noProof/>
                 <w:webHidden/>
               </w:rPr>
-              <w:instrText xml:space="preserve"> PAGEREF _Toc398211746 \h </w:instrText>
+              <w:instrText xml:space="preserve"> PAGEREF _Toc398457269 \h </w:instrText>
             </w:r>
             <w:r>
               <w:rPr>
@@ -2472,7 +2472,7 @@
       <w:pPr>
         <w:pStyle w:val="Heading1"/>
       </w:pPr>
-      <w:bookmarkStart w:id="2" w:name="_Toc398211716"/>
+      <w:bookmarkStart w:id="2" w:name="_Toc398457239"/>
       <w:r>
         <w:lastRenderedPageBreak/>
         <w:t>Intro</w:t>
@@ -2515,7 +2515,7 @@
       <w:pPr>
         <w:pStyle w:val="Heading1"/>
       </w:pPr>
-      <w:bookmarkStart w:id="3" w:name="_Toc398211717"/>
+      <w:bookmarkStart w:id="3" w:name="_Toc398457240"/>
       <w:r>
         <w:t>License</w:t>
       </w:r>
@@ -2605,7 +2605,7 @@
       <w:pPr>
         <w:pStyle w:val="Heading1"/>
       </w:pPr>
-      <w:bookmarkStart w:id="4" w:name="_Toc398211718"/>
+      <w:bookmarkStart w:id="4" w:name="_Toc398457241"/>
       <w:r>
         <w:t>Configuration</w:t>
       </w:r>
@@ -2828,7 +2828,7 @@
       <w:pPr>
         <w:pStyle w:val="Heading2"/>
       </w:pPr>
-      <w:bookmarkStart w:id="5" w:name="_Toc398211719"/>
+      <w:bookmarkStart w:id="5" w:name="_Toc398457242"/>
       <w:proofErr w:type="spellStart"/>
       <w:r>
         <w:t>MySQL</w:t>
@@ -3480,7 +3480,7 @@
       <w:pPr>
         <w:pStyle w:val="Heading2"/>
       </w:pPr>
-      <w:bookmarkStart w:id="6" w:name="_Toc398211720"/>
+      <w:bookmarkStart w:id="6" w:name="_Toc398457243"/>
       <w:r>
         <w:t>Logger</w:t>
       </w:r>
@@ -3599,7 +3599,7 @@
       <w:pPr>
         <w:pStyle w:val="Heading2"/>
       </w:pPr>
-      <w:bookmarkStart w:id="7" w:name="_Toc398211721"/>
+      <w:bookmarkStart w:id="7" w:name="_Toc398457244"/>
       <w:r>
         <w:t>Google Drive configuration</w:t>
       </w:r>
@@ -3788,7 +3788,7 @@
       <w:pPr>
         <w:pStyle w:val="Heading2"/>
       </w:pPr>
-      <w:bookmarkStart w:id="8" w:name="_Toc398211722"/>
+      <w:bookmarkStart w:id="8" w:name="_Toc398457245"/>
       <w:proofErr w:type="gramStart"/>
       <w:r>
         <w:t>m</w:t>
@@ -4075,7 +4075,7 @@
       <w:pPr>
         <w:pStyle w:val="Heading2"/>
       </w:pPr>
-      <w:bookmarkStart w:id="9" w:name="_Toc398211723"/>
+      <w:bookmarkStart w:id="9" w:name="_Toc398457246"/>
       <w:r>
         <w:t>P</w:t>
       </w:r>
@@ -4093,7 +4093,7 @@
       <w:pPr>
         <w:pStyle w:val="Heading3"/>
       </w:pPr>
-      <w:bookmarkStart w:id="10" w:name="_Toc398211724"/>
+      <w:bookmarkStart w:id="10" w:name="_Toc398457247"/>
       <w:r>
         <w:t>How to set the preferences</w:t>
       </w:r>
@@ -5753,7 +5753,7 @@
       <w:pPr>
         <w:pStyle w:val="Heading1"/>
       </w:pPr>
-      <w:bookmarkStart w:id="30" w:name="_Toc398211725"/>
+      <w:bookmarkStart w:id="30" w:name="_Toc398457248"/>
       <w:r>
         <w:t>Getting Started</w:t>
       </w:r>
@@ -6507,7 +6507,7 @@
       <w:pPr>
         <w:pStyle w:val="Heading3"/>
       </w:pPr>
-      <w:bookmarkStart w:id="33" w:name="_Toc398211726"/>
+      <w:bookmarkStart w:id="33" w:name="_Toc398457249"/>
       <w:r>
         <w:t xml:space="preserve">How to </w:t>
       </w:r>
@@ -7801,7 +7801,7 @@
         </w:numPr>
       </w:pPr>
       <w:r>
-        <w:t>CTR + Z: undo.</w:t>
+        <w:t>CTR + C: copy selected text.</w:t>
       </w:r>
     </w:p>
     <w:p>
@@ -7813,7 +7813,7 @@
         </w:numPr>
       </w:pPr>
       <w:r>
-        <w:t>CTR + C: copy selected text.</w:t>
+        <w:t>CTR + N: insert line break.</w:t>
       </w:r>
     </w:p>
     <w:p>
@@ -7825,34 +7825,18 @@
         </w:numPr>
       </w:pPr>
       <w:r>
-        <w:t>CTR + N: insert line break.</w:t>
-      </w:r>
-    </w:p>
-    <w:p>
-      <w:pPr>
-        <w:pStyle w:val="ListParagraph"/>
-        <w:numPr>
-          <w:ilvl w:val="2"/>
-          <w:numId w:val="34"/>
-        </w:numPr>
-      </w:pPr>
-      <w:r>
-        <w:t>CTR + V: paste any string content found in the clipboard (formatting</w:t>
-      </w:r>
-      <w:r>
-        <w:t xml:space="preserve"> preserved) (images won’t be saved).</w:t>
-      </w:r>
-    </w:p>
-    <w:p>
-      <w:pPr>
-        <w:pStyle w:val="ListParagraph"/>
-        <w:numPr>
-          <w:ilvl w:val="2"/>
-          <w:numId w:val="34"/>
-        </w:numPr>
-      </w:pPr>
-      <w:r>
-        <w:t>SHIFT + INSERT: paste any string content found in the clipboard (formatting removed).</w:t>
+        <w:t xml:space="preserve">CTR + V and </w:t>
+      </w:r>
+      <w:r>
+        <w:t xml:space="preserve">SHIFT + INSERT: paste any string content found in the </w:t>
+      </w:r>
+      <w:proofErr w:type="gramStart"/>
+      <w:r>
+        <w:t>clipboard</w:t>
+      </w:r>
+      <w:proofErr w:type="gramEnd"/>
+      <w:r>
+        <w:t xml:space="preserve"> (formatting removed).</w:t>
       </w:r>
     </w:p>
     <w:p>
@@ -7951,6 +7935,30 @@
       </w:r>
       <w:r>
         <w:t>.</w:t>
+      </w:r>
+    </w:p>
+    <w:p>
+      <w:pPr>
+        <w:pStyle w:val="ListParagraph"/>
+        <w:numPr>
+          <w:ilvl w:val="2"/>
+          <w:numId w:val="35"/>
+        </w:numPr>
+      </w:pPr>
+      <w:r>
+        <w:t>CTR + Z: undo.</w:t>
+      </w:r>
+    </w:p>
+    <w:p>
+      <w:pPr>
+        <w:pStyle w:val="ListParagraph"/>
+        <w:numPr>
+          <w:ilvl w:val="2"/>
+          <w:numId w:val="35"/>
+        </w:numPr>
+      </w:pPr>
+      <w:r>
+        <w:t>CTR + Y: redo.</w:t>
       </w:r>
     </w:p>
     <w:p/>
@@ -8116,7 +8124,7 @@
           </wp:anchor>
         </w:drawing>
       </w:r>
-      <w:bookmarkStart w:id="34" w:name="_Toc398211727"/>
+      <w:bookmarkStart w:id="34" w:name="_Toc398457250"/>
       <w:r>
         <w:t>New</w:t>
       </w:r>
@@ -8140,7 +8148,7 @@
       <w:pPr>
         <w:pStyle w:val="Heading3"/>
       </w:pPr>
-      <w:bookmarkStart w:id="35" w:name="_Toc398211728"/>
+      <w:bookmarkStart w:id="35" w:name="_Toc398457251"/>
       <w:r>
         <w:t>How to c</w:t>
       </w:r>
@@ -8216,7 +8224,7 @@
       <w:pPr>
         <w:pStyle w:val="Heading3"/>
       </w:pPr>
-      <w:bookmarkStart w:id="36" w:name="_Toc398211729"/>
+      <w:bookmarkStart w:id="36" w:name="_Toc398457252"/>
       <w:r>
         <w:t>How to use the</w:t>
       </w:r>
@@ -8711,7 +8719,7 @@
           </wp:anchor>
         </w:drawing>
       </w:r>
-      <w:bookmarkStart w:id="47" w:name="_Toc398211730"/>
+      <w:bookmarkStart w:id="47" w:name="_Toc398457253"/>
       <w:r>
         <w:t>Ac</w:t>
       </w:r>
@@ -8741,7 +8749,7 @@
       <w:pPr>
         <w:pStyle w:val="Heading3"/>
       </w:pPr>
-      <w:bookmarkStart w:id="48" w:name="_Toc398211731"/>
+      <w:bookmarkStart w:id="48" w:name="_Toc398457254"/>
       <w:r>
         <w:t>How to read the table</w:t>
       </w:r>
@@ -9098,7 +9106,7 @@
       <w:pPr>
         <w:pStyle w:val="Heading3"/>
       </w:pPr>
-      <w:bookmarkStart w:id="49" w:name="_Toc398211732"/>
+      <w:bookmarkStart w:id="49" w:name="_Toc398457255"/>
       <w:r>
         <w:t>How to use a task as template</w:t>
       </w:r>
@@ -9168,7 +9176,7 @@
       <w:pPr>
         <w:pStyle w:val="Heading3"/>
       </w:pPr>
-      <w:bookmarkStart w:id="50" w:name="_Toc398211733"/>
+      <w:bookmarkStart w:id="50" w:name="_Toc398457256"/>
       <w:r>
         <w:t>How to edit a task</w:t>
       </w:r>
@@ -9342,7 +9350,7 @@
       <w:pPr>
         <w:pStyle w:val="Heading3"/>
       </w:pPr>
-      <w:bookmarkStart w:id="51" w:name="_Toc398211734"/>
+      <w:bookmarkStart w:id="51" w:name="_Toc398457257"/>
       <w:r>
         <w:t>How to export data</w:t>
       </w:r>
@@ -10212,7 +10220,7 @@
       <w:pPr>
         <w:pStyle w:val="Heading3"/>
       </w:pPr>
-      <w:bookmarkStart w:id="58" w:name="_Toc398211735"/>
+      <w:bookmarkStart w:id="58" w:name="_Toc398457258"/>
       <w:r>
         <w:t>How to impor</w:t>
       </w:r>
@@ -10418,7 +10426,7 @@
           </wp:anchor>
         </w:drawing>
       </w:r>
-      <w:bookmarkStart w:id="59" w:name="_Toc398211736"/>
+      <w:bookmarkStart w:id="59" w:name="_Toc398457259"/>
       <w:proofErr w:type="spellStart"/>
       <w:r>
         <w:t>ToDo</w:t>
@@ -10467,7 +10475,7 @@
       <w:pPr>
         <w:pStyle w:val="Heading3"/>
       </w:pPr>
-      <w:bookmarkStart w:id="60" w:name="_Toc398211737"/>
+      <w:bookmarkStart w:id="60" w:name="_Toc398457260"/>
       <w:r>
         <w:t>How to read the table</w:t>
       </w:r>
@@ -10669,7 +10677,7 @@
       <w:pPr>
         <w:pStyle w:val="Heading3"/>
       </w:pPr>
-      <w:bookmarkStart w:id="61" w:name="_Toc398211738"/>
+      <w:bookmarkStart w:id="61" w:name="_Toc398457261"/>
       <w:r>
         <w:t>How to p</w:t>
       </w:r>
@@ -10712,7 +10720,7 @@
       <w:pPr>
         <w:pStyle w:val="Heading3"/>
       </w:pPr>
-      <w:bookmarkStart w:id="62" w:name="_Toc398211739"/>
+      <w:bookmarkStart w:id="62" w:name="_Toc398457262"/>
       <w:r>
         <w:t>How to w</w:t>
       </w:r>
@@ -11891,7 +11899,7 @@
       <w:pPr>
         <w:pStyle w:val="Heading3"/>
       </w:pPr>
-      <w:bookmarkStart w:id="78" w:name="_Toc398211740"/>
+      <w:bookmarkStart w:id="78" w:name="_Toc398457263"/>
       <w:r>
         <w:t xml:space="preserve">How to </w:t>
       </w:r>
@@ -12100,7 +12108,7 @@
       <w:pPr>
         <w:pStyle w:val="Heading3"/>
       </w:pPr>
-      <w:bookmarkStart w:id="81" w:name="_Toc398211741"/>
+      <w:bookmarkStart w:id="81" w:name="_Toc398457264"/>
       <w:r>
         <w:t xml:space="preserve">How to </w:t>
       </w:r>
@@ -12443,7 +12451,7 @@
       <w:pPr>
         <w:pStyle w:val="Heading3"/>
       </w:pPr>
-      <w:bookmarkStart w:id="82" w:name="_Toc398211742"/>
+      <w:bookmarkStart w:id="82" w:name="_Toc398457265"/>
       <w:r>
         <w:t xml:space="preserve">How to </w:t>
       </w:r>
@@ -12628,7 +12636,7 @@
           </wp:anchor>
         </w:drawing>
       </w:r>
-      <w:bookmarkStart w:id="83" w:name="_Toc398211743"/>
+      <w:bookmarkStart w:id="83" w:name="_Toc398457266"/>
       <w:r>
         <w:t>Report List / Release Backlog</w:t>
       </w:r>
@@ -12658,7 +12666,7 @@
       <w:pPr>
         <w:pStyle w:val="Heading3"/>
       </w:pPr>
-      <w:bookmarkStart w:id="84" w:name="_Toc398211744"/>
+      <w:bookmarkStart w:id="84" w:name="_Toc398457267"/>
       <w:r>
         <w:t xml:space="preserve">How to </w:t>
       </w:r>
@@ -13261,7 +13269,7 @@
           </wp:anchor>
         </w:drawing>
       </w:r>
-      <w:bookmarkStart w:id="101" w:name="_Toc398211745"/>
+      <w:bookmarkStart w:id="101" w:name="_Toc398457268"/>
       <w:r>
         <w:t>Burndown</w:t>
       </w:r>
@@ -13300,7 +13308,7 @@
       <w:pPr>
         <w:pStyle w:val="Heading3"/>
       </w:pPr>
-      <w:bookmarkStart w:id="102" w:name="_Toc398211746"/>
+      <w:bookmarkStart w:id="102" w:name="_Toc398457269"/>
       <w:r>
         <w:t xml:space="preserve">How to </w:t>
       </w:r>
@@ -19032,7 +19040,7 @@
 </file>
 
 <file path=customXml/itemProps1.xml><?xml version="1.0" encoding="utf-8"?>
-<ds:datastoreItem xmlns:ds="http://schemas.openxmlformats.org/officeDocument/2006/customXml" ds:itemID="{F3F31D50-15DE-45DC-B804-B71A7DEEFA93}">
+<ds:datastoreItem xmlns:ds="http://schemas.openxmlformats.org/officeDocument/2006/customXml" ds:itemID="{C28D865A-F4A7-46F3-B485-3DDAAB1E0167}">
   <ds:schemaRefs>
     <ds:schemaRef ds:uri="http://schemas.openxmlformats.org/officeDocument/2006/bibliography"/>
   </ds:schemaRefs>

</xml_diff>

<commit_message>
fixed issues regarding insertion of carriage return in the editor
</commit_message>
<xml_diff>
--- a/doc/User guides/myAgilePomodoro_3.1.0.docx
+++ b/doc/User guides/myAgilePomodoro_3.1.0.docx
@@ -303,7 +303,7 @@
           <w:r>
             <w:fldChar w:fldCharType="separate"/>
           </w:r>
-          <w:hyperlink w:anchor="_Toc398457239" w:history="1">
+          <w:hyperlink w:anchor="_Toc398568182" w:history="1">
             <w:r>
               <w:rPr>
                 <w:rStyle w:val="Hyperlink"/>
@@ -330,7 +330,7 @@
                 <w:noProof/>
                 <w:webHidden/>
               </w:rPr>
-              <w:instrText xml:space="preserve"> PAGEREF _Toc398457239 \h </w:instrText>
+              <w:instrText xml:space="preserve"> PAGEREF _Toc398568182 \h </w:instrText>
             </w:r>
             <w:r>
               <w:rPr>
@@ -373,7 +373,7 @@
               <w:lang w:val="fr-FR" w:eastAsia="fr-FR"/>
             </w:rPr>
           </w:pPr>
-          <w:hyperlink w:anchor="_Toc398457240" w:history="1">
+          <w:hyperlink w:anchor="_Toc398568183" w:history="1">
             <w:r>
               <w:rPr>
                 <w:rStyle w:val="Hyperlink"/>
@@ -400,7 +400,7 @@
                 <w:noProof/>
                 <w:webHidden/>
               </w:rPr>
-              <w:instrText xml:space="preserve"> PAGEREF _Toc398457240 \h </w:instrText>
+              <w:instrText xml:space="preserve"> PAGEREF _Toc398568183 \h </w:instrText>
             </w:r>
             <w:r>
               <w:rPr>
@@ -443,7 +443,7 @@
               <w:lang w:val="fr-FR" w:eastAsia="fr-FR"/>
             </w:rPr>
           </w:pPr>
-          <w:hyperlink w:anchor="_Toc398457241" w:history="1">
+          <w:hyperlink w:anchor="_Toc398568184" w:history="1">
             <w:r>
               <w:rPr>
                 <w:rStyle w:val="Hyperlink"/>
@@ -470,7 +470,7 @@
                 <w:noProof/>
                 <w:webHidden/>
               </w:rPr>
-              <w:instrText xml:space="preserve"> PAGEREF _Toc398457241 \h </w:instrText>
+              <w:instrText xml:space="preserve"> PAGEREF _Toc398568184 \h </w:instrText>
             </w:r>
             <w:r>
               <w:rPr>
@@ -513,7 +513,7 @@
               <w:lang w:val="fr-FR" w:eastAsia="fr-FR"/>
             </w:rPr>
           </w:pPr>
-          <w:hyperlink w:anchor="_Toc398457242" w:history="1">
+          <w:hyperlink w:anchor="_Toc398568185" w:history="1">
             <w:r>
               <w:rPr>
                 <w:rStyle w:val="Hyperlink"/>
@@ -540,7 +540,7 @@
                 <w:noProof/>
                 <w:webHidden/>
               </w:rPr>
-              <w:instrText xml:space="preserve"> PAGEREF _Toc398457242 \h </w:instrText>
+              <w:instrText xml:space="preserve"> PAGEREF _Toc398568185 \h </w:instrText>
             </w:r>
             <w:r>
               <w:rPr>
@@ -583,7 +583,7 @@
               <w:lang w:val="fr-FR" w:eastAsia="fr-FR"/>
             </w:rPr>
           </w:pPr>
-          <w:hyperlink w:anchor="_Toc398457243" w:history="1">
+          <w:hyperlink w:anchor="_Toc398568186" w:history="1">
             <w:r>
               <w:rPr>
                 <w:rStyle w:val="Hyperlink"/>
@@ -610,7 +610,7 @@
                 <w:noProof/>
                 <w:webHidden/>
               </w:rPr>
-              <w:instrText xml:space="preserve"> PAGEREF _Toc398457243 \h </w:instrText>
+              <w:instrText xml:space="preserve"> PAGEREF _Toc398568186 \h </w:instrText>
             </w:r>
             <w:r>
               <w:rPr>
@@ -653,7 +653,7 @@
               <w:lang w:val="fr-FR" w:eastAsia="fr-FR"/>
             </w:rPr>
           </w:pPr>
-          <w:hyperlink w:anchor="_Toc398457244" w:history="1">
+          <w:hyperlink w:anchor="_Toc398568187" w:history="1">
             <w:r>
               <w:rPr>
                 <w:rStyle w:val="Hyperlink"/>
@@ -680,7 +680,7 @@
                 <w:noProof/>
                 <w:webHidden/>
               </w:rPr>
-              <w:instrText xml:space="preserve"> PAGEREF _Toc398457244 \h </w:instrText>
+              <w:instrText xml:space="preserve"> PAGEREF _Toc398568187 \h </w:instrText>
             </w:r>
             <w:r>
               <w:rPr>
@@ -723,7 +723,7 @@
               <w:lang w:val="fr-FR" w:eastAsia="fr-FR"/>
             </w:rPr>
           </w:pPr>
-          <w:hyperlink w:anchor="_Toc398457245" w:history="1">
+          <w:hyperlink w:anchor="_Toc398568188" w:history="1">
             <w:r>
               <w:rPr>
                 <w:rStyle w:val="Hyperlink"/>
@@ -750,7 +750,7 @@
                 <w:noProof/>
                 <w:webHidden/>
               </w:rPr>
-              <w:instrText xml:space="preserve"> PAGEREF _Toc398457245 \h </w:instrText>
+              <w:instrText xml:space="preserve"> PAGEREF _Toc398568188 \h </w:instrText>
             </w:r>
             <w:r>
               <w:rPr>
@@ -793,7 +793,7 @@
               <w:lang w:val="fr-FR" w:eastAsia="fr-FR"/>
             </w:rPr>
           </w:pPr>
-          <w:hyperlink w:anchor="_Toc398457246" w:history="1">
+          <w:hyperlink w:anchor="_Toc398568189" w:history="1">
             <w:r>
               <w:rPr>
                 <w:rStyle w:val="Hyperlink"/>
@@ -820,7 +820,7 @@
                 <w:noProof/>
                 <w:webHidden/>
               </w:rPr>
-              <w:instrText xml:space="preserve"> PAGEREF _Toc398457246 \h </w:instrText>
+              <w:instrText xml:space="preserve"> PAGEREF _Toc398568189 \h </w:instrText>
             </w:r>
             <w:r>
               <w:rPr>
@@ -863,7 +863,7 @@
               <w:lang w:val="fr-FR" w:eastAsia="fr-FR"/>
             </w:rPr>
           </w:pPr>
-          <w:hyperlink w:anchor="_Toc398457247" w:history="1">
+          <w:hyperlink w:anchor="_Toc398568190" w:history="1">
             <w:r>
               <w:rPr>
                 <w:rStyle w:val="Hyperlink"/>
@@ -890,7 +890,7 @@
                 <w:noProof/>
                 <w:webHidden/>
               </w:rPr>
-              <w:instrText xml:space="preserve"> PAGEREF _Toc398457247 \h </w:instrText>
+              <w:instrText xml:space="preserve"> PAGEREF _Toc398568190 \h </w:instrText>
             </w:r>
             <w:r>
               <w:rPr>
@@ -933,7 +933,7 @@
               <w:lang w:val="fr-FR" w:eastAsia="fr-FR"/>
             </w:rPr>
           </w:pPr>
-          <w:hyperlink w:anchor="_Toc398457248" w:history="1">
+          <w:hyperlink w:anchor="_Toc398568191" w:history="1">
             <w:r>
               <w:rPr>
                 <w:rStyle w:val="Hyperlink"/>
@@ -960,7 +960,7 @@
                 <w:noProof/>
                 <w:webHidden/>
               </w:rPr>
-              <w:instrText xml:space="preserve"> PAGEREF _Toc398457248 \h </w:instrText>
+              <w:instrText xml:space="preserve"> PAGEREF _Toc398568191 \h </w:instrText>
             </w:r>
             <w:r>
               <w:rPr>
@@ -1003,7 +1003,7 @@
               <w:lang w:val="fr-FR" w:eastAsia="fr-FR"/>
             </w:rPr>
           </w:pPr>
-          <w:hyperlink w:anchor="_Toc398457249" w:history="1">
+          <w:hyperlink w:anchor="_Toc398568192" w:history="1">
             <w:r>
               <w:rPr>
                 <w:rStyle w:val="Hyperlink"/>
@@ -1030,7 +1030,7 @@
                 <w:noProof/>
                 <w:webHidden/>
               </w:rPr>
-              <w:instrText xml:space="preserve"> PAGEREF _Toc398457249 \h </w:instrText>
+              <w:instrText xml:space="preserve"> PAGEREF _Toc398568192 \h </w:instrText>
             </w:r>
             <w:r>
               <w:rPr>
@@ -1073,7 +1073,7 @@
               <w:lang w:val="fr-FR" w:eastAsia="fr-FR"/>
             </w:rPr>
           </w:pPr>
-          <w:hyperlink w:anchor="_Toc398457250" w:history="1">
+          <w:hyperlink w:anchor="_Toc398568193" w:history="1">
             <w:r>
               <w:rPr>
                 <w:rStyle w:val="Hyperlink"/>
@@ -1100,7 +1100,7 @@
                 <w:noProof/>
                 <w:webHidden/>
               </w:rPr>
-              <w:instrText xml:space="preserve"> PAGEREF _Toc398457250 \h </w:instrText>
+              <w:instrText xml:space="preserve"> PAGEREF _Toc398568193 \h </w:instrText>
             </w:r>
             <w:r>
               <w:rPr>
@@ -1143,7 +1143,7 @@
               <w:lang w:val="fr-FR" w:eastAsia="fr-FR"/>
             </w:rPr>
           </w:pPr>
-          <w:hyperlink w:anchor="_Toc398457251" w:history="1">
+          <w:hyperlink w:anchor="_Toc398568194" w:history="1">
             <w:r>
               <w:rPr>
                 <w:rStyle w:val="Hyperlink"/>
@@ -1170,7 +1170,7 @@
                 <w:noProof/>
                 <w:webHidden/>
               </w:rPr>
-              <w:instrText xml:space="preserve"> PAGEREF _Toc398457251 \h </w:instrText>
+              <w:instrText xml:space="preserve"> PAGEREF _Toc398568194 \h </w:instrText>
             </w:r>
             <w:r>
               <w:rPr>
@@ -1213,7 +1213,7 @@
               <w:lang w:val="fr-FR" w:eastAsia="fr-FR"/>
             </w:rPr>
           </w:pPr>
-          <w:hyperlink w:anchor="_Toc398457252" w:history="1">
+          <w:hyperlink w:anchor="_Toc398568195" w:history="1">
             <w:r>
               <w:rPr>
                 <w:rStyle w:val="Hyperlink"/>
@@ -1240,7 +1240,7 @@
                 <w:noProof/>
                 <w:webHidden/>
               </w:rPr>
-              <w:instrText xml:space="preserve"> PAGEREF _Toc398457252 \h </w:instrText>
+              <w:instrText xml:space="preserve"> PAGEREF _Toc398568195 \h </w:instrText>
             </w:r>
             <w:r>
               <w:rPr>
@@ -1283,7 +1283,7 @@
               <w:lang w:val="fr-FR" w:eastAsia="fr-FR"/>
             </w:rPr>
           </w:pPr>
-          <w:hyperlink w:anchor="_Toc398457253" w:history="1">
+          <w:hyperlink w:anchor="_Toc398568196" w:history="1">
             <w:r>
               <w:rPr>
                 <w:rStyle w:val="Hyperlink"/>
@@ -1310,7 +1310,7 @@
                 <w:noProof/>
                 <w:webHidden/>
               </w:rPr>
-              <w:instrText xml:space="preserve"> PAGEREF _Toc398457253 \h </w:instrText>
+              <w:instrText xml:space="preserve"> PAGEREF _Toc398568196 \h </w:instrText>
             </w:r>
             <w:r>
               <w:rPr>
@@ -1353,7 +1353,7 @@
               <w:lang w:val="fr-FR" w:eastAsia="fr-FR"/>
             </w:rPr>
           </w:pPr>
-          <w:hyperlink w:anchor="_Toc398457254" w:history="1">
+          <w:hyperlink w:anchor="_Toc398568197" w:history="1">
             <w:r>
               <w:rPr>
                 <w:rStyle w:val="Hyperlink"/>
@@ -1380,7 +1380,7 @@
                 <w:noProof/>
                 <w:webHidden/>
               </w:rPr>
-              <w:instrText xml:space="preserve"> PAGEREF _Toc398457254 \h </w:instrText>
+              <w:instrText xml:space="preserve"> PAGEREF _Toc398568197 \h </w:instrText>
             </w:r>
             <w:r>
               <w:rPr>
@@ -1423,7 +1423,7 @@
               <w:lang w:val="fr-FR" w:eastAsia="fr-FR"/>
             </w:rPr>
           </w:pPr>
-          <w:hyperlink w:anchor="_Toc398457255" w:history="1">
+          <w:hyperlink w:anchor="_Toc398568198" w:history="1">
             <w:r>
               <w:rPr>
                 <w:rStyle w:val="Hyperlink"/>
@@ -1450,7 +1450,7 @@
                 <w:noProof/>
                 <w:webHidden/>
               </w:rPr>
-              <w:instrText xml:space="preserve"> PAGEREF _Toc398457255 \h </w:instrText>
+              <w:instrText xml:space="preserve"> PAGEREF _Toc398568198 \h </w:instrText>
             </w:r>
             <w:r>
               <w:rPr>
@@ -1493,7 +1493,7 @@
               <w:lang w:val="fr-FR" w:eastAsia="fr-FR"/>
             </w:rPr>
           </w:pPr>
-          <w:hyperlink w:anchor="_Toc398457256" w:history="1">
+          <w:hyperlink w:anchor="_Toc398568199" w:history="1">
             <w:r>
               <w:rPr>
                 <w:rStyle w:val="Hyperlink"/>
@@ -1520,7 +1520,7 @@
                 <w:noProof/>
                 <w:webHidden/>
               </w:rPr>
-              <w:instrText xml:space="preserve"> PAGEREF _Toc398457256 \h </w:instrText>
+              <w:instrText xml:space="preserve"> PAGEREF _Toc398568199 \h </w:instrText>
             </w:r>
             <w:r>
               <w:rPr>
@@ -1563,7 +1563,7 @@
               <w:lang w:val="fr-FR" w:eastAsia="fr-FR"/>
             </w:rPr>
           </w:pPr>
-          <w:hyperlink w:anchor="_Toc398457257" w:history="1">
+          <w:hyperlink w:anchor="_Toc398568200" w:history="1">
             <w:r>
               <w:rPr>
                 <w:rStyle w:val="Hyperlink"/>
@@ -1590,7 +1590,7 @@
                 <w:noProof/>
                 <w:webHidden/>
               </w:rPr>
-              <w:instrText xml:space="preserve"> PAGEREF _Toc398457257 \h </w:instrText>
+              <w:instrText xml:space="preserve"> PAGEREF _Toc398568200 \h </w:instrText>
             </w:r>
             <w:r>
               <w:rPr>
@@ -1633,7 +1633,7 @@
               <w:lang w:val="fr-FR" w:eastAsia="fr-FR"/>
             </w:rPr>
           </w:pPr>
-          <w:hyperlink w:anchor="_Toc398457258" w:history="1">
+          <w:hyperlink w:anchor="_Toc398568201" w:history="1">
             <w:r>
               <w:rPr>
                 <w:rStyle w:val="Hyperlink"/>
@@ -1660,7 +1660,7 @@
                 <w:noProof/>
                 <w:webHidden/>
               </w:rPr>
-              <w:instrText xml:space="preserve"> PAGEREF _Toc398457258 \h </w:instrText>
+              <w:instrText xml:space="preserve"> PAGEREF _Toc398568201 \h </w:instrText>
             </w:r>
             <w:r>
               <w:rPr>
@@ -1703,7 +1703,7 @@
               <w:lang w:val="fr-FR" w:eastAsia="fr-FR"/>
             </w:rPr>
           </w:pPr>
-          <w:hyperlink w:anchor="_Toc398457259" w:history="1">
+          <w:hyperlink w:anchor="_Toc398568202" w:history="1">
             <w:r>
               <w:rPr>
                 <w:rStyle w:val="Hyperlink"/>
@@ -1730,7 +1730,7 @@
                 <w:noProof/>
                 <w:webHidden/>
               </w:rPr>
-              <w:instrText xml:space="preserve"> PAGEREF _Toc398457259 \h </w:instrText>
+              <w:instrText xml:space="preserve"> PAGEREF _Toc398568202 \h </w:instrText>
             </w:r>
             <w:r>
               <w:rPr>
@@ -1773,7 +1773,7 @@
               <w:lang w:val="fr-FR" w:eastAsia="fr-FR"/>
             </w:rPr>
           </w:pPr>
-          <w:hyperlink w:anchor="_Toc398457260" w:history="1">
+          <w:hyperlink w:anchor="_Toc398568203" w:history="1">
             <w:r>
               <w:rPr>
                 <w:rStyle w:val="Hyperlink"/>
@@ -1800,7 +1800,7 @@
                 <w:noProof/>
                 <w:webHidden/>
               </w:rPr>
-              <w:instrText xml:space="preserve"> PAGEREF _Toc398457260 \h </w:instrText>
+              <w:instrText xml:space="preserve"> PAGEREF _Toc398568203 \h </w:instrText>
             </w:r>
             <w:r>
               <w:rPr>
@@ -1843,7 +1843,7 @@
               <w:lang w:val="fr-FR" w:eastAsia="fr-FR"/>
             </w:rPr>
           </w:pPr>
-          <w:hyperlink w:anchor="_Toc398457261" w:history="1">
+          <w:hyperlink w:anchor="_Toc398568204" w:history="1">
             <w:r>
               <w:rPr>
                 <w:rStyle w:val="Hyperlink"/>
@@ -1870,7 +1870,7 @@
                 <w:noProof/>
                 <w:webHidden/>
               </w:rPr>
-              <w:instrText xml:space="preserve"> PAGEREF _Toc398457261 \h </w:instrText>
+              <w:instrText xml:space="preserve"> PAGEREF _Toc398568204 \h </w:instrText>
             </w:r>
             <w:r>
               <w:rPr>
@@ -1913,7 +1913,7 @@
               <w:lang w:val="fr-FR" w:eastAsia="fr-FR"/>
             </w:rPr>
           </w:pPr>
-          <w:hyperlink w:anchor="_Toc398457262" w:history="1">
+          <w:hyperlink w:anchor="_Toc398568205" w:history="1">
             <w:r>
               <w:rPr>
                 <w:rStyle w:val="Hyperlink"/>
@@ -1940,7 +1940,7 @@
                 <w:noProof/>
                 <w:webHidden/>
               </w:rPr>
-              <w:instrText xml:space="preserve"> PAGEREF _Toc398457262 \h </w:instrText>
+              <w:instrText xml:space="preserve"> PAGEREF _Toc398568205 \h </w:instrText>
             </w:r>
             <w:r>
               <w:rPr>
@@ -1983,7 +1983,7 @@
               <w:lang w:val="fr-FR" w:eastAsia="fr-FR"/>
             </w:rPr>
           </w:pPr>
-          <w:hyperlink w:anchor="_Toc398457263" w:history="1">
+          <w:hyperlink w:anchor="_Toc398568206" w:history="1">
             <w:r>
               <w:rPr>
                 <w:rStyle w:val="Hyperlink"/>
@@ -2010,7 +2010,7 @@
                 <w:noProof/>
                 <w:webHidden/>
               </w:rPr>
-              <w:instrText xml:space="preserve"> PAGEREF _Toc398457263 \h </w:instrText>
+              <w:instrText xml:space="preserve"> PAGEREF _Toc398568206 \h </w:instrText>
             </w:r>
             <w:r>
               <w:rPr>
@@ -2053,7 +2053,7 @@
               <w:lang w:val="fr-FR" w:eastAsia="fr-FR"/>
             </w:rPr>
           </w:pPr>
-          <w:hyperlink w:anchor="_Toc398457264" w:history="1">
+          <w:hyperlink w:anchor="_Toc398568207" w:history="1">
             <w:r>
               <w:rPr>
                 <w:rStyle w:val="Hyperlink"/>
@@ -2080,7 +2080,7 @@
                 <w:noProof/>
                 <w:webHidden/>
               </w:rPr>
-              <w:instrText xml:space="preserve"> PAGEREF _Toc398457264 \h </w:instrText>
+              <w:instrText xml:space="preserve"> PAGEREF _Toc398568207 \h </w:instrText>
             </w:r>
             <w:r>
               <w:rPr>
@@ -2123,7 +2123,7 @@
               <w:lang w:val="fr-FR" w:eastAsia="fr-FR"/>
             </w:rPr>
           </w:pPr>
-          <w:hyperlink w:anchor="_Toc398457265" w:history="1">
+          <w:hyperlink w:anchor="_Toc398568208" w:history="1">
             <w:r>
               <w:rPr>
                 <w:rStyle w:val="Hyperlink"/>
@@ -2150,7 +2150,7 @@
                 <w:noProof/>
                 <w:webHidden/>
               </w:rPr>
-              <w:instrText xml:space="preserve"> PAGEREF _Toc398457265 \h </w:instrText>
+              <w:instrText xml:space="preserve"> PAGEREF _Toc398568208 \h </w:instrText>
             </w:r>
             <w:r>
               <w:rPr>
@@ -2193,7 +2193,7 @@
               <w:lang w:val="fr-FR" w:eastAsia="fr-FR"/>
             </w:rPr>
           </w:pPr>
-          <w:hyperlink w:anchor="_Toc398457266" w:history="1">
+          <w:hyperlink w:anchor="_Toc398568209" w:history="1">
             <w:r>
               <w:rPr>
                 <w:rStyle w:val="Hyperlink"/>
@@ -2220,7 +2220,7 @@
                 <w:noProof/>
                 <w:webHidden/>
               </w:rPr>
-              <w:instrText xml:space="preserve"> PAGEREF _Toc398457266 \h </w:instrText>
+              <w:instrText xml:space="preserve"> PAGEREF _Toc398568209 \h </w:instrText>
             </w:r>
             <w:r>
               <w:rPr>
@@ -2263,7 +2263,7 @@
               <w:lang w:val="fr-FR" w:eastAsia="fr-FR"/>
             </w:rPr>
           </w:pPr>
-          <w:hyperlink w:anchor="_Toc398457267" w:history="1">
+          <w:hyperlink w:anchor="_Toc398568210" w:history="1">
             <w:r>
               <w:rPr>
                 <w:rStyle w:val="Hyperlink"/>
@@ -2290,7 +2290,7 @@
                 <w:noProof/>
                 <w:webHidden/>
               </w:rPr>
-              <w:instrText xml:space="preserve"> PAGEREF _Toc398457267 \h </w:instrText>
+              <w:instrText xml:space="preserve"> PAGEREF _Toc398568210 \h </w:instrText>
             </w:r>
             <w:r>
               <w:rPr>
@@ -2333,7 +2333,7 @@
               <w:lang w:val="fr-FR" w:eastAsia="fr-FR"/>
             </w:rPr>
           </w:pPr>
-          <w:hyperlink w:anchor="_Toc398457268" w:history="1">
+          <w:hyperlink w:anchor="_Toc398568211" w:history="1">
             <w:r>
               <w:rPr>
                 <w:rStyle w:val="Hyperlink"/>
@@ -2360,7 +2360,7 @@
                 <w:noProof/>
                 <w:webHidden/>
               </w:rPr>
-              <w:instrText xml:space="preserve"> PAGEREF _Toc398457268 \h </w:instrText>
+              <w:instrText xml:space="preserve"> PAGEREF _Toc398568211 \h </w:instrText>
             </w:r>
             <w:r>
               <w:rPr>
@@ -2403,7 +2403,7 @@
               <w:lang w:val="fr-FR" w:eastAsia="fr-FR"/>
             </w:rPr>
           </w:pPr>
-          <w:hyperlink w:anchor="_Toc398457269" w:history="1">
+          <w:hyperlink w:anchor="_Toc398568212" w:history="1">
             <w:r>
               <w:rPr>
                 <w:rStyle w:val="Hyperlink"/>
@@ -2430,7 +2430,7 @@
                 <w:noProof/>
                 <w:webHidden/>
               </w:rPr>
-              <w:instrText xml:space="preserve"> PAGEREF _Toc398457269 \h </w:instrText>
+              <w:instrText xml:space="preserve"> PAGEREF _Toc398568212 \h </w:instrText>
             </w:r>
             <w:r>
               <w:rPr>
@@ -2472,7 +2472,7 @@
       <w:pPr>
         <w:pStyle w:val="Heading1"/>
       </w:pPr>
-      <w:bookmarkStart w:id="2" w:name="_Toc398457239"/>
+      <w:bookmarkStart w:id="2" w:name="_Toc398568182"/>
       <w:r>
         <w:lastRenderedPageBreak/>
         <w:t>Intro</w:t>
@@ -2515,7 +2515,7 @@
       <w:pPr>
         <w:pStyle w:val="Heading1"/>
       </w:pPr>
-      <w:bookmarkStart w:id="3" w:name="_Toc398457240"/>
+      <w:bookmarkStart w:id="3" w:name="_Toc398568183"/>
       <w:r>
         <w:t>License</w:t>
       </w:r>
@@ -2605,7 +2605,7 @@
       <w:pPr>
         <w:pStyle w:val="Heading1"/>
       </w:pPr>
-      <w:bookmarkStart w:id="4" w:name="_Toc398457241"/>
+      <w:bookmarkStart w:id="4" w:name="_Toc398568184"/>
       <w:r>
         <w:t>Configuration</w:t>
       </w:r>
@@ -2828,7 +2828,7 @@
       <w:pPr>
         <w:pStyle w:val="Heading2"/>
       </w:pPr>
-      <w:bookmarkStart w:id="5" w:name="_Toc398457242"/>
+      <w:bookmarkStart w:id="5" w:name="_Toc398568185"/>
       <w:proofErr w:type="spellStart"/>
       <w:r>
         <w:t>MySQL</w:t>
@@ -3480,7 +3480,7 @@
       <w:pPr>
         <w:pStyle w:val="Heading2"/>
       </w:pPr>
-      <w:bookmarkStart w:id="6" w:name="_Toc398457243"/>
+      <w:bookmarkStart w:id="6" w:name="_Toc398568186"/>
       <w:r>
         <w:t>Logger</w:t>
       </w:r>
@@ -3599,7 +3599,7 @@
       <w:pPr>
         <w:pStyle w:val="Heading2"/>
       </w:pPr>
-      <w:bookmarkStart w:id="7" w:name="_Toc398457244"/>
+      <w:bookmarkStart w:id="7" w:name="_Toc398568187"/>
       <w:r>
         <w:t>Google Drive configuration</w:t>
       </w:r>
@@ -3788,7 +3788,7 @@
       <w:pPr>
         <w:pStyle w:val="Heading2"/>
       </w:pPr>
-      <w:bookmarkStart w:id="8" w:name="_Toc398457245"/>
+      <w:bookmarkStart w:id="8" w:name="_Toc398568188"/>
       <w:proofErr w:type="gramStart"/>
       <w:r>
         <w:t>m</w:t>
@@ -4075,7 +4075,7 @@
       <w:pPr>
         <w:pStyle w:val="Heading2"/>
       </w:pPr>
-      <w:bookmarkStart w:id="9" w:name="_Toc398457246"/>
+      <w:bookmarkStart w:id="9" w:name="_Toc398568189"/>
       <w:r>
         <w:t>P</w:t>
       </w:r>
@@ -4093,7 +4093,7 @@
       <w:pPr>
         <w:pStyle w:val="Heading3"/>
       </w:pPr>
-      <w:bookmarkStart w:id="10" w:name="_Toc398457247"/>
+      <w:bookmarkStart w:id="10" w:name="_Toc398568190"/>
       <w:r>
         <w:t>How to set the preferences</w:t>
       </w:r>
@@ -5753,7 +5753,7 @@
       <w:pPr>
         <w:pStyle w:val="Heading1"/>
       </w:pPr>
-      <w:bookmarkStart w:id="30" w:name="_Toc398457248"/>
+      <w:bookmarkStart w:id="30" w:name="_Toc398568191"/>
       <w:r>
         <w:t>Getting Started</w:t>
       </w:r>
@@ -6507,7 +6507,7 @@
       <w:pPr>
         <w:pStyle w:val="Heading3"/>
       </w:pPr>
-      <w:bookmarkStart w:id="33" w:name="_Toc398457249"/>
+      <w:bookmarkStart w:id="33" w:name="_Toc398568192"/>
       <w:r>
         <w:t xml:space="preserve">How to </w:t>
       </w:r>
@@ -7813,30 +7813,10 @@
         </w:numPr>
       </w:pPr>
       <w:r>
-        <w:t>CTR + N: insert line break.</w:t>
-      </w:r>
-    </w:p>
-    <w:p>
-      <w:pPr>
-        <w:pStyle w:val="ListParagraph"/>
-        <w:numPr>
-          <w:ilvl w:val="2"/>
-          <w:numId w:val="34"/>
-        </w:numPr>
-      </w:pPr>
-      <w:r>
         <w:t xml:space="preserve">CTR + V and </w:t>
       </w:r>
       <w:r>
-        <w:t xml:space="preserve">SHIFT + INSERT: paste any string content found in the </w:t>
-      </w:r>
-      <w:proofErr w:type="gramStart"/>
-      <w:r>
-        <w:t>clipboard</w:t>
-      </w:r>
-      <w:proofErr w:type="gramEnd"/>
-      <w:r>
-        <w:t xml:space="preserve"> (formatting removed).</w:t>
+        <w:t>SHIFT + INSERT: paste any string content found in the clipboard (formatting removed).</w:t>
       </w:r>
     </w:p>
     <w:p>
@@ -7968,7 +7948,6 @@
           <w:noProof/>
           <w:lang w:val="fr-FR" w:eastAsia="fr-FR"/>
         </w:rPr>
-        <w:lastRenderedPageBreak/>
         <w:drawing>
           <wp:inline distT="0" distB="0" distL="0" distR="0">
             <wp:extent cx="203246" cy="203246"/>
@@ -8124,7 +8103,7 @@
           </wp:anchor>
         </w:drawing>
       </w:r>
-      <w:bookmarkStart w:id="34" w:name="_Toc398457250"/>
+      <w:bookmarkStart w:id="34" w:name="_Toc398568193"/>
       <w:r>
         <w:t>New</w:t>
       </w:r>
@@ -8148,7 +8127,7 @@
       <w:pPr>
         <w:pStyle w:val="Heading3"/>
       </w:pPr>
-      <w:bookmarkStart w:id="35" w:name="_Toc398457251"/>
+      <w:bookmarkStart w:id="35" w:name="_Toc398568194"/>
       <w:r>
         <w:t>How to c</w:t>
       </w:r>
@@ -8224,7 +8203,7 @@
       <w:pPr>
         <w:pStyle w:val="Heading3"/>
       </w:pPr>
-      <w:bookmarkStart w:id="36" w:name="_Toc398457252"/>
+      <w:bookmarkStart w:id="36" w:name="_Toc398568195"/>
       <w:r>
         <w:t>How to use the</w:t>
       </w:r>
@@ -8719,7 +8698,7 @@
           </wp:anchor>
         </w:drawing>
       </w:r>
-      <w:bookmarkStart w:id="47" w:name="_Toc398457253"/>
+      <w:bookmarkStart w:id="47" w:name="_Toc398568196"/>
       <w:r>
         <w:t>Ac</w:t>
       </w:r>
@@ -8749,7 +8728,7 @@
       <w:pPr>
         <w:pStyle w:val="Heading3"/>
       </w:pPr>
-      <w:bookmarkStart w:id="48" w:name="_Toc398457254"/>
+      <w:bookmarkStart w:id="48" w:name="_Toc398568197"/>
       <w:r>
         <w:t>How to read the table</w:t>
       </w:r>
@@ -8914,7 +8893,6 @@
         <w:rPr>
           <w:b/>
         </w:rPr>
-        <w:lastRenderedPageBreak/>
         <w:t>Estimated</w:t>
       </w:r>
       <w:r>
@@ -9023,6 +9001,7 @@
           <w:noProof/>
           <w:lang w:val="fr-FR" w:eastAsia="fr-FR"/>
         </w:rPr>
+        <w:lastRenderedPageBreak/>
         <w:drawing>
           <wp:inline distT="0" distB="0" distL="0" distR="0">
             <wp:extent cx="209579" cy="209579"/>
@@ -9106,7 +9085,7 @@
       <w:pPr>
         <w:pStyle w:val="Heading3"/>
       </w:pPr>
-      <w:bookmarkStart w:id="49" w:name="_Toc398457255"/>
+      <w:bookmarkStart w:id="49" w:name="_Toc398568198"/>
       <w:r>
         <w:t>How to use a task as template</w:t>
       </w:r>
@@ -9176,7 +9155,7 @@
       <w:pPr>
         <w:pStyle w:val="Heading3"/>
       </w:pPr>
-      <w:bookmarkStart w:id="50" w:name="_Toc398457256"/>
+      <w:bookmarkStart w:id="50" w:name="_Toc398568199"/>
       <w:r>
         <w:t>How to edit a task</w:t>
       </w:r>
@@ -9350,7 +9329,7 @@
       <w:pPr>
         <w:pStyle w:val="Heading3"/>
       </w:pPr>
-      <w:bookmarkStart w:id="51" w:name="_Toc398457257"/>
+      <w:bookmarkStart w:id="51" w:name="_Toc398568200"/>
       <w:r>
         <w:t>How to export data</w:t>
       </w:r>
@@ -10015,7 +9994,6 @@
     <w:p/>
     <w:p>
       <w:r>
-        <w:lastRenderedPageBreak/>
         <w:t>The application creates a file with name "&lt;</w:t>
       </w:r>
       <w:r>
@@ -10220,7 +10198,7 @@
       <w:pPr>
         <w:pStyle w:val="Heading3"/>
       </w:pPr>
-      <w:bookmarkStart w:id="58" w:name="_Toc398457258"/>
+      <w:bookmarkStart w:id="58" w:name="_Toc398568201"/>
       <w:r>
         <w:t>How to impor</w:t>
       </w:r>
@@ -10426,7 +10404,7 @@
           </wp:anchor>
         </w:drawing>
       </w:r>
-      <w:bookmarkStart w:id="59" w:name="_Toc398457259"/>
+      <w:bookmarkStart w:id="59" w:name="_Toc398568202"/>
       <w:proofErr w:type="spellStart"/>
       <w:r>
         <w:t>ToDo</w:t>
@@ -10475,7 +10453,7 @@
       <w:pPr>
         <w:pStyle w:val="Heading3"/>
       </w:pPr>
-      <w:bookmarkStart w:id="60" w:name="_Toc398457260"/>
+      <w:bookmarkStart w:id="60" w:name="_Toc398568203"/>
       <w:r>
         <w:t>How to read the table</w:t>
       </w:r>
@@ -10677,7 +10655,7 @@
       <w:pPr>
         <w:pStyle w:val="Heading3"/>
       </w:pPr>
-      <w:bookmarkStart w:id="61" w:name="_Toc398457261"/>
+      <w:bookmarkStart w:id="61" w:name="_Toc398568204"/>
       <w:r>
         <w:t>How to p</w:t>
       </w:r>
@@ -10720,7 +10698,7 @@
       <w:pPr>
         <w:pStyle w:val="Heading3"/>
       </w:pPr>
-      <w:bookmarkStart w:id="62" w:name="_Toc398457262"/>
+      <w:bookmarkStart w:id="62" w:name="_Toc398568205"/>
       <w:r>
         <w:t>How to w</w:t>
       </w:r>
@@ -11014,7 +10992,6 @@
           <w:noProof/>
           <w:lang w:val="fr-FR" w:eastAsia="fr-FR"/>
         </w:rPr>
-        <w:lastRenderedPageBreak/>
         <w:drawing>
           <wp:inline distT="0" distB="0" distL="0" distR="0">
             <wp:extent cx="209579" cy="209579"/>
@@ -11135,6 +11112,7 @@
         </w:numPr>
       </w:pPr>
       <w:r>
+        <w:lastRenderedPageBreak/>
         <w:t xml:space="preserve">Take a </w:t>
       </w:r>
       <w:r>
@@ -11899,7 +11877,7 @@
       <w:pPr>
         <w:pStyle w:val="Heading3"/>
       </w:pPr>
-      <w:bookmarkStart w:id="78" w:name="_Toc398457263"/>
+      <w:bookmarkStart w:id="78" w:name="_Toc398568206"/>
       <w:r>
         <w:t xml:space="preserve">How to </w:t>
       </w:r>
@@ -12108,7 +12086,7 @@
       <w:pPr>
         <w:pStyle w:val="Heading3"/>
       </w:pPr>
-      <w:bookmarkStart w:id="81" w:name="_Toc398457264"/>
+      <w:bookmarkStart w:id="81" w:name="_Toc398568207"/>
       <w:r>
         <w:t xml:space="preserve">How to </w:t>
       </w:r>
@@ -12218,7 +12196,6 @@
         <w:rPr>
           <w:b/>
         </w:rPr>
-        <w:lastRenderedPageBreak/>
         <w:t>Date</w:t>
       </w:r>
       <w:r>
@@ -12312,6 +12289,7 @@
           <w:noProof/>
           <w:lang w:val="fr-FR" w:eastAsia="fr-FR"/>
         </w:rPr>
+        <w:lastRenderedPageBreak/>
         <w:drawing>
           <wp:inline distT="0" distB="0" distL="0" distR="0">
             <wp:extent cx="203246" cy="203246"/>
@@ -12451,7 +12429,7 @@
       <w:pPr>
         <w:pStyle w:val="Heading3"/>
       </w:pPr>
-      <w:bookmarkStart w:id="82" w:name="_Toc398457265"/>
+      <w:bookmarkStart w:id="82" w:name="_Toc398568208"/>
       <w:r>
         <w:t xml:space="preserve">How to </w:t>
       </w:r>
@@ -12636,7 +12614,7 @@
           </wp:anchor>
         </w:drawing>
       </w:r>
-      <w:bookmarkStart w:id="83" w:name="_Toc398457266"/>
+      <w:bookmarkStart w:id="83" w:name="_Toc398568209"/>
       <w:r>
         <w:t>Report List / Release Backlog</w:t>
       </w:r>
@@ -12666,7 +12644,7 @@
       <w:pPr>
         <w:pStyle w:val="Heading3"/>
       </w:pPr>
-      <w:bookmarkStart w:id="84" w:name="_Toc398457267"/>
+      <w:bookmarkStart w:id="84" w:name="_Toc398568210"/>
       <w:r>
         <w:t xml:space="preserve">How to </w:t>
       </w:r>
@@ -13269,7 +13247,7 @@
           </wp:anchor>
         </w:drawing>
       </w:r>
-      <w:bookmarkStart w:id="101" w:name="_Toc398457268"/>
+      <w:bookmarkStart w:id="101" w:name="_Toc398568211"/>
       <w:r>
         <w:t>Burndown</w:t>
       </w:r>
@@ -13308,7 +13286,7 @@
       <w:pPr>
         <w:pStyle w:val="Heading3"/>
       </w:pPr>
-      <w:bookmarkStart w:id="102" w:name="_Toc398457269"/>
+      <w:bookmarkStart w:id="102" w:name="_Toc398568212"/>
       <w:r>
         <w:t xml:space="preserve">How to </w:t>
       </w:r>
@@ -13434,7 +13412,6 @@
         </w:numPr>
       </w:pPr>
       <w:r>
-        <w:lastRenderedPageBreak/>
         <w:t>Type: type of data</w:t>
       </w:r>
     </w:p>
@@ -13537,6 +13514,7 @@
         <w:rPr>
           <w:b/>
         </w:rPr>
+        <w:lastRenderedPageBreak/>
         <w:t>Color</w:t>
       </w:r>
       <w:r>
@@ -14626,7 +14604,7 @@
         <v:path o:extrusionok="f" gradientshapeok="t" o:connecttype="rect"/>
         <o:lock v:ext="edit" aspectratio="t"/>
       </v:shapetype>
-      <v:shape id="_x0000_i1030" type="#_x0000_t75" alt="pomodoro16.png" style="width:16.3pt;height:16.3pt;visibility:visible;mso-wrap-style:square" o:bullet="t">
+      <v:shape id="_x0000_i1028" type="#_x0000_t75" alt="pomodoro16.png" style="width:16.3pt;height:16.3pt;visibility:visible;mso-wrap-style:square" o:bullet="t">
         <v:imagedata r:id="rId1" o:title="pomodoro16"/>
       </v:shape>
     </w:pict>
@@ -19040,7 +19018,7 @@
 </file>
 
 <file path=customXml/itemProps1.xml><?xml version="1.0" encoding="utf-8"?>
-<ds:datastoreItem xmlns:ds="http://schemas.openxmlformats.org/officeDocument/2006/customXml" ds:itemID="{C28D865A-F4A7-46F3-B485-3DDAAB1E0167}">
+<ds:datastoreItem xmlns:ds="http://schemas.openxmlformats.org/officeDocument/2006/customXml" ds:itemID="{433526C0-1AE0-4E15-9413-EC01AC79BDFD}">
   <ds:schemaRefs>
     <ds:schemaRef ds:uri="http://schemas.openxmlformats.org/officeDocument/2006/bibliography"/>
   </ds:schemaRefs>

</xml_diff>

<commit_message>
added shortcuts for ordered and unordered lists
</commit_message>
<xml_diff>
--- a/doc/User guides/myAgilePomodoro_3.1.0.docx
+++ b/doc/User guides/myAgilePomodoro_3.1.0.docx
@@ -7926,7 +7926,19 @@
         </w:numPr>
       </w:pPr>
       <w:r>
-        <w:t>CTR + Z: undo.</w:t>
+        <w:t xml:space="preserve">CTR + </w:t>
+      </w:r>
+      <w:r>
+        <w:t>L</w:t>
+      </w:r>
+      <w:r>
+        <w:t xml:space="preserve">: </w:t>
+      </w:r>
+      <w:r>
+        <w:t>insert unordered list</w:t>
+      </w:r>
+      <w:r>
+        <w:t>.</w:t>
       </w:r>
     </w:p>
     <w:p>
@@ -7938,7 +7950,19 @@
         </w:numPr>
       </w:pPr>
       <w:r>
-        <w:t>CTR + Y: redo.</w:t>
+        <w:t xml:space="preserve">CTR + </w:t>
+      </w:r>
+      <w:r>
+        <w:t>O</w:t>
+      </w:r>
+      <w:r>
+        <w:t xml:space="preserve">: </w:t>
+      </w:r>
+      <w:r>
+        <w:t>insert ordered list</w:t>
+      </w:r>
+      <w:r>
+        <w:t>.</w:t>
       </w:r>
     </w:p>
     <w:p/>
@@ -14548,7 +14572,7 @@
             <w:rPr>
               <w:noProof/>
             </w:rPr>
-            <w:t>2</w:t>
+            <w:t>7</w:t>
           </w:r>
         </w:fldSimple>
       </w:p>
@@ -14604,7 +14628,7 @@
         <v:path o:extrusionok="f" gradientshapeok="t" o:connecttype="rect"/>
         <o:lock v:ext="edit" aspectratio="t"/>
       </v:shapetype>
-      <v:shape id="_x0000_i1028" type="#_x0000_t75" alt="pomodoro16.png" style="width:16.3pt;height:16.3pt;visibility:visible;mso-wrap-style:square" o:bullet="t">
+      <v:shape id="_x0000_i1027" type="#_x0000_t75" alt="pomodoro16.png" style="width:16.3pt;height:16.3pt;visibility:visible;mso-wrap-style:square" o:bullet="t">
         <v:imagedata r:id="rId1" o:title="pomodoro16"/>
       </v:shape>
     </w:pict>
@@ -19018,7 +19042,7 @@
 </file>
 
 <file path=customXml/itemProps1.xml><?xml version="1.0" encoding="utf-8"?>
-<ds:datastoreItem xmlns:ds="http://schemas.openxmlformats.org/officeDocument/2006/customXml" ds:itemID="{433526C0-1AE0-4E15-9413-EC01AC79BDFD}">
+<ds:datastoreItem xmlns:ds="http://schemas.openxmlformats.org/officeDocument/2006/customXml" ds:itemID="{C7F7D992-3A59-4170-B349-EF9853B79006}">
   <ds:schemaRefs>
     <ds:schemaRef ds:uri="http://schemas.openxmlformats.org/officeDocument/2006/bibliography"/>
   </ds:schemaRefs>

</xml_diff>

<commit_message>
improved shortcuts for ordered and unordered lists + replace shortcuts to copy and paste task with CRTL + D (duplicate)
</commit_message>
<xml_diff>
--- a/doc/User guides/myAgilePomodoro_3.1.0.docx
+++ b/doc/User guides/myAgilePomodoro_3.1.0.docx
@@ -303,7 +303,7 @@
           <w:r>
             <w:fldChar w:fldCharType="separate"/>
           </w:r>
-          <w:hyperlink w:anchor="_Toc398568182" w:history="1">
+          <w:hyperlink w:anchor="_Toc406255543" w:history="1">
             <w:r>
               <w:rPr>
                 <w:rStyle w:val="Hyperlink"/>
@@ -330,7 +330,7 @@
                 <w:noProof/>
                 <w:webHidden/>
               </w:rPr>
-              <w:instrText xml:space="preserve"> PAGEREF _Toc398568182 \h </w:instrText>
+              <w:instrText xml:space="preserve"> PAGEREF _Toc406255543 \h </w:instrText>
             </w:r>
             <w:r>
               <w:rPr>
@@ -373,7 +373,7 @@
               <w:lang w:val="fr-FR" w:eastAsia="fr-FR"/>
             </w:rPr>
           </w:pPr>
-          <w:hyperlink w:anchor="_Toc398568183" w:history="1">
+          <w:hyperlink w:anchor="_Toc406255544" w:history="1">
             <w:r>
               <w:rPr>
                 <w:rStyle w:val="Hyperlink"/>
@@ -400,7 +400,7 @@
                 <w:noProof/>
                 <w:webHidden/>
               </w:rPr>
-              <w:instrText xml:space="preserve"> PAGEREF _Toc398568183 \h </w:instrText>
+              <w:instrText xml:space="preserve"> PAGEREF _Toc406255544 \h </w:instrText>
             </w:r>
             <w:r>
               <w:rPr>
@@ -443,7 +443,7 @@
               <w:lang w:val="fr-FR" w:eastAsia="fr-FR"/>
             </w:rPr>
           </w:pPr>
-          <w:hyperlink w:anchor="_Toc398568184" w:history="1">
+          <w:hyperlink w:anchor="_Toc406255545" w:history="1">
             <w:r>
               <w:rPr>
                 <w:rStyle w:val="Hyperlink"/>
@@ -470,7 +470,7 @@
                 <w:noProof/>
                 <w:webHidden/>
               </w:rPr>
-              <w:instrText xml:space="preserve"> PAGEREF _Toc398568184 \h </w:instrText>
+              <w:instrText xml:space="preserve"> PAGEREF _Toc406255545 \h </w:instrText>
             </w:r>
             <w:r>
               <w:rPr>
@@ -513,7 +513,7 @@
               <w:lang w:val="fr-FR" w:eastAsia="fr-FR"/>
             </w:rPr>
           </w:pPr>
-          <w:hyperlink w:anchor="_Toc398568185" w:history="1">
+          <w:hyperlink w:anchor="_Toc406255546" w:history="1">
             <w:r>
               <w:rPr>
                 <w:rStyle w:val="Hyperlink"/>
@@ -540,7 +540,7 @@
                 <w:noProof/>
                 <w:webHidden/>
               </w:rPr>
-              <w:instrText xml:space="preserve"> PAGEREF _Toc398568185 \h </w:instrText>
+              <w:instrText xml:space="preserve"> PAGEREF _Toc406255546 \h </w:instrText>
             </w:r>
             <w:r>
               <w:rPr>
@@ -583,7 +583,7 @@
               <w:lang w:val="fr-FR" w:eastAsia="fr-FR"/>
             </w:rPr>
           </w:pPr>
-          <w:hyperlink w:anchor="_Toc398568186" w:history="1">
+          <w:hyperlink w:anchor="_Toc406255547" w:history="1">
             <w:r>
               <w:rPr>
                 <w:rStyle w:val="Hyperlink"/>
@@ -610,7 +610,7 @@
                 <w:noProof/>
                 <w:webHidden/>
               </w:rPr>
-              <w:instrText xml:space="preserve"> PAGEREF _Toc398568186 \h </w:instrText>
+              <w:instrText xml:space="preserve"> PAGEREF _Toc406255547 \h </w:instrText>
             </w:r>
             <w:r>
               <w:rPr>
@@ -653,7 +653,7 @@
               <w:lang w:val="fr-FR" w:eastAsia="fr-FR"/>
             </w:rPr>
           </w:pPr>
-          <w:hyperlink w:anchor="_Toc398568187" w:history="1">
+          <w:hyperlink w:anchor="_Toc406255548" w:history="1">
             <w:r>
               <w:rPr>
                 <w:rStyle w:val="Hyperlink"/>
@@ -680,7 +680,7 @@
                 <w:noProof/>
                 <w:webHidden/>
               </w:rPr>
-              <w:instrText xml:space="preserve"> PAGEREF _Toc398568187 \h </w:instrText>
+              <w:instrText xml:space="preserve"> PAGEREF _Toc406255548 \h </w:instrText>
             </w:r>
             <w:r>
               <w:rPr>
@@ -723,7 +723,7 @@
               <w:lang w:val="fr-FR" w:eastAsia="fr-FR"/>
             </w:rPr>
           </w:pPr>
-          <w:hyperlink w:anchor="_Toc398568188" w:history="1">
+          <w:hyperlink w:anchor="_Toc406255549" w:history="1">
             <w:r>
               <w:rPr>
                 <w:rStyle w:val="Hyperlink"/>
@@ -750,7 +750,7 @@
                 <w:noProof/>
                 <w:webHidden/>
               </w:rPr>
-              <w:instrText xml:space="preserve"> PAGEREF _Toc398568188 \h </w:instrText>
+              <w:instrText xml:space="preserve"> PAGEREF _Toc406255549 \h </w:instrText>
             </w:r>
             <w:r>
               <w:rPr>
@@ -793,7 +793,7 @@
               <w:lang w:val="fr-FR" w:eastAsia="fr-FR"/>
             </w:rPr>
           </w:pPr>
-          <w:hyperlink w:anchor="_Toc398568189" w:history="1">
+          <w:hyperlink w:anchor="_Toc406255550" w:history="1">
             <w:r>
               <w:rPr>
                 <w:rStyle w:val="Hyperlink"/>
@@ -820,7 +820,7 @@
                 <w:noProof/>
                 <w:webHidden/>
               </w:rPr>
-              <w:instrText xml:space="preserve"> PAGEREF _Toc398568189 \h </w:instrText>
+              <w:instrText xml:space="preserve"> PAGEREF _Toc406255550 \h </w:instrText>
             </w:r>
             <w:r>
               <w:rPr>
@@ -863,7 +863,7 @@
               <w:lang w:val="fr-FR" w:eastAsia="fr-FR"/>
             </w:rPr>
           </w:pPr>
-          <w:hyperlink w:anchor="_Toc398568190" w:history="1">
+          <w:hyperlink w:anchor="_Toc406255551" w:history="1">
             <w:r>
               <w:rPr>
                 <w:rStyle w:val="Hyperlink"/>
@@ -890,7 +890,7 @@
                 <w:noProof/>
                 <w:webHidden/>
               </w:rPr>
-              <w:instrText xml:space="preserve"> PAGEREF _Toc398568190 \h </w:instrText>
+              <w:instrText xml:space="preserve"> PAGEREF _Toc406255551 \h </w:instrText>
             </w:r>
             <w:r>
               <w:rPr>
@@ -933,7 +933,7 @@
               <w:lang w:val="fr-FR" w:eastAsia="fr-FR"/>
             </w:rPr>
           </w:pPr>
-          <w:hyperlink w:anchor="_Toc398568191" w:history="1">
+          <w:hyperlink w:anchor="_Toc406255552" w:history="1">
             <w:r>
               <w:rPr>
                 <w:rStyle w:val="Hyperlink"/>
@@ -960,7 +960,7 @@
                 <w:noProof/>
                 <w:webHidden/>
               </w:rPr>
-              <w:instrText xml:space="preserve"> PAGEREF _Toc398568191 \h </w:instrText>
+              <w:instrText xml:space="preserve"> PAGEREF _Toc406255552 \h </w:instrText>
             </w:r>
             <w:r>
               <w:rPr>
@@ -1003,7 +1003,7 @@
               <w:lang w:val="fr-FR" w:eastAsia="fr-FR"/>
             </w:rPr>
           </w:pPr>
-          <w:hyperlink w:anchor="_Toc398568192" w:history="1">
+          <w:hyperlink w:anchor="_Toc406255553" w:history="1">
             <w:r>
               <w:rPr>
                 <w:rStyle w:val="Hyperlink"/>
@@ -1030,7 +1030,7 @@
                 <w:noProof/>
                 <w:webHidden/>
               </w:rPr>
-              <w:instrText xml:space="preserve"> PAGEREF _Toc398568192 \h </w:instrText>
+              <w:instrText xml:space="preserve"> PAGEREF _Toc406255553 \h </w:instrText>
             </w:r>
             <w:r>
               <w:rPr>
@@ -1073,7 +1073,7 @@
               <w:lang w:val="fr-FR" w:eastAsia="fr-FR"/>
             </w:rPr>
           </w:pPr>
-          <w:hyperlink w:anchor="_Toc398568193" w:history="1">
+          <w:hyperlink w:anchor="_Toc406255554" w:history="1">
             <w:r>
               <w:rPr>
                 <w:rStyle w:val="Hyperlink"/>
@@ -1100,7 +1100,7 @@
                 <w:noProof/>
                 <w:webHidden/>
               </w:rPr>
-              <w:instrText xml:space="preserve"> PAGEREF _Toc398568193 \h </w:instrText>
+              <w:instrText xml:space="preserve"> PAGEREF _Toc406255554 \h </w:instrText>
             </w:r>
             <w:r>
               <w:rPr>
@@ -1143,7 +1143,7 @@
               <w:lang w:val="fr-FR" w:eastAsia="fr-FR"/>
             </w:rPr>
           </w:pPr>
-          <w:hyperlink w:anchor="_Toc398568194" w:history="1">
+          <w:hyperlink w:anchor="_Toc406255555" w:history="1">
             <w:r>
               <w:rPr>
                 <w:rStyle w:val="Hyperlink"/>
@@ -1170,7 +1170,7 @@
                 <w:noProof/>
                 <w:webHidden/>
               </w:rPr>
-              <w:instrText xml:space="preserve"> PAGEREF _Toc398568194 \h </w:instrText>
+              <w:instrText xml:space="preserve"> PAGEREF _Toc406255555 \h </w:instrText>
             </w:r>
             <w:r>
               <w:rPr>
@@ -1213,7 +1213,7 @@
               <w:lang w:val="fr-FR" w:eastAsia="fr-FR"/>
             </w:rPr>
           </w:pPr>
-          <w:hyperlink w:anchor="_Toc398568195" w:history="1">
+          <w:hyperlink w:anchor="_Toc406255556" w:history="1">
             <w:r>
               <w:rPr>
                 <w:rStyle w:val="Hyperlink"/>
@@ -1240,7 +1240,7 @@
                 <w:noProof/>
                 <w:webHidden/>
               </w:rPr>
-              <w:instrText xml:space="preserve"> PAGEREF _Toc398568195 \h </w:instrText>
+              <w:instrText xml:space="preserve"> PAGEREF _Toc406255556 \h </w:instrText>
             </w:r>
             <w:r>
               <w:rPr>
@@ -1283,7 +1283,7 @@
               <w:lang w:val="fr-FR" w:eastAsia="fr-FR"/>
             </w:rPr>
           </w:pPr>
-          <w:hyperlink w:anchor="_Toc398568196" w:history="1">
+          <w:hyperlink w:anchor="_Toc406255557" w:history="1">
             <w:r>
               <w:rPr>
                 <w:rStyle w:val="Hyperlink"/>
@@ -1310,7 +1310,7 @@
                 <w:noProof/>
                 <w:webHidden/>
               </w:rPr>
-              <w:instrText xml:space="preserve"> PAGEREF _Toc398568196 \h </w:instrText>
+              <w:instrText xml:space="preserve"> PAGEREF _Toc406255557 \h </w:instrText>
             </w:r>
             <w:r>
               <w:rPr>
@@ -1353,7 +1353,7 @@
               <w:lang w:val="fr-FR" w:eastAsia="fr-FR"/>
             </w:rPr>
           </w:pPr>
-          <w:hyperlink w:anchor="_Toc398568197" w:history="1">
+          <w:hyperlink w:anchor="_Toc406255558" w:history="1">
             <w:r>
               <w:rPr>
                 <w:rStyle w:val="Hyperlink"/>
@@ -1380,7 +1380,7 @@
                 <w:noProof/>
                 <w:webHidden/>
               </w:rPr>
-              <w:instrText xml:space="preserve"> PAGEREF _Toc398568197 \h </w:instrText>
+              <w:instrText xml:space="preserve"> PAGEREF _Toc406255558 \h </w:instrText>
             </w:r>
             <w:r>
               <w:rPr>
@@ -1423,7 +1423,7 @@
               <w:lang w:val="fr-FR" w:eastAsia="fr-FR"/>
             </w:rPr>
           </w:pPr>
-          <w:hyperlink w:anchor="_Toc398568198" w:history="1">
+          <w:hyperlink w:anchor="_Toc406255559" w:history="1">
             <w:r>
               <w:rPr>
                 <w:rStyle w:val="Hyperlink"/>
@@ -1450,7 +1450,7 @@
                 <w:noProof/>
                 <w:webHidden/>
               </w:rPr>
-              <w:instrText xml:space="preserve"> PAGEREF _Toc398568198 \h </w:instrText>
+              <w:instrText xml:space="preserve"> PAGEREF _Toc406255559 \h </w:instrText>
             </w:r>
             <w:r>
               <w:rPr>
@@ -1493,7 +1493,7 @@
               <w:lang w:val="fr-FR" w:eastAsia="fr-FR"/>
             </w:rPr>
           </w:pPr>
-          <w:hyperlink w:anchor="_Toc398568199" w:history="1">
+          <w:hyperlink w:anchor="_Toc406255560" w:history="1">
             <w:r>
               <w:rPr>
                 <w:rStyle w:val="Hyperlink"/>
@@ -1520,7 +1520,7 @@
                 <w:noProof/>
                 <w:webHidden/>
               </w:rPr>
-              <w:instrText xml:space="preserve"> PAGEREF _Toc398568199 \h </w:instrText>
+              <w:instrText xml:space="preserve"> PAGEREF _Toc406255560 \h </w:instrText>
             </w:r>
             <w:r>
               <w:rPr>
@@ -1563,7 +1563,7 @@
               <w:lang w:val="fr-FR" w:eastAsia="fr-FR"/>
             </w:rPr>
           </w:pPr>
-          <w:hyperlink w:anchor="_Toc398568200" w:history="1">
+          <w:hyperlink w:anchor="_Toc406255561" w:history="1">
             <w:r>
               <w:rPr>
                 <w:rStyle w:val="Hyperlink"/>
@@ -1590,7 +1590,7 @@
                 <w:noProof/>
                 <w:webHidden/>
               </w:rPr>
-              <w:instrText xml:space="preserve"> PAGEREF _Toc398568200 \h </w:instrText>
+              <w:instrText xml:space="preserve"> PAGEREF _Toc406255561 \h </w:instrText>
             </w:r>
             <w:r>
               <w:rPr>
@@ -1633,7 +1633,7 @@
               <w:lang w:val="fr-FR" w:eastAsia="fr-FR"/>
             </w:rPr>
           </w:pPr>
-          <w:hyperlink w:anchor="_Toc398568201" w:history="1">
+          <w:hyperlink w:anchor="_Toc406255562" w:history="1">
             <w:r>
               <w:rPr>
                 <w:rStyle w:val="Hyperlink"/>
@@ -1660,7 +1660,7 @@
                 <w:noProof/>
                 <w:webHidden/>
               </w:rPr>
-              <w:instrText xml:space="preserve"> PAGEREF _Toc398568201 \h </w:instrText>
+              <w:instrText xml:space="preserve"> PAGEREF _Toc406255562 \h </w:instrText>
             </w:r>
             <w:r>
               <w:rPr>
@@ -1703,7 +1703,7 @@
               <w:lang w:val="fr-FR" w:eastAsia="fr-FR"/>
             </w:rPr>
           </w:pPr>
-          <w:hyperlink w:anchor="_Toc398568202" w:history="1">
+          <w:hyperlink w:anchor="_Toc406255563" w:history="1">
             <w:r>
               <w:rPr>
                 <w:rStyle w:val="Hyperlink"/>
@@ -1730,7 +1730,7 @@
                 <w:noProof/>
                 <w:webHidden/>
               </w:rPr>
-              <w:instrText xml:space="preserve"> PAGEREF _Toc398568202 \h </w:instrText>
+              <w:instrText xml:space="preserve"> PAGEREF _Toc406255563 \h </w:instrText>
             </w:r>
             <w:r>
               <w:rPr>
@@ -1773,7 +1773,7 @@
               <w:lang w:val="fr-FR" w:eastAsia="fr-FR"/>
             </w:rPr>
           </w:pPr>
-          <w:hyperlink w:anchor="_Toc398568203" w:history="1">
+          <w:hyperlink w:anchor="_Toc406255564" w:history="1">
             <w:r>
               <w:rPr>
                 <w:rStyle w:val="Hyperlink"/>
@@ -1800,7 +1800,7 @@
                 <w:noProof/>
                 <w:webHidden/>
               </w:rPr>
-              <w:instrText xml:space="preserve"> PAGEREF _Toc398568203 \h </w:instrText>
+              <w:instrText xml:space="preserve"> PAGEREF _Toc406255564 \h </w:instrText>
             </w:r>
             <w:r>
               <w:rPr>
@@ -1843,7 +1843,7 @@
               <w:lang w:val="fr-FR" w:eastAsia="fr-FR"/>
             </w:rPr>
           </w:pPr>
-          <w:hyperlink w:anchor="_Toc398568204" w:history="1">
+          <w:hyperlink w:anchor="_Toc406255565" w:history="1">
             <w:r>
               <w:rPr>
                 <w:rStyle w:val="Hyperlink"/>
@@ -1870,7 +1870,7 @@
                 <w:noProof/>
                 <w:webHidden/>
               </w:rPr>
-              <w:instrText xml:space="preserve"> PAGEREF _Toc398568204 \h </w:instrText>
+              <w:instrText xml:space="preserve"> PAGEREF _Toc406255565 \h </w:instrText>
             </w:r>
             <w:r>
               <w:rPr>
@@ -1913,7 +1913,7 @@
               <w:lang w:val="fr-FR" w:eastAsia="fr-FR"/>
             </w:rPr>
           </w:pPr>
-          <w:hyperlink w:anchor="_Toc398568205" w:history="1">
+          <w:hyperlink w:anchor="_Toc406255566" w:history="1">
             <w:r>
               <w:rPr>
                 <w:rStyle w:val="Hyperlink"/>
@@ -1940,7 +1940,7 @@
                 <w:noProof/>
                 <w:webHidden/>
               </w:rPr>
-              <w:instrText xml:space="preserve"> PAGEREF _Toc398568205 \h </w:instrText>
+              <w:instrText xml:space="preserve"> PAGEREF _Toc406255566 \h </w:instrText>
             </w:r>
             <w:r>
               <w:rPr>
@@ -1983,7 +1983,7 @@
               <w:lang w:val="fr-FR" w:eastAsia="fr-FR"/>
             </w:rPr>
           </w:pPr>
-          <w:hyperlink w:anchor="_Toc398568206" w:history="1">
+          <w:hyperlink w:anchor="_Toc406255567" w:history="1">
             <w:r>
               <w:rPr>
                 <w:rStyle w:val="Hyperlink"/>
@@ -2010,7 +2010,7 @@
                 <w:noProof/>
                 <w:webHidden/>
               </w:rPr>
-              <w:instrText xml:space="preserve"> PAGEREF _Toc398568206 \h </w:instrText>
+              <w:instrText xml:space="preserve"> PAGEREF _Toc406255567 \h </w:instrText>
             </w:r>
             <w:r>
               <w:rPr>
@@ -2053,7 +2053,7 @@
               <w:lang w:val="fr-FR" w:eastAsia="fr-FR"/>
             </w:rPr>
           </w:pPr>
-          <w:hyperlink w:anchor="_Toc398568207" w:history="1">
+          <w:hyperlink w:anchor="_Toc406255568" w:history="1">
             <w:r>
               <w:rPr>
                 <w:rStyle w:val="Hyperlink"/>
@@ -2080,7 +2080,7 @@
                 <w:noProof/>
                 <w:webHidden/>
               </w:rPr>
-              <w:instrText xml:space="preserve"> PAGEREF _Toc398568207 \h </w:instrText>
+              <w:instrText xml:space="preserve"> PAGEREF _Toc406255568 \h </w:instrText>
             </w:r>
             <w:r>
               <w:rPr>
@@ -2123,7 +2123,7 @@
               <w:lang w:val="fr-FR" w:eastAsia="fr-FR"/>
             </w:rPr>
           </w:pPr>
-          <w:hyperlink w:anchor="_Toc398568208" w:history="1">
+          <w:hyperlink w:anchor="_Toc406255569" w:history="1">
             <w:r>
               <w:rPr>
                 <w:rStyle w:val="Hyperlink"/>
@@ -2150,7 +2150,7 @@
                 <w:noProof/>
                 <w:webHidden/>
               </w:rPr>
-              <w:instrText xml:space="preserve"> PAGEREF _Toc398568208 \h </w:instrText>
+              <w:instrText xml:space="preserve"> PAGEREF _Toc406255569 \h </w:instrText>
             </w:r>
             <w:r>
               <w:rPr>
@@ -2193,7 +2193,7 @@
               <w:lang w:val="fr-FR" w:eastAsia="fr-FR"/>
             </w:rPr>
           </w:pPr>
-          <w:hyperlink w:anchor="_Toc398568209" w:history="1">
+          <w:hyperlink w:anchor="_Toc406255570" w:history="1">
             <w:r>
               <w:rPr>
                 <w:rStyle w:val="Hyperlink"/>
@@ -2220,7 +2220,7 @@
                 <w:noProof/>
                 <w:webHidden/>
               </w:rPr>
-              <w:instrText xml:space="preserve"> PAGEREF _Toc398568209 \h </w:instrText>
+              <w:instrText xml:space="preserve"> PAGEREF _Toc406255570 \h </w:instrText>
             </w:r>
             <w:r>
               <w:rPr>
@@ -2263,7 +2263,7 @@
               <w:lang w:val="fr-FR" w:eastAsia="fr-FR"/>
             </w:rPr>
           </w:pPr>
-          <w:hyperlink w:anchor="_Toc398568210" w:history="1">
+          <w:hyperlink w:anchor="_Toc406255571" w:history="1">
             <w:r>
               <w:rPr>
                 <w:rStyle w:val="Hyperlink"/>
@@ -2290,7 +2290,7 @@
                 <w:noProof/>
                 <w:webHidden/>
               </w:rPr>
-              <w:instrText xml:space="preserve"> PAGEREF _Toc398568210 \h </w:instrText>
+              <w:instrText xml:space="preserve"> PAGEREF _Toc406255571 \h </w:instrText>
             </w:r>
             <w:r>
               <w:rPr>
@@ -2333,7 +2333,7 @@
               <w:lang w:val="fr-FR" w:eastAsia="fr-FR"/>
             </w:rPr>
           </w:pPr>
-          <w:hyperlink w:anchor="_Toc398568211" w:history="1">
+          <w:hyperlink w:anchor="_Toc406255572" w:history="1">
             <w:r>
               <w:rPr>
                 <w:rStyle w:val="Hyperlink"/>
@@ -2360,7 +2360,7 @@
                 <w:noProof/>
                 <w:webHidden/>
               </w:rPr>
-              <w:instrText xml:space="preserve"> PAGEREF _Toc398568211 \h </w:instrText>
+              <w:instrText xml:space="preserve"> PAGEREF _Toc406255572 \h </w:instrText>
             </w:r>
             <w:r>
               <w:rPr>
@@ -2403,7 +2403,7 @@
               <w:lang w:val="fr-FR" w:eastAsia="fr-FR"/>
             </w:rPr>
           </w:pPr>
-          <w:hyperlink w:anchor="_Toc398568212" w:history="1">
+          <w:hyperlink w:anchor="_Toc406255573" w:history="1">
             <w:r>
               <w:rPr>
                 <w:rStyle w:val="Hyperlink"/>
@@ -2430,7 +2430,7 @@
                 <w:noProof/>
                 <w:webHidden/>
               </w:rPr>
-              <w:instrText xml:space="preserve"> PAGEREF _Toc398568212 \h </w:instrText>
+              <w:instrText xml:space="preserve"> PAGEREF _Toc406255573 \h </w:instrText>
             </w:r>
             <w:r>
               <w:rPr>
@@ -2472,7 +2472,7 @@
       <w:pPr>
         <w:pStyle w:val="Heading1"/>
       </w:pPr>
-      <w:bookmarkStart w:id="2" w:name="_Toc398568182"/>
+      <w:bookmarkStart w:id="2" w:name="_Toc406255543"/>
       <w:r>
         <w:lastRenderedPageBreak/>
         <w:t>Intro</w:t>
@@ -2515,7 +2515,7 @@
       <w:pPr>
         <w:pStyle w:val="Heading1"/>
       </w:pPr>
-      <w:bookmarkStart w:id="3" w:name="_Toc398568183"/>
+      <w:bookmarkStart w:id="3" w:name="_Toc406255544"/>
       <w:r>
         <w:t>License</w:t>
       </w:r>
@@ -2605,7 +2605,7 @@
       <w:pPr>
         <w:pStyle w:val="Heading1"/>
       </w:pPr>
-      <w:bookmarkStart w:id="4" w:name="_Toc398568184"/>
+      <w:bookmarkStart w:id="4" w:name="_Toc406255545"/>
       <w:r>
         <w:t>Configuration</w:t>
       </w:r>
@@ -2828,7 +2828,7 @@
       <w:pPr>
         <w:pStyle w:val="Heading2"/>
       </w:pPr>
-      <w:bookmarkStart w:id="5" w:name="_Toc398568185"/>
+      <w:bookmarkStart w:id="5" w:name="_Toc406255546"/>
       <w:proofErr w:type="spellStart"/>
       <w:r>
         <w:t>MySQL</w:t>
@@ -3480,7 +3480,7 @@
       <w:pPr>
         <w:pStyle w:val="Heading2"/>
       </w:pPr>
-      <w:bookmarkStart w:id="6" w:name="_Toc398568186"/>
+      <w:bookmarkStart w:id="6" w:name="_Toc406255547"/>
       <w:r>
         <w:t>Logger</w:t>
       </w:r>
@@ -3599,7 +3599,7 @@
       <w:pPr>
         <w:pStyle w:val="Heading2"/>
       </w:pPr>
-      <w:bookmarkStart w:id="7" w:name="_Toc398568187"/>
+      <w:bookmarkStart w:id="7" w:name="_Toc406255548"/>
       <w:r>
         <w:t>Google Drive configuration</w:t>
       </w:r>
@@ -3788,7 +3788,7 @@
       <w:pPr>
         <w:pStyle w:val="Heading2"/>
       </w:pPr>
-      <w:bookmarkStart w:id="8" w:name="_Toc398568188"/>
+      <w:bookmarkStart w:id="8" w:name="_Toc406255549"/>
       <w:proofErr w:type="gramStart"/>
       <w:r>
         <w:t>m</w:t>
@@ -4075,7 +4075,7 @@
       <w:pPr>
         <w:pStyle w:val="Heading2"/>
       </w:pPr>
-      <w:bookmarkStart w:id="9" w:name="_Toc398568189"/>
+      <w:bookmarkStart w:id="9" w:name="_Toc406255550"/>
       <w:r>
         <w:t>P</w:t>
       </w:r>
@@ -4093,7 +4093,7 @@
       <w:pPr>
         <w:pStyle w:val="Heading3"/>
       </w:pPr>
-      <w:bookmarkStart w:id="10" w:name="_Toc398568190"/>
+      <w:bookmarkStart w:id="10" w:name="_Toc406255551"/>
       <w:r>
         <w:t>How to set the preferences</w:t>
       </w:r>
@@ -5753,7 +5753,7 @@
       <w:pPr>
         <w:pStyle w:val="Heading1"/>
       </w:pPr>
-      <w:bookmarkStart w:id="30" w:name="_Toc398568191"/>
+      <w:bookmarkStart w:id="30" w:name="_Toc406255552"/>
       <w:r>
         <w:t>Getting Started</w:t>
       </w:r>
@@ -6507,7 +6507,7 @@
       <w:pPr>
         <w:pStyle w:val="Heading3"/>
       </w:pPr>
-      <w:bookmarkStart w:id="33" w:name="_Toc398568192"/>
+      <w:bookmarkStart w:id="33" w:name="_Toc406255553"/>
       <w:r>
         <w:t xml:space="preserve">How to </w:t>
       </w:r>
@@ -7073,10 +7073,7 @@
         </w:numPr>
       </w:pPr>
       <w:r>
-        <w:t>DEL: delete selected tasks</w:t>
-      </w:r>
-      <w:r>
-        <w:t xml:space="preserve"> (</w:t>
+        <w:t xml:space="preserve">DEL or </w:t>
       </w:r>
       <w:r>
         <w:t>B</w:t>
@@ -7094,16 +7091,28 @@
         <w:t>PACE</w:t>
       </w:r>
       <w:r>
-        <w:t xml:space="preserve"> on MAC </w:t>
-      </w:r>
-      <w:r>
-        <w:t>systems</w:t>
+        <w:t xml:space="preserve"> </w:t>
+      </w:r>
+      <w:r>
+        <w:t>(</w:t>
+      </w:r>
+      <w:r>
+        <w:t xml:space="preserve">MAC </w:t>
+      </w:r>
+      <w:r>
+        <w:t>OS</w:t>
       </w:r>
       <w:r>
         <w:t>)</w:t>
       </w:r>
       <w:r>
-        <w:t>.</w:t>
+        <w:t>:</w:t>
+      </w:r>
+      <w:r>
+        <w:t xml:space="preserve"> </w:t>
+      </w:r>
+      <w:r>
+        <w:t>delete selected tasks.</w:t>
       </w:r>
     </w:p>
     <w:p>
@@ -7177,7 +7186,36 @@
         </w:numPr>
       </w:pPr>
       <w:r>
-        <w:t>CTR + C: copy selected task in memory</w:t>
+        <w:t xml:space="preserve">CTR + </w:t>
+      </w:r>
+      <w:r>
+        <w:t>D</w:t>
+      </w:r>
+      <w:r>
+        <w:t xml:space="preserve">: duplicate </w:t>
+      </w:r>
+      <w:r>
+        <w:t>selected</w:t>
+      </w:r>
+      <w:r>
+        <w:t xml:space="preserve"> task (</w:t>
+      </w:r>
+      <w:r>
+        <w:t xml:space="preserve">estimated, overestimated and real </w:t>
+      </w:r>
+      <w:proofErr w:type="spellStart"/>
+      <w:r>
+        <w:t>pomodoros</w:t>
+      </w:r>
+      <w:proofErr w:type="spellEnd"/>
+      <w:r>
+        <w:t xml:space="preserve"> </w:t>
+      </w:r>
+      <w:r>
+        <w:t>re</w:t>
+      </w:r>
+      <w:r>
+        <w:t>set to 0)</w:t>
       </w:r>
       <w:r>
         <w:t>.</w:t>
@@ -7192,31 +7230,107 @@
         </w:numPr>
       </w:pPr>
       <w:r>
-        <w:t>CTR + V: duplicate copied task (which must not have been deleted since being copied)</w:t>
-      </w:r>
-      <w:r>
-        <w:t xml:space="preserve"> </w:t>
-      </w:r>
-      <w:r>
-        <w:t xml:space="preserve">(won’t work when the </w:t>
-      </w:r>
-      <w:r>
-        <w:rPr>
-          <w:b/>
-        </w:rPr>
-        <w:t>Comment / Story</w:t>
-      </w:r>
-      <w:r>
-        <w:t xml:space="preserve"> panel is in </w:t>
-      </w:r>
-      <w:r>
-        <w:t xml:space="preserve">PLAIN </w:t>
-      </w:r>
-      <w:r>
-        <w:t>mode)</w:t>
+        <w:t xml:space="preserve">SHIFT + &gt;: </w:t>
+      </w:r>
+      <w:r>
+        <w:t>move</w:t>
+      </w:r>
+      <w:r>
+        <w:t xml:space="preserve"> </w:t>
+      </w:r>
+      <w:r>
+        <w:t xml:space="preserve">selected </w:t>
+      </w:r>
+      <w:r>
+        <w:t>task</w:t>
+      </w:r>
+      <w:r>
+        <w:t>s</w:t>
+      </w:r>
+      <w:r>
+        <w:t xml:space="preserve"> to </w:t>
+      </w:r>
+      <w:proofErr w:type="spellStart"/>
+      <w:r>
+        <w:rPr>
+          <w:b/>
+        </w:rPr>
+        <w:t>ToDo</w:t>
+      </w:r>
+      <w:proofErr w:type="spellEnd"/>
+      <w:r>
+        <w:rPr>
+          <w:b/>
+        </w:rPr>
+        <w:t xml:space="preserve"> List</w:t>
+      </w:r>
+      <w:r>
+        <w:t xml:space="preserve"> / </w:t>
+      </w:r>
+      <w:r>
+        <w:rPr>
+          <w:b/>
+        </w:rPr>
+        <w:t>Iteration</w:t>
+      </w:r>
+      <w:r>
+        <w:t xml:space="preserve"> (</w:t>
+      </w:r>
+      <w:r>
+        <w:t>equivalent</w:t>
+      </w:r>
+      <w:r>
+        <w:t xml:space="preserve"> to button &gt;&gt;</w:t>
+      </w:r>
+      <w:r>
+        <w:t>&gt;</w:t>
+      </w:r>
+      <w:r>
+        <w:t>)</w:t>
       </w:r>
       <w:r>
         <w:t>.</w:t>
+      </w:r>
+    </w:p>
+    <w:p>
+      <w:pPr>
+        <w:pStyle w:val="ListParagraph"/>
+        <w:numPr>
+          <w:ilvl w:val="0"/>
+          <w:numId w:val="14"/>
+        </w:numPr>
+      </w:pPr>
+      <w:proofErr w:type="spellStart"/>
+      <w:r>
+        <w:rPr>
+          <w:b/>
+        </w:rPr>
+        <w:t>ToDo</w:t>
+      </w:r>
+      <w:proofErr w:type="spellEnd"/>
+      <w:r>
+        <w:rPr>
+          <w:b/>
+        </w:rPr>
+        <w:t xml:space="preserve"> List</w:t>
+      </w:r>
+      <w:r>
+        <w:t xml:space="preserve"> / </w:t>
+      </w:r>
+      <w:r>
+        <w:rPr>
+          <w:b/>
+        </w:rPr>
+        <w:t>Iteration</w:t>
+      </w:r>
+      <w:r>
+        <w:t xml:space="preserve"> </w:t>
+      </w:r>
+      <w:r>
+        <w:t>shortcuts</w:t>
+      </w:r>
+      <w:r>
+        <w:t>:</w:t>
       </w:r>
     </w:p>
     <w:p>
@@ -7228,13 +7342,223 @@
         </w:numPr>
       </w:pPr>
       <w:r>
-        <w:t xml:space="preserve">SHIFT + &gt;: </w:t>
-      </w:r>
-      <w:r>
-        <w:t>move</w:t>
-      </w:r>
-      <w:r>
-        <w:t xml:space="preserve"> </w:t>
+        <w:t xml:space="preserve">CTR + U: create </w:t>
+      </w:r>
+      <w:r>
+        <w:t xml:space="preserve">an </w:t>
+      </w:r>
+      <w:r>
+        <w:t>unplanned task</w:t>
+      </w:r>
+      <w:r>
+        <w:t xml:space="preserve"> with 0 </w:t>
+      </w:r>
+      <w:proofErr w:type="spellStart"/>
+      <w:r>
+        <w:t>pomodoro</w:t>
+      </w:r>
+      <w:proofErr w:type="spellEnd"/>
+      <w:r>
+        <w:t xml:space="preserve"> and date today</w:t>
+      </w:r>
+      <w:r>
+        <w:t xml:space="preserve"> (</w:t>
+      </w:r>
+      <w:r>
+        <w:t>might not</w:t>
+      </w:r>
+      <w:r>
+        <w:t xml:space="preserve"> work when the </w:t>
+      </w:r>
+      <w:r>
+        <w:rPr>
+          <w:b/>
+        </w:rPr>
+        <w:t>Comment / Story</w:t>
+      </w:r>
+      <w:r>
+        <w:t xml:space="preserve"> panel is in </w:t>
+      </w:r>
+      <w:r>
+        <w:rPr>
+          <w:b/>
+        </w:rPr>
+        <w:t>PLAIN</w:t>
+      </w:r>
+      <w:r>
+        <w:t xml:space="preserve"> or </w:t>
+      </w:r>
+      <w:r>
+        <w:rPr>
+          <w:b/>
+        </w:rPr>
+        <w:t>HTML</w:t>
+      </w:r>
+      <w:r>
+        <w:t xml:space="preserve"> </w:t>
+      </w:r>
+      <w:r>
+        <w:t>mode).</w:t>
+      </w:r>
+    </w:p>
+    <w:p>
+      <w:pPr>
+        <w:pStyle w:val="ListParagraph"/>
+        <w:numPr>
+          <w:ilvl w:val="1"/>
+          <w:numId w:val="14"/>
+        </w:numPr>
+      </w:pPr>
+      <w:r>
+        <w:t xml:space="preserve">CTR + </w:t>
+      </w:r>
+      <w:r>
+        <w:t>I</w:t>
+      </w:r>
+      <w:r>
+        <w:t xml:space="preserve">: create </w:t>
+      </w:r>
+      <w:r>
+        <w:t xml:space="preserve">an </w:t>
+      </w:r>
+      <w:r>
+        <w:t>internal interruption</w:t>
+      </w:r>
+      <w:r>
+        <w:t xml:space="preserve"> </w:t>
+      </w:r>
+      <w:r>
+        <w:t>for the running task</w:t>
+      </w:r>
+      <w:r>
+        <w:t xml:space="preserve"> with 0 </w:t>
+      </w:r>
+      <w:proofErr w:type="spellStart"/>
+      <w:r>
+        <w:t>pomodoro</w:t>
+      </w:r>
+      <w:proofErr w:type="spellEnd"/>
+      <w:r>
+        <w:t xml:space="preserve"> </w:t>
+      </w:r>
+      <w:r>
+        <w:t>and date</w:t>
+      </w:r>
+      <w:r>
+        <w:t xml:space="preserve"> </w:t>
+      </w:r>
+      <w:r>
+        <w:t xml:space="preserve">today </w:t>
+      </w:r>
+      <w:r>
+        <w:t>(</w:t>
+      </w:r>
+      <w:r>
+        <w:t xml:space="preserve">might not </w:t>
+      </w:r>
+      <w:r>
+        <w:t xml:space="preserve">work when the </w:t>
+      </w:r>
+      <w:r>
+        <w:rPr>
+          <w:b/>
+        </w:rPr>
+        <w:t>Comment / Story</w:t>
+      </w:r>
+      <w:r>
+        <w:t xml:space="preserve"> panel is in </w:t>
+      </w:r>
+      <w:r>
+        <w:rPr>
+          <w:b/>
+        </w:rPr>
+        <w:t>PLAIN</w:t>
+      </w:r>
+      <w:r>
+        <w:t xml:space="preserve"> or </w:t>
+      </w:r>
+      <w:r>
+        <w:rPr>
+          <w:b/>
+        </w:rPr>
+        <w:t>HTML</w:t>
+      </w:r>
+      <w:r>
+        <w:t xml:space="preserve"> mode)</w:t>
+      </w:r>
+      <w:r>
+        <w:t>.</w:t>
+      </w:r>
+    </w:p>
+    <w:p>
+      <w:pPr>
+        <w:pStyle w:val="ListParagraph"/>
+        <w:numPr>
+          <w:ilvl w:val="1"/>
+          <w:numId w:val="14"/>
+        </w:numPr>
+      </w:pPr>
+      <w:r>
+        <w:t xml:space="preserve">CTR + E: create </w:t>
+      </w:r>
+      <w:r>
+        <w:t xml:space="preserve">an </w:t>
+      </w:r>
+      <w:r>
+        <w:t xml:space="preserve">external interruption </w:t>
+      </w:r>
+      <w:r>
+        <w:t>for the running task</w:t>
+      </w:r>
+      <w:r>
+        <w:t xml:space="preserve"> with 0 </w:t>
+      </w:r>
+      <w:proofErr w:type="spellStart"/>
+      <w:r>
+        <w:t>pomodoro</w:t>
+      </w:r>
+      <w:proofErr w:type="spellEnd"/>
+      <w:r>
+        <w:t xml:space="preserve"> and date today</w:t>
+      </w:r>
+      <w:r>
+        <w:t>.</w:t>
+      </w:r>
+    </w:p>
+    <w:p>
+      <w:pPr>
+        <w:pStyle w:val="ListParagraph"/>
+        <w:numPr>
+          <w:ilvl w:val="1"/>
+          <w:numId w:val="14"/>
+        </w:numPr>
+      </w:pPr>
+      <w:r>
+        <w:t xml:space="preserve">CTR + R: scroll back to </w:t>
+      </w:r>
+      <w:r>
+        <w:t xml:space="preserve">the running task; if there is no running task, scroll back to the </w:t>
+      </w:r>
+      <w:r>
+        <w:t>selected task</w:t>
+      </w:r>
+      <w:r>
+        <w:t xml:space="preserve"> (equivalent to pressing on the tomato-like timer image)</w:t>
+      </w:r>
+      <w:r>
+        <w:t>.</w:t>
+      </w:r>
+    </w:p>
+    <w:p>
+      <w:pPr>
+        <w:pStyle w:val="ListParagraph"/>
+        <w:numPr>
+          <w:ilvl w:val="1"/>
+          <w:numId w:val="14"/>
+        </w:numPr>
+      </w:pPr>
+      <w:r>
+        <w:t xml:space="preserve">SHIFT + &gt;: complete </w:t>
       </w:r>
       <w:r>
         <w:t xml:space="preserve">selected </w:t>
@@ -7246,21 +7570,66 @@
         <w:t>s</w:t>
       </w:r>
       <w:r>
+        <w:t xml:space="preserve"> (</w:t>
+      </w:r>
+      <w:r>
+        <w:t>equivalent</w:t>
+      </w:r>
+      <w:r>
+        <w:t xml:space="preserve"> to button </w:t>
+      </w:r>
+      <w:r>
+        <w:t>"</w:t>
+      </w:r>
+      <w:r>
+        <w:t>Complete</w:t>
+      </w:r>
+      <w:r>
+        <w:t xml:space="preserve"> / </w:t>
+      </w:r>
+      <w:proofErr w:type="gramStart"/>
+      <w:r>
+        <w:t>Done</w:t>
+      </w:r>
+      <w:proofErr w:type="gramEnd"/>
+      <w:r>
+        <w:t>"</w:t>
+      </w:r>
+      <w:r>
+        <w:t>)</w:t>
+      </w:r>
+      <w:r>
+        <w:t>.</w:t>
+      </w:r>
+    </w:p>
+    <w:p>
+      <w:pPr>
+        <w:pStyle w:val="ListParagraph"/>
+        <w:numPr>
+          <w:ilvl w:val="1"/>
+          <w:numId w:val="14"/>
+        </w:numPr>
+      </w:pPr>
+      <w:r>
+        <w:t xml:space="preserve">SHIFT + &lt;: </w:t>
+      </w:r>
+      <w:r>
+        <w:t xml:space="preserve">move </w:t>
+      </w:r>
+      <w:r>
+        <w:t>selected tasks</w:t>
+      </w:r>
+      <w:r>
+        <w:t xml:space="preserve"> back</w:t>
+      </w:r>
+      <w:r>
         <w:t xml:space="preserve"> to </w:t>
       </w:r>
-      <w:proofErr w:type="spellStart"/>
-      <w:r>
-        <w:rPr>
-          <w:b/>
-        </w:rPr>
-        <w:t>ToDo</w:t>
-      </w:r>
-      <w:proofErr w:type="spellEnd"/>
-      <w:r>
-        <w:rPr>
-          <w:b/>
-        </w:rPr>
-        <w:t xml:space="preserve"> List</w:t>
+      <w:r>
+        <w:rPr>
+          <w:b/>
+        </w:rPr>
+        <w:t>Activity List</w:t>
       </w:r>
       <w:r>
         <w:t xml:space="preserve"> / </w:t>
@@ -7269,19 +7638,34 @@
         <w:rPr>
           <w:b/>
         </w:rPr>
-        <w:t>Iteration</w:t>
-      </w:r>
-      <w:r>
-        <w:t xml:space="preserve"> (</w:t>
+        <w:t>Backlog</w:t>
+      </w:r>
+      <w:r>
+        <w:rPr>
+          <w:b/>
+        </w:rPr>
+        <w:t xml:space="preserve"> </w:t>
+      </w:r>
+      <w:r>
+        <w:t>(</w:t>
       </w:r>
       <w:r>
         <w:t>equivalent</w:t>
       </w:r>
       <w:r>
-        <w:t xml:space="preserve"> to button &gt;&gt;</w:t>
-      </w:r>
-      <w:r>
-        <w:t>&gt;</w:t>
+        <w:t xml:space="preserve"> to button </w:t>
+      </w:r>
+      <w:r>
+        <w:t>"</w:t>
+      </w:r>
+      <w:r>
+        <w:t>&lt;&lt;</w:t>
+      </w:r>
+      <w:r>
+        <w:t>&lt;</w:t>
+      </w:r>
+      <w:r>
+        <w:t>"</w:t>
       </w:r>
       <w:r>
         <w:t>)</w:t>
@@ -7298,14 +7682,12 @@
           <w:numId w:val="14"/>
         </w:numPr>
       </w:pPr>
-      <w:proofErr w:type="spellStart"/>
-      <w:r>
-        <w:rPr>
-          <w:b/>
-        </w:rPr>
-        <w:t>ToDo</w:t>
-      </w:r>
-      <w:proofErr w:type="spellEnd"/>
+      <w:r>
+        <w:rPr>
+          <w:b/>
+        </w:rPr>
+        <w:t>Report</w:t>
+      </w:r>
       <w:r>
         <w:rPr>
           <w:b/>
@@ -7319,7 +7701,7 @@
         <w:rPr>
           <w:b/>
         </w:rPr>
-        <w:t>Iteration</w:t>
+        <w:t>Release Backlog</w:t>
       </w:r>
       <w:r>
         <w:t xml:space="preserve"> </w:t>
@@ -7340,28 +7722,68 @@
         </w:numPr>
       </w:pPr>
       <w:r>
-        <w:t xml:space="preserve">CTR + U: create </w:t>
-      </w:r>
-      <w:r>
-        <w:t xml:space="preserve">an </w:t>
-      </w:r>
-      <w:r>
-        <w:t>unplanned task</w:t>
-      </w:r>
-      <w:r>
-        <w:t xml:space="preserve"> with 0 </w:t>
-      </w:r>
-      <w:proofErr w:type="spellStart"/>
-      <w:r>
-        <w:t>pomodoro</w:t>
-      </w:r>
-      <w:proofErr w:type="spellEnd"/>
-      <w:r>
-        <w:t xml:space="preserve"> and date today</w:t>
-      </w:r>
-      <w:r>
-        <w:t xml:space="preserve"> (won’t work when the </w:t>
-      </w:r>
+        <w:t>SHIFT + &lt;:</w:t>
+      </w:r>
+      <w:r>
+        <w:t xml:space="preserve"> reopen / move</w:t>
+      </w:r>
+      <w:r>
+        <w:t xml:space="preserve"> selected tasks back to </w:t>
+      </w:r>
+      <w:r>
+        <w:rPr>
+          <w:b/>
+        </w:rPr>
+        <w:t>Activity List</w:t>
+      </w:r>
+      <w:r>
+        <w:t xml:space="preserve"> / </w:t>
+      </w:r>
+      <w:r>
+        <w:rPr>
+          <w:b/>
+        </w:rPr>
+        <w:t>Backlog</w:t>
+      </w:r>
+      <w:r>
+        <w:rPr>
+          <w:b/>
+        </w:rPr>
+        <w:t xml:space="preserve"> </w:t>
+      </w:r>
+      <w:r>
+        <w:t>(</w:t>
+      </w:r>
+      <w:r>
+        <w:t>equivalent</w:t>
+      </w:r>
+      <w:r>
+        <w:t xml:space="preserve"> to button </w:t>
+      </w:r>
+      <w:r>
+        <w:t>"</w:t>
+      </w:r>
+      <w:r>
+        <w:t>Reopen</w:t>
+      </w:r>
+      <w:r>
+        <w:t>"</w:t>
+      </w:r>
+      <w:r>
+        <w:t>)</w:t>
+      </w:r>
+      <w:r>
+        <w:t>.</w:t>
+      </w:r>
+    </w:p>
+    <w:p>
+      <w:pPr>
+        <w:pStyle w:val="ListParagraph"/>
+        <w:numPr>
+          <w:ilvl w:val="0"/>
+          <w:numId w:val="14"/>
+        </w:numPr>
+      </w:pPr>
       <w:r>
         <w:rPr>
           <w:b/>
@@ -7369,7 +7791,7 @@
         <w:t>Comment / Story</w:t>
       </w:r>
       <w:r>
-        <w:t xml:space="preserve"> panel is in edit mode).</w:t>
+        <w:t xml:space="preserve"> panel shortcuts:</w:t>
       </w:r>
     </w:p>
     <w:p>
@@ -7381,72 +7803,88 @@
         </w:numPr>
       </w:pPr>
       <w:r>
-        <w:t xml:space="preserve">CTR + </w:t>
-      </w:r>
-      <w:r>
-        <w:t>I</w:t>
-      </w:r>
-      <w:r>
-        <w:t xml:space="preserve">: create </w:t>
-      </w:r>
-      <w:r>
-        <w:t xml:space="preserve">an </w:t>
-      </w:r>
-      <w:r>
-        <w:t>internal interruption</w:t>
-      </w:r>
-      <w:r>
-        <w:t xml:space="preserve"> </w:t>
-      </w:r>
-      <w:r>
-        <w:t>for the running task</w:t>
-      </w:r>
-      <w:r>
-        <w:t xml:space="preserve"> with 0 </w:t>
-      </w:r>
-      <w:proofErr w:type="spellStart"/>
-      <w:r>
-        <w:t>pomodoro</w:t>
-      </w:r>
-      <w:proofErr w:type="spellEnd"/>
-      <w:r>
-        <w:t xml:space="preserve"> </w:t>
-      </w:r>
-      <w:r>
-        <w:t>and date</w:t>
-      </w:r>
-      <w:r>
-        <w:t xml:space="preserve"> </w:t>
-      </w:r>
-      <w:r>
-        <w:t xml:space="preserve">today </w:t>
-      </w:r>
-      <w:r>
-        <w:t xml:space="preserve">(won’t work when the </w:t>
-      </w:r>
-      <w:r>
-        <w:rPr>
-          <w:b/>
-        </w:rPr>
-        <w:t>Comment / Story</w:t>
-      </w:r>
-      <w:r>
-        <w:t xml:space="preserve"> panel is in </w:t>
-      </w:r>
-      <w:r>
-        <w:t>PLAIN</w:t>
-      </w:r>
-      <w:r>
-        <w:t xml:space="preserve"> or </w:t>
-      </w:r>
-      <w:r>
+        <w:rPr>
+          <w:b/>
+        </w:rPr>
+        <w:t>Preview</w:t>
+      </w:r>
+      <w:r>
+        <w:t xml:space="preserve">, </w:t>
+      </w:r>
+      <w:r>
+        <w:rPr>
+          <w:b/>
+        </w:rPr>
+        <w:t>Plain</w:t>
+      </w:r>
+      <w:r>
+        <w:t xml:space="preserve"> and </w:t>
+      </w:r>
+      <w:r>
+        <w:rPr>
+          <w:b/>
+        </w:rPr>
         <w:t>HTML</w:t>
       </w:r>
       <w:r>
-        <w:t xml:space="preserve"> mode)</w:t>
-      </w:r>
-      <w:r>
-        <w:t>.</w:t>
+        <w:t xml:space="preserve"> modes</w:t>
+      </w:r>
+    </w:p>
+    <w:p>
+      <w:pPr>
+        <w:pStyle w:val="ListParagraph"/>
+        <w:numPr>
+          <w:ilvl w:val="2"/>
+          <w:numId w:val="34"/>
+        </w:numPr>
+      </w:pPr>
+      <w:r>
+        <w:t>CTR + S: save.</w:t>
+      </w:r>
+    </w:p>
+    <w:p>
+      <w:pPr>
+        <w:pStyle w:val="ListParagraph"/>
+        <w:numPr>
+          <w:ilvl w:val="2"/>
+          <w:numId w:val="34"/>
+        </w:numPr>
+      </w:pPr>
+      <w:r>
+        <w:t>CTR + C: copy selected text.</w:t>
+      </w:r>
+    </w:p>
+    <w:p>
+      <w:pPr>
+        <w:pStyle w:val="ListParagraph"/>
+        <w:numPr>
+          <w:ilvl w:val="2"/>
+          <w:numId w:val="34"/>
+        </w:numPr>
+      </w:pPr>
+      <w:r>
+        <w:t xml:space="preserve">CTR + V </w:t>
+      </w:r>
+      <w:r>
+        <w:t>or</w:t>
+      </w:r>
+      <w:r>
+        <w:t xml:space="preserve"> </w:t>
+      </w:r>
+      <w:r>
+        <w:t>SHIFT + INSERT</w:t>
+      </w:r>
+      <w:r>
+        <w:t xml:space="preserve"> (MAC OS)</w:t>
+      </w:r>
+      <w:r>
+        <w:t>: paste</w:t>
+      </w:r>
+      <w:r>
+        <w:t xml:space="preserve"> without formatting</w:t>
+      </w:r>
+      <w:r>
+        <w:t xml:space="preserve"> any string content found in the clipboard.</w:t>
       </w:r>
     </w:p>
     <w:p>
@@ -7458,375 +7896,14 @@
         </w:numPr>
       </w:pPr>
       <w:r>
-        <w:t xml:space="preserve">CTR + E: create </w:t>
-      </w:r>
-      <w:r>
-        <w:t xml:space="preserve">an </w:t>
-      </w:r>
-      <w:r>
-        <w:t xml:space="preserve">external interruption </w:t>
-      </w:r>
-      <w:r>
-        <w:t>for the running task</w:t>
-      </w:r>
-      <w:r>
-        <w:t xml:space="preserve"> with 0 </w:t>
-      </w:r>
-      <w:proofErr w:type="spellStart"/>
-      <w:r>
-        <w:t>pomodoro</w:t>
-      </w:r>
-      <w:proofErr w:type="spellEnd"/>
-      <w:r>
-        <w:t xml:space="preserve"> and date today</w:t>
-      </w:r>
-      <w:r>
-        <w:t>.</w:t>
-      </w:r>
-    </w:p>
-    <w:p>
-      <w:pPr>
-        <w:pStyle w:val="ListParagraph"/>
-        <w:numPr>
-          <w:ilvl w:val="1"/>
-          <w:numId w:val="14"/>
-        </w:numPr>
-      </w:pPr>
-      <w:r>
-        <w:t xml:space="preserve">CTR + R: scroll back to </w:t>
-      </w:r>
-      <w:r>
-        <w:t xml:space="preserve">the running task; if there is no running task, scroll back to the </w:t>
-      </w:r>
-      <w:r>
-        <w:t>selected task</w:t>
-      </w:r>
-      <w:r>
-        <w:t xml:space="preserve"> (equivalent to pressing on the tomato-like timer image)</w:t>
-      </w:r>
-      <w:r>
-        <w:t>.</w:t>
-      </w:r>
-    </w:p>
-    <w:p>
-      <w:pPr>
-        <w:pStyle w:val="ListParagraph"/>
-        <w:numPr>
-          <w:ilvl w:val="1"/>
-          <w:numId w:val="14"/>
-        </w:numPr>
-      </w:pPr>
-      <w:r>
-        <w:t xml:space="preserve">SHIFT + &gt;: complete </w:t>
-      </w:r>
-      <w:r>
-        <w:t xml:space="preserve">selected </w:t>
-      </w:r>
-      <w:r>
-        <w:t>task</w:t>
-      </w:r>
-      <w:r>
-        <w:t>s</w:t>
-      </w:r>
-      <w:r>
-        <w:t xml:space="preserve"> (</w:t>
-      </w:r>
-      <w:r>
-        <w:t>equivalent</w:t>
-      </w:r>
-      <w:r>
-        <w:t xml:space="preserve"> to button </w:t>
-      </w:r>
-      <w:r>
-        <w:t>"</w:t>
-      </w:r>
-      <w:r>
-        <w:t>Complete</w:t>
-      </w:r>
-      <w:r>
-        <w:t xml:space="preserve"> / </w:t>
-      </w:r>
-      <w:proofErr w:type="gramStart"/>
-      <w:r>
-        <w:t>Done</w:t>
-      </w:r>
-      <w:proofErr w:type="gramEnd"/>
-      <w:r>
-        <w:t>"</w:t>
-      </w:r>
-      <w:r>
-        <w:t>)</w:t>
-      </w:r>
-      <w:r>
-        <w:t>.</w:t>
-      </w:r>
-    </w:p>
-    <w:p>
-      <w:pPr>
-        <w:pStyle w:val="ListParagraph"/>
-        <w:numPr>
-          <w:ilvl w:val="1"/>
-          <w:numId w:val="14"/>
-        </w:numPr>
-      </w:pPr>
-      <w:r>
-        <w:t xml:space="preserve">SHIFT + &lt;: </w:t>
-      </w:r>
-      <w:r>
-        <w:t xml:space="preserve">move </w:t>
-      </w:r>
-      <w:r>
-        <w:t>selected tasks</w:t>
-      </w:r>
-      <w:r>
-        <w:t xml:space="preserve"> back</w:t>
-      </w:r>
-      <w:r>
-        <w:t xml:space="preserve"> to </w:t>
-      </w:r>
-      <w:r>
-        <w:rPr>
-          <w:b/>
-        </w:rPr>
-        <w:t>Activity List</w:t>
-      </w:r>
-      <w:r>
-        <w:t xml:space="preserve"> / </w:t>
-      </w:r>
-      <w:r>
-        <w:rPr>
-          <w:b/>
-        </w:rPr>
-        <w:t>Backlog</w:t>
-      </w:r>
-      <w:r>
-        <w:rPr>
-          <w:b/>
-        </w:rPr>
-        <w:t xml:space="preserve"> </w:t>
-      </w:r>
-      <w:r>
-        <w:t>(</w:t>
-      </w:r>
-      <w:r>
-        <w:t>equivalent</w:t>
-      </w:r>
-      <w:r>
-        <w:t xml:space="preserve"> to button </w:t>
-      </w:r>
-      <w:r>
-        <w:t>"</w:t>
-      </w:r>
-      <w:r>
-        <w:t>&lt;&lt;</w:t>
-      </w:r>
-      <w:r>
-        <w:t>&lt;</w:t>
-      </w:r>
-      <w:r>
-        <w:t>"</w:t>
-      </w:r>
-      <w:r>
-        <w:t>)</w:t>
-      </w:r>
-      <w:r>
-        <w:t>.</w:t>
-      </w:r>
-    </w:p>
-    <w:p>
-      <w:pPr>
-        <w:pStyle w:val="ListParagraph"/>
-        <w:numPr>
-          <w:ilvl w:val="0"/>
-          <w:numId w:val="14"/>
-        </w:numPr>
-      </w:pPr>
-      <w:r>
-        <w:rPr>
-          <w:b/>
-        </w:rPr>
-        <w:t>Report</w:t>
-      </w:r>
-      <w:r>
-        <w:rPr>
-          <w:b/>
-        </w:rPr>
-        <w:t xml:space="preserve"> List</w:t>
-      </w:r>
-      <w:r>
-        <w:t xml:space="preserve"> / </w:t>
-      </w:r>
-      <w:r>
-        <w:rPr>
-          <w:b/>
-        </w:rPr>
-        <w:t>Release Backlog</w:t>
-      </w:r>
-      <w:r>
-        <w:t xml:space="preserve"> </w:t>
-      </w:r>
-      <w:r>
-        <w:t>shortcuts</w:t>
-      </w:r>
-      <w:r>
-        <w:t>:</w:t>
-      </w:r>
-    </w:p>
-    <w:p>
-      <w:pPr>
-        <w:pStyle w:val="ListParagraph"/>
-        <w:numPr>
-          <w:ilvl w:val="1"/>
-          <w:numId w:val="14"/>
-        </w:numPr>
-      </w:pPr>
-      <w:r>
-        <w:t>SHIFT + &lt;:</w:t>
-      </w:r>
-      <w:r>
-        <w:t xml:space="preserve"> reopen / move</w:t>
-      </w:r>
-      <w:r>
-        <w:t xml:space="preserve"> selected tasks back to </w:t>
-      </w:r>
-      <w:r>
-        <w:rPr>
-          <w:b/>
-        </w:rPr>
-        <w:t>Activity List</w:t>
-      </w:r>
-      <w:r>
-        <w:t xml:space="preserve"> / </w:t>
-      </w:r>
-      <w:r>
-        <w:rPr>
-          <w:b/>
-        </w:rPr>
-        <w:t>Backlog</w:t>
-      </w:r>
-      <w:r>
-        <w:rPr>
-          <w:b/>
-        </w:rPr>
-        <w:t xml:space="preserve"> </w:t>
-      </w:r>
-      <w:r>
-        <w:t>(</w:t>
-      </w:r>
-      <w:r>
-        <w:t>equivalent</w:t>
-      </w:r>
-      <w:r>
-        <w:t xml:space="preserve"> to button </w:t>
-      </w:r>
-      <w:r>
-        <w:t>"</w:t>
-      </w:r>
-      <w:r>
-        <w:t>Reopen</w:t>
-      </w:r>
-      <w:r>
-        <w:t>"</w:t>
-      </w:r>
-      <w:r>
-        <w:t>)</w:t>
-      </w:r>
-      <w:r>
-        <w:t>.</w:t>
-      </w:r>
-    </w:p>
-    <w:p>
-      <w:pPr>
-        <w:pStyle w:val="ListParagraph"/>
-        <w:numPr>
-          <w:ilvl w:val="0"/>
-          <w:numId w:val="14"/>
-        </w:numPr>
-      </w:pPr>
-      <w:r>
-        <w:rPr>
-          <w:b/>
-        </w:rPr>
-        <w:t>Comment / Story</w:t>
-      </w:r>
-      <w:r>
-        <w:t xml:space="preserve"> panel shortcuts:</w:t>
-      </w:r>
-    </w:p>
-    <w:p>
-      <w:pPr>
-        <w:pStyle w:val="ListParagraph"/>
-        <w:numPr>
-          <w:ilvl w:val="1"/>
-          <w:numId w:val="14"/>
-        </w:numPr>
-      </w:pPr>
-      <w:r>
-        <w:rPr>
-          <w:b/>
-        </w:rPr>
-        <w:t>HTML</w:t>
+        <w:rPr>
+          <w:b/>
+        </w:rPr>
+        <w:t>Preview</w:t>
       </w:r>
       <w:r>
         <w:t xml:space="preserve"> and </w:t>
       </w:r>
-      <w:r>
-        <w:rPr>
-          <w:b/>
-        </w:rPr>
-        <w:t>Plain</w:t>
-      </w:r>
-      <w:r>
-        <w:t xml:space="preserve"> modes</w:t>
-      </w:r>
-    </w:p>
-    <w:p>
-      <w:pPr>
-        <w:pStyle w:val="ListParagraph"/>
-        <w:numPr>
-          <w:ilvl w:val="2"/>
-          <w:numId w:val="34"/>
-        </w:numPr>
-      </w:pPr>
-      <w:r>
-        <w:t>CTR + S: save.</w:t>
-      </w:r>
-    </w:p>
-    <w:p>
-      <w:pPr>
-        <w:pStyle w:val="ListParagraph"/>
-        <w:numPr>
-          <w:ilvl w:val="2"/>
-          <w:numId w:val="34"/>
-        </w:numPr>
-      </w:pPr>
-      <w:r>
-        <w:t>CTR + C: copy selected text.</w:t>
-      </w:r>
-    </w:p>
-    <w:p>
-      <w:pPr>
-        <w:pStyle w:val="ListParagraph"/>
-        <w:numPr>
-          <w:ilvl w:val="2"/>
-          <w:numId w:val="34"/>
-        </w:numPr>
-      </w:pPr>
-      <w:r>
-        <w:t xml:space="preserve">CTR + V and </w:t>
-      </w:r>
-      <w:r>
-        <w:t>SHIFT + INSERT: paste any string content found in the clipboard (formatting removed).</w:t>
-      </w:r>
-    </w:p>
-    <w:p>
-      <w:pPr>
-        <w:pStyle w:val="ListParagraph"/>
-        <w:numPr>
-          <w:ilvl w:val="1"/>
-          <w:numId w:val="14"/>
-        </w:numPr>
-      </w:pPr>
       <w:r>
         <w:rPr>
           <w:b/>
@@ -8066,6 +8143,64 @@
       </w:r>
       <w:r>
         <w:t>the button.</w:t>
+      </w:r>
+    </w:p>
+    <w:p>
+      <w:r>
+        <w:rPr>
+          <w:noProof/>
+          <w:lang w:val="fr-FR" w:eastAsia="fr-FR"/>
+        </w:rPr>
+        <w:drawing>
+          <wp:inline distT="0" distB="0" distL="0" distR="0">
+            <wp:extent cx="203246" cy="203246"/>
+            <wp:effectExtent l="19050" t="0" r="6304" b="0"/>
+            <wp:docPr id="23" name="Picture 1" descr="pomodoro16.png"/>
+            <wp:cNvGraphicFramePr>
+              <a:graphicFrameLocks xmlns:a="http://schemas.openxmlformats.org/drawingml/2006/main" noChangeAspect="1"/>
+            </wp:cNvGraphicFramePr>
+            <a:graphic xmlns:a="http://schemas.openxmlformats.org/drawingml/2006/main">
+              <a:graphicData uri="http://schemas.openxmlformats.org/drawingml/2006/picture">
+                <pic:pic xmlns:pic="http://schemas.openxmlformats.org/drawingml/2006/picture">
+                  <pic:nvPicPr>
+                    <pic:cNvPr id="0" name="pomodoro16.png"/>
+                    <pic:cNvPicPr/>
+                  </pic:nvPicPr>
+                  <pic:blipFill>
+                    <a:blip r:embed="rId12" cstate="print"/>
+                    <a:stretch>
+                      <a:fillRect/>
+                    </a:stretch>
+                  </pic:blipFill>
+                  <pic:spPr>
+                    <a:xfrm>
+                      <a:off x="0" y="0"/>
+                      <a:ext cx="203246" cy="203246"/>
+                    </a:xfrm>
+                    <a:prstGeom prst="rect">
+                      <a:avLst/>
+                    </a:prstGeom>
+                  </pic:spPr>
+                </pic:pic>
+              </a:graphicData>
+            </a:graphic>
+          </wp:inline>
+        </w:drawing>
+      </w:r>
+      <w:r>
+        <w:t xml:space="preserve"> </w:t>
+      </w:r>
+      <w:r>
+        <w:t xml:space="preserve">The </w:t>
+      </w:r>
+      <w:r>
+        <w:rPr>
+          <w:b/>
+        </w:rPr>
+        <w:t>Comment / Story</w:t>
+      </w:r>
+      <w:r>
+        <w:t xml:space="preserve"> panel allows 1000 characters max only.</w:t>
       </w:r>
     </w:p>
     <w:p/>
@@ -8127,7 +8262,7 @@
           </wp:anchor>
         </w:drawing>
       </w:r>
-      <w:bookmarkStart w:id="34" w:name="_Toc398568193"/>
+      <w:bookmarkStart w:id="34" w:name="_Toc406255554"/>
       <w:r>
         <w:t>New</w:t>
       </w:r>
@@ -8151,7 +8286,7 @@
       <w:pPr>
         <w:pStyle w:val="Heading3"/>
       </w:pPr>
-      <w:bookmarkStart w:id="35" w:name="_Toc398568194"/>
+      <w:bookmarkStart w:id="35" w:name="_Toc406255555"/>
       <w:r>
         <w:t>How to c</w:t>
       </w:r>
@@ -8227,7 +8362,7 @@
       <w:pPr>
         <w:pStyle w:val="Heading3"/>
       </w:pPr>
-      <w:bookmarkStart w:id="36" w:name="_Toc398568195"/>
+      <w:bookmarkStart w:id="36" w:name="_Toc406255556"/>
       <w:r>
         <w:t>How to use the</w:t>
       </w:r>
@@ -8722,7 +8857,7 @@
           </wp:anchor>
         </w:drawing>
       </w:r>
-      <w:bookmarkStart w:id="47" w:name="_Toc398568196"/>
+      <w:bookmarkStart w:id="47" w:name="_Toc406255557"/>
       <w:r>
         <w:t>Ac</w:t>
       </w:r>
@@ -8752,7 +8887,7 @@
       <w:pPr>
         <w:pStyle w:val="Heading3"/>
       </w:pPr>
-      <w:bookmarkStart w:id="48" w:name="_Toc398568197"/>
+      <w:bookmarkStart w:id="48" w:name="_Toc406255558"/>
       <w:r>
         <w:t>How to read the table</w:t>
       </w:r>
@@ -9109,7 +9244,7 @@
       <w:pPr>
         <w:pStyle w:val="Heading3"/>
       </w:pPr>
-      <w:bookmarkStart w:id="49" w:name="_Toc398568198"/>
+      <w:bookmarkStart w:id="49" w:name="_Toc406255559"/>
       <w:r>
         <w:t>How to use a task as template</w:t>
       </w:r>
@@ -9145,28 +9280,25 @@
         <w:t xml:space="preserve"> </w:t>
       </w:r>
       <w:r>
-        <w:t>CTR + C</w:t>
-      </w:r>
-    </w:p>
-    <w:p>
-      <w:pPr>
-        <w:pStyle w:val="ListParagraph"/>
-        <w:numPr>
-          <w:ilvl w:val="0"/>
-          <w:numId w:val="29"/>
-        </w:numPr>
-      </w:pPr>
-      <w:r>
-        <w:t>Press</w:t>
-      </w:r>
-      <w:r>
-        <w:t xml:space="preserve"> </w:t>
-      </w:r>
-      <w:r>
-        <w:t>CTR + V: a duplicate of the task is created at the end of the list</w:t>
-      </w:r>
-      <w:r>
-        <w:t xml:space="preserve">. Keep pressing CTR + V to create as many copies as </w:t>
+        <w:t>CTR + D</w:t>
+      </w:r>
+      <w:r>
+        <w:t xml:space="preserve">: a duplicate of the </w:t>
+      </w:r>
+      <w:r>
+        <w:t xml:space="preserve">selected </w:t>
+      </w:r>
+      <w:r>
+        <w:t>task is created at the end of the list</w:t>
+      </w:r>
+      <w:r>
+        <w:t xml:space="preserve">. Keep pressing CTR + </w:t>
+      </w:r>
+      <w:r>
+        <w:t>D</w:t>
+      </w:r>
+      <w:r>
+        <w:t xml:space="preserve"> to create as many copies as </w:t>
       </w:r>
       <w:r>
         <w:t>necessary</w:t>
@@ -9179,7 +9311,7 @@
       <w:pPr>
         <w:pStyle w:val="Heading3"/>
       </w:pPr>
-      <w:bookmarkStart w:id="50" w:name="_Toc398568199"/>
+      <w:bookmarkStart w:id="50" w:name="_Toc406255560"/>
       <w:r>
         <w:t>How to edit a task</w:t>
       </w:r>
@@ -9353,7 +9485,7 @@
       <w:pPr>
         <w:pStyle w:val="Heading3"/>
       </w:pPr>
-      <w:bookmarkStart w:id="51" w:name="_Toc398568200"/>
+      <w:bookmarkStart w:id="51" w:name="_Toc406255561"/>
       <w:r>
         <w:t>How to export data</w:t>
       </w:r>
@@ -10127,6 +10259,7 @@
           <w:noProof/>
           <w:lang w:val="fr-FR" w:eastAsia="fr-FR"/>
         </w:rPr>
+        <w:lastRenderedPageBreak/>
         <w:drawing>
           <wp:inline distT="0" distB="0" distL="0" distR="0">
             <wp:extent cx="219075" cy="219075"/>
@@ -10222,7 +10355,7 @@
       <w:pPr>
         <w:pStyle w:val="Heading3"/>
       </w:pPr>
-      <w:bookmarkStart w:id="58" w:name="_Toc398568201"/>
+      <w:bookmarkStart w:id="58" w:name="_Toc406255562"/>
       <w:r>
         <w:t>How to impor</w:t>
       </w:r>
@@ -10428,7 +10561,7 @@
           </wp:anchor>
         </w:drawing>
       </w:r>
-      <w:bookmarkStart w:id="59" w:name="_Toc398568202"/>
+      <w:bookmarkStart w:id="59" w:name="_Toc406255563"/>
       <w:proofErr w:type="spellStart"/>
       <w:r>
         <w:t>ToDo</w:t>
@@ -10477,7 +10610,7 @@
       <w:pPr>
         <w:pStyle w:val="Heading3"/>
       </w:pPr>
-      <w:bookmarkStart w:id="60" w:name="_Toc398568203"/>
+      <w:bookmarkStart w:id="60" w:name="_Toc406255564"/>
       <w:r>
         <w:t>How to read the table</w:t>
       </w:r>
@@ -10679,7 +10812,7 @@
       <w:pPr>
         <w:pStyle w:val="Heading3"/>
       </w:pPr>
-      <w:bookmarkStart w:id="61" w:name="_Toc398568204"/>
+      <w:bookmarkStart w:id="61" w:name="_Toc406255565"/>
       <w:r>
         <w:t>How to p</w:t>
       </w:r>
@@ -10722,7 +10855,7 @@
       <w:pPr>
         <w:pStyle w:val="Heading3"/>
       </w:pPr>
-      <w:bookmarkStart w:id="62" w:name="_Toc398568205"/>
+      <w:bookmarkStart w:id="62" w:name="_Toc406255566"/>
       <w:r>
         <w:t>How to w</w:t>
       </w:r>
@@ -11136,7 +11269,6 @@
         </w:numPr>
       </w:pPr>
       <w:r>
-        <w:lastRenderedPageBreak/>
         <w:t xml:space="preserve">Take a </w:t>
       </w:r>
       <w:r>
@@ -11159,6 +11291,7 @@
       <w:bookmarkStart w:id="69" w:name="OLE_LINK251"/>
       <w:bookmarkStart w:id="70" w:name="OLE_LINK252"/>
       <w:r>
+        <w:lastRenderedPageBreak/>
         <w:t>S</w:t>
       </w:r>
       <w:r>
@@ -11901,7 +12034,7 @@
       <w:pPr>
         <w:pStyle w:val="Heading3"/>
       </w:pPr>
-      <w:bookmarkStart w:id="78" w:name="_Toc398568206"/>
+      <w:bookmarkStart w:id="78" w:name="_Toc406255567"/>
       <w:r>
         <w:t xml:space="preserve">How to </w:t>
       </w:r>
@@ -12110,7 +12243,7 @@
       <w:pPr>
         <w:pStyle w:val="Heading3"/>
       </w:pPr>
-      <w:bookmarkStart w:id="81" w:name="_Toc398568207"/>
+      <w:bookmarkStart w:id="81" w:name="_Toc406255568"/>
       <w:r>
         <w:t xml:space="preserve">How to </w:t>
       </w:r>
@@ -12313,7 +12446,6 @@
           <w:noProof/>
           <w:lang w:val="fr-FR" w:eastAsia="fr-FR"/>
         </w:rPr>
-        <w:lastRenderedPageBreak/>
         <w:drawing>
           <wp:inline distT="0" distB="0" distL="0" distR="0">
             <wp:extent cx="203246" cy="203246"/>
@@ -12453,8 +12585,9 @@
       <w:pPr>
         <w:pStyle w:val="Heading3"/>
       </w:pPr>
-      <w:bookmarkStart w:id="82" w:name="_Toc398568208"/>
-      <w:r>
+      <w:bookmarkStart w:id="82" w:name="_Toc406255569"/>
+      <w:r>
+        <w:lastRenderedPageBreak/>
         <w:t xml:space="preserve">How to </w:t>
       </w:r>
       <w:r>
@@ -12638,7 +12771,7 @@
           </wp:anchor>
         </w:drawing>
       </w:r>
-      <w:bookmarkStart w:id="83" w:name="_Toc398568209"/>
+      <w:bookmarkStart w:id="83" w:name="_Toc406255570"/>
       <w:r>
         <w:t>Report List / Release Backlog</w:t>
       </w:r>
@@ -12668,7 +12801,7 @@
       <w:pPr>
         <w:pStyle w:val="Heading3"/>
       </w:pPr>
-      <w:bookmarkStart w:id="84" w:name="_Toc398568210"/>
+      <w:bookmarkStart w:id="84" w:name="_Toc406255571"/>
       <w:r>
         <w:t xml:space="preserve">How to </w:t>
       </w:r>
@@ -13271,7 +13404,7 @@
           </wp:anchor>
         </w:drawing>
       </w:r>
-      <w:bookmarkStart w:id="101" w:name="_Toc398568211"/>
+      <w:bookmarkStart w:id="101" w:name="_Toc406255572"/>
       <w:r>
         <w:t>Burndown</w:t>
       </w:r>
@@ -13310,7 +13443,7 @@
       <w:pPr>
         <w:pStyle w:val="Heading3"/>
       </w:pPr>
-      <w:bookmarkStart w:id="102" w:name="_Toc398568212"/>
+      <w:bookmarkStart w:id="102" w:name="_Toc406255573"/>
       <w:r>
         <w:t xml:space="preserve">How to </w:t>
       </w:r>
@@ -13538,7 +13671,6 @@
         <w:rPr>
           <w:b/>
         </w:rPr>
-        <w:lastRenderedPageBreak/>
         <w:t>Color</w:t>
       </w:r>
       <w:r>
@@ -13602,6 +13734,7 @@
         <w:rPr>
           <w:b/>
         </w:rPr>
+        <w:lastRenderedPageBreak/>
         <w:t>Color</w:t>
       </w:r>
       <w:r>
@@ -14628,7 +14761,7 @@
         <v:path o:extrusionok="f" gradientshapeok="t" o:connecttype="rect"/>
         <o:lock v:ext="edit" aspectratio="t"/>
       </v:shapetype>
-      <v:shape id="_x0000_i1027" type="#_x0000_t75" alt="pomodoro16.png" style="width:16.3pt;height:16.3pt;visibility:visible;mso-wrap-style:square" o:bullet="t">
+      <v:shape id="_x0000_i1046" type="#_x0000_t75" alt="pomodoro16.png" style="width:16.3pt;height:16.3pt;visibility:visible;mso-wrap-style:square" o:bullet="t">
         <v:imagedata r:id="rId1" o:title="pomodoro16"/>
       </v:shape>
     </w:pict>
@@ -19042,7 +19175,7 @@
 </file>
 
 <file path=customXml/itemProps1.xml><?xml version="1.0" encoding="utf-8"?>
-<ds:datastoreItem xmlns:ds="http://schemas.openxmlformats.org/officeDocument/2006/customXml" ds:itemID="{C7F7D992-3A59-4170-B349-EF9853B79006}">
+<ds:datastoreItem xmlns:ds="http://schemas.openxmlformats.org/officeDocument/2006/customXml" ds:itemID="{F9072E12-C004-4D07-8E90-FAD807D36D91}">
   <ds:schemaRefs>
     <ds:schemaRef ds:uri="http://schemas.openxmlformats.org/officeDocument/2006/bibliography"/>
   </ds:schemaRefs>

</xml_diff>

<commit_message>
add shortcut CRTL + D (duplicate) to ToDo and Report lists
</commit_message>
<xml_diff>
--- a/doc/User guides/myAgilePomodoro_3.1.0.docx
+++ b/doc/User guides/myAgilePomodoro_3.1.0.docx
@@ -303,7 +303,7 @@
           <w:r>
             <w:fldChar w:fldCharType="separate"/>
           </w:r>
-          <w:hyperlink w:anchor="_Toc406255543" w:history="1">
+          <w:hyperlink w:anchor="_Toc406256845" w:history="1">
             <w:r>
               <w:rPr>
                 <w:rStyle w:val="Hyperlink"/>
@@ -330,7 +330,7 @@
                 <w:noProof/>
                 <w:webHidden/>
               </w:rPr>
-              <w:instrText xml:space="preserve"> PAGEREF _Toc406255543 \h </w:instrText>
+              <w:instrText xml:space="preserve"> PAGEREF _Toc406256845 \h </w:instrText>
             </w:r>
             <w:r>
               <w:rPr>
@@ -373,7 +373,7 @@
               <w:lang w:val="fr-FR" w:eastAsia="fr-FR"/>
             </w:rPr>
           </w:pPr>
-          <w:hyperlink w:anchor="_Toc406255544" w:history="1">
+          <w:hyperlink w:anchor="_Toc406256846" w:history="1">
             <w:r>
               <w:rPr>
                 <w:rStyle w:val="Hyperlink"/>
@@ -400,7 +400,7 @@
                 <w:noProof/>
                 <w:webHidden/>
               </w:rPr>
-              <w:instrText xml:space="preserve"> PAGEREF _Toc406255544 \h </w:instrText>
+              <w:instrText xml:space="preserve"> PAGEREF _Toc406256846 \h </w:instrText>
             </w:r>
             <w:r>
               <w:rPr>
@@ -443,7 +443,7 @@
               <w:lang w:val="fr-FR" w:eastAsia="fr-FR"/>
             </w:rPr>
           </w:pPr>
-          <w:hyperlink w:anchor="_Toc406255545" w:history="1">
+          <w:hyperlink w:anchor="_Toc406256847" w:history="1">
             <w:r>
               <w:rPr>
                 <w:rStyle w:val="Hyperlink"/>
@@ -470,7 +470,7 @@
                 <w:noProof/>
                 <w:webHidden/>
               </w:rPr>
-              <w:instrText xml:space="preserve"> PAGEREF _Toc406255545 \h </w:instrText>
+              <w:instrText xml:space="preserve"> PAGEREF _Toc406256847 \h </w:instrText>
             </w:r>
             <w:r>
               <w:rPr>
@@ -513,7 +513,7 @@
               <w:lang w:val="fr-FR" w:eastAsia="fr-FR"/>
             </w:rPr>
           </w:pPr>
-          <w:hyperlink w:anchor="_Toc406255546" w:history="1">
+          <w:hyperlink w:anchor="_Toc406256848" w:history="1">
             <w:r>
               <w:rPr>
                 <w:rStyle w:val="Hyperlink"/>
@@ -540,7 +540,7 @@
                 <w:noProof/>
                 <w:webHidden/>
               </w:rPr>
-              <w:instrText xml:space="preserve"> PAGEREF _Toc406255546 \h </w:instrText>
+              <w:instrText xml:space="preserve"> PAGEREF _Toc406256848 \h </w:instrText>
             </w:r>
             <w:r>
               <w:rPr>
@@ -583,7 +583,7 @@
               <w:lang w:val="fr-FR" w:eastAsia="fr-FR"/>
             </w:rPr>
           </w:pPr>
-          <w:hyperlink w:anchor="_Toc406255547" w:history="1">
+          <w:hyperlink w:anchor="_Toc406256849" w:history="1">
             <w:r>
               <w:rPr>
                 <w:rStyle w:val="Hyperlink"/>
@@ -610,7 +610,7 @@
                 <w:noProof/>
                 <w:webHidden/>
               </w:rPr>
-              <w:instrText xml:space="preserve"> PAGEREF _Toc406255547 \h </w:instrText>
+              <w:instrText xml:space="preserve"> PAGEREF _Toc406256849 \h </w:instrText>
             </w:r>
             <w:r>
               <w:rPr>
@@ -653,7 +653,7 @@
               <w:lang w:val="fr-FR" w:eastAsia="fr-FR"/>
             </w:rPr>
           </w:pPr>
-          <w:hyperlink w:anchor="_Toc406255548" w:history="1">
+          <w:hyperlink w:anchor="_Toc406256850" w:history="1">
             <w:r>
               <w:rPr>
                 <w:rStyle w:val="Hyperlink"/>
@@ -680,7 +680,7 @@
                 <w:noProof/>
                 <w:webHidden/>
               </w:rPr>
-              <w:instrText xml:space="preserve"> PAGEREF _Toc406255548 \h </w:instrText>
+              <w:instrText xml:space="preserve"> PAGEREF _Toc406256850 \h </w:instrText>
             </w:r>
             <w:r>
               <w:rPr>
@@ -723,7 +723,7 @@
               <w:lang w:val="fr-FR" w:eastAsia="fr-FR"/>
             </w:rPr>
           </w:pPr>
-          <w:hyperlink w:anchor="_Toc406255549" w:history="1">
+          <w:hyperlink w:anchor="_Toc406256851" w:history="1">
             <w:r>
               <w:rPr>
                 <w:rStyle w:val="Hyperlink"/>
@@ -750,7 +750,7 @@
                 <w:noProof/>
                 <w:webHidden/>
               </w:rPr>
-              <w:instrText xml:space="preserve"> PAGEREF _Toc406255549 \h </w:instrText>
+              <w:instrText xml:space="preserve"> PAGEREF _Toc406256851 \h </w:instrText>
             </w:r>
             <w:r>
               <w:rPr>
@@ -793,7 +793,7 @@
               <w:lang w:val="fr-FR" w:eastAsia="fr-FR"/>
             </w:rPr>
           </w:pPr>
-          <w:hyperlink w:anchor="_Toc406255550" w:history="1">
+          <w:hyperlink w:anchor="_Toc406256852" w:history="1">
             <w:r>
               <w:rPr>
                 <w:rStyle w:val="Hyperlink"/>
@@ -820,7 +820,7 @@
                 <w:noProof/>
                 <w:webHidden/>
               </w:rPr>
-              <w:instrText xml:space="preserve"> PAGEREF _Toc406255550 \h </w:instrText>
+              <w:instrText xml:space="preserve"> PAGEREF _Toc406256852 \h </w:instrText>
             </w:r>
             <w:r>
               <w:rPr>
@@ -863,7 +863,7 @@
               <w:lang w:val="fr-FR" w:eastAsia="fr-FR"/>
             </w:rPr>
           </w:pPr>
-          <w:hyperlink w:anchor="_Toc406255551" w:history="1">
+          <w:hyperlink w:anchor="_Toc406256853" w:history="1">
             <w:r>
               <w:rPr>
                 <w:rStyle w:val="Hyperlink"/>
@@ -890,7 +890,7 @@
                 <w:noProof/>
                 <w:webHidden/>
               </w:rPr>
-              <w:instrText xml:space="preserve"> PAGEREF _Toc406255551 \h </w:instrText>
+              <w:instrText xml:space="preserve"> PAGEREF _Toc406256853 \h </w:instrText>
             </w:r>
             <w:r>
               <w:rPr>
@@ -933,7 +933,7 @@
               <w:lang w:val="fr-FR" w:eastAsia="fr-FR"/>
             </w:rPr>
           </w:pPr>
-          <w:hyperlink w:anchor="_Toc406255552" w:history="1">
+          <w:hyperlink w:anchor="_Toc406256854" w:history="1">
             <w:r>
               <w:rPr>
                 <w:rStyle w:val="Hyperlink"/>
@@ -960,7 +960,7 @@
                 <w:noProof/>
                 <w:webHidden/>
               </w:rPr>
-              <w:instrText xml:space="preserve"> PAGEREF _Toc406255552 \h </w:instrText>
+              <w:instrText xml:space="preserve"> PAGEREF _Toc406256854 \h </w:instrText>
             </w:r>
             <w:r>
               <w:rPr>
@@ -1003,7 +1003,7 @@
               <w:lang w:val="fr-FR" w:eastAsia="fr-FR"/>
             </w:rPr>
           </w:pPr>
-          <w:hyperlink w:anchor="_Toc406255553" w:history="1">
+          <w:hyperlink w:anchor="_Toc406256855" w:history="1">
             <w:r>
               <w:rPr>
                 <w:rStyle w:val="Hyperlink"/>
@@ -1030,7 +1030,7 @@
                 <w:noProof/>
                 <w:webHidden/>
               </w:rPr>
-              <w:instrText xml:space="preserve"> PAGEREF _Toc406255553 \h </w:instrText>
+              <w:instrText xml:space="preserve"> PAGEREF _Toc406256855 \h </w:instrText>
             </w:r>
             <w:r>
               <w:rPr>
@@ -1073,7 +1073,7 @@
               <w:lang w:val="fr-FR" w:eastAsia="fr-FR"/>
             </w:rPr>
           </w:pPr>
-          <w:hyperlink w:anchor="_Toc406255554" w:history="1">
+          <w:hyperlink w:anchor="_Toc406256856" w:history="1">
             <w:r>
               <w:rPr>
                 <w:rStyle w:val="Hyperlink"/>
@@ -1100,7 +1100,7 @@
                 <w:noProof/>
                 <w:webHidden/>
               </w:rPr>
-              <w:instrText xml:space="preserve"> PAGEREF _Toc406255554 \h </w:instrText>
+              <w:instrText xml:space="preserve"> PAGEREF _Toc406256856 \h </w:instrText>
             </w:r>
             <w:r>
               <w:rPr>
@@ -1143,7 +1143,7 @@
               <w:lang w:val="fr-FR" w:eastAsia="fr-FR"/>
             </w:rPr>
           </w:pPr>
-          <w:hyperlink w:anchor="_Toc406255555" w:history="1">
+          <w:hyperlink w:anchor="_Toc406256857" w:history="1">
             <w:r>
               <w:rPr>
                 <w:rStyle w:val="Hyperlink"/>
@@ -1170,7 +1170,7 @@
                 <w:noProof/>
                 <w:webHidden/>
               </w:rPr>
-              <w:instrText xml:space="preserve"> PAGEREF _Toc406255555 \h </w:instrText>
+              <w:instrText xml:space="preserve"> PAGEREF _Toc406256857 \h </w:instrText>
             </w:r>
             <w:r>
               <w:rPr>
@@ -1213,7 +1213,7 @@
               <w:lang w:val="fr-FR" w:eastAsia="fr-FR"/>
             </w:rPr>
           </w:pPr>
-          <w:hyperlink w:anchor="_Toc406255556" w:history="1">
+          <w:hyperlink w:anchor="_Toc406256858" w:history="1">
             <w:r>
               <w:rPr>
                 <w:rStyle w:val="Hyperlink"/>
@@ -1240,7 +1240,7 @@
                 <w:noProof/>
                 <w:webHidden/>
               </w:rPr>
-              <w:instrText xml:space="preserve"> PAGEREF _Toc406255556 \h </w:instrText>
+              <w:instrText xml:space="preserve"> PAGEREF _Toc406256858 \h </w:instrText>
             </w:r>
             <w:r>
               <w:rPr>
@@ -1283,7 +1283,7 @@
               <w:lang w:val="fr-FR" w:eastAsia="fr-FR"/>
             </w:rPr>
           </w:pPr>
-          <w:hyperlink w:anchor="_Toc406255557" w:history="1">
+          <w:hyperlink w:anchor="_Toc406256859" w:history="1">
             <w:r>
               <w:rPr>
                 <w:rStyle w:val="Hyperlink"/>
@@ -1310,7 +1310,7 @@
                 <w:noProof/>
                 <w:webHidden/>
               </w:rPr>
-              <w:instrText xml:space="preserve"> PAGEREF _Toc406255557 \h </w:instrText>
+              <w:instrText xml:space="preserve"> PAGEREF _Toc406256859 \h </w:instrText>
             </w:r>
             <w:r>
               <w:rPr>
@@ -1353,7 +1353,7 @@
               <w:lang w:val="fr-FR" w:eastAsia="fr-FR"/>
             </w:rPr>
           </w:pPr>
-          <w:hyperlink w:anchor="_Toc406255558" w:history="1">
+          <w:hyperlink w:anchor="_Toc406256860" w:history="1">
             <w:r>
               <w:rPr>
                 <w:rStyle w:val="Hyperlink"/>
@@ -1380,7 +1380,7 @@
                 <w:noProof/>
                 <w:webHidden/>
               </w:rPr>
-              <w:instrText xml:space="preserve"> PAGEREF _Toc406255558 \h </w:instrText>
+              <w:instrText xml:space="preserve"> PAGEREF _Toc406256860 \h </w:instrText>
             </w:r>
             <w:r>
               <w:rPr>
@@ -1423,7 +1423,7 @@
               <w:lang w:val="fr-FR" w:eastAsia="fr-FR"/>
             </w:rPr>
           </w:pPr>
-          <w:hyperlink w:anchor="_Toc406255559" w:history="1">
+          <w:hyperlink w:anchor="_Toc406256861" w:history="1">
             <w:r>
               <w:rPr>
                 <w:rStyle w:val="Hyperlink"/>
@@ -1450,7 +1450,7 @@
                 <w:noProof/>
                 <w:webHidden/>
               </w:rPr>
-              <w:instrText xml:space="preserve"> PAGEREF _Toc406255559 \h </w:instrText>
+              <w:instrText xml:space="preserve"> PAGEREF _Toc406256861 \h </w:instrText>
             </w:r>
             <w:r>
               <w:rPr>
@@ -1493,7 +1493,7 @@
               <w:lang w:val="fr-FR" w:eastAsia="fr-FR"/>
             </w:rPr>
           </w:pPr>
-          <w:hyperlink w:anchor="_Toc406255560" w:history="1">
+          <w:hyperlink w:anchor="_Toc406256862" w:history="1">
             <w:r>
               <w:rPr>
                 <w:rStyle w:val="Hyperlink"/>
@@ -1520,7 +1520,7 @@
                 <w:noProof/>
                 <w:webHidden/>
               </w:rPr>
-              <w:instrText xml:space="preserve"> PAGEREF _Toc406255560 \h </w:instrText>
+              <w:instrText xml:space="preserve"> PAGEREF _Toc406256862 \h </w:instrText>
             </w:r>
             <w:r>
               <w:rPr>
@@ -1563,7 +1563,7 @@
               <w:lang w:val="fr-FR" w:eastAsia="fr-FR"/>
             </w:rPr>
           </w:pPr>
-          <w:hyperlink w:anchor="_Toc406255561" w:history="1">
+          <w:hyperlink w:anchor="_Toc406256863" w:history="1">
             <w:r>
               <w:rPr>
                 <w:rStyle w:val="Hyperlink"/>
@@ -1590,7 +1590,7 @@
                 <w:noProof/>
                 <w:webHidden/>
               </w:rPr>
-              <w:instrText xml:space="preserve"> PAGEREF _Toc406255561 \h </w:instrText>
+              <w:instrText xml:space="preserve"> PAGEREF _Toc406256863 \h </w:instrText>
             </w:r>
             <w:r>
               <w:rPr>
@@ -1633,7 +1633,7 @@
               <w:lang w:val="fr-FR" w:eastAsia="fr-FR"/>
             </w:rPr>
           </w:pPr>
-          <w:hyperlink w:anchor="_Toc406255562" w:history="1">
+          <w:hyperlink w:anchor="_Toc406256864" w:history="1">
             <w:r>
               <w:rPr>
                 <w:rStyle w:val="Hyperlink"/>
@@ -1660,7 +1660,7 @@
                 <w:noProof/>
                 <w:webHidden/>
               </w:rPr>
-              <w:instrText xml:space="preserve"> PAGEREF _Toc406255562 \h </w:instrText>
+              <w:instrText xml:space="preserve"> PAGEREF _Toc406256864 \h </w:instrText>
             </w:r>
             <w:r>
               <w:rPr>
@@ -1703,7 +1703,7 @@
               <w:lang w:val="fr-FR" w:eastAsia="fr-FR"/>
             </w:rPr>
           </w:pPr>
-          <w:hyperlink w:anchor="_Toc406255563" w:history="1">
+          <w:hyperlink w:anchor="_Toc406256865" w:history="1">
             <w:r>
               <w:rPr>
                 <w:rStyle w:val="Hyperlink"/>
@@ -1730,7 +1730,7 @@
                 <w:noProof/>
                 <w:webHidden/>
               </w:rPr>
-              <w:instrText xml:space="preserve"> PAGEREF _Toc406255563 \h </w:instrText>
+              <w:instrText xml:space="preserve"> PAGEREF _Toc406256865 \h </w:instrText>
             </w:r>
             <w:r>
               <w:rPr>
@@ -1773,7 +1773,7 @@
               <w:lang w:val="fr-FR" w:eastAsia="fr-FR"/>
             </w:rPr>
           </w:pPr>
-          <w:hyperlink w:anchor="_Toc406255564" w:history="1">
+          <w:hyperlink w:anchor="_Toc406256866" w:history="1">
             <w:r>
               <w:rPr>
                 <w:rStyle w:val="Hyperlink"/>
@@ -1800,7 +1800,7 @@
                 <w:noProof/>
                 <w:webHidden/>
               </w:rPr>
-              <w:instrText xml:space="preserve"> PAGEREF _Toc406255564 \h </w:instrText>
+              <w:instrText xml:space="preserve"> PAGEREF _Toc406256866 \h </w:instrText>
             </w:r>
             <w:r>
               <w:rPr>
@@ -1843,7 +1843,7 @@
               <w:lang w:val="fr-FR" w:eastAsia="fr-FR"/>
             </w:rPr>
           </w:pPr>
-          <w:hyperlink w:anchor="_Toc406255565" w:history="1">
+          <w:hyperlink w:anchor="_Toc406256867" w:history="1">
             <w:r>
               <w:rPr>
                 <w:rStyle w:val="Hyperlink"/>
@@ -1870,7 +1870,7 @@
                 <w:noProof/>
                 <w:webHidden/>
               </w:rPr>
-              <w:instrText xml:space="preserve"> PAGEREF _Toc406255565 \h </w:instrText>
+              <w:instrText xml:space="preserve"> PAGEREF _Toc406256867 \h </w:instrText>
             </w:r>
             <w:r>
               <w:rPr>
@@ -1913,7 +1913,7 @@
               <w:lang w:val="fr-FR" w:eastAsia="fr-FR"/>
             </w:rPr>
           </w:pPr>
-          <w:hyperlink w:anchor="_Toc406255566" w:history="1">
+          <w:hyperlink w:anchor="_Toc406256868" w:history="1">
             <w:r>
               <w:rPr>
                 <w:rStyle w:val="Hyperlink"/>
@@ -1940,7 +1940,7 @@
                 <w:noProof/>
                 <w:webHidden/>
               </w:rPr>
-              <w:instrText xml:space="preserve"> PAGEREF _Toc406255566 \h </w:instrText>
+              <w:instrText xml:space="preserve"> PAGEREF _Toc406256868 \h </w:instrText>
             </w:r>
             <w:r>
               <w:rPr>
@@ -1983,7 +1983,7 @@
               <w:lang w:val="fr-FR" w:eastAsia="fr-FR"/>
             </w:rPr>
           </w:pPr>
-          <w:hyperlink w:anchor="_Toc406255567" w:history="1">
+          <w:hyperlink w:anchor="_Toc406256869" w:history="1">
             <w:r>
               <w:rPr>
                 <w:rStyle w:val="Hyperlink"/>
@@ -2010,7 +2010,7 @@
                 <w:noProof/>
                 <w:webHidden/>
               </w:rPr>
-              <w:instrText xml:space="preserve"> PAGEREF _Toc406255567 \h </w:instrText>
+              <w:instrText xml:space="preserve"> PAGEREF _Toc406256869 \h </w:instrText>
             </w:r>
             <w:r>
               <w:rPr>
@@ -2053,7 +2053,7 @@
               <w:lang w:val="fr-FR" w:eastAsia="fr-FR"/>
             </w:rPr>
           </w:pPr>
-          <w:hyperlink w:anchor="_Toc406255568" w:history="1">
+          <w:hyperlink w:anchor="_Toc406256870" w:history="1">
             <w:r>
               <w:rPr>
                 <w:rStyle w:val="Hyperlink"/>
@@ -2080,7 +2080,7 @@
                 <w:noProof/>
                 <w:webHidden/>
               </w:rPr>
-              <w:instrText xml:space="preserve"> PAGEREF _Toc406255568 \h </w:instrText>
+              <w:instrText xml:space="preserve"> PAGEREF _Toc406256870 \h </w:instrText>
             </w:r>
             <w:r>
               <w:rPr>
@@ -2123,7 +2123,7 @@
               <w:lang w:val="fr-FR" w:eastAsia="fr-FR"/>
             </w:rPr>
           </w:pPr>
-          <w:hyperlink w:anchor="_Toc406255569" w:history="1">
+          <w:hyperlink w:anchor="_Toc406256871" w:history="1">
             <w:r>
               <w:rPr>
                 <w:rStyle w:val="Hyperlink"/>
@@ -2150,7 +2150,7 @@
                 <w:noProof/>
                 <w:webHidden/>
               </w:rPr>
-              <w:instrText xml:space="preserve"> PAGEREF _Toc406255569 \h </w:instrText>
+              <w:instrText xml:space="preserve"> PAGEREF _Toc406256871 \h </w:instrText>
             </w:r>
             <w:r>
               <w:rPr>
@@ -2193,7 +2193,7 @@
               <w:lang w:val="fr-FR" w:eastAsia="fr-FR"/>
             </w:rPr>
           </w:pPr>
-          <w:hyperlink w:anchor="_Toc406255570" w:history="1">
+          <w:hyperlink w:anchor="_Toc406256872" w:history="1">
             <w:r>
               <w:rPr>
                 <w:rStyle w:val="Hyperlink"/>
@@ -2220,7 +2220,7 @@
                 <w:noProof/>
                 <w:webHidden/>
               </w:rPr>
-              <w:instrText xml:space="preserve"> PAGEREF _Toc406255570 \h </w:instrText>
+              <w:instrText xml:space="preserve"> PAGEREF _Toc406256872 \h </w:instrText>
             </w:r>
             <w:r>
               <w:rPr>
@@ -2263,7 +2263,7 @@
               <w:lang w:val="fr-FR" w:eastAsia="fr-FR"/>
             </w:rPr>
           </w:pPr>
-          <w:hyperlink w:anchor="_Toc406255571" w:history="1">
+          <w:hyperlink w:anchor="_Toc406256873" w:history="1">
             <w:r>
               <w:rPr>
                 <w:rStyle w:val="Hyperlink"/>
@@ -2290,7 +2290,7 @@
                 <w:noProof/>
                 <w:webHidden/>
               </w:rPr>
-              <w:instrText xml:space="preserve"> PAGEREF _Toc406255571 \h </w:instrText>
+              <w:instrText xml:space="preserve"> PAGEREF _Toc406256873 \h </w:instrText>
             </w:r>
             <w:r>
               <w:rPr>
@@ -2333,7 +2333,7 @@
               <w:lang w:val="fr-FR" w:eastAsia="fr-FR"/>
             </w:rPr>
           </w:pPr>
-          <w:hyperlink w:anchor="_Toc406255572" w:history="1">
+          <w:hyperlink w:anchor="_Toc406256874" w:history="1">
             <w:r>
               <w:rPr>
                 <w:rStyle w:val="Hyperlink"/>
@@ -2360,7 +2360,7 @@
                 <w:noProof/>
                 <w:webHidden/>
               </w:rPr>
-              <w:instrText xml:space="preserve"> PAGEREF _Toc406255572 \h </w:instrText>
+              <w:instrText xml:space="preserve"> PAGEREF _Toc406256874 \h </w:instrText>
             </w:r>
             <w:r>
               <w:rPr>
@@ -2403,7 +2403,7 @@
               <w:lang w:val="fr-FR" w:eastAsia="fr-FR"/>
             </w:rPr>
           </w:pPr>
-          <w:hyperlink w:anchor="_Toc406255573" w:history="1">
+          <w:hyperlink w:anchor="_Toc406256875" w:history="1">
             <w:r>
               <w:rPr>
                 <w:rStyle w:val="Hyperlink"/>
@@ -2430,7 +2430,7 @@
                 <w:noProof/>
                 <w:webHidden/>
               </w:rPr>
-              <w:instrText xml:space="preserve"> PAGEREF _Toc406255573 \h </w:instrText>
+              <w:instrText xml:space="preserve"> PAGEREF _Toc406256875 \h </w:instrText>
             </w:r>
             <w:r>
               <w:rPr>
@@ -2472,7 +2472,7 @@
       <w:pPr>
         <w:pStyle w:val="Heading1"/>
       </w:pPr>
-      <w:bookmarkStart w:id="2" w:name="_Toc406255543"/>
+      <w:bookmarkStart w:id="2" w:name="_Toc406256845"/>
       <w:r>
         <w:lastRenderedPageBreak/>
         <w:t>Intro</w:t>
@@ -2515,7 +2515,7 @@
       <w:pPr>
         <w:pStyle w:val="Heading1"/>
       </w:pPr>
-      <w:bookmarkStart w:id="3" w:name="_Toc406255544"/>
+      <w:bookmarkStart w:id="3" w:name="_Toc406256846"/>
       <w:r>
         <w:t>License</w:t>
       </w:r>
@@ -2605,7 +2605,7 @@
       <w:pPr>
         <w:pStyle w:val="Heading1"/>
       </w:pPr>
-      <w:bookmarkStart w:id="4" w:name="_Toc406255545"/>
+      <w:bookmarkStart w:id="4" w:name="_Toc406256847"/>
       <w:r>
         <w:t>Configuration</w:t>
       </w:r>
@@ -2828,7 +2828,7 @@
       <w:pPr>
         <w:pStyle w:val="Heading2"/>
       </w:pPr>
-      <w:bookmarkStart w:id="5" w:name="_Toc406255546"/>
+      <w:bookmarkStart w:id="5" w:name="_Toc406256848"/>
       <w:proofErr w:type="spellStart"/>
       <w:r>
         <w:t>MySQL</w:t>
@@ -3480,7 +3480,7 @@
       <w:pPr>
         <w:pStyle w:val="Heading2"/>
       </w:pPr>
-      <w:bookmarkStart w:id="6" w:name="_Toc406255547"/>
+      <w:bookmarkStart w:id="6" w:name="_Toc406256849"/>
       <w:r>
         <w:t>Logger</w:t>
       </w:r>
@@ -3599,7 +3599,7 @@
       <w:pPr>
         <w:pStyle w:val="Heading2"/>
       </w:pPr>
-      <w:bookmarkStart w:id="7" w:name="_Toc406255548"/>
+      <w:bookmarkStart w:id="7" w:name="_Toc406256850"/>
       <w:r>
         <w:t>Google Drive configuration</w:t>
       </w:r>
@@ -3788,7 +3788,7 @@
       <w:pPr>
         <w:pStyle w:val="Heading2"/>
       </w:pPr>
-      <w:bookmarkStart w:id="8" w:name="_Toc406255549"/>
+      <w:bookmarkStart w:id="8" w:name="_Toc406256851"/>
       <w:proofErr w:type="gramStart"/>
       <w:r>
         <w:t>m</w:t>
@@ -4075,7 +4075,7 @@
       <w:pPr>
         <w:pStyle w:val="Heading2"/>
       </w:pPr>
-      <w:bookmarkStart w:id="9" w:name="_Toc406255550"/>
+      <w:bookmarkStart w:id="9" w:name="_Toc406256852"/>
       <w:r>
         <w:t>P</w:t>
       </w:r>
@@ -4093,7 +4093,7 @@
       <w:pPr>
         <w:pStyle w:val="Heading3"/>
       </w:pPr>
-      <w:bookmarkStart w:id="10" w:name="_Toc406255551"/>
+      <w:bookmarkStart w:id="10" w:name="_Toc406256853"/>
       <w:r>
         <w:t>How to set the preferences</w:t>
       </w:r>
@@ -5753,7 +5753,7 @@
       <w:pPr>
         <w:pStyle w:val="Heading1"/>
       </w:pPr>
-      <w:bookmarkStart w:id="30" w:name="_Toc406255552"/>
+      <w:bookmarkStart w:id="30" w:name="_Toc406256854"/>
       <w:r>
         <w:t>Getting Started</w:t>
       </w:r>
@@ -6507,7 +6507,7 @@
       <w:pPr>
         <w:pStyle w:val="Heading3"/>
       </w:pPr>
-      <w:bookmarkStart w:id="33" w:name="_Toc406255553"/>
+      <w:bookmarkStart w:id="33" w:name="_Toc406256855"/>
       <w:r>
         <w:t xml:space="preserve">How to </w:t>
       </w:r>
@@ -7558,45 +7558,13 @@
         </w:numPr>
       </w:pPr>
       <w:r>
-        <w:t xml:space="preserve">SHIFT + &gt;: complete </w:t>
-      </w:r>
-      <w:r>
-        <w:t xml:space="preserve">selected </w:t>
-      </w:r>
-      <w:r>
-        <w:t>task</w:t>
-      </w:r>
-      <w:r>
-        <w:t>s</w:t>
-      </w:r>
-      <w:r>
-        <w:t xml:space="preserve"> (</w:t>
-      </w:r>
-      <w:r>
-        <w:t>equivalent</w:t>
-      </w:r>
-      <w:r>
-        <w:t xml:space="preserve"> to button </w:t>
-      </w:r>
-      <w:r>
-        <w:t>"</w:t>
-      </w:r>
-      <w:r>
-        <w:t>Complete</w:t>
-      </w:r>
-      <w:r>
-        <w:t xml:space="preserve"> / </w:t>
-      </w:r>
-      <w:proofErr w:type="gramStart"/>
-      <w:r>
-        <w:t>Done</w:t>
-      </w:r>
-      <w:proofErr w:type="gramEnd"/>
-      <w:r>
-        <w:t>"</w:t>
-      </w:r>
-      <w:r>
-        <w:t>)</w:t>
+        <w:t xml:space="preserve">CTR + D: add a duplicate of the selected task to the </w:t>
+      </w:r>
+      <w:r>
+        <w:rPr>
+          <w:b/>
+        </w:rPr>
+        <w:t>Activity List / Backlog</w:t>
       </w:r>
       <w:r>
         <w:t>.</w:t>
@@ -7611,6 +7579,59 @@
         </w:numPr>
       </w:pPr>
       <w:r>
+        <w:t xml:space="preserve">SHIFT + &gt;: complete </w:t>
+      </w:r>
+      <w:r>
+        <w:t xml:space="preserve">selected </w:t>
+      </w:r>
+      <w:r>
+        <w:t>task</w:t>
+      </w:r>
+      <w:r>
+        <w:t>s</w:t>
+      </w:r>
+      <w:r>
+        <w:t xml:space="preserve"> (</w:t>
+      </w:r>
+      <w:r>
+        <w:t>equivalent</w:t>
+      </w:r>
+      <w:r>
+        <w:t xml:space="preserve"> to button </w:t>
+      </w:r>
+      <w:r>
+        <w:t>"</w:t>
+      </w:r>
+      <w:r>
+        <w:t>Complete</w:t>
+      </w:r>
+      <w:r>
+        <w:t xml:space="preserve"> / </w:t>
+      </w:r>
+      <w:proofErr w:type="gramStart"/>
+      <w:r>
+        <w:t>Done</w:t>
+      </w:r>
+      <w:proofErr w:type="gramEnd"/>
+      <w:r>
+        <w:t>"</w:t>
+      </w:r>
+      <w:r>
+        <w:t>)</w:t>
+      </w:r>
+      <w:r>
+        <w:t>.</w:t>
+      </w:r>
+    </w:p>
+    <w:p>
+      <w:pPr>
+        <w:pStyle w:val="ListParagraph"/>
+        <w:numPr>
+          <w:ilvl w:val="1"/>
+          <w:numId w:val="14"/>
+        </w:numPr>
+      </w:pPr>
+      <w:r>
         <w:t xml:space="preserve">SHIFT + &lt;: </w:t>
       </w:r>
       <w:r>
@@ -7711,6 +7732,27 @@
       </w:r>
       <w:r>
         <w:t>:</w:t>
+      </w:r>
+    </w:p>
+    <w:p>
+      <w:pPr>
+        <w:pStyle w:val="ListParagraph"/>
+        <w:numPr>
+          <w:ilvl w:val="1"/>
+          <w:numId w:val="14"/>
+        </w:numPr>
+      </w:pPr>
+      <w:r>
+        <w:t xml:space="preserve">CTR + D: add a duplicate of the selected task to the </w:t>
+      </w:r>
+      <w:r>
+        <w:rPr>
+          <w:b/>
+        </w:rPr>
+        <w:t>Activity List / Backlog</w:t>
+      </w:r>
+      <w:r>
+        <w:t>.</w:t>
       </w:r>
     </w:p>
     <w:p>
@@ -8151,6 +8193,7 @@
           <w:noProof/>
           <w:lang w:val="fr-FR" w:eastAsia="fr-FR"/>
         </w:rPr>
+        <w:lastRenderedPageBreak/>
         <w:drawing>
           <wp:inline distT="0" distB="0" distL="0" distR="0">
             <wp:extent cx="203246" cy="203246"/>
@@ -8262,7 +8305,7 @@
           </wp:anchor>
         </w:drawing>
       </w:r>
-      <w:bookmarkStart w:id="34" w:name="_Toc406255554"/>
+      <w:bookmarkStart w:id="34" w:name="_Toc406256856"/>
       <w:r>
         <w:t>New</w:t>
       </w:r>
@@ -8286,7 +8329,7 @@
       <w:pPr>
         <w:pStyle w:val="Heading3"/>
       </w:pPr>
-      <w:bookmarkStart w:id="35" w:name="_Toc406255555"/>
+      <w:bookmarkStart w:id="35" w:name="_Toc406256857"/>
       <w:r>
         <w:t>How to c</w:t>
       </w:r>
@@ -8362,7 +8405,7 @@
       <w:pPr>
         <w:pStyle w:val="Heading3"/>
       </w:pPr>
-      <w:bookmarkStart w:id="36" w:name="_Toc406255556"/>
+      <w:bookmarkStart w:id="36" w:name="_Toc406256858"/>
       <w:r>
         <w:t>How to use the</w:t>
       </w:r>
@@ -8857,7 +8900,7 @@
           </wp:anchor>
         </w:drawing>
       </w:r>
-      <w:bookmarkStart w:id="47" w:name="_Toc406255557"/>
+      <w:bookmarkStart w:id="47" w:name="_Toc406256859"/>
       <w:r>
         <w:t>Ac</w:t>
       </w:r>
@@ -8887,7 +8930,7 @@
       <w:pPr>
         <w:pStyle w:val="Heading3"/>
       </w:pPr>
-      <w:bookmarkStart w:id="48" w:name="_Toc406255558"/>
+      <w:bookmarkStart w:id="48" w:name="_Toc406256860"/>
       <w:r>
         <w:t>How to read the table</w:t>
       </w:r>
@@ -9132,6 +9175,7 @@
         <w:rPr>
           <w:b/>
         </w:rPr>
+        <w:lastRenderedPageBreak/>
         <w:t>Iteration</w:t>
       </w:r>
       <w:r>
@@ -9160,7 +9204,6 @@
           <w:noProof/>
           <w:lang w:val="fr-FR" w:eastAsia="fr-FR"/>
         </w:rPr>
-        <w:lastRenderedPageBreak/>
         <w:drawing>
           <wp:inline distT="0" distB="0" distL="0" distR="0">
             <wp:extent cx="209579" cy="209579"/>
@@ -9244,7 +9287,7 @@
       <w:pPr>
         <w:pStyle w:val="Heading3"/>
       </w:pPr>
-      <w:bookmarkStart w:id="49" w:name="_Toc406255559"/>
+      <w:bookmarkStart w:id="49" w:name="_Toc406256861"/>
       <w:r>
         <w:t>How to use a task as template</w:t>
       </w:r>
@@ -9311,7 +9354,7 @@
       <w:pPr>
         <w:pStyle w:val="Heading3"/>
       </w:pPr>
-      <w:bookmarkStart w:id="50" w:name="_Toc406255560"/>
+      <w:bookmarkStart w:id="50" w:name="_Toc406256862"/>
       <w:r>
         <w:t>How to edit a task</w:t>
       </w:r>
@@ -9485,7 +9528,7 @@
       <w:pPr>
         <w:pStyle w:val="Heading3"/>
       </w:pPr>
-      <w:bookmarkStart w:id="51" w:name="_Toc406255561"/>
+      <w:bookmarkStart w:id="51" w:name="_Toc406256863"/>
       <w:r>
         <w:t>How to export data</w:t>
       </w:r>
@@ -10191,6 +10234,7 @@
           <w:noProof/>
           <w:lang w:val="fr-FR" w:eastAsia="fr-FR"/>
         </w:rPr>
+        <w:lastRenderedPageBreak/>
         <w:drawing>
           <wp:inline distT="0" distB="0" distL="0" distR="0">
             <wp:extent cx="203246" cy="203246"/>
@@ -10259,7 +10303,6 @@
           <w:noProof/>
           <w:lang w:val="fr-FR" w:eastAsia="fr-FR"/>
         </w:rPr>
-        <w:lastRenderedPageBreak/>
         <w:drawing>
           <wp:inline distT="0" distB="0" distL="0" distR="0">
             <wp:extent cx="219075" cy="219075"/>
@@ -10355,7 +10398,7 @@
       <w:pPr>
         <w:pStyle w:val="Heading3"/>
       </w:pPr>
-      <w:bookmarkStart w:id="58" w:name="_Toc406255562"/>
+      <w:bookmarkStart w:id="58" w:name="_Toc406256864"/>
       <w:r>
         <w:t>How to impor</w:t>
       </w:r>
@@ -10561,7 +10604,7 @@
           </wp:anchor>
         </w:drawing>
       </w:r>
-      <w:bookmarkStart w:id="59" w:name="_Toc406255563"/>
+      <w:bookmarkStart w:id="59" w:name="_Toc406256865"/>
       <w:proofErr w:type="spellStart"/>
       <w:r>
         <w:t>ToDo</w:t>
@@ -10610,7 +10653,7 @@
       <w:pPr>
         <w:pStyle w:val="Heading3"/>
       </w:pPr>
-      <w:bookmarkStart w:id="60" w:name="_Toc406255564"/>
+      <w:bookmarkStart w:id="60" w:name="_Toc406256866"/>
       <w:r>
         <w:t>How to read the table</w:t>
       </w:r>
@@ -10812,7 +10855,7 @@
       <w:pPr>
         <w:pStyle w:val="Heading3"/>
       </w:pPr>
-      <w:bookmarkStart w:id="61" w:name="_Toc406255565"/>
+      <w:bookmarkStart w:id="61" w:name="_Toc406256867"/>
       <w:r>
         <w:t>How to p</w:t>
       </w:r>
@@ -10855,7 +10898,7 @@
       <w:pPr>
         <w:pStyle w:val="Heading3"/>
       </w:pPr>
-      <w:bookmarkStart w:id="62" w:name="_Toc406255566"/>
+      <w:bookmarkStart w:id="62" w:name="_Toc406256868"/>
       <w:r>
         <w:t>How to w</w:t>
       </w:r>
@@ -11205,6 +11248,7 @@
           <w:noProof/>
           <w:lang w:val="fr-FR" w:eastAsia="fr-FR"/>
         </w:rPr>
+        <w:lastRenderedPageBreak/>
         <w:drawing>
           <wp:inline distT="0" distB="0" distL="0" distR="0">
             <wp:extent cx="209579" cy="209579"/>
@@ -11291,7 +11335,6 @@
       <w:bookmarkStart w:id="69" w:name="OLE_LINK251"/>
       <w:bookmarkStart w:id="70" w:name="OLE_LINK252"/>
       <w:r>
-        <w:lastRenderedPageBreak/>
         <w:t>S</w:t>
       </w:r>
       <w:r>
@@ -12034,7 +12077,7 @@
       <w:pPr>
         <w:pStyle w:val="Heading3"/>
       </w:pPr>
-      <w:bookmarkStart w:id="78" w:name="_Toc406255567"/>
+      <w:bookmarkStart w:id="78" w:name="_Toc406256869"/>
       <w:r>
         <w:t xml:space="preserve">How to </w:t>
       </w:r>
@@ -12243,7 +12286,7 @@
       <w:pPr>
         <w:pStyle w:val="Heading3"/>
       </w:pPr>
-      <w:bookmarkStart w:id="81" w:name="_Toc406255568"/>
+      <w:bookmarkStart w:id="81" w:name="_Toc406256870"/>
       <w:r>
         <w:t xml:space="preserve">How to </w:t>
       </w:r>
@@ -12585,9 +12628,8 @@
       <w:pPr>
         <w:pStyle w:val="Heading3"/>
       </w:pPr>
-      <w:bookmarkStart w:id="82" w:name="_Toc406255569"/>
-      <w:r>
-        <w:lastRenderedPageBreak/>
+      <w:bookmarkStart w:id="82" w:name="_Toc406256871"/>
+      <w:r>
         <w:t xml:space="preserve">How to </w:t>
       </w:r>
       <w:r>
@@ -12771,7 +12813,7 @@
           </wp:anchor>
         </w:drawing>
       </w:r>
-      <w:bookmarkStart w:id="83" w:name="_Toc406255570"/>
+      <w:bookmarkStart w:id="83" w:name="_Toc406256872"/>
       <w:r>
         <w:t>Report List / Release Backlog</w:t>
       </w:r>
@@ -12801,7 +12843,7 @@
       <w:pPr>
         <w:pStyle w:val="Heading3"/>
       </w:pPr>
-      <w:bookmarkStart w:id="84" w:name="_Toc406255571"/>
+      <w:bookmarkStart w:id="84" w:name="_Toc406256873"/>
       <w:r>
         <w:t xml:space="preserve">How to </w:t>
       </w:r>
@@ -13404,7 +13446,7 @@
           </wp:anchor>
         </w:drawing>
       </w:r>
-      <w:bookmarkStart w:id="101" w:name="_Toc406255572"/>
+      <w:bookmarkStart w:id="101" w:name="_Toc406256874"/>
       <w:r>
         <w:t>Burndown</w:t>
       </w:r>
@@ -13443,7 +13485,7 @@
       <w:pPr>
         <w:pStyle w:val="Heading3"/>
       </w:pPr>
-      <w:bookmarkStart w:id="102" w:name="_Toc406255573"/>
+      <w:bookmarkStart w:id="102" w:name="_Toc406256875"/>
       <w:r>
         <w:t xml:space="preserve">How to </w:t>
       </w:r>
@@ -13653,6 +13695,7 @@
         <w:rPr>
           <w:b/>
         </w:rPr>
+        <w:lastRenderedPageBreak/>
         <w:t>X-Legend</w:t>
       </w:r>
       <w:r>
@@ -13734,7 +13777,6 @@
         <w:rPr>
           <w:b/>
         </w:rPr>
-        <w:lastRenderedPageBreak/>
         <w:t>Color</w:t>
       </w:r>
       <w:r>
@@ -14705,7 +14747,7 @@
             <w:rPr>
               <w:noProof/>
             </w:rPr>
-            <w:t>7</w:t>
+            <w:t>8</w:t>
           </w:r>
         </w:fldSimple>
       </w:p>
@@ -14761,7 +14803,7 @@
         <v:path o:extrusionok="f" gradientshapeok="t" o:connecttype="rect"/>
         <o:lock v:ext="edit" aspectratio="t"/>
       </v:shapetype>
-      <v:shape id="_x0000_i1046" type="#_x0000_t75" alt="pomodoro16.png" style="width:16.3pt;height:16.3pt;visibility:visible;mso-wrap-style:square" o:bullet="t">
+      <v:shape id="_x0000_i1030" type="#_x0000_t75" alt="pomodoro16.png" style="width:16.3pt;height:16.3pt;visibility:visible;mso-wrap-style:square" o:bullet="t">
         <v:imagedata r:id="rId1" o:title="pomodoro16"/>
       </v:shape>
     </w:pict>
@@ -19175,7 +19217,7 @@
 </file>
 
 <file path=customXml/itemProps1.xml><?xml version="1.0" encoding="utf-8"?>
-<ds:datastoreItem xmlns:ds="http://schemas.openxmlformats.org/officeDocument/2006/customXml" ds:itemID="{F9072E12-C004-4D07-8E90-FAD807D36D91}">
+<ds:datastoreItem xmlns:ds="http://schemas.openxmlformats.org/officeDocument/2006/customXml" ds:itemID="{0F1AA7FD-1560-4B15-A809-09D827FCEDB9}">
   <ds:schemaRefs>
     <ds:schemaRef ds:uri="http://schemas.openxmlformats.org/officeDocument/2006/bibliography"/>
   </ds:schemaRefs>

</xml_diff>

<commit_message>
some improvements regarding the style of the editor
</commit_message>
<xml_diff>
--- a/doc/User guides/myAgilePomodoro_3.1.0.docx
+++ b/doc/User guides/myAgilePomodoro_3.1.0.docx
@@ -10369,16 +10369,25 @@
         <w:t xml:space="preserve">. </w:t>
       </w:r>
       <w:r>
-        <w:t xml:space="preserve">Beware that none of those features will start </w:t>
+        <w:t>Beware that none of the</w:t>
+      </w:r>
+      <w:r>
+        <w:t xml:space="preserve">se features will start </w:t>
       </w:r>
       <w:r>
         <w:t>if</w:t>
       </w:r>
       <w:r>
-        <w:t xml:space="preserve"> the previous on</w:t>
-      </w:r>
-      <w:r>
-        <w:t>e</w:t>
+        <w:t xml:space="preserve"> </w:t>
+      </w:r>
+      <w:r>
+        <w:t>any</w:t>
+      </w:r>
+      <w:r>
+        <w:t xml:space="preserve"> of the</w:t>
+      </w:r>
+      <w:r>
+        <w:t>m</w:t>
       </w:r>
       <w:r>
         <w:t xml:space="preserve"> </w:t>
@@ -10387,10 +10396,10 @@
         <w:t xml:space="preserve">is </w:t>
       </w:r>
       <w:r>
-        <w:t xml:space="preserve">not </w:t>
-      </w:r>
-      <w:r>
-        <w:t>finished.</w:t>
+        <w:t>currently running</w:t>
+      </w:r>
+      <w:r>
+        <w:t>.</w:t>
       </w:r>
     </w:p>
     <w:p/>
@@ -14747,7 +14756,7 @@
             <w:rPr>
               <w:noProof/>
             </w:rPr>
-            <w:t>8</w:t>
+            <w:t>10</w:t>
           </w:r>
         </w:fldSimple>
       </w:p>
@@ -14803,7 +14812,7 @@
         <v:path o:extrusionok="f" gradientshapeok="t" o:connecttype="rect"/>
         <o:lock v:ext="edit" aspectratio="t"/>
       </v:shapetype>
-      <v:shape id="_x0000_i1030" type="#_x0000_t75" alt="pomodoro16.png" style="width:16.3pt;height:16.3pt;visibility:visible;mso-wrap-style:square" o:bullet="t">
+      <v:shape id="_x0000_i1031" type="#_x0000_t75" alt="pomodoro16.png" style="width:16.3pt;height:16.3pt;visibility:visible;mso-wrap-style:square" o:bullet="t">
         <v:imagedata r:id="rId1" o:title="pomodoro16"/>
       </v:shape>
     </w:pict>
@@ -19217,7 +19226,7 @@
 </file>
 
 <file path=customXml/itemProps1.xml><?xml version="1.0" encoding="utf-8"?>
-<ds:datastoreItem xmlns:ds="http://schemas.openxmlformats.org/officeDocument/2006/customXml" ds:itemID="{0F1AA7FD-1560-4B15-A809-09D827FCEDB9}">
+<ds:datastoreItem xmlns:ds="http://schemas.openxmlformats.org/officeDocument/2006/customXml" ds:itemID="{4552DF5C-4C04-4488-848E-9F2462E57796}">
   <ds:schemaRefs>
     <ds:schemaRef ds:uri="http://schemas.openxmlformats.org/officeDocument/2006/bibliography"/>
   </ds:schemaRefs>

</xml_diff>

<commit_message>
added shortcup to delete an item (row) from a list
</commit_message>
<xml_diff>
--- a/doc/User guides/myAgilePomodoro_3.1.0.docx
+++ b/doc/User guides/myAgilePomodoro_3.1.0.docx
@@ -303,7 +303,7 @@
           <w:r>
             <w:fldChar w:fldCharType="separate"/>
           </w:r>
-          <w:hyperlink w:anchor="_Toc407716095" w:history="1">
+          <w:hyperlink w:anchor="_Toc407879062" w:history="1">
             <w:r>
               <w:rPr>
                 <w:rStyle w:val="Hyperlink"/>
@@ -330,7 +330,7 @@
                 <w:noProof/>
                 <w:webHidden/>
               </w:rPr>
-              <w:instrText xml:space="preserve"> PAGEREF _Toc407716095 \h </w:instrText>
+              <w:instrText xml:space="preserve"> PAGEREF _Toc407879062 \h </w:instrText>
             </w:r>
             <w:r>
               <w:rPr>
@@ -373,7 +373,7 @@
               <w:lang w:val="fr-FR" w:eastAsia="fr-FR"/>
             </w:rPr>
           </w:pPr>
-          <w:hyperlink w:anchor="_Toc407716096" w:history="1">
+          <w:hyperlink w:anchor="_Toc407879063" w:history="1">
             <w:r>
               <w:rPr>
                 <w:rStyle w:val="Hyperlink"/>
@@ -400,7 +400,7 @@
                 <w:noProof/>
                 <w:webHidden/>
               </w:rPr>
-              <w:instrText xml:space="preserve"> PAGEREF _Toc407716096 \h </w:instrText>
+              <w:instrText xml:space="preserve"> PAGEREF _Toc407879063 \h </w:instrText>
             </w:r>
             <w:r>
               <w:rPr>
@@ -443,7 +443,7 @@
               <w:lang w:val="fr-FR" w:eastAsia="fr-FR"/>
             </w:rPr>
           </w:pPr>
-          <w:hyperlink w:anchor="_Toc407716097" w:history="1">
+          <w:hyperlink w:anchor="_Toc407879064" w:history="1">
             <w:r>
               <w:rPr>
                 <w:rStyle w:val="Hyperlink"/>
@@ -470,7 +470,7 @@
                 <w:noProof/>
                 <w:webHidden/>
               </w:rPr>
-              <w:instrText xml:space="preserve"> PAGEREF _Toc407716097 \h </w:instrText>
+              <w:instrText xml:space="preserve"> PAGEREF _Toc407879064 \h </w:instrText>
             </w:r>
             <w:r>
               <w:rPr>
@@ -513,7 +513,7 @@
               <w:lang w:val="fr-FR" w:eastAsia="fr-FR"/>
             </w:rPr>
           </w:pPr>
-          <w:hyperlink w:anchor="_Toc407716098" w:history="1">
+          <w:hyperlink w:anchor="_Toc407879065" w:history="1">
             <w:r>
               <w:rPr>
                 <w:rStyle w:val="Hyperlink"/>
@@ -540,7 +540,7 @@
                 <w:noProof/>
                 <w:webHidden/>
               </w:rPr>
-              <w:instrText xml:space="preserve"> PAGEREF _Toc407716098 \h </w:instrText>
+              <w:instrText xml:space="preserve"> PAGEREF _Toc407879065 \h </w:instrText>
             </w:r>
             <w:r>
               <w:rPr>
@@ -583,7 +583,7 @@
               <w:lang w:val="fr-FR" w:eastAsia="fr-FR"/>
             </w:rPr>
           </w:pPr>
-          <w:hyperlink w:anchor="_Toc407716099" w:history="1">
+          <w:hyperlink w:anchor="_Toc407879066" w:history="1">
             <w:r>
               <w:rPr>
                 <w:rStyle w:val="Hyperlink"/>
@@ -610,7 +610,7 @@
                 <w:noProof/>
                 <w:webHidden/>
               </w:rPr>
-              <w:instrText xml:space="preserve"> PAGEREF _Toc407716099 \h </w:instrText>
+              <w:instrText xml:space="preserve"> PAGEREF _Toc407879066 \h </w:instrText>
             </w:r>
             <w:r>
               <w:rPr>
@@ -653,7 +653,7 @@
               <w:lang w:val="fr-FR" w:eastAsia="fr-FR"/>
             </w:rPr>
           </w:pPr>
-          <w:hyperlink w:anchor="_Toc407716100" w:history="1">
+          <w:hyperlink w:anchor="_Toc407879067" w:history="1">
             <w:r>
               <w:rPr>
                 <w:rStyle w:val="Hyperlink"/>
@@ -680,7 +680,7 @@
                 <w:noProof/>
                 <w:webHidden/>
               </w:rPr>
-              <w:instrText xml:space="preserve"> PAGEREF _Toc407716100 \h </w:instrText>
+              <w:instrText xml:space="preserve"> PAGEREF _Toc407879067 \h </w:instrText>
             </w:r>
             <w:r>
               <w:rPr>
@@ -723,7 +723,7 @@
               <w:lang w:val="fr-FR" w:eastAsia="fr-FR"/>
             </w:rPr>
           </w:pPr>
-          <w:hyperlink w:anchor="_Toc407716101" w:history="1">
+          <w:hyperlink w:anchor="_Toc407879068" w:history="1">
             <w:r>
               <w:rPr>
                 <w:rStyle w:val="Hyperlink"/>
@@ -750,7 +750,7 @@
                 <w:noProof/>
                 <w:webHidden/>
               </w:rPr>
-              <w:instrText xml:space="preserve"> PAGEREF _Toc407716101 \h </w:instrText>
+              <w:instrText xml:space="preserve"> PAGEREF _Toc407879068 \h </w:instrText>
             </w:r>
             <w:r>
               <w:rPr>
@@ -793,7 +793,7 @@
               <w:lang w:val="fr-FR" w:eastAsia="fr-FR"/>
             </w:rPr>
           </w:pPr>
-          <w:hyperlink w:anchor="_Toc407716102" w:history="1">
+          <w:hyperlink w:anchor="_Toc407879069" w:history="1">
             <w:r>
               <w:rPr>
                 <w:rStyle w:val="Hyperlink"/>
@@ -820,7 +820,7 @@
                 <w:noProof/>
                 <w:webHidden/>
               </w:rPr>
-              <w:instrText xml:space="preserve"> PAGEREF _Toc407716102 \h </w:instrText>
+              <w:instrText xml:space="preserve"> PAGEREF _Toc407879069 \h </w:instrText>
             </w:r>
             <w:r>
               <w:rPr>
@@ -863,7 +863,7 @@
               <w:lang w:val="fr-FR" w:eastAsia="fr-FR"/>
             </w:rPr>
           </w:pPr>
-          <w:hyperlink w:anchor="_Toc407716103" w:history="1">
+          <w:hyperlink w:anchor="_Toc407879070" w:history="1">
             <w:r>
               <w:rPr>
                 <w:rStyle w:val="Hyperlink"/>
@@ -890,7 +890,7 @@
                 <w:noProof/>
                 <w:webHidden/>
               </w:rPr>
-              <w:instrText xml:space="preserve"> PAGEREF _Toc407716103 \h </w:instrText>
+              <w:instrText xml:space="preserve"> PAGEREF _Toc407879070 \h </w:instrText>
             </w:r>
             <w:r>
               <w:rPr>
@@ -933,7 +933,7 @@
               <w:lang w:val="fr-FR" w:eastAsia="fr-FR"/>
             </w:rPr>
           </w:pPr>
-          <w:hyperlink w:anchor="_Toc407716104" w:history="1">
+          <w:hyperlink w:anchor="_Toc407879071" w:history="1">
             <w:r>
               <w:rPr>
                 <w:rStyle w:val="Hyperlink"/>
@@ -960,7 +960,7 @@
                 <w:noProof/>
                 <w:webHidden/>
               </w:rPr>
-              <w:instrText xml:space="preserve"> PAGEREF _Toc407716104 \h </w:instrText>
+              <w:instrText xml:space="preserve"> PAGEREF _Toc407879071 \h </w:instrText>
             </w:r>
             <w:r>
               <w:rPr>
@@ -1003,7 +1003,7 @@
               <w:lang w:val="fr-FR" w:eastAsia="fr-FR"/>
             </w:rPr>
           </w:pPr>
-          <w:hyperlink w:anchor="_Toc407716105" w:history="1">
+          <w:hyperlink w:anchor="_Toc407879072" w:history="1">
             <w:r>
               <w:rPr>
                 <w:rStyle w:val="Hyperlink"/>
@@ -1030,7 +1030,7 @@
                 <w:noProof/>
                 <w:webHidden/>
               </w:rPr>
-              <w:instrText xml:space="preserve"> PAGEREF _Toc407716105 \h </w:instrText>
+              <w:instrText xml:space="preserve"> PAGEREF _Toc407879072 \h </w:instrText>
             </w:r>
             <w:r>
               <w:rPr>
@@ -1073,7 +1073,7 @@
               <w:lang w:val="fr-FR" w:eastAsia="fr-FR"/>
             </w:rPr>
           </w:pPr>
-          <w:hyperlink w:anchor="_Toc407716106" w:history="1">
+          <w:hyperlink w:anchor="_Toc407879073" w:history="1">
             <w:r>
               <w:rPr>
                 <w:rStyle w:val="Hyperlink"/>
@@ -1100,7 +1100,7 @@
                 <w:noProof/>
                 <w:webHidden/>
               </w:rPr>
-              <w:instrText xml:space="preserve"> PAGEREF _Toc407716106 \h </w:instrText>
+              <w:instrText xml:space="preserve"> PAGEREF _Toc407879073 \h </w:instrText>
             </w:r>
             <w:r>
               <w:rPr>
@@ -1143,7 +1143,7 @@
               <w:lang w:val="fr-FR" w:eastAsia="fr-FR"/>
             </w:rPr>
           </w:pPr>
-          <w:hyperlink w:anchor="_Toc407716107" w:history="1">
+          <w:hyperlink w:anchor="_Toc407879074" w:history="1">
             <w:r>
               <w:rPr>
                 <w:rStyle w:val="Hyperlink"/>
@@ -1170,7 +1170,7 @@
                 <w:noProof/>
                 <w:webHidden/>
               </w:rPr>
-              <w:instrText xml:space="preserve"> PAGEREF _Toc407716107 \h </w:instrText>
+              <w:instrText xml:space="preserve"> PAGEREF _Toc407879074 \h </w:instrText>
             </w:r>
             <w:r>
               <w:rPr>
@@ -1213,7 +1213,7 @@
               <w:lang w:val="fr-FR" w:eastAsia="fr-FR"/>
             </w:rPr>
           </w:pPr>
-          <w:hyperlink w:anchor="_Toc407716108" w:history="1">
+          <w:hyperlink w:anchor="_Toc407879075" w:history="1">
             <w:r>
               <w:rPr>
                 <w:rStyle w:val="Hyperlink"/>
@@ -1240,7 +1240,7 @@
                 <w:noProof/>
                 <w:webHidden/>
               </w:rPr>
-              <w:instrText xml:space="preserve"> PAGEREF _Toc407716108 \h </w:instrText>
+              <w:instrText xml:space="preserve"> PAGEREF _Toc407879075 \h </w:instrText>
             </w:r>
             <w:r>
               <w:rPr>
@@ -1283,7 +1283,7 @@
               <w:lang w:val="fr-FR" w:eastAsia="fr-FR"/>
             </w:rPr>
           </w:pPr>
-          <w:hyperlink w:anchor="_Toc407716109" w:history="1">
+          <w:hyperlink w:anchor="_Toc407879076" w:history="1">
             <w:r>
               <w:rPr>
                 <w:rStyle w:val="Hyperlink"/>
@@ -1310,7 +1310,7 @@
                 <w:noProof/>
                 <w:webHidden/>
               </w:rPr>
-              <w:instrText xml:space="preserve"> PAGEREF _Toc407716109 \h </w:instrText>
+              <w:instrText xml:space="preserve"> PAGEREF _Toc407879076 \h </w:instrText>
             </w:r>
             <w:r>
               <w:rPr>
@@ -1353,7 +1353,7 @@
               <w:lang w:val="fr-FR" w:eastAsia="fr-FR"/>
             </w:rPr>
           </w:pPr>
-          <w:hyperlink w:anchor="_Toc407716110" w:history="1">
+          <w:hyperlink w:anchor="_Toc407879077" w:history="1">
             <w:r>
               <w:rPr>
                 <w:rStyle w:val="Hyperlink"/>
@@ -1380,7 +1380,7 @@
                 <w:noProof/>
                 <w:webHidden/>
               </w:rPr>
-              <w:instrText xml:space="preserve"> PAGEREF _Toc407716110 \h </w:instrText>
+              <w:instrText xml:space="preserve"> PAGEREF _Toc407879077 \h </w:instrText>
             </w:r>
             <w:r>
               <w:rPr>
@@ -1423,7 +1423,7 @@
               <w:lang w:val="fr-FR" w:eastAsia="fr-FR"/>
             </w:rPr>
           </w:pPr>
-          <w:hyperlink w:anchor="_Toc407716111" w:history="1">
+          <w:hyperlink w:anchor="_Toc407879078" w:history="1">
             <w:r>
               <w:rPr>
                 <w:rStyle w:val="Hyperlink"/>
@@ -1450,7 +1450,7 @@
                 <w:noProof/>
                 <w:webHidden/>
               </w:rPr>
-              <w:instrText xml:space="preserve"> PAGEREF _Toc407716111 \h </w:instrText>
+              <w:instrText xml:space="preserve"> PAGEREF _Toc407879078 \h </w:instrText>
             </w:r>
             <w:r>
               <w:rPr>
@@ -1493,7 +1493,7 @@
               <w:lang w:val="fr-FR" w:eastAsia="fr-FR"/>
             </w:rPr>
           </w:pPr>
-          <w:hyperlink w:anchor="_Toc407716112" w:history="1">
+          <w:hyperlink w:anchor="_Toc407879079" w:history="1">
             <w:r>
               <w:rPr>
                 <w:rStyle w:val="Hyperlink"/>
@@ -1520,7 +1520,7 @@
                 <w:noProof/>
                 <w:webHidden/>
               </w:rPr>
-              <w:instrText xml:space="preserve"> PAGEREF _Toc407716112 \h </w:instrText>
+              <w:instrText xml:space="preserve"> PAGEREF _Toc407879079 \h </w:instrText>
             </w:r>
             <w:r>
               <w:rPr>
@@ -1563,7 +1563,7 @@
               <w:lang w:val="fr-FR" w:eastAsia="fr-FR"/>
             </w:rPr>
           </w:pPr>
-          <w:hyperlink w:anchor="_Toc407716113" w:history="1">
+          <w:hyperlink w:anchor="_Toc407879080" w:history="1">
             <w:r>
               <w:rPr>
                 <w:rStyle w:val="Hyperlink"/>
@@ -1590,7 +1590,7 @@
                 <w:noProof/>
                 <w:webHidden/>
               </w:rPr>
-              <w:instrText xml:space="preserve"> PAGEREF _Toc407716113 \h </w:instrText>
+              <w:instrText xml:space="preserve"> PAGEREF _Toc407879080 \h </w:instrText>
             </w:r>
             <w:r>
               <w:rPr>
@@ -1633,7 +1633,7 @@
               <w:lang w:val="fr-FR" w:eastAsia="fr-FR"/>
             </w:rPr>
           </w:pPr>
-          <w:hyperlink w:anchor="_Toc407716114" w:history="1">
+          <w:hyperlink w:anchor="_Toc407879081" w:history="1">
             <w:r>
               <w:rPr>
                 <w:rStyle w:val="Hyperlink"/>
@@ -1660,7 +1660,7 @@
                 <w:noProof/>
                 <w:webHidden/>
               </w:rPr>
-              <w:instrText xml:space="preserve"> PAGEREF _Toc407716114 \h </w:instrText>
+              <w:instrText xml:space="preserve"> PAGEREF _Toc407879081 \h </w:instrText>
             </w:r>
             <w:r>
               <w:rPr>
@@ -1703,7 +1703,7 @@
               <w:lang w:val="fr-FR" w:eastAsia="fr-FR"/>
             </w:rPr>
           </w:pPr>
-          <w:hyperlink w:anchor="_Toc407716115" w:history="1">
+          <w:hyperlink w:anchor="_Toc407879082" w:history="1">
             <w:r>
               <w:rPr>
                 <w:rStyle w:val="Hyperlink"/>
@@ -1730,7 +1730,7 @@
                 <w:noProof/>
                 <w:webHidden/>
               </w:rPr>
-              <w:instrText xml:space="preserve"> PAGEREF _Toc407716115 \h </w:instrText>
+              <w:instrText xml:space="preserve"> PAGEREF _Toc407879082 \h </w:instrText>
             </w:r>
             <w:r>
               <w:rPr>
@@ -1773,7 +1773,7 @@
               <w:lang w:val="fr-FR" w:eastAsia="fr-FR"/>
             </w:rPr>
           </w:pPr>
-          <w:hyperlink w:anchor="_Toc407716116" w:history="1">
+          <w:hyperlink w:anchor="_Toc407879083" w:history="1">
             <w:r>
               <w:rPr>
                 <w:rStyle w:val="Hyperlink"/>
@@ -1800,7 +1800,7 @@
                 <w:noProof/>
                 <w:webHidden/>
               </w:rPr>
-              <w:instrText xml:space="preserve"> PAGEREF _Toc407716116 \h </w:instrText>
+              <w:instrText xml:space="preserve"> PAGEREF _Toc407879083 \h </w:instrText>
             </w:r>
             <w:r>
               <w:rPr>
@@ -1843,7 +1843,7 @@
               <w:lang w:val="fr-FR" w:eastAsia="fr-FR"/>
             </w:rPr>
           </w:pPr>
-          <w:hyperlink w:anchor="_Toc407716117" w:history="1">
+          <w:hyperlink w:anchor="_Toc407879084" w:history="1">
             <w:r>
               <w:rPr>
                 <w:rStyle w:val="Hyperlink"/>
@@ -1870,7 +1870,7 @@
                 <w:noProof/>
                 <w:webHidden/>
               </w:rPr>
-              <w:instrText xml:space="preserve"> PAGEREF _Toc407716117 \h </w:instrText>
+              <w:instrText xml:space="preserve"> PAGEREF _Toc407879084 \h </w:instrText>
             </w:r>
             <w:r>
               <w:rPr>
@@ -1913,7 +1913,7 @@
               <w:lang w:val="fr-FR" w:eastAsia="fr-FR"/>
             </w:rPr>
           </w:pPr>
-          <w:hyperlink w:anchor="_Toc407716118" w:history="1">
+          <w:hyperlink w:anchor="_Toc407879085" w:history="1">
             <w:r>
               <w:rPr>
                 <w:rStyle w:val="Hyperlink"/>
@@ -1940,7 +1940,7 @@
                 <w:noProof/>
                 <w:webHidden/>
               </w:rPr>
-              <w:instrText xml:space="preserve"> PAGEREF _Toc407716118 \h </w:instrText>
+              <w:instrText xml:space="preserve"> PAGEREF _Toc407879085 \h </w:instrText>
             </w:r>
             <w:r>
               <w:rPr>
@@ -1983,7 +1983,7 @@
               <w:lang w:val="fr-FR" w:eastAsia="fr-FR"/>
             </w:rPr>
           </w:pPr>
-          <w:hyperlink w:anchor="_Toc407716119" w:history="1">
+          <w:hyperlink w:anchor="_Toc407879086" w:history="1">
             <w:r>
               <w:rPr>
                 <w:rStyle w:val="Hyperlink"/>
@@ -2010,7 +2010,7 @@
                 <w:noProof/>
                 <w:webHidden/>
               </w:rPr>
-              <w:instrText xml:space="preserve"> PAGEREF _Toc407716119 \h </w:instrText>
+              <w:instrText xml:space="preserve"> PAGEREF _Toc407879086 \h </w:instrText>
             </w:r>
             <w:r>
               <w:rPr>
@@ -2053,7 +2053,7 @@
               <w:lang w:val="fr-FR" w:eastAsia="fr-FR"/>
             </w:rPr>
           </w:pPr>
-          <w:hyperlink w:anchor="_Toc407716120" w:history="1">
+          <w:hyperlink w:anchor="_Toc407879087" w:history="1">
             <w:r>
               <w:rPr>
                 <w:rStyle w:val="Hyperlink"/>
@@ -2080,7 +2080,7 @@
                 <w:noProof/>
                 <w:webHidden/>
               </w:rPr>
-              <w:instrText xml:space="preserve"> PAGEREF _Toc407716120 \h </w:instrText>
+              <w:instrText xml:space="preserve"> PAGEREF _Toc407879087 \h </w:instrText>
             </w:r>
             <w:r>
               <w:rPr>
@@ -2123,7 +2123,7 @@
               <w:lang w:val="fr-FR" w:eastAsia="fr-FR"/>
             </w:rPr>
           </w:pPr>
-          <w:hyperlink w:anchor="_Toc407716121" w:history="1">
+          <w:hyperlink w:anchor="_Toc407879088" w:history="1">
             <w:r>
               <w:rPr>
                 <w:rStyle w:val="Hyperlink"/>
@@ -2150,7 +2150,7 @@
                 <w:noProof/>
                 <w:webHidden/>
               </w:rPr>
-              <w:instrText xml:space="preserve"> PAGEREF _Toc407716121 \h </w:instrText>
+              <w:instrText xml:space="preserve"> PAGEREF _Toc407879088 \h </w:instrText>
             </w:r>
             <w:r>
               <w:rPr>
@@ -2193,7 +2193,7 @@
               <w:lang w:val="fr-FR" w:eastAsia="fr-FR"/>
             </w:rPr>
           </w:pPr>
-          <w:hyperlink w:anchor="_Toc407716122" w:history="1">
+          <w:hyperlink w:anchor="_Toc407879089" w:history="1">
             <w:r>
               <w:rPr>
                 <w:rStyle w:val="Hyperlink"/>
@@ -2220,7 +2220,7 @@
                 <w:noProof/>
                 <w:webHidden/>
               </w:rPr>
-              <w:instrText xml:space="preserve"> PAGEREF _Toc407716122 \h </w:instrText>
+              <w:instrText xml:space="preserve"> PAGEREF _Toc407879089 \h </w:instrText>
             </w:r>
             <w:r>
               <w:rPr>
@@ -2263,7 +2263,7 @@
               <w:lang w:val="fr-FR" w:eastAsia="fr-FR"/>
             </w:rPr>
           </w:pPr>
-          <w:hyperlink w:anchor="_Toc407716123" w:history="1">
+          <w:hyperlink w:anchor="_Toc407879090" w:history="1">
             <w:r>
               <w:rPr>
                 <w:rStyle w:val="Hyperlink"/>
@@ -2290,7 +2290,7 @@
                 <w:noProof/>
                 <w:webHidden/>
               </w:rPr>
-              <w:instrText xml:space="preserve"> PAGEREF _Toc407716123 \h </w:instrText>
+              <w:instrText xml:space="preserve"> PAGEREF _Toc407879090 \h </w:instrText>
             </w:r>
             <w:r>
               <w:rPr>
@@ -2333,7 +2333,7 @@
               <w:lang w:val="fr-FR" w:eastAsia="fr-FR"/>
             </w:rPr>
           </w:pPr>
-          <w:hyperlink w:anchor="_Toc407716124" w:history="1">
+          <w:hyperlink w:anchor="_Toc407879091" w:history="1">
             <w:r>
               <w:rPr>
                 <w:rStyle w:val="Hyperlink"/>
@@ -2360,7 +2360,7 @@
                 <w:noProof/>
                 <w:webHidden/>
               </w:rPr>
-              <w:instrText xml:space="preserve"> PAGEREF _Toc407716124 \h </w:instrText>
+              <w:instrText xml:space="preserve"> PAGEREF _Toc407879091 \h </w:instrText>
             </w:r>
             <w:r>
               <w:rPr>
@@ -2403,7 +2403,7 @@
               <w:lang w:val="fr-FR" w:eastAsia="fr-FR"/>
             </w:rPr>
           </w:pPr>
-          <w:hyperlink w:anchor="_Toc407716125" w:history="1">
+          <w:hyperlink w:anchor="_Toc407879092" w:history="1">
             <w:r>
               <w:rPr>
                 <w:rStyle w:val="Hyperlink"/>
@@ -2430,7 +2430,7 @@
                 <w:noProof/>
                 <w:webHidden/>
               </w:rPr>
-              <w:instrText xml:space="preserve"> PAGEREF _Toc407716125 \h </w:instrText>
+              <w:instrText xml:space="preserve"> PAGEREF _Toc407879092 \h </w:instrText>
             </w:r>
             <w:r>
               <w:rPr>
@@ -2472,7 +2472,7 @@
       <w:pPr>
         <w:pStyle w:val="Heading1"/>
       </w:pPr>
-      <w:bookmarkStart w:id="2" w:name="_Toc407716095"/>
+      <w:bookmarkStart w:id="2" w:name="_Toc407879062"/>
       <w:r>
         <w:lastRenderedPageBreak/>
         <w:t>Intro</w:t>
@@ -2515,7 +2515,7 @@
       <w:pPr>
         <w:pStyle w:val="Heading1"/>
       </w:pPr>
-      <w:bookmarkStart w:id="3" w:name="_Toc407716096"/>
+      <w:bookmarkStart w:id="3" w:name="_Toc407879063"/>
       <w:r>
         <w:t>License</w:t>
       </w:r>
@@ -2605,7 +2605,7 @@
       <w:pPr>
         <w:pStyle w:val="Heading1"/>
       </w:pPr>
-      <w:bookmarkStart w:id="4" w:name="_Toc407716097"/>
+      <w:bookmarkStart w:id="4" w:name="_Toc407879064"/>
       <w:r>
         <w:t>Configuration</w:t>
       </w:r>
@@ -2828,7 +2828,7 @@
       <w:pPr>
         <w:pStyle w:val="Heading2"/>
       </w:pPr>
-      <w:bookmarkStart w:id="5" w:name="_Toc407716098"/>
+      <w:bookmarkStart w:id="5" w:name="_Toc407879065"/>
       <w:proofErr w:type="spellStart"/>
       <w:r>
         <w:t>MySQL</w:t>
@@ -3480,7 +3480,7 @@
       <w:pPr>
         <w:pStyle w:val="Heading2"/>
       </w:pPr>
-      <w:bookmarkStart w:id="6" w:name="_Toc407716099"/>
+      <w:bookmarkStart w:id="6" w:name="_Toc407879066"/>
       <w:r>
         <w:t>Logger</w:t>
       </w:r>
@@ -3599,7 +3599,7 @@
       <w:pPr>
         <w:pStyle w:val="Heading2"/>
       </w:pPr>
-      <w:bookmarkStart w:id="7" w:name="_Toc407716100"/>
+      <w:bookmarkStart w:id="7" w:name="_Toc407879067"/>
       <w:r>
         <w:t>Google Drive configuration</w:t>
       </w:r>
@@ -3788,7 +3788,7 @@
       <w:pPr>
         <w:pStyle w:val="Heading2"/>
       </w:pPr>
-      <w:bookmarkStart w:id="8" w:name="_Toc407716101"/>
+      <w:bookmarkStart w:id="8" w:name="_Toc407879068"/>
       <w:proofErr w:type="gramStart"/>
       <w:r>
         <w:t>m</w:t>
@@ -4075,7 +4075,7 @@
       <w:pPr>
         <w:pStyle w:val="Heading2"/>
       </w:pPr>
-      <w:bookmarkStart w:id="9" w:name="_Toc407716102"/>
+      <w:bookmarkStart w:id="9" w:name="_Toc407879069"/>
       <w:r>
         <w:t>P</w:t>
       </w:r>
@@ -4093,7 +4093,7 @@
       <w:pPr>
         <w:pStyle w:val="Heading3"/>
       </w:pPr>
-      <w:bookmarkStart w:id="10" w:name="_Toc407716103"/>
+      <w:bookmarkStart w:id="10" w:name="_Toc407879070"/>
       <w:r>
         <w:t>How to set the preferences</w:t>
       </w:r>
@@ -5753,7 +5753,7 @@
       <w:pPr>
         <w:pStyle w:val="Heading1"/>
       </w:pPr>
-      <w:bookmarkStart w:id="30" w:name="_Toc407716104"/>
+      <w:bookmarkStart w:id="30" w:name="_Toc407879071"/>
       <w:r>
         <w:t>Getting Started</w:t>
       </w:r>
@@ -6504,7 +6504,7 @@
       <w:pPr>
         <w:pStyle w:val="Heading3"/>
       </w:pPr>
-      <w:bookmarkStart w:id="33" w:name="_Toc407716105"/>
+      <w:bookmarkStart w:id="33" w:name="_Toc407879072"/>
       <w:r>
         <w:t xml:space="preserve">How to </w:t>
       </w:r>
@@ -8117,7 +8117,7 @@
         <w:t>insert unordered list</w:t>
       </w:r>
       <w:r>
-        <w:t>.</w:t>
+        <w:t xml:space="preserve"> at caret position.</w:t>
       </w:r>
     </w:p>
     <w:p>
@@ -8141,7 +8141,25 @@
         <w:t>insert ordered list</w:t>
       </w:r>
       <w:r>
-        <w:t>.</w:t>
+        <w:t xml:space="preserve"> at caret position.</w:t>
+      </w:r>
+    </w:p>
+    <w:p>
+      <w:pPr>
+        <w:pStyle w:val="ListParagraph"/>
+        <w:numPr>
+          <w:ilvl w:val="2"/>
+          <w:numId w:val="35"/>
+        </w:numPr>
+      </w:pPr>
+      <w:r>
+        <w:t>CTR + N: remove list item</w:t>
+      </w:r>
+      <w:r>
+        <w:t xml:space="preserve"> at caret positio</w:t>
+      </w:r>
+      <w:r>
+        <w:t>n.</w:t>
       </w:r>
     </w:p>
     <w:p/>
@@ -8151,6 +8169,7 @@
           <w:noProof/>
           <w:lang w:val="fr-FR" w:eastAsia="fr-FR"/>
         </w:rPr>
+        <w:lastRenderedPageBreak/>
         <w:drawing>
           <wp:inline distT="0" distB="0" distL="0" distR="0">
             <wp:extent cx="203246" cy="203246"/>
@@ -8253,7 +8272,6 @@
           <w:noProof/>
           <w:lang w:val="fr-FR" w:eastAsia="fr-FR"/>
         </w:rPr>
-        <w:lastRenderedPageBreak/>
         <w:drawing>
           <wp:inline distT="0" distB="0" distL="0" distR="0">
             <wp:extent cx="203246" cy="203246"/>
@@ -8365,7 +8383,7 @@
           </wp:anchor>
         </w:drawing>
       </w:r>
-      <w:bookmarkStart w:id="34" w:name="_Toc407716106"/>
+      <w:bookmarkStart w:id="34" w:name="_Toc407879073"/>
       <w:r>
         <w:t>New</w:t>
       </w:r>
@@ -8389,7 +8407,7 @@
       <w:pPr>
         <w:pStyle w:val="Heading3"/>
       </w:pPr>
-      <w:bookmarkStart w:id="35" w:name="_Toc407716107"/>
+      <w:bookmarkStart w:id="35" w:name="_Toc407879074"/>
       <w:r>
         <w:t>How to c</w:t>
       </w:r>
@@ -8465,7 +8483,7 @@
       <w:pPr>
         <w:pStyle w:val="Heading3"/>
       </w:pPr>
-      <w:bookmarkStart w:id="36" w:name="_Toc407716108"/>
+      <w:bookmarkStart w:id="36" w:name="_Toc407879075"/>
       <w:r>
         <w:t>How to use the</w:t>
       </w:r>
@@ -8960,7 +8978,7 @@
           </wp:anchor>
         </w:drawing>
       </w:r>
-      <w:bookmarkStart w:id="47" w:name="_Toc407716109"/>
+      <w:bookmarkStart w:id="47" w:name="_Toc407879076"/>
       <w:r>
         <w:t>Ac</w:t>
       </w:r>
@@ -8990,7 +9008,7 @@
       <w:pPr>
         <w:pStyle w:val="Heading3"/>
       </w:pPr>
-      <w:bookmarkStart w:id="48" w:name="_Toc407716110"/>
+      <w:bookmarkStart w:id="48" w:name="_Toc407879077"/>
       <w:r>
         <w:t>How to read the table</w:t>
       </w:r>
@@ -9155,6 +9173,7 @@
         <w:rPr>
           <w:b/>
         </w:rPr>
+        <w:lastRenderedPageBreak/>
         <w:t>Estimated</w:t>
       </w:r>
       <w:r>
@@ -9235,7 +9254,6 @@
         <w:rPr>
           <w:b/>
         </w:rPr>
-        <w:lastRenderedPageBreak/>
         <w:t>Iteration</w:t>
       </w:r>
       <w:r>
@@ -9347,7 +9365,7 @@
       <w:pPr>
         <w:pStyle w:val="Heading3"/>
       </w:pPr>
-      <w:bookmarkStart w:id="49" w:name="_Toc407716111"/>
+      <w:bookmarkStart w:id="49" w:name="_Toc407879078"/>
       <w:r>
         <w:t>How to use a task as template</w:t>
       </w:r>
@@ -9414,7 +9432,7 @@
       <w:pPr>
         <w:pStyle w:val="Heading3"/>
       </w:pPr>
-      <w:bookmarkStart w:id="50" w:name="_Toc407716112"/>
+      <w:bookmarkStart w:id="50" w:name="_Toc407879079"/>
       <w:r>
         <w:t>How to edit a task</w:t>
       </w:r>
@@ -9588,7 +9606,7 @@
       <w:pPr>
         <w:pStyle w:val="Heading3"/>
       </w:pPr>
-      <w:bookmarkStart w:id="51" w:name="_Toc407716113"/>
+      <w:bookmarkStart w:id="51" w:name="_Toc407879080"/>
       <w:r>
         <w:t>How to export data</w:t>
       </w:r>
@@ -10253,6 +10271,7 @@
     <w:p/>
     <w:p>
       <w:r>
+        <w:lastRenderedPageBreak/>
         <w:t>The application creates a file with name "&lt;</w:t>
       </w:r>
       <w:r>
@@ -10294,7 +10313,6 @@
           <w:noProof/>
           <w:lang w:val="fr-FR" w:eastAsia="fr-FR"/>
         </w:rPr>
-        <w:lastRenderedPageBreak/>
         <w:drawing>
           <wp:inline distT="0" distB="0" distL="0" distR="0">
             <wp:extent cx="203246" cy="203246"/>
@@ -10467,7 +10485,7 @@
       <w:pPr>
         <w:pStyle w:val="Heading3"/>
       </w:pPr>
-      <w:bookmarkStart w:id="58" w:name="_Toc407716114"/>
+      <w:bookmarkStart w:id="58" w:name="_Toc407879081"/>
       <w:r>
         <w:t>How to impor</w:t>
       </w:r>
@@ -10673,7 +10691,7 @@
           </wp:anchor>
         </w:drawing>
       </w:r>
-      <w:bookmarkStart w:id="59" w:name="_Toc407716115"/>
+      <w:bookmarkStart w:id="59" w:name="_Toc407879082"/>
       <w:proofErr w:type="spellStart"/>
       <w:r>
         <w:t>ToDo</w:t>
@@ -10722,7 +10740,7 @@
       <w:pPr>
         <w:pStyle w:val="Heading3"/>
       </w:pPr>
-      <w:bookmarkStart w:id="60" w:name="_Toc407716116"/>
+      <w:bookmarkStart w:id="60" w:name="_Toc407879083"/>
       <w:r>
         <w:t>How to read the table</w:t>
       </w:r>
@@ -10924,7 +10942,7 @@
       <w:pPr>
         <w:pStyle w:val="Heading3"/>
       </w:pPr>
-      <w:bookmarkStart w:id="61" w:name="_Toc407716117"/>
+      <w:bookmarkStart w:id="61" w:name="_Toc407879084"/>
       <w:r>
         <w:t>How to p</w:t>
       </w:r>
@@ -10967,7 +10985,7 @@
       <w:pPr>
         <w:pStyle w:val="Heading3"/>
       </w:pPr>
-      <w:bookmarkStart w:id="62" w:name="_Toc407716118"/>
+      <w:bookmarkStart w:id="62" w:name="_Toc407879085"/>
       <w:r>
         <w:t>How to w</w:t>
       </w:r>
@@ -11261,6 +11279,7 @@
           <w:noProof/>
           <w:lang w:val="fr-FR" w:eastAsia="fr-FR"/>
         </w:rPr>
+        <w:lastRenderedPageBreak/>
         <w:drawing>
           <wp:inline distT="0" distB="0" distL="0" distR="0">
             <wp:extent cx="209579" cy="209579"/>
@@ -11317,7 +11336,6 @@
           <w:noProof/>
           <w:lang w:val="fr-FR" w:eastAsia="fr-FR"/>
         </w:rPr>
-        <w:lastRenderedPageBreak/>
         <w:drawing>
           <wp:inline distT="0" distB="0" distL="0" distR="0">
             <wp:extent cx="209579" cy="209579"/>
@@ -12146,7 +12164,7 @@
       <w:pPr>
         <w:pStyle w:val="Heading3"/>
       </w:pPr>
-      <w:bookmarkStart w:id="78" w:name="_Toc407716119"/>
+      <w:bookmarkStart w:id="78" w:name="_Toc407879086"/>
       <w:r>
         <w:t xml:space="preserve">How to </w:t>
       </w:r>
@@ -12361,7 +12379,7 @@
       <w:pPr>
         <w:pStyle w:val="Heading3"/>
       </w:pPr>
-      <w:bookmarkStart w:id="81" w:name="_Toc407716120"/>
+      <w:bookmarkStart w:id="81" w:name="_Toc407879087"/>
       <w:r>
         <w:t xml:space="preserve">How to </w:t>
       </w:r>
@@ -12471,6 +12489,7 @@
         <w:rPr>
           <w:b/>
         </w:rPr>
+        <w:lastRenderedPageBreak/>
         <w:t>Date</w:t>
       </w:r>
       <w:r>
@@ -12703,7 +12722,7 @@
       <w:pPr>
         <w:pStyle w:val="Heading3"/>
       </w:pPr>
-      <w:bookmarkStart w:id="82" w:name="_Toc407716121"/>
+      <w:bookmarkStart w:id="82" w:name="_Toc407879088"/>
       <w:r>
         <w:t xml:space="preserve">How to </w:t>
       </w:r>
@@ -12888,7 +12907,7 @@
           </wp:anchor>
         </w:drawing>
       </w:r>
-      <w:bookmarkStart w:id="83" w:name="_Toc407716122"/>
+      <w:bookmarkStart w:id="83" w:name="_Toc407879089"/>
       <w:r>
         <w:t>Report List / Release Backlog</w:t>
       </w:r>
@@ -12918,7 +12937,7 @@
       <w:pPr>
         <w:pStyle w:val="Heading3"/>
       </w:pPr>
-      <w:bookmarkStart w:id="84" w:name="_Toc407716123"/>
+      <w:bookmarkStart w:id="84" w:name="_Toc407879090"/>
       <w:r>
         <w:t xml:space="preserve">How to </w:t>
       </w:r>
@@ -13521,7 +13540,7 @@
           </wp:anchor>
         </w:drawing>
       </w:r>
-      <w:bookmarkStart w:id="101" w:name="_Toc407716124"/>
+      <w:bookmarkStart w:id="101" w:name="_Toc407879091"/>
       <w:r>
         <w:t>Burndown</w:t>
       </w:r>
@@ -13560,7 +13579,7 @@
       <w:pPr>
         <w:pStyle w:val="Heading3"/>
       </w:pPr>
-      <w:bookmarkStart w:id="102" w:name="_Toc407716125"/>
+      <w:bookmarkStart w:id="102" w:name="_Toc407879092"/>
       <w:r>
         <w:t xml:space="preserve">How to </w:t>
       </w:r>
@@ -13686,6 +13705,7 @@
         </w:numPr>
       </w:pPr>
       <w:r>
+        <w:lastRenderedPageBreak/>
         <w:t>Type: type of data</w:t>
       </w:r>
     </w:p>
@@ -13770,7 +13790,6 @@
         <w:rPr>
           <w:b/>
         </w:rPr>
-        <w:lastRenderedPageBreak/>
         <w:t>X-Legend</w:t>
       </w:r>
       <w:r>
@@ -14884,7 +14903,7 @@
         <v:path o:extrusionok="f" gradientshapeok="t" o:connecttype="rect"/>
         <o:lock v:ext="edit" aspectratio="t"/>
       </v:shapetype>
-      <v:shape id="_x0000_i1058" type="#_x0000_t75" alt="pomodoro16.png" style="width:16.3pt;height:16.3pt;visibility:visible;mso-wrap-style:square" o:bullet="t">
+      <v:shape id="_x0000_i1031" type="#_x0000_t75" alt="pomodoro16.png" style="width:16.3pt;height:16.3pt;visibility:visible;mso-wrap-style:square" o:bullet="t">
         <v:imagedata r:id="rId1" o:title="pomodoro16"/>
       </v:shape>
     </w:pict>
@@ -19298,7 +19317,7 @@
 </file>
 
 <file path=customXml/itemProps1.xml><?xml version="1.0" encoding="utf-8"?>
-<ds:datastoreItem xmlns:ds="http://schemas.openxmlformats.org/officeDocument/2006/customXml" ds:itemID="{4FC09CE0-65F2-4D6C-8F11-9BF09FD889E0}">
+<ds:datastoreItem xmlns:ds="http://schemas.openxmlformats.org/officeDocument/2006/customXml" ds:itemID="{9974D962-DC81-4515-AE7C-310FE3B6CD30}">
   <ds:schemaRefs>
     <ds:schemaRef ds:uri="http://schemas.openxmlformats.org/officeDocument/2006/bibliography"/>
   </ds:schemaRefs>

</xml_diff>

<commit_message>
added show/hide button to editor + made some cosmetic changes
</commit_message>
<xml_diff>
--- a/doc/User guides/myAgilePomodoro_3.1.0.docx
+++ b/doc/User guides/myAgilePomodoro_3.1.0.docx
@@ -2629,13 +2629,13 @@
         <w:t xml:space="preserve">is a </w:t>
       </w:r>
       <w:r>
-        <w:t xml:space="preserve">32 bits </w:t>
-      </w:r>
-      <w:r>
         <w:t>Java 6/7</w:t>
       </w:r>
       <w:r>
         <w:t>/8</w:t>
+      </w:r>
+      <w:r>
+        <w:t>, 32 bits</w:t>
       </w:r>
       <w:r>
         <w:t>,</w:t>
@@ -6000,10 +6000,13 @@
         <w:t>Move</w:t>
       </w:r>
       <w:r>
-        <w:t xml:space="preserve"> (&gt;&gt;</w:t>
-      </w:r>
-      <w:r>
-        <w:t>&gt;</w:t>
+        <w:t xml:space="preserve"> (</w:t>
+      </w:r>
+      <w:r>
+        <w:rPr>
+          <w:rFonts w:ascii="Arial Unicode MS" w:eastAsia="Arial Unicode MS" w:hAnsi="Arial Unicode MS" w:cs="Arial Unicode MS" w:hint="eastAsia"/>
+        </w:rPr>
+        <w:t>⇨</w:t>
       </w:r>
       <w:r>
         <w:t>)</w:t>
@@ -6195,10 +6198,10 @@
         <w:t>Remove (</w:t>
       </w:r>
       <w:r>
-        <w:t>&lt;</w:t>
-      </w:r>
-      <w:r>
-        <w:t>&lt;&lt;</w:t>
+        <w:rPr>
+          <w:rFonts w:ascii="Arial Unicode MS" w:eastAsia="Arial Unicode MS" w:hAnsi="Arial Unicode MS" w:cs="Arial Unicode MS" w:hint="eastAsia"/>
+        </w:rPr>
+        <w:t>⇦</w:t>
       </w:r>
       <w:r>
         <w:t>)</w:t>
@@ -6976,6 +6979,7 @@
         </w:numPr>
       </w:pPr>
       <w:r>
+        <w:lastRenderedPageBreak/>
         <w:t xml:space="preserve">CTR + &lt;tab number&gt; (starting from 1): </w:t>
       </w:r>
       <w:r>
@@ -7003,7 +7007,6 @@
         </w:numPr>
       </w:pPr>
       <w:r>
-        <w:lastRenderedPageBreak/>
         <w:t xml:space="preserve">F2: </w:t>
       </w:r>
       <w:r>
@@ -7319,10 +7322,10 @@
         <w:t>"</w:t>
       </w:r>
       <w:r>
-        <w:t>&gt;&gt;</w:t>
-      </w:r>
-      <w:r>
-        <w:t>&gt;</w:t>
+        <w:rPr>
+          <w:rFonts w:ascii="Arial Unicode MS" w:eastAsia="Arial Unicode MS" w:hAnsi="Arial Unicode MS" w:cs="Arial Unicode MS" w:hint="eastAsia"/>
+        </w:rPr>
+        <w:t>⇨</w:t>
       </w:r>
       <w:r>
         <w:t>"</w:t>
@@ -7740,10 +7743,10 @@
         <w:t>"</w:t>
       </w:r>
       <w:r>
-        <w:t>&lt;&lt;</w:t>
-      </w:r>
-      <w:r>
-        <w:t>&lt;</w:t>
+        <w:rPr>
+          <w:rFonts w:ascii="Arial Unicode MS" w:eastAsia="Arial Unicode MS" w:hAnsi="Arial Unicode MS" w:cs="Arial Unicode MS" w:hint="eastAsia"/>
+        </w:rPr>
+        <w:t>⇦</w:t>
       </w:r>
       <w:r>
         <w:t>"</w:t>
@@ -8918,7 +8921,19 @@
     <w:p/>
     <w:p>
       <w:r>
-        <w:t>Press ENTER or the S</w:t>
+        <w:t>Press ENTER</w:t>
+      </w:r>
+      <w:r>
+        <w:t xml:space="preserve"> in the Type</w:t>
+      </w:r>
+      <w:r>
+        <w:t xml:space="preserve"> </w:t>
+      </w:r>
+      <w:r>
+        <w:t xml:space="preserve">text field </w:t>
+      </w:r>
+      <w:r>
+        <w:t>or the S</w:t>
       </w:r>
       <w:r>
         <w:t>ave button to save.</w:t>
@@ -14847,7 +14862,7 @@
             <w:rPr>
               <w:noProof/>
             </w:rPr>
-            <w:t>2</w:t>
+            <w:t>7</w:t>
           </w:r>
         </w:fldSimple>
       </w:p>
@@ -14903,7 +14918,7 @@
         <v:path o:extrusionok="f" gradientshapeok="t" o:connecttype="rect"/>
         <o:lock v:ext="edit" aspectratio="t"/>
       </v:shapetype>
-      <v:shape id="_x0000_i1031" type="#_x0000_t75" alt="pomodoro16.png" style="width:16.3pt;height:16.3pt;visibility:visible;mso-wrap-style:square" o:bullet="t">
+      <v:shape id="_x0000_i1034" type="#_x0000_t75" alt="pomodoro16.png" style="width:16.3pt;height:16.3pt;visibility:visible;mso-wrap-style:square" o:bullet="t">
         <v:imagedata r:id="rId1" o:title="pomodoro16"/>
       </v:shape>
     </w:pict>
@@ -19317,7 +19332,7 @@
 </file>
 
 <file path=customXml/itemProps1.xml><?xml version="1.0" encoding="utf-8"?>
-<ds:datastoreItem xmlns:ds="http://schemas.openxmlformats.org/officeDocument/2006/customXml" ds:itemID="{9974D962-DC81-4515-AE7C-310FE3B6CD30}">
+<ds:datastoreItem xmlns:ds="http://schemas.openxmlformats.org/officeDocument/2006/customXml" ds:itemID="{39AF6574-6414-4CA7-BC6C-148C30CE411B}">
   <ds:schemaRefs>
     <ds:schemaRef ds:uri="http://schemas.openxmlformats.org/officeDocument/2006/bibliography"/>
   </ds:schemaRefs>

</xml_diff>

<commit_message>
add delete task to ToDo list + add duplicate confirm dialog + reverted back to old version of Joda Time + some changes of labelling and shortcuts + fixed font in AboutPanel + updated user guide
</commit_message>
<xml_diff>
--- a/doc/User guides/myAgilePomodoro_3.1.0.docx
+++ b/doc/User guides/myAgilePomodoro_3.1.0.docx
@@ -303,7 +303,7 @@
           <w:r>
             <w:fldChar w:fldCharType="separate"/>
           </w:r>
-          <w:hyperlink w:anchor="_Toc407879062" w:history="1">
+          <w:hyperlink w:anchor="_Toc408154927" w:history="1">
             <w:r>
               <w:rPr>
                 <w:rStyle w:val="Hyperlink"/>
@@ -330,7 +330,7 @@
                 <w:noProof/>
                 <w:webHidden/>
               </w:rPr>
-              <w:instrText xml:space="preserve"> PAGEREF _Toc407879062 \h </w:instrText>
+              <w:instrText xml:space="preserve"> PAGEREF _Toc408154927 \h </w:instrText>
             </w:r>
             <w:r>
               <w:rPr>
@@ -373,7 +373,7 @@
               <w:lang w:val="fr-FR" w:eastAsia="fr-FR"/>
             </w:rPr>
           </w:pPr>
-          <w:hyperlink w:anchor="_Toc407879063" w:history="1">
+          <w:hyperlink w:anchor="_Toc408154928" w:history="1">
             <w:r>
               <w:rPr>
                 <w:rStyle w:val="Hyperlink"/>
@@ -400,7 +400,7 @@
                 <w:noProof/>
                 <w:webHidden/>
               </w:rPr>
-              <w:instrText xml:space="preserve"> PAGEREF _Toc407879063 \h </w:instrText>
+              <w:instrText xml:space="preserve"> PAGEREF _Toc408154928 \h </w:instrText>
             </w:r>
             <w:r>
               <w:rPr>
@@ -443,7 +443,7 @@
               <w:lang w:val="fr-FR" w:eastAsia="fr-FR"/>
             </w:rPr>
           </w:pPr>
-          <w:hyperlink w:anchor="_Toc407879064" w:history="1">
+          <w:hyperlink w:anchor="_Toc408154929" w:history="1">
             <w:r>
               <w:rPr>
                 <w:rStyle w:val="Hyperlink"/>
@@ -470,7 +470,7 @@
                 <w:noProof/>
                 <w:webHidden/>
               </w:rPr>
-              <w:instrText xml:space="preserve"> PAGEREF _Toc407879064 \h </w:instrText>
+              <w:instrText xml:space="preserve"> PAGEREF _Toc408154929 \h </w:instrText>
             </w:r>
             <w:r>
               <w:rPr>
@@ -513,7 +513,7 @@
               <w:lang w:val="fr-FR" w:eastAsia="fr-FR"/>
             </w:rPr>
           </w:pPr>
-          <w:hyperlink w:anchor="_Toc407879065" w:history="1">
+          <w:hyperlink w:anchor="_Toc408154930" w:history="1">
             <w:r>
               <w:rPr>
                 <w:rStyle w:val="Hyperlink"/>
@@ -540,7 +540,7 @@
                 <w:noProof/>
                 <w:webHidden/>
               </w:rPr>
-              <w:instrText xml:space="preserve"> PAGEREF _Toc407879065 \h </w:instrText>
+              <w:instrText xml:space="preserve"> PAGEREF _Toc408154930 \h </w:instrText>
             </w:r>
             <w:r>
               <w:rPr>
@@ -583,7 +583,7 @@
               <w:lang w:val="fr-FR" w:eastAsia="fr-FR"/>
             </w:rPr>
           </w:pPr>
-          <w:hyperlink w:anchor="_Toc407879066" w:history="1">
+          <w:hyperlink w:anchor="_Toc408154931" w:history="1">
             <w:r>
               <w:rPr>
                 <w:rStyle w:val="Hyperlink"/>
@@ -610,7 +610,7 @@
                 <w:noProof/>
                 <w:webHidden/>
               </w:rPr>
-              <w:instrText xml:space="preserve"> PAGEREF _Toc407879066 \h </w:instrText>
+              <w:instrText xml:space="preserve"> PAGEREF _Toc408154931 \h </w:instrText>
             </w:r>
             <w:r>
               <w:rPr>
@@ -653,7 +653,7 @@
               <w:lang w:val="fr-FR" w:eastAsia="fr-FR"/>
             </w:rPr>
           </w:pPr>
-          <w:hyperlink w:anchor="_Toc407879067" w:history="1">
+          <w:hyperlink w:anchor="_Toc408154932" w:history="1">
             <w:r>
               <w:rPr>
                 <w:rStyle w:val="Hyperlink"/>
@@ -680,7 +680,7 @@
                 <w:noProof/>
                 <w:webHidden/>
               </w:rPr>
-              <w:instrText xml:space="preserve"> PAGEREF _Toc407879067 \h </w:instrText>
+              <w:instrText xml:space="preserve"> PAGEREF _Toc408154932 \h </w:instrText>
             </w:r>
             <w:r>
               <w:rPr>
@@ -723,7 +723,7 @@
               <w:lang w:val="fr-FR" w:eastAsia="fr-FR"/>
             </w:rPr>
           </w:pPr>
-          <w:hyperlink w:anchor="_Toc407879068" w:history="1">
+          <w:hyperlink w:anchor="_Toc408154933" w:history="1">
             <w:r>
               <w:rPr>
                 <w:rStyle w:val="Hyperlink"/>
@@ -750,7 +750,7 @@
                 <w:noProof/>
                 <w:webHidden/>
               </w:rPr>
-              <w:instrText xml:space="preserve"> PAGEREF _Toc407879068 \h </w:instrText>
+              <w:instrText xml:space="preserve"> PAGEREF _Toc408154933 \h </w:instrText>
             </w:r>
             <w:r>
               <w:rPr>
@@ -793,7 +793,7 @@
               <w:lang w:val="fr-FR" w:eastAsia="fr-FR"/>
             </w:rPr>
           </w:pPr>
-          <w:hyperlink w:anchor="_Toc407879069" w:history="1">
+          <w:hyperlink w:anchor="_Toc408154934" w:history="1">
             <w:r>
               <w:rPr>
                 <w:rStyle w:val="Hyperlink"/>
@@ -820,7 +820,7 @@
                 <w:noProof/>
                 <w:webHidden/>
               </w:rPr>
-              <w:instrText xml:space="preserve"> PAGEREF _Toc407879069 \h </w:instrText>
+              <w:instrText xml:space="preserve"> PAGEREF _Toc408154934 \h </w:instrText>
             </w:r>
             <w:r>
               <w:rPr>
@@ -863,7 +863,7 @@
               <w:lang w:val="fr-FR" w:eastAsia="fr-FR"/>
             </w:rPr>
           </w:pPr>
-          <w:hyperlink w:anchor="_Toc407879070" w:history="1">
+          <w:hyperlink w:anchor="_Toc408154935" w:history="1">
             <w:r>
               <w:rPr>
                 <w:rStyle w:val="Hyperlink"/>
@@ -890,7 +890,7 @@
                 <w:noProof/>
                 <w:webHidden/>
               </w:rPr>
-              <w:instrText xml:space="preserve"> PAGEREF _Toc407879070 \h </w:instrText>
+              <w:instrText xml:space="preserve"> PAGEREF _Toc408154935 \h </w:instrText>
             </w:r>
             <w:r>
               <w:rPr>
@@ -933,7 +933,7 @@
               <w:lang w:val="fr-FR" w:eastAsia="fr-FR"/>
             </w:rPr>
           </w:pPr>
-          <w:hyperlink w:anchor="_Toc407879071" w:history="1">
+          <w:hyperlink w:anchor="_Toc408154936" w:history="1">
             <w:r>
               <w:rPr>
                 <w:rStyle w:val="Hyperlink"/>
@@ -960,7 +960,7 @@
                 <w:noProof/>
                 <w:webHidden/>
               </w:rPr>
-              <w:instrText xml:space="preserve"> PAGEREF _Toc407879071 \h </w:instrText>
+              <w:instrText xml:space="preserve"> PAGEREF _Toc408154936 \h </w:instrText>
             </w:r>
             <w:r>
               <w:rPr>
@@ -1003,7 +1003,7 @@
               <w:lang w:val="fr-FR" w:eastAsia="fr-FR"/>
             </w:rPr>
           </w:pPr>
-          <w:hyperlink w:anchor="_Toc407879072" w:history="1">
+          <w:hyperlink w:anchor="_Toc408154937" w:history="1">
             <w:r>
               <w:rPr>
                 <w:rStyle w:val="Hyperlink"/>
@@ -1030,7 +1030,7 @@
                 <w:noProof/>
                 <w:webHidden/>
               </w:rPr>
-              <w:instrText xml:space="preserve"> PAGEREF _Toc407879072 \h </w:instrText>
+              <w:instrText xml:space="preserve"> PAGEREF _Toc408154937 \h </w:instrText>
             </w:r>
             <w:r>
               <w:rPr>
@@ -1073,7 +1073,7 @@
               <w:lang w:val="fr-FR" w:eastAsia="fr-FR"/>
             </w:rPr>
           </w:pPr>
-          <w:hyperlink w:anchor="_Toc407879073" w:history="1">
+          <w:hyperlink w:anchor="_Toc408154938" w:history="1">
             <w:r>
               <w:rPr>
                 <w:rStyle w:val="Hyperlink"/>
@@ -1100,7 +1100,7 @@
                 <w:noProof/>
                 <w:webHidden/>
               </w:rPr>
-              <w:instrText xml:space="preserve"> PAGEREF _Toc407879073 \h </w:instrText>
+              <w:instrText xml:space="preserve"> PAGEREF _Toc408154938 \h </w:instrText>
             </w:r>
             <w:r>
               <w:rPr>
@@ -1143,7 +1143,7 @@
               <w:lang w:val="fr-FR" w:eastAsia="fr-FR"/>
             </w:rPr>
           </w:pPr>
-          <w:hyperlink w:anchor="_Toc407879074" w:history="1">
+          <w:hyperlink w:anchor="_Toc408154939" w:history="1">
             <w:r>
               <w:rPr>
                 <w:rStyle w:val="Hyperlink"/>
@@ -1170,7 +1170,7 @@
                 <w:noProof/>
                 <w:webHidden/>
               </w:rPr>
-              <w:instrText xml:space="preserve"> PAGEREF _Toc407879074 \h </w:instrText>
+              <w:instrText xml:space="preserve"> PAGEREF _Toc408154939 \h </w:instrText>
             </w:r>
             <w:r>
               <w:rPr>
@@ -1213,7 +1213,7 @@
               <w:lang w:val="fr-FR" w:eastAsia="fr-FR"/>
             </w:rPr>
           </w:pPr>
-          <w:hyperlink w:anchor="_Toc407879075" w:history="1">
+          <w:hyperlink w:anchor="_Toc408154940" w:history="1">
             <w:r>
               <w:rPr>
                 <w:rStyle w:val="Hyperlink"/>
@@ -1240,7 +1240,7 @@
                 <w:noProof/>
                 <w:webHidden/>
               </w:rPr>
-              <w:instrText xml:space="preserve"> PAGEREF _Toc407879075 \h </w:instrText>
+              <w:instrText xml:space="preserve"> PAGEREF _Toc408154940 \h </w:instrText>
             </w:r>
             <w:r>
               <w:rPr>
@@ -1283,7 +1283,7 @@
               <w:lang w:val="fr-FR" w:eastAsia="fr-FR"/>
             </w:rPr>
           </w:pPr>
-          <w:hyperlink w:anchor="_Toc407879076" w:history="1">
+          <w:hyperlink w:anchor="_Toc408154941" w:history="1">
             <w:r>
               <w:rPr>
                 <w:rStyle w:val="Hyperlink"/>
@@ -1310,7 +1310,7 @@
                 <w:noProof/>
                 <w:webHidden/>
               </w:rPr>
-              <w:instrText xml:space="preserve"> PAGEREF _Toc407879076 \h </w:instrText>
+              <w:instrText xml:space="preserve"> PAGEREF _Toc408154941 \h </w:instrText>
             </w:r>
             <w:r>
               <w:rPr>
@@ -1330,7 +1330,7 @@
                 <w:noProof/>
                 <w:webHidden/>
               </w:rPr>
-              <w:t>8</w:t>
+              <w:t>9</w:t>
             </w:r>
             <w:r>
               <w:rPr>
@@ -1353,7 +1353,7 @@
               <w:lang w:val="fr-FR" w:eastAsia="fr-FR"/>
             </w:rPr>
           </w:pPr>
-          <w:hyperlink w:anchor="_Toc407879077" w:history="1">
+          <w:hyperlink w:anchor="_Toc408154942" w:history="1">
             <w:r>
               <w:rPr>
                 <w:rStyle w:val="Hyperlink"/>
@@ -1380,7 +1380,7 @@
                 <w:noProof/>
                 <w:webHidden/>
               </w:rPr>
-              <w:instrText xml:space="preserve"> PAGEREF _Toc407879077 \h </w:instrText>
+              <w:instrText xml:space="preserve"> PAGEREF _Toc408154942 \h </w:instrText>
             </w:r>
             <w:r>
               <w:rPr>
@@ -1400,7 +1400,7 @@
                 <w:noProof/>
                 <w:webHidden/>
               </w:rPr>
-              <w:t>8</w:t>
+              <w:t>9</w:t>
             </w:r>
             <w:r>
               <w:rPr>
@@ -1423,7 +1423,7 @@
               <w:lang w:val="fr-FR" w:eastAsia="fr-FR"/>
             </w:rPr>
           </w:pPr>
-          <w:hyperlink w:anchor="_Toc407879078" w:history="1">
+          <w:hyperlink w:anchor="_Toc408154943" w:history="1">
             <w:r>
               <w:rPr>
                 <w:rStyle w:val="Hyperlink"/>
@@ -1450,7 +1450,7 @@
                 <w:noProof/>
                 <w:webHidden/>
               </w:rPr>
-              <w:instrText xml:space="preserve"> PAGEREF _Toc407879078 \h </w:instrText>
+              <w:instrText xml:space="preserve"> PAGEREF _Toc408154943 \h </w:instrText>
             </w:r>
             <w:r>
               <w:rPr>
@@ -1493,7 +1493,7 @@
               <w:lang w:val="fr-FR" w:eastAsia="fr-FR"/>
             </w:rPr>
           </w:pPr>
-          <w:hyperlink w:anchor="_Toc407879079" w:history="1">
+          <w:hyperlink w:anchor="_Toc408154944" w:history="1">
             <w:r>
               <w:rPr>
                 <w:rStyle w:val="Hyperlink"/>
@@ -1520,7 +1520,7 @@
                 <w:noProof/>
                 <w:webHidden/>
               </w:rPr>
-              <w:instrText xml:space="preserve"> PAGEREF _Toc407879079 \h </w:instrText>
+              <w:instrText xml:space="preserve"> PAGEREF _Toc408154944 \h </w:instrText>
             </w:r>
             <w:r>
               <w:rPr>
@@ -1563,7 +1563,7 @@
               <w:lang w:val="fr-FR" w:eastAsia="fr-FR"/>
             </w:rPr>
           </w:pPr>
-          <w:hyperlink w:anchor="_Toc407879080" w:history="1">
+          <w:hyperlink w:anchor="_Toc408154945" w:history="1">
             <w:r>
               <w:rPr>
                 <w:rStyle w:val="Hyperlink"/>
@@ -1590,7 +1590,7 @@
                 <w:noProof/>
                 <w:webHidden/>
               </w:rPr>
-              <w:instrText xml:space="preserve"> PAGEREF _Toc407879080 \h </w:instrText>
+              <w:instrText xml:space="preserve"> PAGEREF _Toc408154945 \h </w:instrText>
             </w:r>
             <w:r>
               <w:rPr>
@@ -1633,7 +1633,7 @@
               <w:lang w:val="fr-FR" w:eastAsia="fr-FR"/>
             </w:rPr>
           </w:pPr>
-          <w:hyperlink w:anchor="_Toc407879081" w:history="1">
+          <w:hyperlink w:anchor="_Toc408154946" w:history="1">
             <w:r>
               <w:rPr>
                 <w:rStyle w:val="Hyperlink"/>
@@ -1660,7 +1660,7 @@
                 <w:noProof/>
                 <w:webHidden/>
               </w:rPr>
-              <w:instrText xml:space="preserve"> PAGEREF _Toc407879081 \h </w:instrText>
+              <w:instrText xml:space="preserve"> PAGEREF _Toc408154946 \h </w:instrText>
             </w:r>
             <w:r>
               <w:rPr>
@@ -1703,7 +1703,7 @@
               <w:lang w:val="fr-FR" w:eastAsia="fr-FR"/>
             </w:rPr>
           </w:pPr>
-          <w:hyperlink w:anchor="_Toc407879082" w:history="1">
+          <w:hyperlink w:anchor="_Toc408154947" w:history="1">
             <w:r>
               <w:rPr>
                 <w:rStyle w:val="Hyperlink"/>
@@ -1730,7 +1730,7 @@
                 <w:noProof/>
                 <w:webHidden/>
               </w:rPr>
-              <w:instrText xml:space="preserve"> PAGEREF _Toc407879082 \h </w:instrText>
+              <w:instrText xml:space="preserve"> PAGEREF _Toc408154947 \h </w:instrText>
             </w:r>
             <w:r>
               <w:rPr>
@@ -1773,7 +1773,7 @@
               <w:lang w:val="fr-FR" w:eastAsia="fr-FR"/>
             </w:rPr>
           </w:pPr>
-          <w:hyperlink w:anchor="_Toc407879083" w:history="1">
+          <w:hyperlink w:anchor="_Toc408154948" w:history="1">
             <w:r>
               <w:rPr>
                 <w:rStyle w:val="Hyperlink"/>
@@ -1800,7 +1800,7 @@
                 <w:noProof/>
                 <w:webHidden/>
               </w:rPr>
-              <w:instrText xml:space="preserve"> PAGEREF _Toc407879083 \h </w:instrText>
+              <w:instrText xml:space="preserve"> PAGEREF _Toc408154948 \h </w:instrText>
             </w:r>
             <w:r>
               <w:rPr>
@@ -1843,7 +1843,7 @@
               <w:lang w:val="fr-FR" w:eastAsia="fr-FR"/>
             </w:rPr>
           </w:pPr>
-          <w:hyperlink w:anchor="_Toc407879084" w:history="1">
+          <w:hyperlink w:anchor="_Toc408154949" w:history="1">
             <w:r>
               <w:rPr>
                 <w:rStyle w:val="Hyperlink"/>
@@ -1870,7 +1870,7 @@
                 <w:noProof/>
                 <w:webHidden/>
               </w:rPr>
-              <w:instrText xml:space="preserve"> PAGEREF _Toc407879084 \h </w:instrText>
+              <w:instrText xml:space="preserve"> PAGEREF _Toc408154949 \h </w:instrText>
             </w:r>
             <w:r>
               <w:rPr>
@@ -1913,7 +1913,7 @@
               <w:lang w:val="fr-FR" w:eastAsia="fr-FR"/>
             </w:rPr>
           </w:pPr>
-          <w:hyperlink w:anchor="_Toc407879085" w:history="1">
+          <w:hyperlink w:anchor="_Toc408154950" w:history="1">
             <w:r>
               <w:rPr>
                 <w:rStyle w:val="Hyperlink"/>
@@ -1940,7 +1940,7 @@
                 <w:noProof/>
                 <w:webHidden/>
               </w:rPr>
-              <w:instrText xml:space="preserve"> PAGEREF _Toc407879085 \h </w:instrText>
+              <w:instrText xml:space="preserve"> PAGEREF _Toc408154950 \h </w:instrText>
             </w:r>
             <w:r>
               <w:rPr>
@@ -1983,7 +1983,7 @@
               <w:lang w:val="fr-FR" w:eastAsia="fr-FR"/>
             </w:rPr>
           </w:pPr>
-          <w:hyperlink w:anchor="_Toc407879086" w:history="1">
+          <w:hyperlink w:anchor="_Toc408154951" w:history="1">
             <w:r>
               <w:rPr>
                 <w:rStyle w:val="Hyperlink"/>
@@ -2010,7 +2010,7 @@
                 <w:noProof/>
                 <w:webHidden/>
               </w:rPr>
-              <w:instrText xml:space="preserve"> PAGEREF _Toc407879086 \h </w:instrText>
+              <w:instrText xml:space="preserve"> PAGEREF _Toc408154951 \h </w:instrText>
             </w:r>
             <w:r>
               <w:rPr>
@@ -2053,7 +2053,7 @@
               <w:lang w:val="fr-FR" w:eastAsia="fr-FR"/>
             </w:rPr>
           </w:pPr>
-          <w:hyperlink w:anchor="_Toc407879087" w:history="1">
+          <w:hyperlink w:anchor="_Toc408154952" w:history="1">
             <w:r>
               <w:rPr>
                 <w:rStyle w:val="Hyperlink"/>
@@ -2080,7 +2080,7 @@
                 <w:noProof/>
                 <w:webHidden/>
               </w:rPr>
-              <w:instrText xml:space="preserve"> PAGEREF _Toc407879087 \h </w:instrText>
+              <w:instrText xml:space="preserve"> PAGEREF _Toc408154952 \h </w:instrText>
             </w:r>
             <w:r>
               <w:rPr>
@@ -2100,7 +2100,7 @@
                 <w:noProof/>
                 <w:webHidden/>
               </w:rPr>
-              <w:t>11</w:t>
+              <w:t>12</w:t>
             </w:r>
             <w:r>
               <w:rPr>
@@ -2123,7 +2123,7 @@
               <w:lang w:val="fr-FR" w:eastAsia="fr-FR"/>
             </w:rPr>
           </w:pPr>
-          <w:hyperlink w:anchor="_Toc407879088" w:history="1">
+          <w:hyperlink w:anchor="_Toc408154953" w:history="1">
             <w:r>
               <w:rPr>
                 <w:rStyle w:val="Hyperlink"/>
@@ -2150,7 +2150,7 @@
                 <w:noProof/>
                 <w:webHidden/>
               </w:rPr>
-              <w:instrText xml:space="preserve"> PAGEREF _Toc407879088 \h </w:instrText>
+              <w:instrText xml:space="preserve"> PAGEREF _Toc408154953 \h </w:instrText>
             </w:r>
             <w:r>
               <w:rPr>
@@ -2193,7 +2193,7 @@
               <w:lang w:val="fr-FR" w:eastAsia="fr-FR"/>
             </w:rPr>
           </w:pPr>
-          <w:hyperlink w:anchor="_Toc407879089" w:history="1">
+          <w:hyperlink w:anchor="_Toc408154954" w:history="1">
             <w:r>
               <w:rPr>
                 <w:rStyle w:val="Hyperlink"/>
@@ -2220,7 +2220,7 @@
                 <w:noProof/>
                 <w:webHidden/>
               </w:rPr>
-              <w:instrText xml:space="preserve"> PAGEREF _Toc407879089 \h </w:instrText>
+              <w:instrText xml:space="preserve"> PAGEREF _Toc408154954 \h </w:instrText>
             </w:r>
             <w:r>
               <w:rPr>
@@ -2263,7 +2263,7 @@
               <w:lang w:val="fr-FR" w:eastAsia="fr-FR"/>
             </w:rPr>
           </w:pPr>
-          <w:hyperlink w:anchor="_Toc407879090" w:history="1">
+          <w:hyperlink w:anchor="_Toc408154955" w:history="1">
             <w:r>
               <w:rPr>
                 <w:rStyle w:val="Hyperlink"/>
@@ -2290,7 +2290,7 @@
                 <w:noProof/>
                 <w:webHidden/>
               </w:rPr>
-              <w:instrText xml:space="preserve"> PAGEREF _Toc407879090 \h </w:instrText>
+              <w:instrText xml:space="preserve"> PAGEREF _Toc408154955 \h </w:instrText>
             </w:r>
             <w:r>
               <w:rPr>
@@ -2333,7 +2333,7 @@
               <w:lang w:val="fr-FR" w:eastAsia="fr-FR"/>
             </w:rPr>
           </w:pPr>
-          <w:hyperlink w:anchor="_Toc407879091" w:history="1">
+          <w:hyperlink w:anchor="_Toc408154956" w:history="1">
             <w:r>
               <w:rPr>
                 <w:rStyle w:val="Hyperlink"/>
@@ -2360,7 +2360,7 @@
                 <w:noProof/>
                 <w:webHidden/>
               </w:rPr>
-              <w:instrText xml:space="preserve"> PAGEREF _Toc407879091 \h </w:instrText>
+              <w:instrText xml:space="preserve"> PAGEREF _Toc408154956 \h </w:instrText>
             </w:r>
             <w:r>
               <w:rPr>
@@ -2380,7 +2380,7 @@
                 <w:noProof/>
                 <w:webHidden/>
               </w:rPr>
-              <w:t>12</w:t>
+              <w:t>13</w:t>
             </w:r>
             <w:r>
               <w:rPr>
@@ -2403,7 +2403,7 @@
               <w:lang w:val="fr-FR" w:eastAsia="fr-FR"/>
             </w:rPr>
           </w:pPr>
-          <w:hyperlink w:anchor="_Toc407879092" w:history="1">
+          <w:hyperlink w:anchor="_Toc408154957" w:history="1">
             <w:r>
               <w:rPr>
                 <w:rStyle w:val="Hyperlink"/>
@@ -2430,7 +2430,7 @@
                 <w:noProof/>
                 <w:webHidden/>
               </w:rPr>
-              <w:instrText xml:space="preserve"> PAGEREF _Toc407879092 \h </w:instrText>
+              <w:instrText xml:space="preserve"> PAGEREF _Toc408154957 \h </w:instrText>
             </w:r>
             <w:r>
               <w:rPr>
@@ -2450,7 +2450,7 @@
                 <w:noProof/>
                 <w:webHidden/>
               </w:rPr>
-              <w:t>12</w:t>
+              <w:t>13</w:t>
             </w:r>
             <w:r>
               <w:rPr>
@@ -2472,7 +2472,7 @@
       <w:pPr>
         <w:pStyle w:val="Heading1"/>
       </w:pPr>
-      <w:bookmarkStart w:id="2" w:name="_Toc407879062"/>
+      <w:bookmarkStart w:id="2" w:name="_Toc408154927"/>
       <w:r>
         <w:lastRenderedPageBreak/>
         <w:t>Intro</w:t>
@@ -2515,7 +2515,7 @@
       <w:pPr>
         <w:pStyle w:val="Heading1"/>
       </w:pPr>
-      <w:bookmarkStart w:id="3" w:name="_Toc407879063"/>
+      <w:bookmarkStart w:id="3" w:name="_Toc408154928"/>
       <w:r>
         <w:t>License</w:t>
       </w:r>
@@ -2605,7 +2605,7 @@
       <w:pPr>
         <w:pStyle w:val="Heading1"/>
       </w:pPr>
-      <w:bookmarkStart w:id="4" w:name="_Toc407879064"/>
+      <w:bookmarkStart w:id="4" w:name="_Toc408154929"/>
       <w:r>
         <w:t>Configuration</w:t>
       </w:r>
@@ -2828,7 +2828,7 @@
       <w:pPr>
         <w:pStyle w:val="Heading2"/>
       </w:pPr>
-      <w:bookmarkStart w:id="5" w:name="_Toc407879065"/>
+      <w:bookmarkStart w:id="5" w:name="_Toc408154930"/>
       <w:proofErr w:type="spellStart"/>
       <w:r>
         <w:t>MySQL</w:t>
@@ -3480,7 +3480,7 @@
       <w:pPr>
         <w:pStyle w:val="Heading2"/>
       </w:pPr>
-      <w:bookmarkStart w:id="6" w:name="_Toc407879066"/>
+      <w:bookmarkStart w:id="6" w:name="_Toc408154931"/>
       <w:r>
         <w:t>Logger</w:t>
       </w:r>
@@ -3599,7 +3599,7 @@
       <w:pPr>
         <w:pStyle w:val="Heading2"/>
       </w:pPr>
-      <w:bookmarkStart w:id="7" w:name="_Toc407879067"/>
+      <w:bookmarkStart w:id="7" w:name="_Toc408154932"/>
       <w:r>
         <w:t>Google Drive configuration</w:t>
       </w:r>
@@ -3788,7 +3788,7 @@
       <w:pPr>
         <w:pStyle w:val="Heading2"/>
       </w:pPr>
-      <w:bookmarkStart w:id="8" w:name="_Toc407879068"/>
+      <w:bookmarkStart w:id="8" w:name="_Toc408154933"/>
       <w:proofErr w:type="gramStart"/>
       <w:r>
         <w:t>m</w:t>
@@ -4075,7 +4075,7 @@
       <w:pPr>
         <w:pStyle w:val="Heading2"/>
       </w:pPr>
-      <w:bookmarkStart w:id="9" w:name="_Toc407879069"/>
+      <w:bookmarkStart w:id="9" w:name="_Toc408154934"/>
       <w:r>
         <w:t>P</w:t>
       </w:r>
@@ -4093,7 +4093,7 @@
       <w:pPr>
         <w:pStyle w:val="Heading3"/>
       </w:pPr>
-      <w:bookmarkStart w:id="10" w:name="_Toc407879070"/>
+      <w:bookmarkStart w:id="10" w:name="_Toc408154935"/>
       <w:r>
         <w:t>How to set the preferences</w:t>
       </w:r>
@@ -5753,7 +5753,7 @@
       <w:pPr>
         <w:pStyle w:val="Heading1"/>
       </w:pPr>
-      <w:bookmarkStart w:id="30" w:name="_Toc407879071"/>
+      <w:bookmarkStart w:id="30" w:name="_Toc408154936"/>
       <w:r>
         <w:t>Getting Started</w:t>
       </w:r>
@@ -6507,7 +6507,7 @@
       <w:pPr>
         <w:pStyle w:val="Heading3"/>
       </w:pPr>
-      <w:bookmarkStart w:id="33" w:name="_Toc407879072"/>
+      <w:bookmarkStart w:id="33" w:name="_Toc408154937"/>
       <w:r>
         <w:t xml:space="preserve">How to </w:t>
       </w:r>
@@ -7040,7 +7040,102 @@
         </w:numPr>
       </w:pPr>
       <w:r>
-        <w:t>CTR + R: scroll back to the selected task.</w:t>
+        <w:t xml:space="preserve">CTR + </w:t>
+      </w:r>
+      <w:r>
+        <w:t>G</w:t>
+      </w:r>
+      <w:r>
+        <w:t>: s</w:t>
+      </w:r>
+      <w:r>
+        <w:t>croll back to the selected task</w:t>
+      </w:r>
+      <w:r>
+        <w:t xml:space="preserve"> (see </w:t>
+      </w:r>
+      <w:proofErr w:type="spellStart"/>
+      <w:r>
+        <w:rPr>
+          <w:b/>
+        </w:rPr>
+        <w:t>ToDo</w:t>
+      </w:r>
+      <w:proofErr w:type="spellEnd"/>
+      <w:r>
+        <w:rPr>
+          <w:b/>
+        </w:rPr>
+        <w:t xml:space="preserve"> List</w:t>
+      </w:r>
+      <w:r>
+        <w:t xml:space="preserve"> / </w:t>
+      </w:r>
+      <w:r>
+        <w:rPr>
+          <w:b/>
+        </w:rPr>
+        <w:t>Iteration</w:t>
+      </w:r>
+      <w:r>
+        <w:t xml:space="preserve"> </w:t>
+      </w:r>
+      <w:r>
+        <w:t>shortcuts for specifics)</w:t>
+      </w:r>
+      <w:r>
+        <w:t>.</w:t>
+      </w:r>
+    </w:p>
+    <w:p>
+      <w:pPr>
+        <w:pStyle w:val="ListParagraph"/>
+        <w:numPr>
+          <w:ilvl w:val="1"/>
+          <w:numId w:val="14"/>
+        </w:numPr>
+      </w:pPr>
+      <w:r>
+        <w:t xml:space="preserve">DEL or </w:t>
+      </w:r>
+      <w:r>
+        <w:t>B</w:t>
+      </w:r>
+      <w:r>
+        <w:t>ACK</w:t>
+      </w:r>
+      <w:r>
+        <w:t xml:space="preserve"> </w:t>
+      </w:r>
+      <w:r>
+        <w:t>S</w:t>
+      </w:r>
+      <w:r>
+        <w:t>PACE</w:t>
+      </w:r>
+      <w:r>
+        <w:t xml:space="preserve"> </w:t>
+      </w:r>
+      <w:r>
+        <w:t>(</w:t>
+      </w:r>
+      <w:r>
+        <w:t xml:space="preserve">MAC </w:t>
+      </w:r>
+      <w:r>
+        <w:t>OS</w:t>
+      </w:r>
+      <w:r>
+        <w:t>)</w:t>
+      </w:r>
+      <w:r>
+        <w:t>:</w:t>
+      </w:r>
+      <w:r>
+        <w:t xml:space="preserve"> </w:t>
+      </w:r>
+      <w:r>
+        <w:t>delete selected tasks.</w:t>
       </w:r>
     </w:p>
     <w:p>
@@ -7067,24 +7162,6 @@
         <w:t>Backlog</w:t>
       </w:r>
       <w:r>
-        <w:t xml:space="preserve"> and </w:t>
-      </w:r>
-      <w:r>
-        <w:rPr>
-          <w:b/>
-        </w:rPr>
-        <w:t>Report List</w:t>
-      </w:r>
-      <w:r>
-        <w:t xml:space="preserve"> / </w:t>
-      </w:r>
-      <w:r>
-        <w:rPr>
-          <w:b/>
-        </w:rPr>
-        <w:t>Release Backlog</w:t>
-      </w:r>
-      <w:r>
         <w:t xml:space="preserve"> </w:t>
       </w:r>
       <w:r>
@@ -7103,46 +7180,187 @@
         </w:numPr>
       </w:pPr>
       <w:r>
-        <w:t xml:space="preserve">DEL or </w:t>
-      </w:r>
-      <w:r>
-        <w:t>B</w:t>
-      </w:r>
-      <w:r>
-        <w:t>ACK</w:t>
-      </w:r>
-      <w:r>
-        <w:t xml:space="preserve"> </w:t>
-      </w:r>
-      <w:r>
-        <w:t>S</w:t>
-      </w:r>
-      <w:r>
-        <w:t>PACE</w:t>
-      </w:r>
-      <w:r>
-        <w:t xml:space="preserve"> </w:t>
-      </w:r>
-      <w:r>
-        <w:t>(</w:t>
-      </w:r>
-      <w:r>
-        <w:t xml:space="preserve">MAC </w:t>
-      </w:r>
-      <w:r>
-        <w:t>OS</w:t>
+        <w:t xml:space="preserve">CTR + T: </w:t>
+      </w:r>
+      <w:r>
+        <w:t>create a new task with</w:t>
+      </w:r>
+      <w:r>
+        <w:t xml:space="preserve"> </w:t>
+      </w:r>
+      <w:r>
+        <w:t>estimated</w:t>
+      </w:r>
+      <w:r>
+        <w:t xml:space="preserve"> </w:t>
+      </w:r>
+      <w:proofErr w:type="spellStart"/>
+      <w:r>
+        <w:t>pomodoro</w:t>
+      </w:r>
+      <w:proofErr w:type="spellEnd"/>
+      <w:r>
+        <w:t xml:space="preserve"> set to 0</w:t>
+      </w:r>
+      <w:r>
+        <w:t xml:space="preserve"> and date set to today</w:t>
+      </w:r>
+      <w:r>
+        <w:t>.</w:t>
+      </w:r>
+    </w:p>
+    <w:p>
+      <w:pPr>
+        <w:pStyle w:val="ListParagraph"/>
+        <w:numPr>
+          <w:ilvl w:val="1"/>
+          <w:numId w:val="14"/>
+        </w:numPr>
+      </w:pPr>
+      <w:r>
+        <w:t xml:space="preserve">CTR + </w:t>
+      </w:r>
+      <w:r>
+        <w:t>D</w:t>
+      </w:r>
+      <w:r>
+        <w:t xml:space="preserve">: </w:t>
+      </w:r>
+      <w:r>
+        <w:t xml:space="preserve">create a </w:t>
+      </w:r>
+      <w:r>
+        <w:t>duplicate</w:t>
+      </w:r>
+      <w:r>
+        <w:t xml:space="preserve"> of the</w:t>
+      </w:r>
+      <w:r>
+        <w:t xml:space="preserve"> </w:t>
+      </w:r>
+      <w:r>
+        <w:t>selected</w:t>
+      </w:r>
+      <w:r>
+        <w:t xml:space="preserve"> task</w:t>
+      </w:r>
+      <w:r>
+        <w:t xml:space="preserve"> with </w:t>
+      </w:r>
+      <w:r>
+        <w:t>"</w:t>
+      </w:r>
+      <w:r>
+        <w:t>(2)</w:t>
+      </w:r>
+      <w:r>
+        <w:t>"</w:t>
+      </w:r>
+      <w:r>
+        <w:t xml:space="preserve"> </w:t>
+      </w:r>
+      <w:r>
+        <w:t>appended to the title</w:t>
+      </w:r>
+      <w:r>
+        <w:t xml:space="preserve">, overestimated and real </w:t>
+      </w:r>
+      <w:proofErr w:type="spellStart"/>
+      <w:r>
+        <w:t>pomodoros</w:t>
+      </w:r>
+      <w:proofErr w:type="spellEnd"/>
+      <w:r>
+        <w:t xml:space="preserve"> reset to 0</w:t>
+      </w:r>
+      <w:r>
+        <w:t xml:space="preserve"> </w:t>
+      </w:r>
+      <w:r>
+        <w:t>and date set to today</w:t>
+      </w:r>
+      <w:r>
+        <w:t>.</w:t>
+      </w:r>
+    </w:p>
+    <w:p>
+      <w:pPr>
+        <w:pStyle w:val="ListParagraph"/>
+        <w:numPr>
+          <w:ilvl w:val="1"/>
+          <w:numId w:val="14"/>
+        </w:numPr>
+      </w:pPr>
+      <w:r>
+        <w:t xml:space="preserve">SHIFT + &gt;: </w:t>
+      </w:r>
+      <w:r>
+        <w:t>move</w:t>
+      </w:r>
+      <w:r>
+        <w:t xml:space="preserve"> </w:t>
+      </w:r>
+      <w:r>
+        <w:t xml:space="preserve">selected </w:t>
+      </w:r>
+      <w:r>
+        <w:t>task</w:t>
+      </w:r>
+      <w:r>
+        <w:t>s</w:t>
+      </w:r>
+      <w:r>
+        <w:t xml:space="preserve"> to </w:t>
+      </w:r>
+      <w:proofErr w:type="spellStart"/>
+      <w:r>
+        <w:rPr>
+          <w:b/>
+        </w:rPr>
+        <w:t>ToDo</w:t>
+      </w:r>
+      <w:proofErr w:type="spellEnd"/>
+      <w:r>
+        <w:rPr>
+          <w:b/>
+        </w:rPr>
+        <w:t xml:space="preserve"> List</w:t>
+      </w:r>
+      <w:r>
+        <w:t xml:space="preserve"> / </w:t>
+      </w:r>
+      <w:r>
+        <w:rPr>
+          <w:b/>
+        </w:rPr>
+        <w:t>Iteration</w:t>
+      </w:r>
+      <w:r>
+        <w:t xml:space="preserve"> (</w:t>
+      </w:r>
+      <w:r>
+        <w:t>equivalent</w:t>
+      </w:r>
+      <w:r>
+        <w:t xml:space="preserve"> to button </w:t>
+      </w:r>
+      <w:r>
+        <w:t>"</w:t>
+      </w:r>
+      <w:r>
+        <w:rPr>
+          <w:rFonts w:ascii="Arial Unicode MS" w:eastAsia="Arial Unicode MS" w:hAnsi="Arial Unicode MS" w:cs="Arial Unicode MS" w:hint="eastAsia"/>
+        </w:rPr>
+        <w:t>⇨</w:t>
+      </w:r>
+      <w:r>
+        <w:t>"</w:t>
       </w:r>
       <w:r>
         <w:t>)</w:t>
       </w:r>
       <w:r>
-        <w:t>:</w:t>
-      </w:r>
-      <w:r>
-        <w:t xml:space="preserve"> </w:t>
-      </w:r>
-      <w:r>
-        <w:t>delete selected tasks.</w:t>
+        <w:t>.</w:t>
       </w:r>
     </w:p>
     <w:p>
@@ -7153,11 +7371,19 @@
           <w:numId w:val="14"/>
         </w:numPr>
       </w:pPr>
-      <w:r>
-        <w:rPr>
-          <w:b/>
-        </w:rPr>
-        <w:t>Activity List</w:t>
+      <w:proofErr w:type="spellStart"/>
+      <w:r>
+        <w:rPr>
+          <w:b/>
+        </w:rPr>
+        <w:t>ToDo</w:t>
+      </w:r>
+      <w:proofErr w:type="spellEnd"/>
+      <w:r>
+        <w:rPr>
+          <w:b/>
+        </w:rPr>
+        <w:t xml:space="preserve"> List</w:t>
       </w:r>
       <w:r>
         <w:t xml:space="preserve"> / </w:t>
@@ -7166,7 +7392,7 @@
         <w:rPr>
           <w:b/>
         </w:rPr>
-        <w:t>Backlog</w:t>
+        <w:t>Iteration</w:t>
       </w:r>
       <w:r>
         <w:t xml:space="preserve"> </w:t>
@@ -7187,13 +7413,16 @@
         </w:numPr>
       </w:pPr>
       <w:r>
-        <w:t xml:space="preserve">CTR + T: </w:t>
-      </w:r>
-      <w:r>
-        <w:t>create a new task with</w:t>
-      </w:r>
-      <w:r>
-        <w:t xml:space="preserve"> </w:t>
+        <w:t xml:space="preserve">CTR + U: create </w:t>
+      </w:r>
+      <w:r>
+        <w:t xml:space="preserve">an </w:t>
+      </w:r>
+      <w:r>
+        <w:t>unplanned task</w:t>
+      </w:r>
+      <w:r>
+        <w:t xml:space="preserve"> with </w:t>
       </w:r>
       <w:r>
         <w:t>estimated</w:t>
@@ -7210,7 +7439,55 @@
         <w:t xml:space="preserve"> set to 0</w:t>
       </w:r>
       <w:r>
-        <w:t>.</w:t>
+        <w:t xml:space="preserve"> and date</w:t>
+      </w:r>
+      <w:r>
+        <w:t xml:space="preserve"> set to</w:t>
+      </w:r>
+      <w:r>
+        <w:t xml:space="preserve"> today</w:t>
+      </w:r>
+      <w:r>
+        <w:t xml:space="preserve"> (</w:t>
+      </w:r>
+      <w:r>
+        <w:t>may</w:t>
+      </w:r>
+      <w:r>
+        <w:t xml:space="preserve"> not</w:t>
+      </w:r>
+      <w:r>
+        <w:t xml:space="preserve"> work when the </w:t>
+      </w:r>
+      <w:r>
+        <w:rPr>
+          <w:b/>
+        </w:rPr>
+        <w:t>Comment / Story</w:t>
+      </w:r>
+      <w:r>
+        <w:t xml:space="preserve"> panel is in </w:t>
+      </w:r>
+      <w:r>
+        <w:rPr>
+          <w:b/>
+        </w:rPr>
+        <w:t>Editor</w:t>
+      </w:r>
+      <w:r>
+        <w:t xml:space="preserve"> or </w:t>
+      </w:r>
+      <w:r>
+        <w:rPr>
+          <w:b/>
+        </w:rPr>
+        <w:t>HTML</w:t>
+      </w:r>
+      <w:r>
+        <w:t xml:space="preserve"> </w:t>
+      </w:r>
+      <w:r>
+        <w:t>mode).</w:t>
       </w:r>
     </w:p>
     <w:p>
@@ -7225,33 +7502,78 @@
         <w:t xml:space="preserve">CTR + </w:t>
       </w:r>
       <w:r>
-        <w:t>D</w:t>
-      </w:r>
-      <w:r>
-        <w:t xml:space="preserve">: duplicate </w:t>
-      </w:r>
-      <w:r>
-        <w:t>selected</w:t>
-      </w:r>
-      <w:r>
-        <w:t xml:space="preserve"> task (</w:t>
-      </w:r>
-      <w:r>
-        <w:t xml:space="preserve">estimated, overestimated and real </w:t>
+        <w:t>I</w:t>
+      </w:r>
+      <w:r>
+        <w:t xml:space="preserve">: create </w:t>
+      </w:r>
+      <w:r>
+        <w:t xml:space="preserve">an </w:t>
+      </w:r>
+      <w:r>
+        <w:t>internal interruption</w:t>
+      </w:r>
+      <w:r>
+        <w:t xml:space="preserve"> </w:t>
+      </w:r>
+      <w:r>
+        <w:t>for the running task</w:t>
+      </w:r>
+      <w:r>
+        <w:t xml:space="preserve"> with </w:t>
       </w:r>
       <w:proofErr w:type="spellStart"/>
       <w:r>
-        <w:t>pomodoros</w:t>
+        <w:t>pomodoro</w:t>
       </w:r>
       <w:proofErr w:type="spellEnd"/>
       <w:r>
         <w:t xml:space="preserve"> </w:t>
       </w:r>
       <w:r>
-        <w:t>re</w:t>
-      </w:r>
-      <w:r>
-        <w:t>set to 0)</w:t>
+        <w:t>set to 0 and date set to today</w:t>
+      </w:r>
+      <w:r>
+        <w:t xml:space="preserve"> </w:t>
+      </w:r>
+      <w:r>
+        <w:t>(</w:t>
+      </w:r>
+      <w:r>
+        <w:t>may</w:t>
+      </w:r>
+      <w:r>
+        <w:t xml:space="preserve"> not </w:t>
+      </w:r>
+      <w:r>
+        <w:t xml:space="preserve">work when the </w:t>
+      </w:r>
+      <w:r>
+        <w:rPr>
+          <w:b/>
+        </w:rPr>
+        <w:t>Comment / Story</w:t>
+      </w:r>
+      <w:r>
+        <w:t xml:space="preserve"> panel is in </w:t>
+      </w:r>
+      <w:r>
+        <w:rPr>
+          <w:b/>
+        </w:rPr>
+        <w:t>Editor</w:t>
+      </w:r>
+      <w:r>
+        <w:t xml:space="preserve"> or </w:t>
+      </w:r>
+      <w:r>
+        <w:rPr>
+          <w:b/>
+        </w:rPr>
+        <w:t>HTML</w:t>
+      </w:r>
+      <w:r>
+        <w:t xml:space="preserve"> mode)</w:t>
       </w:r>
       <w:r>
         <w:t>.</w:t>
@@ -7266,13 +7588,161 @@
         </w:numPr>
       </w:pPr>
       <w:r>
-        <w:t xml:space="preserve">SHIFT + &gt;: </w:t>
-      </w:r>
-      <w:r>
-        <w:t>move</w:t>
-      </w:r>
-      <w:r>
-        <w:t xml:space="preserve"> </w:t>
+        <w:t xml:space="preserve">CTR + E: create </w:t>
+      </w:r>
+      <w:r>
+        <w:t xml:space="preserve">an </w:t>
+      </w:r>
+      <w:r>
+        <w:t xml:space="preserve">external interruption </w:t>
+      </w:r>
+      <w:r>
+        <w:t>for the running task</w:t>
+      </w:r>
+      <w:r>
+        <w:t xml:space="preserve"> with </w:t>
+      </w:r>
+      <w:proofErr w:type="spellStart"/>
+      <w:r>
+        <w:t>pomodoro</w:t>
+      </w:r>
+      <w:proofErr w:type="spellEnd"/>
+      <w:r>
+        <w:t xml:space="preserve"> </w:t>
+      </w:r>
+      <w:r>
+        <w:t>set to 0 and date set to today</w:t>
+      </w:r>
+      <w:r>
+        <w:t>.</w:t>
+      </w:r>
+    </w:p>
+    <w:p>
+      <w:pPr>
+        <w:pStyle w:val="ListParagraph"/>
+        <w:numPr>
+          <w:ilvl w:val="1"/>
+          <w:numId w:val="14"/>
+        </w:numPr>
+      </w:pPr>
+      <w:r>
+        <w:t>CTR + G</w:t>
+      </w:r>
+      <w:r>
+        <w:t xml:space="preserve">: scroll back to </w:t>
+      </w:r>
+      <w:r>
+        <w:t xml:space="preserve">the running task; if there is no running task, scroll back to the </w:t>
+      </w:r>
+      <w:r>
+        <w:t>selected task</w:t>
+      </w:r>
+      <w:r>
+        <w:t xml:space="preserve"> (pressing the </w:t>
+      </w:r>
+      <w:r>
+        <w:t>timer</w:t>
+      </w:r>
+      <w:r>
+        <w:t xml:space="preserve">‘s tomato-like </w:t>
+      </w:r>
+      <w:r>
+        <w:t>image</w:t>
+      </w:r>
+      <w:r>
+        <w:t xml:space="preserve"> </w:t>
+      </w:r>
+      <w:r>
+        <w:t>performs similar action</w:t>
+      </w:r>
+      <w:r>
+        <w:t>)</w:t>
+      </w:r>
+      <w:r>
+        <w:t>.</w:t>
+      </w:r>
+    </w:p>
+    <w:p>
+      <w:pPr>
+        <w:pStyle w:val="ListParagraph"/>
+        <w:numPr>
+          <w:ilvl w:val="1"/>
+          <w:numId w:val="14"/>
+        </w:numPr>
+      </w:pPr>
+      <w:r>
+        <w:t xml:space="preserve">CTR + D: </w:t>
+      </w:r>
+      <w:r>
+        <w:t>create</w:t>
+      </w:r>
+      <w:r>
+        <w:t xml:space="preserve"> a duplicate of the selected task </w:t>
+      </w:r>
+      <w:r>
+        <w:t>in</w:t>
+      </w:r>
+      <w:r>
+        <w:t xml:space="preserve"> the </w:t>
+      </w:r>
+      <w:r>
+        <w:rPr>
+          <w:b/>
+        </w:rPr>
+        <w:t>Activity List / Backlog</w:t>
+      </w:r>
+      <w:r>
+        <w:rPr>
+          <w:b/>
+        </w:rPr>
+        <w:t xml:space="preserve"> </w:t>
+      </w:r>
+      <w:r>
+        <w:t xml:space="preserve">with </w:t>
+      </w:r>
+      <w:r>
+        <w:t>"</w:t>
+      </w:r>
+      <w:r>
+        <w:t>(2)</w:t>
+      </w:r>
+      <w:r>
+        <w:t>"</w:t>
+      </w:r>
+      <w:r>
+        <w:t xml:space="preserve"> appended to the title</w:t>
+      </w:r>
+      <w:r>
+        <w:t xml:space="preserve">, overestimated and real </w:t>
+      </w:r>
+      <w:proofErr w:type="spellStart"/>
+      <w:r>
+        <w:t>pomodoros</w:t>
+      </w:r>
+      <w:proofErr w:type="spellEnd"/>
+      <w:r>
+        <w:t xml:space="preserve"> reset to 0</w:t>
+      </w:r>
+      <w:r>
+        <w:t xml:space="preserve"> </w:t>
+      </w:r>
+      <w:r>
+        <w:t>and date set to today</w:t>
+      </w:r>
+      <w:r>
+        <w:t>.</w:t>
+      </w:r>
+    </w:p>
+    <w:p>
+      <w:pPr>
+        <w:pStyle w:val="ListParagraph"/>
+        <w:numPr>
+          <w:ilvl w:val="1"/>
+          <w:numId w:val="14"/>
+        </w:numPr>
+      </w:pPr>
+      <w:r>
+        <w:t xml:space="preserve">SHIFT + &gt;: complete </w:t>
       </w:r>
       <w:r>
         <w:t xml:space="preserve">selected </w:t>
@@ -7284,21 +7754,66 @@
         <w:t>s</w:t>
       </w:r>
       <w:r>
+        <w:t xml:space="preserve"> (</w:t>
+      </w:r>
+      <w:r>
+        <w:t>equivalent</w:t>
+      </w:r>
+      <w:r>
+        <w:t xml:space="preserve"> to button </w:t>
+      </w:r>
+      <w:r>
+        <w:t>"</w:t>
+      </w:r>
+      <w:r>
+        <w:t>Complete</w:t>
+      </w:r>
+      <w:r>
+        <w:t xml:space="preserve"> / </w:t>
+      </w:r>
+      <w:proofErr w:type="gramStart"/>
+      <w:r>
+        <w:t>Done</w:t>
+      </w:r>
+      <w:proofErr w:type="gramEnd"/>
+      <w:r>
+        <w:t>"</w:t>
+      </w:r>
+      <w:r>
+        <w:t>)</w:t>
+      </w:r>
+      <w:r>
+        <w:t>.</w:t>
+      </w:r>
+    </w:p>
+    <w:p>
+      <w:pPr>
+        <w:pStyle w:val="ListParagraph"/>
+        <w:numPr>
+          <w:ilvl w:val="1"/>
+          <w:numId w:val="14"/>
+        </w:numPr>
+      </w:pPr>
+      <w:r>
+        <w:t xml:space="preserve">SHIFT + &lt;: </w:t>
+      </w:r>
+      <w:r>
+        <w:t xml:space="preserve">move </w:t>
+      </w:r>
+      <w:r>
+        <w:t>selected tasks</w:t>
+      </w:r>
+      <w:r>
+        <w:t xml:space="preserve"> back</w:t>
+      </w:r>
+      <w:r>
         <w:t xml:space="preserve"> to </w:t>
       </w:r>
-      <w:proofErr w:type="spellStart"/>
-      <w:r>
-        <w:rPr>
-          <w:b/>
-        </w:rPr>
-        <w:t>ToDo</w:t>
-      </w:r>
-      <w:proofErr w:type="spellEnd"/>
-      <w:r>
-        <w:rPr>
-          <w:b/>
-        </w:rPr>
-        <w:t xml:space="preserve"> List</w:t>
+      <w:r>
+        <w:rPr>
+          <w:b/>
+        </w:rPr>
+        <w:t>Activity List</w:t>
       </w:r>
       <w:r>
         <w:t xml:space="preserve"> / </w:t>
@@ -7307,10 +7822,16 @@
         <w:rPr>
           <w:b/>
         </w:rPr>
-        <w:t>Iteration</w:t>
-      </w:r>
-      <w:r>
-        <w:t xml:space="preserve"> (</w:t>
+        <w:t>Backlog</w:t>
+      </w:r>
+      <w:r>
+        <w:rPr>
+          <w:b/>
+        </w:rPr>
+        <w:t xml:space="preserve"> </w:t>
+      </w:r>
+      <w:r>
+        <w:t>(</w:t>
       </w:r>
       <w:r>
         <w:t>equivalent</w:t>
@@ -7325,7 +7846,7 @@
         <w:rPr>
           <w:rFonts w:ascii="Arial Unicode MS" w:eastAsia="Arial Unicode MS" w:hAnsi="Arial Unicode MS" w:cs="Arial Unicode MS" w:hint="eastAsia"/>
         </w:rPr>
-        <w:t>⇨</w:t>
+        <w:t>⇦</w:t>
       </w:r>
       <w:r>
         <w:t>"</w:t>
@@ -7345,14 +7866,12 @@
           <w:numId w:val="14"/>
         </w:numPr>
       </w:pPr>
-      <w:proofErr w:type="spellStart"/>
-      <w:r>
-        <w:rPr>
-          <w:b/>
-        </w:rPr>
-        <w:t>ToDo</w:t>
-      </w:r>
-      <w:proofErr w:type="spellEnd"/>
+      <w:r>
+        <w:rPr>
+          <w:b/>
+        </w:rPr>
+        <w:t>Report</w:t>
+      </w:r>
       <w:r>
         <w:rPr>
           <w:b/>
@@ -7366,7 +7885,7 @@
         <w:rPr>
           <w:b/>
         </w:rPr>
-        <w:t>Iteration</w:t>
+        <w:t>Release Backlog</w:t>
       </w:r>
       <w:r>
         <w:t xml:space="preserve"> </w:t>
@@ -7387,81 +7906,66 @@
         </w:numPr>
       </w:pPr>
       <w:r>
-        <w:t xml:space="preserve">CTR + U: create </w:t>
-      </w:r>
-      <w:r>
-        <w:t xml:space="preserve">an </w:t>
-      </w:r>
-      <w:r>
-        <w:t>unplanned task</w:t>
-      </w:r>
-      <w:r>
-        <w:t xml:space="preserve"> with </w:t>
-      </w:r>
-      <w:r>
-        <w:t>estimated</w:t>
-      </w:r>
-      <w:r>
-        <w:t xml:space="preserve"> </w:t>
+        <w:t xml:space="preserve">CTR + D: </w:t>
+      </w:r>
+      <w:r>
+        <w:t>create</w:t>
+      </w:r>
+      <w:r>
+        <w:t xml:space="preserve"> a duplicate of the selected task </w:t>
+      </w:r>
+      <w:r>
+        <w:t>in</w:t>
+      </w:r>
+      <w:r>
+        <w:t xml:space="preserve"> the </w:t>
+      </w:r>
+      <w:r>
+        <w:rPr>
+          <w:b/>
+        </w:rPr>
+        <w:t>Activity List / Backlog</w:t>
+      </w:r>
+      <w:r>
+        <w:rPr>
+          <w:b/>
+        </w:rPr>
+        <w:t xml:space="preserve"> </w:t>
+      </w:r>
+      <w:r>
+        <w:t xml:space="preserve">with </w:t>
+      </w:r>
+      <w:r>
+        <w:t>"</w:t>
+      </w:r>
+      <w:r>
+        <w:t>(2)</w:t>
+      </w:r>
+      <w:r>
+        <w:t>"</w:t>
+      </w:r>
+      <w:r>
+        <w:t xml:space="preserve"> appended to the title</w:t>
+      </w:r>
+      <w:r>
+        <w:t xml:space="preserve">, overestimated and real </w:t>
       </w:r>
       <w:proofErr w:type="spellStart"/>
       <w:r>
-        <w:t>pomodoro</w:t>
+        <w:t>pomodoros</w:t>
       </w:r>
       <w:proofErr w:type="spellEnd"/>
       <w:r>
-        <w:t xml:space="preserve"> set to 0</w:t>
-      </w:r>
-      <w:r>
-        <w:t xml:space="preserve"> and date</w:t>
-      </w:r>
-      <w:r>
-        <w:t xml:space="preserve"> set to</w:t>
-      </w:r>
-      <w:r>
-        <w:t xml:space="preserve"> today</w:t>
-      </w:r>
-      <w:r>
-        <w:t xml:space="preserve"> (</w:t>
-      </w:r>
-      <w:r>
-        <w:t>may</w:t>
-      </w:r>
-      <w:r>
-        <w:t xml:space="preserve"> not</w:t>
-      </w:r>
-      <w:r>
-        <w:t xml:space="preserve"> work when the </w:t>
-      </w:r>
-      <w:r>
-        <w:rPr>
-          <w:b/>
-        </w:rPr>
-        <w:t>Comment / Story</w:t>
-      </w:r>
-      <w:r>
-        <w:t xml:space="preserve"> panel is in </w:t>
-      </w:r>
-      <w:r>
-        <w:rPr>
-          <w:b/>
-        </w:rPr>
-        <w:t>Editor</w:t>
-      </w:r>
-      <w:r>
-        <w:t xml:space="preserve"> or </w:t>
-      </w:r>
-      <w:r>
-        <w:rPr>
-          <w:b/>
-        </w:rPr>
-        <w:t>HTML</w:t>
-      </w:r>
-      <w:r>
-        <w:t xml:space="preserve"> </w:t>
-      </w:r>
-      <w:r>
-        <w:t>mode).</w:t>
+        <w:t xml:space="preserve"> reset to 0</w:t>
+      </w:r>
+      <w:r>
+        <w:t xml:space="preserve"> </w:t>
+      </w:r>
+      <w:r>
+        <w:t>and date set to today</w:t>
+      </w:r>
+      <w:r>
+        <w:t>.</w:t>
       </w:r>
     </w:p>
     <w:p>
@@ -7473,52 +7977,68 @@
         </w:numPr>
       </w:pPr>
       <w:r>
-        <w:t xml:space="preserve">CTR + </w:t>
-      </w:r>
-      <w:r>
-        <w:t>I</w:t>
-      </w:r>
-      <w:r>
-        <w:t xml:space="preserve">: create </w:t>
-      </w:r>
-      <w:r>
-        <w:t xml:space="preserve">an </w:t>
-      </w:r>
-      <w:r>
-        <w:t>internal interruption</w:t>
-      </w:r>
-      <w:r>
-        <w:t xml:space="preserve"> </w:t>
-      </w:r>
-      <w:r>
-        <w:t>for the running task</w:t>
-      </w:r>
-      <w:r>
-        <w:t xml:space="preserve"> with </w:t>
-      </w:r>
-      <w:proofErr w:type="spellStart"/>
-      <w:r>
-        <w:t>pomodoro</w:t>
-      </w:r>
-      <w:proofErr w:type="spellEnd"/>
-      <w:r>
-        <w:t xml:space="preserve"> </w:t>
-      </w:r>
-      <w:r>
-        <w:t>set to 0 and date set to today</w:t>
-      </w:r>
-      <w:r>
+        <w:t>SHIFT + &lt;:</w:t>
+      </w:r>
+      <w:r>
+        <w:t xml:space="preserve"> reopen / move</w:t>
+      </w:r>
+      <w:r>
+        <w:t xml:space="preserve"> selected tasks back to </w:t>
+      </w:r>
+      <w:r>
+        <w:rPr>
+          <w:b/>
+        </w:rPr>
+        <w:t>Activity List</w:t>
+      </w:r>
+      <w:r>
+        <w:t xml:space="preserve"> / </w:t>
+      </w:r>
+      <w:r>
+        <w:rPr>
+          <w:b/>
+        </w:rPr>
+        <w:t>Backlog</w:t>
+      </w:r>
+      <w:r>
+        <w:rPr>
+          <w:b/>
+        </w:rPr>
         <w:t xml:space="preserve"> </w:t>
       </w:r>
       <w:r>
         <w:t>(</w:t>
       </w:r>
       <w:r>
-        <w:t xml:space="preserve">might not </w:t>
-      </w:r>
-      <w:r>
-        <w:t xml:space="preserve">work when the </w:t>
-      </w:r>
+        <w:t>equivalent</w:t>
+      </w:r>
+      <w:r>
+        <w:t xml:space="preserve"> to button </w:t>
+      </w:r>
+      <w:r>
+        <w:t>"</w:t>
+      </w:r>
+      <w:r>
+        <w:t>Reopen</w:t>
+      </w:r>
+      <w:r>
+        <w:t>"</w:t>
+      </w:r>
+      <w:r>
+        <w:t>)</w:t>
+      </w:r>
+      <w:r>
+        <w:t>.</w:t>
+      </w:r>
+    </w:p>
+    <w:p>
+      <w:pPr>
+        <w:pStyle w:val="ListParagraph"/>
+        <w:numPr>
+          <w:ilvl w:val="0"/>
+          <w:numId w:val="14"/>
+        </w:numPr>
+      </w:pPr>
       <w:r>
         <w:rPr>
           <w:b/>
@@ -7526,28 +8046,7 @@
         <w:t>Comment / Story</w:t>
       </w:r>
       <w:r>
-        <w:t xml:space="preserve"> panel is in </w:t>
-      </w:r>
-      <w:r>
-        <w:rPr>
-          <w:b/>
-        </w:rPr>
-        <w:t>Editor</w:t>
-      </w:r>
-      <w:r>
-        <w:t xml:space="preserve"> or </w:t>
-      </w:r>
-      <w:r>
-        <w:rPr>
-          <w:b/>
-        </w:rPr>
-        <w:t>HTML</w:t>
-      </w:r>
-      <w:r>
-        <w:t xml:space="preserve"> mode)</w:t>
-      </w:r>
-      <w:r>
-        <w:t>.</w:t>
+        <w:t xml:space="preserve"> panel shortcuts:</w:t>
       </w:r>
     </w:p>
     <w:p>
@@ -7559,33 +8058,88 @@
         </w:numPr>
       </w:pPr>
       <w:r>
-        <w:t xml:space="preserve">CTR + E: create </w:t>
-      </w:r>
-      <w:r>
-        <w:t xml:space="preserve">an </w:t>
-      </w:r>
-      <w:r>
-        <w:t xml:space="preserve">external interruption </w:t>
-      </w:r>
-      <w:r>
-        <w:t>for the running task</w:t>
-      </w:r>
-      <w:r>
-        <w:t xml:space="preserve"> with </w:t>
-      </w:r>
-      <w:proofErr w:type="spellStart"/>
-      <w:r>
-        <w:t>pomodoro</w:t>
-      </w:r>
-      <w:proofErr w:type="spellEnd"/>
-      <w:r>
-        <w:t xml:space="preserve"> </w:t>
-      </w:r>
-      <w:r>
-        <w:t>set to 0 and date set to today</w:t>
-      </w:r>
-      <w:r>
-        <w:t>.</w:t>
+        <w:rPr>
+          <w:b/>
+        </w:rPr>
+        <w:t>Preview</w:t>
+      </w:r>
+      <w:r>
+        <w:t xml:space="preserve">, </w:t>
+      </w:r>
+      <w:r>
+        <w:rPr>
+          <w:b/>
+        </w:rPr>
+        <w:t>Editor</w:t>
+      </w:r>
+      <w:r>
+        <w:t xml:space="preserve"> and </w:t>
+      </w:r>
+      <w:r>
+        <w:rPr>
+          <w:b/>
+        </w:rPr>
+        <w:t>HTML</w:t>
+      </w:r>
+      <w:r>
+        <w:t xml:space="preserve"> modes</w:t>
+      </w:r>
+    </w:p>
+    <w:p>
+      <w:pPr>
+        <w:pStyle w:val="ListParagraph"/>
+        <w:numPr>
+          <w:ilvl w:val="2"/>
+          <w:numId w:val="34"/>
+        </w:numPr>
+      </w:pPr>
+      <w:r>
+        <w:t>CTR + S: save.</w:t>
+      </w:r>
+    </w:p>
+    <w:p>
+      <w:pPr>
+        <w:pStyle w:val="ListParagraph"/>
+        <w:numPr>
+          <w:ilvl w:val="2"/>
+          <w:numId w:val="34"/>
+        </w:numPr>
+      </w:pPr>
+      <w:r>
+        <w:t>CTR + C: copy selected text.</w:t>
+      </w:r>
+    </w:p>
+    <w:p>
+      <w:pPr>
+        <w:pStyle w:val="ListParagraph"/>
+        <w:numPr>
+          <w:ilvl w:val="2"/>
+          <w:numId w:val="34"/>
+        </w:numPr>
+      </w:pPr>
+      <w:r>
+        <w:t xml:space="preserve">CTR + V </w:t>
+      </w:r>
+      <w:r>
+        <w:t>or</w:t>
+      </w:r>
+      <w:r>
+        <w:t xml:space="preserve"> </w:t>
+      </w:r>
+      <w:r>
+        <w:t>SHIFT + INSERT</w:t>
+      </w:r>
+      <w:r>
+        <w:t xml:space="preserve"> (MAC OS)</w:t>
+      </w:r>
+      <w:r>
+        <w:t>: paste</w:t>
+      </w:r>
+      <w:r>
+        <w:t xml:space="preserve"> without formatting</w:t>
+      </w:r>
+      <w:r>
+        <w:t xml:space="preserve"> any string content found in the clipboard.</w:t>
       </w:r>
     </w:p>
     <w:p>
@@ -7597,410 +8151,6 @@
         </w:numPr>
       </w:pPr>
       <w:r>
-        <w:t xml:space="preserve">CTR + R: scroll back to </w:t>
-      </w:r>
-      <w:r>
-        <w:t xml:space="preserve">the running task; if there is no running task, scroll back to the </w:t>
-      </w:r>
-      <w:r>
-        <w:t>selected task</w:t>
-      </w:r>
-      <w:r>
-        <w:t xml:space="preserve"> (equivalent to pressing on the tomato-like timer image)</w:t>
-      </w:r>
-      <w:r>
-        <w:t>.</w:t>
-      </w:r>
-    </w:p>
-    <w:p>
-      <w:pPr>
-        <w:pStyle w:val="ListParagraph"/>
-        <w:numPr>
-          <w:ilvl w:val="1"/>
-          <w:numId w:val="14"/>
-        </w:numPr>
-      </w:pPr>
-      <w:r>
-        <w:t xml:space="preserve">CTR + D: add a duplicate of the selected task to the </w:t>
-      </w:r>
-      <w:r>
-        <w:rPr>
-          <w:b/>
-        </w:rPr>
-        <w:t>Activity List / Backlog</w:t>
-      </w:r>
-      <w:r>
-        <w:t>.</w:t>
-      </w:r>
-    </w:p>
-    <w:p>
-      <w:pPr>
-        <w:pStyle w:val="ListParagraph"/>
-        <w:numPr>
-          <w:ilvl w:val="1"/>
-          <w:numId w:val="14"/>
-        </w:numPr>
-      </w:pPr>
-      <w:r>
-        <w:t xml:space="preserve">SHIFT + &gt;: complete </w:t>
-      </w:r>
-      <w:r>
-        <w:t xml:space="preserve">selected </w:t>
-      </w:r>
-      <w:r>
-        <w:t>task</w:t>
-      </w:r>
-      <w:r>
-        <w:t>s</w:t>
-      </w:r>
-      <w:r>
-        <w:t xml:space="preserve"> (</w:t>
-      </w:r>
-      <w:r>
-        <w:t>equivalent</w:t>
-      </w:r>
-      <w:r>
-        <w:t xml:space="preserve"> to button </w:t>
-      </w:r>
-      <w:r>
-        <w:t>"</w:t>
-      </w:r>
-      <w:r>
-        <w:t>Complete</w:t>
-      </w:r>
-      <w:r>
-        <w:t xml:space="preserve"> / </w:t>
-      </w:r>
-      <w:proofErr w:type="gramStart"/>
-      <w:r>
-        <w:t>Done</w:t>
-      </w:r>
-      <w:proofErr w:type="gramEnd"/>
-      <w:r>
-        <w:t>"</w:t>
-      </w:r>
-      <w:r>
-        <w:t>)</w:t>
-      </w:r>
-      <w:r>
-        <w:t>.</w:t>
-      </w:r>
-    </w:p>
-    <w:p>
-      <w:pPr>
-        <w:pStyle w:val="ListParagraph"/>
-        <w:numPr>
-          <w:ilvl w:val="1"/>
-          <w:numId w:val="14"/>
-        </w:numPr>
-      </w:pPr>
-      <w:r>
-        <w:t xml:space="preserve">SHIFT + &lt;: </w:t>
-      </w:r>
-      <w:r>
-        <w:t xml:space="preserve">move </w:t>
-      </w:r>
-      <w:r>
-        <w:t>selected tasks</w:t>
-      </w:r>
-      <w:r>
-        <w:t xml:space="preserve"> back</w:t>
-      </w:r>
-      <w:r>
-        <w:t xml:space="preserve"> to </w:t>
-      </w:r>
-      <w:r>
-        <w:rPr>
-          <w:b/>
-        </w:rPr>
-        <w:t>Activity List</w:t>
-      </w:r>
-      <w:r>
-        <w:t xml:space="preserve"> / </w:t>
-      </w:r>
-      <w:r>
-        <w:rPr>
-          <w:b/>
-        </w:rPr>
-        <w:t>Backlog</w:t>
-      </w:r>
-      <w:r>
-        <w:rPr>
-          <w:b/>
-        </w:rPr>
-        <w:t xml:space="preserve"> </w:t>
-      </w:r>
-      <w:r>
-        <w:t>(</w:t>
-      </w:r>
-      <w:r>
-        <w:t>equivalent</w:t>
-      </w:r>
-      <w:r>
-        <w:t xml:space="preserve"> to button </w:t>
-      </w:r>
-      <w:r>
-        <w:t>"</w:t>
-      </w:r>
-      <w:r>
-        <w:rPr>
-          <w:rFonts w:ascii="Arial Unicode MS" w:eastAsia="Arial Unicode MS" w:hAnsi="Arial Unicode MS" w:cs="Arial Unicode MS" w:hint="eastAsia"/>
-        </w:rPr>
-        <w:t>⇦</w:t>
-      </w:r>
-      <w:r>
-        <w:t>"</w:t>
-      </w:r>
-      <w:r>
-        <w:t>)</w:t>
-      </w:r>
-      <w:r>
-        <w:t>.</w:t>
-      </w:r>
-    </w:p>
-    <w:p>
-      <w:pPr>
-        <w:pStyle w:val="ListParagraph"/>
-        <w:numPr>
-          <w:ilvl w:val="0"/>
-          <w:numId w:val="14"/>
-        </w:numPr>
-      </w:pPr>
-      <w:r>
-        <w:rPr>
-          <w:b/>
-        </w:rPr>
-        <w:t>Report</w:t>
-      </w:r>
-      <w:r>
-        <w:rPr>
-          <w:b/>
-        </w:rPr>
-        <w:t xml:space="preserve"> List</w:t>
-      </w:r>
-      <w:r>
-        <w:t xml:space="preserve"> / </w:t>
-      </w:r>
-      <w:r>
-        <w:rPr>
-          <w:b/>
-        </w:rPr>
-        <w:t>Release Backlog</w:t>
-      </w:r>
-      <w:r>
-        <w:t xml:space="preserve"> </w:t>
-      </w:r>
-      <w:r>
-        <w:t>shortcuts</w:t>
-      </w:r>
-      <w:r>
-        <w:t>:</w:t>
-      </w:r>
-    </w:p>
-    <w:p>
-      <w:pPr>
-        <w:pStyle w:val="ListParagraph"/>
-        <w:numPr>
-          <w:ilvl w:val="1"/>
-          <w:numId w:val="14"/>
-        </w:numPr>
-      </w:pPr>
-      <w:r>
-        <w:t xml:space="preserve">CTR + D: add a duplicate of the selected task to the </w:t>
-      </w:r>
-      <w:r>
-        <w:rPr>
-          <w:b/>
-        </w:rPr>
-        <w:t>Activity List / Backlog</w:t>
-      </w:r>
-      <w:r>
-        <w:t>.</w:t>
-      </w:r>
-    </w:p>
-    <w:p>
-      <w:pPr>
-        <w:pStyle w:val="ListParagraph"/>
-        <w:numPr>
-          <w:ilvl w:val="1"/>
-          <w:numId w:val="14"/>
-        </w:numPr>
-      </w:pPr>
-      <w:r>
-        <w:t>SHIFT + &lt;:</w:t>
-      </w:r>
-      <w:r>
-        <w:t xml:space="preserve"> reopen / move</w:t>
-      </w:r>
-      <w:r>
-        <w:t xml:space="preserve"> selected tasks back to </w:t>
-      </w:r>
-      <w:r>
-        <w:rPr>
-          <w:b/>
-        </w:rPr>
-        <w:t>Activity List</w:t>
-      </w:r>
-      <w:r>
-        <w:t xml:space="preserve"> / </w:t>
-      </w:r>
-      <w:r>
-        <w:rPr>
-          <w:b/>
-        </w:rPr>
-        <w:t>Backlog</w:t>
-      </w:r>
-      <w:r>
-        <w:rPr>
-          <w:b/>
-        </w:rPr>
-        <w:t xml:space="preserve"> </w:t>
-      </w:r>
-      <w:r>
-        <w:t>(</w:t>
-      </w:r>
-      <w:r>
-        <w:t>equivalent</w:t>
-      </w:r>
-      <w:r>
-        <w:t xml:space="preserve"> to button </w:t>
-      </w:r>
-      <w:r>
-        <w:t>"</w:t>
-      </w:r>
-      <w:r>
-        <w:t>Reopen</w:t>
-      </w:r>
-      <w:r>
-        <w:t>"</w:t>
-      </w:r>
-      <w:r>
-        <w:t>)</w:t>
-      </w:r>
-      <w:r>
-        <w:t>.</w:t>
-      </w:r>
-    </w:p>
-    <w:p>
-      <w:pPr>
-        <w:pStyle w:val="ListParagraph"/>
-        <w:numPr>
-          <w:ilvl w:val="0"/>
-          <w:numId w:val="14"/>
-        </w:numPr>
-      </w:pPr>
-      <w:r>
-        <w:rPr>
-          <w:b/>
-        </w:rPr>
-        <w:t>Comment / Story</w:t>
-      </w:r>
-      <w:r>
-        <w:t xml:space="preserve"> panel shortcuts:</w:t>
-      </w:r>
-    </w:p>
-    <w:p>
-      <w:pPr>
-        <w:pStyle w:val="ListParagraph"/>
-        <w:numPr>
-          <w:ilvl w:val="1"/>
-          <w:numId w:val="14"/>
-        </w:numPr>
-      </w:pPr>
-      <w:r>
-        <w:rPr>
-          <w:b/>
-        </w:rPr>
-        <w:t>Preview</w:t>
-      </w:r>
-      <w:r>
-        <w:t xml:space="preserve">, </w:t>
-      </w:r>
-      <w:r>
-        <w:rPr>
-          <w:b/>
-        </w:rPr>
-        <w:t>Editor</w:t>
-      </w:r>
-      <w:r>
-        <w:t xml:space="preserve"> and </w:t>
-      </w:r>
-      <w:r>
-        <w:rPr>
-          <w:b/>
-        </w:rPr>
-        <w:t>HTML</w:t>
-      </w:r>
-      <w:r>
-        <w:t xml:space="preserve"> modes</w:t>
-      </w:r>
-    </w:p>
-    <w:p>
-      <w:pPr>
-        <w:pStyle w:val="ListParagraph"/>
-        <w:numPr>
-          <w:ilvl w:val="2"/>
-          <w:numId w:val="34"/>
-        </w:numPr>
-      </w:pPr>
-      <w:r>
-        <w:t>CTR + S: save.</w:t>
-      </w:r>
-    </w:p>
-    <w:p>
-      <w:pPr>
-        <w:pStyle w:val="ListParagraph"/>
-        <w:numPr>
-          <w:ilvl w:val="2"/>
-          <w:numId w:val="34"/>
-        </w:numPr>
-      </w:pPr>
-      <w:r>
-        <w:t>CTR + C: copy selected text.</w:t>
-      </w:r>
-    </w:p>
-    <w:p>
-      <w:pPr>
-        <w:pStyle w:val="ListParagraph"/>
-        <w:numPr>
-          <w:ilvl w:val="2"/>
-          <w:numId w:val="34"/>
-        </w:numPr>
-      </w:pPr>
-      <w:r>
-        <w:t xml:space="preserve">CTR + V </w:t>
-      </w:r>
-      <w:r>
-        <w:t>or</w:t>
-      </w:r>
-      <w:r>
-        <w:t xml:space="preserve"> </w:t>
-      </w:r>
-      <w:r>
-        <w:t>SHIFT + INSERT</w:t>
-      </w:r>
-      <w:r>
-        <w:t xml:space="preserve"> (MAC OS)</w:t>
-      </w:r>
-      <w:r>
-        <w:t>: paste</w:t>
-      </w:r>
-      <w:r>
-        <w:t xml:space="preserve"> without formatting</w:t>
-      </w:r>
-      <w:r>
-        <w:t xml:space="preserve"> any string content found in the clipboard.</w:t>
-      </w:r>
-    </w:p>
-    <w:p>
-      <w:pPr>
-        <w:pStyle w:val="ListParagraph"/>
-        <w:numPr>
-          <w:ilvl w:val="1"/>
-          <w:numId w:val="14"/>
-        </w:numPr>
-      </w:pPr>
-      <w:r>
         <w:rPr>
           <w:b/>
         </w:rPr>
@@ -8093,6 +8243,7 @@
         </w:numPr>
       </w:pPr>
       <w:r>
+        <w:lastRenderedPageBreak/>
         <w:t>CTR + U: underline selected text</w:t>
       </w:r>
       <w:r>
@@ -8156,7 +8307,10 @@
         </w:numPr>
       </w:pPr>
       <w:r>
-        <w:t>CTR + N: remove list item</w:t>
+        <w:t>CTR + R</w:t>
+      </w:r>
+      <w:r>
+        <w:t>: remove list item</w:t>
       </w:r>
       <w:r>
         <w:t xml:space="preserve"> at caret positio</w:t>
@@ -8172,7 +8326,6 @@
           <w:noProof/>
           <w:lang w:val="fr-FR" w:eastAsia="fr-FR"/>
         </w:rPr>
-        <w:lastRenderedPageBreak/>
         <w:drawing>
           <wp:inline distT="0" distB="0" distL="0" distR="0">
             <wp:extent cx="203246" cy="203246"/>
@@ -8386,7 +8539,7 @@
           </wp:anchor>
         </w:drawing>
       </w:r>
-      <w:bookmarkStart w:id="34" w:name="_Toc407879073"/>
+      <w:bookmarkStart w:id="34" w:name="_Toc408154938"/>
       <w:r>
         <w:t>New</w:t>
       </w:r>
@@ -8410,7 +8563,7 @@
       <w:pPr>
         <w:pStyle w:val="Heading3"/>
       </w:pPr>
-      <w:bookmarkStart w:id="35" w:name="_Toc407879074"/>
+      <w:bookmarkStart w:id="35" w:name="_Toc408154939"/>
       <w:r>
         <w:t>How to c</w:t>
       </w:r>
@@ -8486,7 +8639,7 @@
       <w:pPr>
         <w:pStyle w:val="Heading3"/>
       </w:pPr>
-      <w:bookmarkStart w:id="36" w:name="_Toc407879075"/>
+      <w:bookmarkStart w:id="36" w:name="_Toc408154940"/>
       <w:r>
         <w:t>How to use the</w:t>
       </w:r>
@@ -8940,6 +9093,13 @@
       </w:r>
     </w:p>
     <w:p/>
+    <w:p/>
+    <w:p/>
+    <w:p>
+      <w:pPr>
+        <w:pStyle w:val="Heading2"/>
+      </w:pPr>
+    </w:p>
     <w:p>
       <w:pPr>
         <w:pStyle w:val="Heading2"/>
@@ -8993,7 +9153,7 @@
           </wp:anchor>
         </w:drawing>
       </w:r>
-      <w:bookmarkStart w:id="47" w:name="_Toc407879076"/>
+      <w:bookmarkStart w:id="47" w:name="_Toc408154941"/>
       <w:r>
         <w:t>Ac</w:t>
       </w:r>
@@ -9023,7 +9183,7 @@
       <w:pPr>
         <w:pStyle w:val="Heading3"/>
       </w:pPr>
-      <w:bookmarkStart w:id="48" w:name="_Toc407879077"/>
+      <w:bookmarkStart w:id="48" w:name="_Toc408154942"/>
       <w:r>
         <w:t>How to read the table</w:t>
       </w:r>
@@ -9188,7 +9348,6 @@
         <w:rPr>
           <w:b/>
         </w:rPr>
-        <w:lastRenderedPageBreak/>
         <w:t>Estimated</w:t>
       </w:r>
       <w:r>
@@ -9380,7 +9539,7 @@
       <w:pPr>
         <w:pStyle w:val="Heading3"/>
       </w:pPr>
-      <w:bookmarkStart w:id="49" w:name="_Toc407879078"/>
+      <w:bookmarkStart w:id="49" w:name="_Toc408154943"/>
       <w:r>
         <w:t>How to use a task as template</w:t>
       </w:r>
@@ -9447,7 +9606,7 @@
       <w:pPr>
         <w:pStyle w:val="Heading3"/>
       </w:pPr>
-      <w:bookmarkStart w:id="50" w:name="_Toc407879079"/>
+      <w:bookmarkStart w:id="50" w:name="_Toc408154944"/>
       <w:r>
         <w:t>How to edit a task</w:t>
       </w:r>
@@ -9621,7 +9780,7 @@
       <w:pPr>
         <w:pStyle w:val="Heading3"/>
       </w:pPr>
-      <w:bookmarkStart w:id="51" w:name="_Toc407879080"/>
+      <w:bookmarkStart w:id="51" w:name="_Toc408154945"/>
       <w:r>
         <w:t>How to export data</w:t>
       </w:r>
@@ -10286,7 +10445,6 @@
     <w:p/>
     <w:p>
       <w:r>
-        <w:lastRenderedPageBreak/>
         <w:t>The application creates a file with name "&lt;</w:t>
       </w:r>
       <w:r>
@@ -10500,7 +10658,7 @@
       <w:pPr>
         <w:pStyle w:val="Heading3"/>
       </w:pPr>
-      <w:bookmarkStart w:id="58" w:name="_Toc407879081"/>
+      <w:bookmarkStart w:id="58" w:name="_Toc408154946"/>
       <w:r>
         <w:t>How to impor</w:t>
       </w:r>
@@ -10706,7 +10864,7 @@
           </wp:anchor>
         </w:drawing>
       </w:r>
-      <w:bookmarkStart w:id="59" w:name="_Toc407879082"/>
+      <w:bookmarkStart w:id="59" w:name="_Toc408154947"/>
       <w:proofErr w:type="spellStart"/>
       <w:r>
         <w:t>ToDo</w:t>
@@ -10755,7 +10913,7 @@
       <w:pPr>
         <w:pStyle w:val="Heading3"/>
       </w:pPr>
-      <w:bookmarkStart w:id="60" w:name="_Toc407879083"/>
+      <w:bookmarkStart w:id="60" w:name="_Toc408154948"/>
       <w:r>
         <w:t>How to read the table</w:t>
       </w:r>
@@ -10957,7 +11115,7 @@
       <w:pPr>
         <w:pStyle w:val="Heading3"/>
       </w:pPr>
-      <w:bookmarkStart w:id="61" w:name="_Toc407879084"/>
+      <w:bookmarkStart w:id="61" w:name="_Toc408154949"/>
       <w:r>
         <w:t>How to p</w:t>
       </w:r>
@@ -11000,7 +11158,7 @@
       <w:pPr>
         <w:pStyle w:val="Heading3"/>
       </w:pPr>
-      <w:bookmarkStart w:id="62" w:name="_Toc407879085"/>
+      <w:bookmarkStart w:id="62" w:name="_Toc408154950"/>
       <w:r>
         <w:t>How to w</w:t>
       </w:r>
@@ -11051,6 +11209,7 @@
           <w:noProof/>
           <w:lang w:val="fr-FR" w:eastAsia="fr-FR"/>
         </w:rPr>
+        <w:lastRenderedPageBreak/>
         <w:drawing>
           <wp:inline distT="0" distB="0" distL="0" distR="0">
             <wp:extent cx="209579" cy="209579"/>
@@ -11294,7 +11453,6 @@
           <w:noProof/>
           <w:lang w:val="fr-FR" w:eastAsia="fr-FR"/>
         </w:rPr>
-        <w:lastRenderedPageBreak/>
         <w:drawing>
           <wp:inline distT="0" distB="0" distL="0" distR="0">
             <wp:extent cx="209579" cy="209579"/>
@@ -12179,7 +12337,7 @@
       <w:pPr>
         <w:pStyle w:val="Heading3"/>
       </w:pPr>
-      <w:bookmarkStart w:id="78" w:name="_Toc407879086"/>
+      <w:bookmarkStart w:id="78" w:name="_Toc408154951"/>
       <w:r>
         <w:t xml:space="preserve">How to </w:t>
       </w:r>
@@ -12394,8 +12552,9 @@
       <w:pPr>
         <w:pStyle w:val="Heading3"/>
       </w:pPr>
-      <w:bookmarkStart w:id="81" w:name="_Toc407879087"/>
-      <w:r>
+      <w:bookmarkStart w:id="81" w:name="_Toc408154952"/>
+      <w:r>
+        <w:lastRenderedPageBreak/>
         <w:t xml:space="preserve">How to </w:t>
       </w:r>
       <w:r>
@@ -12448,7 +12607,16 @@
         </w:numPr>
       </w:pPr>
       <w:r>
-        <w:t>Create an interruption using the appropriate shortcuts or o</w:t>
+        <w:t>Whenever an interruption happens, c</w:t>
+      </w:r>
+      <w:r>
+        <w:t>reate an interruption using the appropriate shortcuts</w:t>
+      </w:r>
+      <w:r>
+        <w:t xml:space="preserve"> (internal or external)</w:t>
+      </w:r>
+      <w:r>
+        <w:t xml:space="preserve"> or o</w:t>
       </w:r>
       <w:r>
         <w:t>pen the Unplanned</w:t>
@@ -12504,7 +12672,6 @@
         <w:rPr>
           <w:b/>
         </w:rPr>
-        <w:lastRenderedPageBreak/>
         <w:t>Date</w:t>
       </w:r>
       <w:r>
@@ -12737,7 +12904,7 @@
       <w:pPr>
         <w:pStyle w:val="Heading3"/>
       </w:pPr>
-      <w:bookmarkStart w:id="82" w:name="_Toc407879088"/>
+      <w:bookmarkStart w:id="82" w:name="_Toc408154953"/>
       <w:r>
         <w:t xml:space="preserve">How to </w:t>
       </w:r>
@@ -12922,7 +13089,7 @@
           </wp:anchor>
         </w:drawing>
       </w:r>
-      <w:bookmarkStart w:id="83" w:name="_Toc407879089"/>
+      <w:bookmarkStart w:id="83" w:name="_Toc408154954"/>
       <w:r>
         <w:t>Report List / Release Backlog</w:t>
       </w:r>
@@ -12952,7 +13119,7 @@
       <w:pPr>
         <w:pStyle w:val="Heading3"/>
       </w:pPr>
-      <w:bookmarkStart w:id="84" w:name="_Toc407879090"/>
+      <w:bookmarkStart w:id="84" w:name="_Toc408154955"/>
       <w:r>
         <w:t xml:space="preserve">How to </w:t>
       </w:r>
@@ -13496,6 +13663,11 @@
       <w:r>
         <w:t xml:space="preserve"> * 100</w:t>
       </w:r>
+    </w:p>
+    <w:p>
+      <w:pPr>
+        <w:pStyle w:val="Heading2"/>
+      </w:pPr>
     </w:p>
     <w:p>
       <w:pPr>
@@ -13555,10 +13727,12 @@
           </wp:anchor>
         </w:drawing>
       </w:r>
-      <w:bookmarkStart w:id="101" w:name="_Toc407879091"/>
+      <w:bookmarkStart w:id="101" w:name="_Toc408154956"/>
+      <w:proofErr w:type="spellStart"/>
       <w:r>
         <w:t>Burndown</w:t>
       </w:r>
+      <w:proofErr w:type="spellEnd"/>
       <w:r>
         <w:t xml:space="preserve"> </w:t>
       </w:r>
@@ -13594,7 +13768,7 @@
       <w:pPr>
         <w:pStyle w:val="Heading3"/>
       </w:pPr>
-      <w:bookmarkStart w:id="102" w:name="_Toc407879092"/>
+      <w:bookmarkStart w:id="102" w:name="_Toc408154957"/>
       <w:r>
         <w:t xml:space="preserve">How to </w:t>
       </w:r>
@@ -13720,7 +13894,6 @@
         </w:numPr>
       </w:pPr>
       <w:r>
-        <w:lastRenderedPageBreak/>
         <w:t>Type: type of data</w:t>
       </w:r>
     </w:p>
@@ -14523,6 +14696,7 @@
         </w:numPr>
       </w:pPr>
       <w:r>
+        <w:lastRenderedPageBreak/>
         <w:t>Check the list of tasks upon which</w:t>
       </w:r>
       <w:r>
@@ -14862,7 +15036,7 @@
             <w:rPr>
               <w:noProof/>
             </w:rPr>
-            <w:t>7</w:t>
+            <w:t>2</w:t>
           </w:r>
         </w:fldSimple>
       </w:p>
@@ -14918,7 +15092,7 @@
         <v:path o:extrusionok="f" gradientshapeok="t" o:connecttype="rect"/>
         <o:lock v:ext="edit" aspectratio="t"/>
       </v:shapetype>
-      <v:shape id="_x0000_i1034" type="#_x0000_t75" alt="pomodoro16.png" style="width:16.3pt;height:16.3pt;visibility:visible;mso-wrap-style:square" o:bullet="t">
+      <v:shape id="_x0000_i1050" type="#_x0000_t75" alt="pomodoro16.png" style="width:16.3pt;height:16.3pt;visibility:visible;mso-wrap-style:square" o:bullet="t">
         <v:imagedata r:id="rId1" o:title="pomodoro16"/>
       </v:shape>
     </w:pict>
@@ -19332,7 +19506,7 @@
 </file>
 
 <file path=customXml/itemProps1.xml><?xml version="1.0" encoding="utf-8"?>
-<ds:datastoreItem xmlns:ds="http://schemas.openxmlformats.org/officeDocument/2006/customXml" ds:itemID="{39AF6574-6414-4CA7-BC6C-148C30CE411B}">
+<ds:datastoreItem xmlns:ds="http://schemas.openxmlformats.org/officeDocument/2006/customXml" ds:itemID="{DBC8071E-6511-4763-A29E-739B96686E4B}">
   <ds:schemaRefs>
     <ds:schemaRef ds:uri="http://schemas.openxmlformats.org/officeDocument/2006/bibliography"/>
   </ds:schemaRefs>

</xml_diff>

<commit_message>
added arrow >> and tick symbols to show overdue/today tasks (activities list) and unplanned tasks (all lists)
</commit_message>
<xml_diff>
--- a/doc/User guides/myAgilePomodoro_3.1.0.docx
+++ b/doc/User guides/myAgilePomodoro_3.1.0.docx
@@ -303,7 +303,7 @@
           <w:r>
             <w:fldChar w:fldCharType="separate"/>
           </w:r>
-          <w:hyperlink w:anchor="_Toc408154927" w:history="1">
+          <w:hyperlink w:anchor="_Toc408171033" w:history="1">
             <w:r>
               <w:rPr>
                 <w:rStyle w:val="Hyperlink"/>
@@ -330,7 +330,7 @@
                 <w:noProof/>
                 <w:webHidden/>
               </w:rPr>
-              <w:instrText xml:space="preserve"> PAGEREF _Toc408154927 \h </w:instrText>
+              <w:instrText xml:space="preserve"> PAGEREF _Toc408171033 \h </w:instrText>
             </w:r>
             <w:r>
               <w:rPr>
@@ -373,7 +373,7 @@
               <w:lang w:val="fr-FR" w:eastAsia="fr-FR"/>
             </w:rPr>
           </w:pPr>
-          <w:hyperlink w:anchor="_Toc408154928" w:history="1">
+          <w:hyperlink w:anchor="_Toc408171034" w:history="1">
             <w:r>
               <w:rPr>
                 <w:rStyle w:val="Hyperlink"/>
@@ -400,7 +400,7 @@
                 <w:noProof/>
                 <w:webHidden/>
               </w:rPr>
-              <w:instrText xml:space="preserve"> PAGEREF _Toc408154928 \h </w:instrText>
+              <w:instrText xml:space="preserve"> PAGEREF _Toc408171034 \h </w:instrText>
             </w:r>
             <w:r>
               <w:rPr>
@@ -443,7 +443,7 @@
               <w:lang w:val="fr-FR" w:eastAsia="fr-FR"/>
             </w:rPr>
           </w:pPr>
-          <w:hyperlink w:anchor="_Toc408154929" w:history="1">
+          <w:hyperlink w:anchor="_Toc408171035" w:history="1">
             <w:r>
               <w:rPr>
                 <w:rStyle w:val="Hyperlink"/>
@@ -470,7 +470,7 @@
                 <w:noProof/>
                 <w:webHidden/>
               </w:rPr>
-              <w:instrText xml:space="preserve"> PAGEREF _Toc408154929 \h </w:instrText>
+              <w:instrText xml:space="preserve"> PAGEREF _Toc408171035 \h </w:instrText>
             </w:r>
             <w:r>
               <w:rPr>
@@ -513,7 +513,7 @@
               <w:lang w:val="fr-FR" w:eastAsia="fr-FR"/>
             </w:rPr>
           </w:pPr>
-          <w:hyperlink w:anchor="_Toc408154930" w:history="1">
+          <w:hyperlink w:anchor="_Toc408171036" w:history="1">
             <w:r>
               <w:rPr>
                 <w:rStyle w:val="Hyperlink"/>
@@ -540,7 +540,7 @@
                 <w:noProof/>
                 <w:webHidden/>
               </w:rPr>
-              <w:instrText xml:space="preserve"> PAGEREF _Toc408154930 \h </w:instrText>
+              <w:instrText xml:space="preserve"> PAGEREF _Toc408171036 \h </w:instrText>
             </w:r>
             <w:r>
               <w:rPr>
@@ -583,7 +583,7 @@
               <w:lang w:val="fr-FR" w:eastAsia="fr-FR"/>
             </w:rPr>
           </w:pPr>
-          <w:hyperlink w:anchor="_Toc408154931" w:history="1">
+          <w:hyperlink w:anchor="_Toc408171037" w:history="1">
             <w:r>
               <w:rPr>
                 <w:rStyle w:val="Hyperlink"/>
@@ -610,7 +610,7 @@
                 <w:noProof/>
                 <w:webHidden/>
               </w:rPr>
-              <w:instrText xml:space="preserve"> PAGEREF _Toc408154931 \h </w:instrText>
+              <w:instrText xml:space="preserve"> PAGEREF _Toc408171037 \h </w:instrText>
             </w:r>
             <w:r>
               <w:rPr>
@@ -653,7 +653,7 @@
               <w:lang w:val="fr-FR" w:eastAsia="fr-FR"/>
             </w:rPr>
           </w:pPr>
-          <w:hyperlink w:anchor="_Toc408154932" w:history="1">
+          <w:hyperlink w:anchor="_Toc408171038" w:history="1">
             <w:r>
               <w:rPr>
                 <w:rStyle w:val="Hyperlink"/>
@@ -680,7 +680,7 @@
                 <w:noProof/>
                 <w:webHidden/>
               </w:rPr>
-              <w:instrText xml:space="preserve"> PAGEREF _Toc408154932 \h </w:instrText>
+              <w:instrText xml:space="preserve"> PAGEREF _Toc408171038 \h </w:instrText>
             </w:r>
             <w:r>
               <w:rPr>
@@ -723,7 +723,7 @@
               <w:lang w:val="fr-FR" w:eastAsia="fr-FR"/>
             </w:rPr>
           </w:pPr>
-          <w:hyperlink w:anchor="_Toc408154933" w:history="1">
+          <w:hyperlink w:anchor="_Toc408171039" w:history="1">
             <w:r>
               <w:rPr>
                 <w:rStyle w:val="Hyperlink"/>
@@ -750,7 +750,7 @@
                 <w:noProof/>
                 <w:webHidden/>
               </w:rPr>
-              <w:instrText xml:space="preserve"> PAGEREF _Toc408154933 \h </w:instrText>
+              <w:instrText xml:space="preserve"> PAGEREF _Toc408171039 \h </w:instrText>
             </w:r>
             <w:r>
               <w:rPr>
@@ -793,7 +793,7 @@
               <w:lang w:val="fr-FR" w:eastAsia="fr-FR"/>
             </w:rPr>
           </w:pPr>
-          <w:hyperlink w:anchor="_Toc408154934" w:history="1">
+          <w:hyperlink w:anchor="_Toc408171040" w:history="1">
             <w:r>
               <w:rPr>
                 <w:rStyle w:val="Hyperlink"/>
@@ -820,7 +820,7 @@
                 <w:noProof/>
                 <w:webHidden/>
               </w:rPr>
-              <w:instrText xml:space="preserve"> PAGEREF _Toc408154934 \h </w:instrText>
+              <w:instrText xml:space="preserve"> PAGEREF _Toc408171040 \h </w:instrText>
             </w:r>
             <w:r>
               <w:rPr>
@@ -863,7 +863,7 @@
               <w:lang w:val="fr-FR" w:eastAsia="fr-FR"/>
             </w:rPr>
           </w:pPr>
-          <w:hyperlink w:anchor="_Toc408154935" w:history="1">
+          <w:hyperlink w:anchor="_Toc408171041" w:history="1">
             <w:r>
               <w:rPr>
                 <w:rStyle w:val="Hyperlink"/>
@@ -890,7 +890,7 @@
                 <w:noProof/>
                 <w:webHidden/>
               </w:rPr>
-              <w:instrText xml:space="preserve"> PAGEREF _Toc408154935 \h </w:instrText>
+              <w:instrText xml:space="preserve"> PAGEREF _Toc408171041 \h </w:instrText>
             </w:r>
             <w:r>
               <w:rPr>
@@ -933,7 +933,7 @@
               <w:lang w:val="fr-FR" w:eastAsia="fr-FR"/>
             </w:rPr>
           </w:pPr>
-          <w:hyperlink w:anchor="_Toc408154936" w:history="1">
+          <w:hyperlink w:anchor="_Toc408171042" w:history="1">
             <w:r>
               <w:rPr>
                 <w:rStyle w:val="Hyperlink"/>
@@ -960,7 +960,7 @@
                 <w:noProof/>
                 <w:webHidden/>
               </w:rPr>
-              <w:instrText xml:space="preserve"> PAGEREF _Toc408154936 \h </w:instrText>
+              <w:instrText xml:space="preserve"> PAGEREF _Toc408171042 \h </w:instrText>
             </w:r>
             <w:r>
               <w:rPr>
@@ -1003,7 +1003,7 @@
               <w:lang w:val="fr-FR" w:eastAsia="fr-FR"/>
             </w:rPr>
           </w:pPr>
-          <w:hyperlink w:anchor="_Toc408154937" w:history="1">
+          <w:hyperlink w:anchor="_Toc408171043" w:history="1">
             <w:r>
               <w:rPr>
                 <w:rStyle w:val="Hyperlink"/>
@@ -1030,7 +1030,7 @@
                 <w:noProof/>
                 <w:webHidden/>
               </w:rPr>
-              <w:instrText xml:space="preserve"> PAGEREF _Toc408154937 \h </w:instrText>
+              <w:instrText xml:space="preserve"> PAGEREF _Toc408171043 \h </w:instrText>
             </w:r>
             <w:r>
               <w:rPr>
@@ -1073,7 +1073,7 @@
               <w:lang w:val="fr-FR" w:eastAsia="fr-FR"/>
             </w:rPr>
           </w:pPr>
-          <w:hyperlink w:anchor="_Toc408154938" w:history="1">
+          <w:hyperlink w:anchor="_Toc408171044" w:history="1">
             <w:r>
               <w:rPr>
                 <w:rStyle w:val="Hyperlink"/>
@@ -1100,7 +1100,7 @@
                 <w:noProof/>
                 <w:webHidden/>
               </w:rPr>
-              <w:instrText xml:space="preserve"> PAGEREF _Toc408154938 \h </w:instrText>
+              <w:instrText xml:space="preserve"> PAGEREF _Toc408171044 \h </w:instrText>
             </w:r>
             <w:r>
               <w:rPr>
@@ -1143,7 +1143,7 @@
               <w:lang w:val="fr-FR" w:eastAsia="fr-FR"/>
             </w:rPr>
           </w:pPr>
-          <w:hyperlink w:anchor="_Toc408154939" w:history="1">
+          <w:hyperlink w:anchor="_Toc408171045" w:history="1">
             <w:r>
               <w:rPr>
                 <w:rStyle w:val="Hyperlink"/>
@@ -1170,7 +1170,7 @@
                 <w:noProof/>
                 <w:webHidden/>
               </w:rPr>
-              <w:instrText xml:space="preserve"> PAGEREF _Toc408154939 \h </w:instrText>
+              <w:instrText xml:space="preserve"> PAGEREF _Toc408171045 \h </w:instrText>
             </w:r>
             <w:r>
               <w:rPr>
@@ -1213,7 +1213,7 @@
               <w:lang w:val="fr-FR" w:eastAsia="fr-FR"/>
             </w:rPr>
           </w:pPr>
-          <w:hyperlink w:anchor="_Toc408154940" w:history="1">
+          <w:hyperlink w:anchor="_Toc408171046" w:history="1">
             <w:r>
               <w:rPr>
                 <w:rStyle w:val="Hyperlink"/>
@@ -1240,7 +1240,7 @@
                 <w:noProof/>
                 <w:webHidden/>
               </w:rPr>
-              <w:instrText xml:space="preserve"> PAGEREF _Toc408154940 \h </w:instrText>
+              <w:instrText xml:space="preserve"> PAGEREF _Toc408171046 \h </w:instrText>
             </w:r>
             <w:r>
               <w:rPr>
@@ -1283,7 +1283,7 @@
               <w:lang w:val="fr-FR" w:eastAsia="fr-FR"/>
             </w:rPr>
           </w:pPr>
-          <w:hyperlink w:anchor="_Toc408154941" w:history="1">
+          <w:hyperlink w:anchor="_Toc408171047" w:history="1">
             <w:r>
               <w:rPr>
                 <w:rStyle w:val="Hyperlink"/>
@@ -1310,7 +1310,7 @@
                 <w:noProof/>
                 <w:webHidden/>
               </w:rPr>
-              <w:instrText xml:space="preserve"> PAGEREF _Toc408154941 \h </w:instrText>
+              <w:instrText xml:space="preserve"> PAGEREF _Toc408171047 \h </w:instrText>
             </w:r>
             <w:r>
               <w:rPr>
@@ -1353,7 +1353,7 @@
               <w:lang w:val="fr-FR" w:eastAsia="fr-FR"/>
             </w:rPr>
           </w:pPr>
-          <w:hyperlink w:anchor="_Toc408154942" w:history="1">
+          <w:hyperlink w:anchor="_Toc408171048" w:history="1">
             <w:r>
               <w:rPr>
                 <w:rStyle w:val="Hyperlink"/>
@@ -1380,7 +1380,7 @@
                 <w:noProof/>
                 <w:webHidden/>
               </w:rPr>
-              <w:instrText xml:space="preserve"> PAGEREF _Toc408154942 \h </w:instrText>
+              <w:instrText xml:space="preserve"> PAGEREF _Toc408171048 \h </w:instrText>
             </w:r>
             <w:r>
               <w:rPr>
@@ -1423,7 +1423,7 @@
               <w:lang w:val="fr-FR" w:eastAsia="fr-FR"/>
             </w:rPr>
           </w:pPr>
-          <w:hyperlink w:anchor="_Toc408154943" w:history="1">
+          <w:hyperlink w:anchor="_Toc408171049" w:history="1">
             <w:r>
               <w:rPr>
                 <w:rStyle w:val="Hyperlink"/>
@@ -1450,7 +1450,7 @@
                 <w:noProof/>
                 <w:webHidden/>
               </w:rPr>
-              <w:instrText xml:space="preserve"> PAGEREF _Toc408154943 \h </w:instrText>
+              <w:instrText xml:space="preserve"> PAGEREF _Toc408171049 \h </w:instrText>
             </w:r>
             <w:r>
               <w:rPr>
@@ -1493,7 +1493,7 @@
               <w:lang w:val="fr-FR" w:eastAsia="fr-FR"/>
             </w:rPr>
           </w:pPr>
-          <w:hyperlink w:anchor="_Toc408154944" w:history="1">
+          <w:hyperlink w:anchor="_Toc408171050" w:history="1">
             <w:r>
               <w:rPr>
                 <w:rStyle w:val="Hyperlink"/>
@@ -1520,7 +1520,7 @@
                 <w:noProof/>
                 <w:webHidden/>
               </w:rPr>
-              <w:instrText xml:space="preserve"> PAGEREF _Toc408154944 \h </w:instrText>
+              <w:instrText xml:space="preserve"> PAGEREF _Toc408171050 \h </w:instrText>
             </w:r>
             <w:r>
               <w:rPr>
@@ -1563,7 +1563,7 @@
               <w:lang w:val="fr-FR" w:eastAsia="fr-FR"/>
             </w:rPr>
           </w:pPr>
-          <w:hyperlink w:anchor="_Toc408154945" w:history="1">
+          <w:hyperlink w:anchor="_Toc408171051" w:history="1">
             <w:r>
               <w:rPr>
                 <w:rStyle w:val="Hyperlink"/>
@@ -1590,7 +1590,7 @@
                 <w:noProof/>
                 <w:webHidden/>
               </w:rPr>
-              <w:instrText xml:space="preserve"> PAGEREF _Toc408154945 \h </w:instrText>
+              <w:instrText xml:space="preserve"> PAGEREF _Toc408171051 \h </w:instrText>
             </w:r>
             <w:r>
               <w:rPr>
@@ -1633,7 +1633,7 @@
               <w:lang w:val="fr-FR" w:eastAsia="fr-FR"/>
             </w:rPr>
           </w:pPr>
-          <w:hyperlink w:anchor="_Toc408154946" w:history="1">
+          <w:hyperlink w:anchor="_Toc408171052" w:history="1">
             <w:r>
               <w:rPr>
                 <w:rStyle w:val="Hyperlink"/>
@@ -1660,7 +1660,7 @@
                 <w:noProof/>
                 <w:webHidden/>
               </w:rPr>
-              <w:instrText xml:space="preserve"> PAGEREF _Toc408154946 \h </w:instrText>
+              <w:instrText xml:space="preserve"> PAGEREF _Toc408171052 \h </w:instrText>
             </w:r>
             <w:r>
               <w:rPr>
@@ -1703,7 +1703,7 @@
               <w:lang w:val="fr-FR" w:eastAsia="fr-FR"/>
             </w:rPr>
           </w:pPr>
-          <w:hyperlink w:anchor="_Toc408154947" w:history="1">
+          <w:hyperlink w:anchor="_Toc408171053" w:history="1">
             <w:r>
               <w:rPr>
                 <w:rStyle w:val="Hyperlink"/>
@@ -1730,7 +1730,7 @@
                 <w:noProof/>
                 <w:webHidden/>
               </w:rPr>
-              <w:instrText xml:space="preserve"> PAGEREF _Toc408154947 \h </w:instrText>
+              <w:instrText xml:space="preserve"> PAGEREF _Toc408171053 \h </w:instrText>
             </w:r>
             <w:r>
               <w:rPr>
@@ -1773,7 +1773,7 @@
               <w:lang w:val="fr-FR" w:eastAsia="fr-FR"/>
             </w:rPr>
           </w:pPr>
-          <w:hyperlink w:anchor="_Toc408154948" w:history="1">
+          <w:hyperlink w:anchor="_Toc408171054" w:history="1">
             <w:r>
               <w:rPr>
                 <w:rStyle w:val="Hyperlink"/>
@@ -1800,7 +1800,7 @@
                 <w:noProof/>
                 <w:webHidden/>
               </w:rPr>
-              <w:instrText xml:space="preserve"> PAGEREF _Toc408154948 \h </w:instrText>
+              <w:instrText xml:space="preserve"> PAGEREF _Toc408171054 \h </w:instrText>
             </w:r>
             <w:r>
               <w:rPr>
@@ -1843,7 +1843,7 @@
               <w:lang w:val="fr-FR" w:eastAsia="fr-FR"/>
             </w:rPr>
           </w:pPr>
-          <w:hyperlink w:anchor="_Toc408154949" w:history="1">
+          <w:hyperlink w:anchor="_Toc408171055" w:history="1">
             <w:r>
               <w:rPr>
                 <w:rStyle w:val="Hyperlink"/>
@@ -1870,7 +1870,7 @@
                 <w:noProof/>
                 <w:webHidden/>
               </w:rPr>
-              <w:instrText xml:space="preserve"> PAGEREF _Toc408154949 \h </w:instrText>
+              <w:instrText xml:space="preserve"> PAGEREF _Toc408171055 \h </w:instrText>
             </w:r>
             <w:r>
               <w:rPr>
@@ -1913,7 +1913,7 @@
               <w:lang w:val="fr-FR" w:eastAsia="fr-FR"/>
             </w:rPr>
           </w:pPr>
-          <w:hyperlink w:anchor="_Toc408154950" w:history="1">
+          <w:hyperlink w:anchor="_Toc408171056" w:history="1">
             <w:r>
               <w:rPr>
                 <w:rStyle w:val="Hyperlink"/>
@@ -1940,7 +1940,7 @@
                 <w:noProof/>
                 <w:webHidden/>
               </w:rPr>
-              <w:instrText xml:space="preserve"> PAGEREF _Toc408154950 \h </w:instrText>
+              <w:instrText xml:space="preserve"> PAGEREF _Toc408171056 \h </w:instrText>
             </w:r>
             <w:r>
               <w:rPr>
@@ -1960,7 +1960,7 @@
                 <w:noProof/>
                 <w:webHidden/>
               </w:rPr>
-              <w:t>10</w:t>
+              <w:t>11</w:t>
             </w:r>
             <w:r>
               <w:rPr>
@@ -1983,7 +1983,7 @@
               <w:lang w:val="fr-FR" w:eastAsia="fr-FR"/>
             </w:rPr>
           </w:pPr>
-          <w:hyperlink w:anchor="_Toc408154951" w:history="1">
+          <w:hyperlink w:anchor="_Toc408171057" w:history="1">
             <w:r>
               <w:rPr>
                 <w:rStyle w:val="Hyperlink"/>
@@ -2010,7 +2010,7 @@
                 <w:noProof/>
                 <w:webHidden/>
               </w:rPr>
-              <w:instrText xml:space="preserve"> PAGEREF _Toc408154951 \h </w:instrText>
+              <w:instrText xml:space="preserve"> PAGEREF _Toc408171057 \h </w:instrText>
             </w:r>
             <w:r>
               <w:rPr>
@@ -2053,7 +2053,7 @@
               <w:lang w:val="fr-FR" w:eastAsia="fr-FR"/>
             </w:rPr>
           </w:pPr>
-          <w:hyperlink w:anchor="_Toc408154952" w:history="1">
+          <w:hyperlink w:anchor="_Toc408171058" w:history="1">
             <w:r>
               <w:rPr>
                 <w:rStyle w:val="Hyperlink"/>
@@ -2080,7 +2080,7 @@
                 <w:noProof/>
                 <w:webHidden/>
               </w:rPr>
-              <w:instrText xml:space="preserve"> PAGEREF _Toc408154952 \h </w:instrText>
+              <w:instrText xml:space="preserve"> PAGEREF _Toc408171058 \h </w:instrText>
             </w:r>
             <w:r>
               <w:rPr>
@@ -2123,7 +2123,7 @@
               <w:lang w:val="fr-FR" w:eastAsia="fr-FR"/>
             </w:rPr>
           </w:pPr>
-          <w:hyperlink w:anchor="_Toc408154953" w:history="1">
+          <w:hyperlink w:anchor="_Toc408171059" w:history="1">
             <w:r>
               <w:rPr>
                 <w:rStyle w:val="Hyperlink"/>
@@ -2150,7 +2150,7 @@
                 <w:noProof/>
                 <w:webHidden/>
               </w:rPr>
-              <w:instrText xml:space="preserve"> PAGEREF _Toc408154953 \h </w:instrText>
+              <w:instrText xml:space="preserve"> PAGEREF _Toc408171059 \h </w:instrText>
             </w:r>
             <w:r>
               <w:rPr>
@@ -2193,7 +2193,7 @@
               <w:lang w:val="fr-FR" w:eastAsia="fr-FR"/>
             </w:rPr>
           </w:pPr>
-          <w:hyperlink w:anchor="_Toc408154954" w:history="1">
+          <w:hyperlink w:anchor="_Toc408171060" w:history="1">
             <w:r>
               <w:rPr>
                 <w:rStyle w:val="Hyperlink"/>
@@ -2220,7 +2220,7 @@
                 <w:noProof/>
                 <w:webHidden/>
               </w:rPr>
-              <w:instrText xml:space="preserve"> PAGEREF _Toc408154954 \h </w:instrText>
+              <w:instrText xml:space="preserve"> PAGEREF _Toc408171060 \h </w:instrText>
             </w:r>
             <w:r>
               <w:rPr>
@@ -2263,7 +2263,7 @@
               <w:lang w:val="fr-FR" w:eastAsia="fr-FR"/>
             </w:rPr>
           </w:pPr>
-          <w:hyperlink w:anchor="_Toc408154955" w:history="1">
+          <w:hyperlink w:anchor="_Toc408171061" w:history="1">
             <w:r>
               <w:rPr>
                 <w:rStyle w:val="Hyperlink"/>
@@ -2290,7 +2290,7 @@
                 <w:noProof/>
                 <w:webHidden/>
               </w:rPr>
-              <w:instrText xml:space="preserve"> PAGEREF _Toc408154955 \h </w:instrText>
+              <w:instrText xml:space="preserve"> PAGEREF _Toc408171061 \h </w:instrText>
             </w:r>
             <w:r>
               <w:rPr>
@@ -2333,7 +2333,7 @@
               <w:lang w:val="fr-FR" w:eastAsia="fr-FR"/>
             </w:rPr>
           </w:pPr>
-          <w:hyperlink w:anchor="_Toc408154956" w:history="1">
+          <w:hyperlink w:anchor="_Toc408171062" w:history="1">
             <w:r>
               <w:rPr>
                 <w:rStyle w:val="Hyperlink"/>
@@ -2360,7 +2360,7 @@
                 <w:noProof/>
                 <w:webHidden/>
               </w:rPr>
-              <w:instrText xml:space="preserve"> PAGEREF _Toc408154956 \h </w:instrText>
+              <w:instrText xml:space="preserve"> PAGEREF _Toc408171062 \h </w:instrText>
             </w:r>
             <w:r>
               <w:rPr>
@@ -2403,7 +2403,7 @@
               <w:lang w:val="fr-FR" w:eastAsia="fr-FR"/>
             </w:rPr>
           </w:pPr>
-          <w:hyperlink w:anchor="_Toc408154957" w:history="1">
+          <w:hyperlink w:anchor="_Toc408171063" w:history="1">
             <w:r>
               <w:rPr>
                 <w:rStyle w:val="Hyperlink"/>
@@ -2430,7 +2430,7 @@
                 <w:noProof/>
                 <w:webHidden/>
               </w:rPr>
-              <w:instrText xml:space="preserve"> PAGEREF _Toc408154957 \h </w:instrText>
+              <w:instrText xml:space="preserve"> PAGEREF _Toc408171063 \h </w:instrText>
             </w:r>
             <w:r>
               <w:rPr>
@@ -2472,7 +2472,7 @@
       <w:pPr>
         <w:pStyle w:val="Heading1"/>
       </w:pPr>
-      <w:bookmarkStart w:id="2" w:name="_Toc408154927"/>
+      <w:bookmarkStart w:id="2" w:name="_Toc408171033"/>
       <w:r>
         <w:lastRenderedPageBreak/>
         <w:t>Intro</w:t>
@@ -2515,7 +2515,7 @@
       <w:pPr>
         <w:pStyle w:val="Heading1"/>
       </w:pPr>
-      <w:bookmarkStart w:id="3" w:name="_Toc408154928"/>
+      <w:bookmarkStart w:id="3" w:name="_Toc408171034"/>
       <w:r>
         <w:t>License</w:t>
       </w:r>
@@ -2605,7 +2605,7 @@
       <w:pPr>
         <w:pStyle w:val="Heading1"/>
       </w:pPr>
-      <w:bookmarkStart w:id="4" w:name="_Toc408154929"/>
+      <w:bookmarkStart w:id="4" w:name="_Toc408171035"/>
       <w:r>
         <w:t>Configuration</w:t>
       </w:r>
@@ -2828,7 +2828,7 @@
       <w:pPr>
         <w:pStyle w:val="Heading2"/>
       </w:pPr>
-      <w:bookmarkStart w:id="5" w:name="_Toc408154930"/>
+      <w:bookmarkStart w:id="5" w:name="_Toc408171036"/>
       <w:proofErr w:type="spellStart"/>
       <w:r>
         <w:t>MySQL</w:t>
@@ -3480,7 +3480,7 @@
       <w:pPr>
         <w:pStyle w:val="Heading2"/>
       </w:pPr>
-      <w:bookmarkStart w:id="6" w:name="_Toc408154931"/>
+      <w:bookmarkStart w:id="6" w:name="_Toc408171037"/>
       <w:r>
         <w:t>Logger</w:t>
       </w:r>
@@ -3599,7 +3599,7 @@
       <w:pPr>
         <w:pStyle w:val="Heading2"/>
       </w:pPr>
-      <w:bookmarkStart w:id="7" w:name="_Toc408154932"/>
+      <w:bookmarkStart w:id="7" w:name="_Toc408171038"/>
       <w:r>
         <w:t>Google Drive configuration</w:t>
       </w:r>
@@ -3788,7 +3788,7 @@
       <w:pPr>
         <w:pStyle w:val="Heading2"/>
       </w:pPr>
-      <w:bookmarkStart w:id="8" w:name="_Toc408154933"/>
+      <w:bookmarkStart w:id="8" w:name="_Toc408171039"/>
       <w:proofErr w:type="gramStart"/>
       <w:r>
         <w:t>m</w:t>
@@ -4075,7 +4075,7 @@
       <w:pPr>
         <w:pStyle w:val="Heading2"/>
       </w:pPr>
-      <w:bookmarkStart w:id="9" w:name="_Toc408154934"/>
+      <w:bookmarkStart w:id="9" w:name="_Toc408171040"/>
       <w:r>
         <w:t>P</w:t>
       </w:r>
@@ -4093,7 +4093,7 @@
       <w:pPr>
         <w:pStyle w:val="Heading3"/>
       </w:pPr>
-      <w:bookmarkStart w:id="10" w:name="_Toc408154935"/>
+      <w:bookmarkStart w:id="10" w:name="_Toc408171041"/>
       <w:r>
         <w:t>How to set the preferences</w:t>
       </w:r>
@@ -5753,7 +5753,7 @@
       <w:pPr>
         <w:pStyle w:val="Heading1"/>
       </w:pPr>
-      <w:bookmarkStart w:id="30" w:name="_Toc408154936"/>
+      <w:bookmarkStart w:id="30" w:name="_Toc408171042"/>
       <w:r>
         <w:t>Getting Started</w:t>
       </w:r>
@@ -6507,7 +6507,7 @@
       <w:pPr>
         <w:pStyle w:val="Heading3"/>
       </w:pPr>
-      <w:bookmarkStart w:id="33" w:name="_Toc408154937"/>
+      <w:bookmarkStart w:id="33" w:name="_Toc408171043"/>
       <w:r>
         <w:t xml:space="preserve">How to </w:t>
       </w:r>
@@ -7349,9 +7349,9 @@
       </w:r>
       <w:r>
         <w:rPr>
-          <w:rFonts w:ascii="Arial Unicode MS" w:eastAsia="Arial Unicode MS" w:hAnsi="Arial Unicode MS" w:cs="Arial Unicode MS" w:hint="eastAsia"/>
-        </w:rPr>
-        <w:t>⇨</w:t>
+          <w:rFonts w:ascii="Arial Unicode MS" w:eastAsia="Arial Unicode MS" w:hAnsi="Arial Unicode MS" w:cs="Arial Unicode MS"/>
+        </w:rPr>
+        <w:t>&gt;&gt;</w:t>
       </w:r>
       <w:r>
         <w:t>"</w:t>
@@ -7844,9 +7844,9 @@
       </w:r>
       <w:r>
         <w:rPr>
-          <w:rFonts w:ascii="Arial Unicode MS" w:eastAsia="Arial Unicode MS" w:hAnsi="Arial Unicode MS" w:cs="Arial Unicode MS" w:hint="eastAsia"/>
-        </w:rPr>
-        <w:t>⇦</w:t>
+          <w:rFonts w:ascii="Arial Unicode MS" w:eastAsia="Arial Unicode MS" w:hAnsi="Arial Unicode MS" w:cs="Arial Unicode MS"/>
+        </w:rPr>
+        <w:t>&lt;&lt;</w:t>
       </w:r>
       <w:r>
         <w:t>"</w:t>
@@ -8539,7 +8539,7 @@
           </wp:anchor>
         </w:drawing>
       </w:r>
-      <w:bookmarkStart w:id="34" w:name="_Toc408154938"/>
+      <w:bookmarkStart w:id="34" w:name="_Toc408171044"/>
       <w:r>
         <w:t>New</w:t>
       </w:r>
@@ -8563,7 +8563,7 @@
       <w:pPr>
         <w:pStyle w:val="Heading3"/>
       </w:pPr>
-      <w:bookmarkStart w:id="35" w:name="_Toc408154939"/>
+      <w:bookmarkStart w:id="35" w:name="_Toc408171045"/>
       <w:r>
         <w:t>How to c</w:t>
       </w:r>
@@ -8639,7 +8639,7 @@
       <w:pPr>
         <w:pStyle w:val="Heading3"/>
       </w:pPr>
-      <w:bookmarkStart w:id="36" w:name="_Toc408154940"/>
+      <w:bookmarkStart w:id="36" w:name="_Toc408171046"/>
       <w:r>
         <w:t>How to use the</w:t>
       </w:r>
@@ -9153,7 +9153,7 @@
           </wp:anchor>
         </w:drawing>
       </w:r>
-      <w:bookmarkStart w:id="47" w:name="_Toc408154941"/>
+      <w:bookmarkStart w:id="47" w:name="_Toc408171047"/>
       <w:r>
         <w:t>Ac</w:t>
       </w:r>
@@ -9183,7 +9183,7 @@
       <w:pPr>
         <w:pStyle w:val="Heading3"/>
       </w:pPr>
-      <w:bookmarkStart w:id="48" w:name="_Toc408154942"/>
+      <w:bookmarkStart w:id="48" w:name="_Toc408171048"/>
       <w:r>
         <w:t>How to read the table</w:t>
       </w:r>
@@ -9206,11 +9206,19 @@
       <w:r>
         <w:t xml:space="preserve"> (</w:t>
       </w:r>
-      <w:r>
-        <w:rPr>
-          <w:b/>
-        </w:rPr>
-        <w:t>Pomodoro Mode</w:t>
+      <w:proofErr w:type="spellStart"/>
+      <w:r>
+        <w:rPr>
+          <w:b/>
+        </w:rPr>
+        <w:t>Pomodoro</w:t>
+      </w:r>
+      <w:proofErr w:type="spellEnd"/>
+      <w:r>
+        <w:rPr>
+          <w:b/>
+        </w:rPr>
+        <w:t xml:space="preserve"> Mode</w:t>
       </w:r>
       <w:r>
         <w:t xml:space="preserve">): </w:t>
@@ -9219,7 +9227,10 @@
         <w:t>"</w:t>
       </w:r>
       <w:r>
-        <w:t>U</w:t>
+        <w:rPr>
+          <w:rFonts w:ascii="Arial Unicode MS" w:eastAsia="Arial Unicode MS" w:hAnsi="Arial Unicode MS" w:cs="Arial Unicode MS" w:hint="eastAsia"/>
+        </w:rPr>
+        <w:t>✔</w:t>
       </w:r>
       <w:r>
         <w:t>"</w:t>
@@ -9312,7 +9323,34 @@
         <w:t>ame of task.</w:t>
       </w:r>
       <w:r>
-        <w:t xml:space="preserve"> This column is editable.</w:t>
+        <w:t xml:space="preserve"> </w:t>
+      </w:r>
+      <w:r>
+        <w:t>“&gt;&gt;”</w:t>
+      </w:r>
+      <w:r>
+        <w:t xml:space="preserve"> </w:t>
+      </w:r>
+      <w:r>
+        <w:t>in fro</w:t>
+      </w:r>
+      <w:r>
+        <w:t>nt</w:t>
+      </w:r>
+      <w:r>
+        <w:t xml:space="preserve"> of the name i</w:t>
+      </w:r>
+      <w:r>
+        <w:t>f</w:t>
+      </w:r>
+      <w:r>
+        <w:t xml:space="preserve"> the task is scheduled for today or is overdue.</w:t>
+      </w:r>
+      <w:r>
+        <w:t xml:space="preserve"> </w:t>
+      </w:r>
+      <w:r>
+        <w:t>This column is editable.</w:t>
       </w:r>
     </w:p>
     <w:p>
@@ -9539,7 +9577,7 @@
       <w:pPr>
         <w:pStyle w:val="Heading3"/>
       </w:pPr>
-      <w:bookmarkStart w:id="49" w:name="_Toc408154943"/>
+      <w:bookmarkStart w:id="49" w:name="_Toc408171049"/>
       <w:r>
         <w:t>How to use a task as template</w:t>
       </w:r>
@@ -9606,7 +9644,7 @@
       <w:pPr>
         <w:pStyle w:val="Heading3"/>
       </w:pPr>
-      <w:bookmarkStart w:id="50" w:name="_Toc408154944"/>
+      <w:bookmarkStart w:id="50" w:name="_Toc408171050"/>
       <w:r>
         <w:t>How to edit a task</w:t>
       </w:r>
@@ -9780,7 +9818,7 @@
       <w:pPr>
         <w:pStyle w:val="Heading3"/>
       </w:pPr>
-      <w:bookmarkStart w:id="51" w:name="_Toc408154945"/>
+      <w:bookmarkStart w:id="51" w:name="_Toc408171051"/>
       <w:r>
         <w:t>How to export data</w:t>
       </w:r>
@@ -10119,6 +10157,7 @@
                 <w:b/>
                 <w:color w:val="4F81BD" w:themeColor="accent1"/>
               </w:rPr>
+              <w:lastRenderedPageBreak/>
               <w:t>Month</w:t>
             </w:r>
           </w:p>
@@ -10129,6 +10168,7 @@
           </w:tcPr>
           <w:p>
             <w:r>
+              <w:lastRenderedPageBreak/>
               <w:t>M</w:t>
             </w:r>
           </w:p>
@@ -10658,7 +10698,7 @@
       <w:pPr>
         <w:pStyle w:val="Heading3"/>
       </w:pPr>
-      <w:bookmarkStart w:id="58" w:name="_Toc408154946"/>
+      <w:bookmarkStart w:id="58" w:name="_Toc408171052"/>
       <w:r>
         <w:t>How to impor</w:t>
       </w:r>
@@ -10864,7 +10904,7 @@
           </wp:anchor>
         </w:drawing>
       </w:r>
-      <w:bookmarkStart w:id="59" w:name="_Toc408154947"/>
+      <w:bookmarkStart w:id="59" w:name="_Toc408171053"/>
       <w:proofErr w:type="spellStart"/>
       <w:r>
         <w:t>ToDo</w:t>
@@ -10913,7 +10953,7 @@
       <w:pPr>
         <w:pStyle w:val="Heading3"/>
       </w:pPr>
-      <w:bookmarkStart w:id="60" w:name="_Toc408154948"/>
+      <w:bookmarkStart w:id="60" w:name="_Toc408171054"/>
       <w:r>
         <w:t>How to read the table</w:t>
       </w:r>
@@ -10957,11 +10997,19 @@
       <w:r>
         <w:t xml:space="preserve"> (</w:t>
       </w:r>
-      <w:r>
-        <w:rPr>
-          <w:b/>
-        </w:rPr>
-        <w:t>Pomodoro Mode</w:t>
+      <w:proofErr w:type="spellStart"/>
+      <w:r>
+        <w:rPr>
+          <w:b/>
+        </w:rPr>
+        <w:t>Pomodoro</w:t>
+      </w:r>
+      <w:proofErr w:type="spellEnd"/>
+      <w:r>
+        <w:rPr>
+          <w:b/>
+        </w:rPr>
+        <w:t xml:space="preserve"> Mode</w:t>
       </w:r>
       <w:r>
         <w:t xml:space="preserve">): </w:t>
@@ -10970,7 +11018,10 @@
         <w:t>"</w:t>
       </w:r>
       <w:r>
-        <w:t>U</w:t>
+        <w:rPr>
+          <w:rFonts w:ascii="Arial Unicode MS" w:eastAsia="Arial Unicode MS" w:hAnsi="Arial Unicode MS" w:cs="Arial Unicode MS" w:hint="eastAsia"/>
+        </w:rPr>
+        <w:t>✔</w:t>
       </w:r>
       <w:r>
         <w:t>"</w:t>
@@ -11115,7 +11166,7 @@
       <w:pPr>
         <w:pStyle w:val="Heading3"/>
       </w:pPr>
-      <w:bookmarkStart w:id="61" w:name="_Toc408154949"/>
+      <w:bookmarkStart w:id="61" w:name="_Toc408171055"/>
       <w:r>
         <w:t>How to p</w:t>
       </w:r>
@@ -11158,8 +11209,9 @@
       <w:pPr>
         <w:pStyle w:val="Heading3"/>
       </w:pPr>
-      <w:bookmarkStart w:id="62" w:name="_Toc408154950"/>
-      <w:r>
+      <w:bookmarkStart w:id="62" w:name="_Toc408171056"/>
+      <w:r>
+        <w:lastRenderedPageBreak/>
         <w:t>How to w</w:t>
       </w:r>
       <w:r>
@@ -11209,7 +11261,6 @@
           <w:noProof/>
           <w:lang w:val="fr-FR" w:eastAsia="fr-FR"/>
         </w:rPr>
-        <w:lastRenderedPageBreak/>
         <w:drawing>
           <wp:inline distT="0" distB="0" distL="0" distR="0">
             <wp:extent cx="209579" cy="209579"/>
@@ -12337,7 +12388,7 @@
       <w:pPr>
         <w:pStyle w:val="Heading3"/>
       </w:pPr>
-      <w:bookmarkStart w:id="78" w:name="_Toc408154951"/>
+      <w:bookmarkStart w:id="78" w:name="_Toc408171057"/>
       <w:r>
         <w:t xml:space="preserve">How to </w:t>
       </w:r>
@@ -12445,6 +12496,7 @@
           <w:noProof/>
           <w:lang w:val="fr-FR" w:eastAsia="fr-FR"/>
         </w:rPr>
+        <w:lastRenderedPageBreak/>
         <w:drawing>
           <wp:inline distT="0" distB="0" distL="0" distR="0">
             <wp:extent cx="203246" cy="203246"/>
@@ -12552,9 +12604,8 @@
       <w:pPr>
         <w:pStyle w:val="Heading3"/>
       </w:pPr>
-      <w:bookmarkStart w:id="81" w:name="_Toc408154952"/>
-      <w:r>
-        <w:lastRenderedPageBreak/>
+      <w:bookmarkStart w:id="81" w:name="_Toc408171058"/>
+      <w:r>
         <w:t xml:space="preserve">How to </w:t>
       </w:r>
       <w:r>
@@ -12904,7 +12955,7 @@
       <w:pPr>
         <w:pStyle w:val="Heading3"/>
       </w:pPr>
-      <w:bookmarkStart w:id="82" w:name="_Toc408154953"/>
+      <w:bookmarkStart w:id="82" w:name="_Toc408171059"/>
       <w:r>
         <w:t xml:space="preserve">How to </w:t>
       </w:r>
@@ -13089,7 +13140,7 @@
           </wp:anchor>
         </w:drawing>
       </w:r>
-      <w:bookmarkStart w:id="83" w:name="_Toc408154954"/>
+      <w:bookmarkStart w:id="83" w:name="_Toc408171060"/>
       <w:r>
         <w:t>Report List / Release Backlog</w:t>
       </w:r>
@@ -13119,7 +13170,7 @@
       <w:pPr>
         <w:pStyle w:val="Heading3"/>
       </w:pPr>
-      <w:bookmarkStart w:id="84" w:name="_Toc408154955"/>
+      <w:bookmarkStart w:id="84" w:name="_Toc408171061"/>
       <w:r>
         <w:t xml:space="preserve">How to </w:t>
       </w:r>
@@ -13163,7 +13214,10 @@
         <w:t>"</w:t>
       </w:r>
       <w:r>
-        <w:t>U</w:t>
+        <w:rPr>
+          <w:rFonts w:ascii="Arial Unicode MS" w:eastAsia="Arial Unicode MS" w:hAnsi="Arial Unicode MS" w:cs="Arial Unicode MS" w:hint="eastAsia"/>
+        </w:rPr>
+        <w:t>✔</w:t>
       </w:r>
       <w:r>
         <w:t>"</w:t>
@@ -13582,6 +13636,7 @@
           <w:noProof/>
           <w:lang w:val="fr-FR" w:eastAsia="fr-FR"/>
         </w:rPr>
+        <w:lastRenderedPageBreak/>
         <w:drawing>
           <wp:inline distT="0" distB="0" distL="0" distR="0">
             <wp:extent cx="203246" cy="203246"/>
@@ -13663,11 +13718,6 @@
       <w:r>
         <w:t xml:space="preserve"> * 100</w:t>
       </w:r>
-    </w:p>
-    <w:p>
-      <w:pPr>
-        <w:pStyle w:val="Heading2"/>
-      </w:pPr>
     </w:p>
     <w:p>
       <w:pPr>
@@ -13727,7 +13777,7 @@
           </wp:anchor>
         </w:drawing>
       </w:r>
-      <w:bookmarkStart w:id="101" w:name="_Toc408154956"/>
+      <w:bookmarkStart w:id="101" w:name="_Toc408171062"/>
       <w:proofErr w:type="spellStart"/>
       <w:r>
         <w:t>Burndown</w:t>
@@ -13768,7 +13818,7 @@
       <w:pPr>
         <w:pStyle w:val="Heading3"/>
       </w:pPr>
-      <w:bookmarkStart w:id="102" w:name="_Toc408154957"/>
+      <w:bookmarkStart w:id="102" w:name="_Toc408171063"/>
       <w:r>
         <w:t xml:space="preserve">How to </w:t>
       </w:r>
@@ -15092,7 +15142,7 @@
         <v:path o:extrusionok="f" gradientshapeok="t" o:connecttype="rect"/>
         <o:lock v:ext="edit" aspectratio="t"/>
       </v:shapetype>
-      <v:shape id="_x0000_i1050" type="#_x0000_t75" alt="pomodoro16.png" style="width:16.3pt;height:16.3pt;visibility:visible;mso-wrap-style:square" o:bullet="t">
+      <v:shape id="_x0000_i1031" type="#_x0000_t75" alt="pomodoro16.png" style="width:16.3pt;height:16.3pt;visibility:visible;mso-wrap-style:square" o:bullet="t">
         <v:imagedata r:id="rId1" o:title="pomodoro16"/>
       </v:shape>
     </w:pict>
@@ -19506,7 +19556,7 @@
 </file>
 
 <file path=customXml/itemProps1.xml><?xml version="1.0" encoding="utf-8"?>
-<ds:datastoreItem xmlns:ds="http://schemas.openxmlformats.org/officeDocument/2006/customXml" ds:itemID="{DBC8071E-6511-4763-A29E-739B96686E4B}">
+<ds:datastoreItem xmlns:ds="http://schemas.openxmlformats.org/officeDocument/2006/customXml" ds:itemID="{DB4CB74B-0959-43B2-9508-16738CEBCD72}">
   <ds:schemaRefs>
     <ds:schemaRef ds:uri="http://schemas.openxmlformats.org/officeDocument/2006/bibliography"/>
   </ds:schemaRefs>

</xml_diff>

<commit_message>
added merge panel to activities list (not finished)
</commit_message>
<xml_diff>
--- a/doc/User guides/myAgilePomodoro_3.1.0.docx
+++ b/doc/User guides/myAgilePomodoro_3.1.0.docx
@@ -2993,16 +2993,34 @@
       </w:r>
       <w:proofErr w:type="spellEnd"/>
       <w:r>
-        <w:t xml:space="preserve"> rules </w:t>
-      </w:r>
-      <w:r>
-        <w:t>VS</w:t>
+        <w:t xml:space="preserve"> </w:t>
+      </w:r>
+      <w:r>
+        <w:rPr>
+          <w:sz w:val="32"/>
+          <w:szCs w:val="32"/>
+          <w:u w:val="single"/>
+        </w:rPr>
+        <w:t>rules</w:t>
       </w:r>
       <w:r>
         <w:t xml:space="preserve"> </w:t>
       </w:r>
       <w:proofErr w:type="spellStart"/>
       <w:r>
+        <w:t>vs</w:t>
+      </w:r>
+      <w:proofErr w:type="spellEnd"/>
+      <w:r>
+        <w:t xml:space="preserve"> </w:t>
+      </w:r>
+      <w:proofErr w:type="spellStart"/>
+      <w:r>
+        <w:rPr>
+          <w:sz w:val="32"/>
+          <w:szCs w:val="32"/>
+          <w:u w:val="single"/>
+        </w:rPr>
         <w:t>mAP</w:t>
       </w:r>
       <w:bookmarkEnd w:id="5"/>
@@ -3096,18 +3114,42 @@
               <w:t xml:space="preserve">. </w:t>
             </w:r>
             <w:proofErr w:type="spellStart"/>
+            <w:proofErr w:type="gramStart"/>
+            <w:r>
+              <w:t>mAP</w:t>
+            </w:r>
+            <w:proofErr w:type="spellEnd"/>
+            <w:proofErr w:type="gramEnd"/>
+            <w:r>
+              <w:t xml:space="preserve"> allows shortening / </w:t>
+            </w:r>
+            <w:r>
+              <w:t>lengthen</w:t>
+            </w:r>
+            <w:r>
+              <w:t xml:space="preserve">ing </w:t>
+            </w:r>
+            <w:proofErr w:type="spellStart"/>
             <w:r>
               <w:t>Pomodoros</w:t>
             </w:r>
             <w:proofErr w:type="spellEnd"/>
             <w:r>
-              <w:t xml:space="preserve"> and short breaks may be shortened / </w:t>
-            </w:r>
-            <w:r>
-              <w:t>lengthen</w:t>
-            </w:r>
-            <w:r>
-              <w:t>ed.</w:t>
+              <w:t xml:space="preserve"> and short breaks</w:t>
+            </w:r>
+            <w:r>
+              <w:t xml:space="preserve"> during </w:t>
+            </w:r>
+            <w:proofErr w:type="spellStart"/>
+            <w:r>
+              <w:t>Pomodoros</w:t>
+            </w:r>
+            <w:proofErr w:type="spellEnd"/>
+            <w:r>
+              <w:t xml:space="preserve"> and breaks</w:t>
+            </w:r>
+            <w:r>
+              <w:t>.</w:t>
             </w:r>
           </w:p>
         </w:tc>
@@ -3146,13 +3188,27 @@
               <w:t>Preferences</w:t>
             </w:r>
             <w:r>
-              <w:t xml:space="preserve">. Long breaks may be shortened / </w:t>
+              <w:t xml:space="preserve">. </w:t>
+            </w:r>
+            <w:proofErr w:type="spellStart"/>
+            <w:r>
+              <w:t>mAP</w:t>
+            </w:r>
+            <w:proofErr w:type="spellEnd"/>
+            <w:r>
+              <w:t xml:space="preserve"> allows shortening / </w:t>
             </w:r>
             <w:r>
               <w:t>lengthen</w:t>
             </w:r>
             <w:r>
-              <w:t>ed.</w:t>
+              <w:t>ing long breaks</w:t>
+            </w:r>
+            <w:r>
+              <w:t xml:space="preserve"> during breaks</w:t>
+            </w:r>
+            <w:r>
+              <w:t>.</w:t>
             </w:r>
           </w:p>
         </w:tc>
@@ -3189,14 +3245,13 @@
             <w:tcW w:w="4522" w:type="dxa"/>
           </w:tcPr>
           <w:p>
-            <w:r>
-              <w:t xml:space="preserve">Although </w:t>
-            </w:r>
             <w:proofErr w:type="spellStart"/>
+            <w:proofErr w:type="gramStart"/>
             <w:r>
               <w:t>mAP</w:t>
             </w:r>
             <w:proofErr w:type="spellEnd"/>
+            <w:proofErr w:type="gramEnd"/>
             <w:r>
               <w:t xml:space="preserve"> allows </w:t>
             </w:r>
@@ -3212,7 +3267,7 @@
             </w:r>
             <w:proofErr w:type="spellEnd"/>
             <w:r>
-              <w:t xml:space="preserve"> it doesn’t recommend it.</w:t>
+              <w:t>.</w:t>
             </w:r>
           </w:p>
         </w:tc>
@@ -3252,11 +3307,11 @@
             </w:r>
             <w:proofErr w:type="spellEnd"/>
             <w:r>
-              <w:t xml:space="preserve"> is interrupted definitively – i.e. the interruption isn’t handled – it’s considered void, never begun, and it can’t be recorded with </w:t>
+              <w:t xml:space="preserve"> is interrupted definitively – i.e. the interruption isn’t handled – it’s considered void, never </w:t>
             </w:r>
             <w:r>
               <w:lastRenderedPageBreak/>
-              <w:t>an X.</w:t>
+              <w:t>begun, and it can’t be recorded with an X.</w:t>
             </w:r>
           </w:p>
           <w:p>
@@ -3313,7 +3368,28 @@
               <w:t>Preferences</w:t>
             </w:r>
             <w:r>
-              <w:t>:</w:t>
+              <w:t>.</w:t>
+            </w:r>
+          </w:p>
+          <w:p>
+            <w:pPr>
+              <w:pStyle w:val="ListParagraph"/>
+              <w:numPr>
+                <w:ilvl w:val="0"/>
+                <w:numId w:val="39"/>
+              </w:numPr>
+            </w:pPr>
+            <w:proofErr w:type="spellStart"/>
+            <w:r>
+              <w:lastRenderedPageBreak/>
+              <w:t>mAP</w:t>
+            </w:r>
+            <w:proofErr w:type="spellEnd"/>
+            <w:r>
+              <w:t xml:space="preserve"> allows creating</w:t>
+            </w:r>
+            <w:r>
+              <w:t xml:space="preserve"> unplanned tasks nonetheless.</w:t>
             </w:r>
           </w:p>
           <w:p>
@@ -3332,46 +3408,19 @@
             <w:proofErr w:type="spellEnd"/>
             <w:proofErr w:type="gramEnd"/>
             <w:r>
-              <w:t xml:space="preserve"> allows to create unplanned </w:t>
-            </w:r>
-            <w:r>
-              <w:lastRenderedPageBreak/>
-              <w:t>tasks nonetheless.</w:t>
-            </w:r>
-          </w:p>
-          <w:p>
-            <w:pPr>
-              <w:pStyle w:val="ListParagraph"/>
-              <w:numPr>
-                <w:ilvl w:val="0"/>
-                <w:numId w:val="39"/>
-              </w:numPr>
-            </w:pPr>
-            <w:r>
-              <w:t xml:space="preserve">Although </w:t>
+              <w:t xml:space="preserve"> allows </w:t>
+            </w:r>
+            <w:r>
+              <w:t>shortening</w:t>
+            </w:r>
+            <w:r>
+              <w:t xml:space="preserve"> </w:t>
             </w:r>
             <w:proofErr w:type="spellStart"/>
             <w:r>
-              <w:t>mAP</w:t>
+              <w:t>Pomodoros</w:t>
             </w:r>
             <w:proofErr w:type="spellEnd"/>
-            <w:r>
-              <w:t xml:space="preserve"> allows </w:t>
-            </w:r>
-            <w:r>
-              <w:t>shortening</w:t>
-            </w:r>
-            <w:r>
-              <w:t xml:space="preserve"> </w:t>
-            </w:r>
-            <w:proofErr w:type="spellStart"/>
-            <w:r>
-              <w:t>Pomodoros</w:t>
-            </w:r>
-            <w:proofErr w:type="spellEnd"/>
-            <w:r>
-              <w:t xml:space="preserve"> it doesn’t recommend it</w:t>
-            </w:r>
             <w:r>
               <w:t>.</w:t>
             </w:r>
@@ -4103,6 +4152,7 @@
               <w:pStyle w:val="NoSpacing"/>
             </w:pPr>
             <w:r>
+              <w:lastRenderedPageBreak/>
               <w:t>skip-character-set-client-handshake</w:t>
             </w:r>
           </w:p>
@@ -4899,6 +4949,7 @@
           <w:p>
             <w:proofErr w:type="spellStart"/>
             <w:r>
+              <w:lastRenderedPageBreak/>
               <w:t>clientsecret</w:t>
             </w:r>
             <w:proofErr w:type="spellEnd"/>
@@ -4909,7 +4960,6 @@
           <w:p>
             <w:proofErr w:type="spellStart"/>
             <w:r>
-              <w:lastRenderedPageBreak/>
               <w:t>redirecturi</w:t>
             </w:r>
             <w:proofErr w:type="spellEnd"/>
@@ -6110,6 +6160,7 @@
         <w:rPr>
           <w:b/>
         </w:rPr>
+        <w:lastRenderedPageBreak/>
         <w:t>Plain Hours</w:t>
       </w:r>
       <w:r>
@@ -6184,7 +6235,6 @@
         <w:ind w:left="2160"/>
       </w:pPr>
       <w:r>
-        <w:lastRenderedPageBreak/>
         <w:t>Example</w:t>
       </w:r>
       <w:r>
@@ -7659,6 +7709,7 @@
         </w:numPr>
       </w:pPr>
       <w:r>
+        <w:lastRenderedPageBreak/>
         <w:t>ALT+T:</w:t>
       </w:r>
       <w:r>
@@ -7745,7 +7796,6 @@
         </w:numPr>
       </w:pPr>
       <w:r>
-        <w:lastRenderedPageBreak/>
         <w:t>ALT+B:</w:t>
       </w:r>
       <w:r>
@@ -8995,6 +9045,7 @@
         </w:numPr>
       </w:pPr>
       <w:r>
+        <w:lastRenderedPageBreak/>
         <w:t>CTR + S: save.</w:t>
       </w:r>
     </w:p>
@@ -9019,7 +9070,6 @@
         </w:numPr>
       </w:pPr>
       <w:r>
-        <w:lastRenderedPageBreak/>
         <w:t xml:space="preserve">CTR + V </w:t>
       </w:r>
       <w:r>
@@ -9957,6 +10007,7 @@
         <w:rPr>
           <w:b/>
         </w:rPr>
+        <w:lastRenderedPageBreak/>
         <w:t>Description</w:t>
       </w:r>
       <w:r>
@@ -9975,7 +10026,6 @@
     <w:p/>
     <w:p>
       <w:r>
-        <w:lastRenderedPageBreak/>
         <w:t>Press ENTER</w:t>
       </w:r>
       <w:r>
@@ -10232,7 +10282,7 @@
         <w:t>f</w:t>
       </w:r>
       <w:r>
-        <w:t xml:space="preserve"> the task is scheduled for today or is overdue</w:t>
+        <w:t xml:space="preserve"> the task is overdue</w:t>
       </w:r>
       <w:r>
         <w:t>, the symbol “&gt;&gt;” appears in front of the name</w:t>
@@ -12060,6 +12110,7 @@
       </w:pPr>
       <w:bookmarkStart w:id="63" w:name="_Toc408324292"/>
       <w:r>
+        <w:lastRenderedPageBreak/>
         <w:t>How to p</w:t>
       </w:r>
       <w:r>
@@ -12103,7 +12154,6 @@
       </w:pPr>
       <w:bookmarkStart w:id="64" w:name="_Toc408324293"/>
       <w:r>
-        <w:lastRenderedPageBreak/>
         <w:t>How to w</w:t>
       </w:r>
       <w:r>
@@ -13362,6 +13412,7 @@
         </w:numPr>
       </w:pPr>
       <w:r>
+        <w:lastRenderedPageBreak/>
         <w:t>As a result, the selected tasks are deleted and t</w:t>
       </w:r>
       <w:r>
@@ -13388,7 +13439,6 @@
           <w:noProof/>
           <w:lang w:val="fr-FR" w:eastAsia="fr-FR"/>
         </w:rPr>
-        <w:lastRenderedPageBreak/>
         <w:drawing>
           <wp:inline distT="0" distB="0" distL="0" distR="0">
             <wp:extent cx="203246" cy="203246"/>
@@ -14475,6 +14525,7 @@
         <w:rPr>
           <w:b/>
         </w:rPr>
+        <w:lastRenderedPageBreak/>
         <w:t>Story Points</w:t>
       </w:r>
       <w:r>
@@ -14528,7 +14579,6 @@
           <w:noProof/>
           <w:lang w:val="fr-FR" w:eastAsia="fr-FR"/>
         </w:rPr>
-        <w:lastRenderedPageBreak/>
         <w:drawing>
           <wp:inline distT="0" distB="0" distL="0" distR="0">
             <wp:extent cx="203246" cy="203246"/>
@@ -15569,6 +15619,7 @@
         <w:rPr>
           <w:b/>
         </w:rPr>
+        <w:lastRenderedPageBreak/>
         <w:t>Iterations</w:t>
       </w:r>
       <w:r>
@@ -15638,7 +15689,6 @@
         </w:numPr>
       </w:pPr>
       <w:r>
-        <w:lastRenderedPageBreak/>
         <w:t>Check the list of tasks upon which</w:t>
       </w:r>
       <w:r>
@@ -16034,7 +16084,7 @@
         <v:path o:extrusionok="f" gradientshapeok="t" o:connecttype="rect"/>
         <o:lock v:ext="edit" aspectratio="t"/>
       </v:shapetype>
-      <v:shape id="_x0000_i1142" type="#_x0000_t75" alt="pomodoro16.png" style="width:16.3pt;height:16.3pt;visibility:visible;mso-wrap-style:square" o:bullet="t">
+      <v:shape id="_x0000_i1027" type="#_x0000_t75" alt="pomodoro16.png" style="width:16.3pt;height:16.3pt;visibility:visible;mso-wrap-style:square" o:bullet="t">
         <v:imagedata r:id="rId1" o:title="pomodoro16"/>
       </v:shape>
     </w:pict>
@@ -21028,7 +21078,7 @@
 </file>
 
 <file path=customXml/itemProps1.xml><?xml version="1.0" encoding="utf-8"?>
-<ds:datastoreItem xmlns:ds="http://schemas.openxmlformats.org/officeDocument/2006/customXml" ds:itemID="{CA0016F0-AE1D-4076-9B56-2573E3C26E01}">
+<ds:datastoreItem xmlns:ds="http://schemas.openxmlformats.org/officeDocument/2006/customXml" ds:itemID="{416DB4C7-2789-4212-9928-FE040185169B}">
   <ds:schemaRefs>
     <ds:schemaRef ds:uri="http://schemas.openxmlformats.org/officeDocument/2006/bibliography"/>
   </ds:schemaRefs>

</xml_diff>

<commit_message>
added jsoup library to parse HTML content to agregate comments (merging) + changed font to Arial Unicode MS for Windows and MAC systems for full utf-8 support
</commit_message>
<xml_diff>
--- a/doc/User guides/myAgilePomodoro_3.1.0.docx
+++ b/doc/User guides/myAgilePomodoro_3.1.0.docx
@@ -303,7 +303,7 @@
           <w:r>
             <w:fldChar w:fldCharType="separate"/>
           </w:r>
-          <w:hyperlink w:anchor="_Toc408324268" w:history="1">
+          <w:hyperlink w:anchor="_Toc408738139" w:history="1">
             <w:r>
               <w:rPr>
                 <w:rStyle w:val="Hyperlink"/>
@@ -330,7 +330,7 @@
                 <w:noProof/>
                 <w:webHidden/>
               </w:rPr>
-              <w:instrText xml:space="preserve"> PAGEREF _Toc408324268 \h </w:instrText>
+              <w:instrText xml:space="preserve"> PAGEREF _Toc408738139 \h </w:instrText>
             </w:r>
             <w:r>
               <w:rPr>
@@ -373,7 +373,7 @@
               <w:lang w:val="fr-FR" w:eastAsia="fr-FR"/>
             </w:rPr>
           </w:pPr>
-          <w:hyperlink w:anchor="_Toc408324269" w:history="1">
+          <w:hyperlink w:anchor="_Toc408738140" w:history="1">
             <w:r>
               <w:rPr>
                 <w:rStyle w:val="Hyperlink"/>
@@ -400,7 +400,7 @@
                 <w:noProof/>
                 <w:webHidden/>
               </w:rPr>
-              <w:instrText xml:space="preserve"> PAGEREF _Toc408324269 \h </w:instrText>
+              <w:instrText xml:space="preserve"> PAGEREF _Toc408738140 \h </w:instrText>
             </w:r>
             <w:r>
               <w:rPr>
@@ -443,7 +443,7 @@
               <w:lang w:val="fr-FR" w:eastAsia="fr-FR"/>
             </w:rPr>
           </w:pPr>
-          <w:hyperlink w:anchor="_Toc408324270" w:history="1">
+          <w:hyperlink w:anchor="_Toc408738141" w:history="1">
             <w:r>
               <w:rPr>
                 <w:rStyle w:val="Hyperlink"/>
@@ -470,7 +470,7 @@
                 <w:noProof/>
                 <w:webHidden/>
               </w:rPr>
-              <w:instrText xml:space="preserve"> PAGEREF _Toc408324270 \h </w:instrText>
+              <w:instrText xml:space="preserve"> PAGEREF _Toc408738141 \h </w:instrText>
             </w:r>
             <w:r>
               <w:rPr>
@@ -513,13 +513,13 @@
               <w:lang w:val="fr-FR" w:eastAsia="fr-FR"/>
             </w:rPr>
           </w:pPr>
-          <w:hyperlink w:anchor="_Toc408324271" w:history="1">
+          <w:hyperlink w:anchor="_Toc408738142" w:history="1">
             <w:r>
               <w:rPr>
                 <w:rStyle w:val="Hyperlink"/>
                 <w:noProof/>
               </w:rPr>
-              <w:t>The Pomodoro Technique®’s rules VS mAP</w:t>
+              <w:t>The Pomodoro Technique®’s rules vs mAP</w:t>
             </w:r>
             <w:r>
               <w:rPr>
@@ -540,7 +540,7 @@
                 <w:noProof/>
                 <w:webHidden/>
               </w:rPr>
-              <w:instrText xml:space="preserve"> PAGEREF _Toc408324271 \h </w:instrText>
+              <w:instrText xml:space="preserve"> PAGEREF _Toc408738142 \h </w:instrText>
             </w:r>
             <w:r>
               <w:rPr>
@@ -583,7 +583,7 @@
               <w:lang w:val="fr-FR" w:eastAsia="fr-FR"/>
             </w:rPr>
           </w:pPr>
-          <w:hyperlink w:anchor="_Toc408324272" w:history="1">
+          <w:hyperlink w:anchor="_Toc408738143" w:history="1">
             <w:r>
               <w:rPr>
                 <w:rStyle w:val="Hyperlink"/>
@@ -610,7 +610,7 @@
                 <w:noProof/>
                 <w:webHidden/>
               </w:rPr>
-              <w:instrText xml:space="preserve"> PAGEREF _Toc408324272 \h </w:instrText>
+              <w:instrText xml:space="preserve"> PAGEREF _Toc408738143 \h </w:instrText>
             </w:r>
             <w:r>
               <w:rPr>
@@ -653,7 +653,7 @@
               <w:lang w:val="fr-FR" w:eastAsia="fr-FR"/>
             </w:rPr>
           </w:pPr>
-          <w:hyperlink w:anchor="_Toc408324273" w:history="1">
+          <w:hyperlink w:anchor="_Toc408738144" w:history="1">
             <w:r>
               <w:rPr>
                 <w:rStyle w:val="Hyperlink"/>
@@ -680,7 +680,7 @@
                 <w:noProof/>
                 <w:webHidden/>
               </w:rPr>
-              <w:instrText xml:space="preserve"> PAGEREF _Toc408324273 \h </w:instrText>
+              <w:instrText xml:space="preserve"> PAGEREF _Toc408738144 \h </w:instrText>
             </w:r>
             <w:r>
               <w:rPr>
@@ -700,7 +700,7 @@
                 <w:noProof/>
                 <w:webHidden/>
               </w:rPr>
-              <w:t>4</w:t>
+              <w:t>5</w:t>
             </w:r>
             <w:r>
               <w:rPr>
@@ -723,7 +723,7 @@
               <w:lang w:val="fr-FR" w:eastAsia="fr-FR"/>
             </w:rPr>
           </w:pPr>
-          <w:hyperlink w:anchor="_Toc408324274" w:history="1">
+          <w:hyperlink w:anchor="_Toc408738145" w:history="1">
             <w:r>
               <w:rPr>
                 <w:rStyle w:val="Hyperlink"/>
@@ -750,7 +750,7 @@
                 <w:noProof/>
                 <w:webHidden/>
               </w:rPr>
-              <w:instrText xml:space="preserve"> PAGEREF _Toc408324274 \h </w:instrText>
+              <w:instrText xml:space="preserve"> PAGEREF _Toc408738145 \h </w:instrText>
             </w:r>
             <w:r>
               <w:rPr>
@@ -793,7 +793,7 @@
               <w:lang w:val="fr-FR" w:eastAsia="fr-FR"/>
             </w:rPr>
           </w:pPr>
-          <w:hyperlink w:anchor="_Toc408324275" w:history="1">
+          <w:hyperlink w:anchor="_Toc408738146" w:history="1">
             <w:r>
               <w:rPr>
                 <w:rStyle w:val="Hyperlink"/>
@@ -820,7 +820,7 @@
                 <w:noProof/>
                 <w:webHidden/>
               </w:rPr>
-              <w:instrText xml:space="preserve"> PAGEREF _Toc408324275 \h </w:instrText>
+              <w:instrText xml:space="preserve"> PAGEREF _Toc408738146 \h </w:instrText>
             </w:r>
             <w:r>
               <w:rPr>
@@ -841,6 +841,76 @@
                 <w:webHidden/>
               </w:rPr>
               <w:t>5</w:t>
+            </w:r>
+            <w:r>
+              <w:rPr>
+                <w:noProof/>
+                <w:webHidden/>
+              </w:rPr>
+              <w:fldChar w:fldCharType="end"/>
+            </w:r>
+          </w:hyperlink>
+        </w:p>
+        <w:p>
+          <w:pPr>
+            <w:pStyle w:val="TOC1"/>
+            <w:tabs>
+              <w:tab w:val="right" w:leader="dot" w:pos="9016"/>
+            </w:tabs>
+            <w:rPr>
+              <w:rFonts w:asciiTheme="minorHAnsi" w:eastAsiaTheme="minorEastAsia" w:hAnsiTheme="minorHAnsi" w:cstheme="minorBidi"/>
+              <w:noProof/>
+              <w:lang w:val="fr-FR" w:eastAsia="fr-FR"/>
+            </w:rPr>
+          </w:pPr>
+          <w:hyperlink w:anchor="_Toc408738147" w:history="1">
+            <w:r>
+              <w:rPr>
+                <w:rStyle w:val="Hyperlink"/>
+                <w:noProof/>
+              </w:rPr>
+              <w:t>mAP configuration</w:t>
+            </w:r>
+            <w:r>
+              <w:rPr>
+                <w:noProof/>
+                <w:webHidden/>
+              </w:rPr>
+              <w:tab/>
+            </w:r>
+            <w:r>
+              <w:rPr>
+                <w:noProof/>
+                <w:webHidden/>
+              </w:rPr>
+              <w:fldChar w:fldCharType="begin"/>
+            </w:r>
+            <w:r>
+              <w:rPr>
+                <w:noProof/>
+                <w:webHidden/>
+              </w:rPr>
+              <w:instrText xml:space="preserve"> PAGEREF _Toc408738147 \h </w:instrText>
+            </w:r>
+            <w:r>
+              <w:rPr>
+                <w:noProof/>
+                <w:webHidden/>
+              </w:rPr>
+            </w:r>
+            <w:r>
+              <w:rPr>
+                <w:noProof/>
+                <w:webHidden/>
+              </w:rPr>
+              <w:fldChar w:fldCharType="separate"/>
+            </w:r>
+            <w:r>
+              <w:rPr>
+                <w:noProof/>
+                <w:webHidden/>
+              </w:rPr>
+              <w:t>6</w:t>
             </w:r>
             <w:r>
               <w:rPr>
@@ -863,13 +933,13 @@
               <w:lang w:val="fr-FR" w:eastAsia="fr-FR"/>
             </w:rPr>
           </w:pPr>
-          <w:hyperlink w:anchor="_Toc408324276" w:history="1">
+          <w:hyperlink w:anchor="_Toc408738148" w:history="1">
             <w:r>
               <w:rPr>
                 <w:rStyle w:val="Hyperlink"/>
                 <w:noProof/>
               </w:rPr>
-              <w:t>mAP configuration</w:t>
+              <w:t>Preferences</w:t>
             </w:r>
             <w:r>
               <w:rPr>
@@ -890,7 +960,7 @@
                 <w:noProof/>
                 <w:webHidden/>
               </w:rPr>
-              <w:instrText xml:space="preserve"> PAGEREF _Toc408324276 \h </w:instrText>
+              <w:instrText xml:space="preserve"> PAGEREF _Toc408738148 \h </w:instrText>
             </w:r>
             <w:r>
               <w:rPr>
@@ -911,6 +981,216 @@
                 <w:webHidden/>
               </w:rPr>
               <w:t>6</w:t>
+            </w:r>
+            <w:r>
+              <w:rPr>
+                <w:noProof/>
+                <w:webHidden/>
+              </w:rPr>
+              <w:fldChar w:fldCharType="end"/>
+            </w:r>
+          </w:hyperlink>
+        </w:p>
+        <w:p>
+          <w:pPr>
+            <w:pStyle w:val="TOC3"/>
+            <w:tabs>
+              <w:tab w:val="right" w:leader="dot" w:pos="9016"/>
+            </w:tabs>
+            <w:rPr>
+              <w:rFonts w:asciiTheme="minorHAnsi" w:eastAsiaTheme="minorEastAsia" w:hAnsiTheme="minorHAnsi" w:cstheme="minorBidi"/>
+              <w:noProof/>
+              <w:lang w:val="fr-FR" w:eastAsia="fr-FR"/>
+            </w:rPr>
+          </w:pPr>
+          <w:hyperlink w:anchor="_Toc408738149" w:history="1">
+            <w:r>
+              <w:rPr>
+                <w:rStyle w:val="Hyperlink"/>
+                <w:noProof/>
+              </w:rPr>
+              <w:t>How to set the preferences</w:t>
+            </w:r>
+            <w:r>
+              <w:rPr>
+                <w:noProof/>
+                <w:webHidden/>
+              </w:rPr>
+              <w:tab/>
+            </w:r>
+            <w:r>
+              <w:rPr>
+                <w:noProof/>
+                <w:webHidden/>
+              </w:rPr>
+              <w:fldChar w:fldCharType="begin"/>
+            </w:r>
+            <w:r>
+              <w:rPr>
+                <w:noProof/>
+                <w:webHidden/>
+              </w:rPr>
+              <w:instrText xml:space="preserve"> PAGEREF _Toc408738149 \h </w:instrText>
+            </w:r>
+            <w:r>
+              <w:rPr>
+                <w:noProof/>
+                <w:webHidden/>
+              </w:rPr>
+            </w:r>
+            <w:r>
+              <w:rPr>
+                <w:noProof/>
+                <w:webHidden/>
+              </w:rPr>
+              <w:fldChar w:fldCharType="separate"/>
+            </w:r>
+            <w:r>
+              <w:rPr>
+                <w:noProof/>
+                <w:webHidden/>
+              </w:rPr>
+              <w:t>6</w:t>
+            </w:r>
+            <w:r>
+              <w:rPr>
+                <w:noProof/>
+                <w:webHidden/>
+              </w:rPr>
+              <w:fldChar w:fldCharType="end"/>
+            </w:r>
+          </w:hyperlink>
+        </w:p>
+        <w:p>
+          <w:pPr>
+            <w:pStyle w:val="TOC1"/>
+            <w:tabs>
+              <w:tab w:val="right" w:leader="dot" w:pos="9016"/>
+            </w:tabs>
+            <w:rPr>
+              <w:rFonts w:asciiTheme="minorHAnsi" w:eastAsiaTheme="minorEastAsia" w:hAnsiTheme="minorHAnsi" w:cstheme="minorBidi"/>
+              <w:noProof/>
+              <w:lang w:val="fr-FR" w:eastAsia="fr-FR"/>
+            </w:rPr>
+          </w:pPr>
+          <w:hyperlink w:anchor="_Toc408738150" w:history="1">
+            <w:r>
+              <w:rPr>
+                <w:rStyle w:val="Hyperlink"/>
+                <w:noProof/>
+              </w:rPr>
+              <w:t>Getting Started</w:t>
+            </w:r>
+            <w:r>
+              <w:rPr>
+                <w:noProof/>
+                <w:webHidden/>
+              </w:rPr>
+              <w:tab/>
+            </w:r>
+            <w:r>
+              <w:rPr>
+                <w:noProof/>
+                <w:webHidden/>
+              </w:rPr>
+              <w:fldChar w:fldCharType="begin"/>
+            </w:r>
+            <w:r>
+              <w:rPr>
+                <w:noProof/>
+                <w:webHidden/>
+              </w:rPr>
+              <w:instrText xml:space="preserve"> PAGEREF _Toc408738150 \h </w:instrText>
+            </w:r>
+            <w:r>
+              <w:rPr>
+                <w:noProof/>
+                <w:webHidden/>
+              </w:rPr>
+            </w:r>
+            <w:r>
+              <w:rPr>
+                <w:noProof/>
+                <w:webHidden/>
+              </w:rPr>
+              <w:fldChar w:fldCharType="separate"/>
+            </w:r>
+            <w:r>
+              <w:rPr>
+                <w:noProof/>
+                <w:webHidden/>
+              </w:rPr>
+              <w:t>7</w:t>
+            </w:r>
+            <w:r>
+              <w:rPr>
+                <w:noProof/>
+                <w:webHidden/>
+              </w:rPr>
+              <w:fldChar w:fldCharType="end"/>
+            </w:r>
+          </w:hyperlink>
+        </w:p>
+        <w:p>
+          <w:pPr>
+            <w:pStyle w:val="TOC3"/>
+            <w:tabs>
+              <w:tab w:val="right" w:leader="dot" w:pos="9016"/>
+            </w:tabs>
+            <w:rPr>
+              <w:rFonts w:asciiTheme="minorHAnsi" w:eastAsiaTheme="minorEastAsia" w:hAnsiTheme="minorHAnsi" w:cstheme="minorBidi"/>
+              <w:noProof/>
+              <w:lang w:val="fr-FR" w:eastAsia="fr-FR"/>
+            </w:rPr>
+          </w:pPr>
+          <w:hyperlink w:anchor="_Toc408738151" w:history="1">
+            <w:r>
+              <w:rPr>
+                <w:rStyle w:val="Hyperlink"/>
+                <w:noProof/>
+              </w:rPr>
+              <w:t>How to use keyboard shortcuts</w:t>
+            </w:r>
+            <w:r>
+              <w:rPr>
+                <w:noProof/>
+                <w:webHidden/>
+              </w:rPr>
+              <w:tab/>
+            </w:r>
+            <w:r>
+              <w:rPr>
+                <w:noProof/>
+                <w:webHidden/>
+              </w:rPr>
+              <w:fldChar w:fldCharType="begin"/>
+            </w:r>
+            <w:r>
+              <w:rPr>
+                <w:noProof/>
+                <w:webHidden/>
+              </w:rPr>
+              <w:instrText xml:space="preserve"> PAGEREF _Toc408738151 \h </w:instrText>
+            </w:r>
+            <w:r>
+              <w:rPr>
+                <w:noProof/>
+                <w:webHidden/>
+              </w:rPr>
+            </w:r>
+            <w:r>
+              <w:rPr>
+                <w:noProof/>
+                <w:webHidden/>
+              </w:rPr>
+              <w:fldChar w:fldCharType="separate"/>
+            </w:r>
+            <w:r>
+              <w:rPr>
+                <w:noProof/>
+                <w:webHidden/>
+              </w:rPr>
+              <w:t>7</w:t>
             </w:r>
             <w:r>
               <w:rPr>
@@ -933,13 +1213,13 @@
               <w:lang w:val="fr-FR" w:eastAsia="fr-FR"/>
             </w:rPr>
           </w:pPr>
-          <w:hyperlink w:anchor="_Toc408324277" w:history="1">
+          <w:hyperlink w:anchor="_Toc408738152" w:history="1">
             <w:r>
               <w:rPr>
                 <w:rStyle w:val="Hyperlink"/>
                 <w:noProof/>
               </w:rPr>
-              <w:t>Preferences</w:t>
+              <w:t>New task</w:t>
             </w:r>
             <w:r>
               <w:rPr>
@@ -960,7 +1240,7 @@
                 <w:noProof/>
                 <w:webHidden/>
               </w:rPr>
-              <w:instrText xml:space="preserve"> PAGEREF _Toc408324277 \h </w:instrText>
+              <w:instrText xml:space="preserve"> PAGEREF _Toc408738152 \h </w:instrText>
             </w:r>
             <w:r>
               <w:rPr>
@@ -980,7 +1260,7 @@
                 <w:noProof/>
                 <w:webHidden/>
               </w:rPr>
-              <w:t>6</w:t>
+              <w:t>9</w:t>
             </w:r>
             <w:r>
               <w:rPr>
@@ -1003,13 +1283,13 @@
               <w:lang w:val="fr-FR" w:eastAsia="fr-FR"/>
             </w:rPr>
           </w:pPr>
-          <w:hyperlink w:anchor="_Toc408324278" w:history="1">
+          <w:hyperlink w:anchor="_Toc408738153" w:history="1">
             <w:r>
               <w:rPr>
                 <w:rStyle w:val="Hyperlink"/>
                 <w:noProof/>
               </w:rPr>
-              <w:t>How to set the preferences</w:t>
+              <w:t>How to create tasks</w:t>
             </w:r>
             <w:r>
               <w:rPr>
@@ -1030,7 +1310,7 @@
                 <w:noProof/>
                 <w:webHidden/>
               </w:rPr>
-              <w:instrText xml:space="preserve"> PAGEREF _Toc408324278 \h </w:instrText>
+              <w:instrText xml:space="preserve"> PAGEREF _Toc408738153 \h </w:instrText>
             </w:r>
             <w:r>
               <w:rPr>
@@ -1050,77 +1330,7 @@
                 <w:noProof/>
                 <w:webHidden/>
               </w:rPr>
-              <w:t>6</w:t>
-            </w:r>
-            <w:r>
-              <w:rPr>
-                <w:noProof/>
-                <w:webHidden/>
-              </w:rPr>
-              <w:fldChar w:fldCharType="end"/>
-            </w:r>
-          </w:hyperlink>
-        </w:p>
-        <w:p>
-          <w:pPr>
-            <w:pStyle w:val="TOC1"/>
-            <w:tabs>
-              <w:tab w:val="right" w:leader="dot" w:pos="9016"/>
-            </w:tabs>
-            <w:rPr>
-              <w:rFonts w:asciiTheme="minorHAnsi" w:eastAsiaTheme="minorEastAsia" w:hAnsiTheme="minorHAnsi" w:cstheme="minorBidi"/>
-              <w:noProof/>
-              <w:lang w:val="fr-FR" w:eastAsia="fr-FR"/>
-            </w:rPr>
-          </w:pPr>
-          <w:hyperlink w:anchor="_Toc408324279" w:history="1">
-            <w:r>
-              <w:rPr>
-                <w:rStyle w:val="Hyperlink"/>
-                <w:noProof/>
-              </w:rPr>
-              <w:t>Getting Started</w:t>
-            </w:r>
-            <w:r>
-              <w:rPr>
-                <w:noProof/>
-                <w:webHidden/>
-              </w:rPr>
-              <w:tab/>
-            </w:r>
-            <w:r>
-              <w:rPr>
-                <w:noProof/>
-                <w:webHidden/>
-              </w:rPr>
-              <w:fldChar w:fldCharType="begin"/>
-            </w:r>
-            <w:r>
-              <w:rPr>
-                <w:noProof/>
-                <w:webHidden/>
-              </w:rPr>
-              <w:instrText xml:space="preserve"> PAGEREF _Toc408324279 \h </w:instrText>
-            </w:r>
-            <w:r>
-              <w:rPr>
-                <w:noProof/>
-                <w:webHidden/>
-              </w:rPr>
-            </w:r>
-            <w:r>
-              <w:rPr>
-                <w:noProof/>
-                <w:webHidden/>
-              </w:rPr>
-              <w:fldChar w:fldCharType="separate"/>
-            </w:r>
-            <w:r>
-              <w:rPr>
-                <w:noProof/>
-                <w:webHidden/>
-              </w:rPr>
-              <w:t>7</w:t>
+              <w:t>9</w:t>
             </w:r>
             <w:r>
               <w:rPr>
@@ -1143,13 +1353,13 @@
               <w:lang w:val="fr-FR" w:eastAsia="fr-FR"/>
             </w:rPr>
           </w:pPr>
-          <w:hyperlink w:anchor="_Toc408324280" w:history="1">
+          <w:hyperlink w:anchor="_Toc408738154" w:history="1">
             <w:r>
               <w:rPr>
                 <w:rStyle w:val="Hyperlink"/>
                 <w:noProof/>
               </w:rPr>
-              <w:t>How to use keyboard shortcuts</w:t>
+              <w:t>How to use the Create panel</w:t>
             </w:r>
             <w:r>
               <w:rPr>
@@ -1170,7 +1380,7 @@
                 <w:noProof/>
                 <w:webHidden/>
               </w:rPr>
-              <w:instrText xml:space="preserve"> PAGEREF _Toc408324280 \h </w:instrText>
+              <w:instrText xml:space="preserve"> PAGEREF _Toc408738154 \h </w:instrText>
             </w:r>
             <w:r>
               <w:rPr>
@@ -1190,7 +1400,7 @@
                 <w:noProof/>
                 <w:webHidden/>
               </w:rPr>
-              <w:t>7</w:t>
+              <w:t>9</w:t>
             </w:r>
             <w:r>
               <w:rPr>
@@ -1213,13 +1423,13 @@
               <w:lang w:val="fr-FR" w:eastAsia="fr-FR"/>
             </w:rPr>
           </w:pPr>
-          <w:hyperlink w:anchor="_Toc408324281" w:history="1">
+          <w:hyperlink w:anchor="_Toc408738155" w:history="1">
             <w:r>
               <w:rPr>
                 <w:rStyle w:val="Hyperlink"/>
                 <w:noProof/>
               </w:rPr>
-              <w:t>New task</w:t>
+              <w:t>Activity List / Backlog</w:t>
             </w:r>
             <w:r>
               <w:rPr>
@@ -1240,7 +1450,7 @@
                 <w:noProof/>
                 <w:webHidden/>
               </w:rPr>
-              <w:instrText xml:space="preserve"> PAGEREF _Toc408324281 \h </w:instrText>
+              <w:instrText xml:space="preserve"> PAGEREF _Toc408738155 \h </w:instrText>
             </w:r>
             <w:r>
               <w:rPr>
@@ -1260,7 +1470,7 @@
                 <w:noProof/>
                 <w:webHidden/>
               </w:rPr>
-              <w:t>9</w:t>
+              <w:t>10</w:t>
             </w:r>
             <w:r>
               <w:rPr>
@@ -1283,13 +1493,13 @@
               <w:lang w:val="fr-FR" w:eastAsia="fr-FR"/>
             </w:rPr>
           </w:pPr>
-          <w:hyperlink w:anchor="_Toc408324282" w:history="1">
+          <w:hyperlink w:anchor="_Toc408738156" w:history="1">
             <w:r>
               <w:rPr>
                 <w:rStyle w:val="Hyperlink"/>
                 <w:noProof/>
               </w:rPr>
-              <w:t>How to create tasks</w:t>
+              <w:t>How to read the table</w:t>
             </w:r>
             <w:r>
               <w:rPr>
@@ -1310,7 +1520,7 @@
                 <w:noProof/>
                 <w:webHidden/>
               </w:rPr>
-              <w:instrText xml:space="preserve"> PAGEREF _Toc408324282 \h </w:instrText>
+              <w:instrText xml:space="preserve"> PAGEREF _Toc408738156 \h </w:instrText>
             </w:r>
             <w:r>
               <w:rPr>
@@ -1330,7 +1540,7 @@
                 <w:noProof/>
                 <w:webHidden/>
               </w:rPr>
-              <w:t>9</w:t>
+              <w:t>10</w:t>
             </w:r>
             <w:r>
               <w:rPr>
@@ -1353,13 +1563,13 @@
               <w:lang w:val="fr-FR" w:eastAsia="fr-FR"/>
             </w:rPr>
           </w:pPr>
-          <w:hyperlink w:anchor="_Toc408324283" w:history="1">
+          <w:hyperlink w:anchor="_Toc408738157" w:history="1">
             <w:r>
               <w:rPr>
                 <w:rStyle w:val="Hyperlink"/>
                 <w:noProof/>
               </w:rPr>
-              <w:t>How to use the Create panel</w:t>
+              <w:t>How to use a task as template</w:t>
             </w:r>
             <w:r>
               <w:rPr>
@@ -1380,7 +1590,7 @@
                 <w:noProof/>
                 <w:webHidden/>
               </w:rPr>
-              <w:instrText xml:space="preserve"> PAGEREF _Toc408324283 \h </w:instrText>
+              <w:instrText xml:space="preserve"> PAGEREF _Toc408738157 \h </w:instrText>
             </w:r>
             <w:r>
               <w:rPr>
@@ -1400,7 +1610,217 @@
                 <w:noProof/>
                 <w:webHidden/>
               </w:rPr>
-              <w:t>9</w:t>
+              <w:t>10</w:t>
+            </w:r>
+            <w:r>
+              <w:rPr>
+                <w:noProof/>
+                <w:webHidden/>
+              </w:rPr>
+              <w:fldChar w:fldCharType="end"/>
+            </w:r>
+          </w:hyperlink>
+        </w:p>
+        <w:p>
+          <w:pPr>
+            <w:pStyle w:val="TOC3"/>
+            <w:tabs>
+              <w:tab w:val="right" w:leader="dot" w:pos="9016"/>
+            </w:tabs>
+            <w:rPr>
+              <w:rFonts w:asciiTheme="minorHAnsi" w:eastAsiaTheme="minorEastAsia" w:hAnsiTheme="minorHAnsi" w:cstheme="minorBidi"/>
+              <w:noProof/>
+              <w:lang w:val="fr-FR" w:eastAsia="fr-FR"/>
+            </w:rPr>
+          </w:pPr>
+          <w:hyperlink w:anchor="_Toc408738158" w:history="1">
+            <w:r>
+              <w:rPr>
+                <w:rStyle w:val="Hyperlink"/>
+                <w:noProof/>
+              </w:rPr>
+              <w:t>How to edit a task</w:t>
+            </w:r>
+            <w:r>
+              <w:rPr>
+                <w:noProof/>
+                <w:webHidden/>
+              </w:rPr>
+              <w:tab/>
+            </w:r>
+            <w:r>
+              <w:rPr>
+                <w:noProof/>
+                <w:webHidden/>
+              </w:rPr>
+              <w:fldChar w:fldCharType="begin"/>
+            </w:r>
+            <w:r>
+              <w:rPr>
+                <w:noProof/>
+                <w:webHidden/>
+              </w:rPr>
+              <w:instrText xml:space="preserve"> PAGEREF _Toc408738158 \h </w:instrText>
+            </w:r>
+            <w:r>
+              <w:rPr>
+                <w:noProof/>
+                <w:webHidden/>
+              </w:rPr>
+            </w:r>
+            <w:r>
+              <w:rPr>
+                <w:noProof/>
+                <w:webHidden/>
+              </w:rPr>
+              <w:fldChar w:fldCharType="separate"/>
+            </w:r>
+            <w:r>
+              <w:rPr>
+                <w:noProof/>
+                <w:webHidden/>
+              </w:rPr>
+              <w:t>10</w:t>
+            </w:r>
+            <w:r>
+              <w:rPr>
+                <w:noProof/>
+                <w:webHidden/>
+              </w:rPr>
+              <w:fldChar w:fldCharType="end"/>
+            </w:r>
+          </w:hyperlink>
+        </w:p>
+        <w:p>
+          <w:pPr>
+            <w:pStyle w:val="TOC3"/>
+            <w:tabs>
+              <w:tab w:val="right" w:leader="dot" w:pos="9016"/>
+            </w:tabs>
+            <w:rPr>
+              <w:rFonts w:asciiTheme="minorHAnsi" w:eastAsiaTheme="minorEastAsia" w:hAnsiTheme="minorHAnsi" w:cstheme="minorBidi"/>
+              <w:noProof/>
+              <w:lang w:val="fr-FR" w:eastAsia="fr-FR"/>
+            </w:rPr>
+          </w:pPr>
+          <w:hyperlink w:anchor="_Toc408738159" w:history="1">
+            <w:r>
+              <w:rPr>
+                <w:rStyle w:val="Hyperlink"/>
+                <w:noProof/>
+              </w:rPr>
+              <w:t>How to export data</w:t>
+            </w:r>
+            <w:r>
+              <w:rPr>
+                <w:noProof/>
+                <w:webHidden/>
+              </w:rPr>
+              <w:tab/>
+            </w:r>
+            <w:r>
+              <w:rPr>
+                <w:noProof/>
+                <w:webHidden/>
+              </w:rPr>
+              <w:fldChar w:fldCharType="begin"/>
+            </w:r>
+            <w:r>
+              <w:rPr>
+                <w:noProof/>
+                <w:webHidden/>
+              </w:rPr>
+              <w:instrText xml:space="preserve"> PAGEREF _Toc408738159 \h </w:instrText>
+            </w:r>
+            <w:r>
+              <w:rPr>
+                <w:noProof/>
+                <w:webHidden/>
+              </w:rPr>
+            </w:r>
+            <w:r>
+              <w:rPr>
+                <w:noProof/>
+                <w:webHidden/>
+              </w:rPr>
+              <w:fldChar w:fldCharType="separate"/>
+            </w:r>
+            <w:r>
+              <w:rPr>
+                <w:noProof/>
+                <w:webHidden/>
+              </w:rPr>
+              <w:t>10</w:t>
+            </w:r>
+            <w:r>
+              <w:rPr>
+                <w:noProof/>
+                <w:webHidden/>
+              </w:rPr>
+              <w:fldChar w:fldCharType="end"/>
+            </w:r>
+          </w:hyperlink>
+        </w:p>
+        <w:p>
+          <w:pPr>
+            <w:pStyle w:val="TOC3"/>
+            <w:tabs>
+              <w:tab w:val="right" w:leader="dot" w:pos="9016"/>
+            </w:tabs>
+            <w:rPr>
+              <w:rFonts w:asciiTheme="minorHAnsi" w:eastAsiaTheme="minorEastAsia" w:hAnsiTheme="minorHAnsi" w:cstheme="minorBidi"/>
+              <w:noProof/>
+              <w:lang w:val="fr-FR" w:eastAsia="fr-FR"/>
+            </w:rPr>
+          </w:pPr>
+          <w:hyperlink w:anchor="_Toc408738160" w:history="1">
+            <w:r>
+              <w:rPr>
+                <w:rStyle w:val="Hyperlink"/>
+                <w:noProof/>
+              </w:rPr>
+              <w:t>How to import data</w:t>
+            </w:r>
+            <w:r>
+              <w:rPr>
+                <w:noProof/>
+                <w:webHidden/>
+              </w:rPr>
+              <w:tab/>
+            </w:r>
+            <w:r>
+              <w:rPr>
+                <w:noProof/>
+                <w:webHidden/>
+              </w:rPr>
+              <w:fldChar w:fldCharType="begin"/>
+            </w:r>
+            <w:r>
+              <w:rPr>
+                <w:noProof/>
+                <w:webHidden/>
+              </w:rPr>
+              <w:instrText xml:space="preserve"> PAGEREF _Toc408738160 \h </w:instrText>
+            </w:r>
+            <w:r>
+              <w:rPr>
+                <w:noProof/>
+                <w:webHidden/>
+              </w:rPr>
+            </w:r>
+            <w:r>
+              <w:rPr>
+                <w:noProof/>
+                <w:webHidden/>
+              </w:rPr>
+              <w:fldChar w:fldCharType="separate"/>
+            </w:r>
+            <w:r>
+              <w:rPr>
+                <w:noProof/>
+                <w:webHidden/>
+              </w:rPr>
+              <w:t>11</w:t>
             </w:r>
             <w:r>
               <w:rPr>
@@ -1423,13 +1843,13 @@
               <w:lang w:val="fr-FR" w:eastAsia="fr-FR"/>
             </w:rPr>
           </w:pPr>
-          <w:hyperlink w:anchor="_Toc408324284" w:history="1">
+          <w:hyperlink w:anchor="_Toc408738161" w:history="1">
             <w:r>
               <w:rPr>
                 <w:rStyle w:val="Hyperlink"/>
                 <w:noProof/>
               </w:rPr>
-              <w:t>Activity List / Backlog</w:t>
+              <w:t>ToDo List / Iteration Backlog</w:t>
             </w:r>
             <w:r>
               <w:rPr>
@@ -1450,7 +1870,7 @@
                 <w:noProof/>
                 <w:webHidden/>
               </w:rPr>
-              <w:instrText xml:space="preserve"> PAGEREF _Toc408324284 \h </w:instrText>
+              <w:instrText xml:space="preserve"> PAGEREF _Toc408738161 \h </w:instrText>
             </w:r>
             <w:r>
               <w:rPr>
@@ -1470,7 +1890,7 @@
                 <w:noProof/>
                 <w:webHidden/>
               </w:rPr>
-              <w:t>10</w:t>
+              <w:t>11</w:t>
             </w:r>
             <w:r>
               <w:rPr>
@@ -1493,7 +1913,7 @@
               <w:lang w:val="fr-FR" w:eastAsia="fr-FR"/>
             </w:rPr>
           </w:pPr>
-          <w:hyperlink w:anchor="_Toc408324285" w:history="1">
+          <w:hyperlink w:anchor="_Toc408738162" w:history="1">
             <w:r>
               <w:rPr>
                 <w:rStyle w:val="Hyperlink"/>
@@ -1520,7 +1940,7 @@
                 <w:noProof/>
                 <w:webHidden/>
               </w:rPr>
-              <w:instrText xml:space="preserve"> PAGEREF _Toc408324285 \h </w:instrText>
+              <w:instrText xml:space="preserve"> PAGEREF _Toc408738162 \h </w:instrText>
             </w:r>
             <w:r>
               <w:rPr>
@@ -1540,7 +1960,7 @@
                 <w:noProof/>
                 <w:webHidden/>
               </w:rPr>
-              <w:t>10</w:t>
+              <w:t>12</w:t>
             </w:r>
             <w:r>
               <w:rPr>
@@ -1563,13 +1983,13 @@
               <w:lang w:val="fr-FR" w:eastAsia="fr-FR"/>
             </w:rPr>
           </w:pPr>
-          <w:hyperlink w:anchor="_Toc408324286" w:history="1">
+          <w:hyperlink w:anchor="_Toc408738163" w:history="1">
             <w:r>
               <w:rPr>
                 <w:rStyle w:val="Hyperlink"/>
                 <w:noProof/>
               </w:rPr>
-              <w:t>How to use a task as template</w:t>
+              <w:t>How to prioritize tasks</w:t>
             </w:r>
             <w:r>
               <w:rPr>
@@ -1590,7 +2010,7 @@
                 <w:noProof/>
                 <w:webHidden/>
               </w:rPr>
-              <w:instrText xml:space="preserve"> PAGEREF _Toc408324286 \h </w:instrText>
+              <w:instrText xml:space="preserve"> PAGEREF _Toc408738163 \h </w:instrText>
             </w:r>
             <w:r>
               <w:rPr>
@@ -1610,7 +2030,7 @@
                 <w:noProof/>
                 <w:webHidden/>
               </w:rPr>
-              <w:t>10</w:t>
+              <w:t>12</w:t>
             </w:r>
             <w:r>
               <w:rPr>
@@ -1633,13 +2053,13 @@
               <w:lang w:val="fr-FR" w:eastAsia="fr-FR"/>
             </w:rPr>
           </w:pPr>
-          <w:hyperlink w:anchor="_Toc408324287" w:history="1">
+          <w:hyperlink w:anchor="_Toc408738164" w:history="1">
             <w:r>
               <w:rPr>
                 <w:rStyle w:val="Hyperlink"/>
                 <w:noProof/>
               </w:rPr>
-              <w:t>How to edit a task</w:t>
+              <w:t>How to work with the timer</w:t>
             </w:r>
             <w:r>
               <w:rPr>
@@ -1660,7 +2080,7 @@
                 <w:noProof/>
                 <w:webHidden/>
               </w:rPr>
-              <w:instrText xml:space="preserve"> PAGEREF _Toc408324287 \h </w:instrText>
+              <w:instrText xml:space="preserve"> PAGEREF _Toc408738164 \h </w:instrText>
             </w:r>
             <w:r>
               <w:rPr>
@@ -1680,7 +2100,7 @@
                 <w:noProof/>
                 <w:webHidden/>
               </w:rPr>
-              <w:t>10</w:t>
+              <w:t>12</w:t>
             </w:r>
             <w:r>
               <w:rPr>
@@ -1703,13 +2123,13 @@
               <w:lang w:val="fr-FR" w:eastAsia="fr-FR"/>
             </w:rPr>
           </w:pPr>
-          <w:hyperlink w:anchor="_Toc408324288" w:history="1">
+          <w:hyperlink w:anchor="_Toc408738165" w:history="1">
             <w:r>
               <w:rPr>
                 <w:rStyle w:val="Hyperlink"/>
                 <w:noProof/>
               </w:rPr>
-              <w:t>How to export data</w:t>
+              <w:t>How to merge tasks</w:t>
             </w:r>
             <w:r>
               <w:rPr>
@@ -1730,7 +2150,7 @@
                 <w:noProof/>
                 <w:webHidden/>
               </w:rPr>
-              <w:instrText xml:space="preserve"> PAGEREF _Toc408324288 \h </w:instrText>
+              <w:instrText xml:space="preserve"> PAGEREF _Toc408738165 \h </w:instrText>
             </w:r>
             <w:r>
               <w:rPr>
@@ -1750,7 +2170,7 @@
                 <w:noProof/>
                 <w:webHidden/>
               </w:rPr>
-              <w:t>10</w:t>
+              <w:t>13</w:t>
             </w:r>
             <w:r>
               <w:rPr>
@@ -1773,13 +2193,13 @@
               <w:lang w:val="fr-FR" w:eastAsia="fr-FR"/>
             </w:rPr>
           </w:pPr>
-          <w:hyperlink w:anchor="_Toc408324289" w:history="1">
+          <w:hyperlink w:anchor="_Toc408738166" w:history="1">
             <w:r>
               <w:rPr>
                 <w:rStyle w:val="Hyperlink"/>
                 <w:noProof/>
               </w:rPr>
-              <w:t>How to import data</w:t>
+              <w:t>How to handle interruptions</w:t>
             </w:r>
             <w:r>
               <w:rPr>
@@ -1800,7 +2220,7 @@
                 <w:noProof/>
                 <w:webHidden/>
               </w:rPr>
-              <w:instrText xml:space="preserve"> PAGEREF _Toc408324289 \h </w:instrText>
+              <w:instrText xml:space="preserve"> PAGEREF _Toc408738166 \h </w:instrText>
             </w:r>
             <w:r>
               <w:rPr>
@@ -1820,7 +2240,77 @@
                 <w:noProof/>
                 <w:webHidden/>
               </w:rPr>
-              <w:t>11</w:t>
+              <w:t>13</w:t>
+            </w:r>
+            <w:r>
+              <w:rPr>
+                <w:noProof/>
+                <w:webHidden/>
+              </w:rPr>
+              <w:fldChar w:fldCharType="end"/>
+            </w:r>
+          </w:hyperlink>
+        </w:p>
+        <w:p>
+          <w:pPr>
+            <w:pStyle w:val="TOC3"/>
+            <w:tabs>
+              <w:tab w:val="right" w:leader="dot" w:pos="9016"/>
+            </w:tabs>
+            <w:rPr>
+              <w:rFonts w:asciiTheme="minorHAnsi" w:eastAsiaTheme="minorEastAsia" w:hAnsiTheme="minorHAnsi" w:cstheme="minorBidi"/>
+              <w:noProof/>
+              <w:lang w:val="fr-FR" w:eastAsia="fr-FR"/>
+            </w:rPr>
+          </w:pPr>
+          <w:hyperlink w:anchor="_Toc408738167" w:history="1">
+            <w:r>
+              <w:rPr>
+                <w:rStyle w:val="Hyperlink"/>
+                <w:noProof/>
+              </w:rPr>
+              <w:t>How to customize sounds</w:t>
+            </w:r>
+            <w:r>
+              <w:rPr>
+                <w:noProof/>
+                <w:webHidden/>
+              </w:rPr>
+              <w:tab/>
+            </w:r>
+            <w:r>
+              <w:rPr>
+                <w:noProof/>
+                <w:webHidden/>
+              </w:rPr>
+              <w:fldChar w:fldCharType="begin"/>
+            </w:r>
+            <w:r>
+              <w:rPr>
+                <w:noProof/>
+                <w:webHidden/>
+              </w:rPr>
+              <w:instrText xml:space="preserve"> PAGEREF _Toc408738167 \h </w:instrText>
+            </w:r>
+            <w:r>
+              <w:rPr>
+                <w:noProof/>
+                <w:webHidden/>
+              </w:rPr>
+            </w:r>
+            <w:r>
+              <w:rPr>
+                <w:noProof/>
+                <w:webHidden/>
+              </w:rPr>
+              <w:fldChar w:fldCharType="separate"/>
+            </w:r>
+            <w:r>
+              <w:rPr>
+                <w:noProof/>
+                <w:webHidden/>
+              </w:rPr>
+              <w:t>13</w:t>
             </w:r>
             <w:r>
               <w:rPr>
@@ -1843,13 +2333,13 @@
               <w:lang w:val="fr-FR" w:eastAsia="fr-FR"/>
             </w:rPr>
           </w:pPr>
-          <w:hyperlink w:anchor="_Toc408324290" w:history="1">
+          <w:hyperlink w:anchor="_Toc408738168" w:history="1">
             <w:r>
               <w:rPr>
                 <w:rStyle w:val="Hyperlink"/>
                 <w:noProof/>
               </w:rPr>
-              <w:t>ToDo List / Iteration Backlog</w:t>
+              <w:t>Report List / Release Backlog</w:t>
             </w:r>
             <w:r>
               <w:rPr>
@@ -1870,7 +2360,7 @@
                 <w:noProof/>
                 <w:webHidden/>
               </w:rPr>
-              <w:instrText xml:space="preserve"> PAGEREF _Toc408324290 \h </w:instrText>
+              <w:instrText xml:space="preserve"> PAGEREF _Toc408738168 \h </w:instrText>
             </w:r>
             <w:r>
               <w:rPr>
@@ -1890,7 +2380,7 @@
                 <w:noProof/>
                 <w:webHidden/>
               </w:rPr>
-              <w:t>11</w:t>
+              <w:t>13</w:t>
             </w:r>
             <w:r>
               <w:rPr>
@@ -1913,7 +2403,7 @@
               <w:lang w:val="fr-FR" w:eastAsia="fr-FR"/>
             </w:rPr>
           </w:pPr>
-          <w:hyperlink w:anchor="_Toc408324291" w:history="1">
+          <w:hyperlink w:anchor="_Toc408738169" w:history="1">
             <w:r>
               <w:rPr>
                 <w:rStyle w:val="Hyperlink"/>
@@ -1940,7 +2430,7 @@
                 <w:noProof/>
                 <w:webHidden/>
               </w:rPr>
-              <w:instrText xml:space="preserve"> PAGEREF _Toc408324291 \h </w:instrText>
+              <w:instrText xml:space="preserve"> PAGEREF _Toc408738169 \h </w:instrText>
             </w:r>
             <w:r>
               <w:rPr>
@@ -1960,7 +2450,77 @@
                 <w:noProof/>
                 <w:webHidden/>
               </w:rPr>
-              <w:t>11</w:t>
+              <w:t>13</w:t>
+            </w:r>
+            <w:r>
+              <w:rPr>
+                <w:noProof/>
+                <w:webHidden/>
+              </w:rPr>
+              <w:fldChar w:fldCharType="end"/>
+            </w:r>
+          </w:hyperlink>
+        </w:p>
+        <w:p>
+          <w:pPr>
+            <w:pStyle w:val="TOC2"/>
+            <w:tabs>
+              <w:tab w:val="right" w:leader="dot" w:pos="9016"/>
+            </w:tabs>
+            <w:rPr>
+              <w:rFonts w:asciiTheme="minorHAnsi" w:eastAsiaTheme="minorEastAsia" w:hAnsiTheme="minorHAnsi" w:cstheme="minorBidi"/>
+              <w:noProof/>
+              <w:lang w:val="fr-FR" w:eastAsia="fr-FR"/>
+            </w:rPr>
+          </w:pPr>
+          <w:hyperlink w:anchor="_Toc408738170" w:history="1">
+            <w:r>
+              <w:rPr>
+                <w:rStyle w:val="Hyperlink"/>
+                <w:noProof/>
+              </w:rPr>
+              <w:t>Burndown / Burn-up Chart</w:t>
+            </w:r>
+            <w:r>
+              <w:rPr>
+                <w:noProof/>
+                <w:webHidden/>
+              </w:rPr>
+              <w:tab/>
+            </w:r>
+            <w:r>
+              <w:rPr>
+                <w:noProof/>
+                <w:webHidden/>
+              </w:rPr>
+              <w:fldChar w:fldCharType="begin"/>
+            </w:r>
+            <w:r>
+              <w:rPr>
+                <w:noProof/>
+                <w:webHidden/>
+              </w:rPr>
+              <w:instrText xml:space="preserve"> PAGEREF _Toc408738170 \h </w:instrText>
+            </w:r>
+            <w:r>
+              <w:rPr>
+                <w:noProof/>
+                <w:webHidden/>
+              </w:rPr>
+            </w:r>
+            <w:r>
+              <w:rPr>
+                <w:noProof/>
+                <w:webHidden/>
+              </w:rPr>
+              <w:fldChar w:fldCharType="separate"/>
+            </w:r>
+            <w:r>
+              <w:rPr>
+                <w:noProof/>
+                <w:webHidden/>
+              </w:rPr>
+              <w:t>14</w:t>
             </w:r>
             <w:r>
               <w:rPr>
@@ -1983,13 +2543,13 @@
               <w:lang w:val="fr-FR" w:eastAsia="fr-FR"/>
             </w:rPr>
           </w:pPr>
-          <w:hyperlink w:anchor="_Toc408324292" w:history="1">
+          <w:hyperlink w:anchor="_Toc408738171" w:history="1">
             <w:r>
               <w:rPr>
                 <w:rStyle w:val="Hyperlink"/>
                 <w:noProof/>
               </w:rPr>
-              <w:t>How to prioritize tasks</w:t>
+              <w:t>How to create charts</w:t>
             </w:r>
             <w:r>
               <w:rPr>
@@ -2010,567 +2570,7 @@
                 <w:noProof/>
                 <w:webHidden/>
               </w:rPr>
-              <w:instrText xml:space="preserve"> PAGEREF _Toc408324292 \h </w:instrText>
-            </w:r>
-            <w:r>
-              <w:rPr>
-                <w:noProof/>
-                <w:webHidden/>
-              </w:rPr>
-            </w:r>
-            <w:r>
-              <w:rPr>
-                <w:noProof/>
-                <w:webHidden/>
-              </w:rPr>
-              <w:fldChar w:fldCharType="separate"/>
-            </w:r>
-            <w:r>
-              <w:rPr>
-                <w:noProof/>
-                <w:webHidden/>
-              </w:rPr>
-              <w:t>11</w:t>
-            </w:r>
-            <w:r>
-              <w:rPr>
-                <w:noProof/>
-                <w:webHidden/>
-              </w:rPr>
-              <w:fldChar w:fldCharType="end"/>
-            </w:r>
-          </w:hyperlink>
-        </w:p>
-        <w:p>
-          <w:pPr>
-            <w:pStyle w:val="TOC3"/>
-            <w:tabs>
-              <w:tab w:val="right" w:leader="dot" w:pos="9016"/>
-            </w:tabs>
-            <w:rPr>
-              <w:rFonts w:asciiTheme="minorHAnsi" w:eastAsiaTheme="minorEastAsia" w:hAnsiTheme="minorHAnsi" w:cstheme="minorBidi"/>
-              <w:noProof/>
-              <w:lang w:val="fr-FR" w:eastAsia="fr-FR"/>
-            </w:rPr>
-          </w:pPr>
-          <w:hyperlink w:anchor="_Toc408324293" w:history="1">
-            <w:r>
-              <w:rPr>
-                <w:rStyle w:val="Hyperlink"/>
-                <w:noProof/>
-              </w:rPr>
-              <w:t>How to work with the timer</w:t>
-            </w:r>
-            <w:r>
-              <w:rPr>
-                <w:noProof/>
-                <w:webHidden/>
-              </w:rPr>
-              <w:tab/>
-            </w:r>
-            <w:r>
-              <w:rPr>
-                <w:noProof/>
-                <w:webHidden/>
-              </w:rPr>
-              <w:fldChar w:fldCharType="begin"/>
-            </w:r>
-            <w:r>
-              <w:rPr>
-                <w:noProof/>
-                <w:webHidden/>
-              </w:rPr>
-              <w:instrText xml:space="preserve"> PAGEREF _Toc408324293 \h </w:instrText>
-            </w:r>
-            <w:r>
-              <w:rPr>
-                <w:noProof/>
-                <w:webHidden/>
-              </w:rPr>
-            </w:r>
-            <w:r>
-              <w:rPr>
-                <w:noProof/>
-                <w:webHidden/>
-              </w:rPr>
-              <w:fldChar w:fldCharType="separate"/>
-            </w:r>
-            <w:r>
-              <w:rPr>
-                <w:noProof/>
-                <w:webHidden/>
-              </w:rPr>
-              <w:t>12</w:t>
-            </w:r>
-            <w:r>
-              <w:rPr>
-                <w:noProof/>
-                <w:webHidden/>
-              </w:rPr>
-              <w:fldChar w:fldCharType="end"/>
-            </w:r>
-          </w:hyperlink>
-        </w:p>
-        <w:p>
-          <w:pPr>
-            <w:pStyle w:val="TOC3"/>
-            <w:tabs>
-              <w:tab w:val="right" w:leader="dot" w:pos="9016"/>
-            </w:tabs>
-            <w:rPr>
-              <w:rFonts w:asciiTheme="minorHAnsi" w:eastAsiaTheme="minorEastAsia" w:hAnsiTheme="minorHAnsi" w:cstheme="minorBidi"/>
-              <w:noProof/>
-              <w:lang w:val="fr-FR" w:eastAsia="fr-FR"/>
-            </w:rPr>
-          </w:pPr>
-          <w:hyperlink w:anchor="_Toc408324294" w:history="1">
-            <w:r>
-              <w:rPr>
-                <w:rStyle w:val="Hyperlink"/>
-                <w:noProof/>
-              </w:rPr>
-              <w:t>How to merge tasks</w:t>
-            </w:r>
-            <w:r>
-              <w:rPr>
-                <w:noProof/>
-                <w:webHidden/>
-              </w:rPr>
-              <w:tab/>
-            </w:r>
-            <w:r>
-              <w:rPr>
-                <w:noProof/>
-                <w:webHidden/>
-              </w:rPr>
-              <w:fldChar w:fldCharType="begin"/>
-            </w:r>
-            <w:r>
-              <w:rPr>
-                <w:noProof/>
-                <w:webHidden/>
-              </w:rPr>
-              <w:instrText xml:space="preserve"> PAGEREF _Toc408324294 \h </w:instrText>
-            </w:r>
-            <w:r>
-              <w:rPr>
-                <w:noProof/>
-                <w:webHidden/>
-              </w:rPr>
-            </w:r>
-            <w:r>
-              <w:rPr>
-                <w:noProof/>
-                <w:webHidden/>
-              </w:rPr>
-              <w:fldChar w:fldCharType="separate"/>
-            </w:r>
-            <w:r>
-              <w:rPr>
-                <w:noProof/>
-                <w:webHidden/>
-              </w:rPr>
-              <w:t>12</w:t>
-            </w:r>
-            <w:r>
-              <w:rPr>
-                <w:noProof/>
-                <w:webHidden/>
-              </w:rPr>
-              <w:fldChar w:fldCharType="end"/>
-            </w:r>
-          </w:hyperlink>
-        </w:p>
-        <w:p>
-          <w:pPr>
-            <w:pStyle w:val="TOC3"/>
-            <w:tabs>
-              <w:tab w:val="right" w:leader="dot" w:pos="9016"/>
-            </w:tabs>
-            <w:rPr>
-              <w:rFonts w:asciiTheme="minorHAnsi" w:eastAsiaTheme="minorEastAsia" w:hAnsiTheme="minorHAnsi" w:cstheme="minorBidi"/>
-              <w:noProof/>
-              <w:lang w:val="fr-FR" w:eastAsia="fr-FR"/>
-            </w:rPr>
-          </w:pPr>
-          <w:hyperlink w:anchor="_Toc408324295" w:history="1">
-            <w:r>
-              <w:rPr>
-                <w:rStyle w:val="Hyperlink"/>
-                <w:noProof/>
-              </w:rPr>
-              <w:t>How to handle interruptions</w:t>
-            </w:r>
-            <w:r>
-              <w:rPr>
-                <w:noProof/>
-                <w:webHidden/>
-              </w:rPr>
-              <w:tab/>
-            </w:r>
-            <w:r>
-              <w:rPr>
-                <w:noProof/>
-                <w:webHidden/>
-              </w:rPr>
-              <w:fldChar w:fldCharType="begin"/>
-            </w:r>
-            <w:r>
-              <w:rPr>
-                <w:noProof/>
-                <w:webHidden/>
-              </w:rPr>
-              <w:instrText xml:space="preserve"> PAGEREF _Toc408324295 \h </w:instrText>
-            </w:r>
-            <w:r>
-              <w:rPr>
-                <w:noProof/>
-                <w:webHidden/>
-              </w:rPr>
-            </w:r>
-            <w:r>
-              <w:rPr>
-                <w:noProof/>
-                <w:webHidden/>
-              </w:rPr>
-              <w:fldChar w:fldCharType="separate"/>
-            </w:r>
-            <w:r>
-              <w:rPr>
-                <w:noProof/>
-                <w:webHidden/>
-              </w:rPr>
-              <w:t>13</w:t>
-            </w:r>
-            <w:r>
-              <w:rPr>
-                <w:noProof/>
-                <w:webHidden/>
-              </w:rPr>
-              <w:fldChar w:fldCharType="end"/>
-            </w:r>
-          </w:hyperlink>
-        </w:p>
-        <w:p>
-          <w:pPr>
-            <w:pStyle w:val="TOC3"/>
-            <w:tabs>
-              <w:tab w:val="right" w:leader="dot" w:pos="9016"/>
-            </w:tabs>
-            <w:rPr>
-              <w:rFonts w:asciiTheme="minorHAnsi" w:eastAsiaTheme="minorEastAsia" w:hAnsiTheme="minorHAnsi" w:cstheme="minorBidi"/>
-              <w:noProof/>
-              <w:lang w:val="fr-FR" w:eastAsia="fr-FR"/>
-            </w:rPr>
-          </w:pPr>
-          <w:hyperlink w:anchor="_Toc408324296" w:history="1">
-            <w:r>
-              <w:rPr>
-                <w:rStyle w:val="Hyperlink"/>
-                <w:noProof/>
-              </w:rPr>
-              <w:t>How to customize sounds</w:t>
-            </w:r>
-            <w:r>
-              <w:rPr>
-                <w:noProof/>
-                <w:webHidden/>
-              </w:rPr>
-              <w:tab/>
-            </w:r>
-            <w:r>
-              <w:rPr>
-                <w:noProof/>
-                <w:webHidden/>
-              </w:rPr>
-              <w:fldChar w:fldCharType="begin"/>
-            </w:r>
-            <w:r>
-              <w:rPr>
-                <w:noProof/>
-                <w:webHidden/>
-              </w:rPr>
-              <w:instrText xml:space="preserve"> PAGEREF _Toc408324296 \h </w:instrText>
-            </w:r>
-            <w:r>
-              <w:rPr>
-                <w:noProof/>
-                <w:webHidden/>
-              </w:rPr>
-            </w:r>
-            <w:r>
-              <w:rPr>
-                <w:noProof/>
-                <w:webHidden/>
-              </w:rPr>
-              <w:fldChar w:fldCharType="separate"/>
-            </w:r>
-            <w:r>
-              <w:rPr>
-                <w:noProof/>
-                <w:webHidden/>
-              </w:rPr>
-              <w:t>13</w:t>
-            </w:r>
-            <w:r>
-              <w:rPr>
-                <w:noProof/>
-                <w:webHidden/>
-              </w:rPr>
-              <w:fldChar w:fldCharType="end"/>
-            </w:r>
-          </w:hyperlink>
-        </w:p>
-        <w:p>
-          <w:pPr>
-            <w:pStyle w:val="TOC2"/>
-            <w:tabs>
-              <w:tab w:val="right" w:leader="dot" w:pos="9016"/>
-            </w:tabs>
-            <w:rPr>
-              <w:rFonts w:asciiTheme="minorHAnsi" w:eastAsiaTheme="minorEastAsia" w:hAnsiTheme="minorHAnsi" w:cstheme="minorBidi"/>
-              <w:noProof/>
-              <w:lang w:val="fr-FR" w:eastAsia="fr-FR"/>
-            </w:rPr>
-          </w:pPr>
-          <w:hyperlink w:anchor="_Toc408324297" w:history="1">
-            <w:r>
-              <w:rPr>
-                <w:rStyle w:val="Hyperlink"/>
-                <w:noProof/>
-              </w:rPr>
-              <w:t>Report List / Release Backlog</w:t>
-            </w:r>
-            <w:r>
-              <w:rPr>
-                <w:noProof/>
-                <w:webHidden/>
-              </w:rPr>
-              <w:tab/>
-            </w:r>
-            <w:r>
-              <w:rPr>
-                <w:noProof/>
-                <w:webHidden/>
-              </w:rPr>
-              <w:fldChar w:fldCharType="begin"/>
-            </w:r>
-            <w:r>
-              <w:rPr>
-                <w:noProof/>
-                <w:webHidden/>
-              </w:rPr>
-              <w:instrText xml:space="preserve"> PAGEREF _Toc408324297 \h </w:instrText>
-            </w:r>
-            <w:r>
-              <w:rPr>
-                <w:noProof/>
-                <w:webHidden/>
-              </w:rPr>
-            </w:r>
-            <w:r>
-              <w:rPr>
-                <w:noProof/>
-                <w:webHidden/>
-              </w:rPr>
-              <w:fldChar w:fldCharType="separate"/>
-            </w:r>
-            <w:r>
-              <w:rPr>
-                <w:noProof/>
-                <w:webHidden/>
-              </w:rPr>
-              <w:t>13</w:t>
-            </w:r>
-            <w:r>
-              <w:rPr>
-                <w:noProof/>
-                <w:webHidden/>
-              </w:rPr>
-              <w:fldChar w:fldCharType="end"/>
-            </w:r>
-          </w:hyperlink>
-        </w:p>
-        <w:p>
-          <w:pPr>
-            <w:pStyle w:val="TOC3"/>
-            <w:tabs>
-              <w:tab w:val="right" w:leader="dot" w:pos="9016"/>
-            </w:tabs>
-            <w:rPr>
-              <w:rFonts w:asciiTheme="minorHAnsi" w:eastAsiaTheme="minorEastAsia" w:hAnsiTheme="minorHAnsi" w:cstheme="minorBidi"/>
-              <w:noProof/>
-              <w:lang w:val="fr-FR" w:eastAsia="fr-FR"/>
-            </w:rPr>
-          </w:pPr>
-          <w:hyperlink w:anchor="_Toc408324298" w:history="1">
-            <w:r>
-              <w:rPr>
-                <w:rStyle w:val="Hyperlink"/>
-                <w:noProof/>
-              </w:rPr>
-              <w:t>How to read the table</w:t>
-            </w:r>
-            <w:r>
-              <w:rPr>
-                <w:noProof/>
-                <w:webHidden/>
-              </w:rPr>
-              <w:tab/>
-            </w:r>
-            <w:r>
-              <w:rPr>
-                <w:noProof/>
-                <w:webHidden/>
-              </w:rPr>
-              <w:fldChar w:fldCharType="begin"/>
-            </w:r>
-            <w:r>
-              <w:rPr>
-                <w:noProof/>
-                <w:webHidden/>
-              </w:rPr>
-              <w:instrText xml:space="preserve"> PAGEREF _Toc408324298 \h </w:instrText>
-            </w:r>
-            <w:r>
-              <w:rPr>
-                <w:noProof/>
-                <w:webHidden/>
-              </w:rPr>
-            </w:r>
-            <w:r>
-              <w:rPr>
-                <w:noProof/>
-                <w:webHidden/>
-              </w:rPr>
-              <w:fldChar w:fldCharType="separate"/>
-            </w:r>
-            <w:r>
-              <w:rPr>
-                <w:noProof/>
-                <w:webHidden/>
-              </w:rPr>
-              <w:t>13</w:t>
-            </w:r>
-            <w:r>
-              <w:rPr>
-                <w:noProof/>
-                <w:webHidden/>
-              </w:rPr>
-              <w:fldChar w:fldCharType="end"/>
-            </w:r>
-          </w:hyperlink>
-        </w:p>
-        <w:p>
-          <w:pPr>
-            <w:pStyle w:val="TOC2"/>
-            <w:tabs>
-              <w:tab w:val="right" w:leader="dot" w:pos="9016"/>
-            </w:tabs>
-            <w:rPr>
-              <w:rFonts w:asciiTheme="minorHAnsi" w:eastAsiaTheme="minorEastAsia" w:hAnsiTheme="minorHAnsi" w:cstheme="minorBidi"/>
-              <w:noProof/>
-              <w:lang w:val="fr-FR" w:eastAsia="fr-FR"/>
-            </w:rPr>
-          </w:pPr>
-          <w:hyperlink w:anchor="_Toc408324299" w:history="1">
-            <w:r>
-              <w:rPr>
-                <w:rStyle w:val="Hyperlink"/>
-                <w:noProof/>
-              </w:rPr>
-              <w:t>Burndown / Burn-up Chart</w:t>
-            </w:r>
-            <w:r>
-              <w:rPr>
-                <w:noProof/>
-                <w:webHidden/>
-              </w:rPr>
-              <w:tab/>
-            </w:r>
-            <w:r>
-              <w:rPr>
-                <w:noProof/>
-                <w:webHidden/>
-              </w:rPr>
-              <w:fldChar w:fldCharType="begin"/>
-            </w:r>
-            <w:r>
-              <w:rPr>
-                <w:noProof/>
-                <w:webHidden/>
-              </w:rPr>
-              <w:instrText xml:space="preserve"> PAGEREF _Toc408324299 \h </w:instrText>
-            </w:r>
-            <w:r>
-              <w:rPr>
-                <w:noProof/>
-                <w:webHidden/>
-              </w:rPr>
-            </w:r>
-            <w:r>
-              <w:rPr>
-                <w:noProof/>
-                <w:webHidden/>
-              </w:rPr>
-              <w:fldChar w:fldCharType="separate"/>
-            </w:r>
-            <w:r>
-              <w:rPr>
-                <w:noProof/>
-                <w:webHidden/>
-              </w:rPr>
-              <w:t>14</w:t>
-            </w:r>
-            <w:r>
-              <w:rPr>
-                <w:noProof/>
-                <w:webHidden/>
-              </w:rPr>
-              <w:fldChar w:fldCharType="end"/>
-            </w:r>
-          </w:hyperlink>
-        </w:p>
-        <w:p>
-          <w:pPr>
-            <w:pStyle w:val="TOC3"/>
-            <w:tabs>
-              <w:tab w:val="right" w:leader="dot" w:pos="9016"/>
-            </w:tabs>
-            <w:rPr>
-              <w:rFonts w:asciiTheme="minorHAnsi" w:eastAsiaTheme="minorEastAsia" w:hAnsiTheme="minorHAnsi" w:cstheme="minorBidi"/>
-              <w:noProof/>
-              <w:lang w:val="fr-FR" w:eastAsia="fr-FR"/>
-            </w:rPr>
-          </w:pPr>
-          <w:hyperlink w:anchor="_Toc408324300" w:history="1">
-            <w:r>
-              <w:rPr>
-                <w:rStyle w:val="Hyperlink"/>
-                <w:noProof/>
-              </w:rPr>
-              <w:t>How to create charts</w:t>
-            </w:r>
-            <w:r>
-              <w:rPr>
-                <w:noProof/>
-                <w:webHidden/>
-              </w:rPr>
-              <w:tab/>
-            </w:r>
-            <w:r>
-              <w:rPr>
-                <w:noProof/>
-                <w:webHidden/>
-              </w:rPr>
-              <w:fldChar w:fldCharType="begin"/>
-            </w:r>
-            <w:r>
-              <w:rPr>
-                <w:noProof/>
-                <w:webHidden/>
-              </w:rPr>
-              <w:instrText xml:space="preserve"> PAGEREF _Toc408324300 \h </w:instrText>
+              <w:instrText xml:space="preserve"> PAGEREF _Toc408738171 \h </w:instrText>
             </w:r>
             <w:r>
               <w:rPr>
@@ -2612,7 +2612,7 @@
       <w:pPr>
         <w:pStyle w:val="Heading1"/>
       </w:pPr>
-      <w:bookmarkStart w:id="2" w:name="_Toc408324268"/>
+      <w:bookmarkStart w:id="2" w:name="_Toc408738139"/>
       <w:r>
         <w:lastRenderedPageBreak/>
         <w:t>About</w:t>
@@ -2712,7 +2712,7 @@
       <w:pPr>
         <w:pStyle w:val="Heading1"/>
       </w:pPr>
-      <w:bookmarkStart w:id="3" w:name="_Toc408324269"/>
+      <w:bookmarkStart w:id="3" w:name="_Toc408738140"/>
       <w:r>
         <w:t>Application</w:t>
       </w:r>
@@ -2739,7 +2739,16 @@
         <w:t>Java 6/7</w:t>
       </w:r>
       <w:r>
-        <w:t>/8, multi-languages, utf-8,</w:t>
+        <w:t>/8</w:t>
+      </w:r>
+      <w:r>
+        <w:t>, 32/64-bit</w:t>
+      </w:r>
+      <w:r>
+        <w:t>, utf-8, multi-languages</w:t>
+      </w:r>
+      <w:r>
+        <w:t>,</w:t>
       </w:r>
       <w:r>
         <w:t xml:space="preserve"> standalone </w:t>
@@ -2800,16 +2809,44 @@
       <w:r>
         <w:t xml:space="preserve"> </w:t>
       </w:r>
-      <w:r>
-        <w:t xml:space="preserve">It has been reported that </w:t>
-      </w:r>
       <w:proofErr w:type="spellStart"/>
+      <w:proofErr w:type="gramStart"/>
       <w:r>
         <w:t>mAP</w:t>
       </w:r>
       <w:proofErr w:type="spellEnd"/>
-      <w:r>
-        <w:t xml:space="preserve"> doesn’t work on </w:t>
+      <w:proofErr w:type="gramEnd"/>
+      <w:r>
+        <w:t xml:space="preserve"> has been successfully tested against </w:t>
+      </w:r>
+      <w:r>
+        <w:t>Windows 7</w:t>
+      </w:r>
+      <w:r>
+        <w:t>, 64-bit,</w:t>
+      </w:r>
+      <w:r>
+        <w:t xml:space="preserve"> </w:t>
+      </w:r>
+      <w:r>
+        <w:t>Java</w:t>
+      </w:r>
+      <w:r>
+        <w:t xml:space="preserve"> 7u60 and 8u25</w:t>
+      </w:r>
+      <w:r>
+        <w:t xml:space="preserve">. </w:t>
+      </w:r>
+      <w:r>
+        <w:t xml:space="preserve">However, it has been reported that </w:t>
+      </w:r>
+      <w:proofErr w:type="spellStart"/>
+      <w:r>
+        <w:t>mAP</w:t>
+      </w:r>
+      <w:proofErr w:type="spellEnd"/>
+      <w:r>
+        <w:t xml:space="preserve"> doesn’t work on some versions </w:t>
       </w:r>
       <w:r>
         <w:t>M</w:t>
@@ -2821,22 +2858,7 @@
         <w:t xml:space="preserve"> OSX</w:t>
       </w:r>
       <w:r>
-        <w:t xml:space="preserve">, 64-bit (Java 6 update 65, 7u40 and 8u05). However, it has been successfully tested against </w:t>
-      </w:r>
-      <w:r>
-        <w:t>Windows 7</w:t>
-      </w:r>
-      <w:r>
-        <w:t>, 64-bit,</w:t>
-      </w:r>
-      <w:r>
-        <w:t xml:space="preserve"> </w:t>
-      </w:r>
-      <w:r>
-        <w:t>Java</w:t>
-      </w:r>
-      <w:r>
-        <w:t xml:space="preserve"> 7u60 and 8u25</w:t>
+        <w:t>, 64-bit</w:t>
       </w:r>
       <w:r>
         <w:t xml:space="preserve">. So… please, </w:t>
@@ -2853,28 +2875,138 @@
         <w:t xml:space="preserve"> so we can buy a MAC &lt;3.</w:t>
       </w:r>
     </w:p>
-    <w:p>
-      <w:pPr>
-        <w:pStyle w:val="Heading1"/>
-      </w:pPr>
-      <w:bookmarkStart w:id="4" w:name="_Toc408324270"/>
-      <w:r>
-        <w:t>License</w:t>
-      </w:r>
-      <w:bookmarkEnd w:id="4"/>
-    </w:p>
-    <w:p>
+    <w:p/>
+    <w:p>
+      <w:pPr>
+        <w:pStyle w:val="NoSpacing"/>
+      </w:pPr>
+      <w:r>
+        <w:rPr>
+          <w:noProof/>
+          <w:lang w:val="fr-FR" w:eastAsia="fr-FR"/>
+        </w:rPr>
+        <w:drawing>
+          <wp:inline distT="0" distB="0" distL="0" distR="0">
+            <wp:extent cx="203246" cy="203246"/>
+            <wp:effectExtent l="19050" t="0" r="6304" b="0"/>
+            <wp:docPr id="31" name="Picture 1" descr="pomodoro16.png"/>
+            <wp:cNvGraphicFramePr>
+              <a:graphicFrameLocks xmlns:a="http://schemas.openxmlformats.org/drawingml/2006/main" noChangeAspect="1"/>
+            </wp:cNvGraphicFramePr>
+            <a:graphic xmlns:a="http://schemas.openxmlformats.org/drawingml/2006/main">
+              <a:graphicData uri="http://schemas.openxmlformats.org/drawingml/2006/picture">
+                <pic:pic xmlns:pic="http://schemas.openxmlformats.org/drawingml/2006/picture">
+                  <pic:nvPicPr>
+                    <pic:cNvPr id="0" name="pomodoro16.png"/>
+                    <pic:cNvPicPr/>
+                  </pic:nvPicPr>
+                  <pic:blipFill>
+                    <a:blip r:embed="rId9" cstate="print"/>
+                    <a:stretch>
+                      <a:fillRect/>
+                    </a:stretch>
+                  </pic:blipFill>
+                  <pic:spPr>
+                    <a:xfrm>
+                      <a:off x="0" y="0"/>
+                      <a:ext cx="203246" cy="203246"/>
+                    </a:xfrm>
+                    <a:prstGeom prst="rect">
+                      <a:avLst/>
+                    </a:prstGeom>
+                  </pic:spPr>
+                </pic:pic>
+              </a:graphicData>
+            </a:graphic>
+          </wp:inline>
+        </w:drawing>
+      </w:r>
+      <w:r>
+        <w:t xml:space="preserve"> </w:t>
+      </w:r>
       <w:proofErr w:type="spellStart"/>
       <w:proofErr w:type="gramStart"/>
       <w:r>
-        <w:t>m</w:t>
-      </w:r>
-      <w:r>
-        <w:t>AP</w:t>
+        <w:t>mAP</w:t>
       </w:r>
       <w:proofErr w:type="spellEnd"/>
       <w:proofErr w:type="gramEnd"/>
       <w:r>
+        <w:t xml:space="preserve"> </w:t>
+      </w:r>
+      <w:r>
+        <w:t>supports utf-8 on Windows and MAC OS system</w:t>
+      </w:r>
+      <w:r>
+        <w:t>s</w:t>
+      </w:r>
+      <w:r>
+        <w:t xml:space="preserve"> providing the font </w:t>
+      </w:r>
+      <w:r>
+        <w:t>"</w:t>
+      </w:r>
+      <w:r>
+        <w:t>Arial Unicode MS</w:t>
+      </w:r>
+      <w:r>
+        <w:t>"</w:t>
+      </w:r>
+      <w:r>
+        <w:t xml:space="preserve"> is installed</w:t>
+      </w:r>
+      <w:r>
+        <w:t xml:space="preserve"> (usually bundled with both systems</w:t>
+      </w:r>
+      <w:r>
+        <w:t xml:space="preserve">; see </w:t>
+      </w:r>
+      <w:hyperlink r:id="rId11" w:history="1">
+        <w:r>
+          <w:rPr>
+            <w:rStyle w:val="Hyperlink"/>
+          </w:rPr>
+          <w:t>Unicode ranges</w:t>
+        </w:r>
+      </w:hyperlink>
+      <w:r>
+        <w:t>)</w:t>
+      </w:r>
+      <w:r>
+        <w:t>.</w:t>
+      </w:r>
+      <w:r>
+        <w:t xml:space="preserve"> On other system, the default system font is used</w:t>
+      </w:r>
+      <w:r>
+        <w:t>.</w:t>
+      </w:r>
+      <w:r>
+        <w:t xml:space="preserve"> </w:t>
+      </w:r>
+    </w:p>
+    <w:p>
+      <w:pPr>
+        <w:pStyle w:val="Heading1"/>
+      </w:pPr>
+      <w:bookmarkStart w:id="4" w:name="_Toc408738141"/>
+      <w:r>
+        <w:t>License</w:t>
+      </w:r>
+      <w:bookmarkEnd w:id="4"/>
+    </w:p>
+    <w:p>
+      <w:proofErr w:type="spellStart"/>
+      <w:proofErr w:type="gramStart"/>
+      <w:r>
+        <w:t>m</w:t>
+      </w:r>
+      <w:r>
+        <w:t>AP</w:t>
+      </w:r>
+      <w:proofErr w:type="spellEnd"/>
+      <w:proofErr w:type="gramEnd"/>
+      <w:r>
         <w:t xml:space="preserve"> is </w:t>
       </w:r>
       <w:r>
@@ -2883,7 +3015,7 @@
       <w:r>
         <w:t xml:space="preserve">open-source software, licensed under the </w:t>
       </w:r>
-      <w:hyperlink r:id="rId11" w:history="1">
+      <w:hyperlink r:id="rId12" w:history="1">
         <w:r>
           <w:rPr>
             <w:rStyle w:val="Hyperlink"/>
@@ -2898,7 +3030,7 @@
         <w:br/>
         <w:t xml:space="preserve">All documentation and images are licensed under a </w:t>
       </w:r>
-      <w:hyperlink r:id="rId12" w:history="1">
+      <w:hyperlink r:id="rId13" w:history="1">
         <w:r>
           <w:rPr>
             <w:rStyle w:val="Hyperlink"/>
@@ -2969,7 +3101,7 @@
       <w:pPr>
         <w:pStyle w:val="Heading1"/>
       </w:pPr>
-      <w:bookmarkStart w:id="5" w:name="_Toc408324271"/>
+      <w:bookmarkStart w:id="5" w:name="_Toc408738142"/>
       <w:r>
         <w:t xml:space="preserve">The </w:t>
       </w:r>
@@ -3279,6 +3411,7 @@
           </w:tcPr>
           <w:p>
             <w:r>
+              <w:lastRenderedPageBreak/>
               <w:t xml:space="preserve">If a </w:t>
             </w:r>
             <w:proofErr w:type="spellStart"/>
@@ -3307,11 +3440,7 @@
             </w:r>
             <w:proofErr w:type="spellEnd"/>
             <w:r>
-              <w:t xml:space="preserve"> is interrupted definitively – i.e. the interruption isn’t handled – it’s considered void, never </w:t>
-            </w:r>
-            <w:r>
-              <w:lastRenderedPageBreak/>
-              <w:t>begun, and it can’t be recorded with an X.</w:t>
+              <w:t xml:space="preserve"> is interrupted definitively – i.e. the interruption isn’t handled – it’s considered void, never begun, and it can’t be recorded with an X.</w:t>
             </w:r>
           </w:p>
           <w:p>
@@ -3349,7 +3478,6 @@
           </w:tcPr>
           <w:p>
             <w:r>
-              <w:lastRenderedPageBreak/>
               <w:t xml:space="preserve">Ringing and ticking sounds are customizable (see </w:t>
             </w:r>
             <w:r>
@@ -3381,7 +3509,6 @@
             </w:pPr>
             <w:proofErr w:type="spellStart"/>
             <w:r>
-              <w:lastRenderedPageBreak/>
               <w:t>mAP</w:t>
             </w:r>
             <w:proofErr w:type="spellEnd"/>
@@ -3434,7 +3561,6 @@
           </w:tcPr>
           <w:p>
             <w:r>
-              <w:lastRenderedPageBreak/>
               <w:t xml:space="preserve">Protect the </w:t>
             </w:r>
             <w:proofErr w:type="spellStart"/>
@@ -3690,7 +3816,7 @@
       <w:pPr>
         <w:pStyle w:val="Heading1"/>
       </w:pPr>
-      <w:bookmarkStart w:id="6" w:name="_Toc408324272"/>
+      <w:bookmarkStart w:id="6" w:name="_Toc408738143"/>
       <w:r>
         <w:t>Configuration</w:t>
       </w:r>
@@ -4049,7 +4175,7 @@
       <w:pPr>
         <w:pStyle w:val="Heading2"/>
       </w:pPr>
-      <w:bookmarkStart w:id="7" w:name="_Toc408324273"/>
+      <w:bookmarkStart w:id="7" w:name="_Toc408738144"/>
       <w:proofErr w:type="spellStart"/>
       <w:r>
         <w:t>MySQL</w:t>
@@ -4152,7 +4278,6 @@
               <w:pStyle w:val="NoSpacing"/>
             </w:pPr>
             <w:r>
-              <w:lastRenderedPageBreak/>
               <w:t>skip-character-set-client-handshake</w:t>
             </w:r>
           </w:p>
@@ -4701,7 +4826,7 @@
       <w:pPr>
         <w:pStyle w:val="Heading2"/>
       </w:pPr>
-      <w:bookmarkStart w:id="8" w:name="_Toc408324274"/>
+      <w:bookmarkStart w:id="8" w:name="_Toc408738145"/>
       <w:r>
         <w:t>Logger</w:t>
       </w:r>
@@ -4820,7 +4945,7 @@
       <w:pPr>
         <w:pStyle w:val="Heading2"/>
       </w:pPr>
-      <w:bookmarkStart w:id="9" w:name="_Toc408324275"/>
+      <w:bookmarkStart w:id="9" w:name="_Toc408738146"/>
       <w:r>
         <w:t>Google Drive configuration</w:t>
       </w:r>
@@ -4949,7 +5074,6 @@
           <w:p>
             <w:proofErr w:type="spellStart"/>
             <w:r>
-              <w:lastRenderedPageBreak/>
               <w:t>clientsecret</w:t>
             </w:r>
             <w:proofErr w:type="spellEnd"/>
@@ -5008,9 +5132,9 @@
     </w:p>
     <w:p>
       <w:pPr>
-        <w:pStyle w:val="Heading2"/>
-      </w:pPr>
-      <w:bookmarkStart w:id="10" w:name="_Toc408324276"/>
+        <w:pStyle w:val="Heading1"/>
+      </w:pPr>
+      <w:bookmarkStart w:id="10" w:name="_Toc408738147"/>
       <w:proofErr w:type="spellStart"/>
       <w:proofErr w:type="gramStart"/>
       <w:r>
@@ -5026,12 +5150,11 @@
       </w:r>
       <w:bookmarkEnd w:id="10"/>
     </w:p>
-    <w:p/>
     <w:p>
       <w:pPr>
         <w:pStyle w:val="Heading2"/>
       </w:pPr>
-      <w:bookmarkStart w:id="11" w:name="_Toc408324277"/>
+      <w:bookmarkStart w:id="11" w:name="_Toc408738148"/>
       <w:r>
         <w:t>P</w:t>
       </w:r>
@@ -5049,7 +5172,7 @@
       <w:pPr>
         <w:pStyle w:val="Heading3"/>
       </w:pPr>
-      <w:bookmarkStart w:id="12" w:name="_Toc408324278"/>
+      <w:bookmarkStart w:id="12" w:name="_Toc408738149"/>
       <w:r>
         <w:t>How to set the preferences</w:t>
       </w:r>
@@ -5999,6 +6122,7 @@
         </w:numPr>
       </w:pPr>
       <w:r>
+        <w:lastRenderedPageBreak/>
         <w:t xml:space="preserve">Time: </w:t>
       </w:r>
     </w:p>
@@ -6160,7 +6284,6 @@
         <w:rPr>
           <w:b/>
         </w:rPr>
-        <w:lastRenderedPageBreak/>
         <w:t>Plain Hours</w:t>
       </w:r>
       <w:r>
@@ -6709,7 +6832,7 @@
       <w:pPr>
         <w:pStyle w:val="Heading1"/>
       </w:pPr>
-      <w:bookmarkStart w:id="32" w:name="_Toc408324279"/>
+      <w:bookmarkStart w:id="32" w:name="_Toc408738150"/>
       <w:r>
         <w:t>Getting Started</w:t>
       </w:r>
@@ -6905,7 +7028,7 @@
           <w:numId w:val="4"/>
         </w:numPr>
       </w:pPr>
-      <w:hyperlink r:id="rId13" w:history="1">
+      <w:hyperlink r:id="rId14" w:history="1">
         <w:r>
           <w:rPr>
             <w:rStyle w:val="Hyperlink"/>
@@ -7463,7 +7586,7 @@
       <w:pPr>
         <w:pStyle w:val="Heading3"/>
       </w:pPr>
-      <w:bookmarkStart w:id="35" w:name="_Toc408324280"/>
+      <w:bookmarkStart w:id="35" w:name="_Toc408738151"/>
       <w:r>
         <w:t xml:space="preserve">How to </w:t>
       </w:r>
@@ -7505,6 +7628,7 @@
         </w:numPr>
       </w:pPr>
       <w:r>
+        <w:lastRenderedPageBreak/>
         <w:t>ALT+M: maximize</w:t>
       </w:r>
       <w:r>
@@ -7709,7 +7833,6 @@
         </w:numPr>
       </w:pPr>
       <w:r>
-        <w:lastRenderedPageBreak/>
         <w:t>ALT+T:</w:t>
       </w:r>
       <w:r>
@@ -8857,6 +8980,7 @@
         </w:numPr>
       </w:pPr>
       <w:r>
+        <w:lastRenderedPageBreak/>
         <w:t xml:space="preserve">CTR + D: </w:t>
       </w:r>
       <w:r>
@@ -9045,7 +9169,6 @@
         </w:numPr>
       </w:pPr>
       <w:r>
-        <w:lastRenderedPageBreak/>
         <w:t>CTR + S: save.</w:t>
       </w:r>
     </w:p>
@@ -9470,7 +9593,7 @@
                     <pic:cNvPicPr/>
                   </pic:nvPicPr>
                   <pic:blipFill>
-                    <a:blip r:embed="rId14" cstate="print"/>
+                    <a:blip r:embed="rId15" cstate="print"/>
                     <a:stretch>
                       <a:fillRect/>
                     </a:stretch>
@@ -9490,7 +9613,7 @@
           </wp:anchor>
         </w:drawing>
       </w:r>
-      <w:bookmarkStart w:id="36" w:name="_Toc408324281"/>
+      <w:bookmarkStart w:id="36" w:name="_Toc408738152"/>
       <w:r>
         <w:t>New</w:t>
       </w:r>
@@ -9514,7 +9637,7 @@
       <w:pPr>
         <w:pStyle w:val="Heading3"/>
       </w:pPr>
-      <w:bookmarkStart w:id="37" w:name="_Toc408324282"/>
+      <w:bookmarkStart w:id="37" w:name="_Toc408738153"/>
       <w:r>
         <w:t>How to c</w:t>
       </w:r>
@@ -9590,7 +9713,7 @@
       <w:pPr>
         <w:pStyle w:val="Heading3"/>
       </w:pPr>
-      <w:bookmarkStart w:id="38" w:name="_Toc408324283"/>
+      <w:bookmarkStart w:id="38" w:name="_Toc408738154"/>
       <w:r>
         <w:t>How to use the</w:t>
       </w:r>
@@ -9795,6 +9918,7 @@
         <w:rPr>
           <w:b/>
         </w:rPr>
+        <w:lastRenderedPageBreak/>
         <w:t>Type</w:t>
       </w:r>
       <w:r>
@@ -10007,7 +10131,6 @@
         <w:rPr>
           <w:b/>
         </w:rPr>
-        <w:lastRenderedPageBreak/>
         <w:t>Description</w:t>
       </w:r>
       <w:r>
@@ -10083,7 +10206,7 @@
                     <pic:cNvPicPr/>
                   </pic:nvPicPr>
                   <pic:blipFill>
-                    <a:blip r:embed="rId15" cstate="print"/>
+                    <a:blip r:embed="rId16" cstate="print"/>
                     <a:stretch>
                       <a:fillRect/>
                     </a:stretch>
@@ -10103,7 +10226,7 @@
           </wp:anchor>
         </w:drawing>
       </w:r>
-      <w:bookmarkStart w:id="49" w:name="_Toc408324284"/>
+      <w:bookmarkStart w:id="49" w:name="_Toc408738155"/>
       <w:r>
         <w:t>Ac</w:t>
       </w:r>
@@ -10133,7 +10256,7 @@
       <w:pPr>
         <w:pStyle w:val="Heading3"/>
       </w:pPr>
-      <w:bookmarkStart w:id="50" w:name="_Toc408324285"/>
+      <w:bookmarkStart w:id="50" w:name="_Toc408738156"/>
       <w:r>
         <w:t>How to read the table</w:t>
       </w:r>
@@ -10224,11 +10347,19 @@
       <w:r>
         <w:t xml:space="preserve"> (</w:t>
       </w:r>
-      <w:r>
-        <w:rPr>
-          <w:b/>
-        </w:rPr>
-        <w:t>Pomodoro Mode</w:t>
+      <w:proofErr w:type="spellStart"/>
+      <w:r>
+        <w:rPr>
+          <w:b/>
+        </w:rPr>
+        <w:t>Pomodoro</w:t>
+      </w:r>
+      <w:proofErr w:type="spellEnd"/>
+      <w:r>
+        <w:rPr>
+          <w:b/>
+        </w:rPr>
+        <w:t xml:space="preserve"> Mode</w:t>
       </w:r>
       <w:r>
         <w:t>)</w:t>
@@ -10247,6 +10378,15 @@
       </w:r>
       <w:r>
         <w:t>.</w:t>
+      </w:r>
+      <w:r>
+        <w:t xml:space="preserve"> The date is strike</w:t>
+      </w:r>
+      <w:r>
+        <w:t>n</w:t>
+      </w:r>
+      <w:r>
+        <w:t>through when the task is overdue.</w:t>
       </w:r>
     </w:p>
     <w:p>
@@ -10271,24 +10411,6 @@
       </w:r>
       <w:r>
         <w:t>ame of task.</w:t>
-      </w:r>
-      <w:r>
-        <w:t xml:space="preserve"> </w:t>
-      </w:r>
-      <w:r>
-        <w:t>I</w:t>
-      </w:r>
-      <w:r>
-        <w:t>f</w:t>
-      </w:r>
-      <w:r>
-        <w:t xml:space="preserve"> the task is overdue</w:t>
-      </w:r>
-      <w:r>
-        <w:t>, the symbol “&gt;&gt;” appears in front of the name</w:t>
-      </w:r>
-      <w:r>
-        <w:t>.</w:t>
       </w:r>
       <w:r>
         <w:t xml:space="preserve"> </w:t>
@@ -10454,7 +10576,7 @@
                     <pic:cNvPicPr/>
                   </pic:nvPicPr>
                   <pic:blipFill>
-                    <a:blip r:embed="rId16" cstate="print"/>
+                    <a:blip r:embed="rId17" cstate="print"/>
                     <a:stretch>
                       <a:fillRect/>
                     </a:stretch>
@@ -10521,7 +10643,7 @@
       <w:pPr>
         <w:pStyle w:val="Heading3"/>
       </w:pPr>
-      <w:bookmarkStart w:id="51" w:name="_Toc408324286"/>
+      <w:bookmarkStart w:id="51" w:name="_Toc408738157"/>
       <w:r>
         <w:t>How to use a task as template</w:t>
       </w:r>
@@ -10588,7 +10710,7 @@
       <w:pPr>
         <w:pStyle w:val="Heading3"/>
       </w:pPr>
-      <w:bookmarkStart w:id="52" w:name="_Toc408324287"/>
+      <w:bookmarkStart w:id="52" w:name="_Toc408738158"/>
       <w:r>
         <w:t>How to edit a task</w:t>
       </w:r>
@@ -10635,7 +10757,7 @@
                     <pic:cNvPicPr/>
                   </pic:nvPicPr>
                   <pic:blipFill>
-                    <a:blip r:embed="rId16" cstate="print"/>
+                    <a:blip r:embed="rId17" cstate="print"/>
                     <a:stretch>
                       <a:fillRect/>
                     </a:stretch>
@@ -10762,7 +10884,7 @@
       <w:pPr>
         <w:pStyle w:val="Heading3"/>
       </w:pPr>
-      <w:bookmarkStart w:id="53" w:name="_Toc408324288"/>
+      <w:bookmarkStart w:id="53" w:name="_Toc408738159"/>
       <w:r>
         <w:t>How to export data</w:t>
       </w:r>
@@ -10795,6 +10917,7 @@
         </w:numPr>
       </w:pPr>
       <w:r>
+        <w:lastRenderedPageBreak/>
         <w:t>Open the Export tab</w:t>
       </w:r>
       <w:r>
@@ -11552,7 +11675,7 @@
                     <pic:cNvPicPr/>
                   </pic:nvPicPr>
                   <pic:blipFill>
-                    <a:blip r:embed="rId17" cstate="print"/>
+                    <a:blip r:embed="rId18" cstate="print"/>
                     <a:stretch>
                       <a:fillRect/>
                     </a:stretch>
@@ -11640,7 +11763,7 @@
       <w:pPr>
         <w:pStyle w:val="Heading3"/>
       </w:pPr>
-      <w:bookmarkStart w:id="60" w:name="_Toc408324289"/>
+      <w:bookmarkStart w:id="60" w:name="_Toc408738160"/>
       <w:r>
         <w:t>How to impor</w:t>
       </w:r>
@@ -11826,7 +11949,7 @@
                     <pic:cNvPicPr/>
                   </pic:nvPicPr>
                   <pic:blipFill>
-                    <a:blip r:embed="rId18" cstate="print"/>
+                    <a:blip r:embed="rId19" cstate="print"/>
                     <a:stretch>
                       <a:fillRect/>
                     </a:stretch>
@@ -11846,7 +11969,7 @@
           </wp:anchor>
         </w:drawing>
       </w:r>
-      <w:bookmarkStart w:id="61" w:name="_Toc408324290"/>
+      <w:bookmarkStart w:id="61" w:name="_Toc408738161"/>
       <w:proofErr w:type="spellStart"/>
       <w:r>
         <w:t>ToDo</w:t>
@@ -11895,8 +12018,9 @@
       <w:pPr>
         <w:pStyle w:val="Heading3"/>
       </w:pPr>
-      <w:bookmarkStart w:id="62" w:name="_Toc408324291"/>
-      <w:r>
+      <w:bookmarkStart w:id="62" w:name="_Toc408738162"/>
+      <w:r>
+        <w:lastRenderedPageBreak/>
         <w:t>How to read the table</w:t>
       </w:r>
       <w:bookmarkEnd w:id="62"/>
@@ -12108,9 +12232,8 @@
       <w:pPr>
         <w:pStyle w:val="Heading3"/>
       </w:pPr>
-      <w:bookmarkStart w:id="63" w:name="_Toc408324292"/>
-      <w:r>
-        <w:lastRenderedPageBreak/>
+      <w:bookmarkStart w:id="63" w:name="_Toc408738163"/>
+      <w:r>
         <w:t>How to p</w:t>
       </w:r>
       <w:r>
@@ -12152,7 +12275,7 @@
       <w:pPr>
         <w:pStyle w:val="Heading3"/>
       </w:pPr>
-      <w:bookmarkStart w:id="64" w:name="_Toc408324293"/>
+      <w:bookmarkStart w:id="64" w:name="_Toc408738164"/>
       <w:r>
         <w:t>How to w</w:t>
       </w:r>
@@ -12219,7 +12342,7 @@
                     <pic:cNvPicPr/>
                   </pic:nvPicPr>
                   <pic:blipFill>
-                    <a:blip r:embed="rId16" cstate="print"/>
+                    <a:blip r:embed="rId17" cstate="print"/>
                     <a:stretch>
                       <a:fillRect/>
                     </a:stretch>
@@ -12462,7 +12585,7 @@
                     <pic:cNvPicPr/>
                   </pic:nvPicPr>
                   <pic:blipFill>
-                    <a:blip r:embed="rId16" cstate="print"/>
+                    <a:blip r:embed="rId17" cstate="print"/>
                     <a:stretch>
                       <a:fillRect/>
                     </a:stretch>
@@ -12518,7 +12641,7 @@
                     <pic:cNvPicPr/>
                   </pic:nvPicPr>
                   <pic:blipFill>
-                    <a:blip r:embed="rId16" cstate="print"/>
+                    <a:blip r:embed="rId17" cstate="print"/>
                     <a:stretch>
                       <a:fillRect/>
                     </a:stretch>
@@ -12803,7 +12926,7 @@
                     <pic:cNvPicPr/>
                   </pic:nvPicPr>
                   <pic:blipFill>
-                    <a:blip r:embed="rId16" cstate="print"/>
+                    <a:blip r:embed="rId17" cstate="print"/>
                     <a:stretch>
                       <a:fillRect/>
                     </a:stretch>
@@ -12905,7 +13028,7 @@
                     <pic:cNvPicPr/>
                   </pic:nvPicPr>
                   <pic:blipFill>
-                    <a:blip r:embed="rId16" cstate="print"/>
+                    <a:blip r:embed="rId17" cstate="print"/>
                     <a:stretch>
                       <a:fillRect/>
                     </a:stretch>
@@ -13022,72 +13145,6 @@
                     </pic:cNvPicPr>
                   </pic:nvPicPr>
                   <pic:blipFill>
-                    <a:blip r:embed="rId19" cstate="print"/>
-                    <a:srcRect/>
-                    <a:stretch>
-                      <a:fillRect/>
-                    </a:stretch>
-                  </pic:blipFill>
-                  <pic:spPr bwMode="auto">
-                    <a:xfrm>
-                      <a:off x="0" y="0"/>
-                      <a:ext cx="123825" cy="123825"/>
-                    </a:xfrm>
-                    <a:prstGeom prst="rect">
-                      <a:avLst/>
-                    </a:prstGeom>
-                    <a:noFill/>
-                    <a:ln w="9525">
-                      <a:noFill/>
-                      <a:miter lim="800000"/>
-                      <a:headEnd/>
-                      <a:tailEnd/>
-                    </a:ln>
-                  </pic:spPr>
-                </pic:pic>
-              </a:graphicData>
-            </a:graphic>
-          </wp:inline>
-        </w:drawing>
-      </w:r>
-      <w:r>
-        <w:t xml:space="preserve"> (not yet done)</w:t>
-      </w:r>
-    </w:p>
-    <w:p>
-      <w:pPr>
-        <w:pStyle w:val="ListParagraph"/>
-        <w:numPr>
-          <w:ilvl w:val="0"/>
-          <w:numId w:val="15"/>
-        </w:numPr>
-      </w:pPr>
-      <w:r>
-        <w:t xml:space="preserve">Real Pomodoro: </w:t>
-      </w:r>
-      <w:r>
-        <w:rPr>
-          <w:noProof/>
-          <w:lang w:val="fr-FR" w:eastAsia="fr-FR"/>
-        </w:rPr>
-        <w:drawing>
-          <wp:inline distT="0" distB="0" distL="0" distR="0">
-            <wp:extent cx="123825" cy="123825"/>
-            <wp:effectExtent l="19050" t="0" r="9525" b="0"/>
-            <wp:docPr id="7" name="Picture 4" descr="squareCross"/>
-            <wp:cNvGraphicFramePr>
-              <a:graphicFrameLocks xmlns:a="http://schemas.openxmlformats.org/drawingml/2006/main" noChangeAspect="1"/>
-            </wp:cNvGraphicFramePr>
-            <a:graphic xmlns:a="http://schemas.openxmlformats.org/drawingml/2006/main">
-              <a:graphicData uri="http://schemas.openxmlformats.org/drawingml/2006/picture">
-                <pic:pic xmlns:pic="http://schemas.openxmlformats.org/drawingml/2006/picture">
-                  <pic:nvPicPr>
-                    <pic:cNvPr id="0" name="Picture 4" descr="squareCross"/>
-                    <pic:cNvPicPr>
-                      <a:picLocks noChangeAspect="1" noChangeArrowheads="1"/>
-                    </pic:cNvPicPr>
-                  </pic:nvPicPr>
-                  <pic:blipFill>
                     <a:blip r:embed="rId20" cstate="print"/>
                     <a:srcRect/>
                     <a:stretch>
@@ -13117,6 +13174,72 @@
         </w:drawing>
       </w:r>
       <w:r>
+        <w:t xml:space="preserve"> (not yet done)</w:t>
+      </w:r>
+    </w:p>
+    <w:p>
+      <w:pPr>
+        <w:pStyle w:val="ListParagraph"/>
+        <w:numPr>
+          <w:ilvl w:val="0"/>
+          <w:numId w:val="15"/>
+        </w:numPr>
+      </w:pPr>
+      <w:r>
+        <w:t xml:space="preserve">Real Pomodoro: </w:t>
+      </w:r>
+      <w:r>
+        <w:rPr>
+          <w:noProof/>
+          <w:lang w:val="fr-FR" w:eastAsia="fr-FR"/>
+        </w:rPr>
+        <w:drawing>
+          <wp:inline distT="0" distB="0" distL="0" distR="0">
+            <wp:extent cx="123825" cy="123825"/>
+            <wp:effectExtent l="19050" t="0" r="9525" b="0"/>
+            <wp:docPr id="7" name="Picture 4" descr="squareCross"/>
+            <wp:cNvGraphicFramePr>
+              <a:graphicFrameLocks xmlns:a="http://schemas.openxmlformats.org/drawingml/2006/main" noChangeAspect="1"/>
+            </wp:cNvGraphicFramePr>
+            <a:graphic xmlns:a="http://schemas.openxmlformats.org/drawingml/2006/main">
+              <a:graphicData uri="http://schemas.openxmlformats.org/drawingml/2006/picture">
+                <pic:pic xmlns:pic="http://schemas.openxmlformats.org/drawingml/2006/picture">
+                  <pic:nvPicPr>
+                    <pic:cNvPr id="0" name="Picture 4" descr="squareCross"/>
+                    <pic:cNvPicPr>
+                      <a:picLocks noChangeAspect="1" noChangeArrowheads="1"/>
+                    </pic:cNvPicPr>
+                  </pic:nvPicPr>
+                  <pic:blipFill>
+                    <a:blip r:embed="rId21" cstate="print"/>
+                    <a:srcRect/>
+                    <a:stretch>
+                      <a:fillRect/>
+                    </a:stretch>
+                  </pic:blipFill>
+                  <pic:spPr bwMode="auto">
+                    <a:xfrm>
+                      <a:off x="0" y="0"/>
+                      <a:ext cx="123825" cy="123825"/>
+                    </a:xfrm>
+                    <a:prstGeom prst="rect">
+                      <a:avLst/>
+                    </a:prstGeom>
+                    <a:noFill/>
+                    <a:ln w="9525">
+                      <a:noFill/>
+                      <a:miter lim="800000"/>
+                      <a:headEnd/>
+                      <a:tailEnd/>
+                    </a:ln>
+                  </pic:spPr>
+                </pic:pic>
+              </a:graphicData>
+            </a:graphic>
+          </wp:inline>
+        </w:drawing>
+      </w:r>
+      <w:r>
         <w:t xml:space="preserve"> (done)</w:t>
       </w:r>
     </w:p>
@@ -13154,7 +13277,7 @@
                     </pic:cNvPicPr>
                   </pic:nvPicPr>
                   <pic:blipFill>
-                    <a:blip r:embed="rId21" cstate="print"/>
+                    <a:blip r:embed="rId22" cstate="print"/>
                     <a:srcRect/>
                     <a:stretch>
                       <a:fillRect/>
@@ -13217,7 +13340,7 @@
                     </pic:cNvPicPr>
                   </pic:nvPicPr>
                   <pic:blipFill>
-                    <a:blip r:embed="rId22" cstate="print"/>
+                    <a:blip r:embed="rId23" cstate="print"/>
                     <a:srcRect/>
                     <a:stretch>
                       <a:fillRect/>
@@ -13320,17 +13443,25 @@
         <w:t xml:space="preserve">: </w:t>
       </w:r>
       <w:r>
-        <w:t xml:space="preserve"> all p</w:t>
-      </w:r>
-      <w:r>
-        <w:t>omodoros done</w:t>
+        <w:t xml:space="preserve"> all </w:t>
+      </w:r>
+      <w:proofErr w:type="spellStart"/>
+      <w:r>
+        <w:t>p</w:t>
+      </w:r>
+      <w:r>
+        <w:t>omodoros</w:t>
+      </w:r>
+      <w:proofErr w:type="spellEnd"/>
+      <w:r>
+        <w:t xml:space="preserve"> done</w:t>
       </w:r>
     </w:p>
     <w:p>
       <w:pPr>
         <w:pStyle w:val="Heading3"/>
       </w:pPr>
-      <w:bookmarkStart w:id="80" w:name="_Toc408324294"/>
+      <w:bookmarkStart w:id="80" w:name="_Toc408738165"/>
       <w:r>
         <w:t xml:space="preserve">How to </w:t>
       </w:r>
@@ -13412,7 +13543,6 @@
         </w:numPr>
       </w:pPr>
       <w:r>
-        <w:lastRenderedPageBreak/>
         <w:t>As a result, the selected tasks are deleted and t</w:t>
       </w:r>
       <w:r>
@@ -13422,10 +13552,116 @@
         <w:t>task</w:t>
       </w:r>
       <w:r>
-        <w:t xml:space="preserve"> is created at the bot</w:t>
-      </w:r>
-      <w:r>
-        <w:t>tom of the list.</w:t>
+        <w:t xml:space="preserve"> is </w:t>
+      </w:r>
+      <w:r>
+        <w:t xml:space="preserve">added to the </w:t>
+      </w:r>
+      <w:proofErr w:type="spellStart"/>
+      <w:r>
+        <w:rPr>
+          <w:b/>
+        </w:rPr>
+        <w:t>ToDo</w:t>
+      </w:r>
+      <w:proofErr w:type="spellEnd"/>
+      <w:r>
+        <w:rPr>
+          <w:b/>
+        </w:rPr>
+        <w:t xml:space="preserve"> List</w:t>
+      </w:r>
+      <w:r>
+        <w:t xml:space="preserve"> </w:t>
+      </w:r>
+      <w:r>
+        <w:t xml:space="preserve">if the </w:t>
+      </w:r>
+      <w:r>
+        <w:t xml:space="preserve">start </w:t>
+      </w:r>
+      <w:r>
+        <w:t>date is today</w:t>
+      </w:r>
+      <w:r>
+        <w:t xml:space="preserve"> </w:t>
+      </w:r>
+      <w:r>
+        <w:t>otherwise</w:t>
+      </w:r>
+      <w:r>
+        <w:t xml:space="preserve"> </w:t>
+      </w:r>
+      <w:r>
+        <w:t xml:space="preserve">to the </w:t>
+      </w:r>
+      <w:r>
+        <w:rPr>
+          <w:b/>
+        </w:rPr>
+        <w:t>Activity List</w:t>
+      </w:r>
+    </w:p>
+    <w:p>
+      <w:pPr>
+        <w:pStyle w:val="ListParagraph"/>
+        <w:numPr>
+          <w:ilvl w:val="1"/>
+          <w:numId w:val="25"/>
+        </w:numPr>
+      </w:pPr>
+      <w:r>
+        <w:t>R</w:t>
+      </w:r>
+      <w:r>
+        <w:t xml:space="preserve">eal </w:t>
+      </w:r>
+      <w:proofErr w:type="spellStart"/>
+      <w:r>
+        <w:t>pomodoros</w:t>
+      </w:r>
+      <w:proofErr w:type="spellEnd"/>
+      <w:r>
+        <w:t xml:space="preserve"> are </w:t>
+      </w:r>
+      <w:r>
+        <w:t>summ</w:t>
+      </w:r>
+      <w:r>
+        <w:t>ed.</w:t>
+      </w:r>
+    </w:p>
+    <w:p>
+      <w:pPr>
+        <w:pStyle w:val="ListParagraph"/>
+        <w:numPr>
+          <w:ilvl w:val="1"/>
+          <w:numId w:val="25"/>
+        </w:numPr>
+      </w:pPr>
+      <w:r>
+        <w:t>C</w:t>
+      </w:r>
+      <w:r>
+        <w:t>omments</w:t>
+      </w:r>
+      <w:r>
+        <w:t xml:space="preserve"> </w:t>
+      </w:r>
+      <w:r>
+        <w:t xml:space="preserve">are </w:t>
+      </w:r>
+      <w:r>
+        <w:t>aggregated</w:t>
+      </w:r>
+      <w:r>
+        <w:t xml:space="preserve"> (if any)</w:t>
+      </w:r>
+      <w:r>
+        <w:t xml:space="preserve"> with reference to their original task</w:t>
+      </w:r>
+      <w:r>
+        <w:t>.</w:t>
       </w:r>
     </w:p>
     <w:p>
@@ -13546,7 +13782,7 @@
       <w:pPr>
         <w:pStyle w:val="Heading3"/>
       </w:pPr>
-      <w:bookmarkStart w:id="83" w:name="_Toc408324295"/>
+      <w:bookmarkStart w:id="83" w:name="_Toc408738166"/>
       <w:r>
         <w:t xml:space="preserve">How to </w:t>
       </w:r>
@@ -13730,8 +13966,13 @@
         <w:t xml:space="preserve">: </w:t>
       </w:r>
       <w:r>
-        <w:t>void the pomodoro</w:t>
-      </w:r>
+        <w:t xml:space="preserve">void the </w:t>
+      </w:r>
+      <w:proofErr w:type="spellStart"/>
+      <w:r>
+        <w:t>pomodoro</w:t>
+      </w:r>
+      <w:proofErr w:type="spellEnd"/>
       <w:r>
         <w:t xml:space="preserve"> of the running task</w:t>
       </w:r>
@@ -13897,7 +14138,7 @@
       <w:pPr>
         <w:pStyle w:val="Heading3"/>
       </w:pPr>
-      <w:bookmarkStart w:id="84" w:name="_Toc408324296"/>
+      <w:bookmarkStart w:id="84" w:name="_Toc408738167"/>
       <w:r>
         <w:t xml:space="preserve">How to </w:t>
       </w:r>
@@ -14062,7 +14303,7 @@
                     <pic:cNvPicPr/>
                   </pic:nvPicPr>
                   <pic:blipFill>
-                    <a:blip r:embed="rId23" cstate="print"/>
+                    <a:blip r:embed="rId24" cstate="print"/>
                     <a:stretch>
                       <a:fillRect/>
                     </a:stretch>
@@ -14082,7 +14323,7 @@
           </wp:anchor>
         </w:drawing>
       </w:r>
-      <w:bookmarkStart w:id="85" w:name="_Toc408324297"/>
+      <w:bookmarkStart w:id="85" w:name="_Toc408738168"/>
       <w:r>
         <w:t>Report List / Release Backlog</w:t>
       </w:r>
@@ -14112,7 +14353,7 @@
       <w:pPr>
         <w:pStyle w:val="Heading3"/>
       </w:pPr>
-      <w:bookmarkStart w:id="86" w:name="_Toc408324298"/>
+      <w:bookmarkStart w:id="86" w:name="_Toc408738169"/>
       <w:r>
         <w:t xml:space="preserve">How to </w:t>
       </w:r>
@@ -14198,6 +14439,7 @@
         <w:rPr>
           <w:b/>
         </w:rPr>
+        <w:lastRenderedPageBreak/>
         <w:t>Date</w:t>
       </w:r>
       <w:r>
@@ -14525,7 +14767,6 @@
         <w:rPr>
           <w:b/>
         </w:rPr>
-        <w:lastRenderedPageBreak/>
         <w:t>Story Points</w:t>
       </w:r>
       <w:r>
@@ -14699,7 +14940,7 @@
                     <pic:cNvPicPr/>
                   </pic:nvPicPr>
                   <pic:blipFill>
-                    <a:blip r:embed="rId24" cstate="print"/>
+                    <a:blip r:embed="rId25" cstate="print"/>
                     <a:stretch>
                       <a:fillRect/>
                     </a:stretch>
@@ -14719,7 +14960,7 @@
           </wp:anchor>
         </w:drawing>
       </w:r>
-      <w:bookmarkStart w:id="103" w:name="_Toc408324299"/>
+      <w:bookmarkStart w:id="103" w:name="_Toc408738170"/>
       <w:proofErr w:type="spellStart"/>
       <w:r>
         <w:t>Burndown</w:t>
@@ -14760,7 +15001,7 @@
       <w:pPr>
         <w:pStyle w:val="Heading3"/>
       </w:pPr>
-      <w:bookmarkStart w:id="104" w:name="_Toc408324300"/>
+      <w:bookmarkStart w:id="104" w:name="_Toc408738171"/>
       <w:r>
         <w:t xml:space="preserve">How to </w:t>
       </w:r>
@@ -15315,6 +15556,7 @@
         <w:rPr>
           <w:b/>
         </w:rPr>
+        <w:lastRenderedPageBreak/>
         <w:t>X-Legend</w:t>
       </w:r>
       <w:r>
@@ -15619,7 +15861,6 @@
         <w:rPr>
           <w:b/>
         </w:rPr>
-        <w:lastRenderedPageBreak/>
         <w:t>Iterations</w:t>
       </w:r>
       <w:r>
@@ -15976,7 +16217,7 @@
       </w:r>
     </w:p>
     <w:sectPr>
-      <w:footerReference w:type="default" r:id="rId25"/>
+      <w:footerReference w:type="default" r:id="rId26"/>
       <w:pgSz w:w="11906" w:h="16838" w:code="9"/>
       <w:pgMar w:top="1440" w:right="1440" w:bottom="1440" w:left="1440" w:header="709" w:footer="709" w:gutter="0"/>
       <w:pgNumType w:start="1"/>
@@ -16028,7 +16269,7 @@
             <w:rPr>
               <w:noProof/>
             </w:rPr>
-            <w:t>3</w:t>
+            <w:t>5</w:t>
           </w:r>
         </w:fldSimple>
       </w:p>
@@ -16084,7 +16325,7 @@
         <v:path o:extrusionok="f" gradientshapeok="t" o:connecttype="rect"/>
         <o:lock v:ext="edit" aspectratio="t"/>
       </v:shapetype>
-      <v:shape id="_x0000_i1027" type="#_x0000_t75" alt="pomodoro16.png" style="width:16.3pt;height:16.3pt;visibility:visible;mso-wrap-style:square" o:bullet="t">
+      <v:shape id="_x0000_i1052" type="#_x0000_t75" alt="pomodoro16.png" style="width:16.3pt;height:16.3pt;visibility:visible;mso-wrap-style:square" o:bullet="t">
         <v:imagedata r:id="rId1" o:title="pomodoro16"/>
       </v:shape>
     </w:pict>
@@ -19102,7 +19343,7 @@
   <w:abstractNum w:abstractNumId="29">
     <w:nsid w:val="5EB1055E"/>
     <w:multiLevelType w:val="hybridMultilevel"/>
-    <w:tmpl w:val="DEB8EDE6"/>
+    <w:tmpl w:val="AE74272A"/>
     <w:lvl w:ilvl="0" w:tplc="0809000F">
       <w:start w:val="1"/>
       <w:numFmt w:val="decimal"/>
@@ -19112,16 +19353,16 @@
         <w:ind w:left="720" w:hanging="360"/>
       </w:pPr>
     </w:lvl>
-    <w:lvl w:ilvl="1" w:tplc="08090001">
+    <w:lvl w:ilvl="1" w:tplc="08090003">
       <w:start w:val="1"/>
       <w:numFmt w:val="bullet"/>
-      <w:lvlText w:val=""/>
+      <w:lvlText w:val="o"/>
       <w:lvlJc w:val="left"/>
       <w:pPr>
         <w:ind w:left="1440" w:hanging="360"/>
       </w:pPr>
       <w:rPr>
-        <w:rFonts w:ascii="Symbol" w:hAnsi="Symbol" w:hint="default"/>
+        <w:rFonts w:ascii="Courier New" w:hAnsi="Courier New" w:cs="Courier New" w:hint="default"/>
       </w:rPr>
     </w:lvl>
     <w:lvl w:ilvl="2" w:tplc="0809001B" w:tentative="1">
@@ -21078,7 +21319,7 @@
 </file>
 
 <file path=customXml/itemProps1.xml><?xml version="1.0" encoding="utf-8"?>
-<ds:datastoreItem xmlns:ds="http://schemas.openxmlformats.org/officeDocument/2006/customXml" ds:itemID="{416DB4C7-2789-4212-9928-FE040185169B}">
+<ds:datastoreItem xmlns:ds="http://schemas.openxmlformats.org/officeDocument/2006/customXml" ds:itemID="{E581E8B3-3D25-42B4-B22B-1C690CC57741}">
   <ds:schemaRefs>
     <ds:schemaRef ds:uri="http://schemas.openxmlformats.org/officeDocument/2006/bibliography"/>
   </ds:schemaRefs>

</xml_diff>

<commit_message>
fixed some issue with caret position in comment panel + removed overestimation confirmation message + decreased size of font on charts axis (due to change of application font)
</commit_message>
<xml_diff>
--- a/doc/User guides/myAgilePomodoro_3.1.0.docx
+++ b/doc/User guides/myAgilePomodoro_3.1.0.docx
@@ -303,7 +303,7 @@
           <w:r>
             <w:fldChar w:fldCharType="separate"/>
           </w:r>
-          <w:hyperlink w:anchor="_Toc408738139" w:history="1">
+          <w:hyperlink w:anchor="_Toc408761266" w:history="1">
             <w:r>
               <w:rPr>
                 <w:rStyle w:val="Hyperlink"/>
@@ -330,7 +330,7 @@
                 <w:noProof/>
                 <w:webHidden/>
               </w:rPr>
-              <w:instrText xml:space="preserve"> PAGEREF _Toc408738139 \h </w:instrText>
+              <w:instrText xml:space="preserve"> PAGEREF _Toc408761266 \h </w:instrText>
             </w:r>
             <w:r>
               <w:rPr>
@@ -373,7 +373,7 @@
               <w:lang w:val="fr-FR" w:eastAsia="fr-FR"/>
             </w:rPr>
           </w:pPr>
-          <w:hyperlink w:anchor="_Toc408738140" w:history="1">
+          <w:hyperlink w:anchor="_Toc408761267" w:history="1">
             <w:r>
               <w:rPr>
                 <w:rStyle w:val="Hyperlink"/>
@@ -400,7 +400,7 @@
                 <w:noProof/>
                 <w:webHidden/>
               </w:rPr>
-              <w:instrText xml:space="preserve"> PAGEREF _Toc408738140 \h </w:instrText>
+              <w:instrText xml:space="preserve"> PAGEREF _Toc408761267 \h </w:instrText>
             </w:r>
             <w:r>
               <w:rPr>
@@ -443,7 +443,7 @@
               <w:lang w:val="fr-FR" w:eastAsia="fr-FR"/>
             </w:rPr>
           </w:pPr>
-          <w:hyperlink w:anchor="_Toc408738141" w:history="1">
+          <w:hyperlink w:anchor="_Toc408761268" w:history="1">
             <w:r>
               <w:rPr>
                 <w:rStyle w:val="Hyperlink"/>
@@ -470,7 +470,7 @@
                 <w:noProof/>
                 <w:webHidden/>
               </w:rPr>
-              <w:instrText xml:space="preserve"> PAGEREF _Toc408738141 \h </w:instrText>
+              <w:instrText xml:space="preserve"> PAGEREF _Toc408761268 \h </w:instrText>
             </w:r>
             <w:r>
               <w:rPr>
@@ -513,7 +513,7 @@
               <w:lang w:val="fr-FR" w:eastAsia="fr-FR"/>
             </w:rPr>
           </w:pPr>
-          <w:hyperlink w:anchor="_Toc408738142" w:history="1">
+          <w:hyperlink w:anchor="_Toc408761269" w:history="1">
             <w:r>
               <w:rPr>
                 <w:rStyle w:val="Hyperlink"/>
@@ -540,7 +540,7 @@
                 <w:noProof/>
                 <w:webHidden/>
               </w:rPr>
-              <w:instrText xml:space="preserve"> PAGEREF _Toc408738142 \h </w:instrText>
+              <w:instrText xml:space="preserve"> PAGEREF _Toc408761269 \h </w:instrText>
             </w:r>
             <w:r>
               <w:rPr>
@@ -583,7 +583,7 @@
               <w:lang w:val="fr-FR" w:eastAsia="fr-FR"/>
             </w:rPr>
           </w:pPr>
-          <w:hyperlink w:anchor="_Toc408738143" w:history="1">
+          <w:hyperlink w:anchor="_Toc408761270" w:history="1">
             <w:r>
               <w:rPr>
                 <w:rStyle w:val="Hyperlink"/>
@@ -610,7 +610,7 @@
                 <w:noProof/>
                 <w:webHidden/>
               </w:rPr>
-              <w:instrText xml:space="preserve"> PAGEREF _Toc408738143 \h </w:instrText>
+              <w:instrText xml:space="preserve"> PAGEREF _Toc408761270 \h </w:instrText>
             </w:r>
             <w:r>
               <w:rPr>
@@ -653,7 +653,7 @@
               <w:lang w:val="fr-FR" w:eastAsia="fr-FR"/>
             </w:rPr>
           </w:pPr>
-          <w:hyperlink w:anchor="_Toc408738144" w:history="1">
+          <w:hyperlink w:anchor="_Toc408761271" w:history="1">
             <w:r>
               <w:rPr>
                 <w:rStyle w:val="Hyperlink"/>
@@ -680,7 +680,7 @@
                 <w:noProof/>
                 <w:webHidden/>
               </w:rPr>
-              <w:instrText xml:space="preserve"> PAGEREF _Toc408738144 \h </w:instrText>
+              <w:instrText xml:space="preserve"> PAGEREF _Toc408761271 \h </w:instrText>
             </w:r>
             <w:r>
               <w:rPr>
@@ -723,7 +723,7 @@
               <w:lang w:val="fr-FR" w:eastAsia="fr-FR"/>
             </w:rPr>
           </w:pPr>
-          <w:hyperlink w:anchor="_Toc408738145" w:history="1">
+          <w:hyperlink w:anchor="_Toc408761272" w:history="1">
             <w:r>
               <w:rPr>
                 <w:rStyle w:val="Hyperlink"/>
@@ -750,7 +750,7 @@
                 <w:noProof/>
                 <w:webHidden/>
               </w:rPr>
-              <w:instrText xml:space="preserve"> PAGEREF _Toc408738145 \h </w:instrText>
+              <w:instrText xml:space="preserve"> PAGEREF _Toc408761272 \h </w:instrText>
             </w:r>
             <w:r>
               <w:rPr>
@@ -793,7 +793,7 @@
               <w:lang w:val="fr-FR" w:eastAsia="fr-FR"/>
             </w:rPr>
           </w:pPr>
-          <w:hyperlink w:anchor="_Toc408738146" w:history="1">
+          <w:hyperlink w:anchor="_Toc408761273" w:history="1">
             <w:r>
               <w:rPr>
                 <w:rStyle w:val="Hyperlink"/>
@@ -820,7 +820,7 @@
                 <w:noProof/>
                 <w:webHidden/>
               </w:rPr>
-              <w:instrText xml:space="preserve"> PAGEREF _Toc408738146 \h </w:instrText>
+              <w:instrText xml:space="preserve"> PAGEREF _Toc408761273 \h </w:instrText>
             </w:r>
             <w:r>
               <w:rPr>
@@ -863,7 +863,7 @@
               <w:lang w:val="fr-FR" w:eastAsia="fr-FR"/>
             </w:rPr>
           </w:pPr>
-          <w:hyperlink w:anchor="_Toc408738147" w:history="1">
+          <w:hyperlink w:anchor="_Toc408761274" w:history="1">
             <w:r>
               <w:rPr>
                 <w:rStyle w:val="Hyperlink"/>
@@ -890,7 +890,7 @@
                 <w:noProof/>
                 <w:webHidden/>
               </w:rPr>
-              <w:instrText xml:space="preserve"> PAGEREF _Toc408738147 \h </w:instrText>
+              <w:instrText xml:space="preserve"> PAGEREF _Toc408761274 \h </w:instrText>
             </w:r>
             <w:r>
               <w:rPr>
@@ -933,7 +933,7 @@
               <w:lang w:val="fr-FR" w:eastAsia="fr-FR"/>
             </w:rPr>
           </w:pPr>
-          <w:hyperlink w:anchor="_Toc408738148" w:history="1">
+          <w:hyperlink w:anchor="_Toc408761275" w:history="1">
             <w:r>
               <w:rPr>
                 <w:rStyle w:val="Hyperlink"/>
@@ -960,7 +960,7 @@
                 <w:noProof/>
                 <w:webHidden/>
               </w:rPr>
-              <w:instrText xml:space="preserve"> PAGEREF _Toc408738148 \h </w:instrText>
+              <w:instrText xml:space="preserve"> PAGEREF _Toc408761275 \h </w:instrText>
             </w:r>
             <w:r>
               <w:rPr>
@@ -1003,7 +1003,7 @@
               <w:lang w:val="fr-FR" w:eastAsia="fr-FR"/>
             </w:rPr>
           </w:pPr>
-          <w:hyperlink w:anchor="_Toc408738149" w:history="1">
+          <w:hyperlink w:anchor="_Toc408761276" w:history="1">
             <w:r>
               <w:rPr>
                 <w:rStyle w:val="Hyperlink"/>
@@ -1030,7 +1030,7 @@
                 <w:noProof/>
                 <w:webHidden/>
               </w:rPr>
-              <w:instrText xml:space="preserve"> PAGEREF _Toc408738149 \h </w:instrText>
+              <w:instrText xml:space="preserve"> PAGEREF _Toc408761276 \h </w:instrText>
             </w:r>
             <w:r>
               <w:rPr>
@@ -1073,7 +1073,7 @@
               <w:lang w:val="fr-FR" w:eastAsia="fr-FR"/>
             </w:rPr>
           </w:pPr>
-          <w:hyperlink w:anchor="_Toc408738150" w:history="1">
+          <w:hyperlink w:anchor="_Toc408761277" w:history="1">
             <w:r>
               <w:rPr>
                 <w:rStyle w:val="Hyperlink"/>
@@ -1100,7 +1100,7 @@
                 <w:noProof/>
                 <w:webHidden/>
               </w:rPr>
-              <w:instrText xml:space="preserve"> PAGEREF _Toc408738150 \h </w:instrText>
+              <w:instrText xml:space="preserve"> PAGEREF _Toc408761277 \h </w:instrText>
             </w:r>
             <w:r>
               <w:rPr>
@@ -1143,7 +1143,7 @@
               <w:lang w:val="fr-FR" w:eastAsia="fr-FR"/>
             </w:rPr>
           </w:pPr>
-          <w:hyperlink w:anchor="_Toc408738151" w:history="1">
+          <w:hyperlink w:anchor="_Toc408761278" w:history="1">
             <w:r>
               <w:rPr>
                 <w:rStyle w:val="Hyperlink"/>
@@ -1170,7 +1170,7 @@
                 <w:noProof/>
                 <w:webHidden/>
               </w:rPr>
-              <w:instrText xml:space="preserve"> PAGEREF _Toc408738151 \h </w:instrText>
+              <w:instrText xml:space="preserve"> PAGEREF _Toc408761278 \h </w:instrText>
             </w:r>
             <w:r>
               <w:rPr>
@@ -1213,7 +1213,7 @@
               <w:lang w:val="fr-FR" w:eastAsia="fr-FR"/>
             </w:rPr>
           </w:pPr>
-          <w:hyperlink w:anchor="_Toc408738152" w:history="1">
+          <w:hyperlink w:anchor="_Toc408761279" w:history="1">
             <w:r>
               <w:rPr>
                 <w:rStyle w:val="Hyperlink"/>
@@ -1240,7 +1240,7 @@
                 <w:noProof/>
                 <w:webHidden/>
               </w:rPr>
-              <w:instrText xml:space="preserve"> PAGEREF _Toc408738152 \h </w:instrText>
+              <w:instrText xml:space="preserve"> PAGEREF _Toc408761279 \h </w:instrText>
             </w:r>
             <w:r>
               <w:rPr>
@@ -1283,7 +1283,7 @@
               <w:lang w:val="fr-FR" w:eastAsia="fr-FR"/>
             </w:rPr>
           </w:pPr>
-          <w:hyperlink w:anchor="_Toc408738153" w:history="1">
+          <w:hyperlink w:anchor="_Toc408761280" w:history="1">
             <w:r>
               <w:rPr>
                 <w:rStyle w:val="Hyperlink"/>
@@ -1310,7 +1310,7 @@
                 <w:noProof/>
                 <w:webHidden/>
               </w:rPr>
-              <w:instrText xml:space="preserve"> PAGEREF _Toc408738153 \h </w:instrText>
+              <w:instrText xml:space="preserve"> PAGEREF _Toc408761280 \h </w:instrText>
             </w:r>
             <w:r>
               <w:rPr>
@@ -1353,7 +1353,7 @@
               <w:lang w:val="fr-FR" w:eastAsia="fr-FR"/>
             </w:rPr>
           </w:pPr>
-          <w:hyperlink w:anchor="_Toc408738154" w:history="1">
+          <w:hyperlink w:anchor="_Toc408761281" w:history="1">
             <w:r>
               <w:rPr>
                 <w:rStyle w:val="Hyperlink"/>
@@ -1380,7 +1380,7 @@
                 <w:noProof/>
                 <w:webHidden/>
               </w:rPr>
-              <w:instrText xml:space="preserve"> PAGEREF _Toc408738154 \h </w:instrText>
+              <w:instrText xml:space="preserve"> PAGEREF _Toc408761281 \h </w:instrText>
             </w:r>
             <w:r>
               <w:rPr>
@@ -1423,7 +1423,7 @@
               <w:lang w:val="fr-FR" w:eastAsia="fr-FR"/>
             </w:rPr>
           </w:pPr>
-          <w:hyperlink w:anchor="_Toc408738155" w:history="1">
+          <w:hyperlink w:anchor="_Toc408761282" w:history="1">
             <w:r>
               <w:rPr>
                 <w:rStyle w:val="Hyperlink"/>
@@ -1450,7 +1450,7 @@
                 <w:noProof/>
                 <w:webHidden/>
               </w:rPr>
-              <w:instrText xml:space="preserve"> PAGEREF _Toc408738155 \h </w:instrText>
+              <w:instrText xml:space="preserve"> PAGEREF _Toc408761282 \h </w:instrText>
             </w:r>
             <w:r>
               <w:rPr>
@@ -1493,7 +1493,7 @@
               <w:lang w:val="fr-FR" w:eastAsia="fr-FR"/>
             </w:rPr>
           </w:pPr>
-          <w:hyperlink w:anchor="_Toc408738156" w:history="1">
+          <w:hyperlink w:anchor="_Toc408761283" w:history="1">
             <w:r>
               <w:rPr>
                 <w:rStyle w:val="Hyperlink"/>
@@ -1520,7 +1520,7 @@
                 <w:noProof/>
                 <w:webHidden/>
               </w:rPr>
-              <w:instrText xml:space="preserve"> PAGEREF _Toc408738156 \h </w:instrText>
+              <w:instrText xml:space="preserve"> PAGEREF _Toc408761283 \h </w:instrText>
             </w:r>
             <w:r>
               <w:rPr>
@@ -1563,7 +1563,7 @@
               <w:lang w:val="fr-FR" w:eastAsia="fr-FR"/>
             </w:rPr>
           </w:pPr>
-          <w:hyperlink w:anchor="_Toc408738157" w:history="1">
+          <w:hyperlink w:anchor="_Toc408761284" w:history="1">
             <w:r>
               <w:rPr>
                 <w:rStyle w:val="Hyperlink"/>
@@ -1590,7 +1590,7 @@
                 <w:noProof/>
                 <w:webHidden/>
               </w:rPr>
-              <w:instrText xml:space="preserve"> PAGEREF _Toc408738157 \h </w:instrText>
+              <w:instrText xml:space="preserve"> PAGEREF _Toc408761284 \h </w:instrText>
             </w:r>
             <w:r>
               <w:rPr>
@@ -1633,7 +1633,7 @@
               <w:lang w:val="fr-FR" w:eastAsia="fr-FR"/>
             </w:rPr>
           </w:pPr>
-          <w:hyperlink w:anchor="_Toc408738158" w:history="1">
+          <w:hyperlink w:anchor="_Toc408761285" w:history="1">
             <w:r>
               <w:rPr>
                 <w:rStyle w:val="Hyperlink"/>
@@ -1660,7 +1660,7 @@
                 <w:noProof/>
                 <w:webHidden/>
               </w:rPr>
-              <w:instrText xml:space="preserve"> PAGEREF _Toc408738158 \h </w:instrText>
+              <w:instrText xml:space="preserve"> PAGEREF _Toc408761285 \h </w:instrText>
             </w:r>
             <w:r>
               <w:rPr>
@@ -1703,7 +1703,7 @@
               <w:lang w:val="fr-FR" w:eastAsia="fr-FR"/>
             </w:rPr>
           </w:pPr>
-          <w:hyperlink w:anchor="_Toc408738159" w:history="1">
+          <w:hyperlink w:anchor="_Toc408761286" w:history="1">
             <w:r>
               <w:rPr>
                 <w:rStyle w:val="Hyperlink"/>
@@ -1730,7 +1730,7 @@
                 <w:noProof/>
                 <w:webHidden/>
               </w:rPr>
-              <w:instrText xml:space="preserve"> PAGEREF _Toc408738159 \h </w:instrText>
+              <w:instrText xml:space="preserve"> PAGEREF _Toc408761286 \h </w:instrText>
             </w:r>
             <w:r>
               <w:rPr>
@@ -1773,7 +1773,7 @@
               <w:lang w:val="fr-FR" w:eastAsia="fr-FR"/>
             </w:rPr>
           </w:pPr>
-          <w:hyperlink w:anchor="_Toc408738160" w:history="1">
+          <w:hyperlink w:anchor="_Toc408761287" w:history="1">
             <w:r>
               <w:rPr>
                 <w:rStyle w:val="Hyperlink"/>
@@ -1800,7 +1800,7 @@
                 <w:noProof/>
                 <w:webHidden/>
               </w:rPr>
-              <w:instrText xml:space="preserve"> PAGEREF _Toc408738160 \h </w:instrText>
+              <w:instrText xml:space="preserve"> PAGEREF _Toc408761287 \h </w:instrText>
             </w:r>
             <w:r>
               <w:rPr>
@@ -1843,7 +1843,7 @@
               <w:lang w:val="fr-FR" w:eastAsia="fr-FR"/>
             </w:rPr>
           </w:pPr>
-          <w:hyperlink w:anchor="_Toc408738161" w:history="1">
+          <w:hyperlink w:anchor="_Toc408761288" w:history="1">
             <w:r>
               <w:rPr>
                 <w:rStyle w:val="Hyperlink"/>
@@ -1870,7 +1870,7 @@
                 <w:noProof/>
                 <w:webHidden/>
               </w:rPr>
-              <w:instrText xml:space="preserve"> PAGEREF _Toc408738161 \h </w:instrText>
+              <w:instrText xml:space="preserve"> PAGEREF _Toc408761288 \h </w:instrText>
             </w:r>
             <w:r>
               <w:rPr>
@@ -1913,7 +1913,7 @@
               <w:lang w:val="fr-FR" w:eastAsia="fr-FR"/>
             </w:rPr>
           </w:pPr>
-          <w:hyperlink w:anchor="_Toc408738162" w:history="1">
+          <w:hyperlink w:anchor="_Toc408761289" w:history="1">
             <w:r>
               <w:rPr>
                 <w:rStyle w:val="Hyperlink"/>
@@ -1940,7 +1940,7 @@
                 <w:noProof/>
                 <w:webHidden/>
               </w:rPr>
-              <w:instrText xml:space="preserve"> PAGEREF _Toc408738162 \h </w:instrText>
+              <w:instrText xml:space="preserve"> PAGEREF _Toc408761289 \h </w:instrText>
             </w:r>
             <w:r>
               <w:rPr>
@@ -1983,7 +1983,7 @@
               <w:lang w:val="fr-FR" w:eastAsia="fr-FR"/>
             </w:rPr>
           </w:pPr>
-          <w:hyperlink w:anchor="_Toc408738163" w:history="1">
+          <w:hyperlink w:anchor="_Toc408761290" w:history="1">
             <w:r>
               <w:rPr>
                 <w:rStyle w:val="Hyperlink"/>
@@ -2010,7 +2010,7 @@
                 <w:noProof/>
                 <w:webHidden/>
               </w:rPr>
-              <w:instrText xml:space="preserve"> PAGEREF _Toc408738163 \h </w:instrText>
+              <w:instrText xml:space="preserve"> PAGEREF _Toc408761290 \h </w:instrText>
             </w:r>
             <w:r>
               <w:rPr>
@@ -2053,7 +2053,7 @@
               <w:lang w:val="fr-FR" w:eastAsia="fr-FR"/>
             </w:rPr>
           </w:pPr>
-          <w:hyperlink w:anchor="_Toc408738164" w:history="1">
+          <w:hyperlink w:anchor="_Toc408761291" w:history="1">
             <w:r>
               <w:rPr>
                 <w:rStyle w:val="Hyperlink"/>
@@ -2080,7 +2080,7 @@
                 <w:noProof/>
                 <w:webHidden/>
               </w:rPr>
-              <w:instrText xml:space="preserve"> PAGEREF _Toc408738164 \h </w:instrText>
+              <w:instrText xml:space="preserve"> PAGEREF _Toc408761291 \h </w:instrText>
             </w:r>
             <w:r>
               <w:rPr>
@@ -2123,7 +2123,7 @@
               <w:lang w:val="fr-FR" w:eastAsia="fr-FR"/>
             </w:rPr>
           </w:pPr>
-          <w:hyperlink w:anchor="_Toc408738165" w:history="1">
+          <w:hyperlink w:anchor="_Toc408761292" w:history="1">
             <w:r>
               <w:rPr>
                 <w:rStyle w:val="Hyperlink"/>
@@ -2150,7 +2150,7 @@
                 <w:noProof/>
                 <w:webHidden/>
               </w:rPr>
-              <w:instrText xml:space="preserve"> PAGEREF _Toc408738165 \h </w:instrText>
+              <w:instrText xml:space="preserve"> PAGEREF _Toc408761292 \h </w:instrText>
             </w:r>
             <w:r>
               <w:rPr>
@@ -2193,7 +2193,7 @@
               <w:lang w:val="fr-FR" w:eastAsia="fr-FR"/>
             </w:rPr>
           </w:pPr>
-          <w:hyperlink w:anchor="_Toc408738166" w:history="1">
+          <w:hyperlink w:anchor="_Toc408761293" w:history="1">
             <w:r>
               <w:rPr>
                 <w:rStyle w:val="Hyperlink"/>
@@ -2220,7 +2220,7 @@
                 <w:noProof/>
                 <w:webHidden/>
               </w:rPr>
-              <w:instrText xml:space="preserve"> PAGEREF _Toc408738166 \h </w:instrText>
+              <w:instrText xml:space="preserve"> PAGEREF _Toc408761293 \h </w:instrText>
             </w:r>
             <w:r>
               <w:rPr>
@@ -2263,7 +2263,7 @@
               <w:lang w:val="fr-FR" w:eastAsia="fr-FR"/>
             </w:rPr>
           </w:pPr>
-          <w:hyperlink w:anchor="_Toc408738167" w:history="1">
+          <w:hyperlink w:anchor="_Toc408761294" w:history="1">
             <w:r>
               <w:rPr>
                 <w:rStyle w:val="Hyperlink"/>
@@ -2290,7 +2290,7 @@
                 <w:noProof/>
                 <w:webHidden/>
               </w:rPr>
-              <w:instrText xml:space="preserve"> PAGEREF _Toc408738167 \h </w:instrText>
+              <w:instrText xml:space="preserve"> PAGEREF _Toc408761294 \h </w:instrText>
             </w:r>
             <w:r>
               <w:rPr>
@@ -2333,7 +2333,7 @@
               <w:lang w:val="fr-FR" w:eastAsia="fr-FR"/>
             </w:rPr>
           </w:pPr>
-          <w:hyperlink w:anchor="_Toc408738168" w:history="1">
+          <w:hyperlink w:anchor="_Toc408761295" w:history="1">
             <w:r>
               <w:rPr>
                 <w:rStyle w:val="Hyperlink"/>
@@ -2360,7 +2360,7 @@
                 <w:noProof/>
                 <w:webHidden/>
               </w:rPr>
-              <w:instrText xml:space="preserve"> PAGEREF _Toc408738168 \h </w:instrText>
+              <w:instrText xml:space="preserve"> PAGEREF _Toc408761295 \h </w:instrText>
             </w:r>
             <w:r>
               <w:rPr>
@@ -2403,7 +2403,7 @@
               <w:lang w:val="fr-FR" w:eastAsia="fr-FR"/>
             </w:rPr>
           </w:pPr>
-          <w:hyperlink w:anchor="_Toc408738169" w:history="1">
+          <w:hyperlink w:anchor="_Toc408761296" w:history="1">
             <w:r>
               <w:rPr>
                 <w:rStyle w:val="Hyperlink"/>
@@ -2430,7 +2430,7 @@
                 <w:noProof/>
                 <w:webHidden/>
               </w:rPr>
-              <w:instrText xml:space="preserve"> PAGEREF _Toc408738169 \h </w:instrText>
+              <w:instrText xml:space="preserve"> PAGEREF _Toc408761296 \h </w:instrText>
             </w:r>
             <w:r>
               <w:rPr>
@@ -2473,7 +2473,7 @@
               <w:lang w:val="fr-FR" w:eastAsia="fr-FR"/>
             </w:rPr>
           </w:pPr>
-          <w:hyperlink w:anchor="_Toc408738170" w:history="1">
+          <w:hyperlink w:anchor="_Toc408761297" w:history="1">
             <w:r>
               <w:rPr>
                 <w:rStyle w:val="Hyperlink"/>
@@ -2500,7 +2500,7 @@
                 <w:noProof/>
                 <w:webHidden/>
               </w:rPr>
-              <w:instrText xml:space="preserve"> PAGEREF _Toc408738170 \h </w:instrText>
+              <w:instrText xml:space="preserve"> PAGEREF _Toc408761297 \h </w:instrText>
             </w:r>
             <w:r>
               <w:rPr>
@@ -2543,7 +2543,7 @@
               <w:lang w:val="fr-FR" w:eastAsia="fr-FR"/>
             </w:rPr>
           </w:pPr>
-          <w:hyperlink w:anchor="_Toc408738171" w:history="1">
+          <w:hyperlink w:anchor="_Toc408761298" w:history="1">
             <w:r>
               <w:rPr>
                 <w:rStyle w:val="Hyperlink"/>
@@ -2570,7 +2570,7 @@
                 <w:noProof/>
                 <w:webHidden/>
               </w:rPr>
-              <w:instrText xml:space="preserve"> PAGEREF _Toc408738171 \h </w:instrText>
+              <w:instrText xml:space="preserve"> PAGEREF _Toc408761298 \h </w:instrText>
             </w:r>
             <w:r>
               <w:rPr>
@@ -2612,7 +2612,7 @@
       <w:pPr>
         <w:pStyle w:val="Heading1"/>
       </w:pPr>
-      <w:bookmarkStart w:id="2" w:name="_Toc408738139"/>
+      <w:bookmarkStart w:id="2" w:name="_Toc408761266"/>
       <w:r>
         <w:lastRenderedPageBreak/>
         <w:t>About</w:t>
@@ -2712,7 +2712,7 @@
       <w:pPr>
         <w:pStyle w:val="Heading1"/>
       </w:pPr>
-      <w:bookmarkStart w:id="3" w:name="_Toc408738140"/>
+      <w:bookmarkStart w:id="3" w:name="_Toc408761267"/>
       <w:r>
         <w:t>Application</w:t>
       </w:r>
@@ -2745,7 +2745,13 @@
         <w:t>, 32/64-bit</w:t>
       </w:r>
       <w:r>
-        <w:t>, utf-8, multi-languages</w:t>
+        <w:t>, utf-8, multili</w:t>
+      </w:r>
+      <w:r>
+        <w:t>ngua</w:t>
+      </w:r>
+      <w:r>
+        <w:t>l</w:t>
       </w:r>
       <w:r>
         <w:t>,</w:t>
@@ -2956,7 +2962,16 @@
         <w:t xml:space="preserve"> is installed</w:t>
       </w:r>
       <w:r>
-        <w:t xml:space="preserve"> (usually bundled with both systems</w:t>
+        <w:t xml:space="preserve"> (usually bundled with </w:t>
+      </w:r>
+      <w:r>
+        <w:t>tho</w:t>
+      </w:r>
+      <w:r>
+        <w:t>se</w:t>
+      </w:r>
+      <w:r>
+        <w:t xml:space="preserve"> systems</w:t>
       </w:r>
       <w:r>
         <w:t xml:space="preserve">; see </w:t>
@@ -2970,13 +2985,16 @@
         </w:r>
       </w:hyperlink>
       <w:r>
+        <w:t xml:space="preserve"> for language support</w:t>
+      </w:r>
+      <w:r>
         <w:t>)</w:t>
       </w:r>
       <w:r>
         <w:t>.</w:t>
       </w:r>
       <w:r>
-        <w:t xml:space="preserve"> On other system, the default system font is used</w:t>
+        <w:t xml:space="preserve"> On other system, the default font is used</w:t>
       </w:r>
       <w:r>
         <w:t>.</w:t>
@@ -2989,7 +3007,7 @@
       <w:pPr>
         <w:pStyle w:val="Heading1"/>
       </w:pPr>
-      <w:bookmarkStart w:id="4" w:name="_Toc408738141"/>
+      <w:bookmarkStart w:id="4" w:name="_Toc408761268"/>
       <w:r>
         <w:t>License</w:t>
       </w:r>
@@ -3101,7 +3119,7 @@
       <w:pPr>
         <w:pStyle w:val="Heading1"/>
       </w:pPr>
-      <w:bookmarkStart w:id="5" w:name="_Toc408738142"/>
+      <w:bookmarkStart w:id="5" w:name="_Toc408761269"/>
       <w:r>
         <w:t xml:space="preserve">The </w:t>
       </w:r>
@@ -3816,7 +3834,7 @@
       <w:pPr>
         <w:pStyle w:val="Heading1"/>
       </w:pPr>
-      <w:bookmarkStart w:id="6" w:name="_Toc408738143"/>
+      <w:bookmarkStart w:id="6" w:name="_Toc408761270"/>
       <w:r>
         <w:t>Configuration</w:t>
       </w:r>
@@ -4175,7 +4193,7 @@
       <w:pPr>
         <w:pStyle w:val="Heading2"/>
       </w:pPr>
-      <w:bookmarkStart w:id="7" w:name="_Toc408738144"/>
+      <w:bookmarkStart w:id="7" w:name="_Toc408761271"/>
       <w:proofErr w:type="spellStart"/>
       <w:r>
         <w:t>MySQL</w:t>
@@ -4826,7 +4844,7 @@
       <w:pPr>
         <w:pStyle w:val="Heading2"/>
       </w:pPr>
-      <w:bookmarkStart w:id="8" w:name="_Toc408738145"/>
+      <w:bookmarkStart w:id="8" w:name="_Toc408761272"/>
       <w:r>
         <w:t>Logger</w:t>
       </w:r>
@@ -4945,7 +4963,7 @@
       <w:pPr>
         <w:pStyle w:val="Heading2"/>
       </w:pPr>
-      <w:bookmarkStart w:id="9" w:name="_Toc408738146"/>
+      <w:bookmarkStart w:id="9" w:name="_Toc408761273"/>
       <w:r>
         <w:t>Google Drive configuration</w:t>
       </w:r>
@@ -5134,7 +5152,7 @@
       <w:pPr>
         <w:pStyle w:val="Heading1"/>
       </w:pPr>
-      <w:bookmarkStart w:id="10" w:name="_Toc408738147"/>
+      <w:bookmarkStart w:id="10" w:name="_Toc408761274"/>
       <w:proofErr w:type="spellStart"/>
       <w:proofErr w:type="gramStart"/>
       <w:r>
@@ -5154,7 +5172,7 @@
       <w:pPr>
         <w:pStyle w:val="Heading2"/>
       </w:pPr>
-      <w:bookmarkStart w:id="11" w:name="_Toc408738148"/>
+      <w:bookmarkStart w:id="11" w:name="_Toc408761275"/>
       <w:r>
         <w:t>P</w:t>
       </w:r>
@@ -5172,7 +5190,7 @@
       <w:pPr>
         <w:pStyle w:val="Heading3"/>
       </w:pPr>
-      <w:bookmarkStart w:id="12" w:name="_Toc408738149"/>
+      <w:bookmarkStart w:id="12" w:name="_Toc408761276"/>
       <w:r>
         <w:t>How to set the preferences</w:t>
       </w:r>
@@ -6832,7 +6850,7 @@
       <w:pPr>
         <w:pStyle w:val="Heading1"/>
       </w:pPr>
-      <w:bookmarkStart w:id="32" w:name="_Toc408738150"/>
+      <w:bookmarkStart w:id="32" w:name="_Toc408761277"/>
       <w:r>
         <w:t>Getting Started</w:t>
       </w:r>
@@ -7586,7 +7604,7 @@
       <w:pPr>
         <w:pStyle w:val="Heading3"/>
       </w:pPr>
-      <w:bookmarkStart w:id="35" w:name="_Toc408738151"/>
+      <w:bookmarkStart w:id="35" w:name="_Toc408761278"/>
       <w:r>
         <w:t xml:space="preserve">How to </w:t>
       </w:r>
@@ -9613,7 +9631,7 @@
           </wp:anchor>
         </w:drawing>
       </w:r>
-      <w:bookmarkStart w:id="36" w:name="_Toc408738152"/>
+      <w:bookmarkStart w:id="36" w:name="_Toc408761279"/>
       <w:r>
         <w:t>New</w:t>
       </w:r>
@@ -9637,7 +9655,7 @@
       <w:pPr>
         <w:pStyle w:val="Heading3"/>
       </w:pPr>
-      <w:bookmarkStart w:id="37" w:name="_Toc408738153"/>
+      <w:bookmarkStart w:id="37" w:name="_Toc408761280"/>
       <w:r>
         <w:t>How to c</w:t>
       </w:r>
@@ -9713,7 +9731,7 @@
       <w:pPr>
         <w:pStyle w:val="Heading3"/>
       </w:pPr>
-      <w:bookmarkStart w:id="38" w:name="_Toc408738154"/>
+      <w:bookmarkStart w:id="38" w:name="_Toc408761281"/>
       <w:r>
         <w:t>How to use the</w:t>
       </w:r>
@@ -10226,7 +10244,7 @@
           </wp:anchor>
         </w:drawing>
       </w:r>
-      <w:bookmarkStart w:id="49" w:name="_Toc408738155"/>
+      <w:bookmarkStart w:id="49" w:name="_Toc408761282"/>
       <w:r>
         <w:t>Ac</w:t>
       </w:r>
@@ -10256,7 +10274,7 @@
       <w:pPr>
         <w:pStyle w:val="Heading3"/>
       </w:pPr>
-      <w:bookmarkStart w:id="50" w:name="_Toc408738156"/>
+      <w:bookmarkStart w:id="50" w:name="_Toc408761283"/>
       <w:r>
         <w:t>How to read the table</w:t>
       </w:r>
@@ -10643,7 +10661,7 @@
       <w:pPr>
         <w:pStyle w:val="Heading3"/>
       </w:pPr>
-      <w:bookmarkStart w:id="51" w:name="_Toc408738157"/>
+      <w:bookmarkStart w:id="51" w:name="_Toc408761284"/>
       <w:r>
         <w:t>How to use a task as template</w:t>
       </w:r>
@@ -10710,7 +10728,7 @@
       <w:pPr>
         <w:pStyle w:val="Heading3"/>
       </w:pPr>
-      <w:bookmarkStart w:id="52" w:name="_Toc408738158"/>
+      <w:bookmarkStart w:id="52" w:name="_Toc408761285"/>
       <w:r>
         <w:t>How to edit a task</w:t>
       </w:r>
@@ -10884,7 +10902,7 @@
       <w:pPr>
         <w:pStyle w:val="Heading3"/>
       </w:pPr>
-      <w:bookmarkStart w:id="53" w:name="_Toc408738159"/>
+      <w:bookmarkStart w:id="53" w:name="_Toc408761286"/>
       <w:r>
         <w:t>How to export data</w:t>
       </w:r>
@@ -11763,7 +11781,7 @@
       <w:pPr>
         <w:pStyle w:val="Heading3"/>
       </w:pPr>
-      <w:bookmarkStart w:id="60" w:name="_Toc408738160"/>
+      <w:bookmarkStart w:id="60" w:name="_Toc408761287"/>
       <w:r>
         <w:t>How to impor</w:t>
       </w:r>
@@ -11969,7 +11987,7 @@
           </wp:anchor>
         </w:drawing>
       </w:r>
-      <w:bookmarkStart w:id="61" w:name="_Toc408738161"/>
+      <w:bookmarkStart w:id="61" w:name="_Toc408761288"/>
       <w:proofErr w:type="spellStart"/>
       <w:r>
         <w:t>ToDo</w:t>
@@ -12018,7 +12036,7 @@
       <w:pPr>
         <w:pStyle w:val="Heading3"/>
       </w:pPr>
-      <w:bookmarkStart w:id="62" w:name="_Toc408738162"/>
+      <w:bookmarkStart w:id="62" w:name="_Toc408761289"/>
       <w:r>
         <w:lastRenderedPageBreak/>
         <w:t>How to read the table</w:t>
@@ -12232,7 +12250,7 @@
       <w:pPr>
         <w:pStyle w:val="Heading3"/>
       </w:pPr>
-      <w:bookmarkStart w:id="63" w:name="_Toc408738163"/>
+      <w:bookmarkStart w:id="63" w:name="_Toc408761290"/>
       <w:r>
         <w:t>How to p</w:t>
       </w:r>
@@ -12275,7 +12293,7 @@
       <w:pPr>
         <w:pStyle w:val="Heading3"/>
       </w:pPr>
-      <w:bookmarkStart w:id="64" w:name="_Toc408738164"/>
+      <w:bookmarkStart w:id="64" w:name="_Toc408761291"/>
       <w:r>
         <w:t>How to w</w:t>
       </w:r>
@@ -13461,7 +13479,7 @@
       <w:pPr>
         <w:pStyle w:val="Heading3"/>
       </w:pPr>
-      <w:bookmarkStart w:id="80" w:name="_Toc408738165"/>
+      <w:bookmarkStart w:id="80" w:name="_Toc408761292"/>
       <w:r>
         <w:t xml:space="preserve">How to </w:t>
       </w:r>
@@ -13782,7 +13800,7 @@
       <w:pPr>
         <w:pStyle w:val="Heading3"/>
       </w:pPr>
-      <w:bookmarkStart w:id="83" w:name="_Toc408738166"/>
+      <w:bookmarkStart w:id="83" w:name="_Toc408761293"/>
       <w:r>
         <w:t xml:space="preserve">How to </w:t>
       </w:r>
@@ -14138,7 +14156,7 @@
       <w:pPr>
         <w:pStyle w:val="Heading3"/>
       </w:pPr>
-      <w:bookmarkStart w:id="84" w:name="_Toc408738167"/>
+      <w:bookmarkStart w:id="84" w:name="_Toc408761294"/>
       <w:r>
         <w:t xml:space="preserve">How to </w:t>
       </w:r>
@@ -14323,7 +14341,7 @@
           </wp:anchor>
         </w:drawing>
       </w:r>
-      <w:bookmarkStart w:id="85" w:name="_Toc408738168"/>
+      <w:bookmarkStart w:id="85" w:name="_Toc408761295"/>
       <w:r>
         <w:t>Report List / Release Backlog</w:t>
       </w:r>
@@ -14353,7 +14371,7 @@
       <w:pPr>
         <w:pStyle w:val="Heading3"/>
       </w:pPr>
-      <w:bookmarkStart w:id="86" w:name="_Toc408738169"/>
+      <w:bookmarkStart w:id="86" w:name="_Toc408761296"/>
       <w:r>
         <w:t xml:space="preserve">How to </w:t>
       </w:r>
@@ -14960,7 +14978,7 @@
           </wp:anchor>
         </w:drawing>
       </w:r>
-      <w:bookmarkStart w:id="103" w:name="_Toc408738170"/>
+      <w:bookmarkStart w:id="103" w:name="_Toc408761297"/>
       <w:proofErr w:type="spellStart"/>
       <w:r>
         <w:t>Burndown</w:t>
@@ -15001,7 +15019,7 @@
       <w:pPr>
         <w:pStyle w:val="Heading3"/>
       </w:pPr>
-      <w:bookmarkStart w:id="104" w:name="_Toc408738171"/>
+      <w:bookmarkStart w:id="104" w:name="_Toc408761298"/>
       <w:r>
         <w:t xml:space="preserve">How to </w:t>
       </w:r>
@@ -16269,7 +16287,7 @@
             <w:rPr>
               <w:noProof/>
             </w:rPr>
-            <w:t>5</w:t>
+            <w:t>2</w:t>
           </w:r>
         </w:fldSimple>
       </w:p>
@@ -16325,7 +16343,7 @@
         <v:path o:extrusionok="f" gradientshapeok="t" o:connecttype="rect"/>
         <o:lock v:ext="edit" aspectratio="t"/>
       </v:shapetype>
-      <v:shape id="_x0000_i1052" type="#_x0000_t75" alt="pomodoro16.png" style="width:16.3pt;height:16.3pt;visibility:visible;mso-wrap-style:square" o:bullet="t">
+      <v:shape id="_x0000_i1032" type="#_x0000_t75" alt="pomodoro16.png" style="width:16.3pt;height:16.3pt;visibility:visible;mso-wrap-style:square" o:bullet="t">
         <v:imagedata r:id="rId1" o:title="pomodoro16"/>
       </v:shape>
     </w:pict>
@@ -21319,7 +21337,7 @@
 </file>
 
 <file path=customXml/itemProps1.xml><?xml version="1.0" encoding="utf-8"?>
-<ds:datastoreItem xmlns:ds="http://schemas.openxmlformats.org/officeDocument/2006/customXml" ds:itemID="{E581E8B3-3D25-42B4-B22B-1C690CC57741}">
+<ds:datastoreItem xmlns:ds="http://schemas.openxmlformats.org/officeDocument/2006/customXml" ds:itemID="{B0A24402-4301-476B-8FBB-94146A08F887}">
   <ds:schemaRefs>
     <ds:schemaRef ds:uri="http://schemas.openxmlformats.org/officeDocument/2006/bibliography"/>
   </ds:schemaRefs>

</xml_diff>

<commit_message>
added double click on tabs to expand + improved merging + fixed some issues with comment
</commit_message>
<xml_diff>
--- a/doc/User guides/myAgilePomodoro_3.1.0.docx
+++ b/doc/User guides/myAgilePomodoro_3.1.0.docx
@@ -303,7 +303,7 @@
           <w:r>
             <w:fldChar w:fldCharType="separate"/>
           </w:r>
-          <w:hyperlink w:anchor="_Toc408761266" w:history="1">
+          <w:hyperlink w:anchor="_Toc409007646" w:history="1">
             <w:r>
               <w:rPr>
                 <w:rStyle w:val="Hyperlink"/>
@@ -330,7 +330,7 @@
                 <w:noProof/>
                 <w:webHidden/>
               </w:rPr>
-              <w:instrText xml:space="preserve"> PAGEREF _Toc408761266 \h </w:instrText>
+              <w:instrText xml:space="preserve"> PAGEREF _Toc409007646 \h </w:instrText>
             </w:r>
             <w:r>
               <w:rPr>
@@ -373,7 +373,7 @@
               <w:lang w:val="fr-FR" w:eastAsia="fr-FR"/>
             </w:rPr>
           </w:pPr>
-          <w:hyperlink w:anchor="_Toc408761267" w:history="1">
+          <w:hyperlink w:anchor="_Toc409007647" w:history="1">
             <w:r>
               <w:rPr>
                 <w:rStyle w:val="Hyperlink"/>
@@ -400,7 +400,7 @@
                 <w:noProof/>
                 <w:webHidden/>
               </w:rPr>
-              <w:instrText xml:space="preserve"> PAGEREF _Toc408761267 \h </w:instrText>
+              <w:instrText xml:space="preserve"> PAGEREF _Toc409007647 \h </w:instrText>
             </w:r>
             <w:r>
               <w:rPr>
@@ -443,7 +443,7 @@
               <w:lang w:val="fr-FR" w:eastAsia="fr-FR"/>
             </w:rPr>
           </w:pPr>
-          <w:hyperlink w:anchor="_Toc408761268" w:history="1">
+          <w:hyperlink w:anchor="_Toc409007648" w:history="1">
             <w:r>
               <w:rPr>
                 <w:rStyle w:val="Hyperlink"/>
@@ -470,7 +470,7 @@
                 <w:noProof/>
                 <w:webHidden/>
               </w:rPr>
-              <w:instrText xml:space="preserve"> PAGEREF _Toc408761268 \h </w:instrText>
+              <w:instrText xml:space="preserve"> PAGEREF _Toc409007648 \h </w:instrText>
             </w:r>
             <w:r>
               <w:rPr>
@@ -513,7 +513,7 @@
               <w:lang w:val="fr-FR" w:eastAsia="fr-FR"/>
             </w:rPr>
           </w:pPr>
-          <w:hyperlink w:anchor="_Toc408761269" w:history="1">
+          <w:hyperlink w:anchor="_Toc409007649" w:history="1">
             <w:r>
               <w:rPr>
                 <w:rStyle w:val="Hyperlink"/>
@@ -540,7 +540,7 @@
                 <w:noProof/>
                 <w:webHidden/>
               </w:rPr>
-              <w:instrText xml:space="preserve"> PAGEREF _Toc408761269 \h </w:instrText>
+              <w:instrText xml:space="preserve"> PAGEREF _Toc409007649 \h </w:instrText>
             </w:r>
             <w:r>
               <w:rPr>
@@ -583,7 +583,7 @@
               <w:lang w:val="fr-FR" w:eastAsia="fr-FR"/>
             </w:rPr>
           </w:pPr>
-          <w:hyperlink w:anchor="_Toc408761270" w:history="1">
+          <w:hyperlink w:anchor="_Toc409007650" w:history="1">
             <w:r>
               <w:rPr>
                 <w:rStyle w:val="Hyperlink"/>
@@ -610,7 +610,7 @@
                 <w:noProof/>
                 <w:webHidden/>
               </w:rPr>
-              <w:instrText xml:space="preserve"> PAGEREF _Toc408761270 \h </w:instrText>
+              <w:instrText xml:space="preserve"> PAGEREF _Toc409007650 \h </w:instrText>
             </w:r>
             <w:r>
               <w:rPr>
@@ -653,7 +653,7 @@
               <w:lang w:val="fr-FR" w:eastAsia="fr-FR"/>
             </w:rPr>
           </w:pPr>
-          <w:hyperlink w:anchor="_Toc408761271" w:history="1">
+          <w:hyperlink w:anchor="_Toc409007651" w:history="1">
             <w:r>
               <w:rPr>
                 <w:rStyle w:val="Hyperlink"/>
@@ -680,7 +680,7 @@
                 <w:noProof/>
                 <w:webHidden/>
               </w:rPr>
-              <w:instrText xml:space="preserve"> PAGEREF _Toc408761271 \h </w:instrText>
+              <w:instrText xml:space="preserve"> PAGEREF _Toc409007651 \h </w:instrText>
             </w:r>
             <w:r>
               <w:rPr>
@@ -723,7 +723,7 @@
               <w:lang w:val="fr-FR" w:eastAsia="fr-FR"/>
             </w:rPr>
           </w:pPr>
-          <w:hyperlink w:anchor="_Toc408761272" w:history="1">
+          <w:hyperlink w:anchor="_Toc409007652" w:history="1">
             <w:r>
               <w:rPr>
                 <w:rStyle w:val="Hyperlink"/>
@@ -750,7 +750,7 @@
                 <w:noProof/>
                 <w:webHidden/>
               </w:rPr>
-              <w:instrText xml:space="preserve"> PAGEREF _Toc408761272 \h </w:instrText>
+              <w:instrText xml:space="preserve"> PAGEREF _Toc409007652 \h </w:instrText>
             </w:r>
             <w:r>
               <w:rPr>
@@ -793,7 +793,7 @@
               <w:lang w:val="fr-FR" w:eastAsia="fr-FR"/>
             </w:rPr>
           </w:pPr>
-          <w:hyperlink w:anchor="_Toc408761273" w:history="1">
+          <w:hyperlink w:anchor="_Toc409007653" w:history="1">
             <w:r>
               <w:rPr>
                 <w:rStyle w:val="Hyperlink"/>
@@ -820,7 +820,7 @@
                 <w:noProof/>
                 <w:webHidden/>
               </w:rPr>
-              <w:instrText xml:space="preserve"> PAGEREF _Toc408761273 \h </w:instrText>
+              <w:instrText xml:space="preserve"> PAGEREF _Toc409007653 \h </w:instrText>
             </w:r>
             <w:r>
               <w:rPr>
@@ -863,7 +863,7 @@
               <w:lang w:val="fr-FR" w:eastAsia="fr-FR"/>
             </w:rPr>
           </w:pPr>
-          <w:hyperlink w:anchor="_Toc408761274" w:history="1">
+          <w:hyperlink w:anchor="_Toc409007654" w:history="1">
             <w:r>
               <w:rPr>
                 <w:rStyle w:val="Hyperlink"/>
@@ -890,7 +890,7 @@
                 <w:noProof/>
                 <w:webHidden/>
               </w:rPr>
-              <w:instrText xml:space="preserve"> PAGEREF _Toc408761274 \h </w:instrText>
+              <w:instrText xml:space="preserve"> PAGEREF _Toc409007654 \h </w:instrText>
             </w:r>
             <w:r>
               <w:rPr>
@@ -933,7 +933,7 @@
               <w:lang w:val="fr-FR" w:eastAsia="fr-FR"/>
             </w:rPr>
           </w:pPr>
-          <w:hyperlink w:anchor="_Toc408761275" w:history="1">
+          <w:hyperlink w:anchor="_Toc409007655" w:history="1">
             <w:r>
               <w:rPr>
                 <w:rStyle w:val="Hyperlink"/>
@@ -960,7 +960,7 @@
                 <w:noProof/>
                 <w:webHidden/>
               </w:rPr>
-              <w:instrText xml:space="preserve"> PAGEREF _Toc408761275 \h </w:instrText>
+              <w:instrText xml:space="preserve"> PAGEREF _Toc409007655 \h </w:instrText>
             </w:r>
             <w:r>
               <w:rPr>
@@ -1003,7 +1003,7 @@
               <w:lang w:val="fr-FR" w:eastAsia="fr-FR"/>
             </w:rPr>
           </w:pPr>
-          <w:hyperlink w:anchor="_Toc408761276" w:history="1">
+          <w:hyperlink w:anchor="_Toc409007656" w:history="1">
             <w:r>
               <w:rPr>
                 <w:rStyle w:val="Hyperlink"/>
@@ -1030,7 +1030,7 @@
                 <w:noProof/>
                 <w:webHidden/>
               </w:rPr>
-              <w:instrText xml:space="preserve"> PAGEREF _Toc408761276 \h </w:instrText>
+              <w:instrText xml:space="preserve"> PAGEREF _Toc409007656 \h </w:instrText>
             </w:r>
             <w:r>
               <w:rPr>
@@ -1073,7 +1073,7 @@
               <w:lang w:val="fr-FR" w:eastAsia="fr-FR"/>
             </w:rPr>
           </w:pPr>
-          <w:hyperlink w:anchor="_Toc408761277" w:history="1">
+          <w:hyperlink w:anchor="_Toc409007657" w:history="1">
             <w:r>
               <w:rPr>
                 <w:rStyle w:val="Hyperlink"/>
@@ -1100,7 +1100,7 @@
                 <w:noProof/>
                 <w:webHidden/>
               </w:rPr>
-              <w:instrText xml:space="preserve"> PAGEREF _Toc408761277 \h </w:instrText>
+              <w:instrText xml:space="preserve"> PAGEREF _Toc409007657 \h </w:instrText>
             </w:r>
             <w:r>
               <w:rPr>
@@ -1143,7 +1143,7 @@
               <w:lang w:val="fr-FR" w:eastAsia="fr-FR"/>
             </w:rPr>
           </w:pPr>
-          <w:hyperlink w:anchor="_Toc408761278" w:history="1">
+          <w:hyperlink w:anchor="_Toc409007658" w:history="1">
             <w:r>
               <w:rPr>
                 <w:rStyle w:val="Hyperlink"/>
@@ -1170,7 +1170,7 @@
                 <w:noProof/>
                 <w:webHidden/>
               </w:rPr>
-              <w:instrText xml:space="preserve"> PAGEREF _Toc408761278 \h </w:instrText>
+              <w:instrText xml:space="preserve"> PAGEREF _Toc409007658 \h </w:instrText>
             </w:r>
             <w:r>
               <w:rPr>
@@ -1213,7 +1213,7 @@
               <w:lang w:val="fr-FR" w:eastAsia="fr-FR"/>
             </w:rPr>
           </w:pPr>
-          <w:hyperlink w:anchor="_Toc408761279" w:history="1">
+          <w:hyperlink w:anchor="_Toc409007659" w:history="1">
             <w:r>
               <w:rPr>
                 <w:rStyle w:val="Hyperlink"/>
@@ -1240,7 +1240,7 @@
                 <w:noProof/>
                 <w:webHidden/>
               </w:rPr>
-              <w:instrText xml:space="preserve"> PAGEREF _Toc408761279 \h </w:instrText>
+              <w:instrText xml:space="preserve"> PAGEREF _Toc409007659 \h </w:instrText>
             </w:r>
             <w:r>
               <w:rPr>
@@ -1283,7 +1283,7 @@
               <w:lang w:val="fr-FR" w:eastAsia="fr-FR"/>
             </w:rPr>
           </w:pPr>
-          <w:hyperlink w:anchor="_Toc408761280" w:history="1">
+          <w:hyperlink w:anchor="_Toc409007660" w:history="1">
             <w:r>
               <w:rPr>
                 <w:rStyle w:val="Hyperlink"/>
@@ -1310,7 +1310,7 @@
                 <w:noProof/>
                 <w:webHidden/>
               </w:rPr>
-              <w:instrText xml:space="preserve"> PAGEREF _Toc408761280 \h </w:instrText>
+              <w:instrText xml:space="preserve"> PAGEREF _Toc409007660 \h </w:instrText>
             </w:r>
             <w:r>
               <w:rPr>
@@ -1353,7 +1353,7 @@
               <w:lang w:val="fr-FR" w:eastAsia="fr-FR"/>
             </w:rPr>
           </w:pPr>
-          <w:hyperlink w:anchor="_Toc408761281" w:history="1">
+          <w:hyperlink w:anchor="_Toc409007661" w:history="1">
             <w:r>
               <w:rPr>
                 <w:rStyle w:val="Hyperlink"/>
@@ -1380,7 +1380,7 @@
                 <w:noProof/>
                 <w:webHidden/>
               </w:rPr>
-              <w:instrText xml:space="preserve"> PAGEREF _Toc408761281 \h </w:instrText>
+              <w:instrText xml:space="preserve"> PAGEREF _Toc409007661 \h </w:instrText>
             </w:r>
             <w:r>
               <w:rPr>
@@ -1423,7 +1423,7 @@
               <w:lang w:val="fr-FR" w:eastAsia="fr-FR"/>
             </w:rPr>
           </w:pPr>
-          <w:hyperlink w:anchor="_Toc408761282" w:history="1">
+          <w:hyperlink w:anchor="_Toc409007662" w:history="1">
             <w:r>
               <w:rPr>
                 <w:rStyle w:val="Hyperlink"/>
@@ -1450,7 +1450,7 @@
                 <w:noProof/>
                 <w:webHidden/>
               </w:rPr>
-              <w:instrText xml:space="preserve"> PAGEREF _Toc408761282 \h </w:instrText>
+              <w:instrText xml:space="preserve"> PAGEREF _Toc409007662 \h </w:instrText>
             </w:r>
             <w:r>
               <w:rPr>
@@ -1493,7 +1493,7 @@
               <w:lang w:val="fr-FR" w:eastAsia="fr-FR"/>
             </w:rPr>
           </w:pPr>
-          <w:hyperlink w:anchor="_Toc408761283" w:history="1">
+          <w:hyperlink w:anchor="_Toc409007663" w:history="1">
             <w:r>
               <w:rPr>
                 <w:rStyle w:val="Hyperlink"/>
@@ -1520,7 +1520,7 @@
                 <w:noProof/>
                 <w:webHidden/>
               </w:rPr>
-              <w:instrText xml:space="preserve"> PAGEREF _Toc408761283 \h </w:instrText>
+              <w:instrText xml:space="preserve"> PAGEREF _Toc409007663 \h </w:instrText>
             </w:r>
             <w:r>
               <w:rPr>
@@ -1563,7 +1563,7 @@
               <w:lang w:val="fr-FR" w:eastAsia="fr-FR"/>
             </w:rPr>
           </w:pPr>
-          <w:hyperlink w:anchor="_Toc408761284" w:history="1">
+          <w:hyperlink w:anchor="_Toc409007664" w:history="1">
             <w:r>
               <w:rPr>
                 <w:rStyle w:val="Hyperlink"/>
@@ -1590,7 +1590,7 @@
                 <w:noProof/>
                 <w:webHidden/>
               </w:rPr>
-              <w:instrText xml:space="preserve"> PAGEREF _Toc408761284 \h </w:instrText>
+              <w:instrText xml:space="preserve"> PAGEREF _Toc409007664 \h </w:instrText>
             </w:r>
             <w:r>
               <w:rPr>
@@ -1633,7 +1633,7 @@
               <w:lang w:val="fr-FR" w:eastAsia="fr-FR"/>
             </w:rPr>
           </w:pPr>
-          <w:hyperlink w:anchor="_Toc408761285" w:history="1">
+          <w:hyperlink w:anchor="_Toc409007665" w:history="1">
             <w:r>
               <w:rPr>
                 <w:rStyle w:val="Hyperlink"/>
@@ -1660,7 +1660,7 @@
                 <w:noProof/>
                 <w:webHidden/>
               </w:rPr>
-              <w:instrText xml:space="preserve"> PAGEREF _Toc408761285 \h </w:instrText>
+              <w:instrText xml:space="preserve"> PAGEREF _Toc409007665 \h </w:instrText>
             </w:r>
             <w:r>
               <w:rPr>
@@ -1703,7 +1703,7 @@
               <w:lang w:val="fr-FR" w:eastAsia="fr-FR"/>
             </w:rPr>
           </w:pPr>
-          <w:hyperlink w:anchor="_Toc408761286" w:history="1">
+          <w:hyperlink w:anchor="_Toc409007666" w:history="1">
             <w:r>
               <w:rPr>
                 <w:rStyle w:val="Hyperlink"/>
@@ -1730,7 +1730,7 @@
                 <w:noProof/>
                 <w:webHidden/>
               </w:rPr>
-              <w:instrText xml:space="preserve"> PAGEREF _Toc408761286 \h </w:instrText>
+              <w:instrText xml:space="preserve"> PAGEREF _Toc409007666 \h </w:instrText>
             </w:r>
             <w:r>
               <w:rPr>
@@ -1750,7 +1750,7 @@
                 <w:noProof/>
                 <w:webHidden/>
               </w:rPr>
-              <w:t>10</w:t>
+              <w:t>11</w:t>
             </w:r>
             <w:r>
               <w:rPr>
@@ -1773,7 +1773,7 @@
               <w:lang w:val="fr-FR" w:eastAsia="fr-FR"/>
             </w:rPr>
           </w:pPr>
-          <w:hyperlink w:anchor="_Toc408761287" w:history="1">
+          <w:hyperlink w:anchor="_Toc409007667" w:history="1">
             <w:r>
               <w:rPr>
                 <w:rStyle w:val="Hyperlink"/>
@@ -1800,7 +1800,7 @@
                 <w:noProof/>
                 <w:webHidden/>
               </w:rPr>
-              <w:instrText xml:space="preserve"> PAGEREF _Toc408761287 \h </w:instrText>
+              <w:instrText xml:space="preserve"> PAGEREF _Toc409007667 \h </w:instrText>
             </w:r>
             <w:r>
               <w:rPr>
@@ -1843,7 +1843,7 @@
               <w:lang w:val="fr-FR" w:eastAsia="fr-FR"/>
             </w:rPr>
           </w:pPr>
-          <w:hyperlink w:anchor="_Toc408761288" w:history="1">
+          <w:hyperlink w:anchor="_Toc409007668" w:history="1">
             <w:r>
               <w:rPr>
                 <w:rStyle w:val="Hyperlink"/>
@@ -1870,7 +1870,7 @@
                 <w:noProof/>
                 <w:webHidden/>
               </w:rPr>
-              <w:instrText xml:space="preserve"> PAGEREF _Toc408761288 \h </w:instrText>
+              <w:instrText xml:space="preserve"> PAGEREF _Toc409007668 \h </w:instrText>
             </w:r>
             <w:r>
               <w:rPr>
@@ -1890,7 +1890,7 @@
                 <w:noProof/>
                 <w:webHidden/>
               </w:rPr>
-              <w:t>11</w:t>
+              <w:t>12</w:t>
             </w:r>
             <w:r>
               <w:rPr>
@@ -1913,7 +1913,7 @@
               <w:lang w:val="fr-FR" w:eastAsia="fr-FR"/>
             </w:rPr>
           </w:pPr>
-          <w:hyperlink w:anchor="_Toc408761289" w:history="1">
+          <w:hyperlink w:anchor="_Toc409007669" w:history="1">
             <w:r>
               <w:rPr>
                 <w:rStyle w:val="Hyperlink"/>
@@ -1940,7 +1940,7 @@
                 <w:noProof/>
                 <w:webHidden/>
               </w:rPr>
-              <w:instrText xml:space="preserve"> PAGEREF _Toc408761289 \h </w:instrText>
+              <w:instrText xml:space="preserve"> PAGEREF _Toc409007669 \h </w:instrText>
             </w:r>
             <w:r>
               <w:rPr>
@@ -1983,7 +1983,7 @@
               <w:lang w:val="fr-FR" w:eastAsia="fr-FR"/>
             </w:rPr>
           </w:pPr>
-          <w:hyperlink w:anchor="_Toc408761290" w:history="1">
+          <w:hyperlink w:anchor="_Toc409007670" w:history="1">
             <w:r>
               <w:rPr>
                 <w:rStyle w:val="Hyperlink"/>
@@ -2010,7 +2010,7 @@
                 <w:noProof/>
                 <w:webHidden/>
               </w:rPr>
-              <w:instrText xml:space="preserve"> PAGEREF _Toc408761290 \h </w:instrText>
+              <w:instrText xml:space="preserve"> PAGEREF _Toc409007670 \h </w:instrText>
             </w:r>
             <w:r>
               <w:rPr>
@@ -2053,7 +2053,7 @@
               <w:lang w:val="fr-FR" w:eastAsia="fr-FR"/>
             </w:rPr>
           </w:pPr>
-          <w:hyperlink w:anchor="_Toc408761291" w:history="1">
+          <w:hyperlink w:anchor="_Toc409007671" w:history="1">
             <w:r>
               <w:rPr>
                 <w:rStyle w:val="Hyperlink"/>
@@ -2080,7 +2080,7 @@
                 <w:noProof/>
                 <w:webHidden/>
               </w:rPr>
-              <w:instrText xml:space="preserve"> PAGEREF _Toc408761291 \h </w:instrText>
+              <w:instrText xml:space="preserve"> PAGEREF _Toc409007671 \h </w:instrText>
             </w:r>
             <w:r>
               <w:rPr>
@@ -2123,7 +2123,7 @@
               <w:lang w:val="fr-FR" w:eastAsia="fr-FR"/>
             </w:rPr>
           </w:pPr>
-          <w:hyperlink w:anchor="_Toc408761292" w:history="1">
+          <w:hyperlink w:anchor="_Toc409007672" w:history="1">
             <w:r>
               <w:rPr>
                 <w:rStyle w:val="Hyperlink"/>
@@ -2150,7 +2150,7 @@
                 <w:noProof/>
                 <w:webHidden/>
               </w:rPr>
-              <w:instrText xml:space="preserve"> PAGEREF _Toc408761292 \h </w:instrText>
+              <w:instrText xml:space="preserve"> PAGEREF _Toc409007672 \h </w:instrText>
             </w:r>
             <w:r>
               <w:rPr>
@@ -2193,7 +2193,7 @@
               <w:lang w:val="fr-FR" w:eastAsia="fr-FR"/>
             </w:rPr>
           </w:pPr>
-          <w:hyperlink w:anchor="_Toc408761293" w:history="1">
+          <w:hyperlink w:anchor="_Toc409007673" w:history="1">
             <w:r>
               <w:rPr>
                 <w:rStyle w:val="Hyperlink"/>
@@ -2220,7 +2220,7 @@
                 <w:noProof/>
                 <w:webHidden/>
               </w:rPr>
-              <w:instrText xml:space="preserve"> PAGEREF _Toc408761293 \h </w:instrText>
+              <w:instrText xml:space="preserve"> PAGEREF _Toc409007673 \h </w:instrText>
             </w:r>
             <w:r>
               <w:rPr>
@@ -2263,7 +2263,7 @@
               <w:lang w:val="fr-FR" w:eastAsia="fr-FR"/>
             </w:rPr>
           </w:pPr>
-          <w:hyperlink w:anchor="_Toc408761294" w:history="1">
+          <w:hyperlink w:anchor="_Toc409007674" w:history="1">
             <w:r>
               <w:rPr>
                 <w:rStyle w:val="Hyperlink"/>
@@ -2290,7 +2290,7 @@
                 <w:noProof/>
                 <w:webHidden/>
               </w:rPr>
-              <w:instrText xml:space="preserve"> PAGEREF _Toc408761294 \h </w:instrText>
+              <w:instrText xml:space="preserve"> PAGEREF _Toc409007674 \h </w:instrText>
             </w:r>
             <w:r>
               <w:rPr>
@@ -2333,7 +2333,7 @@
               <w:lang w:val="fr-FR" w:eastAsia="fr-FR"/>
             </w:rPr>
           </w:pPr>
-          <w:hyperlink w:anchor="_Toc408761295" w:history="1">
+          <w:hyperlink w:anchor="_Toc409007675" w:history="1">
             <w:r>
               <w:rPr>
                 <w:rStyle w:val="Hyperlink"/>
@@ -2360,7 +2360,7 @@
                 <w:noProof/>
                 <w:webHidden/>
               </w:rPr>
-              <w:instrText xml:space="preserve"> PAGEREF _Toc408761295 \h </w:instrText>
+              <w:instrText xml:space="preserve"> PAGEREF _Toc409007675 \h </w:instrText>
             </w:r>
             <w:r>
               <w:rPr>
@@ -2380,7 +2380,7 @@
                 <w:noProof/>
                 <w:webHidden/>
               </w:rPr>
-              <w:t>13</w:t>
+              <w:t>14</w:t>
             </w:r>
             <w:r>
               <w:rPr>
@@ -2403,7 +2403,7 @@
               <w:lang w:val="fr-FR" w:eastAsia="fr-FR"/>
             </w:rPr>
           </w:pPr>
-          <w:hyperlink w:anchor="_Toc408761296" w:history="1">
+          <w:hyperlink w:anchor="_Toc409007676" w:history="1">
             <w:r>
               <w:rPr>
                 <w:rStyle w:val="Hyperlink"/>
@@ -2430,7 +2430,7 @@
                 <w:noProof/>
                 <w:webHidden/>
               </w:rPr>
-              <w:instrText xml:space="preserve"> PAGEREF _Toc408761296 \h </w:instrText>
+              <w:instrText xml:space="preserve"> PAGEREF _Toc409007676 \h </w:instrText>
             </w:r>
             <w:r>
               <w:rPr>
@@ -2450,7 +2450,7 @@
                 <w:noProof/>
                 <w:webHidden/>
               </w:rPr>
-              <w:t>13</w:t>
+              <w:t>14</w:t>
             </w:r>
             <w:r>
               <w:rPr>
@@ -2473,7 +2473,7 @@
               <w:lang w:val="fr-FR" w:eastAsia="fr-FR"/>
             </w:rPr>
           </w:pPr>
-          <w:hyperlink w:anchor="_Toc408761297" w:history="1">
+          <w:hyperlink w:anchor="_Toc409007677" w:history="1">
             <w:r>
               <w:rPr>
                 <w:rStyle w:val="Hyperlink"/>
@@ -2500,7 +2500,7 @@
                 <w:noProof/>
                 <w:webHidden/>
               </w:rPr>
-              <w:instrText xml:space="preserve"> PAGEREF _Toc408761297 \h </w:instrText>
+              <w:instrText xml:space="preserve"> PAGEREF _Toc409007677 \h </w:instrText>
             </w:r>
             <w:r>
               <w:rPr>
@@ -2543,7 +2543,7 @@
               <w:lang w:val="fr-FR" w:eastAsia="fr-FR"/>
             </w:rPr>
           </w:pPr>
-          <w:hyperlink w:anchor="_Toc408761298" w:history="1">
+          <w:hyperlink w:anchor="_Toc409007678" w:history="1">
             <w:r>
               <w:rPr>
                 <w:rStyle w:val="Hyperlink"/>
@@ -2570,7 +2570,7 @@
                 <w:noProof/>
                 <w:webHidden/>
               </w:rPr>
-              <w:instrText xml:space="preserve"> PAGEREF _Toc408761298 \h </w:instrText>
+              <w:instrText xml:space="preserve"> PAGEREF _Toc409007678 \h </w:instrText>
             </w:r>
             <w:r>
               <w:rPr>
@@ -2612,7 +2612,7 @@
       <w:pPr>
         <w:pStyle w:val="Heading1"/>
       </w:pPr>
-      <w:bookmarkStart w:id="2" w:name="_Toc408761266"/>
+      <w:bookmarkStart w:id="2" w:name="_Toc409007646"/>
       <w:r>
         <w:lastRenderedPageBreak/>
         <w:t>About</w:t>
@@ -2712,7 +2712,7 @@
       <w:pPr>
         <w:pStyle w:val="Heading1"/>
       </w:pPr>
-      <w:bookmarkStart w:id="3" w:name="_Toc408761267"/>
+      <w:bookmarkStart w:id="3" w:name="_Toc409007647"/>
       <w:r>
         <w:t>Application</w:t>
       </w:r>
@@ -3007,7 +3007,7 @@
       <w:pPr>
         <w:pStyle w:val="Heading1"/>
       </w:pPr>
-      <w:bookmarkStart w:id="4" w:name="_Toc408761268"/>
+      <w:bookmarkStart w:id="4" w:name="_Toc409007648"/>
       <w:r>
         <w:t>License</w:t>
       </w:r>
@@ -3119,7 +3119,7 @@
       <w:pPr>
         <w:pStyle w:val="Heading1"/>
       </w:pPr>
-      <w:bookmarkStart w:id="5" w:name="_Toc408761269"/>
+      <w:bookmarkStart w:id="5" w:name="_Toc409007649"/>
       <w:r>
         <w:t xml:space="preserve">The </w:t>
       </w:r>
@@ -3834,7 +3834,7 @@
       <w:pPr>
         <w:pStyle w:val="Heading1"/>
       </w:pPr>
-      <w:bookmarkStart w:id="6" w:name="_Toc408761270"/>
+      <w:bookmarkStart w:id="6" w:name="_Toc409007650"/>
       <w:r>
         <w:t>Configuration</w:t>
       </w:r>
@@ -4193,7 +4193,7 @@
       <w:pPr>
         <w:pStyle w:val="Heading2"/>
       </w:pPr>
-      <w:bookmarkStart w:id="7" w:name="_Toc408761271"/>
+      <w:bookmarkStart w:id="7" w:name="_Toc409007651"/>
       <w:proofErr w:type="spellStart"/>
       <w:r>
         <w:t>MySQL</w:t>
@@ -4844,7 +4844,7 @@
       <w:pPr>
         <w:pStyle w:val="Heading2"/>
       </w:pPr>
-      <w:bookmarkStart w:id="8" w:name="_Toc408761272"/>
+      <w:bookmarkStart w:id="8" w:name="_Toc409007652"/>
       <w:r>
         <w:t>Logger</w:t>
       </w:r>
@@ -4963,7 +4963,7 @@
       <w:pPr>
         <w:pStyle w:val="Heading2"/>
       </w:pPr>
-      <w:bookmarkStart w:id="9" w:name="_Toc408761273"/>
+      <w:bookmarkStart w:id="9" w:name="_Toc409007653"/>
       <w:r>
         <w:t>Google Drive configuration</w:t>
       </w:r>
@@ -5152,7 +5152,7 @@
       <w:pPr>
         <w:pStyle w:val="Heading1"/>
       </w:pPr>
-      <w:bookmarkStart w:id="10" w:name="_Toc408761274"/>
+      <w:bookmarkStart w:id="10" w:name="_Toc409007654"/>
       <w:proofErr w:type="spellStart"/>
       <w:proofErr w:type="gramStart"/>
       <w:r>
@@ -5172,7 +5172,7 @@
       <w:pPr>
         <w:pStyle w:val="Heading2"/>
       </w:pPr>
-      <w:bookmarkStart w:id="11" w:name="_Toc408761275"/>
+      <w:bookmarkStart w:id="11" w:name="_Toc409007655"/>
       <w:r>
         <w:t>P</w:t>
       </w:r>
@@ -5190,7 +5190,7 @@
       <w:pPr>
         <w:pStyle w:val="Heading3"/>
       </w:pPr>
-      <w:bookmarkStart w:id="12" w:name="_Toc408761276"/>
+      <w:bookmarkStart w:id="12" w:name="_Toc409007656"/>
       <w:r>
         <w:t>How to set the preferences</w:t>
       </w:r>
@@ -6850,7 +6850,7 @@
       <w:pPr>
         <w:pStyle w:val="Heading1"/>
       </w:pPr>
-      <w:bookmarkStart w:id="32" w:name="_Toc408761277"/>
+      <w:bookmarkStart w:id="32" w:name="_Toc409007657"/>
       <w:r>
         <w:t>Getting Started</w:t>
       </w:r>
@@ -7604,7 +7604,7 @@
       <w:pPr>
         <w:pStyle w:val="Heading3"/>
       </w:pPr>
-      <w:bookmarkStart w:id="35" w:name="_Toc408761278"/>
+      <w:bookmarkStart w:id="35" w:name="_Toc409007658"/>
       <w:r>
         <w:t xml:space="preserve">How to </w:t>
       </w:r>
@@ -9631,7 +9631,7 @@
           </wp:anchor>
         </w:drawing>
       </w:r>
-      <w:bookmarkStart w:id="36" w:name="_Toc408761279"/>
+      <w:bookmarkStart w:id="36" w:name="_Toc409007659"/>
       <w:r>
         <w:t>New</w:t>
       </w:r>
@@ -9655,7 +9655,7 @@
       <w:pPr>
         <w:pStyle w:val="Heading3"/>
       </w:pPr>
-      <w:bookmarkStart w:id="37" w:name="_Toc408761280"/>
+      <w:bookmarkStart w:id="37" w:name="_Toc409007660"/>
       <w:r>
         <w:t>How to c</w:t>
       </w:r>
@@ -9731,7 +9731,7 @@
       <w:pPr>
         <w:pStyle w:val="Heading3"/>
       </w:pPr>
-      <w:bookmarkStart w:id="38" w:name="_Toc408761281"/>
+      <w:bookmarkStart w:id="38" w:name="_Toc409007661"/>
       <w:r>
         <w:t>How to use the</w:t>
       </w:r>
@@ -10244,7 +10244,7 @@
           </wp:anchor>
         </w:drawing>
       </w:r>
-      <w:bookmarkStart w:id="49" w:name="_Toc408761282"/>
+      <w:bookmarkStart w:id="49" w:name="_Toc409007662"/>
       <w:r>
         <w:t>Ac</w:t>
       </w:r>
@@ -10274,7 +10274,7 @@
       <w:pPr>
         <w:pStyle w:val="Heading3"/>
       </w:pPr>
-      <w:bookmarkStart w:id="50" w:name="_Toc408761283"/>
+      <w:bookmarkStart w:id="50" w:name="_Toc409007663"/>
       <w:r>
         <w:t>How to read the table</w:t>
       </w:r>
@@ -10661,7 +10661,7 @@
       <w:pPr>
         <w:pStyle w:val="Heading3"/>
       </w:pPr>
-      <w:bookmarkStart w:id="51" w:name="_Toc408761284"/>
+      <w:bookmarkStart w:id="51" w:name="_Toc409007664"/>
       <w:r>
         <w:t>How to use a task as template</w:t>
       </w:r>
@@ -10728,7 +10728,7 @@
       <w:pPr>
         <w:pStyle w:val="Heading3"/>
       </w:pPr>
-      <w:bookmarkStart w:id="52" w:name="_Toc408761285"/>
+      <w:bookmarkStart w:id="52" w:name="_Toc409007665"/>
       <w:r>
         <w:t>How to edit a task</w:t>
       </w:r>
@@ -10754,6 +10754,21 @@
           <w:numId w:val="10"/>
         </w:numPr>
       </w:pPr>
+      <w:r>
+        <w:t>(</w:t>
+      </w:r>
+      <w:r>
+        <w:rPr>
+          <w:b/>
+        </w:rPr>
+        <w:t>Remote database</w:t>
+      </w:r>
+      <w:r>
+        <w:t>)</w:t>
+      </w:r>
+      <w:r>
+        <w:t xml:space="preserve"> </w:t>
+      </w:r>
       <w:r>
         <w:rPr>
           <w:noProof/>
@@ -10811,7 +10826,10 @@
         </w:numPr>
       </w:pPr>
       <w:r>
-        <w:t>Change the details:</w:t>
+        <w:t>C</w:t>
+      </w:r>
+      <w:r>
+        <w:t>hange the details:</w:t>
       </w:r>
     </w:p>
     <w:p>
@@ -10902,7 +10920,89 @@
       <w:pPr>
         <w:pStyle w:val="Heading3"/>
       </w:pPr>
-      <w:bookmarkStart w:id="53" w:name="_Toc408761286"/>
+    </w:p>
+    <w:p/>
+    <w:p>
+      <w:r>
+        <w:rPr>
+          <w:noProof/>
+          <w:lang w:val="fr-FR" w:eastAsia="fr-FR"/>
+        </w:rPr>
+        <w:drawing>
+          <wp:inline distT="0" distB="0" distL="0" distR="0">
+            <wp:extent cx="203246" cy="203246"/>
+            <wp:effectExtent l="19050" t="0" r="6304" b="0"/>
+            <wp:docPr id="33" name="Picture 1" descr="pomodoro16.png"/>
+            <wp:cNvGraphicFramePr>
+              <a:graphicFrameLocks xmlns:a="http://schemas.openxmlformats.org/drawingml/2006/main" noChangeAspect="1"/>
+            </wp:cNvGraphicFramePr>
+            <a:graphic xmlns:a="http://schemas.openxmlformats.org/drawingml/2006/main">
+              <a:graphicData uri="http://schemas.openxmlformats.org/drawingml/2006/picture">
+                <pic:pic xmlns:pic="http://schemas.openxmlformats.org/drawingml/2006/picture">
+                  <pic:nvPicPr>
+                    <pic:cNvPr id="0" name="pomodoro16.png"/>
+                    <pic:cNvPicPr/>
+                  </pic:nvPicPr>
+                  <pic:blipFill>
+                    <a:blip r:embed="rId9" cstate="print"/>
+                    <a:stretch>
+                      <a:fillRect/>
+                    </a:stretch>
+                  </pic:blipFill>
+                  <pic:spPr>
+                    <a:xfrm>
+                      <a:off x="0" y="0"/>
+                      <a:ext cx="203246" cy="203246"/>
+                    </a:xfrm>
+                    <a:prstGeom prst="rect">
+                      <a:avLst/>
+                    </a:prstGeom>
+                  </pic:spPr>
+                </pic:pic>
+              </a:graphicData>
+            </a:graphic>
+          </wp:inline>
+        </w:drawing>
+      </w:r>
+      <w:r>
+        <w:t xml:space="preserve"> </w:t>
+      </w:r>
+      <w:r>
+        <w:t xml:space="preserve">The </w:t>
+      </w:r>
+      <w:r>
+        <w:t>"</w:t>
+      </w:r>
+      <w:r>
+        <w:t>Edit</w:t>
+      </w:r>
+      <w:r>
+        <w:t>"</w:t>
+      </w:r>
+      <w:r>
+        <w:t xml:space="preserve"> </w:t>
+      </w:r>
+      <w:r>
+        <w:t>tab</w:t>
+      </w:r>
+      <w:r>
+        <w:t xml:space="preserve"> (like any other tab)</w:t>
+      </w:r>
+      <w:r>
+        <w:t xml:space="preserve"> can be expanded by double</w:t>
+      </w:r>
+      <w:r>
+        <w:t>-</w:t>
+      </w:r>
+      <w:r>
+        <w:t>clicking on it.</w:t>
+      </w:r>
+    </w:p>
+    <w:p>
+      <w:pPr>
+        <w:pStyle w:val="Heading3"/>
+      </w:pPr>
+      <w:bookmarkStart w:id="53" w:name="_Toc409007666"/>
       <w:r>
         <w:t>How to export data</w:t>
       </w:r>
@@ -10935,7 +11035,6 @@
         </w:numPr>
       </w:pPr>
       <w:r>
-        <w:lastRenderedPageBreak/>
         <w:t>Open the Export tab</w:t>
       </w:r>
       <w:r>
@@ -11781,7 +11880,7 @@
       <w:pPr>
         <w:pStyle w:val="Heading3"/>
       </w:pPr>
-      <w:bookmarkStart w:id="60" w:name="_Toc408761287"/>
+      <w:bookmarkStart w:id="60" w:name="_Toc409007667"/>
       <w:r>
         <w:t>How to impor</w:t>
       </w:r>
@@ -11987,7 +12086,7 @@
           </wp:anchor>
         </w:drawing>
       </w:r>
-      <w:bookmarkStart w:id="61" w:name="_Toc408761288"/>
+      <w:bookmarkStart w:id="61" w:name="_Toc409007668"/>
       <w:proofErr w:type="spellStart"/>
       <w:r>
         <w:t>ToDo</w:t>
@@ -12036,9 +12135,8 @@
       <w:pPr>
         <w:pStyle w:val="Heading3"/>
       </w:pPr>
-      <w:bookmarkStart w:id="62" w:name="_Toc408761289"/>
-      <w:r>
-        <w:lastRenderedPageBreak/>
+      <w:bookmarkStart w:id="62" w:name="_Toc409007669"/>
+      <w:r>
         <w:t>How to read the table</w:t>
       </w:r>
       <w:bookmarkEnd w:id="62"/>
@@ -12250,7 +12348,7 @@
       <w:pPr>
         <w:pStyle w:val="Heading3"/>
       </w:pPr>
-      <w:bookmarkStart w:id="63" w:name="_Toc408761290"/>
+      <w:bookmarkStart w:id="63" w:name="_Toc409007670"/>
       <w:r>
         <w:t>How to p</w:t>
       </w:r>
@@ -12293,7 +12391,7 @@
       <w:pPr>
         <w:pStyle w:val="Heading3"/>
       </w:pPr>
-      <w:bookmarkStart w:id="64" w:name="_Toc408761291"/>
+      <w:bookmarkStart w:id="64" w:name="_Toc409007671"/>
       <w:r>
         <w:t>How to w</w:t>
       </w:r>
@@ -12339,6 +12437,18 @@
           <w:numId w:val="19"/>
         </w:numPr>
       </w:pPr>
+      <w:r>
+        <w:t>(</w:t>
+      </w:r>
+      <w:r>
+        <w:rPr>
+          <w:b/>
+        </w:rPr>
+        <w:t>Remote database</w:t>
+      </w:r>
+      <w:r>
+        <w:t xml:space="preserve">) </w:t>
+      </w:r>
       <w:r>
         <w:rPr>
           <w:noProof/>
@@ -12583,6 +12693,18 @@
         </w:numPr>
       </w:pPr>
       <w:r>
+        <w:t>(</w:t>
+      </w:r>
+      <w:r>
+        <w:rPr>
+          <w:b/>
+        </w:rPr>
+        <w:t>Remote database</w:t>
+      </w:r>
+      <w:r>
+        <w:t xml:space="preserve">) </w:t>
+      </w:r>
+      <w:r>
         <w:rPr>
           <w:noProof/>
           <w:lang w:val="fr-FR" w:eastAsia="fr-FR"/>
@@ -12639,6 +12761,18 @@
         </w:numPr>
       </w:pPr>
       <w:r>
+        <w:t>(</w:t>
+      </w:r>
+      <w:r>
+        <w:rPr>
+          <w:b/>
+        </w:rPr>
+        <w:t>Remote database</w:t>
+      </w:r>
+      <w:r>
+        <w:t xml:space="preserve">) </w:t>
+      </w:r>
+      <w:r>
         <w:rPr>
           <w:noProof/>
           <w:lang w:val="fr-FR" w:eastAsia="fr-FR"/>
@@ -12924,6 +13058,18 @@
         </w:numPr>
       </w:pPr>
       <w:r>
+        <w:t>(</w:t>
+      </w:r>
+      <w:r>
+        <w:rPr>
+          <w:b/>
+        </w:rPr>
+        <w:t>Remote database</w:t>
+      </w:r>
+      <w:r>
+        <w:t xml:space="preserve">) </w:t>
+      </w:r>
+      <w:r>
         <w:rPr>
           <w:noProof/>
           <w:lang w:val="fr-FR" w:eastAsia="fr-FR"/>
@@ -13026,6 +13172,18 @@
         </w:numPr>
       </w:pPr>
       <w:r>
+        <w:t>(</w:t>
+      </w:r>
+      <w:r>
+        <w:rPr>
+          <w:b/>
+        </w:rPr>
+        <w:t>Remote database</w:t>
+      </w:r>
+      <w:r>
+        <w:t xml:space="preserve">) </w:t>
+      </w:r>
+      <w:r>
         <w:rPr>
           <w:noProof/>
           <w:lang w:val="fr-FR" w:eastAsia="fr-FR"/>
@@ -13080,6 +13238,7 @@
           <w:noProof/>
           <w:lang w:val="fr-FR" w:eastAsia="fr-FR"/>
         </w:rPr>
+        <w:lastRenderedPageBreak/>
         <w:drawing>
           <wp:inline distT="0" distB="0" distL="0" distR="0">
             <wp:extent cx="203246" cy="203246"/>
@@ -13479,7 +13638,7 @@
       <w:pPr>
         <w:pStyle w:val="Heading3"/>
       </w:pPr>
-      <w:bookmarkStart w:id="80" w:name="_Toc408761292"/>
+      <w:bookmarkStart w:id="80" w:name="_Toc409007672"/>
       <w:r>
         <w:t xml:space="preserve">How to </w:t>
       </w:r>
@@ -13800,7 +13959,7 @@
       <w:pPr>
         <w:pStyle w:val="Heading3"/>
       </w:pPr>
-      <w:bookmarkStart w:id="83" w:name="_Toc408761293"/>
+      <w:bookmarkStart w:id="83" w:name="_Toc409007673"/>
       <w:r>
         <w:t xml:space="preserve">How to </w:t>
       </w:r>
@@ -14156,7 +14315,7 @@
       <w:pPr>
         <w:pStyle w:val="Heading3"/>
       </w:pPr>
-      <w:bookmarkStart w:id="84" w:name="_Toc408761294"/>
+      <w:bookmarkStart w:id="84" w:name="_Toc409007674"/>
       <w:r>
         <w:t xml:space="preserve">How to </w:t>
       </w:r>
@@ -14297,6 +14456,7 @@
           <w:noProof/>
           <w:lang w:val="fr-FR" w:eastAsia="fr-FR"/>
         </w:rPr>
+        <w:lastRenderedPageBreak/>
         <w:drawing>
           <wp:anchor distT="0" distB="0" distL="114300" distR="114300" simplePos="0" relativeHeight="251664384" behindDoc="0" locked="0" layoutInCell="1" allowOverlap="1">
             <wp:simplePos x="0" y="0"/>
@@ -14341,7 +14501,7 @@
           </wp:anchor>
         </w:drawing>
       </w:r>
-      <w:bookmarkStart w:id="85" w:name="_Toc408761295"/>
+      <w:bookmarkStart w:id="85" w:name="_Toc409007675"/>
       <w:r>
         <w:t>Report List / Release Backlog</w:t>
       </w:r>
@@ -14371,7 +14531,7 @@
       <w:pPr>
         <w:pStyle w:val="Heading3"/>
       </w:pPr>
-      <w:bookmarkStart w:id="86" w:name="_Toc408761296"/>
+      <w:bookmarkStart w:id="86" w:name="_Toc409007676"/>
       <w:r>
         <w:t xml:space="preserve">How to </w:t>
       </w:r>
@@ -14457,7 +14617,6 @@
         <w:rPr>
           <w:b/>
         </w:rPr>
-        <w:lastRenderedPageBreak/>
         <w:t>Date</w:t>
       </w:r>
       <w:r>
@@ -14978,7 +15137,7 @@
           </wp:anchor>
         </w:drawing>
       </w:r>
-      <w:bookmarkStart w:id="103" w:name="_Toc408761297"/>
+      <w:bookmarkStart w:id="103" w:name="_Toc409007677"/>
       <w:proofErr w:type="spellStart"/>
       <w:r>
         <w:t>Burndown</w:t>
@@ -15019,7 +15178,7 @@
       <w:pPr>
         <w:pStyle w:val="Heading3"/>
       </w:pPr>
-      <w:bookmarkStart w:id="104" w:name="_Toc408761298"/>
+      <w:bookmarkStart w:id="104" w:name="_Toc409007678"/>
       <w:r>
         <w:t xml:space="preserve">How to </w:t>
       </w:r>
@@ -15472,6 +15631,7 @@
         <w:rPr>
           <w:b/>
         </w:rPr>
+        <w:lastRenderedPageBreak/>
         <w:t>Color</w:t>
       </w:r>
       <w:r>
@@ -15574,7 +15734,6 @@
         <w:rPr>
           <w:b/>
         </w:rPr>
-        <w:lastRenderedPageBreak/>
         <w:t>X-Legend</w:t>
       </w:r>
       <w:r>
@@ -16287,7 +16446,7 @@
             <w:rPr>
               <w:noProof/>
             </w:rPr>
-            <w:t>2</w:t>
+            <w:t>14</w:t>
           </w:r>
         </w:fldSimple>
       </w:p>
@@ -16343,7 +16502,7 @@
         <v:path o:extrusionok="f" gradientshapeok="t" o:connecttype="rect"/>
         <o:lock v:ext="edit" aspectratio="t"/>
       </v:shapetype>
-      <v:shape id="_x0000_i1032" type="#_x0000_t75" alt="pomodoro16.png" style="width:16.3pt;height:16.3pt;visibility:visible;mso-wrap-style:square" o:bullet="t">
+      <v:shape id="_x0000_i1036" type="#_x0000_t75" alt="pomodoro16.png" style="width:16.3pt;height:16.3pt;visibility:visible;mso-wrap-style:square" o:bullet="t">
         <v:imagedata r:id="rId1" o:title="pomodoro16"/>
       </v:shape>
     </w:pict>
@@ -20772,7 +20931,6 @@
   <w:style w:type="character" w:default="1" w:styleId="DefaultParagraphFont">
     <w:name w:val="Default Paragraph Font"/>
     <w:uiPriority w:val="1"/>
-    <w:semiHidden/>
     <w:unhideWhenUsed/>
   </w:style>
   <w:style w:type="table" w:default="1" w:styleId="TableNormal">
@@ -21337,7 +21495,7 @@
 </file>
 
 <file path=customXml/itemProps1.xml><?xml version="1.0" encoding="utf-8"?>
-<ds:datastoreItem xmlns:ds="http://schemas.openxmlformats.org/officeDocument/2006/customXml" ds:itemID="{B0A24402-4301-476B-8FBB-94146A08F887}">
+<ds:datastoreItem xmlns:ds="http://schemas.openxmlformats.org/officeDocument/2006/customXml" ds:itemID="{372D9B3A-EC4A-4680-8E9D-63306F30BE41}">
   <ds:schemaRefs>
     <ds:schemaRef ds:uri="http://schemas.openxmlformats.org/officeDocument/2006/bibliography"/>
   </ds:schemaRefs>

</xml_diff>